<commit_message>
Thesis - Introduction - 2
Introduction completed without edits. Considering adding another paragraph with interesting quantum dot info. Not sure. Need to include picture for SPDC and quantum dot
</commit_message>
<xml_diff>
--- a/Thesis.docx
+++ b/Thesis.docx
@@ -98,16 +98,17 @@
         <w:jc w:val="center"/>
         <w:rPr>
           <w:rFonts w:eastAsia="Times New Roman" w:cs="Times New Roman"/>
-          <w:szCs w:val="24"/>
-          <w:lang w:eastAsia="en-CA"/>
-        </w:rPr>
-      </w:pPr>
-      <w:r>
-        <w:rPr>
-          <w:rFonts w:eastAsia="Times New Roman" w:cs="Times New Roman"/>
-          <w:color w:val="000000"/>
-          <w:sz w:val="40"/>
-          <w:szCs w:val="40"/>
+          <w:sz w:val="84"/>
+          <w:szCs w:val="84"/>
+          <w:lang w:eastAsia="en-CA"/>
+        </w:rPr>
+      </w:pPr>
+      <w:r>
+        <w:rPr>
+          <w:rFonts w:eastAsia="Times New Roman" w:cs="Times New Roman"/>
+          <w:color w:val="000000"/>
+          <w:sz w:val="84"/>
+          <w:szCs w:val="84"/>
           <w:lang w:eastAsia="en-CA"/>
         </w:rPr>
         <w:t>Electron Musical Chairs: The Rabi Oscillation</w:t>
@@ -130,7 +131,25 @@
           <w:lang w:eastAsia="en-CA"/>
         </w:rPr>
         <w:br/>
-        <w:t>(QuTIP Edition)</w:t>
+        <w:t>(</w:t>
+      </w:r>
+      <w:proofErr w:type="spellStart"/>
+      <w:r>
+        <w:rPr>
+          <w:rFonts w:eastAsia="Times New Roman" w:cs="Times New Roman"/>
+          <w:szCs w:val="24"/>
+          <w:lang w:eastAsia="en-CA"/>
+        </w:rPr>
+        <w:t>QuTIP</w:t>
+      </w:r>
+      <w:proofErr w:type="spellEnd"/>
+      <w:r>
+        <w:rPr>
+          <w:rFonts w:eastAsia="Times New Roman" w:cs="Times New Roman"/>
+          <w:szCs w:val="24"/>
+          <w:lang w:eastAsia="en-CA"/>
+        </w:rPr>
+        <w:t xml:space="preserve"> Edition)</w:t>
       </w:r>
     </w:p>
     <w:p>
@@ -294,27 +313,9 @@
         <w:spacing w:after="240" w:line="240" w:lineRule="auto"/>
         <w:rPr>
           <w:rFonts w:eastAsia="Times New Roman" w:cs="Times New Roman"/>
-          <w:szCs w:val="24"/>
-          <w:lang w:eastAsia="en-CA"/>
-        </w:rPr>
-      </w:pPr>
-    </w:p>
-    <w:p>
-      <w:pPr>
-        <w:spacing w:after="240" w:line="240" w:lineRule="auto"/>
-        <w:rPr>
-          <w:rFonts w:eastAsia="Times New Roman" w:cs="Times New Roman"/>
-          <w:lang w:eastAsia="en-CA"/>
-        </w:rPr>
-      </w:pPr>
-      <w:r>
-        <w:rPr>
-          <w:rFonts w:eastAsia="Times New Roman" w:cs="Times New Roman"/>
-          <w:szCs w:val="24"/>
-          <w:lang w:eastAsia="en-CA"/>
-        </w:rPr>
-        <w:br/>
-      </w:r>
+          <w:lang w:eastAsia="en-CA"/>
+        </w:rPr>
+      </w:pPr>
     </w:p>
     <w:p>
       <w:pPr>
@@ -333,7 +334,44 @@
         <w:jc w:val="center"/>
         <w:rPr>
           <w:rFonts w:eastAsia="Times New Roman" w:cs="Times New Roman"/>
-          <w:color w:val="000000"/>
+          <w:sz w:val="22"/>
+          <w:lang w:eastAsia="en-CA"/>
+        </w:rPr>
+      </w:pPr>
+      <w:r>
+        <w:rPr>
+          <w:rFonts w:eastAsia="Times New Roman" w:cs="Times New Roman"/>
+          <w:color w:val="000000"/>
+          <w:sz w:val="22"/>
+          <w:lang w:eastAsia="en-CA"/>
+        </w:rPr>
+        <w:t>A thesis presented to the University of Waterloo in partial fulfilment of requirement for PHYS</w:t>
+      </w:r>
+      <w:r>
+        <w:rPr>
+          <w:rFonts w:eastAsia="Times New Roman" w:cs="Times New Roman"/>
+          <w:color w:val="000000"/>
+          <w:sz w:val="22"/>
+          <w:lang w:eastAsia="en-CA"/>
+        </w:rPr>
+        <w:t xml:space="preserve"> 437</w:t>
+      </w:r>
+      <w:r>
+        <w:rPr>
+          <w:rFonts w:eastAsia="Times New Roman" w:cs="Times New Roman"/>
+          <w:color w:val="000000"/>
+          <w:sz w:val="22"/>
+          <w:lang w:eastAsia="en-CA"/>
+        </w:rPr>
+        <w:t xml:space="preserve"> B  </w:t>
+      </w:r>
+    </w:p>
+    <w:p>
+      <w:pPr>
+        <w:spacing w:after="0" w:line="240" w:lineRule="auto"/>
+        <w:rPr>
+          <w:rFonts w:eastAsia="Times New Roman" w:cs="Times New Roman"/>
+          <w:szCs w:val="24"/>
           <w:lang w:eastAsia="en-CA"/>
         </w:rPr>
       </w:pPr>
@@ -344,92 +382,1244 @@
         <w:jc w:val="center"/>
         <w:rPr>
           <w:rFonts w:eastAsia="Times New Roman" w:cs="Times New Roman"/>
-          <w:lang w:eastAsia="en-CA"/>
-        </w:rPr>
-      </w:pPr>
-      <w:r>
-        <w:rPr>
-          <w:rFonts w:eastAsia="Times New Roman" w:cs="Times New Roman"/>
-          <w:color w:val="000000"/>
-          <w:lang w:eastAsia="en-CA"/>
-        </w:rPr>
-        <w:t>A thesis presented to the University of Waterloo in partial fulfilment of requirement for PHYS B  </w:t>
-      </w:r>
-    </w:p>
-    <w:p>
-      <w:pPr>
-        <w:spacing w:after="0" w:line="240" w:lineRule="auto"/>
-        <w:rPr>
-          <w:rFonts w:eastAsia="Times New Roman" w:cs="Times New Roman"/>
-          <w:szCs w:val="24"/>
-          <w:lang w:eastAsia="en-CA"/>
-        </w:rPr>
-      </w:pPr>
-    </w:p>
-    <w:p>
-      <w:pPr>
-        <w:spacing w:after="0" w:line="240" w:lineRule="auto"/>
-        <w:jc w:val="center"/>
-        <w:rPr>
-          <w:rFonts w:eastAsia="Times New Roman" w:cs="Times New Roman"/>
-          <w:szCs w:val="24"/>
-          <w:lang w:eastAsia="en-CA"/>
-        </w:rPr>
-      </w:pPr>
-      <w:r>
-        <w:rPr>
-          <w:rFonts w:eastAsia="Times New Roman" w:cs="Times New Roman"/>
-          <w:color w:val="000000"/>
-          <w:szCs w:val="24"/>
+          <w:sz w:val="22"/>
+          <w:lang w:eastAsia="en-CA"/>
+        </w:rPr>
+      </w:pPr>
+      <w:r>
+        <w:rPr>
+          <w:rFonts w:eastAsia="Times New Roman" w:cs="Times New Roman"/>
+          <w:color w:val="000000"/>
+          <w:sz w:val="22"/>
           <w:lang w:eastAsia="en-CA"/>
         </w:rPr>
         <w:t>Waterloo, Ontario, Canada, 2022</w:t>
       </w:r>
     </w:p>
     <w:p>
-      <w:r>
+      <w:pPr>
+        <w:pStyle w:val="Heading1"/>
+        <w:rPr>
+          <w:rFonts w:eastAsia="Times New Roman"/>
+          <w:sz w:val="64"/>
+          <w:szCs w:val="64"/>
+          <w:lang w:eastAsia="en-CA"/>
+        </w:rPr>
+      </w:pPr>
+      <w:r>
+        <w:rPr>
+          <w:rFonts w:eastAsia="Times New Roman"/>
+          <w:sz w:val="64"/>
+          <w:szCs w:val="64"/>
+          <w:lang w:eastAsia="en-CA"/>
+        </w:rPr>
         <w:lastRenderedPageBreak/>
-        <w:t>INTRODUCTION</w:t>
-      </w:r>
-    </w:p>
-    <w:p>
-      <w:r>
-        <w:t>CONTEXT</w:t>
-      </w:r>
-    </w:p>
-    <w:p>
-      <w:r>
-        <w:t>Experimental Context</w:t>
-      </w:r>
-    </w:p>
-    <w:p>
-      <w:r>
-        <w:t>The Statistical Nature of Light – Object Measured</w:t>
-      </w:r>
-    </w:p>
-    <w:p>
-      <w:r>
-        <w:t>Quantum Dot – Experimental Production of the Object to be Measured</w:t>
-      </w:r>
-    </w:p>
-    <w:p>
-      <w:r>
-        <w:t>Unbalanced Mach-Zender Interferometer – Measurement Process of Object to Obtain Information on the Property</w:t>
-      </w:r>
-    </w:p>
-    <w:p>
-      <w:r>
-        <w:t>Theoretical Context</w:t>
-      </w:r>
-    </w:p>
-    <w:p>
-      <w:r>
-        <w:t>Rabi Oscillations – Property Measured</w:t>
-      </w:r>
-    </w:p>
-    <w:p>
-      <w:r>
-        <w:t>Lindblad Master Equation – Analytic Theory</w:t>
+        <w:t xml:space="preserve">Chapter 1 </w:t>
+      </w:r>
+      <w:r>
+        <w:rPr>
+          <w:rFonts w:eastAsia="Times New Roman"/>
+          <w:sz w:val="64"/>
+          <w:szCs w:val="64"/>
+          <w:lang w:eastAsia="en-CA"/>
+        </w:rPr>
+        <w:t>–</w:t>
+      </w:r>
+      <w:r>
+        <w:rPr>
+          <w:rFonts w:eastAsia="Times New Roman"/>
+          <w:sz w:val="64"/>
+          <w:szCs w:val="64"/>
+          <w:lang w:eastAsia="en-CA"/>
+        </w:rPr>
+        <w:t xml:space="preserve"> </w:t>
+      </w:r>
+    </w:p>
+    <w:p>
+      <w:pPr>
+        <w:pStyle w:val="Heading1"/>
+        <w:rPr>
+          <w:rFonts w:eastAsia="Times New Roman"/>
+          <w:sz w:val="64"/>
+          <w:szCs w:val="64"/>
+          <w:lang w:eastAsia="en-CA"/>
+        </w:rPr>
+      </w:pPr>
+      <w:r>
+        <w:rPr>
+          <w:rFonts w:eastAsia="Times New Roman"/>
+          <w:sz w:val="64"/>
+          <w:szCs w:val="64"/>
+          <w:lang w:eastAsia="en-CA"/>
+        </w:rPr>
+        <w:t>Introduction</w:t>
+      </w:r>
+    </w:p>
+    <w:p>
+      <w:pPr>
+        <w:spacing w:after="0" w:line="480" w:lineRule="auto"/>
+        <w:ind w:firstLine="720"/>
+        <w:rPr>
+          <w:rFonts w:eastAsia="Times New Roman" w:cs="Times New Roman"/>
+          <w:color w:val="000000"/>
+          <w:szCs w:val="24"/>
+          <w:lang w:eastAsia="en-CA"/>
+        </w:rPr>
+      </w:pPr>
+    </w:p>
+    <w:p>
+      <w:pPr>
+        <w:spacing w:after="0" w:line="480" w:lineRule="auto"/>
+        <w:ind w:firstLine="720"/>
+        <w:rPr>
+          <w:rFonts w:eastAsia="Times New Roman" w:cs="Times New Roman"/>
+          <w:szCs w:val="24"/>
+          <w:lang w:eastAsia="en-CA"/>
+        </w:rPr>
+      </w:pPr>
+      <w:r>
+        <w:rPr>
+          <w:rFonts w:eastAsia="Times New Roman" w:cs="Times New Roman"/>
+          <w:color w:val="000000"/>
+          <w:szCs w:val="24"/>
+          <w:lang w:eastAsia="en-CA"/>
+        </w:rPr>
+        <w:t xml:space="preserve">Of the multiple modes proposed for quantum computation; one of the first was quantum optics. It </w:t>
+      </w:r>
+      <w:r>
+        <w:rPr>
+          <w:rFonts w:eastAsia="Times New Roman" w:cs="Times New Roman"/>
+          <w:color w:val="000000"/>
+          <w:szCs w:val="24"/>
+          <w:lang w:eastAsia="en-CA"/>
+        </w:rPr>
+        <w:t>is</w:t>
+      </w:r>
+      <w:r>
+        <w:rPr>
+          <w:rFonts w:eastAsia="Times New Roman" w:cs="Times New Roman"/>
+          <w:color w:val="000000"/>
+          <w:szCs w:val="24"/>
+          <w:lang w:eastAsia="en-CA"/>
+        </w:rPr>
+        <w:t xml:space="preserve"> a natural choice for candidacy due the photon’s high mobility and durability</w:t>
+      </w:r>
+      <w:r>
+        <w:rPr>
+          <w:rFonts w:eastAsia="Times New Roman" w:cs="Times New Roman"/>
+          <w:color w:val="000000"/>
+          <w:szCs w:val="24"/>
+          <w:lang w:eastAsia="en-CA"/>
+        </w:rPr>
+        <w:t>. That is to say that it weakly interacts with its environment</w:t>
+      </w:r>
+      <w:r>
+        <w:rPr>
+          <w:rFonts w:eastAsia="Times New Roman" w:cs="Times New Roman"/>
+          <w:color w:val="000000"/>
+          <w:szCs w:val="24"/>
+          <w:lang w:eastAsia="en-CA"/>
+        </w:rPr>
+        <w:t xml:space="preserve">. However, </w:t>
+      </w:r>
+      <w:r>
+        <w:rPr>
+          <w:rFonts w:eastAsia="Times New Roman" w:cs="Times New Roman"/>
+          <w:color w:val="000000"/>
+          <w:szCs w:val="24"/>
+          <w:lang w:eastAsia="en-CA"/>
+        </w:rPr>
+        <w:t>despite this, it is because of these strengths that it also lacks</w:t>
+      </w:r>
+      <w:r>
+        <w:rPr>
+          <w:rFonts w:eastAsia="Times New Roman" w:cs="Times New Roman"/>
+          <w:color w:val="000000"/>
+          <w:szCs w:val="24"/>
+          <w:lang w:eastAsia="en-CA"/>
+        </w:rPr>
+        <w:t xml:space="preserve">. </w:t>
+      </w:r>
+      <w:r>
+        <w:rPr>
+          <w:rFonts w:eastAsia="Times New Roman" w:cs="Times New Roman"/>
+          <w:color w:val="000000"/>
+          <w:szCs w:val="24"/>
+          <w:lang w:eastAsia="en-CA"/>
+        </w:rPr>
+        <w:t>It</w:t>
+      </w:r>
+      <w:r>
+        <w:rPr>
+          <w:rFonts w:eastAsia="Times New Roman" w:cs="Times New Roman"/>
+          <w:color w:val="000000"/>
+          <w:szCs w:val="24"/>
+          <w:lang w:eastAsia="en-CA"/>
+        </w:rPr>
+        <w:t xml:space="preserve"> is difficult to achieve successful </w:t>
+      </w:r>
+      <w:r>
+        <w:rPr>
+          <w:rFonts w:eastAsia="Times New Roman" w:cs="Times New Roman"/>
+          <w:color w:val="000000"/>
+          <w:szCs w:val="24"/>
+          <w:lang w:eastAsia="en-CA"/>
+        </w:rPr>
+        <w:t>photon-photon</w:t>
+      </w:r>
+      <w:r>
+        <w:rPr>
+          <w:rFonts w:eastAsia="Times New Roman" w:cs="Times New Roman"/>
+          <w:color w:val="000000"/>
+          <w:szCs w:val="24"/>
+          <w:lang w:eastAsia="en-CA"/>
+        </w:rPr>
+        <w:t xml:space="preserve"> </w:t>
+      </w:r>
+      <w:proofErr w:type="gramStart"/>
+      <w:r>
+        <w:rPr>
+          <w:rFonts w:eastAsia="Times New Roman" w:cs="Times New Roman"/>
+          <w:color w:val="000000"/>
+          <w:szCs w:val="24"/>
+          <w:lang w:eastAsia="en-CA"/>
+        </w:rPr>
+        <w:t>interactions, when</w:t>
+      </w:r>
+      <w:proofErr w:type="gramEnd"/>
+      <w:r>
+        <w:rPr>
+          <w:rFonts w:eastAsia="Times New Roman" w:cs="Times New Roman"/>
+          <w:color w:val="000000"/>
+          <w:szCs w:val="24"/>
+          <w:lang w:eastAsia="en-CA"/>
+        </w:rPr>
+        <w:t xml:space="preserve"> the photons are highly mobile and will withstand external interactions. This has another consequence, in that it is difficult to create nonlinear gates, especially when most optical tools are linear in nature. To remedy </w:t>
+      </w:r>
+      <w:r>
+        <w:rPr>
+          <w:rFonts w:eastAsia="Times New Roman" w:cs="Times New Roman"/>
+          <w:color w:val="000000"/>
+          <w:szCs w:val="24"/>
+          <w:lang w:eastAsia="en-CA"/>
+        </w:rPr>
+        <w:t xml:space="preserve">this, </w:t>
+      </w:r>
+      <w:r>
+        <w:rPr>
+          <w:rFonts w:eastAsia="Times New Roman" w:cs="Times New Roman"/>
+          <w:color w:val="000000"/>
+          <w:szCs w:val="24"/>
+          <w:lang w:eastAsia="en-CA"/>
+        </w:rPr>
+        <w:t xml:space="preserve">through </w:t>
+      </w:r>
+      <w:r>
+        <w:rPr>
+          <w:rFonts w:eastAsia="Times New Roman" w:cs="Times New Roman"/>
+          <w:color w:val="000000"/>
+          <w:szCs w:val="24"/>
+          <w:lang w:eastAsia="en-CA"/>
+        </w:rPr>
+        <w:t>the</w:t>
+      </w:r>
+      <w:r>
+        <w:rPr>
+          <w:rFonts w:eastAsia="Times New Roman" w:cs="Times New Roman"/>
+          <w:color w:val="000000"/>
+          <w:szCs w:val="24"/>
+          <w:lang w:eastAsia="en-CA"/>
+        </w:rPr>
+        <w:t xml:space="preserve"> combined efforts of </w:t>
+      </w:r>
+      <w:proofErr w:type="spellStart"/>
+      <w:r>
+        <w:rPr>
+          <w:rFonts w:eastAsia="Times New Roman" w:cs="Times New Roman"/>
+          <w:color w:val="000000"/>
+          <w:szCs w:val="24"/>
+          <w:lang w:eastAsia="en-CA"/>
+        </w:rPr>
+        <w:t>Knill</w:t>
+      </w:r>
+      <w:proofErr w:type="spellEnd"/>
+      <w:r>
+        <w:rPr>
+          <w:rFonts w:eastAsia="Times New Roman" w:cs="Times New Roman"/>
+          <w:color w:val="000000"/>
+          <w:szCs w:val="24"/>
+          <w:lang w:eastAsia="en-CA"/>
+        </w:rPr>
+        <w:t>, Laflamme, and Milburn; the KLM/linear optical quantum computing (LOQC) was born; and it seeks to make optical quantum computing a reality. </w:t>
+      </w:r>
+    </w:p>
+    <w:p>
+      <w:pPr>
+        <w:spacing w:after="0" w:line="480" w:lineRule="auto"/>
+        <w:rPr>
+          <w:rFonts w:eastAsia="Times New Roman" w:cs="Times New Roman"/>
+          <w:szCs w:val="24"/>
+          <w:lang w:eastAsia="en-CA"/>
+        </w:rPr>
+      </w:pPr>
+    </w:p>
+    <w:p>
+      <w:pPr>
+        <w:spacing w:after="0" w:line="480" w:lineRule="auto"/>
+        <w:ind w:firstLine="720"/>
+        <w:rPr>
+          <w:rFonts w:eastAsia="Times New Roman" w:cs="Times New Roman"/>
+          <w:color w:val="000000"/>
+          <w:szCs w:val="24"/>
+          <w:lang w:eastAsia="en-CA"/>
+        </w:rPr>
+      </w:pPr>
+      <w:r>
+        <w:rPr>
+          <w:rFonts w:eastAsia="Times New Roman" w:cs="Times New Roman"/>
+          <w:color w:val="000000"/>
+          <w:szCs w:val="24"/>
+          <w:lang w:eastAsia="en-CA"/>
+        </w:rPr>
+        <w:t>The KLM/LOQC protocol outlines three distinct criteria that must be attained in order to have a successful optical system:</w:t>
+      </w:r>
+    </w:p>
+    <w:p>
+      <w:pPr>
+        <w:spacing w:after="0" w:line="480" w:lineRule="auto"/>
+        <w:ind w:firstLine="720"/>
+        <w:rPr>
+          <w:rFonts w:eastAsia="Times New Roman" w:cs="Times New Roman"/>
+          <w:szCs w:val="24"/>
+          <w:lang w:eastAsia="en-CA"/>
+        </w:rPr>
+      </w:pPr>
+    </w:p>
+    <w:p>
+      <w:pPr>
+        <w:numPr>
+          <w:ilvl w:val="0"/>
+          <w:numId w:val="1"/>
+        </w:numPr>
+        <w:spacing w:after="0" w:line="480" w:lineRule="auto"/>
+        <w:textAlignment w:val="baseline"/>
+        <w:rPr>
+          <w:rFonts w:eastAsia="Times New Roman" w:cs="Times New Roman"/>
+          <w:color w:val="000000"/>
+          <w:szCs w:val="24"/>
+          <w:lang w:eastAsia="en-CA"/>
+        </w:rPr>
+      </w:pPr>
+      <w:r>
+        <w:rPr>
+          <w:rFonts w:eastAsia="Times New Roman" w:cs="Times New Roman"/>
+          <w:color w:val="000000"/>
+          <w:szCs w:val="24"/>
+          <w:lang w:eastAsia="en-CA"/>
+        </w:rPr>
+        <w:t xml:space="preserve">Heralded single photon sources with strict mode and bandwidth characteristics </w:t>
+      </w:r>
+    </w:p>
+    <w:p>
+      <w:pPr>
+        <w:spacing w:after="0" w:line="480" w:lineRule="auto"/>
+        <w:ind w:left="1440"/>
+        <w:rPr>
+          <w:rFonts w:eastAsia="Times New Roman" w:cs="Times New Roman"/>
+          <w:color w:val="000000"/>
+          <w:szCs w:val="24"/>
+          <w:lang w:eastAsia="en-CA"/>
+        </w:rPr>
+      </w:pPr>
+      <w:r>
+        <w:rPr>
+          <w:rFonts w:eastAsia="Times New Roman" w:cs="Times New Roman"/>
+          <w:color w:val="000000"/>
+          <w:szCs w:val="24"/>
+          <w:lang w:eastAsia="en-CA"/>
+        </w:rPr>
+        <w:t>A heralded photon source is able to generate entangled pairs of photons. This solves the difficulty of creating entanglement reactions between photons.</w:t>
+      </w:r>
+    </w:p>
+    <w:p>
+      <w:pPr>
+        <w:spacing w:after="0" w:line="480" w:lineRule="auto"/>
+        <w:ind w:left="1440"/>
+        <w:rPr>
+          <w:rFonts w:eastAsia="Times New Roman" w:cs="Times New Roman"/>
+          <w:szCs w:val="24"/>
+          <w:lang w:eastAsia="en-CA"/>
+        </w:rPr>
+      </w:pPr>
+      <w:r>
+        <w:rPr>
+          <w:rFonts w:eastAsia="Times New Roman" w:cs="Times New Roman"/>
+          <w:color w:val="000000"/>
+          <w:szCs w:val="24"/>
+          <w:lang w:eastAsia="en-CA"/>
+        </w:rPr>
+        <w:t> </w:t>
+      </w:r>
+    </w:p>
+    <w:p>
+      <w:pPr>
+        <w:numPr>
+          <w:ilvl w:val="0"/>
+          <w:numId w:val="2"/>
+        </w:numPr>
+        <w:spacing w:after="0" w:line="480" w:lineRule="auto"/>
+        <w:textAlignment w:val="baseline"/>
+        <w:rPr>
+          <w:rFonts w:eastAsia="Times New Roman" w:cs="Times New Roman"/>
+          <w:color w:val="000000"/>
+          <w:szCs w:val="24"/>
+          <w:lang w:eastAsia="en-CA"/>
+        </w:rPr>
+      </w:pPr>
+      <w:r>
+        <w:rPr>
+          <w:rFonts w:eastAsia="Times New Roman" w:cs="Times New Roman"/>
+          <w:color w:val="000000"/>
+          <w:szCs w:val="24"/>
+          <w:lang w:eastAsia="en-CA"/>
+        </w:rPr>
+        <w:t>High-efficiency number resolving single photon detectors </w:t>
+      </w:r>
+    </w:p>
+    <w:p>
+      <w:pPr>
+        <w:spacing w:after="0" w:line="480" w:lineRule="auto"/>
+        <w:ind w:left="1440"/>
+        <w:rPr>
+          <w:rFonts w:eastAsia="Times New Roman" w:cs="Times New Roman"/>
+          <w:color w:val="000000"/>
+          <w:szCs w:val="24"/>
+          <w:lang w:eastAsia="en-CA"/>
+        </w:rPr>
+      </w:pPr>
+      <w:r>
+        <w:rPr>
+          <w:rFonts w:eastAsia="Times New Roman" w:cs="Times New Roman"/>
+          <w:color w:val="000000"/>
+          <w:szCs w:val="24"/>
+          <w:lang w:eastAsia="en-CA"/>
+        </w:rPr>
+        <w:lastRenderedPageBreak/>
+        <w:t>The exact method is not outlined, but the detector counts the number of photons incident on the detector. Upon measurement, the photon is destroyed, as such any state information is not discernable. </w:t>
+      </w:r>
+    </w:p>
+    <w:p>
+      <w:pPr>
+        <w:spacing w:after="0" w:line="480" w:lineRule="auto"/>
+        <w:ind w:left="1440"/>
+        <w:rPr>
+          <w:rFonts w:eastAsia="Times New Roman" w:cs="Times New Roman"/>
+          <w:szCs w:val="24"/>
+          <w:lang w:eastAsia="en-CA"/>
+        </w:rPr>
+      </w:pPr>
+    </w:p>
+    <w:p>
+      <w:pPr>
+        <w:numPr>
+          <w:ilvl w:val="0"/>
+          <w:numId w:val="3"/>
+        </w:numPr>
+        <w:spacing w:after="0" w:line="480" w:lineRule="auto"/>
+        <w:textAlignment w:val="baseline"/>
+        <w:rPr>
+          <w:rFonts w:eastAsia="Times New Roman" w:cs="Times New Roman"/>
+          <w:color w:val="000000"/>
+          <w:szCs w:val="24"/>
+          <w:lang w:eastAsia="en-CA"/>
+        </w:rPr>
+      </w:pPr>
+      <w:r>
+        <w:rPr>
+          <w:rFonts w:eastAsia="Times New Roman" w:cs="Times New Roman"/>
+          <w:color w:val="000000"/>
+          <w:szCs w:val="24"/>
+          <w:lang w:eastAsia="en-CA"/>
+        </w:rPr>
+        <w:t>Construction of complicated optical circuits exhibiting both classical and quantum interference effects </w:t>
+      </w:r>
+    </w:p>
+    <w:p>
+      <w:pPr>
+        <w:spacing w:after="0" w:line="480" w:lineRule="auto"/>
+        <w:rPr>
+          <w:rFonts w:eastAsia="Times New Roman" w:cs="Times New Roman"/>
+          <w:szCs w:val="24"/>
+          <w:lang w:eastAsia="en-CA"/>
+        </w:rPr>
+      </w:pPr>
+    </w:p>
+    <w:p>
+      <w:pPr>
+        <w:spacing w:after="0" w:line="480" w:lineRule="auto"/>
+        <w:ind w:firstLine="720"/>
+        <w:rPr>
+          <w:rFonts w:eastAsia="Times New Roman" w:cs="Times New Roman"/>
+          <w:color w:val="000000"/>
+          <w:szCs w:val="24"/>
+          <w:lang w:eastAsia="en-CA"/>
+        </w:rPr>
+      </w:pPr>
+      <w:r>
+        <w:rPr>
+          <w:rFonts w:eastAsia="Times New Roman" w:cs="Times New Roman"/>
+          <w:color w:val="000000"/>
+          <w:szCs w:val="24"/>
+          <w:lang w:eastAsia="en-CA"/>
+        </w:rPr>
+        <w:t xml:space="preserve">We will be addressing the first of three criteria in this thesis. While we have achieved a heralded source in spontaneous parametric down conversion (SPDC). Is it possible for us to do better? </w:t>
+      </w:r>
+    </w:p>
+    <w:p>
+      <w:pPr>
+        <w:spacing w:after="0" w:line="480" w:lineRule="auto"/>
+        <w:ind w:firstLine="720"/>
+        <w:rPr>
+          <w:rFonts w:eastAsia="Times New Roman" w:cs="Times New Roman"/>
+          <w:color w:val="000000"/>
+          <w:szCs w:val="24"/>
+          <w:lang w:eastAsia="en-CA"/>
+        </w:rPr>
+      </w:pPr>
+    </w:p>
+    <w:p>
+      <w:pPr>
+        <w:spacing w:after="0" w:line="480" w:lineRule="auto"/>
+        <w:ind w:firstLine="720"/>
+        <w:rPr>
+          <w:rFonts w:eastAsia="Times New Roman" w:cs="Times New Roman"/>
+          <w:color w:val="000000"/>
+          <w:szCs w:val="24"/>
+          <w:lang w:eastAsia="en-CA"/>
+        </w:rPr>
+      </w:pPr>
+      <w:r>
+        <w:rPr>
+          <w:rFonts w:eastAsia="Times New Roman" w:cs="Times New Roman"/>
+          <w:color w:val="000000"/>
+          <w:szCs w:val="24"/>
+          <w:lang w:eastAsia="en-CA"/>
+        </w:rPr>
+        <w:t>(</w:t>
+      </w:r>
+      <w:r>
+        <w:rPr>
+          <w:rFonts w:eastAsia="Times New Roman" w:cs="Times New Roman"/>
+          <w:color w:val="0070C0"/>
+          <w:szCs w:val="24"/>
+          <w:lang w:eastAsia="en-CA"/>
+        </w:rPr>
+        <w:t>Throw in a picture</w:t>
+      </w:r>
+      <w:r>
+        <w:rPr>
+          <w:rFonts w:eastAsia="Times New Roman" w:cs="Times New Roman"/>
+          <w:color w:val="000000"/>
+          <w:szCs w:val="24"/>
+          <w:lang w:eastAsia="en-CA"/>
+        </w:rPr>
+        <w:t xml:space="preserve">) </w:t>
+      </w:r>
+      <w:r>
+        <w:rPr>
+          <w:rFonts w:eastAsia="Times New Roman" w:cs="Times New Roman"/>
+          <w:color w:val="000000"/>
+          <w:szCs w:val="24"/>
+          <w:lang w:eastAsia="en-CA"/>
+        </w:rPr>
+        <w:t>Before we continue, I wish to outline the basic premise behind SPDC. This non-linear optical tool takes in a single photon input, incident upon a crystal, and outputs entangled photon pairs</w:t>
+      </w:r>
+      <w:r>
+        <w:rPr>
+          <w:rFonts w:eastAsia="Times New Roman" w:cs="Times New Roman"/>
+          <w:color w:val="000000"/>
+          <w:szCs w:val="24"/>
+          <w:lang w:eastAsia="en-CA"/>
+        </w:rPr>
+        <w:t xml:space="preserve">. Beta-barium borate, lithium niobate, or potassium dihydrogen phosphate crystals are used as crystals to split the incident photon. </w:t>
+      </w:r>
+      <w:r>
+        <w:rPr>
+          <w:rFonts w:eastAsia="Times New Roman" w:cs="Times New Roman"/>
+          <w:color w:val="000000"/>
+          <w:szCs w:val="24"/>
+          <w:lang w:eastAsia="en-CA"/>
+        </w:rPr>
+        <w:t xml:space="preserve">The sum of the momenta and energies of the photon pairs total to the initial momentum and energy of the incident photon, which follows in accordance </w:t>
+      </w:r>
+      <w:r>
+        <w:rPr>
+          <w:rFonts w:eastAsia="Times New Roman" w:cs="Times New Roman"/>
+          <w:color w:val="000000"/>
+          <w:szCs w:val="24"/>
+          <w:lang w:eastAsia="en-CA"/>
+        </w:rPr>
+        <w:t>with</w:t>
+      </w:r>
+      <w:r>
+        <w:rPr>
+          <w:rFonts w:eastAsia="Times New Roman" w:cs="Times New Roman"/>
+          <w:color w:val="000000"/>
+          <w:szCs w:val="24"/>
+          <w:lang w:eastAsia="en-CA"/>
+        </w:rPr>
+        <w:t xml:space="preserve"> conservation laws. </w:t>
+      </w:r>
+      <w:r>
+        <w:rPr>
+          <w:rFonts w:eastAsia="Times New Roman" w:cs="Times New Roman"/>
+          <w:color w:val="000000"/>
+          <w:szCs w:val="24"/>
+          <w:lang w:eastAsia="en-CA"/>
+        </w:rPr>
+        <w:t xml:space="preserve">The resultant output photons are not only identical, but also entangled. While this phenomenon is fascinating, this is not the main focus for this thesis. </w:t>
+      </w:r>
+    </w:p>
+    <w:p>
+      <w:pPr>
+        <w:spacing w:after="0" w:line="480" w:lineRule="auto"/>
+        <w:ind w:firstLine="720"/>
+        <w:rPr>
+          <w:rFonts w:eastAsia="Times New Roman" w:cs="Times New Roman"/>
+          <w:color w:val="000000"/>
+          <w:szCs w:val="24"/>
+          <w:lang w:eastAsia="en-CA"/>
+        </w:rPr>
+      </w:pPr>
+    </w:p>
+    <w:p>
+      <w:pPr>
+        <w:spacing w:after="0" w:line="480" w:lineRule="auto"/>
+        <w:ind w:firstLine="720"/>
+        <w:rPr>
+          <w:rFonts w:eastAsia="Times New Roman" w:cs="Times New Roman"/>
+          <w:color w:val="000000"/>
+          <w:szCs w:val="24"/>
+          <w:lang w:eastAsia="en-CA"/>
+        </w:rPr>
+      </w:pPr>
+      <w:r>
+        <w:rPr>
+          <w:rFonts w:eastAsia="Times New Roman" w:cs="Times New Roman"/>
+          <w:color w:val="000000"/>
+          <w:szCs w:val="24"/>
+          <w:lang w:eastAsia="en-CA"/>
+        </w:rPr>
+        <w:t xml:space="preserve">SPDC is the most popular entangled photon source, however, is this source deterministic? That is to say, can we produce photons on demand? This will be discussed in detail later on in the </w:t>
+      </w:r>
+      <w:r>
+        <w:rPr>
+          <w:rFonts w:eastAsia="Times New Roman" w:cs="Times New Roman"/>
+          <w:color w:val="000000"/>
+          <w:szCs w:val="24"/>
+          <w:lang w:eastAsia="en-CA"/>
+        </w:rPr>
+        <w:t>thesis but</w:t>
+      </w:r>
+      <w:r>
+        <w:rPr>
+          <w:rFonts w:eastAsia="Times New Roman" w:cs="Times New Roman"/>
+          <w:color w:val="000000"/>
+          <w:szCs w:val="24"/>
+          <w:lang w:eastAsia="en-CA"/>
+        </w:rPr>
+        <w:t xml:space="preserve"> suffice it to say that it is not a</w:t>
+      </w:r>
+      <w:r>
+        <w:rPr>
+          <w:rFonts w:eastAsia="Times New Roman" w:cs="Times New Roman"/>
+          <w:color w:val="000000"/>
+          <w:szCs w:val="24"/>
+          <w:lang w:eastAsia="en-CA"/>
+        </w:rPr>
+        <w:t xml:space="preserve"> </w:t>
+      </w:r>
+      <w:r>
+        <w:rPr>
+          <w:rFonts w:eastAsia="Times New Roman" w:cs="Times New Roman"/>
+          <w:color w:val="000000"/>
+          <w:szCs w:val="24"/>
+          <w:lang w:eastAsia="en-CA"/>
+        </w:rPr>
+        <w:t xml:space="preserve">deterministic source. </w:t>
+      </w:r>
+      <w:r>
+        <w:rPr>
+          <w:rFonts w:eastAsia="Times New Roman" w:cs="Times New Roman"/>
+          <w:color w:val="000000"/>
+          <w:szCs w:val="24"/>
+          <w:lang w:eastAsia="en-CA"/>
+        </w:rPr>
+        <w:t xml:space="preserve">While it can be guaranteed if a </w:t>
+      </w:r>
+      <w:r>
+        <w:rPr>
+          <w:rFonts w:eastAsia="Times New Roman" w:cs="Times New Roman"/>
+          <w:color w:val="000000"/>
+          <w:szCs w:val="24"/>
+          <w:lang w:eastAsia="en-CA"/>
+        </w:rPr>
+        <w:lastRenderedPageBreak/>
+        <w:t>photon is produced that the entangled pair is present, producing these outputs occurs with an efficiency of 4 outputs for every 10</w:t>
+      </w:r>
+      <w:r>
+        <w:rPr>
+          <w:rFonts w:eastAsia="Times New Roman" w:cs="Times New Roman"/>
+          <w:color w:val="000000"/>
+          <w:sz w:val="28"/>
+          <w:szCs w:val="28"/>
+          <w:vertAlign w:val="superscript"/>
+          <w:lang w:eastAsia="en-CA"/>
+        </w:rPr>
+        <w:t>6</w:t>
+      </w:r>
+      <w:r>
+        <w:rPr>
+          <w:rFonts w:eastAsia="Times New Roman" w:cs="Times New Roman"/>
+          <w:color w:val="000000"/>
+          <w:szCs w:val="24"/>
+          <w:lang w:eastAsia="en-CA"/>
+        </w:rPr>
+        <w:t xml:space="preserve"> input photons (</w:t>
+      </w:r>
+      <w:r>
+        <w:rPr>
+          <w:rFonts w:eastAsia="Times New Roman" w:cs="Times New Roman"/>
+          <w:color w:val="0070C0"/>
+          <w:szCs w:val="24"/>
+          <w:lang w:eastAsia="en-CA"/>
+        </w:rPr>
+        <w:t>source</w:t>
+      </w:r>
+      <w:r>
+        <w:rPr>
+          <w:rFonts w:eastAsia="Times New Roman" w:cs="Times New Roman"/>
+          <w:color w:val="000000"/>
+          <w:szCs w:val="24"/>
+          <w:lang w:eastAsia="en-CA"/>
+        </w:rPr>
+        <w:t>). Alternative deterministic sources are considered, the most promising of which is the quantum dot</w:t>
+      </w:r>
+      <w:r>
+        <w:rPr>
+          <w:rFonts w:eastAsia="Times New Roman" w:cs="Times New Roman"/>
+          <w:color w:val="000000"/>
+          <w:szCs w:val="24"/>
+          <w:lang w:eastAsia="en-CA"/>
+        </w:rPr>
+        <w:t xml:space="preserve">, details of which will follow in this thesis. </w:t>
+      </w:r>
+    </w:p>
+    <w:p>
+      <w:pPr>
+        <w:spacing w:line="480" w:lineRule="auto"/>
+      </w:pPr>
+    </w:p>
+    <w:p>
+      <w:pPr>
+        <w:spacing w:line="480" w:lineRule="auto"/>
+      </w:pPr>
+      <w:r>
+        <w:tab/>
+      </w:r>
+      <w:r>
+        <w:t xml:space="preserve">A method for verifying the quantum nature of a system is in the </w:t>
+      </w:r>
+      <w:r>
+        <w:t xml:space="preserve">detection </w:t>
+      </w:r>
+      <w:r>
+        <w:t>of Rabi oscillations. In this thesis</w:t>
+      </w:r>
+      <w:r>
+        <w:t>,</w:t>
+      </w:r>
+      <w:r>
+        <w:t xml:space="preserve"> </w:t>
+      </w:r>
+      <w:r>
+        <w:t xml:space="preserve">we will confirm the quantum nature of the quantum dot by demonstrating the presence of Rabi oscillations. This is done by contrasting </w:t>
+      </w:r>
+      <w:r>
+        <w:t xml:space="preserve">a previous method used </w:t>
+      </w:r>
+      <w:r>
+        <w:t>in the analysis of</w:t>
+      </w:r>
+      <w:r>
+        <w:t xml:space="preserve"> the </w:t>
+      </w:r>
+      <w:r>
+        <w:t>detection</w:t>
+      </w:r>
+      <w:r>
+        <w:t xml:space="preserve"> of Rabi oscillation </w:t>
+      </w:r>
+      <w:r>
+        <w:t>against</w:t>
+      </w:r>
+      <w:r>
+        <w:t xml:space="preserve"> a</w:t>
+      </w:r>
+      <w:r>
+        <w:t xml:space="preserve">n </w:t>
+      </w:r>
+      <w:r>
+        <w:t xml:space="preserve">alternative which will consider environmental effects that may </w:t>
+      </w:r>
+      <w:r>
+        <w:t xml:space="preserve">contribute </w:t>
+      </w:r>
+      <w:r>
+        <w:t>to the dampening of the system</w:t>
+      </w:r>
+      <w:r>
+        <w:t xml:space="preserve">. </w:t>
+      </w:r>
+    </w:p>
+    <w:p>
+      <w:pPr>
+        <w:spacing w:line="480" w:lineRule="auto"/>
+      </w:pPr>
+    </w:p>
+    <w:p>
+      <w:pPr>
+        <w:spacing w:line="480" w:lineRule="auto"/>
+      </w:pPr>
+      <w:r>
+        <w:tab/>
+        <w:t>However before this,</w:t>
+      </w:r>
+      <w:r>
+        <w:t xml:space="preserve"> we </w:t>
+      </w:r>
+      <w:r>
+        <w:t>must</w:t>
+      </w:r>
+      <w:r>
+        <w:t xml:space="preserve"> </w:t>
+      </w:r>
+      <w:r>
+        <w:t>understand</w:t>
+      </w:r>
+      <w:r>
+        <w:t xml:space="preserve"> the experimental conditions</w:t>
+      </w:r>
+      <w:r>
+        <w:t xml:space="preserve"> required</w:t>
+      </w:r>
+      <w:r>
+        <w:t xml:space="preserve"> </w:t>
+      </w:r>
+      <w:r>
+        <w:t xml:space="preserve">to replicate this event. An account </w:t>
+      </w:r>
+      <w:r>
+        <w:t xml:space="preserve">considering the object measured – the photon, how the object is produced – the quantum dot, and the experimental setup – the </w:t>
+      </w:r>
+      <w:r>
+        <w:t xml:space="preserve">double </w:t>
+      </w:r>
+      <w:r>
+        <w:t>unbalanced Mach-Zehnder interferometer</w:t>
+      </w:r>
+      <w:r>
+        <w:t xml:space="preserve"> will be provided in chapter </w:t>
+      </w:r>
+      <w:r>
+        <w:t>two</w:t>
+      </w:r>
+      <w:r>
+        <w:t xml:space="preserve">. </w:t>
+      </w:r>
+      <w:r>
+        <w:t>In the third chapter</w:t>
+      </w:r>
+      <w:r>
+        <w:t xml:space="preserve">, </w:t>
+      </w:r>
+      <w:r>
+        <w:t xml:space="preserve">we will consider the </w:t>
+      </w:r>
+      <w:r>
+        <w:t xml:space="preserve">theoretical background </w:t>
+      </w:r>
+      <w:r>
+        <w:t>behind</w:t>
+      </w:r>
+      <w:r>
+        <w:t xml:space="preserve"> Rabi oscillations as well as the </w:t>
+      </w:r>
+      <w:r>
+        <w:t>analytic</w:t>
+      </w:r>
+      <w:r>
+        <w:t xml:space="preserve"> method </w:t>
+      </w:r>
+      <w:r>
+        <w:t xml:space="preserve">used </w:t>
+      </w:r>
+      <w:r>
+        <w:t>to generate results</w:t>
+      </w:r>
+      <w:r>
+        <w:t xml:space="preserve"> – the </w:t>
+      </w:r>
+      <w:proofErr w:type="spellStart"/>
+      <w:r>
+        <w:t>Linblad</w:t>
+      </w:r>
+      <w:proofErr w:type="spellEnd"/>
+      <w:r>
+        <w:t xml:space="preserve"> Master Equation. </w:t>
+      </w:r>
+      <w:r>
+        <w:t>Finally in the fourth and fifth chapters</w:t>
+      </w:r>
+      <w:r>
+        <w:t xml:space="preserve"> </w:t>
+      </w:r>
+      <w:r>
+        <w:t xml:space="preserve">there will be a discussion of what was done with </w:t>
+      </w:r>
+      <w:r>
+        <w:t>detailed</w:t>
+      </w:r>
+      <w:r>
+        <w:t xml:space="preserve"> findings and</w:t>
+      </w:r>
+      <w:r>
+        <w:t xml:space="preserve"> resulting </w:t>
+      </w:r>
+      <w:r>
+        <w:t xml:space="preserve">conclusions. Coupled with </w:t>
+      </w:r>
+      <w:r>
+        <w:t>the</w:t>
+      </w:r>
+      <w:r>
+        <w:t xml:space="preserve"> </w:t>
+      </w:r>
+      <w:r>
+        <w:t xml:space="preserve">information from the </w:t>
+      </w:r>
+      <w:r>
+        <w:t xml:space="preserve">thesis for PHYS 437 A, I hope that I will be able to demonstrate the viability </w:t>
+      </w:r>
+      <w:r>
+        <w:t xml:space="preserve">of </w:t>
+      </w:r>
+      <w:r>
+        <w:t>this new model</w:t>
+      </w:r>
+      <w:r>
+        <w:t>. I</w:t>
+      </w:r>
+      <w:r>
+        <w:t>t is my sincere hope that you will learn</w:t>
+      </w:r>
+      <w:r>
+        <w:t>,</w:t>
+      </w:r>
+      <w:r>
+        <w:t xml:space="preserve"> as much as I have</w:t>
+      </w:r>
+      <w:r>
+        <w:t>,</w:t>
+      </w:r>
+      <w:r>
+        <w:t xml:space="preserve"> so without further ado, onto chapter two</w:t>
+      </w:r>
+      <w:r>
+        <w:t xml:space="preserve">. </w:t>
+      </w:r>
+    </w:p>
+    <w:p>
+      <w:pPr>
+        <w:spacing w:line="480" w:lineRule="auto"/>
+      </w:pPr>
+      <w:r>
+        <w:t>(</w:t>
+      </w:r>
+      <w:r>
+        <w:rPr>
+          <w:color w:val="00B050"/>
+        </w:rPr>
+        <w:t>Does this need further elaboration with respect to the quantum dot?</w:t>
+      </w:r>
+      <w:r>
+        <w:t>)</w:t>
+      </w:r>
+    </w:p>
+    <w:p>
+      <w:pPr>
+        <w:pStyle w:val="Heading1"/>
+        <w:rPr>
+          <w:rFonts w:eastAsia="Times New Roman"/>
+          <w:sz w:val="64"/>
+          <w:szCs w:val="64"/>
+          <w:lang w:eastAsia="en-CA"/>
+        </w:rPr>
+      </w:pPr>
+      <w:r>
+        <w:rPr>
+          <w:rFonts w:eastAsia="Times New Roman"/>
+          <w:sz w:val="64"/>
+          <w:szCs w:val="64"/>
+          <w:lang w:eastAsia="en-CA"/>
+        </w:rPr>
+        <w:lastRenderedPageBreak/>
+        <w:t xml:space="preserve">Chapter </w:t>
+      </w:r>
+      <w:r>
+        <w:rPr>
+          <w:rFonts w:eastAsia="Times New Roman"/>
+          <w:sz w:val="64"/>
+          <w:szCs w:val="64"/>
+          <w:lang w:eastAsia="en-CA"/>
+        </w:rPr>
+        <w:t>2</w:t>
+      </w:r>
+      <w:r>
+        <w:rPr>
+          <w:rFonts w:eastAsia="Times New Roman"/>
+          <w:sz w:val="64"/>
+          <w:szCs w:val="64"/>
+          <w:lang w:eastAsia="en-CA"/>
+        </w:rPr>
+        <w:t xml:space="preserve"> </w:t>
+      </w:r>
+      <w:r>
+        <w:rPr>
+          <w:rFonts w:eastAsia="Times New Roman"/>
+          <w:sz w:val="64"/>
+          <w:szCs w:val="64"/>
+          <w:lang w:eastAsia="en-CA"/>
+        </w:rPr>
+        <w:t>–</w:t>
+      </w:r>
+      <w:r>
+        <w:rPr>
+          <w:rFonts w:eastAsia="Times New Roman"/>
+          <w:sz w:val="64"/>
+          <w:szCs w:val="64"/>
+          <w:lang w:eastAsia="en-CA"/>
+        </w:rPr>
+        <w:t xml:space="preserve"> </w:t>
+      </w:r>
+    </w:p>
+    <w:p>
+      <w:pPr>
+        <w:pStyle w:val="Heading1"/>
+        <w:rPr>
+          <w:rFonts w:eastAsia="Times New Roman"/>
+          <w:sz w:val="64"/>
+          <w:szCs w:val="64"/>
+          <w:lang w:eastAsia="en-CA"/>
+        </w:rPr>
+      </w:pPr>
+      <w:r>
+        <w:rPr>
+          <w:rFonts w:eastAsia="Times New Roman"/>
+          <w:sz w:val="64"/>
+          <w:szCs w:val="64"/>
+          <w:lang w:eastAsia="en-CA"/>
+        </w:rPr>
+        <w:t>Experimental Background</w:t>
+      </w:r>
+    </w:p>
+    <w:p>
+      <w:pPr>
+        <w:spacing w:line="480" w:lineRule="auto"/>
+      </w:pPr>
+    </w:p>
+    <w:p>
+      <w:pPr>
+        <w:spacing w:line="480" w:lineRule="auto"/>
+      </w:pPr>
+      <w:r>
+        <w:t>2.1 Object Measured – The Photon</w:t>
+      </w:r>
+    </w:p>
+    <w:p>
+      <w:pPr>
+        <w:spacing w:line="480" w:lineRule="auto"/>
+      </w:pPr>
+    </w:p>
+    <w:p>
+      <w:pPr>
+        <w:spacing w:line="480" w:lineRule="auto"/>
+      </w:pPr>
+      <w:r>
+        <w:t>2.2 Production of Object – The Quantum Dot</w:t>
+      </w:r>
+    </w:p>
+    <w:p>
+      <w:pPr>
+        <w:spacing w:line="480" w:lineRule="auto"/>
+      </w:pPr>
+    </w:p>
+    <w:p>
+      <w:pPr>
+        <w:spacing w:line="480" w:lineRule="auto"/>
+      </w:pPr>
+      <w:r>
+        <w:t>2.3 Experimental Technique Used – The Double Unbalanced Mach-Zehnder Interferometer</w:t>
+      </w:r>
+    </w:p>
+    <w:p>
+      <w:pPr>
+        <w:spacing w:line="480" w:lineRule="auto"/>
+      </w:pPr>
+    </w:p>
+    <w:p>
+      <w:pPr>
+        <w:spacing w:line="480" w:lineRule="auto"/>
+      </w:pPr>
+    </w:p>
+    <w:p>
+      <w:pPr>
+        <w:spacing w:line="480" w:lineRule="auto"/>
+      </w:pPr>
+    </w:p>
+    <w:p>
+      <w:pPr>
+        <w:spacing w:line="480" w:lineRule="auto"/>
+      </w:pPr>
+    </w:p>
+    <w:p>
+      <w:pPr>
+        <w:spacing w:line="480" w:lineRule="auto"/>
+      </w:pPr>
+    </w:p>
+    <w:p>
+      <w:pPr>
+        <w:spacing w:line="480" w:lineRule="auto"/>
+      </w:pPr>
+    </w:p>
+    <w:p>
+      <w:pPr>
+        <w:spacing w:line="480" w:lineRule="auto"/>
+      </w:pPr>
+    </w:p>
+    <w:p>
+      <w:pPr>
+        <w:pStyle w:val="Heading1"/>
+        <w:rPr>
+          <w:rFonts w:eastAsia="Times New Roman"/>
+          <w:sz w:val="64"/>
+          <w:szCs w:val="64"/>
+          <w:lang w:eastAsia="en-CA"/>
+        </w:rPr>
+      </w:pPr>
+      <w:r>
+        <w:rPr>
+          <w:rFonts w:eastAsia="Times New Roman"/>
+          <w:sz w:val="64"/>
+          <w:szCs w:val="64"/>
+          <w:lang w:eastAsia="en-CA"/>
+        </w:rPr>
+        <w:lastRenderedPageBreak/>
+        <w:t xml:space="preserve">Chapter </w:t>
+      </w:r>
+      <w:r>
+        <w:rPr>
+          <w:rFonts w:eastAsia="Times New Roman"/>
+          <w:sz w:val="64"/>
+          <w:szCs w:val="64"/>
+          <w:lang w:eastAsia="en-CA"/>
+        </w:rPr>
+        <w:t>3</w:t>
+      </w:r>
+      <w:r>
+        <w:rPr>
+          <w:rFonts w:eastAsia="Times New Roman"/>
+          <w:sz w:val="64"/>
+          <w:szCs w:val="64"/>
+          <w:lang w:eastAsia="en-CA"/>
+        </w:rPr>
+        <w:t xml:space="preserve"> </w:t>
+      </w:r>
+      <w:r>
+        <w:rPr>
+          <w:rFonts w:eastAsia="Times New Roman"/>
+          <w:sz w:val="64"/>
+          <w:szCs w:val="64"/>
+          <w:lang w:eastAsia="en-CA"/>
+        </w:rPr>
+        <w:t>–</w:t>
+      </w:r>
+      <w:r>
+        <w:rPr>
+          <w:rFonts w:eastAsia="Times New Roman"/>
+          <w:sz w:val="64"/>
+          <w:szCs w:val="64"/>
+          <w:lang w:eastAsia="en-CA"/>
+        </w:rPr>
+        <w:t xml:space="preserve"> </w:t>
+      </w:r>
+    </w:p>
+    <w:p>
+      <w:pPr>
+        <w:pStyle w:val="Heading1"/>
+        <w:rPr>
+          <w:rFonts w:eastAsia="Times New Roman"/>
+          <w:sz w:val="64"/>
+          <w:szCs w:val="64"/>
+          <w:lang w:eastAsia="en-CA"/>
+        </w:rPr>
+      </w:pPr>
+      <w:r>
+        <w:rPr>
+          <w:rFonts w:eastAsia="Times New Roman"/>
+          <w:sz w:val="64"/>
+          <w:szCs w:val="64"/>
+          <w:lang w:eastAsia="en-CA"/>
+        </w:rPr>
+        <w:t>Theoretical</w:t>
+      </w:r>
+      <w:r>
+        <w:rPr>
+          <w:rFonts w:eastAsia="Times New Roman"/>
+          <w:sz w:val="64"/>
+          <w:szCs w:val="64"/>
+          <w:lang w:eastAsia="en-CA"/>
+        </w:rPr>
+        <w:t xml:space="preserve"> Background</w:t>
+      </w:r>
+    </w:p>
+    <w:p>
+      <w:pPr>
+        <w:spacing w:line="480" w:lineRule="auto"/>
+      </w:pPr>
+    </w:p>
+    <w:p>
+      <w:pPr>
+        <w:spacing w:line="480" w:lineRule="auto"/>
+      </w:pPr>
+      <w:r>
+        <w:t>3.1 Rabi Oscillations</w:t>
+      </w:r>
+    </w:p>
+    <w:p>
+      <w:pPr>
+        <w:spacing w:line="480" w:lineRule="auto"/>
+      </w:pPr>
+      <w:r>
+        <w:t xml:space="preserve">Intuitively expect once electrons are excited by laser that that was the end of the story, however what actually happens is an oscillatory excitation and de-excitation of the electron that is dependent on the pulse length of the laser. </w:t>
+      </w:r>
+    </w:p>
+    <w:p>
+      <w:pPr>
+        <w:spacing w:line="480" w:lineRule="auto"/>
+      </w:pPr>
+      <w:r>
+        <w:t>3.2 Lindblad Master Equation</w:t>
       </w:r>
     </w:p>
     <w:p/>
@@ -448,758 +1638,352 @@
     <w:p/>
     <w:p/>
     <w:p/>
-    <w:p/>
-    <w:p/>
-    <w:p>
-      <w:pPr>
-        <w:spacing w:after="0" w:line="480" w:lineRule="auto"/>
-        <w:ind w:firstLine="720"/>
-        <w:rPr>
-          <w:rFonts w:eastAsia="Times New Roman" w:cs="Times New Roman"/>
-          <w:szCs w:val="24"/>
-          <w:lang w:eastAsia="en-CA"/>
-        </w:rPr>
-      </w:pPr>
-      <w:r>
-        <w:rPr>
-          <w:rFonts w:eastAsia="Times New Roman" w:cs="Times New Roman"/>
-          <w:color w:val="000000"/>
-          <w:szCs w:val="24"/>
+    <w:p>
+      <w:pPr>
+        <w:pStyle w:val="Heading1"/>
+        <w:rPr>
+          <w:rFonts w:eastAsia="Times New Roman"/>
+          <w:sz w:val="64"/>
+          <w:szCs w:val="64"/>
+          <w:lang w:eastAsia="en-CA"/>
+        </w:rPr>
+      </w:pPr>
+      <w:r>
+        <w:rPr>
+          <w:rFonts w:eastAsia="Times New Roman"/>
+          <w:sz w:val="64"/>
+          <w:szCs w:val="64"/>
           <w:lang w:eastAsia="en-CA"/>
         </w:rPr>
         <w:lastRenderedPageBreak/>
-        <w:t xml:space="preserve">Of the multiple modes proposed for quantum computation; one of the first was quantum optics. It </w:t>
-      </w:r>
-      <w:r>
-        <w:rPr>
-          <w:rFonts w:eastAsia="Times New Roman" w:cs="Times New Roman"/>
-          <w:color w:val="000000"/>
-          <w:szCs w:val="24"/>
-          <w:lang w:eastAsia="en-CA"/>
-        </w:rPr>
-        <w:t>is</w:t>
-      </w:r>
-      <w:r>
-        <w:rPr>
-          <w:rFonts w:eastAsia="Times New Roman" w:cs="Times New Roman"/>
-          <w:color w:val="000000"/>
-          <w:szCs w:val="24"/>
-          <w:lang w:eastAsia="en-CA"/>
-        </w:rPr>
-        <w:t xml:space="preserve"> a natural choice for candidacy due the photon’s high mobility and durability</w:t>
-      </w:r>
-      <w:r>
-        <w:rPr>
-          <w:rFonts w:eastAsia="Times New Roman" w:cs="Times New Roman"/>
-          <w:color w:val="000000"/>
-          <w:szCs w:val="24"/>
-          <w:lang w:eastAsia="en-CA"/>
-        </w:rPr>
-        <w:t>. That is to say that it weakly interacts with its environment</w:t>
-      </w:r>
-      <w:r>
-        <w:rPr>
-          <w:rFonts w:eastAsia="Times New Roman" w:cs="Times New Roman"/>
-          <w:color w:val="000000"/>
-          <w:szCs w:val="24"/>
-          <w:lang w:eastAsia="en-CA"/>
-        </w:rPr>
-        <w:t xml:space="preserve">. However, </w:t>
-      </w:r>
-      <w:r>
-        <w:rPr>
-          <w:rFonts w:eastAsia="Times New Roman" w:cs="Times New Roman"/>
-          <w:color w:val="000000"/>
-          <w:szCs w:val="24"/>
-          <w:lang w:eastAsia="en-CA"/>
-        </w:rPr>
-        <w:t>despite this, it is because of these strengths that it also lacks</w:t>
-      </w:r>
-      <w:r>
-        <w:rPr>
-          <w:rFonts w:eastAsia="Times New Roman" w:cs="Times New Roman"/>
-          <w:color w:val="000000"/>
-          <w:szCs w:val="24"/>
-          <w:lang w:eastAsia="en-CA"/>
-        </w:rPr>
-        <w:t xml:space="preserve">. </w:t>
-      </w:r>
-      <w:r>
-        <w:rPr>
-          <w:rFonts w:eastAsia="Times New Roman" w:cs="Times New Roman"/>
-          <w:color w:val="000000"/>
-          <w:szCs w:val="24"/>
-          <w:lang w:eastAsia="en-CA"/>
-        </w:rPr>
-        <w:t>It</w:t>
-      </w:r>
-      <w:r>
-        <w:rPr>
-          <w:rFonts w:eastAsia="Times New Roman" w:cs="Times New Roman"/>
-          <w:color w:val="000000"/>
-          <w:szCs w:val="24"/>
-          <w:lang w:eastAsia="en-CA"/>
-        </w:rPr>
-        <w:t xml:space="preserve"> is difficult to achieve successful </w:t>
-      </w:r>
-      <w:r>
-        <w:rPr>
-          <w:rFonts w:eastAsia="Times New Roman" w:cs="Times New Roman"/>
-          <w:color w:val="000000"/>
-          <w:szCs w:val="24"/>
-          <w:lang w:eastAsia="en-CA"/>
-        </w:rPr>
-        <w:t>photon-photon</w:t>
-      </w:r>
-      <w:r>
-        <w:rPr>
-          <w:rFonts w:eastAsia="Times New Roman" w:cs="Times New Roman"/>
-          <w:color w:val="000000"/>
-          <w:szCs w:val="24"/>
-          <w:lang w:eastAsia="en-CA"/>
-        </w:rPr>
-        <w:t xml:space="preserve"> interactions, when the photons are highly mobile and will withstand external interactions. This has another consequence, in that it is difficult to create nonlinear gates, especially when most optical tools are linear in nature. To remedy </w:t>
-      </w:r>
-      <w:r>
-        <w:rPr>
-          <w:rFonts w:eastAsia="Times New Roman" w:cs="Times New Roman"/>
-          <w:color w:val="000000"/>
-          <w:szCs w:val="24"/>
-          <w:lang w:eastAsia="en-CA"/>
-        </w:rPr>
-        <w:t xml:space="preserve">this, </w:t>
-      </w:r>
-      <w:r>
-        <w:rPr>
-          <w:rFonts w:eastAsia="Times New Roman" w:cs="Times New Roman"/>
-          <w:color w:val="000000"/>
-          <w:szCs w:val="24"/>
-          <w:lang w:eastAsia="en-CA"/>
-        </w:rPr>
-        <w:t xml:space="preserve">through </w:t>
-      </w:r>
-      <w:r>
-        <w:rPr>
-          <w:rFonts w:eastAsia="Times New Roman" w:cs="Times New Roman"/>
-          <w:color w:val="000000"/>
-          <w:szCs w:val="24"/>
-          <w:lang w:eastAsia="en-CA"/>
-        </w:rPr>
-        <w:t>the</w:t>
-      </w:r>
-      <w:r>
-        <w:rPr>
-          <w:rFonts w:eastAsia="Times New Roman" w:cs="Times New Roman"/>
-          <w:color w:val="000000"/>
-          <w:szCs w:val="24"/>
-          <w:lang w:eastAsia="en-CA"/>
-        </w:rPr>
-        <w:t xml:space="preserve"> combined efforts of Knill, Laflamme, and Milburn; the KLM/linear optical quantum computing (LOQC) was born; and it seeks to make optical quantum computing a reality. </w:t>
-      </w:r>
-    </w:p>
-    <w:p>
-      <w:pPr>
-        <w:spacing w:after="0" w:line="480" w:lineRule="auto"/>
-        <w:rPr>
-          <w:rFonts w:eastAsia="Times New Roman" w:cs="Times New Roman"/>
-          <w:szCs w:val="24"/>
-          <w:lang w:eastAsia="en-CA"/>
-        </w:rPr>
-      </w:pPr>
-    </w:p>
-    <w:p>
-      <w:pPr>
-        <w:spacing w:after="0" w:line="480" w:lineRule="auto"/>
-        <w:ind w:firstLine="720"/>
-        <w:rPr>
-          <w:rFonts w:eastAsia="Times New Roman" w:cs="Times New Roman"/>
-          <w:color w:val="000000"/>
-          <w:szCs w:val="24"/>
-          <w:lang w:eastAsia="en-CA"/>
-        </w:rPr>
-      </w:pPr>
-      <w:r>
-        <w:rPr>
-          <w:rFonts w:eastAsia="Times New Roman" w:cs="Times New Roman"/>
-          <w:color w:val="000000"/>
-          <w:szCs w:val="24"/>
-          <w:lang w:eastAsia="en-CA"/>
-        </w:rPr>
-        <w:t>The KLM/LOQC protocol outlines three distinct criteria that must be attained in order to have a successful optical system:</w:t>
-      </w:r>
-    </w:p>
-    <w:p>
-      <w:pPr>
-        <w:spacing w:after="0" w:line="480" w:lineRule="auto"/>
-        <w:ind w:firstLine="720"/>
-        <w:rPr>
-          <w:rFonts w:eastAsia="Times New Roman" w:cs="Times New Roman"/>
-          <w:szCs w:val="24"/>
-          <w:lang w:eastAsia="en-CA"/>
-        </w:rPr>
-      </w:pPr>
-    </w:p>
-    <w:p>
-      <w:pPr>
-        <w:numPr>
-          <w:ilvl w:val="0"/>
-          <w:numId w:val="1"/>
-        </w:numPr>
-        <w:spacing w:after="0" w:line="480" w:lineRule="auto"/>
-        <w:textAlignment w:val="baseline"/>
-        <w:rPr>
-          <w:rFonts w:eastAsia="Times New Roman" w:cs="Times New Roman"/>
-          <w:color w:val="000000"/>
-          <w:szCs w:val="24"/>
-          <w:lang w:eastAsia="en-CA"/>
-        </w:rPr>
-      </w:pPr>
-      <w:r>
-        <w:rPr>
-          <w:rFonts w:eastAsia="Times New Roman" w:cs="Times New Roman"/>
-          <w:color w:val="000000"/>
-          <w:szCs w:val="24"/>
-          <w:lang w:eastAsia="en-CA"/>
-        </w:rPr>
-        <w:t>Heralded single photon sources with strict mode and bandwidth characteristics - with emphasis on heralded </w:t>
-      </w:r>
-    </w:p>
-    <w:p>
-      <w:pPr>
-        <w:spacing w:after="0" w:line="480" w:lineRule="auto"/>
-        <w:ind w:left="1440"/>
-        <w:rPr>
-          <w:rFonts w:eastAsia="Times New Roman" w:cs="Times New Roman"/>
-          <w:color w:val="000000"/>
-          <w:szCs w:val="24"/>
-          <w:lang w:eastAsia="en-CA"/>
-        </w:rPr>
-      </w:pPr>
-      <w:r>
-        <w:rPr>
-          <w:rFonts w:eastAsia="Times New Roman" w:cs="Times New Roman"/>
-          <w:color w:val="000000"/>
-          <w:szCs w:val="24"/>
-          <w:lang w:eastAsia="en-CA"/>
-        </w:rPr>
-        <w:t>A heralded photon source is able to generate entangled pairs of photons. This solves the difficulty of creating entanglement reactions between photons.</w:t>
-      </w:r>
-    </w:p>
-    <w:p>
-      <w:pPr>
-        <w:spacing w:after="0" w:line="480" w:lineRule="auto"/>
-        <w:ind w:left="1440"/>
-        <w:rPr>
-          <w:rFonts w:eastAsia="Times New Roman" w:cs="Times New Roman"/>
-          <w:szCs w:val="24"/>
-          <w:lang w:eastAsia="en-CA"/>
-        </w:rPr>
-      </w:pPr>
-      <w:r>
-        <w:rPr>
-          <w:rFonts w:eastAsia="Times New Roman" w:cs="Times New Roman"/>
-          <w:color w:val="000000"/>
-          <w:szCs w:val="24"/>
-          <w:lang w:eastAsia="en-CA"/>
-        </w:rPr>
-        <w:t> </w:t>
-      </w:r>
-    </w:p>
-    <w:p>
-      <w:pPr>
-        <w:numPr>
-          <w:ilvl w:val="0"/>
-          <w:numId w:val="2"/>
-        </w:numPr>
-        <w:spacing w:after="0" w:line="480" w:lineRule="auto"/>
-        <w:textAlignment w:val="baseline"/>
-        <w:rPr>
-          <w:rFonts w:eastAsia="Times New Roman" w:cs="Times New Roman"/>
-          <w:color w:val="000000"/>
-          <w:szCs w:val="24"/>
-          <w:lang w:eastAsia="en-CA"/>
-        </w:rPr>
-      </w:pPr>
-      <w:r>
-        <w:rPr>
-          <w:rFonts w:eastAsia="Times New Roman" w:cs="Times New Roman"/>
-          <w:color w:val="000000"/>
-          <w:szCs w:val="24"/>
-          <w:lang w:eastAsia="en-CA"/>
-        </w:rPr>
-        <w:t>High-efficiency number resolving single photon detectors </w:t>
-      </w:r>
-    </w:p>
-    <w:p>
-      <w:pPr>
-        <w:spacing w:after="0" w:line="480" w:lineRule="auto"/>
-        <w:ind w:left="1440"/>
-        <w:rPr>
-          <w:rFonts w:eastAsia="Times New Roman" w:cs="Times New Roman"/>
-          <w:color w:val="000000"/>
-          <w:szCs w:val="24"/>
-          <w:lang w:eastAsia="en-CA"/>
-        </w:rPr>
-      </w:pPr>
-      <w:r>
-        <w:rPr>
-          <w:rFonts w:eastAsia="Times New Roman" w:cs="Times New Roman"/>
-          <w:color w:val="000000"/>
-          <w:szCs w:val="24"/>
-          <w:lang w:eastAsia="en-CA"/>
-        </w:rPr>
-        <w:t>The exact method is not outlined, but the detector counts the number of photons incident on the detector. Upon measurement, the photon is destroyed, as such any state information is not discernable. </w:t>
-      </w:r>
-    </w:p>
-    <w:p>
-      <w:pPr>
-        <w:spacing w:after="0" w:line="480" w:lineRule="auto"/>
-        <w:ind w:left="1440"/>
-        <w:rPr>
-          <w:rFonts w:eastAsia="Times New Roman" w:cs="Times New Roman"/>
-          <w:szCs w:val="24"/>
-          <w:lang w:eastAsia="en-CA"/>
-        </w:rPr>
-      </w:pPr>
-    </w:p>
-    <w:p>
-      <w:pPr>
-        <w:numPr>
-          <w:ilvl w:val="0"/>
-          <w:numId w:val="3"/>
-        </w:numPr>
-        <w:spacing w:after="0" w:line="480" w:lineRule="auto"/>
-        <w:textAlignment w:val="baseline"/>
-        <w:rPr>
-          <w:rFonts w:eastAsia="Times New Roman" w:cs="Times New Roman"/>
-          <w:color w:val="000000"/>
-          <w:szCs w:val="24"/>
-          <w:lang w:eastAsia="en-CA"/>
-        </w:rPr>
-      </w:pPr>
-      <w:r>
-        <w:rPr>
-          <w:rFonts w:eastAsia="Times New Roman" w:cs="Times New Roman"/>
-          <w:color w:val="000000"/>
-          <w:szCs w:val="24"/>
+        <w:t xml:space="preserve">Chapter </w:t>
+      </w:r>
+      <w:r>
+        <w:rPr>
+          <w:rFonts w:eastAsia="Times New Roman"/>
+          <w:sz w:val="64"/>
+          <w:szCs w:val="64"/>
+          <w:lang w:eastAsia="en-CA"/>
+        </w:rPr>
+        <w:t>4</w:t>
+      </w:r>
+      <w:r>
+        <w:rPr>
+          <w:rFonts w:eastAsia="Times New Roman"/>
+          <w:sz w:val="64"/>
+          <w:szCs w:val="64"/>
+          <w:lang w:eastAsia="en-CA"/>
+        </w:rPr>
+        <w:t xml:space="preserve"> </w:t>
+      </w:r>
+      <w:r>
+        <w:rPr>
+          <w:rFonts w:eastAsia="Times New Roman"/>
+          <w:sz w:val="64"/>
+          <w:szCs w:val="64"/>
+          <w:lang w:eastAsia="en-CA"/>
+        </w:rPr>
+        <w:t>–</w:t>
+      </w:r>
+      <w:r>
+        <w:rPr>
+          <w:rFonts w:eastAsia="Times New Roman"/>
+          <w:sz w:val="64"/>
+          <w:szCs w:val="64"/>
+          <w:lang w:eastAsia="en-CA"/>
+        </w:rPr>
+        <w:t xml:space="preserve"> </w:t>
+      </w:r>
+    </w:p>
+    <w:p>
+      <w:pPr>
+        <w:pStyle w:val="Heading1"/>
+        <w:rPr>
+          <w:rFonts w:eastAsia="Times New Roman"/>
+          <w:sz w:val="64"/>
+          <w:szCs w:val="64"/>
+          <w:lang w:eastAsia="en-CA"/>
+        </w:rPr>
+      </w:pPr>
+      <w:r>
+        <w:rPr>
+          <w:rFonts w:eastAsia="Times New Roman"/>
+          <w:sz w:val="64"/>
+          <w:szCs w:val="64"/>
+          <w:lang w:eastAsia="en-CA"/>
+        </w:rPr>
+        <w:t>Findings and Analysis</w:t>
+      </w:r>
+    </w:p>
+    <w:p>
+      <w:pPr>
+        <w:rPr>
+          <w:lang w:eastAsia="en-CA"/>
+        </w:rPr>
+      </w:pPr>
+    </w:p>
+    <w:p>
+      <w:pPr>
+        <w:rPr>
+          <w:lang w:eastAsia="en-CA"/>
+        </w:rPr>
+      </w:pPr>
+    </w:p>
+    <w:p>
+      <w:pPr>
+        <w:rPr>
+          <w:lang w:eastAsia="en-CA"/>
+        </w:rPr>
+      </w:pPr>
+    </w:p>
+    <w:p>
+      <w:pPr>
+        <w:rPr>
+          <w:lang w:eastAsia="en-CA"/>
+        </w:rPr>
+      </w:pPr>
+    </w:p>
+    <w:p>
+      <w:pPr>
+        <w:rPr>
+          <w:lang w:eastAsia="en-CA"/>
+        </w:rPr>
+      </w:pPr>
+    </w:p>
+    <w:p>
+      <w:pPr>
+        <w:rPr>
+          <w:lang w:eastAsia="en-CA"/>
+        </w:rPr>
+      </w:pPr>
+    </w:p>
+    <w:p>
+      <w:pPr>
+        <w:rPr>
+          <w:lang w:eastAsia="en-CA"/>
+        </w:rPr>
+      </w:pPr>
+    </w:p>
+    <w:p>
+      <w:pPr>
+        <w:rPr>
+          <w:lang w:eastAsia="en-CA"/>
+        </w:rPr>
+      </w:pPr>
+    </w:p>
+    <w:p>
+      <w:pPr>
+        <w:rPr>
+          <w:lang w:eastAsia="en-CA"/>
+        </w:rPr>
+      </w:pPr>
+    </w:p>
+    <w:p>
+      <w:pPr>
+        <w:rPr>
+          <w:lang w:eastAsia="en-CA"/>
+        </w:rPr>
+      </w:pPr>
+    </w:p>
+    <w:p>
+      <w:pPr>
+        <w:rPr>
+          <w:lang w:eastAsia="en-CA"/>
+        </w:rPr>
+      </w:pPr>
+    </w:p>
+    <w:p>
+      <w:pPr>
+        <w:rPr>
+          <w:lang w:eastAsia="en-CA"/>
+        </w:rPr>
+      </w:pPr>
+    </w:p>
+    <w:p>
+      <w:pPr>
+        <w:rPr>
+          <w:lang w:eastAsia="en-CA"/>
+        </w:rPr>
+      </w:pPr>
+    </w:p>
+    <w:p>
+      <w:pPr>
+        <w:rPr>
+          <w:lang w:eastAsia="en-CA"/>
+        </w:rPr>
+      </w:pPr>
+    </w:p>
+    <w:p>
+      <w:pPr>
+        <w:rPr>
+          <w:lang w:eastAsia="en-CA"/>
+        </w:rPr>
+      </w:pPr>
+    </w:p>
+    <w:p>
+      <w:pPr>
+        <w:rPr>
+          <w:lang w:eastAsia="en-CA"/>
+        </w:rPr>
+      </w:pPr>
+    </w:p>
+    <w:p>
+      <w:pPr>
+        <w:rPr>
+          <w:lang w:eastAsia="en-CA"/>
+        </w:rPr>
+      </w:pPr>
+    </w:p>
+    <w:p>
+      <w:pPr>
+        <w:rPr>
+          <w:lang w:eastAsia="en-CA"/>
+        </w:rPr>
+      </w:pPr>
+    </w:p>
+    <w:p>
+      <w:pPr>
+        <w:rPr>
+          <w:lang w:eastAsia="en-CA"/>
+        </w:rPr>
+      </w:pPr>
+    </w:p>
+    <w:p>
+      <w:pPr>
+        <w:rPr>
+          <w:lang w:eastAsia="en-CA"/>
+        </w:rPr>
+      </w:pPr>
+    </w:p>
+    <w:p>
+      <w:pPr>
+        <w:rPr>
+          <w:lang w:eastAsia="en-CA"/>
+        </w:rPr>
+      </w:pPr>
+    </w:p>
+    <w:p>
+      <w:pPr>
+        <w:rPr>
+          <w:lang w:eastAsia="en-CA"/>
+        </w:rPr>
+      </w:pPr>
+    </w:p>
+    <w:p>
+      <w:pPr>
+        <w:rPr>
+          <w:lang w:eastAsia="en-CA"/>
+        </w:rPr>
+      </w:pPr>
+    </w:p>
+    <w:p>
+      <w:pPr>
+        <w:rPr>
+          <w:lang w:eastAsia="en-CA"/>
+        </w:rPr>
+      </w:pPr>
+    </w:p>
+    <w:p>
+      <w:pPr>
+        <w:pStyle w:val="Heading1"/>
+        <w:rPr>
+          <w:rFonts w:eastAsia="Times New Roman"/>
+          <w:sz w:val="64"/>
+          <w:szCs w:val="64"/>
+          <w:lang w:eastAsia="en-CA"/>
+        </w:rPr>
+      </w:pPr>
+      <w:r>
+        <w:rPr>
+          <w:rFonts w:eastAsia="Times New Roman"/>
+          <w:sz w:val="64"/>
+          <w:szCs w:val="64"/>
           <w:lang w:eastAsia="en-CA"/>
         </w:rPr>
         <w:lastRenderedPageBreak/>
-        <w:t>Construction of complicated optical circuits exhibiting both classical and quantum interference effects </w:t>
-      </w:r>
-    </w:p>
-    <w:p>
-      <w:pPr>
-        <w:spacing w:after="0" w:line="480" w:lineRule="auto"/>
-        <w:rPr>
-          <w:rFonts w:eastAsia="Times New Roman" w:cs="Times New Roman"/>
-          <w:szCs w:val="24"/>
-          <w:lang w:eastAsia="en-CA"/>
-        </w:rPr>
-      </w:pPr>
-    </w:p>
-    <w:p>
-      <w:pPr>
-        <w:spacing w:after="0" w:line="480" w:lineRule="auto"/>
-        <w:ind w:firstLine="720"/>
-        <w:rPr>
-          <w:rFonts w:eastAsia="Times New Roman" w:cs="Times New Roman"/>
-          <w:color w:val="000000"/>
-          <w:szCs w:val="24"/>
-          <w:lang w:eastAsia="en-CA"/>
-        </w:rPr>
-      </w:pPr>
-      <w:r>
-        <w:rPr>
-          <w:rFonts w:eastAsia="Times New Roman" w:cs="Times New Roman"/>
-          <w:color w:val="000000"/>
-          <w:szCs w:val="24"/>
-          <w:lang w:eastAsia="en-CA"/>
-        </w:rPr>
-        <w:t xml:space="preserve">We will be addressing the first of three criteria in this thesis. While we have achieved a heralded source in spontaneous parametric down conversion (SPDC). Is it possible for us to do better? </w:t>
-      </w:r>
-    </w:p>
-    <w:p>
-      <w:pPr>
-        <w:spacing w:after="0" w:line="480" w:lineRule="auto"/>
-        <w:ind w:firstLine="720"/>
-        <w:rPr>
-          <w:rFonts w:eastAsia="Times New Roman" w:cs="Times New Roman"/>
-          <w:color w:val="000000"/>
-          <w:szCs w:val="24"/>
-          <w:lang w:eastAsia="en-CA"/>
-        </w:rPr>
-      </w:pPr>
-    </w:p>
-    <w:p>
-      <w:pPr>
-        <w:spacing w:after="0" w:line="480" w:lineRule="auto"/>
-        <w:ind w:firstLine="720"/>
-        <w:rPr>
-          <w:rFonts w:eastAsia="Times New Roman" w:cs="Times New Roman"/>
-          <w:color w:val="000000"/>
-          <w:szCs w:val="24"/>
-          <w:lang w:eastAsia="en-CA"/>
-        </w:rPr>
-      </w:pPr>
-      <w:r>
-        <w:rPr>
-          <w:rFonts w:eastAsia="Times New Roman" w:cs="Times New Roman"/>
-          <w:color w:val="000000"/>
-          <w:szCs w:val="24"/>
-          <w:lang w:eastAsia="en-CA"/>
-        </w:rPr>
-        <w:t>(</w:t>
-      </w:r>
-      <w:r>
-        <w:rPr>
-          <w:rFonts w:eastAsia="Times New Roman" w:cs="Times New Roman"/>
-          <w:color w:val="0070C0"/>
-          <w:szCs w:val="24"/>
-          <w:lang w:eastAsia="en-CA"/>
-        </w:rPr>
-        <w:t>Throw in a picture</w:t>
-      </w:r>
-      <w:r>
-        <w:rPr>
-          <w:rFonts w:eastAsia="Times New Roman" w:cs="Times New Roman"/>
-          <w:color w:val="000000"/>
-          <w:szCs w:val="24"/>
-          <w:lang w:eastAsia="en-CA"/>
-        </w:rPr>
-        <w:t xml:space="preserve">) </w:t>
-      </w:r>
-      <w:r>
-        <w:rPr>
-          <w:rFonts w:eastAsia="Times New Roman" w:cs="Times New Roman"/>
-          <w:color w:val="000000"/>
-          <w:szCs w:val="24"/>
-          <w:lang w:eastAsia="en-CA"/>
-        </w:rPr>
-        <w:t>Before we continue, I wish to outline the basic premise behind SPDC. This non-linear optical tool takes in a single photon input, incident upon a crystal, and outputs entangled photon pairs</w:t>
-      </w:r>
-      <w:r>
-        <w:rPr>
-          <w:rFonts w:eastAsia="Times New Roman" w:cs="Times New Roman"/>
-          <w:color w:val="000000"/>
-          <w:szCs w:val="24"/>
-          <w:lang w:eastAsia="en-CA"/>
-        </w:rPr>
-        <w:t xml:space="preserve">. Beta-barium borate, lithium niobate, or potassium dihydrogen phosphate crystals are used as crystals to split the incident photon. </w:t>
-      </w:r>
-      <w:r>
-        <w:rPr>
-          <w:rFonts w:eastAsia="Times New Roman" w:cs="Times New Roman"/>
-          <w:color w:val="000000"/>
-          <w:szCs w:val="24"/>
-          <w:lang w:eastAsia="en-CA"/>
-        </w:rPr>
-        <w:t xml:space="preserve">The sum of the momenta and energies of the photon pairs total to the initial momentum and energy of the incident photon, which follows in accordance </w:t>
-      </w:r>
-      <w:r>
-        <w:rPr>
-          <w:rFonts w:eastAsia="Times New Roman" w:cs="Times New Roman"/>
-          <w:color w:val="000000"/>
-          <w:szCs w:val="24"/>
-          <w:lang w:eastAsia="en-CA"/>
-        </w:rPr>
-        <w:t>with</w:t>
-      </w:r>
-      <w:r>
-        <w:rPr>
-          <w:rFonts w:eastAsia="Times New Roman" w:cs="Times New Roman"/>
-          <w:color w:val="000000"/>
-          <w:szCs w:val="24"/>
-          <w:lang w:eastAsia="en-CA"/>
-        </w:rPr>
-        <w:t xml:space="preserve"> conservation laws. </w:t>
-      </w:r>
-      <w:r>
-        <w:rPr>
-          <w:rFonts w:eastAsia="Times New Roman" w:cs="Times New Roman"/>
-          <w:color w:val="000000"/>
-          <w:szCs w:val="24"/>
-          <w:lang w:eastAsia="en-CA"/>
-        </w:rPr>
-        <w:t xml:space="preserve">The resultant output photons are not only identical, but also entangled. While this phenomenon is fascinating, this is not the main focus for this thesis. </w:t>
-      </w:r>
-    </w:p>
-    <w:p>
-      <w:pPr>
-        <w:spacing w:after="0" w:line="480" w:lineRule="auto"/>
-        <w:ind w:firstLine="720"/>
-        <w:rPr>
-          <w:rFonts w:eastAsia="Times New Roman" w:cs="Times New Roman"/>
-          <w:color w:val="000000"/>
-          <w:szCs w:val="24"/>
-          <w:lang w:eastAsia="en-CA"/>
-        </w:rPr>
-      </w:pPr>
-    </w:p>
-    <w:p>
-      <w:pPr>
-        <w:spacing w:after="0" w:line="480" w:lineRule="auto"/>
-        <w:ind w:firstLine="720"/>
-        <w:rPr>
-          <w:rFonts w:eastAsia="Times New Roman" w:cs="Times New Roman"/>
-          <w:szCs w:val="24"/>
-          <w:lang w:eastAsia="en-CA"/>
-        </w:rPr>
-      </w:pPr>
-      <w:r>
-        <w:rPr>
-          <w:rFonts w:eastAsia="Times New Roman" w:cs="Times New Roman"/>
-          <w:color w:val="000000"/>
-          <w:szCs w:val="24"/>
-          <w:lang w:eastAsia="en-CA"/>
-        </w:rPr>
-        <w:t xml:space="preserve">SPDC is the most popular entangled photon source, however, is this source deterministic? That is to say, can we produce photons on demand? This will be discussed in detail later on in the </w:t>
-      </w:r>
-      <w:r>
-        <w:rPr>
-          <w:rFonts w:eastAsia="Times New Roman" w:cs="Times New Roman"/>
-          <w:color w:val="000000"/>
-          <w:szCs w:val="24"/>
-          <w:lang w:eastAsia="en-CA"/>
-        </w:rPr>
-        <w:t>thesis but</w:t>
-      </w:r>
-      <w:r>
-        <w:rPr>
-          <w:rFonts w:eastAsia="Times New Roman" w:cs="Times New Roman"/>
-          <w:color w:val="000000"/>
-          <w:szCs w:val="24"/>
-          <w:lang w:eastAsia="en-CA"/>
-        </w:rPr>
-        <w:t xml:space="preserve"> suffice it to say that it is not a</w:t>
-      </w:r>
-      <w:r>
-        <w:rPr>
-          <w:rFonts w:eastAsia="Times New Roman" w:cs="Times New Roman"/>
-          <w:color w:val="000000"/>
-          <w:szCs w:val="24"/>
+        <w:t xml:space="preserve">Chapter </w:t>
+      </w:r>
+      <w:r>
+        <w:rPr>
+          <w:rFonts w:eastAsia="Times New Roman"/>
+          <w:sz w:val="64"/>
+          <w:szCs w:val="64"/>
+          <w:lang w:eastAsia="en-CA"/>
+        </w:rPr>
+        <w:t>5</w:t>
+      </w:r>
+      <w:r>
+        <w:rPr>
+          <w:rFonts w:eastAsia="Times New Roman"/>
+          <w:sz w:val="64"/>
+          <w:szCs w:val="64"/>
           <w:lang w:eastAsia="en-CA"/>
         </w:rPr>
         <w:t xml:space="preserve"> </w:t>
       </w:r>
       <w:r>
         <w:rPr>
-          <w:rFonts w:eastAsia="Times New Roman" w:cs="Times New Roman"/>
-          <w:color w:val="000000"/>
-          <w:szCs w:val="24"/>
-          <w:lang w:eastAsia="en-CA"/>
-        </w:rPr>
-        <w:t xml:space="preserve">deterministic source. </w:t>
-      </w:r>
-      <w:r>
-        <w:rPr>
-          <w:rFonts w:eastAsia="Times New Roman" w:cs="Times New Roman"/>
-          <w:color w:val="000000"/>
-          <w:szCs w:val="24"/>
-          <w:lang w:eastAsia="en-CA"/>
-        </w:rPr>
-        <w:t>While it can be guaranteed if a photon is produced that the entangled pair is present, producing these outputs occurs with an efficiency of 4 outputs for every 10</w:t>
-      </w:r>
-      <w:r>
-        <w:rPr>
-          <w:rFonts w:eastAsia="Times New Roman" w:cs="Times New Roman"/>
-          <w:color w:val="000000"/>
-          <w:sz w:val="28"/>
-          <w:szCs w:val="28"/>
-          <w:vertAlign w:val="superscript"/>
-          <w:lang w:eastAsia="en-CA"/>
-        </w:rPr>
-        <w:t>6</w:t>
-      </w:r>
-      <w:r>
-        <w:rPr>
-          <w:rFonts w:eastAsia="Times New Roman" w:cs="Times New Roman"/>
-          <w:color w:val="000000"/>
-          <w:szCs w:val="24"/>
-          <w:lang w:eastAsia="en-CA"/>
-        </w:rPr>
-        <w:t xml:space="preserve"> input photons (</w:t>
-      </w:r>
-      <w:r>
-        <w:rPr>
-          <w:rFonts w:eastAsia="Times New Roman" w:cs="Times New Roman"/>
-          <w:color w:val="0070C0"/>
-          <w:szCs w:val="24"/>
-          <w:lang w:eastAsia="en-CA"/>
-        </w:rPr>
-        <w:t>source</w:t>
-      </w:r>
-      <w:r>
-        <w:rPr>
-          <w:rFonts w:eastAsia="Times New Roman" w:cs="Times New Roman"/>
-          <w:color w:val="000000"/>
-          <w:szCs w:val="24"/>
-          <w:lang w:eastAsia="en-CA"/>
-        </w:rPr>
-        <w:t>). Alternative deterministic sources are considered, the most promising of which is the quantum dot</w:t>
-      </w:r>
-      <w:r>
-        <w:rPr>
-          <w:rFonts w:eastAsia="Times New Roman" w:cs="Times New Roman"/>
-          <w:color w:val="000000"/>
-          <w:szCs w:val="24"/>
-          <w:lang w:eastAsia="en-CA"/>
-        </w:rPr>
-        <w:t xml:space="preserve">, details of which will follow in this thesis. </w:t>
-      </w:r>
-    </w:p>
-    <w:p>
-      <w:pPr>
-        <w:spacing w:line="480" w:lineRule="auto"/>
-      </w:pPr>
-      <w:r>
-        <w:lastRenderedPageBreak/>
-        <w:tab/>
-        <w:t>(</w:t>
-      </w:r>
-      <w:r>
-        <w:rPr>
-          <w:color w:val="00B050"/>
-        </w:rPr>
-        <w:t>Fun quantum dot trivia?</w:t>
-      </w:r>
-      <w:r>
-        <w:rPr>
-          <w:color w:val="000000" w:themeColor="text1"/>
-        </w:rPr>
-        <w:t>)</w:t>
-      </w:r>
-    </w:p>
-    <w:p>
-      <w:pPr>
-        <w:spacing w:line="480" w:lineRule="auto"/>
-      </w:pPr>
-      <w:r>
-        <w:tab/>
-      </w:r>
-      <w:r>
-        <w:t xml:space="preserve">A method for verifying the quantum nature of a system is in the </w:t>
-      </w:r>
-      <w:r>
-        <w:t xml:space="preserve">detection </w:t>
-      </w:r>
-      <w:r>
-        <w:t>of Rabi oscillations. In this thesis</w:t>
-      </w:r>
-      <w:r>
-        <w:t>,</w:t>
-      </w:r>
-      <w:r>
-        <w:t xml:space="preserve"> a previous method used </w:t>
-      </w:r>
-      <w:r>
-        <w:t>in the analysis of</w:t>
-      </w:r>
-      <w:r>
-        <w:t xml:space="preserve"> the </w:t>
-      </w:r>
-      <w:r>
-        <w:t>detection</w:t>
-      </w:r>
-      <w:r>
-        <w:t xml:space="preserve"> of Rabi oscillation </w:t>
-      </w:r>
-      <w:r>
-        <w:t>will be contrasted against</w:t>
-      </w:r>
-      <w:r>
-        <w:t xml:space="preserve"> a</w:t>
-      </w:r>
-      <w:r>
-        <w:t xml:space="preserve"> proposed </w:t>
-      </w:r>
-      <w:r>
-        <w:t xml:space="preserve">alternative which will consider environmental effects that may </w:t>
-      </w:r>
-      <w:r>
-        <w:t xml:space="preserve">contribute </w:t>
-      </w:r>
-      <w:r>
-        <w:t>Rabi oscillation</w:t>
-      </w:r>
-      <w:r>
-        <w:t xml:space="preserve"> dampening</w:t>
-      </w:r>
-      <w:r>
-        <w:t xml:space="preserve">. </w:t>
-      </w:r>
-      <w:r>
-        <w:t xml:space="preserve">First we will consider a </w:t>
-      </w:r>
-      <w:r>
-        <w:t>detail</w:t>
-      </w:r>
-      <w:r>
-        <w:t>ed account of</w:t>
-      </w:r>
-      <w:r>
-        <w:t xml:space="preserve"> the experimental conditions by considering the object measured – the photon, how the object is produced – the quantum dot, and the experimental setup – the unbalanced Mach-Zehnder interferometer. Next, </w:t>
-      </w:r>
-      <w:r>
-        <w:t xml:space="preserve">we will consider the </w:t>
-      </w:r>
-      <w:r>
-        <w:t xml:space="preserve">theoretical background </w:t>
-      </w:r>
-      <w:r>
-        <w:t>behind</w:t>
-      </w:r>
-      <w:r>
-        <w:t xml:space="preserve"> Rabi oscillations as well as the </w:t>
-      </w:r>
-      <w:r>
-        <w:t>analytic</w:t>
-      </w:r>
-      <w:r>
-        <w:t xml:space="preserve"> method </w:t>
-      </w:r>
-      <w:r>
-        <w:t xml:space="preserve">used </w:t>
-      </w:r>
-      <w:r>
-        <w:t>to generate results</w:t>
-      </w:r>
-      <w:r>
-        <w:t xml:space="preserve"> – the Linblad Master Equation. Following which</w:t>
-      </w:r>
-      <w:r>
+          <w:rFonts w:eastAsia="Times New Roman"/>
+          <w:sz w:val="64"/>
+          <w:szCs w:val="64"/>
+          <w:lang w:eastAsia="en-CA"/>
+        </w:rPr>
+        <w:t>–</w:t>
+      </w:r>
+      <w:r>
+        <w:rPr>
+          <w:rFonts w:eastAsia="Times New Roman"/>
+          <w:sz w:val="64"/>
+          <w:szCs w:val="64"/>
+          <w:lang w:eastAsia="en-CA"/>
+        </w:rPr>
         <w:t xml:space="preserve"> </w:t>
       </w:r>
-      <w:r>
-        <w:t xml:space="preserve">there will be a discussion of what was done with the resultant findings and their conclusions. Coupled with </w:t>
-      </w:r>
-      <w:r>
-        <w:t>the</w:t>
-      </w:r>
-      <w:r>
-        <w:t xml:space="preserve"> thesis for PHYS 437 A, I hope that I will be able to demonstrate the viability of the quantum dot </w:t>
-      </w:r>
-      <w:r>
-        <w:t>with a model that is more accurate than those used at present. I</w:t>
-      </w:r>
-      <w:r>
-        <w:t xml:space="preserve">t is my sincere hope that you will learn as much as I have throughout these research projects. </w:t>
-      </w:r>
-    </w:p>
-    <w:p>
-      <w:pPr>
-        <w:spacing w:line="480" w:lineRule="auto"/>
-      </w:pPr>
-    </w:p>
-    <w:p>
-      <w:pPr>
-        <w:spacing w:line="480" w:lineRule="auto"/>
-      </w:pPr>
-      <w:r>
-        <w:t xml:space="preserve">Intuitively expect once electrons are excited by laser that that was the end of the story, however what actually happens is an oscillatory excitation and de-excitation of the electron that is dependent on the pulse length of the laser. </w:t>
-      </w:r>
-    </w:p>
-    <w:p/>
+    </w:p>
+    <w:p>
+      <w:pPr>
+        <w:pStyle w:val="Heading1"/>
+      </w:pPr>
+      <w:r>
+        <w:rPr>
+          <w:rFonts w:eastAsia="Times New Roman"/>
+          <w:sz w:val="64"/>
+          <w:szCs w:val="64"/>
+          <w:lang w:eastAsia="en-CA"/>
+        </w:rPr>
+        <w:t>Conclusions</w:t>
+      </w:r>
+      <w:r>
+        <w:rPr>
+          <w:rFonts w:eastAsia="Times New Roman"/>
+          <w:sz w:val="64"/>
+          <w:szCs w:val="64"/>
+          <w:lang w:eastAsia="en-CA"/>
+        </w:rPr>
+        <w:t xml:space="preserve"> and Future Considerations</w:t>
+      </w:r>
+    </w:p>
+    <w:p>
+      <w:pPr>
+        <w:rPr>
+          <w:lang w:eastAsia="en-CA"/>
+        </w:rPr>
+      </w:pPr>
+    </w:p>
+    <w:p>
+      <w:pPr>
+        <w:rPr>
+          <w:lang w:eastAsia="en-CA"/>
+        </w:rPr>
+      </w:pPr>
+    </w:p>
+    <w:p>
+      <w:pPr>
+        <w:rPr>
+          <w:lang w:eastAsia="en-CA"/>
+        </w:rPr>
+      </w:pPr>
+    </w:p>
     <w:sectPr>
       <w:pgSz w:w="12240" w:h="15840"/>
       <w:pgMar w:top="1440" w:right="1440" w:bottom="1440" w:left="1440" w:header="720" w:footer="720" w:gutter="0"/>
@@ -1984,6 +2768,27 @@
       <w:sz w:val="24"/>
     </w:rPr>
   </w:style>
+  <w:style w:type="paragraph" w:styleId="Heading1">
+    <w:name w:val="heading 1"/>
+    <w:basedOn w:val="Normal"/>
+    <w:next w:val="Normal"/>
+    <w:link w:val="Heading1Char"/>
+    <w:uiPriority w:val="9"/>
+    <w:qFormat/>
+    <w:rsid w:val="00466DEF"/>
+    <w:pPr>
+      <w:keepNext/>
+      <w:keepLines/>
+      <w:spacing w:before="240" w:after="0"/>
+      <w:outlineLvl w:val="0"/>
+    </w:pPr>
+    <w:rPr>
+      <w:rFonts w:asciiTheme="majorHAnsi" w:eastAsiaTheme="majorEastAsia" w:hAnsiTheme="majorHAnsi" w:cstheme="majorBidi"/>
+      <w:color w:val="2F5496" w:themeColor="accent1" w:themeShade="BF"/>
+      <w:sz w:val="32"/>
+      <w:szCs w:val="32"/>
+    </w:rPr>
+  </w:style>
   <w:style w:type="character" w:default="1" w:styleId="DefaultParagraphFont">
     <w:name w:val="Default Paragraph Font"/>
     <w:uiPriority w:val="1"/>
@@ -2025,6 +2830,19 @@
       <w:rFonts w:eastAsia="Times New Roman" w:cs="Times New Roman"/>
       <w:szCs w:val="24"/>
       <w:lang w:eastAsia="en-CA"/>
+    </w:rPr>
+  </w:style>
+  <w:style w:type="character" w:customStyle="1" w:styleId="Heading1Char">
+    <w:name w:val="Heading 1 Char"/>
+    <w:basedOn w:val="DefaultParagraphFont"/>
+    <w:link w:val="Heading1"/>
+    <w:uiPriority w:val="9"/>
+    <w:rsid w:val="00466DEF"/>
+    <w:rPr>
+      <w:rFonts w:asciiTheme="majorHAnsi" w:eastAsiaTheme="majorEastAsia" w:hAnsiTheme="majorHAnsi" w:cstheme="majorBidi"/>
+      <w:color w:val="2F5496" w:themeColor="accent1" w:themeShade="BF"/>
+      <w:sz w:val="32"/>
+      <w:szCs w:val="32"/>
     </w:rPr>
   </w:style>
 </w:styles>

</xml_diff>

<commit_message>
Linblad Master Equation - Chapter 2
Finished the Lindblad Master Equation section with some considerations for future additions.
</commit_message>
<xml_diff>
--- a/Thesis.docx
+++ b/Thesis.docx
@@ -914,7 +914,7 @@
           <w:szCs w:val="24"/>
           <w:lang w:eastAsia="en-CA"/>
         </w:rPr>
-        <w:t>Throw in a picture</w:t>
+        <w:t>Picture</w:t>
       </w:r>
       <w:r>
         <w:rPr>
@@ -1055,7 +1055,7 @@
           <w:szCs w:val="24"/>
           <w:lang w:eastAsia="en-CA"/>
         </w:rPr>
-        <w:t xml:space="preserve">While it can be guaranteed if a </w:t>
+        <w:t xml:space="preserve">While it can be guaranteed if a photon is produced that the entangled pair is present, producing these outputs occurs with an </w:t>
       </w:r>
       <w:r>
         <w:rPr>
@@ -1065,7 +1065,7 @@
           <w:lang w:eastAsia="en-CA"/>
         </w:rPr>
         <w:lastRenderedPageBreak/>
-        <w:t>photon is produced that the entangled pair is present, producing these outputs occurs with an efficiency of 4 outputs for every 10</w:t>
+        <w:t>efficiency of 4 outputs for every 10</w:t>
       </w:r>
       <w:r>
         <w:rPr>
@@ -1235,10 +1235,7 @@
         <w:t>two</w:t>
       </w:r>
       <w:r>
-        <w:t xml:space="preserve">. </w:t>
-      </w:r>
-      <w:r>
-        <w:t>In the third chapter</w:t>
+        <w:t>. Along with this</w:t>
       </w:r>
       <w:r>
         <w:t xml:space="preserve">, </w:t>
@@ -1430,196 +1427,738 @@
           <w:szCs w:val="64"/>
           <w:lang w:eastAsia="en-CA"/>
         </w:rPr>
-        <w:t>Experimental Background</w:t>
-      </w:r>
-    </w:p>
-    <w:p>
-      <w:pPr>
-        <w:spacing w:line="480" w:lineRule="auto"/>
-      </w:pPr>
-    </w:p>
-    <w:p>
-      <w:pPr>
-        <w:spacing w:line="480" w:lineRule="auto"/>
-      </w:pPr>
-      <w:r>
-        <w:t>2.1 Object Measured – The Photon</w:t>
-      </w:r>
-    </w:p>
-    <w:p>
-      <w:pPr>
-        <w:spacing w:line="480" w:lineRule="auto"/>
-      </w:pPr>
-    </w:p>
-    <w:p>
-      <w:pPr>
-        <w:spacing w:line="480" w:lineRule="auto"/>
-      </w:pPr>
-      <w:r>
-        <w:t>2.2 Production of Object – The Quantum Dot</w:t>
-      </w:r>
-    </w:p>
-    <w:p>
-      <w:pPr>
-        <w:spacing w:line="480" w:lineRule="auto"/>
-      </w:pPr>
-    </w:p>
-    <w:p>
-      <w:pPr>
-        <w:spacing w:line="480" w:lineRule="auto"/>
-      </w:pPr>
-      <w:r>
-        <w:t>2.3 Experimental Technique Used – The Double Unbalanced Mach-Zehnder Interferometer</w:t>
-      </w:r>
-    </w:p>
-    <w:p>
-      <w:pPr>
-        <w:spacing w:line="480" w:lineRule="auto"/>
-      </w:pPr>
-    </w:p>
-    <w:p>
-      <w:pPr>
-        <w:spacing w:line="480" w:lineRule="auto"/>
-      </w:pPr>
-    </w:p>
-    <w:p>
-      <w:pPr>
-        <w:spacing w:line="480" w:lineRule="auto"/>
-      </w:pPr>
-    </w:p>
-    <w:p>
-      <w:pPr>
-        <w:spacing w:line="480" w:lineRule="auto"/>
-      </w:pPr>
-    </w:p>
-    <w:p>
-      <w:pPr>
-        <w:spacing w:line="480" w:lineRule="auto"/>
-      </w:pPr>
-    </w:p>
-    <w:p>
-      <w:pPr>
-        <w:spacing w:line="480" w:lineRule="auto"/>
-      </w:pPr>
-    </w:p>
-    <w:p>
-      <w:pPr>
-        <w:spacing w:line="480" w:lineRule="auto"/>
-      </w:pPr>
-    </w:p>
-    <w:p>
-      <w:pPr>
-        <w:pStyle w:val="Heading1"/>
+        <w:t>Experimental</w:t>
+      </w:r>
+      <w:r>
         <w:rPr>
           <w:rFonts w:eastAsia="Times New Roman"/>
           <w:sz w:val="64"/>
           <w:szCs w:val="64"/>
           <w:lang w:eastAsia="en-CA"/>
         </w:rPr>
-      </w:pPr>
-      <w:r>
-        <w:rPr>
-          <w:rFonts w:eastAsia="Times New Roman"/>
-          <w:sz w:val="64"/>
-          <w:szCs w:val="64"/>
-          <w:lang w:eastAsia="en-CA"/>
-        </w:rPr>
+        <w:t xml:space="preserve"> and Theoretical Context</w:t>
+      </w:r>
+    </w:p>
+    <w:p>
+      <w:pPr>
+        <w:spacing w:line="480" w:lineRule="auto"/>
+      </w:pPr>
+    </w:p>
+    <w:p>
+      <w:pPr>
+        <w:spacing w:line="480" w:lineRule="auto"/>
+      </w:pPr>
+      <w:r>
+        <w:tab/>
+        <w:t xml:space="preserve">Before we can delve into the results of the model, it is important to understand the experimental and theoretical context underlying </w:t>
+      </w:r>
+      <w:r>
+        <w:t xml:space="preserve">it. </w:t>
+      </w:r>
+      <w:r>
+        <w:t>In this section</w:t>
+      </w:r>
+      <w:r>
+        <w:t>,</w:t>
+      </w:r>
+      <w:r>
+        <w:t xml:space="preserve"> we will cover the experimental parameters along with the </w:t>
+      </w:r>
+      <w:r>
+        <w:t xml:space="preserve">theory behind Rabi oscillations and the model used to represent them. </w:t>
+      </w:r>
+    </w:p>
+    <w:p>
+      <w:pPr>
+        <w:pStyle w:val="ListParagraph"/>
+        <w:numPr>
+          <w:ilvl w:val="0"/>
+          <w:numId w:val="4"/>
+        </w:numPr>
+        <w:spacing w:line="480" w:lineRule="auto"/>
+      </w:pPr>
+      <w:r>
+        <w:t>Begin with Rabi oscillations</w:t>
+      </w:r>
+    </w:p>
+    <w:p>
+      <w:pPr>
+        <w:pStyle w:val="ListParagraph"/>
+        <w:numPr>
+          <w:ilvl w:val="0"/>
+          <w:numId w:val="4"/>
+        </w:numPr>
+        <w:spacing w:line="480" w:lineRule="auto"/>
+      </w:pPr>
+      <w:r>
+        <w:t>Continue with the experiment used to detect them</w:t>
+      </w:r>
+    </w:p>
+    <w:p>
+      <w:pPr>
+        <w:pStyle w:val="ListParagraph"/>
+        <w:numPr>
+          <w:ilvl w:val="0"/>
+          <w:numId w:val="4"/>
+        </w:numPr>
+        <w:spacing w:line="480" w:lineRule="auto"/>
+      </w:pPr>
+      <w:r>
+        <w:t xml:space="preserve">Finally, motivate the model </w:t>
+      </w:r>
+    </w:p>
+    <w:p>
+      <w:pPr>
+        <w:spacing w:line="480" w:lineRule="auto"/>
+      </w:pPr>
+      <w:r>
+        <w:t>2.1</w:t>
+      </w:r>
+      <w:r>
+        <w:t xml:space="preserve"> Rabi Oscillations</w:t>
+      </w:r>
+    </w:p>
+    <w:p>
+      <w:pPr>
+        <w:pStyle w:val="ListParagraph"/>
+        <w:numPr>
+          <w:ilvl w:val="0"/>
+          <w:numId w:val="5"/>
+        </w:numPr>
+        <w:spacing w:line="480" w:lineRule="auto"/>
+      </w:pPr>
+      <w:r>
+        <w:t>What are Rabi oscillations</w:t>
+      </w:r>
+    </w:p>
+    <w:p>
+      <w:pPr>
+        <w:pStyle w:val="ListParagraph"/>
+        <w:numPr>
+          <w:ilvl w:val="1"/>
+          <w:numId w:val="5"/>
+        </w:numPr>
+        <w:spacing w:line="480" w:lineRule="auto"/>
+      </w:pPr>
+      <w:r>
+        <w:t>Start with history</w:t>
+      </w:r>
+    </w:p>
+    <w:p>
+      <w:pPr>
+        <w:pStyle w:val="ListParagraph"/>
+        <w:numPr>
+          <w:ilvl w:val="1"/>
+          <w:numId w:val="5"/>
+        </w:numPr>
+        <w:spacing w:line="480" w:lineRule="auto"/>
+      </w:pPr>
+      <w:r>
+        <w:t>What they represent – purely quantum phenomenon</w:t>
+      </w:r>
+    </w:p>
+    <w:p>
+      <w:pPr>
+        <w:pStyle w:val="ListParagraph"/>
+        <w:numPr>
+          <w:ilvl w:val="0"/>
+          <w:numId w:val="5"/>
+        </w:numPr>
+        <w:spacing w:line="480" w:lineRule="auto"/>
+      </w:pPr>
+      <w:r>
+        <w:t>Mathematical representation</w:t>
+      </w:r>
+    </w:p>
+    <w:p>
+      <w:pPr>
+        <w:spacing w:line="480" w:lineRule="auto"/>
+      </w:pPr>
+      <w:r>
+        <w:t xml:space="preserve">2.2 </w:t>
+      </w:r>
+      <w:r>
+        <w:t>Object Measured – The Photon</w:t>
+      </w:r>
+    </w:p>
+    <w:p>
+      <w:pPr>
+        <w:pStyle w:val="ListParagraph"/>
+        <w:numPr>
+          <w:ilvl w:val="0"/>
+          <w:numId w:val="6"/>
+        </w:numPr>
+        <w:spacing w:line="480" w:lineRule="auto"/>
+      </w:pPr>
+      <w:r>
+        <w:t>Statistical nature of light</w:t>
+      </w:r>
+    </w:p>
+    <w:p>
+      <w:pPr>
+        <w:pStyle w:val="ListParagraph"/>
+        <w:numPr>
+          <w:ilvl w:val="0"/>
+          <w:numId w:val="6"/>
+        </w:numPr>
+        <w:spacing w:line="480" w:lineRule="auto"/>
+      </w:pPr>
+      <w:r>
+        <w:t>Mathematical representation</w:t>
+      </w:r>
+    </w:p>
+    <w:p>
+      <w:pPr>
+        <w:pStyle w:val="ListParagraph"/>
+        <w:numPr>
+          <w:ilvl w:val="0"/>
+          <w:numId w:val="6"/>
+        </w:numPr>
+        <w:spacing w:line="480" w:lineRule="auto"/>
+      </w:pPr>
+      <w:r>
+        <w:t>Photon source</w:t>
+      </w:r>
+    </w:p>
+    <w:p>
+      <w:pPr>
+        <w:spacing w:line="480" w:lineRule="auto"/>
+      </w:pPr>
+      <w:r>
         <w:lastRenderedPageBreak/>
-        <w:t xml:space="preserve">Chapter </w:t>
-      </w:r>
-      <w:r>
-        <w:rPr>
-          <w:rFonts w:eastAsia="Times New Roman"/>
-          <w:sz w:val="64"/>
-          <w:szCs w:val="64"/>
-          <w:lang w:eastAsia="en-CA"/>
-        </w:rPr>
+        <w:t>2.</w:t>
+      </w:r>
+      <w:r>
         <w:t>3</w:t>
       </w:r>
       <w:r>
-        <w:rPr>
-          <w:rFonts w:eastAsia="Times New Roman"/>
-          <w:sz w:val="64"/>
-          <w:szCs w:val="64"/>
-          <w:lang w:eastAsia="en-CA"/>
+        <w:t xml:space="preserve"> Production of Object – The Quantum Dot</w:t>
+      </w:r>
+    </w:p>
+    <w:p>
+      <w:pPr>
+        <w:pStyle w:val="ListParagraph"/>
+        <w:numPr>
+          <w:ilvl w:val="0"/>
+          <w:numId w:val="7"/>
+        </w:numPr>
+        <w:spacing w:line="480" w:lineRule="auto"/>
+      </w:pPr>
+      <w:r>
+        <w:t>History of quantum dot</w:t>
+      </w:r>
+    </w:p>
+    <w:p>
+      <w:pPr>
+        <w:pStyle w:val="ListParagraph"/>
+        <w:numPr>
+          <w:ilvl w:val="0"/>
+          <w:numId w:val="7"/>
+        </w:numPr>
+        <w:spacing w:line="480" w:lineRule="auto"/>
+      </w:pPr>
+      <w:r>
+        <w:t>Benefit of quantum dot over other photon sources</w:t>
+      </w:r>
+    </w:p>
+    <w:p>
+      <w:pPr>
+        <w:pStyle w:val="ListParagraph"/>
+        <w:numPr>
+          <w:ilvl w:val="0"/>
+          <w:numId w:val="7"/>
+        </w:numPr>
+        <w:spacing w:line="480" w:lineRule="auto"/>
+      </w:pPr>
+      <w:r>
+        <w:t>General mechanism of the quantum dot</w:t>
+      </w:r>
+    </w:p>
+    <w:p>
+      <w:pPr>
+        <w:pStyle w:val="ListParagraph"/>
+        <w:numPr>
+          <w:ilvl w:val="1"/>
+          <w:numId w:val="7"/>
+        </w:numPr>
+        <w:spacing w:line="480" w:lineRule="auto"/>
+      </w:pPr>
+      <w:r>
+        <w:t>3-Level system</w:t>
+      </w:r>
+    </w:p>
+    <w:p>
+      <w:pPr>
+        <w:pStyle w:val="ListParagraph"/>
+        <w:numPr>
+          <w:ilvl w:val="1"/>
+          <w:numId w:val="7"/>
+        </w:numPr>
+        <w:spacing w:line="480" w:lineRule="auto"/>
+      </w:pPr>
+      <w:r>
+        <w:t>Excitation schemes</w:t>
+      </w:r>
+    </w:p>
+    <w:p>
+      <w:pPr>
+        <w:pStyle w:val="ListParagraph"/>
+        <w:numPr>
+          <w:ilvl w:val="0"/>
+          <w:numId w:val="7"/>
+        </w:numPr>
+        <w:spacing w:line="480" w:lineRule="auto"/>
+      </w:pPr>
+      <w:r>
+        <w:t>Reimer group quantum dot</w:t>
+      </w:r>
+    </w:p>
+    <w:p>
+      <w:pPr>
+        <w:pStyle w:val="ListParagraph"/>
+        <w:numPr>
+          <w:ilvl w:val="1"/>
+          <w:numId w:val="7"/>
+        </w:numPr>
+        <w:spacing w:line="480" w:lineRule="auto"/>
+      </w:pPr>
+      <w:r>
+        <w:t>Fabrication</w:t>
+      </w:r>
+    </w:p>
+    <w:p>
+      <w:pPr>
+        <w:pStyle w:val="ListParagraph"/>
+        <w:numPr>
+          <w:ilvl w:val="1"/>
+          <w:numId w:val="7"/>
+        </w:numPr>
+        <w:spacing w:line="480" w:lineRule="auto"/>
+      </w:pPr>
+      <w:r>
+        <w:t>General properties</w:t>
+      </w:r>
+    </w:p>
+    <w:p>
+      <w:pPr>
+        <w:spacing w:line="480" w:lineRule="auto"/>
+      </w:pPr>
+      <w:r>
+        <w:t>2.</w:t>
+      </w:r>
+      <w:r>
+        <w:t>4</w:t>
+      </w:r>
+      <w:r>
+        <w:t xml:space="preserve"> Experimental Technique Used – The Double Unbalanced Mach-Zehnder Interferometer</w:t>
+      </w:r>
+    </w:p>
+    <w:p>
+      <w:pPr>
+        <w:pStyle w:val="ListParagraph"/>
+        <w:numPr>
+          <w:ilvl w:val="0"/>
+          <w:numId w:val="8"/>
+        </w:numPr>
+        <w:spacing w:line="480" w:lineRule="auto"/>
+      </w:pPr>
+      <w:r>
+        <w:t>History</w:t>
+      </w:r>
+    </w:p>
+    <w:p>
+      <w:pPr>
+        <w:pStyle w:val="ListParagraph"/>
+        <w:numPr>
+          <w:ilvl w:val="0"/>
+          <w:numId w:val="8"/>
+        </w:numPr>
+        <w:spacing w:line="480" w:lineRule="auto"/>
+      </w:pPr>
+      <w:r>
+        <w:t>General implementation</w:t>
+      </w:r>
+    </w:p>
+    <w:p>
+      <w:pPr>
+        <w:pStyle w:val="ListParagraph"/>
+        <w:numPr>
+          <w:ilvl w:val="0"/>
+          <w:numId w:val="8"/>
+        </w:numPr>
+        <w:spacing w:line="480" w:lineRule="auto"/>
+      </w:pPr>
+      <w:r>
+        <w:t>Math (?)</w:t>
+      </w:r>
+    </w:p>
+    <w:p>
+      <w:pPr>
+        <w:pStyle w:val="ListParagraph"/>
+        <w:numPr>
+          <w:ilvl w:val="0"/>
+          <w:numId w:val="8"/>
+        </w:numPr>
+        <w:spacing w:line="480" w:lineRule="auto"/>
+      </w:pPr>
+      <w:r>
+        <w:t>Why Rabi Oscillations</w:t>
+      </w:r>
+    </w:p>
+    <w:p>
+      <w:pPr>
+        <w:spacing w:line="480" w:lineRule="auto"/>
+      </w:pPr>
+      <w:r>
+        <w:t>2.5 Lindblad Master Equation</w:t>
+      </w:r>
+    </w:p>
+    <w:p>
+      <w:pPr>
+        <w:spacing w:line="480" w:lineRule="auto"/>
+      </w:pPr>
+      <w:r>
+        <w:tab/>
+        <w:t xml:space="preserve">In physics, there are multiple formalisms used to define the make up of a system, one of which is the Hamiltonian. This takes the Lagrangian formalism, which takes the difference between the kinetic and potential energies, and performs a Legendre transforms. This takes the input configuration space co-ordinates of position and velocity and maps them onto the phase space co-ordinates for position and momentum. Without getting into the minutiae of this transform, we can understand that </w:t>
+      </w:r>
+      <w:r>
+        <w:t xml:space="preserve">this transform results in an equation that represents the total energy of the system. </w:t>
+      </w:r>
+    </w:p>
+    <w:p>
+      <w:pPr>
+        <w:spacing w:line="480" w:lineRule="auto"/>
+      </w:pPr>
+      <w:r>
+        <w:lastRenderedPageBreak/>
+        <w:tab/>
+        <w:t xml:space="preserve">However, this understanding only considers the system itself. While many important findings and results can be derived from this approximation, it can be far from an accurate representation of reality. Enter the </w:t>
+      </w:r>
+      <w:proofErr w:type="spellStart"/>
+      <w:r>
+        <w:t>Linblad</w:t>
+      </w:r>
+      <w:proofErr w:type="spellEnd"/>
+      <w:r>
+        <w:t xml:space="preserve"> master equation, which is touted as a more generalized version of the Hamiltonian. Not only does this consider the system’s dynamics, but also the environmental effects and whatever mechanism that couples one to the other.  </w:t>
+      </w:r>
+    </w:p>
+    <w:p>
+      <w:pPr>
+        <w:spacing w:line="480" w:lineRule="auto"/>
+      </w:pPr>
+    </w:p>
+    <w:p>
+      <w:pPr>
+        <w:spacing w:line="480" w:lineRule="auto"/>
+      </w:pPr>
+      <w:r>
+        <w:tab/>
+      </w:r>
+      <w:r>
+        <w:t>(</w:t>
+      </w:r>
+      <w:r>
+        <w:rPr>
+          <w:color w:val="0070C0"/>
+        </w:rPr>
+        <w:t>Picture</w:t>
+      </w:r>
+      <w:r>
+        <w:t xml:space="preserve">) </w:t>
+      </w:r>
+      <w:r>
+        <w:t>So how does one do this?</w:t>
+      </w:r>
+      <w:r>
+        <w:t xml:space="preserve"> We map the system, the environment, and their coupling onto a space, with careful consideration. In our case, we map our systems onto the Hilbert space. This Hilbert space is a complex vector space that is equipped with an inner product. This space is spanned by a set of basis vectors, from which we can construct the entire space. In the example of the quantum dot, the levels of excitation are used to map the system. One can map the system the environment and the coupling using separate Hilbert spaces and take their sum</w:t>
+      </w:r>
+      <w:r>
+        <w:t xml:space="preserve"> as the total Hilbert space, which looks as follows:</w:t>
+      </w:r>
+    </w:p>
+    <w:p>
+      <w:pPr>
+        <w:spacing w:line="480" w:lineRule="auto"/>
+        <w:jc w:val="center"/>
+      </w:pPr>
+      <w:r>
+        <w:t>(</w:t>
+      </w:r>
+      <w:r>
+        <w:rPr>
+          <w:color w:val="0070C0"/>
+        </w:rPr>
+        <w:t>Equation</w:t>
+      </w:r>
+      <w:r>
+        <w:t>)</w:t>
+      </w:r>
+    </w:p>
+    <w:p>
+      <w:pPr>
+        <w:spacing w:line="480" w:lineRule="auto"/>
+      </w:pPr>
+      <w:r>
+        <w:tab/>
+        <w:t>As we are dealing with a quantum dot system, we will use the same basis states to define the environment and the coupling. This is made possible under the understanding that any state can be written as a linear combination of alternate basis states. This is written mathematically as:</w:t>
+      </w:r>
+    </w:p>
+    <w:p>
+      <w:pPr>
+        <w:spacing w:line="480" w:lineRule="auto"/>
+        <w:jc w:val="center"/>
+      </w:pPr>
+      <w:r>
+        <w:t>(</w:t>
+      </w:r>
+      <w:r>
+        <w:rPr>
+          <w:color w:val="0070C0"/>
+        </w:rPr>
+        <w:t>Equation</w:t>
+      </w:r>
+      <w:r>
+        <w:t>)</w:t>
+      </w:r>
+    </w:p>
+    <w:p>
+      <w:pPr>
+        <w:spacing w:line="480" w:lineRule="auto"/>
+      </w:pPr>
+      <w:r>
+        <w:t xml:space="preserve">It is key to understand that while these use the same language, </w:t>
+      </w:r>
+      <w:proofErr w:type="spellStart"/>
+      <w:r>
+        <w:t>i.e</w:t>
+      </w:r>
+      <w:proofErr w:type="spellEnd"/>
+      <w:r>
+        <w:t xml:space="preserve"> the same basis states, the system, environment, and coupling belong to separate Hilbert spaces, and as such the basis states are separate as well. We are just able to translate each system into a single language, to gain a better understanding of the what we have. </w:t>
+      </w:r>
+    </w:p>
+    <w:p>
+      <w:pPr>
+        <w:spacing w:line="480" w:lineRule="auto"/>
+      </w:pPr>
+      <w:r>
+        <w:lastRenderedPageBreak/>
+        <w:tab/>
+        <w:t xml:space="preserve">We are able to manipulate this Lindblad master equation, similar to how we would a regular Hamiltonian, such that we can extrapolate information of all possible trajectories for a system. </w:t>
+      </w:r>
+    </w:p>
+    <w:p>
+      <w:pPr>
+        <w:spacing w:line="480" w:lineRule="auto"/>
+      </w:pPr>
+    </w:p>
+    <w:p>
+      <w:pPr>
+        <w:spacing w:line="480" w:lineRule="auto"/>
+      </w:pPr>
+      <w:r>
+        <w:tab/>
+        <w:t>(</w:t>
+      </w:r>
+      <w:r>
+        <w:rPr>
+          <w:color w:val="0070C0"/>
+        </w:rPr>
+        <w:t>Picture</w:t>
+      </w:r>
+      <w:r>
+        <w:t xml:space="preserve">) Suppose we wanted </w:t>
+      </w:r>
+      <w:r>
+        <w:t>to understand</w:t>
+      </w:r>
+      <w:r>
+        <w:t xml:space="preserve"> the progression </w:t>
+      </w:r>
+      <w:r>
+        <w:t xml:space="preserve">of the system coupled to a given environment. </w:t>
+      </w:r>
+      <w:r>
+        <w:t>We can intuit this</w:t>
+      </w:r>
+      <w:r>
+        <w:t xml:space="preserve"> by considering the following equation:</w:t>
+      </w:r>
+    </w:p>
+    <w:p>
+      <w:pPr>
+        <w:spacing w:line="480" w:lineRule="auto"/>
+      </w:pPr>
+    </w:p>
+    <w:p>
+      <w:pPr>
+        <w:spacing w:line="480" w:lineRule="auto"/>
+        <w:rPr>
+          <w:color w:val="000000" w:themeColor="text1"/>
+        </w:rPr>
+      </w:pPr>
+      <w:r>
+        <w:t xml:space="preserve">In plain terms, we can </w:t>
+      </w:r>
+      <w:proofErr w:type="spellStart"/>
+      <w:r>
+        <w:t>reprsent</w:t>
+      </w:r>
+      <w:proofErr w:type="spellEnd"/>
+      <w:r>
+        <w:t xml:space="preserve"> our system by a so-called density matrix, which contains all the relevant information of the system under the basis of the Hilbert space.  Its progression over time, </w:t>
+      </w:r>
+      <w:proofErr w:type="spellStart"/>
+      <w:r>
+        <w:t>i.e</w:t>
+      </w:r>
+      <w:proofErr w:type="spellEnd"/>
+      <w:r>
+        <w:t xml:space="preserve">, </w:t>
+      </w:r>
+      <w:r>
+        <w:rPr>
+          <w:color w:val="0070C0"/>
+        </w:rPr>
+        <w:t>rho-dot</w:t>
+      </w:r>
+      <w:r>
+        <w:rPr>
+          <w:color w:val="000000" w:themeColor="text1"/>
+        </w:rPr>
+        <w:t xml:space="preserve">, can be defined under the Heisenberg picture as the commutation relationship between the Hamiltonian and the system’s density matrix. </w:t>
+      </w:r>
+      <w:r>
+        <w:rPr>
+          <w:color w:val="000000" w:themeColor="text1"/>
+        </w:rPr>
+        <w:t xml:space="preserve">Solving this grants us the equations of motion of the system, and as such gives us information about the progression of the system. </w:t>
+      </w:r>
+      <w:r>
+        <w:rPr>
+          <w:color w:val="000000" w:themeColor="text1"/>
+        </w:rPr>
+        <w:t>This process is the quantum analogue for the Poisson bracket, which is used to derive equations of motion from the Hamiltonian. (</w:t>
+      </w:r>
+      <w:r>
+        <w:rPr>
+          <w:color w:val="00B050"/>
+        </w:rPr>
+        <w:t>Should I include the derivation?</w:t>
+      </w:r>
+      <w:r>
+        <w:rPr>
+          <w:color w:val="000000" w:themeColor="text1"/>
+        </w:rPr>
+        <w:t>)</w:t>
+      </w:r>
+    </w:p>
+    <w:p>
+      <w:pPr>
+        <w:spacing w:line="480" w:lineRule="auto"/>
+      </w:pPr>
+    </w:p>
+    <w:p>
+      <w:pPr>
+        <w:spacing w:line="480" w:lineRule="auto"/>
+      </w:pPr>
+      <w:r>
+        <w:tab/>
+        <w:t>While the Heisenberg picture is equivalent to the Schrodinger picture under the Stone-von Neumann theorem, and as such realize the same results. However, the inclusion of the environment and coupling is easier under the Heisenberg picture</w:t>
+      </w:r>
+      <w:r>
+        <w:t xml:space="preserve"> (</w:t>
+      </w:r>
+      <w:r>
+        <w:rPr>
+          <w:color w:val="00B050"/>
+        </w:rPr>
+        <w:t>Should I include the derivation?</w:t>
+      </w:r>
+      <w:r>
+        <w:rPr>
+          <w:color w:val="000000" w:themeColor="text1"/>
+        </w:rPr>
+        <w:t>)</w:t>
+      </w:r>
+      <w:r>
+        <w:rPr>
+          <w:color w:val="000000" w:themeColor="text1"/>
         </w:rPr>
         <w:t xml:space="preserve"> </w:t>
       </w:r>
       <w:r>
-        <w:rPr>
-          <w:rFonts w:eastAsia="Times New Roman"/>
-          <w:sz w:val="64"/>
-          <w:szCs w:val="64"/>
-          <w:lang w:eastAsia="en-CA"/>
-        </w:rPr>
-        <w:t>–</w:t>
-      </w:r>
-      <w:r>
-        <w:rPr>
-          <w:rFonts w:eastAsia="Times New Roman"/>
-          <w:sz w:val="64"/>
-          <w:szCs w:val="64"/>
-          <w:lang w:eastAsia="en-CA"/>
-        </w:rPr>
-        <w:t xml:space="preserve"> </w:t>
-      </w:r>
-    </w:p>
-    <w:p>
-      <w:pPr>
-        <w:pStyle w:val="Heading1"/>
-        <w:rPr>
-          <w:rFonts w:eastAsia="Times New Roman"/>
-          <w:sz w:val="64"/>
-          <w:szCs w:val="64"/>
-          <w:lang w:eastAsia="en-CA"/>
-        </w:rPr>
-      </w:pPr>
-      <w:r>
-        <w:rPr>
-          <w:rFonts w:eastAsia="Times New Roman"/>
-          <w:sz w:val="64"/>
-          <w:szCs w:val="64"/>
-          <w:lang w:eastAsia="en-CA"/>
-        </w:rPr>
-        <w:t>Theoretical</w:t>
-      </w:r>
-      <w:r>
-        <w:rPr>
-          <w:rFonts w:eastAsia="Times New Roman"/>
-          <w:sz w:val="64"/>
-          <w:szCs w:val="64"/>
-          <w:lang w:eastAsia="en-CA"/>
-        </w:rPr>
-        <w:t xml:space="preserve"> Background</w:t>
-      </w:r>
-    </w:p>
-    <w:p>
-      <w:pPr>
-        <w:spacing w:line="480" w:lineRule="auto"/>
-      </w:pPr>
-    </w:p>
-    <w:p>
-      <w:pPr>
-        <w:spacing w:line="480" w:lineRule="auto"/>
-      </w:pPr>
-      <w:r>
-        <w:t>3.1 Rabi Oscillations</w:t>
-      </w:r>
-    </w:p>
-    <w:p>
-      <w:pPr>
-        <w:spacing w:line="480" w:lineRule="auto"/>
-      </w:pPr>
-      <w:r>
-        <w:t xml:space="preserve">Intuitively expect once electrons are excited by laser that that was the end of the story, however what actually happens is an oscillatory excitation and de-excitation of the electron that is dependent on the pulse length of the laser. </w:t>
-      </w:r>
-    </w:p>
-    <w:p>
-      <w:pPr>
-        <w:spacing w:line="480" w:lineRule="auto"/>
-      </w:pPr>
-      <w:r>
-        <w:t>3.2 Lindblad Master Equation</w:t>
+        <w:t>and looks as follows:</w:t>
+      </w:r>
+    </w:p>
+    <w:p>
+      <w:pPr>
+        <w:spacing w:line="480" w:lineRule="auto"/>
+        <w:jc w:val="center"/>
+      </w:pPr>
+      <w:r>
+        <w:t>(</w:t>
+      </w:r>
+      <w:r>
+        <w:rPr>
+          <w:color w:val="0070C0"/>
+        </w:rPr>
+        <w:t>Equation</w:t>
+      </w:r>
+      <w:r>
+        <w:t>)</w:t>
+      </w:r>
+    </w:p>
+    <w:p>
+      <w:pPr>
+        <w:spacing w:line="480" w:lineRule="auto"/>
+      </w:pPr>
+      <w:r>
+        <w:lastRenderedPageBreak/>
+        <w:t xml:space="preserve">Wherein are called jump operators and act as ladder operators for the interaction between the system and the environment. </w:t>
+      </w:r>
+    </w:p>
+    <w:p>
+      <w:pPr>
+        <w:spacing w:line="480" w:lineRule="auto"/>
+      </w:pPr>
+    </w:p>
+    <w:p>
+      <w:pPr>
+        <w:spacing w:line="480" w:lineRule="auto"/>
+      </w:pPr>
+      <w:r>
+        <w:tab/>
+        <w:t xml:space="preserve">This inclusion of the environment as well as the coupling defining the interaction between the two, is a picture that is more grounded in reality. As such, this has the potential to provide further insight and predictive capabilities to any model using it. It is this consideration that governs the technique used in this thesis. </w:t>
+      </w:r>
+    </w:p>
+    <w:p>
+      <w:pPr>
+        <w:spacing w:line="480" w:lineRule="auto"/>
+      </w:pPr>
+    </w:p>
+    <w:p>
+      <w:pPr>
+        <w:spacing w:line="480" w:lineRule="auto"/>
+        <w:jc w:val="center"/>
+      </w:pPr>
+      <w:r>
+        <w:t>-</w:t>
+      </w:r>
+    </w:p>
+    <w:p>
+      <w:pPr>
+        <w:spacing w:line="480" w:lineRule="auto"/>
+      </w:pPr>
+    </w:p>
+    <w:p>
+      <w:pPr>
+        <w:spacing w:line="480" w:lineRule="auto"/>
+      </w:pPr>
+      <w:r>
+        <w:tab/>
+        <w:t xml:space="preserve">Now that we have established context for parts used in the building of this model, it’s now time to put it work for some usable results, which follow in the next chapter. </w:t>
       </w:r>
     </w:p>
     <w:p/>
@@ -1629,15 +2168,6 @@
     <w:p/>
     <w:p/>
     <w:p/>
-    <w:p/>
-    <w:p/>
-    <w:p/>
-    <w:p/>
-    <w:p/>
-    <w:p/>
-    <w:p/>
-    <w:p/>
-    <w:p/>
     <w:p>
       <w:pPr>
         <w:pStyle w:val="Heading1"/>
@@ -1665,7 +2195,7 @@
           <w:szCs w:val="64"/>
           <w:lang w:eastAsia="en-CA"/>
         </w:rPr>
-        <w:t>4</w:t>
+        <w:t>3</w:t>
       </w:r>
       <w:r>
         <w:rPr>
@@ -1857,34 +2387,6 @@
     </w:p>
     <w:p>
       <w:pPr>
-        <w:rPr>
-          <w:lang w:eastAsia="en-CA"/>
-        </w:rPr>
-      </w:pPr>
-    </w:p>
-    <w:p>
-      <w:pPr>
-        <w:rPr>
-          <w:lang w:eastAsia="en-CA"/>
-        </w:rPr>
-      </w:pPr>
-    </w:p>
-    <w:p>
-      <w:pPr>
-        <w:rPr>
-          <w:lang w:eastAsia="en-CA"/>
-        </w:rPr>
-      </w:pPr>
-    </w:p>
-    <w:p>
-      <w:pPr>
-        <w:rPr>
-          <w:lang w:eastAsia="en-CA"/>
-        </w:rPr>
-      </w:pPr>
-    </w:p>
-    <w:p>
-      <w:pPr>
         <w:pStyle w:val="Heading1"/>
         <w:rPr>
           <w:rFonts w:eastAsia="Times New Roman"/>
@@ -1910,7 +2412,7 @@
           <w:szCs w:val="64"/>
           <w:lang w:eastAsia="en-CA"/>
         </w:rPr>
-        <w:t>5</w:t>
+        <w:t>4</w:t>
       </w:r>
       <w:r>
         <w:rPr>
@@ -1997,6 +2499,232 @@
 <file path=word/numbering.xml><?xml version="1.0" encoding="utf-8"?>
 <w:numbering xmlns:wpc="http://schemas.microsoft.com/office/word/2010/wordprocessingCanvas" xmlns:cx="http://schemas.microsoft.com/office/drawing/2014/chartex" xmlns:cx1="http://schemas.microsoft.com/office/drawing/2015/9/8/chartex" xmlns:cx2="http://schemas.microsoft.com/office/drawing/2015/10/21/chartex" xmlns:cx3="http://schemas.microsoft.com/office/drawing/2016/5/9/chartex" xmlns:cx4="http://schemas.microsoft.com/office/drawing/2016/5/10/chartex" xmlns:cx5="http://schemas.microsoft.com/office/drawing/2016/5/11/chartex" xmlns:cx6="http://schemas.microsoft.com/office/drawing/2016/5/12/chartex" xmlns:cx7="http://schemas.microsoft.com/office/drawing/2016/5/13/chartex" xmlns:cx8="http://schemas.microsoft.com/office/drawing/2016/5/14/chartex" xmlns:mc="http://schemas.openxmlformats.org/markup-compatibility/2006" xmlns:aink="http://schemas.microsoft.com/office/drawing/2016/ink" xmlns:am3d="http://schemas.microsoft.com/office/drawing/2017/model3d" xmlns:o="urn:schemas-microsoft-com:office:office" xmlns:oel="http://schemas.microsoft.com/office/2019/extlst" xmlns:r="http://schemas.openxmlformats.org/officeDocument/2006/relationships" xmlns:m="http://schemas.openxmlformats.org/officeDocument/2006/math" xmlns:v="urn:schemas-microsoft-com:vml" xmlns:wp14="http://schemas.microsoft.com/office/word/2010/wordprocessingDrawing" xmlns:wp="http://schemas.openxmlformats.org/drawingml/2006/wordprocessingDrawing" xmlns:w10="urn:schemas-microsoft-com:office:word" xmlns:w="http://schemas.openxmlformats.org/wordprocessingml/2006/main" xmlns:w14="http://schemas.microsoft.com/office/word/2010/wordml" xmlns:w15="http://schemas.microsoft.com/office/word/2012/wordml" xmlns:w16cex="http://schemas.microsoft.com/office/word/2018/wordml/cex" xmlns:w16cid="http://schemas.microsoft.com/office/word/2016/wordml/cid" xmlns:w16="http://schemas.microsoft.com/office/word/2018/wordml" xmlns:w16sdtdh="http://schemas.microsoft.com/office/word/2020/wordml/sdtdatahash" xmlns:w16se="http://schemas.microsoft.com/office/word/2015/wordml/symex" xmlns:wpg="http://schemas.microsoft.com/office/word/2010/wordprocessingGroup" xmlns:wpi="http://schemas.microsoft.com/office/word/2010/wordprocessingInk" xmlns:wne="http://schemas.microsoft.com/office/word/2006/wordml" xmlns:wps="http://schemas.microsoft.com/office/word/2010/wordprocessingShape" mc:Ignorable="w14 w15 w16se w16cid w16 w16cex w16sdtdh wp14">
   <w:abstractNum w:abstractNumId="0" w15:restartNumberingAfterBreak="0">
+    <w:nsid w:val="0C9D1308"/>
+    <w:multiLevelType w:val="hybridMultilevel"/>
+    <w:tmpl w:val="8A263800"/>
+    <w:lvl w:ilvl="0" w:tplc="10090001">
+      <w:start w:val="1"/>
+      <w:numFmt w:val="bullet"/>
+      <w:lvlText w:val=""/>
+      <w:lvlJc w:val="left"/>
+      <w:pPr>
+        <w:ind w:left="720" w:hanging="360"/>
+      </w:pPr>
+      <w:rPr>
+        <w:rFonts w:ascii="Symbol" w:hAnsi="Symbol" w:hint="default"/>
+      </w:rPr>
+    </w:lvl>
+    <w:lvl w:ilvl="1" w:tplc="10090003" w:tentative="1">
+      <w:start w:val="1"/>
+      <w:numFmt w:val="bullet"/>
+      <w:lvlText w:val="o"/>
+      <w:lvlJc w:val="left"/>
+      <w:pPr>
+        <w:ind w:left="1440" w:hanging="360"/>
+      </w:pPr>
+      <w:rPr>
+        <w:rFonts w:ascii="Courier New" w:hAnsi="Courier New" w:cs="Courier New" w:hint="default"/>
+      </w:rPr>
+    </w:lvl>
+    <w:lvl w:ilvl="2" w:tplc="10090005" w:tentative="1">
+      <w:start w:val="1"/>
+      <w:numFmt w:val="bullet"/>
+      <w:lvlText w:val=""/>
+      <w:lvlJc w:val="left"/>
+      <w:pPr>
+        <w:ind w:left="2160" w:hanging="360"/>
+      </w:pPr>
+      <w:rPr>
+        <w:rFonts w:ascii="Wingdings" w:hAnsi="Wingdings" w:hint="default"/>
+      </w:rPr>
+    </w:lvl>
+    <w:lvl w:ilvl="3" w:tplc="10090001" w:tentative="1">
+      <w:start w:val="1"/>
+      <w:numFmt w:val="bullet"/>
+      <w:lvlText w:val=""/>
+      <w:lvlJc w:val="left"/>
+      <w:pPr>
+        <w:ind w:left="2880" w:hanging="360"/>
+      </w:pPr>
+      <w:rPr>
+        <w:rFonts w:ascii="Symbol" w:hAnsi="Symbol" w:hint="default"/>
+      </w:rPr>
+    </w:lvl>
+    <w:lvl w:ilvl="4" w:tplc="10090003" w:tentative="1">
+      <w:start w:val="1"/>
+      <w:numFmt w:val="bullet"/>
+      <w:lvlText w:val="o"/>
+      <w:lvlJc w:val="left"/>
+      <w:pPr>
+        <w:ind w:left="3600" w:hanging="360"/>
+      </w:pPr>
+      <w:rPr>
+        <w:rFonts w:ascii="Courier New" w:hAnsi="Courier New" w:cs="Courier New" w:hint="default"/>
+      </w:rPr>
+    </w:lvl>
+    <w:lvl w:ilvl="5" w:tplc="10090005" w:tentative="1">
+      <w:start w:val="1"/>
+      <w:numFmt w:val="bullet"/>
+      <w:lvlText w:val=""/>
+      <w:lvlJc w:val="left"/>
+      <w:pPr>
+        <w:ind w:left="4320" w:hanging="360"/>
+      </w:pPr>
+      <w:rPr>
+        <w:rFonts w:ascii="Wingdings" w:hAnsi="Wingdings" w:hint="default"/>
+      </w:rPr>
+    </w:lvl>
+    <w:lvl w:ilvl="6" w:tplc="10090001" w:tentative="1">
+      <w:start w:val="1"/>
+      <w:numFmt w:val="bullet"/>
+      <w:lvlText w:val=""/>
+      <w:lvlJc w:val="left"/>
+      <w:pPr>
+        <w:ind w:left="5040" w:hanging="360"/>
+      </w:pPr>
+      <w:rPr>
+        <w:rFonts w:ascii="Symbol" w:hAnsi="Symbol" w:hint="default"/>
+      </w:rPr>
+    </w:lvl>
+    <w:lvl w:ilvl="7" w:tplc="10090003" w:tentative="1">
+      <w:start w:val="1"/>
+      <w:numFmt w:val="bullet"/>
+      <w:lvlText w:val="o"/>
+      <w:lvlJc w:val="left"/>
+      <w:pPr>
+        <w:ind w:left="5760" w:hanging="360"/>
+      </w:pPr>
+      <w:rPr>
+        <w:rFonts w:ascii="Courier New" w:hAnsi="Courier New" w:cs="Courier New" w:hint="default"/>
+      </w:rPr>
+    </w:lvl>
+    <w:lvl w:ilvl="8" w:tplc="10090005" w:tentative="1">
+      <w:start w:val="1"/>
+      <w:numFmt w:val="bullet"/>
+      <w:lvlText w:val=""/>
+      <w:lvlJc w:val="left"/>
+      <w:pPr>
+        <w:ind w:left="6480" w:hanging="360"/>
+      </w:pPr>
+      <w:rPr>
+        <w:rFonts w:ascii="Wingdings" w:hAnsi="Wingdings" w:hint="default"/>
+      </w:rPr>
+    </w:lvl>
+  </w:abstractNum>
+  <w:abstractNum w:abstractNumId="1" w15:restartNumberingAfterBreak="0">
+    <w:nsid w:val="0F4B52B2"/>
+    <w:multiLevelType w:val="hybridMultilevel"/>
+    <w:tmpl w:val="851AB018"/>
+    <w:lvl w:ilvl="0" w:tplc="10090001">
+      <w:start w:val="1"/>
+      <w:numFmt w:val="bullet"/>
+      <w:lvlText w:val=""/>
+      <w:lvlJc w:val="left"/>
+      <w:pPr>
+        <w:ind w:left="720" w:hanging="360"/>
+      </w:pPr>
+      <w:rPr>
+        <w:rFonts w:ascii="Symbol" w:hAnsi="Symbol" w:hint="default"/>
+      </w:rPr>
+    </w:lvl>
+    <w:lvl w:ilvl="1" w:tplc="10090003" w:tentative="1">
+      <w:start w:val="1"/>
+      <w:numFmt w:val="bullet"/>
+      <w:lvlText w:val="o"/>
+      <w:lvlJc w:val="left"/>
+      <w:pPr>
+        <w:ind w:left="1440" w:hanging="360"/>
+      </w:pPr>
+      <w:rPr>
+        <w:rFonts w:ascii="Courier New" w:hAnsi="Courier New" w:cs="Courier New" w:hint="default"/>
+      </w:rPr>
+    </w:lvl>
+    <w:lvl w:ilvl="2" w:tplc="10090005" w:tentative="1">
+      <w:start w:val="1"/>
+      <w:numFmt w:val="bullet"/>
+      <w:lvlText w:val=""/>
+      <w:lvlJc w:val="left"/>
+      <w:pPr>
+        <w:ind w:left="2160" w:hanging="360"/>
+      </w:pPr>
+      <w:rPr>
+        <w:rFonts w:ascii="Wingdings" w:hAnsi="Wingdings" w:hint="default"/>
+      </w:rPr>
+    </w:lvl>
+    <w:lvl w:ilvl="3" w:tplc="10090001" w:tentative="1">
+      <w:start w:val="1"/>
+      <w:numFmt w:val="bullet"/>
+      <w:lvlText w:val=""/>
+      <w:lvlJc w:val="left"/>
+      <w:pPr>
+        <w:ind w:left="2880" w:hanging="360"/>
+      </w:pPr>
+      <w:rPr>
+        <w:rFonts w:ascii="Symbol" w:hAnsi="Symbol" w:hint="default"/>
+      </w:rPr>
+    </w:lvl>
+    <w:lvl w:ilvl="4" w:tplc="10090003" w:tentative="1">
+      <w:start w:val="1"/>
+      <w:numFmt w:val="bullet"/>
+      <w:lvlText w:val="o"/>
+      <w:lvlJc w:val="left"/>
+      <w:pPr>
+        <w:ind w:left="3600" w:hanging="360"/>
+      </w:pPr>
+      <w:rPr>
+        <w:rFonts w:ascii="Courier New" w:hAnsi="Courier New" w:cs="Courier New" w:hint="default"/>
+      </w:rPr>
+    </w:lvl>
+    <w:lvl w:ilvl="5" w:tplc="10090005" w:tentative="1">
+      <w:start w:val="1"/>
+      <w:numFmt w:val="bullet"/>
+      <w:lvlText w:val=""/>
+      <w:lvlJc w:val="left"/>
+      <w:pPr>
+        <w:ind w:left="4320" w:hanging="360"/>
+      </w:pPr>
+      <w:rPr>
+        <w:rFonts w:ascii="Wingdings" w:hAnsi="Wingdings" w:hint="default"/>
+      </w:rPr>
+    </w:lvl>
+    <w:lvl w:ilvl="6" w:tplc="10090001" w:tentative="1">
+      <w:start w:val="1"/>
+      <w:numFmt w:val="bullet"/>
+      <w:lvlText w:val=""/>
+      <w:lvlJc w:val="left"/>
+      <w:pPr>
+        <w:ind w:left="5040" w:hanging="360"/>
+      </w:pPr>
+      <w:rPr>
+        <w:rFonts w:ascii="Symbol" w:hAnsi="Symbol" w:hint="default"/>
+      </w:rPr>
+    </w:lvl>
+    <w:lvl w:ilvl="7" w:tplc="10090003" w:tentative="1">
+      <w:start w:val="1"/>
+      <w:numFmt w:val="bullet"/>
+      <w:lvlText w:val="o"/>
+      <w:lvlJc w:val="left"/>
+      <w:pPr>
+        <w:ind w:left="5760" w:hanging="360"/>
+      </w:pPr>
+      <w:rPr>
+        <w:rFonts w:ascii="Courier New" w:hAnsi="Courier New" w:cs="Courier New" w:hint="default"/>
+      </w:rPr>
+    </w:lvl>
+    <w:lvl w:ilvl="8" w:tplc="10090005" w:tentative="1">
+      <w:start w:val="1"/>
+      <w:numFmt w:val="bullet"/>
+      <w:lvlText w:val=""/>
+      <w:lvlJc w:val="left"/>
+      <w:pPr>
+        <w:ind w:left="6480" w:hanging="360"/>
+      </w:pPr>
+      <w:rPr>
+        <w:rFonts w:ascii="Wingdings" w:hAnsi="Wingdings" w:hint="default"/>
+      </w:rPr>
+    </w:lvl>
+  </w:abstractNum>
+  <w:abstractNum w:abstractNumId="2" w15:restartNumberingAfterBreak="0">
     <w:nsid w:val="165B688D"/>
     <w:multiLevelType w:val="multilevel"/>
     <w:tmpl w:val="8FECCD50"/>
@@ -2109,7 +2837,459 @@
       </w:pPr>
     </w:lvl>
   </w:abstractNum>
-  <w:abstractNum w:abstractNumId="1" w15:restartNumberingAfterBreak="0">
+  <w:abstractNum w:abstractNumId="3" w15:restartNumberingAfterBreak="0">
+    <w:nsid w:val="26164DD1"/>
+    <w:multiLevelType w:val="hybridMultilevel"/>
+    <w:tmpl w:val="1BAE2648"/>
+    <w:lvl w:ilvl="0" w:tplc="10090001">
+      <w:start w:val="1"/>
+      <w:numFmt w:val="bullet"/>
+      <w:lvlText w:val=""/>
+      <w:lvlJc w:val="left"/>
+      <w:pPr>
+        <w:ind w:left="720" w:hanging="360"/>
+      </w:pPr>
+      <w:rPr>
+        <w:rFonts w:ascii="Symbol" w:hAnsi="Symbol" w:hint="default"/>
+      </w:rPr>
+    </w:lvl>
+    <w:lvl w:ilvl="1" w:tplc="10090003" w:tentative="1">
+      <w:start w:val="1"/>
+      <w:numFmt w:val="bullet"/>
+      <w:lvlText w:val="o"/>
+      <w:lvlJc w:val="left"/>
+      <w:pPr>
+        <w:ind w:left="1440" w:hanging="360"/>
+      </w:pPr>
+      <w:rPr>
+        <w:rFonts w:ascii="Courier New" w:hAnsi="Courier New" w:cs="Courier New" w:hint="default"/>
+      </w:rPr>
+    </w:lvl>
+    <w:lvl w:ilvl="2" w:tplc="10090005" w:tentative="1">
+      <w:start w:val="1"/>
+      <w:numFmt w:val="bullet"/>
+      <w:lvlText w:val=""/>
+      <w:lvlJc w:val="left"/>
+      <w:pPr>
+        <w:ind w:left="2160" w:hanging="360"/>
+      </w:pPr>
+      <w:rPr>
+        <w:rFonts w:ascii="Wingdings" w:hAnsi="Wingdings" w:hint="default"/>
+      </w:rPr>
+    </w:lvl>
+    <w:lvl w:ilvl="3" w:tplc="10090001" w:tentative="1">
+      <w:start w:val="1"/>
+      <w:numFmt w:val="bullet"/>
+      <w:lvlText w:val=""/>
+      <w:lvlJc w:val="left"/>
+      <w:pPr>
+        <w:ind w:left="2880" w:hanging="360"/>
+      </w:pPr>
+      <w:rPr>
+        <w:rFonts w:ascii="Symbol" w:hAnsi="Symbol" w:hint="default"/>
+      </w:rPr>
+    </w:lvl>
+    <w:lvl w:ilvl="4" w:tplc="10090003" w:tentative="1">
+      <w:start w:val="1"/>
+      <w:numFmt w:val="bullet"/>
+      <w:lvlText w:val="o"/>
+      <w:lvlJc w:val="left"/>
+      <w:pPr>
+        <w:ind w:left="3600" w:hanging="360"/>
+      </w:pPr>
+      <w:rPr>
+        <w:rFonts w:ascii="Courier New" w:hAnsi="Courier New" w:cs="Courier New" w:hint="default"/>
+      </w:rPr>
+    </w:lvl>
+    <w:lvl w:ilvl="5" w:tplc="10090005" w:tentative="1">
+      <w:start w:val="1"/>
+      <w:numFmt w:val="bullet"/>
+      <w:lvlText w:val=""/>
+      <w:lvlJc w:val="left"/>
+      <w:pPr>
+        <w:ind w:left="4320" w:hanging="360"/>
+      </w:pPr>
+      <w:rPr>
+        <w:rFonts w:ascii="Wingdings" w:hAnsi="Wingdings" w:hint="default"/>
+      </w:rPr>
+    </w:lvl>
+    <w:lvl w:ilvl="6" w:tplc="10090001" w:tentative="1">
+      <w:start w:val="1"/>
+      <w:numFmt w:val="bullet"/>
+      <w:lvlText w:val=""/>
+      <w:lvlJc w:val="left"/>
+      <w:pPr>
+        <w:ind w:left="5040" w:hanging="360"/>
+      </w:pPr>
+      <w:rPr>
+        <w:rFonts w:ascii="Symbol" w:hAnsi="Symbol" w:hint="default"/>
+      </w:rPr>
+    </w:lvl>
+    <w:lvl w:ilvl="7" w:tplc="10090003" w:tentative="1">
+      <w:start w:val="1"/>
+      <w:numFmt w:val="bullet"/>
+      <w:lvlText w:val="o"/>
+      <w:lvlJc w:val="left"/>
+      <w:pPr>
+        <w:ind w:left="5760" w:hanging="360"/>
+      </w:pPr>
+      <w:rPr>
+        <w:rFonts w:ascii="Courier New" w:hAnsi="Courier New" w:cs="Courier New" w:hint="default"/>
+      </w:rPr>
+    </w:lvl>
+    <w:lvl w:ilvl="8" w:tplc="10090005" w:tentative="1">
+      <w:start w:val="1"/>
+      <w:numFmt w:val="bullet"/>
+      <w:lvlText w:val=""/>
+      <w:lvlJc w:val="left"/>
+      <w:pPr>
+        <w:ind w:left="6480" w:hanging="360"/>
+      </w:pPr>
+      <w:rPr>
+        <w:rFonts w:ascii="Wingdings" w:hAnsi="Wingdings" w:hint="default"/>
+      </w:rPr>
+    </w:lvl>
+  </w:abstractNum>
+  <w:abstractNum w:abstractNumId="4" w15:restartNumberingAfterBreak="0">
+    <w:nsid w:val="438F135E"/>
+    <w:multiLevelType w:val="hybridMultilevel"/>
+    <w:tmpl w:val="766462E4"/>
+    <w:lvl w:ilvl="0" w:tplc="10090001">
+      <w:start w:val="1"/>
+      <w:numFmt w:val="bullet"/>
+      <w:lvlText w:val=""/>
+      <w:lvlJc w:val="left"/>
+      <w:pPr>
+        <w:ind w:left="720" w:hanging="360"/>
+      </w:pPr>
+      <w:rPr>
+        <w:rFonts w:ascii="Symbol" w:hAnsi="Symbol" w:hint="default"/>
+      </w:rPr>
+    </w:lvl>
+    <w:lvl w:ilvl="1" w:tplc="10090003">
+      <w:start w:val="1"/>
+      <w:numFmt w:val="bullet"/>
+      <w:lvlText w:val="o"/>
+      <w:lvlJc w:val="left"/>
+      <w:pPr>
+        <w:ind w:left="1440" w:hanging="360"/>
+      </w:pPr>
+      <w:rPr>
+        <w:rFonts w:ascii="Courier New" w:hAnsi="Courier New" w:cs="Courier New" w:hint="default"/>
+      </w:rPr>
+    </w:lvl>
+    <w:lvl w:ilvl="2" w:tplc="10090005" w:tentative="1">
+      <w:start w:val="1"/>
+      <w:numFmt w:val="bullet"/>
+      <w:lvlText w:val=""/>
+      <w:lvlJc w:val="left"/>
+      <w:pPr>
+        <w:ind w:left="2160" w:hanging="360"/>
+      </w:pPr>
+      <w:rPr>
+        <w:rFonts w:ascii="Wingdings" w:hAnsi="Wingdings" w:hint="default"/>
+      </w:rPr>
+    </w:lvl>
+    <w:lvl w:ilvl="3" w:tplc="10090001" w:tentative="1">
+      <w:start w:val="1"/>
+      <w:numFmt w:val="bullet"/>
+      <w:lvlText w:val=""/>
+      <w:lvlJc w:val="left"/>
+      <w:pPr>
+        <w:ind w:left="2880" w:hanging="360"/>
+      </w:pPr>
+      <w:rPr>
+        <w:rFonts w:ascii="Symbol" w:hAnsi="Symbol" w:hint="default"/>
+      </w:rPr>
+    </w:lvl>
+    <w:lvl w:ilvl="4" w:tplc="10090003" w:tentative="1">
+      <w:start w:val="1"/>
+      <w:numFmt w:val="bullet"/>
+      <w:lvlText w:val="o"/>
+      <w:lvlJc w:val="left"/>
+      <w:pPr>
+        <w:ind w:left="3600" w:hanging="360"/>
+      </w:pPr>
+      <w:rPr>
+        <w:rFonts w:ascii="Courier New" w:hAnsi="Courier New" w:cs="Courier New" w:hint="default"/>
+      </w:rPr>
+    </w:lvl>
+    <w:lvl w:ilvl="5" w:tplc="10090005" w:tentative="1">
+      <w:start w:val="1"/>
+      <w:numFmt w:val="bullet"/>
+      <w:lvlText w:val=""/>
+      <w:lvlJc w:val="left"/>
+      <w:pPr>
+        <w:ind w:left="4320" w:hanging="360"/>
+      </w:pPr>
+      <w:rPr>
+        <w:rFonts w:ascii="Wingdings" w:hAnsi="Wingdings" w:hint="default"/>
+      </w:rPr>
+    </w:lvl>
+    <w:lvl w:ilvl="6" w:tplc="10090001" w:tentative="1">
+      <w:start w:val="1"/>
+      <w:numFmt w:val="bullet"/>
+      <w:lvlText w:val=""/>
+      <w:lvlJc w:val="left"/>
+      <w:pPr>
+        <w:ind w:left="5040" w:hanging="360"/>
+      </w:pPr>
+      <w:rPr>
+        <w:rFonts w:ascii="Symbol" w:hAnsi="Symbol" w:hint="default"/>
+      </w:rPr>
+    </w:lvl>
+    <w:lvl w:ilvl="7" w:tplc="10090003" w:tentative="1">
+      <w:start w:val="1"/>
+      <w:numFmt w:val="bullet"/>
+      <w:lvlText w:val="o"/>
+      <w:lvlJc w:val="left"/>
+      <w:pPr>
+        <w:ind w:left="5760" w:hanging="360"/>
+      </w:pPr>
+      <w:rPr>
+        <w:rFonts w:ascii="Courier New" w:hAnsi="Courier New" w:cs="Courier New" w:hint="default"/>
+      </w:rPr>
+    </w:lvl>
+    <w:lvl w:ilvl="8" w:tplc="10090005" w:tentative="1">
+      <w:start w:val="1"/>
+      <w:numFmt w:val="bullet"/>
+      <w:lvlText w:val=""/>
+      <w:lvlJc w:val="left"/>
+      <w:pPr>
+        <w:ind w:left="6480" w:hanging="360"/>
+      </w:pPr>
+      <w:rPr>
+        <w:rFonts w:ascii="Wingdings" w:hAnsi="Wingdings" w:hint="default"/>
+      </w:rPr>
+    </w:lvl>
+  </w:abstractNum>
+  <w:abstractNum w:abstractNumId="5" w15:restartNumberingAfterBreak="0">
+    <w:nsid w:val="4AEE45B6"/>
+    <w:multiLevelType w:val="hybridMultilevel"/>
+    <w:tmpl w:val="30AC9116"/>
+    <w:lvl w:ilvl="0" w:tplc="10090001">
+      <w:start w:val="1"/>
+      <w:numFmt w:val="bullet"/>
+      <w:lvlText w:val=""/>
+      <w:lvlJc w:val="left"/>
+      <w:pPr>
+        <w:ind w:left="720" w:hanging="360"/>
+      </w:pPr>
+      <w:rPr>
+        <w:rFonts w:ascii="Symbol" w:hAnsi="Symbol" w:hint="default"/>
+      </w:rPr>
+    </w:lvl>
+    <w:lvl w:ilvl="1" w:tplc="10090003">
+      <w:start w:val="1"/>
+      <w:numFmt w:val="bullet"/>
+      <w:lvlText w:val="o"/>
+      <w:lvlJc w:val="left"/>
+      <w:pPr>
+        <w:ind w:left="1440" w:hanging="360"/>
+      </w:pPr>
+      <w:rPr>
+        <w:rFonts w:ascii="Courier New" w:hAnsi="Courier New" w:cs="Courier New" w:hint="default"/>
+      </w:rPr>
+    </w:lvl>
+    <w:lvl w:ilvl="2" w:tplc="10090005" w:tentative="1">
+      <w:start w:val="1"/>
+      <w:numFmt w:val="bullet"/>
+      <w:lvlText w:val=""/>
+      <w:lvlJc w:val="left"/>
+      <w:pPr>
+        <w:ind w:left="2160" w:hanging="360"/>
+      </w:pPr>
+      <w:rPr>
+        <w:rFonts w:ascii="Wingdings" w:hAnsi="Wingdings" w:hint="default"/>
+      </w:rPr>
+    </w:lvl>
+    <w:lvl w:ilvl="3" w:tplc="10090001" w:tentative="1">
+      <w:start w:val="1"/>
+      <w:numFmt w:val="bullet"/>
+      <w:lvlText w:val=""/>
+      <w:lvlJc w:val="left"/>
+      <w:pPr>
+        <w:ind w:left="2880" w:hanging="360"/>
+      </w:pPr>
+      <w:rPr>
+        <w:rFonts w:ascii="Symbol" w:hAnsi="Symbol" w:hint="default"/>
+      </w:rPr>
+    </w:lvl>
+    <w:lvl w:ilvl="4" w:tplc="10090003" w:tentative="1">
+      <w:start w:val="1"/>
+      <w:numFmt w:val="bullet"/>
+      <w:lvlText w:val="o"/>
+      <w:lvlJc w:val="left"/>
+      <w:pPr>
+        <w:ind w:left="3600" w:hanging="360"/>
+      </w:pPr>
+      <w:rPr>
+        <w:rFonts w:ascii="Courier New" w:hAnsi="Courier New" w:cs="Courier New" w:hint="default"/>
+      </w:rPr>
+    </w:lvl>
+    <w:lvl w:ilvl="5" w:tplc="10090005" w:tentative="1">
+      <w:start w:val="1"/>
+      <w:numFmt w:val="bullet"/>
+      <w:lvlText w:val=""/>
+      <w:lvlJc w:val="left"/>
+      <w:pPr>
+        <w:ind w:left="4320" w:hanging="360"/>
+      </w:pPr>
+      <w:rPr>
+        <w:rFonts w:ascii="Wingdings" w:hAnsi="Wingdings" w:hint="default"/>
+      </w:rPr>
+    </w:lvl>
+    <w:lvl w:ilvl="6" w:tplc="10090001" w:tentative="1">
+      <w:start w:val="1"/>
+      <w:numFmt w:val="bullet"/>
+      <w:lvlText w:val=""/>
+      <w:lvlJc w:val="left"/>
+      <w:pPr>
+        <w:ind w:left="5040" w:hanging="360"/>
+      </w:pPr>
+      <w:rPr>
+        <w:rFonts w:ascii="Symbol" w:hAnsi="Symbol" w:hint="default"/>
+      </w:rPr>
+    </w:lvl>
+    <w:lvl w:ilvl="7" w:tplc="10090003" w:tentative="1">
+      <w:start w:val="1"/>
+      <w:numFmt w:val="bullet"/>
+      <w:lvlText w:val="o"/>
+      <w:lvlJc w:val="left"/>
+      <w:pPr>
+        <w:ind w:left="5760" w:hanging="360"/>
+      </w:pPr>
+      <w:rPr>
+        <w:rFonts w:ascii="Courier New" w:hAnsi="Courier New" w:cs="Courier New" w:hint="default"/>
+      </w:rPr>
+    </w:lvl>
+    <w:lvl w:ilvl="8" w:tplc="10090005" w:tentative="1">
+      <w:start w:val="1"/>
+      <w:numFmt w:val="bullet"/>
+      <w:lvlText w:val=""/>
+      <w:lvlJc w:val="left"/>
+      <w:pPr>
+        <w:ind w:left="6480" w:hanging="360"/>
+      </w:pPr>
+      <w:rPr>
+        <w:rFonts w:ascii="Wingdings" w:hAnsi="Wingdings" w:hint="default"/>
+      </w:rPr>
+    </w:lvl>
+  </w:abstractNum>
+  <w:abstractNum w:abstractNumId="6" w15:restartNumberingAfterBreak="0">
+    <w:nsid w:val="5D7F193E"/>
+    <w:multiLevelType w:val="hybridMultilevel"/>
+    <w:tmpl w:val="1E34FEB6"/>
+    <w:lvl w:ilvl="0" w:tplc="10090001">
+      <w:start w:val="1"/>
+      <w:numFmt w:val="bullet"/>
+      <w:lvlText w:val=""/>
+      <w:lvlJc w:val="left"/>
+      <w:pPr>
+        <w:ind w:left="720" w:hanging="360"/>
+      </w:pPr>
+      <w:rPr>
+        <w:rFonts w:ascii="Symbol" w:hAnsi="Symbol" w:hint="default"/>
+      </w:rPr>
+    </w:lvl>
+    <w:lvl w:ilvl="1" w:tplc="10090003" w:tentative="1">
+      <w:start w:val="1"/>
+      <w:numFmt w:val="bullet"/>
+      <w:lvlText w:val="o"/>
+      <w:lvlJc w:val="left"/>
+      <w:pPr>
+        <w:ind w:left="1440" w:hanging="360"/>
+      </w:pPr>
+      <w:rPr>
+        <w:rFonts w:ascii="Courier New" w:hAnsi="Courier New" w:cs="Courier New" w:hint="default"/>
+      </w:rPr>
+    </w:lvl>
+    <w:lvl w:ilvl="2" w:tplc="10090005" w:tentative="1">
+      <w:start w:val="1"/>
+      <w:numFmt w:val="bullet"/>
+      <w:lvlText w:val=""/>
+      <w:lvlJc w:val="left"/>
+      <w:pPr>
+        <w:ind w:left="2160" w:hanging="360"/>
+      </w:pPr>
+      <w:rPr>
+        <w:rFonts w:ascii="Wingdings" w:hAnsi="Wingdings" w:hint="default"/>
+      </w:rPr>
+    </w:lvl>
+    <w:lvl w:ilvl="3" w:tplc="10090001" w:tentative="1">
+      <w:start w:val="1"/>
+      <w:numFmt w:val="bullet"/>
+      <w:lvlText w:val=""/>
+      <w:lvlJc w:val="left"/>
+      <w:pPr>
+        <w:ind w:left="2880" w:hanging="360"/>
+      </w:pPr>
+      <w:rPr>
+        <w:rFonts w:ascii="Symbol" w:hAnsi="Symbol" w:hint="default"/>
+      </w:rPr>
+    </w:lvl>
+    <w:lvl w:ilvl="4" w:tplc="10090003" w:tentative="1">
+      <w:start w:val="1"/>
+      <w:numFmt w:val="bullet"/>
+      <w:lvlText w:val="o"/>
+      <w:lvlJc w:val="left"/>
+      <w:pPr>
+        <w:ind w:left="3600" w:hanging="360"/>
+      </w:pPr>
+      <w:rPr>
+        <w:rFonts w:ascii="Courier New" w:hAnsi="Courier New" w:cs="Courier New" w:hint="default"/>
+      </w:rPr>
+    </w:lvl>
+    <w:lvl w:ilvl="5" w:tplc="10090005" w:tentative="1">
+      <w:start w:val="1"/>
+      <w:numFmt w:val="bullet"/>
+      <w:lvlText w:val=""/>
+      <w:lvlJc w:val="left"/>
+      <w:pPr>
+        <w:ind w:left="4320" w:hanging="360"/>
+      </w:pPr>
+      <w:rPr>
+        <w:rFonts w:ascii="Wingdings" w:hAnsi="Wingdings" w:hint="default"/>
+      </w:rPr>
+    </w:lvl>
+    <w:lvl w:ilvl="6" w:tplc="10090001" w:tentative="1">
+      <w:start w:val="1"/>
+      <w:numFmt w:val="bullet"/>
+      <w:lvlText w:val=""/>
+      <w:lvlJc w:val="left"/>
+      <w:pPr>
+        <w:ind w:left="5040" w:hanging="360"/>
+      </w:pPr>
+      <w:rPr>
+        <w:rFonts w:ascii="Symbol" w:hAnsi="Symbol" w:hint="default"/>
+      </w:rPr>
+    </w:lvl>
+    <w:lvl w:ilvl="7" w:tplc="10090003" w:tentative="1">
+      <w:start w:val="1"/>
+      <w:numFmt w:val="bullet"/>
+      <w:lvlText w:val="o"/>
+      <w:lvlJc w:val="left"/>
+      <w:pPr>
+        <w:ind w:left="5760" w:hanging="360"/>
+      </w:pPr>
+      <w:rPr>
+        <w:rFonts w:ascii="Courier New" w:hAnsi="Courier New" w:cs="Courier New" w:hint="default"/>
+      </w:rPr>
+    </w:lvl>
+    <w:lvl w:ilvl="8" w:tplc="10090005" w:tentative="1">
+      <w:start w:val="1"/>
+      <w:numFmt w:val="bullet"/>
+      <w:lvlText w:val=""/>
+      <w:lvlJc w:val="left"/>
+      <w:pPr>
+        <w:ind w:left="6480" w:hanging="360"/>
+      </w:pPr>
+      <w:rPr>
+        <w:rFonts w:ascii="Wingdings" w:hAnsi="Wingdings" w:hint="default"/>
+      </w:rPr>
+    </w:lvl>
+  </w:abstractNum>
+  <w:abstractNum w:abstractNumId="7" w15:restartNumberingAfterBreak="0">
     <w:nsid w:val="6F9024F1"/>
     <w:multiLevelType w:val="multilevel"/>
     <w:tmpl w:val="B9D0D952"/>
@@ -2222,7 +3402,7 @@
       </w:pPr>
     </w:lvl>
   </w:abstractNum>
-  <w:abstractNum w:abstractNumId="2" w15:restartNumberingAfterBreak="0">
+  <w:abstractNum w:abstractNumId="8" w15:restartNumberingAfterBreak="0">
     <w:nsid w:val="7ECB0329"/>
     <w:multiLevelType w:val="multilevel"/>
     <w:tmpl w:val="D24C4C9A"/>
@@ -2336,10 +3516,10 @@
     </w:lvl>
   </w:abstractNum>
   <w:num w:numId="1" w16cid:durableId="1010716177">
-    <w:abstractNumId w:val="0"/>
+    <w:abstractNumId w:val="2"/>
   </w:num>
   <w:num w:numId="2" w16cid:durableId="339041935">
-    <w:abstractNumId w:val="2"/>
+    <w:abstractNumId w:val="8"/>
     <w:lvlOverride w:ilvl="0">
       <w:lvl w:ilvl="0">
         <w:numFmt w:val="decimal"/>
@@ -2349,7 +3529,7 @@
     </w:lvlOverride>
   </w:num>
   <w:num w:numId="3" w16cid:durableId="1876186755">
-    <w:abstractNumId w:val="1"/>
+    <w:abstractNumId w:val="7"/>
     <w:lvlOverride w:ilvl="0">
       <w:lvl w:ilvl="0">
         <w:numFmt w:val="decimal"/>
@@ -2357,6 +3537,24 @@
         <w:lvlJc w:val="left"/>
       </w:lvl>
     </w:lvlOverride>
+  </w:num>
+  <w:num w:numId="4" w16cid:durableId="1444416427">
+    <w:abstractNumId w:val="6"/>
+  </w:num>
+  <w:num w:numId="5" w16cid:durableId="992874505">
+    <w:abstractNumId w:val="5"/>
+  </w:num>
+  <w:num w:numId="6" w16cid:durableId="1026756492">
+    <w:abstractNumId w:val="3"/>
+  </w:num>
+  <w:num w:numId="7" w16cid:durableId="1965236734">
+    <w:abstractNumId w:val="4"/>
+  </w:num>
+  <w:num w:numId="8" w16cid:durableId="185600991">
+    <w:abstractNumId w:val="1"/>
+  </w:num>
+  <w:num w:numId="9" w16cid:durableId="1462265542">
+    <w:abstractNumId w:val="0"/>
   </w:num>
 </w:numbering>
 </file>
@@ -2759,7 +3957,7 @@
   <w:style w:type="paragraph" w:default="1" w:styleId="Normal">
     <w:name w:val="Normal"/>
     <w:qFormat/>
-    <w:rsid w:val="00817EE9"/>
+    <w:rsid w:val="00034A7A"/>
     <w:pPr>
       <w:spacing w:line="256" w:lineRule="auto"/>
     </w:pPr>
@@ -2844,6 +4042,17 @@
       <w:sz w:val="32"/>
       <w:szCs w:val="32"/>
     </w:rPr>
+  </w:style>
+  <w:style w:type="paragraph" w:styleId="ListParagraph">
+    <w:name w:val="List Paragraph"/>
+    <w:basedOn w:val="Normal"/>
+    <w:uiPriority w:val="34"/>
+    <w:qFormat/>
+    <w:rsid w:val="00A73B02"/>
+    <w:pPr>
+      <w:ind w:left="720"/>
+      <w:contextualSpacing/>
+    </w:pPr>
   </w:style>
 </w:styles>
 </file>

</xml_diff>

<commit_message>
Chapter 2 - Photon Section
Finished bulleting the points I want to include in the thesis
</commit_message>
<xml_diff>
--- a/Thesis.docx
+++ b/Thesis.docx
@@ -1598,6 +1598,203 @@
       <w:pPr>
         <w:pStyle w:val="ListParagraph"/>
         <w:numPr>
+          <w:ilvl w:val="1"/>
+          <w:numId w:val="6"/>
+        </w:numPr>
+        <w:spacing w:line="480" w:lineRule="auto"/>
+      </w:pPr>
+      <w:r>
+        <w:t>Study light as a stream of photons rather than a classical wave</w:t>
+      </w:r>
+    </w:p>
+    <w:p>
+      <w:pPr>
+        <w:pStyle w:val="ListParagraph"/>
+        <w:numPr>
+          <w:ilvl w:val="1"/>
+          <w:numId w:val="6"/>
+        </w:numPr>
+        <w:spacing w:line="480" w:lineRule="auto"/>
+      </w:pPr>
+      <w:proofErr w:type="spellStart"/>
+      <w:r>
+        <w:t>Poissonian</w:t>
+      </w:r>
+      <w:proofErr w:type="spellEnd"/>
+      <w:r>
+        <w:t>, super-</w:t>
+      </w:r>
+      <w:proofErr w:type="spellStart"/>
+      <w:r>
+        <w:t>Poissonian</w:t>
+      </w:r>
+      <w:proofErr w:type="spellEnd"/>
+      <w:r>
+        <w:t>, and sub-</w:t>
+      </w:r>
+      <w:proofErr w:type="spellStart"/>
+      <w:r>
+        <w:t>Poissonian</w:t>
+      </w:r>
+      <w:proofErr w:type="spellEnd"/>
+      <w:r>
+        <w:t xml:space="preserve"> (</w:t>
+      </w:r>
+      <w:r>
+        <w:rPr>
+          <w:color w:val="00B050"/>
+        </w:rPr>
+        <w:t>Which one?</w:t>
+      </w:r>
+      <w:r>
+        <w:t>)</w:t>
+      </w:r>
+    </w:p>
+    <w:p>
+      <w:pPr>
+        <w:pStyle w:val="ListParagraph"/>
+        <w:numPr>
+          <w:ilvl w:val="1"/>
+          <w:numId w:val="6"/>
+        </w:numPr>
+        <w:spacing w:line="480" w:lineRule="auto"/>
+      </w:pPr>
+      <w:r>
+        <w:t>Sub-</w:t>
+      </w:r>
+      <w:proofErr w:type="spellStart"/>
+      <w:r>
+        <w:t>Poissonian</w:t>
+      </w:r>
+      <w:proofErr w:type="spellEnd"/>
+      <w:r>
+        <w:t xml:space="preserve"> not in line with </w:t>
+      </w:r>
+      <w:proofErr w:type="spellStart"/>
+      <w:r>
+        <w:t>classica</w:t>
+      </w:r>
+      <w:proofErr w:type="spellEnd"/>
+      <w:r>
+        <w:t xml:space="preserve"> description of light</w:t>
+      </w:r>
+    </w:p>
+    <w:p>
+      <w:pPr>
+        <w:pStyle w:val="ListParagraph"/>
+        <w:numPr>
+          <w:ilvl w:val="2"/>
+          <w:numId w:val="6"/>
+        </w:numPr>
+        <w:spacing w:line="480" w:lineRule="auto"/>
+      </w:pPr>
+      <w:r>
+        <w:lastRenderedPageBreak/>
+        <w:t>Difficult to detect and subject to loss</w:t>
+      </w:r>
+    </w:p>
+    <w:p>
+      <w:pPr>
+        <w:pStyle w:val="ListParagraph"/>
+        <w:numPr>
+          <w:ilvl w:val="1"/>
+          <w:numId w:val="6"/>
+        </w:numPr>
+        <w:spacing w:line="480" w:lineRule="auto"/>
+      </w:pPr>
+      <w:r>
+        <w:t>(</w:t>
+      </w:r>
+      <w:r>
+        <w:rPr>
+          <w:color w:val="00B050"/>
+        </w:rPr>
+        <w:t>Motivate with Geiger counter similarity?</w:t>
+      </w:r>
+      <w:r>
+        <w:rPr>
+          <w:color w:val="000000" w:themeColor="text1"/>
+        </w:rPr>
+        <w:t>)</w:t>
+      </w:r>
+      <w:r>
+        <w:rPr>
+          <w:color w:val="000000" w:themeColor="text1"/>
+        </w:rPr>
+        <w:t xml:space="preserve"> – If you do, include detection statistics as well</w:t>
+      </w:r>
+    </w:p>
+    <w:p>
+      <w:pPr>
+        <w:pStyle w:val="ListParagraph"/>
+        <w:numPr>
+          <w:ilvl w:val="1"/>
+          <w:numId w:val="6"/>
+        </w:numPr>
+        <w:spacing w:line="480" w:lineRule="auto"/>
+      </w:pPr>
+      <w:r>
+        <w:t>In classical physics we define light as an electromagnetic wave, which has the form:</w:t>
+      </w:r>
+    </w:p>
+    <w:p>
+      <w:pPr>
+        <w:pStyle w:val="ListParagraph"/>
+        <w:numPr>
+          <w:ilvl w:val="1"/>
+          <w:numId w:val="6"/>
+        </w:numPr>
+        <w:spacing w:line="480" w:lineRule="auto"/>
+      </w:pPr>
+      <w:r>
+        <w:t>(</w:t>
+      </w:r>
+      <w:r>
+        <w:rPr>
+          <w:color w:val="0070C0"/>
+        </w:rPr>
+        <w:t>Equation</w:t>
+      </w:r>
+      <w:r>
+        <w:t>)</w:t>
+      </w:r>
+    </w:p>
+    <w:p>
+      <w:pPr>
+        <w:pStyle w:val="ListParagraph"/>
+        <w:numPr>
+          <w:ilvl w:val="1"/>
+          <w:numId w:val="6"/>
+        </w:numPr>
+        <w:spacing w:line="480" w:lineRule="auto"/>
+      </w:pPr>
+      <w:r>
+        <w:t>With Intensity being the square of the amplitude</w:t>
+      </w:r>
+    </w:p>
+    <w:p>
+      <w:pPr>
+        <w:pStyle w:val="ListParagraph"/>
+        <w:numPr>
+          <w:ilvl w:val="1"/>
+          <w:numId w:val="6"/>
+        </w:numPr>
+        <w:spacing w:line="480" w:lineRule="auto"/>
+      </w:pPr>
+      <w:r>
+        <w:t>Given this equation we might assume that a beam</w:t>
+      </w:r>
+      <w:r>
+        <w:t xml:space="preserve"> </w:t>
+      </w:r>
+      <w:r>
+        <w:t>of light consists of a stream of photons with photons present at regularly spaced intervals, however that is not the case</w:t>
+      </w:r>
+    </w:p>
+    <w:p>
+      <w:pPr>
+        <w:pStyle w:val="ListParagraph"/>
+        <w:numPr>
           <w:ilvl w:val="0"/>
           <w:numId w:val="6"/>
         </w:numPr>
@@ -1611,21 +1808,510 @@
       <w:pPr>
         <w:pStyle w:val="ListParagraph"/>
         <w:numPr>
+          <w:ilvl w:val="1"/>
+          <w:numId w:val="6"/>
+        </w:numPr>
+        <w:spacing w:line="480" w:lineRule="auto"/>
+      </w:pPr>
+      <w:r>
+        <w:t xml:space="preserve">Consider a </w:t>
+      </w:r>
+      <w:r>
+        <w:t xml:space="preserve">coherent </w:t>
+      </w:r>
+      <w:r>
+        <w:t xml:space="preserve">beam of light that has an average number of photons within </w:t>
+      </w:r>
+      <w:r>
+        <w:t>it</w:t>
+      </w:r>
+    </w:p>
+    <w:p>
+      <w:pPr>
+        <w:pStyle w:val="ListParagraph"/>
+        <w:numPr>
+          <w:ilvl w:val="1"/>
+          <w:numId w:val="6"/>
+        </w:numPr>
+        <w:spacing w:line="480" w:lineRule="auto"/>
+      </w:pPr>
+      <w:r>
+        <w:t>Explanation of coherent light</w:t>
+      </w:r>
+    </w:p>
+    <w:p>
+      <w:pPr>
+        <w:pStyle w:val="ListParagraph"/>
+        <w:numPr>
+          <w:ilvl w:val="1"/>
+          <w:numId w:val="6"/>
+        </w:numPr>
+        <w:spacing w:line="480" w:lineRule="auto"/>
+      </w:pPr>
+      <w:r>
+        <w:t xml:space="preserve">We can divide this </w:t>
+      </w:r>
+      <w:r>
+        <w:t xml:space="preserve">beam </w:t>
+      </w:r>
+      <w:r>
+        <w:t>into smaller pieces, such that the number of pieces approaches infinite</w:t>
+      </w:r>
+    </w:p>
+    <w:p>
+      <w:pPr>
+        <w:pStyle w:val="ListParagraph"/>
+        <w:numPr>
+          <w:ilvl w:val="1"/>
+          <w:numId w:val="6"/>
+        </w:numPr>
+        <w:spacing w:line="480" w:lineRule="auto"/>
+      </w:pPr>
+      <w:r>
+        <w:t>We find that the probability of finding a photon within any given segment is extremely small</w:t>
+      </w:r>
+    </w:p>
+    <w:p>
+      <w:pPr>
+        <w:pStyle w:val="ListParagraph"/>
+        <w:numPr>
+          <w:ilvl w:val="1"/>
+          <w:numId w:val="6"/>
+        </w:numPr>
+        <w:spacing w:line="480" w:lineRule="auto"/>
+      </w:pPr>
+      <w:r>
+        <w:t xml:space="preserve">But </w:t>
+      </w:r>
+      <w:r>
+        <w:t>let’s expand this to the entire length, what is the probability of detecting n photons in a given beam of length L, with N segments</w:t>
+      </w:r>
+    </w:p>
+    <w:p>
+      <w:pPr>
+        <w:pStyle w:val="ListParagraph"/>
+        <w:numPr>
+          <w:ilvl w:val="1"/>
+          <w:numId w:val="6"/>
+        </w:numPr>
+        <w:spacing w:line="480" w:lineRule="auto"/>
+      </w:pPr>
+      <w:r>
+        <w:t>This can be found using the binomial distribution</w:t>
+      </w:r>
+    </w:p>
+    <w:p>
+      <w:pPr>
+        <w:pStyle w:val="ListParagraph"/>
+        <w:numPr>
+          <w:ilvl w:val="1"/>
+          <w:numId w:val="6"/>
+        </w:numPr>
+        <w:spacing w:line="480" w:lineRule="auto"/>
+      </w:pPr>
+      <w:r>
+        <w:t>(</w:t>
+      </w:r>
+      <w:r>
+        <w:rPr>
+          <w:color w:val="0070C0"/>
+        </w:rPr>
+        <w:t>Equation</w:t>
+      </w:r>
+      <w:r>
+        <w:t>)</w:t>
+      </w:r>
+    </w:p>
+    <w:p>
+      <w:pPr>
+        <w:pStyle w:val="ListParagraph"/>
+        <w:numPr>
+          <w:ilvl w:val="1"/>
+          <w:numId w:val="6"/>
+        </w:numPr>
+        <w:spacing w:line="480" w:lineRule="auto"/>
+      </w:pPr>
+      <w:r>
+        <w:t>Thus the probability of detecting n photons in a given beam of light of length L is given to be:</w:t>
+      </w:r>
+    </w:p>
+    <w:p>
+      <w:pPr>
+        <w:pStyle w:val="ListParagraph"/>
+        <w:numPr>
+          <w:ilvl w:val="1"/>
+          <w:numId w:val="6"/>
+        </w:numPr>
+        <w:spacing w:line="480" w:lineRule="auto"/>
+      </w:pPr>
+      <w:r>
+        <w:lastRenderedPageBreak/>
+        <w:t>(</w:t>
+      </w:r>
+      <w:r>
+        <w:rPr>
+          <w:color w:val="0070C0"/>
+        </w:rPr>
+        <w:t>Equation</w:t>
+      </w:r>
+      <w:r>
+        <w:t>)</w:t>
+      </w:r>
+    </w:p>
+    <w:p>
+      <w:pPr>
+        <w:pStyle w:val="ListParagraph"/>
+        <w:numPr>
+          <w:ilvl w:val="1"/>
+          <w:numId w:val="6"/>
+        </w:numPr>
+        <w:spacing w:line="480" w:lineRule="auto"/>
+      </w:pPr>
+      <w:r>
+        <w:t>This is called a Poisson Distribution</w:t>
+      </w:r>
+    </w:p>
+    <w:p>
+      <w:pPr>
+        <w:pStyle w:val="ListParagraph"/>
+        <w:numPr>
+          <w:ilvl w:val="2"/>
+          <w:numId w:val="6"/>
+        </w:numPr>
+        <w:spacing w:line="480" w:lineRule="auto"/>
+      </w:pPr>
+      <w:r>
+        <w:t>Random process that only returns integer values uses Poisson Distribution</w:t>
+      </w:r>
+    </w:p>
+    <w:p>
+      <w:pPr>
+        <w:pStyle w:val="ListParagraph"/>
+        <w:numPr>
+          <w:ilvl w:val="2"/>
+          <w:numId w:val="6"/>
+        </w:numPr>
+        <w:spacing w:line="480" w:lineRule="auto"/>
+      </w:pPr>
+      <w:r>
+        <w:t xml:space="preserve">Characterized by the mean value </w:t>
+      </w:r>
+    </w:p>
+    <w:p>
+      <w:pPr>
+        <w:pStyle w:val="ListParagraph"/>
+        <w:numPr>
+          <w:ilvl w:val="1"/>
+          <w:numId w:val="6"/>
+        </w:numPr>
+        <w:spacing w:line="480" w:lineRule="auto"/>
+      </w:pPr>
+      <w:r>
+        <w:t>This has the following properties</w:t>
+      </w:r>
+    </w:p>
+    <w:p>
+      <w:pPr>
+        <w:pStyle w:val="ListParagraph"/>
+        <w:numPr>
+          <w:ilvl w:val="2"/>
+          <w:numId w:val="6"/>
+        </w:numPr>
+        <w:spacing w:line="480" w:lineRule="auto"/>
+      </w:pPr>
+      <w:r>
+        <w:t>The mean is equal to the variance</w:t>
+      </w:r>
+    </w:p>
+    <w:p>
+      <w:pPr>
+        <w:pStyle w:val="ListParagraph"/>
+        <w:numPr>
+          <w:ilvl w:val="2"/>
+          <w:numId w:val="6"/>
+        </w:numPr>
+        <w:spacing w:line="480" w:lineRule="auto"/>
+      </w:pPr>
+      <w:r>
+        <w:t>Explanation for variance and standard deviation</w:t>
+      </w:r>
+    </w:p>
+    <w:p>
+      <w:pPr>
+        <w:pStyle w:val="ListParagraph"/>
+        <w:numPr>
+          <w:ilvl w:val="1"/>
+          <w:numId w:val="6"/>
+        </w:numPr>
+        <w:spacing w:line="480" w:lineRule="auto"/>
+      </w:pPr>
+      <w:r>
+        <w:t>Further characterization of photon statistics using sub and super prefixes have the following properties</w:t>
+      </w:r>
+    </w:p>
+    <w:p>
+      <w:pPr>
+        <w:pStyle w:val="ListParagraph"/>
+        <w:numPr>
+          <w:ilvl w:val="2"/>
+          <w:numId w:val="6"/>
+        </w:numPr>
+        <w:spacing w:line="480" w:lineRule="auto"/>
+      </w:pPr>
+      <w:r>
+        <w:t>Standard deviation less than square root of mean – sub-</w:t>
+      </w:r>
+      <w:proofErr w:type="spellStart"/>
+      <w:r>
+        <w:t>Poissonian</w:t>
+      </w:r>
+      <w:proofErr w:type="spellEnd"/>
+    </w:p>
+    <w:p>
+      <w:pPr>
+        <w:pStyle w:val="ListParagraph"/>
+        <w:numPr>
+          <w:ilvl w:val="2"/>
+          <w:numId w:val="6"/>
+        </w:numPr>
+        <w:spacing w:line="480" w:lineRule="auto"/>
+      </w:pPr>
+      <w:r>
+        <w:t>Standard deviation greater than square root of mean – super-</w:t>
+      </w:r>
+      <w:proofErr w:type="spellStart"/>
+      <w:r>
+        <w:t>Poissonian</w:t>
+      </w:r>
+      <w:proofErr w:type="spellEnd"/>
+    </w:p>
+    <w:p>
+      <w:pPr>
+        <w:pStyle w:val="ListParagraph"/>
+        <w:numPr>
+          <w:ilvl w:val="1"/>
+          <w:numId w:val="6"/>
+        </w:numPr>
+        <w:spacing w:line="480" w:lineRule="auto"/>
+      </w:pPr>
+      <w:r>
+        <w:t>Fluctuations in intensity would cause large fluctuations in photon number, thus resulting in super-</w:t>
+      </w:r>
+      <w:proofErr w:type="spellStart"/>
+      <w:r>
+        <w:t>Poissonian</w:t>
+      </w:r>
+      <w:proofErr w:type="spellEnd"/>
+      <w:r>
+        <w:t xml:space="preserve"> results </w:t>
+      </w:r>
+    </w:p>
+    <w:p>
+      <w:pPr>
+        <w:pStyle w:val="ListParagraph"/>
+        <w:numPr>
+          <w:ilvl w:val="2"/>
+          <w:numId w:val="6"/>
+        </w:numPr>
+        <w:spacing w:line="480" w:lineRule="auto"/>
+      </w:pPr>
+      <w:r>
+        <w:t xml:space="preserve">Thermal </w:t>
+      </w:r>
+    </w:p>
+    <w:p>
+      <w:pPr>
+        <w:pStyle w:val="ListParagraph"/>
+        <w:numPr>
+          <w:ilvl w:val="2"/>
+          <w:numId w:val="6"/>
+        </w:numPr>
+        <w:spacing w:line="480" w:lineRule="auto"/>
+      </w:pPr>
+      <w:proofErr w:type="gramStart"/>
+      <w:r>
+        <w:t>Black-body</w:t>
+      </w:r>
+      <w:proofErr w:type="gramEnd"/>
+    </w:p>
+    <w:p>
+      <w:pPr>
+        <w:pStyle w:val="ListParagraph"/>
+        <w:numPr>
+          <w:ilvl w:val="1"/>
+          <w:numId w:val="6"/>
+        </w:numPr>
+        <w:spacing w:line="480" w:lineRule="auto"/>
+      </w:pPr>
+      <w:r>
+        <w:t>Sub-</w:t>
+      </w:r>
+      <w:proofErr w:type="spellStart"/>
+      <w:r>
+        <w:t>Poissonian</w:t>
+      </w:r>
+      <w:proofErr w:type="spellEnd"/>
+      <w:r>
+        <w:t xml:space="preserve"> light has a narrower distribution </w:t>
+      </w:r>
+    </w:p>
+    <w:p>
+      <w:pPr>
+        <w:pStyle w:val="ListParagraph"/>
+        <w:numPr>
+          <w:ilvl w:val="2"/>
+          <w:numId w:val="6"/>
+        </w:numPr>
+        <w:spacing w:line="480" w:lineRule="auto"/>
+      </w:pPr>
+      <w:r>
+        <w:t>Perfectly coherent beam is the most stable light in classical optics</w:t>
+      </w:r>
+    </w:p>
+    <w:p>
+      <w:pPr>
+        <w:pStyle w:val="ListParagraph"/>
+        <w:numPr>
+          <w:ilvl w:val="2"/>
+          <w:numId w:val="6"/>
+        </w:numPr>
+        <w:spacing w:line="480" w:lineRule="auto"/>
+      </w:pPr>
+      <w:r>
+        <w:t>Thus this is non-classical</w:t>
+      </w:r>
+    </w:p>
+    <w:p>
+      <w:pPr>
+        <w:pStyle w:val="ListParagraph"/>
+        <w:numPr>
+          <w:ilvl w:val="2"/>
+          <w:numId w:val="6"/>
+        </w:numPr>
+        <w:spacing w:line="480" w:lineRule="auto"/>
+      </w:pPr>
+      <w:r>
+        <w:t>Here we have the idealized situation that we assumed initially at the beginning of this section - that is a beam of photons with identical time-separation between each photon (</w:t>
+      </w:r>
+      <w:r>
+        <w:rPr>
+          <w:color w:val="0070C0"/>
+        </w:rPr>
+        <w:t>delta t</w:t>
+      </w:r>
+      <w:r>
+        <w:t xml:space="preserve">) </w:t>
+      </w:r>
+    </w:p>
+    <w:p>
+      <w:pPr>
+        <w:pStyle w:val="ListParagraph"/>
+        <w:numPr>
+          <w:ilvl w:val="2"/>
+          <w:numId w:val="6"/>
+        </w:numPr>
+        <w:spacing w:line="480" w:lineRule="auto"/>
+      </w:pPr>
+      <w:r>
+        <w:t xml:space="preserve">The photocount for total time T would be simply </w:t>
+      </w:r>
+    </w:p>
+    <w:p>
+      <w:pPr>
+        <w:pStyle w:val="ListParagraph"/>
+        <w:numPr>
+          <w:ilvl w:val="2"/>
+          <w:numId w:val="6"/>
+        </w:numPr>
+        <w:spacing w:line="480" w:lineRule="auto"/>
+      </w:pPr>
+      <w:r>
+        <w:t>In a perfect situation (</w:t>
+      </w:r>
+      <w:proofErr w:type="spellStart"/>
+      <w:r>
+        <w:rPr>
+          <w:color w:val="0070C0"/>
+        </w:rPr>
+        <w:t>nbar</w:t>
+      </w:r>
+      <w:proofErr w:type="spellEnd"/>
+      <w:r>
+        <w:rPr>
+          <w:color w:val="0070C0"/>
+        </w:rPr>
+        <w:t>=N</w:t>
+      </w:r>
+      <w:r>
+        <w:t>) and thus a variance would be 0</w:t>
+      </w:r>
+    </w:p>
+    <w:p>
+      <w:pPr>
+        <w:pStyle w:val="ListParagraph"/>
+        <w:numPr>
           <w:ilvl w:val="0"/>
           <w:numId w:val="6"/>
         </w:numPr>
         <w:spacing w:line="480" w:lineRule="auto"/>
       </w:pPr>
       <w:r>
+        <w:lastRenderedPageBreak/>
         <w:t>Photon source</w:t>
       </w:r>
     </w:p>
     <w:p>
       <w:pPr>
-        <w:spacing w:line="480" w:lineRule="auto"/>
-      </w:pPr>
-      <w:r>
-        <w:lastRenderedPageBreak/>
+        <w:pStyle w:val="ListParagraph"/>
+        <w:numPr>
+          <w:ilvl w:val="1"/>
+          <w:numId w:val="6"/>
+        </w:numPr>
+        <w:spacing w:line="480" w:lineRule="auto"/>
+      </w:pPr>
+      <w:r>
+        <w:t>Many sources of sub-</w:t>
+      </w:r>
+      <w:proofErr w:type="spellStart"/>
+      <w:r>
+        <w:t>Poissonian</w:t>
+      </w:r>
+      <w:proofErr w:type="spellEnd"/>
+      <w:r>
+        <w:t xml:space="preserve"> light</w:t>
+      </w:r>
+    </w:p>
+    <w:p>
+      <w:pPr>
+        <w:pStyle w:val="ListParagraph"/>
+        <w:numPr>
+          <w:ilvl w:val="1"/>
+          <w:numId w:val="6"/>
+        </w:numPr>
+        <w:spacing w:line="480" w:lineRule="auto"/>
+      </w:pPr>
+      <w:r>
+        <w:t>Lasers</w:t>
+      </w:r>
+    </w:p>
+    <w:p>
+      <w:pPr>
+        <w:pStyle w:val="ListParagraph"/>
+        <w:numPr>
+          <w:ilvl w:val="1"/>
+          <w:numId w:val="6"/>
+        </w:numPr>
+        <w:spacing w:line="480" w:lineRule="auto"/>
+      </w:pPr>
+      <w:r>
+        <w:t>We use quantum dot, the nature of which is detailed further in the next section</w:t>
+      </w:r>
+    </w:p>
+    <w:p>
+      <w:pPr>
+        <w:spacing w:line="480" w:lineRule="auto"/>
+      </w:pPr>
+      <w:r>
         <w:t>2.</w:t>
       </w:r>
       <w:r>
@@ -1819,11 +2505,242 @@
       </w:pPr>
       <w:r>
         <w:tab/>
-        <w:t xml:space="preserve">In physics, there are multiple formalisms used to define the make up of a system, one of which is the Hamiltonian. This takes the Lagrangian formalism, which takes the difference between the kinetic and potential energies, and performs a Legendre transforms. This takes the input configuration space co-ordinates of position and velocity and maps them onto the phase space co-ordinates for position and momentum. Without getting into the minutiae of this transform, we can understand that </w:t>
+        <w:t xml:space="preserve">In physics, there are multiple formalisms used to define the make up of a system, one of which is the Hamiltonian. This takes the Lagrangian formalism, which takes the difference </w:t>
+      </w:r>
+      <w:r>
+        <w:lastRenderedPageBreak/>
+        <w:t xml:space="preserve">between the kinetic and potential energies, and performs a Legendre transforms. This takes the input configuration space co-ordinates of position and velocity and maps them onto the phase space co-ordinates for position and momentum. Without getting into the minutiae of this transform, we can understand that </w:t>
       </w:r>
       <w:r>
         <w:t xml:space="preserve">this transform results in an equation that represents the total energy of the system. </w:t>
       </w:r>
+    </w:p>
+    <w:p>
+      <w:pPr>
+        <w:spacing w:line="480" w:lineRule="auto"/>
+      </w:pPr>
+      <w:r>
+        <w:tab/>
+        <w:t xml:space="preserve">However, this understanding only considers the system itself. While many important findings and results can be derived from this approximation, it can be far from an accurate representation of reality. Enter the </w:t>
+      </w:r>
+      <w:proofErr w:type="spellStart"/>
+      <w:r>
+        <w:t>Linblad</w:t>
+      </w:r>
+      <w:proofErr w:type="spellEnd"/>
+      <w:r>
+        <w:t xml:space="preserve"> master equation, which is touted as a more generalized version of the Hamiltonian. Not only does this consider the system’s dynamics, but also the environmental effects and whatever mechanism that couples one to the other.  </w:t>
+      </w:r>
+    </w:p>
+    <w:p>
+      <w:pPr>
+        <w:spacing w:line="480" w:lineRule="auto"/>
+      </w:pPr>
+    </w:p>
+    <w:p>
+      <w:pPr>
+        <w:spacing w:line="480" w:lineRule="auto"/>
+      </w:pPr>
+      <w:r>
+        <w:tab/>
+      </w:r>
+      <w:r>
+        <w:t>(</w:t>
+      </w:r>
+      <w:r>
+        <w:rPr>
+          <w:color w:val="0070C0"/>
+        </w:rPr>
+        <w:t>Picture</w:t>
+      </w:r>
+      <w:r>
+        <w:t xml:space="preserve">) </w:t>
+      </w:r>
+      <w:r>
+        <w:t>So how does one do this?</w:t>
+      </w:r>
+      <w:r>
+        <w:t xml:space="preserve"> We map the system, the environment, and their coupling onto a space, with careful consideration. In our case, we map our systems onto the Hilbert space. This Hilbert space is a complex vector space that is equipped with an inner product. This space is spanned by a set of basis vectors, from which we can construct the entire space. In the example of the quantum dot, the levels of excitation are used to map the system. One can map the system the environment and the coupling using separate Hilbert spaces and take their sum</w:t>
+      </w:r>
+      <w:r>
+        <w:t xml:space="preserve"> as the total Hilbert space, which looks as follows:</w:t>
+      </w:r>
+    </w:p>
+    <w:p>
+      <w:pPr>
+        <w:spacing w:line="480" w:lineRule="auto"/>
+        <w:jc w:val="center"/>
+      </w:pPr>
+      <w:r>
+        <w:t>(</w:t>
+      </w:r>
+      <w:r>
+        <w:rPr>
+          <w:color w:val="0070C0"/>
+        </w:rPr>
+        <w:t>Equation</w:t>
+      </w:r>
+      <w:r>
+        <w:t>)</w:t>
+      </w:r>
+    </w:p>
+    <w:p>
+      <w:pPr>
+        <w:spacing w:line="480" w:lineRule="auto"/>
+      </w:pPr>
+      <w:r>
+        <w:tab/>
+        <w:t>As we are dealing with a quantum dot system, we will use the same basis states to define the environment and the coupling. This is made possible under the understanding that any state can be written as a linear combination of alternate basis states. This is written mathematically as:</w:t>
+      </w:r>
+    </w:p>
+    <w:p>
+      <w:pPr>
+        <w:spacing w:line="480" w:lineRule="auto"/>
+        <w:jc w:val="center"/>
+      </w:pPr>
+      <w:r>
+        <w:lastRenderedPageBreak/>
+        <w:t>(</w:t>
+      </w:r>
+      <w:r>
+        <w:rPr>
+          <w:color w:val="0070C0"/>
+        </w:rPr>
+        <w:t>Equation</w:t>
+      </w:r>
+      <w:r>
+        <w:t>)</w:t>
+      </w:r>
+    </w:p>
+    <w:p>
+      <w:pPr>
+        <w:spacing w:line="480" w:lineRule="auto"/>
+      </w:pPr>
+      <w:r>
+        <w:t xml:space="preserve">It is key to understand that while these use the same language, </w:t>
+      </w:r>
+      <w:proofErr w:type="spellStart"/>
+      <w:r>
+        <w:t>i.e</w:t>
+      </w:r>
+      <w:proofErr w:type="spellEnd"/>
+      <w:r>
+        <w:t xml:space="preserve"> the same basis states, the system, environment, and coupling belong to separate Hilbert spaces, and as such the basis states are separate as well. We are just able to translate each system into a single language, to gain a better understanding of the what we have. </w:t>
+      </w:r>
+    </w:p>
+    <w:p>
+      <w:pPr>
+        <w:spacing w:line="480" w:lineRule="auto"/>
+      </w:pPr>
+      <w:r>
+        <w:tab/>
+        <w:t xml:space="preserve">We are able to manipulate this Lindblad master equation, similar to how we would a regular Hamiltonian, such that we can extrapolate information of all possible trajectories for a system. </w:t>
+      </w:r>
+    </w:p>
+    <w:p>
+      <w:pPr>
+        <w:spacing w:line="480" w:lineRule="auto"/>
+      </w:pPr>
+    </w:p>
+    <w:p>
+      <w:pPr>
+        <w:spacing w:line="480" w:lineRule="auto"/>
+      </w:pPr>
+      <w:r>
+        <w:tab/>
+        <w:t>(</w:t>
+      </w:r>
+      <w:r>
+        <w:rPr>
+          <w:color w:val="0070C0"/>
+        </w:rPr>
+        <w:t>Picture</w:t>
+      </w:r>
+      <w:r>
+        <w:t xml:space="preserve">) Suppose we wanted </w:t>
+      </w:r>
+      <w:r>
+        <w:t>to understand</w:t>
+      </w:r>
+      <w:r>
+        <w:t xml:space="preserve"> the progression </w:t>
+      </w:r>
+      <w:r>
+        <w:t>of the system coupled to a given environment. We can intuit this by considering the following equation:</w:t>
+      </w:r>
+    </w:p>
+    <w:p>
+      <w:pPr>
+        <w:spacing w:line="480" w:lineRule="auto"/>
+      </w:pPr>
+    </w:p>
+    <w:p>
+      <w:pPr>
+        <w:spacing w:line="480" w:lineRule="auto"/>
+        <w:rPr>
+          <w:color w:val="000000" w:themeColor="text1"/>
+        </w:rPr>
+      </w:pPr>
+      <w:r>
+        <w:t xml:space="preserve">In plain terms, we can </w:t>
+      </w:r>
+      <w:proofErr w:type="spellStart"/>
+      <w:r>
+        <w:t>reprsent</w:t>
+      </w:r>
+      <w:proofErr w:type="spellEnd"/>
+      <w:r>
+        <w:t xml:space="preserve"> our system by a so-called density matrix, which contains all the relevant information of the system under the basis of the Hilbert space.  Its progression over time, </w:t>
+      </w:r>
+      <w:proofErr w:type="spellStart"/>
+      <w:r>
+        <w:t>i.e</w:t>
+      </w:r>
+      <w:proofErr w:type="spellEnd"/>
+      <w:r>
+        <w:t xml:space="preserve">, </w:t>
+      </w:r>
+      <w:r>
+        <w:rPr>
+          <w:color w:val="0070C0"/>
+        </w:rPr>
+        <w:t>rho-dot</w:t>
+      </w:r>
+      <w:r>
+        <w:rPr>
+          <w:color w:val="000000" w:themeColor="text1"/>
+        </w:rPr>
+        <w:t xml:space="preserve">, can be defined under the Heisenberg picture as the commutation relationship between the Hamiltonian and the system’s density matrix. </w:t>
+      </w:r>
+      <w:r>
+        <w:rPr>
+          <w:color w:val="000000" w:themeColor="text1"/>
+        </w:rPr>
+        <w:t xml:space="preserve">Solving this grants us the equations of motion of the system, and as such gives us information about the progression of the system. </w:t>
+      </w:r>
+      <w:r>
+        <w:rPr>
+          <w:color w:val="000000" w:themeColor="text1"/>
+        </w:rPr>
+        <w:t>This process is the quantum analogue for the Poisson bracket, which is used to derive equations of motion from the Hamiltonian. (</w:t>
+      </w:r>
+      <w:r>
+        <w:rPr>
+          <w:color w:val="00B050"/>
+        </w:rPr>
+        <w:t>Should I include the derivation?</w:t>
+      </w:r>
+      <w:r>
+        <w:rPr>
+          <w:color w:val="000000" w:themeColor="text1"/>
+        </w:rPr>
+        <w:t>)</w:t>
+      </w:r>
+    </w:p>
+    <w:p>
+      <w:pPr>
+        <w:spacing w:line="480" w:lineRule="auto"/>
+      </w:pPr>
     </w:p>
     <w:p>
       <w:pPr>
@@ -1832,29 +2749,32 @@
       <w:r>
         <w:lastRenderedPageBreak/>
         <w:tab/>
-        <w:t xml:space="preserve">However, this understanding only considers the system itself. While many important findings and results can be derived from this approximation, it can be far from an accurate representation of reality. Enter the </w:t>
-      </w:r>
-      <w:proofErr w:type="spellStart"/>
-      <w:r>
-        <w:t>Linblad</w:t>
-      </w:r>
-      <w:proofErr w:type="spellEnd"/>
-      <w:r>
-        <w:t xml:space="preserve"> master equation, which is touted as a more generalized version of the Hamiltonian. Not only does this consider the system’s dynamics, but also the environmental effects and whatever mechanism that couples one to the other.  </w:t>
-      </w:r>
-    </w:p>
-    <w:p>
-      <w:pPr>
-        <w:spacing w:line="480" w:lineRule="auto"/>
-      </w:pPr>
-    </w:p>
-    <w:p>
-      <w:pPr>
-        <w:spacing w:line="480" w:lineRule="auto"/>
-      </w:pPr>
-      <w:r>
-        <w:tab/>
-      </w:r>
+        <w:t>While the Heisenberg picture is equivalent to the Schrodinger picture under the Stone-von Neumann theorem, and as such realize the same results. However, the inclusion of the environment and coupling is easier under the Heisenberg picture</w:t>
+      </w:r>
+      <w:r>
+        <w:t xml:space="preserve"> (</w:t>
+      </w:r>
+      <w:r>
+        <w:rPr>
+          <w:color w:val="00B050"/>
+        </w:rPr>
+        <w:t>Should I include the derivation?</w:t>
+      </w:r>
+      <w:r>
+        <w:rPr>
+          <w:color w:val="000000" w:themeColor="text1"/>
+        </w:rPr>
+        <w:t xml:space="preserve">) </w:t>
+      </w:r>
+      <w:r>
+        <w:t>and looks as follows:</w:t>
+      </w:r>
+    </w:p>
+    <w:p>
+      <w:pPr>
+        <w:spacing w:line="480" w:lineRule="auto"/>
+        <w:jc w:val="center"/>
+      </w:pPr>
       <w:r>
         <w:t>(</w:t>
       </w:r>
@@ -1862,33 +2782,6 @@
         <w:rPr>
           <w:color w:val="0070C0"/>
         </w:rPr>
-        <w:t>Picture</w:t>
-      </w:r>
-      <w:r>
-        <w:t xml:space="preserve">) </w:t>
-      </w:r>
-      <w:r>
-        <w:t>So how does one do this?</w:t>
-      </w:r>
-      <w:r>
-        <w:t xml:space="preserve"> We map the system, the environment, and their coupling onto a space, with careful consideration. In our case, we map our systems onto the Hilbert space. This Hilbert space is a complex vector space that is equipped with an inner product. This space is spanned by a set of basis vectors, from which we can construct the entire space. In the example of the quantum dot, the levels of excitation are used to map the system. One can map the system the environment and the coupling using separate Hilbert spaces and take their sum</w:t>
-      </w:r>
-      <w:r>
-        <w:t xml:space="preserve"> as the total Hilbert space, which looks as follows:</w:t>
-      </w:r>
-    </w:p>
-    <w:p>
-      <w:pPr>
-        <w:spacing w:line="480" w:lineRule="auto"/>
-        <w:jc w:val="center"/>
-      </w:pPr>
-      <w:r>
-        <w:t>(</w:t>
-      </w:r>
-      <w:r>
-        <w:rPr>
-          <w:color w:val="0070C0"/>
-        </w:rPr>
         <w:t>Equation</w:t>
       </w:r>
       <w:r>
@@ -1900,222 +2793,6 @@
         <w:spacing w:line="480" w:lineRule="auto"/>
       </w:pPr>
       <w:r>
-        <w:tab/>
-        <w:t>As we are dealing with a quantum dot system, we will use the same basis states to define the environment and the coupling. This is made possible under the understanding that any state can be written as a linear combination of alternate basis states. This is written mathematically as:</w:t>
-      </w:r>
-    </w:p>
-    <w:p>
-      <w:pPr>
-        <w:spacing w:line="480" w:lineRule="auto"/>
-        <w:jc w:val="center"/>
-      </w:pPr>
-      <w:r>
-        <w:t>(</w:t>
-      </w:r>
-      <w:r>
-        <w:rPr>
-          <w:color w:val="0070C0"/>
-        </w:rPr>
-        <w:t>Equation</w:t>
-      </w:r>
-      <w:r>
-        <w:t>)</w:t>
-      </w:r>
-    </w:p>
-    <w:p>
-      <w:pPr>
-        <w:spacing w:line="480" w:lineRule="auto"/>
-      </w:pPr>
-      <w:r>
-        <w:t xml:space="preserve">It is key to understand that while these use the same language, </w:t>
-      </w:r>
-      <w:proofErr w:type="spellStart"/>
-      <w:r>
-        <w:t>i.e</w:t>
-      </w:r>
-      <w:proofErr w:type="spellEnd"/>
-      <w:r>
-        <w:t xml:space="preserve"> the same basis states, the system, environment, and coupling belong to separate Hilbert spaces, and as such the basis states are separate as well. We are just able to translate each system into a single language, to gain a better understanding of the what we have. </w:t>
-      </w:r>
-    </w:p>
-    <w:p>
-      <w:pPr>
-        <w:spacing w:line="480" w:lineRule="auto"/>
-      </w:pPr>
-      <w:r>
-        <w:lastRenderedPageBreak/>
-        <w:tab/>
-        <w:t xml:space="preserve">We are able to manipulate this Lindblad master equation, similar to how we would a regular Hamiltonian, such that we can extrapolate information of all possible trajectories for a system. </w:t>
-      </w:r>
-    </w:p>
-    <w:p>
-      <w:pPr>
-        <w:spacing w:line="480" w:lineRule="auto"/>
-      </w:pPr>
-    </w:p>
-    <w:p>
-      <w:pPr>
-        <w:spacing w:line="480" w:lineRule="auto"/>
-      </w:pPr>
-      <w:r>
-        <w:tab/>
-        <w:t>(</w:t>
-      </w:r>
-      <w:r>
-        <w:rPr>
-          <w:color w:val="0070C0"/>
-        </w:rPr>
-        <w:t>Picture</w:t>
-      </w:r>
-      <w:r>
-        <w:t xml:space="preserve">) Suppose we wanted </w:t>
-      </w:r>
-      <w:r>
-        <w:t>to understand</w:t>
-      </w:r>
-      <w:r>
-        <w:t xml:space="preserve"> the progression </w:t>
-      </w:r>
-      <w:r>
-        <w:t xml:space="preserve">of the system coupled to a given environment. </w:t>
-      </w:r>
-      <w:r>
-        <w:t>We can intuit this</w:t>
-      </w:r>
-      <w:r>
-        <w:t xml:space="preserve"> by considering the following equation:</w:t>
-      </w:r>
-    </w:p>
-    <w:p>
-      <w:pPr>
-        <w:spacing w:line="480" w:lineRule="auto"/>
-      </w:pPr>
-    </w:p>
-    <w:p>
-      <w:pPr>
-        <w:spacing w:line="480" w:lineRule="auto"/>
-        <w:rPr>
-          <w:color w:val="000000" w:themeColor="text1"/>
-        </w:rPr>
-      </w:pPr>
-      <w:r>
-        <w:t xml:space="preserve">In plain terms, we can </w:t>
-      </w:r>
-      <w:proofErr w:type="spellStart"/>
-      <w:r>
-        <w:t>reprsent</w:t>
-      </w:r>
-      <w:proofErr w:type="spellEnd"/>
-      <w:r>
-        <w:t xml:space="preserve"> our system by a so-called density matrix, which contains all the relevant information of the system under the basis of the Hilbert space.  Its progression over time, </w:t>
-      </w:r>
-      <w:proofErr w:type="spellStart"/>
-      <w:r>
-        <w:t>i.e</w:t>
-      </w:r>
-      <w:proofErr w:type="spellEnd"/>
-      <w:r>
-        <w:t xml:space="preserve">, </w:t>
-      </w:r>
-      <w:r>
-        <w:rPr>
-          <w:color w:val="0070C0"/>
-        </w:rPr>
-        <w:t>rho-dot</w:t>
-      </w:r>
-      <w:r>
-        <w:rPr>
-          <w:color w:val="000000" w:themeColor="text1"/>
-        </w:rPr>
-        <w:t xml:space="preserve">, can be defined under the Heisenberg picture as the commutation relationship between the Hamiltonian and the system’s density matrix. </w:t>
-      </w:r>
-      <w:r>
-        <w:rPr>
-          <w:color w:val="000000" w:themeColor="text1"/>
-        </w:rPr>
-        <w:t xml:space="preserve">Solving this grants us the equations of motion of the system, and as such gives us information about the progression of the system. </w:t>
-      </w:r>
-      <w:r>
-        <w:rPr>
-          <w:color w:val="000000" w:themeColor="text1"/>
-        </w:rPr>
-        <w:t>This process is the quantum analogue for the Poisson bracket, which is used to derive equations of motion from the Hamiltonian. (</w:t>
-      </w:r>
-      <w:r>
-        <w:rPr>
-          <w:color w:val="00B050"/>
-        </w:rPr>
-        <w:t>Should I include the derivation?</w:t>
-      </w:r>
-      <w:r>
-        <w:rPr>
-          <w:color w:val="000000" w:themeColor="text1"/>
-        </w:rPr>
-        <w:t>)</w:t>
-      </w:r>
-    </w:p>
-    <w:p>
-      <w:pPr>
-        <w:spacing w:line="480" w:lineRule="auto"/>
-      </w:pPr>
-    </w:p>
-    <w:p>
-      <w:pPr>
-        <w:spacing w:line="480" w:lineRule="auto"/>
-      </w:pPr>
-      <w:r>
-        <w:tab/>
-        <w:t>While the Heisenberg picture is equivalent to the Schrodinger picture under the Stone-von Neumann theorem, and as such realize the same results. However, the inclusion of the environment and coupling is easier under the Heisenberg picture</w:t>
-      </w:r>
-      <w:r>
-        <w:t xml:space="preserve"> (</w:t>
-      </w:r>
-      <w:r>
-        <w:rPr>
-          <w:color w:val="00B050"/>
-        </w:rPr>
-        <w:t>Should I include the derivation?</w:t>
-      </w:r>
-      <w:r>
-        <w:rPr>
-          <w:color w:val="000000" w:themeColor="text1"/>
-        </w:rPr>
-        <w:t>)</w:t>
-      </w:r>
-      <w:r>
-        <w:rPr>
-          <w:color w:val="000000" w:themeColor="text1"/>
-        </w:rPr>
-        <w:t xml:space="preserve"> </w:t>
-      </w:r>
-      <w:r>
-        <w:t>and looks as follows:</w:t>
-      </w:r>
-    </w:p>
-    <w:p>
-      <w:pPr>
-        <w:spacing w:line="480" w:lineRule="auto"/>
-        <w:jc w:val="center"/>
-      </w:pPr>
-      <w:r>
-        <w:t>(</w:t>
-      </w:r>
-      <w:r>
-        <w:rPr>
-          <w:color w:val="0070C0"/>
-        </w:rPr>
-        <w:t>Equation</w:t>
-      </w:r>
-      <w:r>
-        <w:t>)</w:t>
-      </w:r>
-    </w:p>
-    <w:p>
-      <w:pPr>
-        <w:spacing w:line="480" w:lineRule="auto"/>
-      </w:pPr>
-      <w:r>
-        <w:lastRenderedPageBreak/>
         <w:t xml:space="preserve">Wherein are called jump operators and act as ladder operators for the interaction between the system and the environment. </w:t>
       </w:r>
     </w:p>
@@ -2185,7 +2862,6 @@
           <w:szCs w:val="64"/>
           <w:lang w:eastAsia="en-CA"/>
         </w:rPr>
-        <w:lastRenderedPageBreak/>
         <w:t xml:space="preserve">Chapter </w:t>
       </w:r>
       <w:r>
@@ -2853,7 +3529,7 @@
         <w:rFonts w:ascii="Symbol" w:hAnsi="Symbol" w:hint="default"/>
       </w:rPr>
     </w:lvl>
-    <w:lvl w:ilvl="1" w:tplc="10090003" w:tentative="1">
+    <w:lvl w:ilvl="1" w:tplc="10090003">
       <w:start w:val="1"/>
       <w:numFmt w:val="bullet"/>
       <w:lvlText w:val="o"/>
@@ -2865,7 +3541,7 @@
         <w:rFonts w:ascii="Courier New" w:hAnsi="Courier New" w:cs="Courier New" w:hint="default"/>
       </w:rPr>
     </w:lvl>
-    <w:lvl w:ilvl="2" w:tplc="10090005" w:tentative="1">
+    <w:lvl w:ilvl="2" w:tplc="10090005">
       <w:start w:val="1"/>
       <w:numFmt w:val="bullet"/>
       <w:lvlText w:val=""/>

</xml_diff>

<commit_message>
Chapter 2 - Photon
Finished bulleting
</commit_message>
<xml_diff>
--- a/Thesis.docx
+++ b/Thesis.docx
@@ -1820,10 +1820,7 @@
         <w:t xml:space="preserve">coherent </w:t>
       </w:r>
       <w:r>
-        <w:t xml:space="preserve">beam of light that has an average number of photons within </w:t>
-      </w:r>
-      <w:r>
-        <w:t>it</w:t>
+        <w:t>beam of light that has an average number of photons within it</w:t>
       </w:r>
     </w:p>
     <w:p>
@@ -1849,13 +1846,7 @@
         <w:spacing w:line="480" w:lineRule="auto"/>
       </w:pPr>
       <w:r>
-        <w:t xml:space="preserve">We can divide this </w:t>
-      </w:r>
-      <w:r>
-        <w:t xml:space="preserve">beam </w:t>
-      </w:r>
-      <w:r>
-        <w:t>into smaller pieces, such that the number of pieces approaches infinite</w:t>
+        <w:t>We can divide this beam into smaller pieces, such that the number of pieces approaches infinite</w:t>
       </w:r>
     </w:p>
     <w:p>
@@ -1881,10 +1872,7 @@
         <w:spacing w:line="480" w:lineRule="auto"/>
       </w:pPr>
       <w:r>
-        <w:t xml:space="preserve">But </w:t>
-      </w:r>
-      <w:r>
-        <w:t>let’s expand this to the entire length, what is the probability of detecting n photons in a given beam of length L, with N segments</w:t>
+        <w:t>But let’s expand this to the entire length, what is the probability of detecting n photons in a given beam of length L, with N segments</w:t>
       </w:r>
     </w:p>
     <w:p>
@@ -2291,7 +2279,15 @@
         <w:spacing w:line="480" w:lineRule="auto"/>
       </w:pPr>
       <w:r>
-        <w:t>Lasers</w:t>
+        <w:t>4 broad classes of sub-</w:t>
+      </w:r>
+      <w:proofErr w:type="spellStart"/>
+      <w:r>
+        <w:t>Poissonian</w:t>
+      </w:r>
+      <w:proofErr w:type="spellEnd"/>
+      <w:r>
+        <w:t xml:space="preserve"> light sources</w:t>
       </w:r>
     </w:p>
     <w:p>
@@ -2304,7 +2300,13 @@
         <w:spacing w:line="480" w:lineRule="auto"/>
       </w:pPr>
       <w:r>
-        <w:t>We use quantum dot, the nature of which is detailed further in the next section</w:t>
+        <w:t>We use quantum dot</w:t>
+      </w:r>
+      <w:r>
+        <w:t>, an example of the second and third classes</w:t>
+      </w:r>
+      <w:r>
+        <w:t>, the nature of which is detailed further in the next section</w:t>
       </w:r>
     </w:p>
     <w:p>
@@ -2504,12 +2506,9 @@
         <w:spacing w:line="480" w:lineRule="auto"/>
       </w:pPr>
       <w:r>
+        <w:lastRenderedPageBreak/>
         <w:tab/>
-        <w:t xml:space="preserve">In physics, there are multiple formalisms used to define the make up of a system, one of which is the Hamiltonian. This takes the Lagrangian formalism, which takes the difference </w:t>
-      </w:r>
-      <w:r>
-        <w:lastRenderedPageBreak/>
-        <w:t xml:space="preserve">between the kinetic and potential energies, and performs a Legendre transforms. This takes the input configuration space co-ordinates of position and velocity and maps them onto the phase space co-ordinates for position and momentum. Without getting into the minutiae of this transform, we can understand that </w:t>
+        <w:t xml:space="preserve">In physics, there are multiple formalisms used to define the make up of a system, one of which is the Hamiltonian. This takes the Lagrangian formalism, which takes the difference between the kinetic and potential energies, and performs a Legendre transforms. This takes the input configuration space co-ordinates of position and velocity and maps them onto the phase space co-ordinates for position and momentum. Without getting into the minutiae of this transform, we can understand that </w:t>
       </w:r>
       <w:r>
         <w:t xml:space="preserve">this transform results in an equation that represents the total energy of the system. </w:t>
@@ -2589,6 +2588,7 @@
         <w:spacing w:line="480" w:lineRule="auto"/>
       </w:pPr>
       <w:r>
+        <w:lastRenderedPageBreak/>
         <w:tab/>
         <w:t>As we are dealing with a quantum dot system, we will use the same basis states to define the environment and the coupling. This is made possible under the understanding that any state can be written as a linear combination of alternate basis states. This is written mathematically as:</w:t>
       </w:r>
@@ -2599,7 +2599,6 @@
         <w:jc w:val="center"/>
       </w:pPr>
       <w:r>
-        <w:lastRenderedPageBreak/>
         <w:t>(</w:t>
       </w:r>
       <w:r>
@@ -2722,7 +2721,14 @@
         <w:rPr>
           <w:color w:val="000000" w:themeColor="text1"/>
         </w:rPr>
-        <w:t>This process is the quantum analogue for the Poisson bracket, which is used to derive equations of motion from the Hamiltonian. (</w:t>
+        <w:t xml:space="preserve">This </w:t>
+      </w:r>
+      <w:r>
+        <w:rPr>
+          <w:color w:val="000000" w:themeColor="text1"/>
+        </w:rPr>
+        <w:lastRenderedPageBreak/>
+        <w:t>process is the quantum analogue for the Poisson bracket, which is used to derive equations of motion from the Hamiltonian. (</w:t>
       </w:r>
       <w:r>
         <w:rPr>
@@ -2747,7 +2753,6 @@
         <w:spacing w:line="480" w:lineRule="auto"/>
       </w:pPr>
       <w:r>
-        <w:lastRenderedPageBreak/>
         <w:tab/>
         <w:t>While the Heisenberg picture is equivalent to the Schrodinger picture under the Stone-von Neumann theorem, and as such realize the same results. However, the inclusion of the environment and coupling is easier under the Heisenberg picture</w:t>
       </w:r>
@@ -3078,7 +3083,6 @@
           <w:szCs w:val="64"/>
           <w:lang w:eastAsia="en-CA"/>
         </w:rPr>
-        <w:lastRenderedPageBreak/>
         <w:t xml:space="preserve">Chapter </w:t>
       </w:r>
       <w:r>

</xml_diff>

<commit_message>
Chapter 2 - The Photon
Finished the Write Up. Next let's Bullet the Rabi Oscillations?
</commit_message>
<xml_diff>
--- a/Thesis.docx
+++ b/Thesis.docx
@@ -131,25 +131,7 @@
           <w:lang w:eastAsia="en-CA"/>
         </w:rPr>
         <w:br/>
-        <w:t>(</w:t>
-      </w:r>
-      <w:proofErr w:type="spellStart"/>
-      <w:r>
-        <w:rPr>
-          <w:rFonts w:eastAsia="Times New Roman" w:cs="Times New Roman"/>
-          <w:szCs w:val="24"/>
-          <w:lang w:eastAsia="en-CA"/>
-        </w:rPr>
-        <w:t>QuTIP</w:t>
-      </w:r>
-      <w:proofErr w:type="spellEnd"/>
-      <w:r>
-        <w:rPr>
-          <w:rFonts w:eastAsia="Times New Roman" w:cs="Times New Roman"/>
-          <w:szCs w:val="24"/>
-          <w:lang w:eastAsia="en-CA"/>
-        </w:rPr>
-        <w:t xml:space="preserve"> Edition)</w:t>
+        <w:t>(QuTIP Edition)</w:t>
       </w:r>
     </w:p>
     <w:p>
@@ -574,27 +556,7 @@
           <w:szCs w:val="24"/>
           <w:lang w:eastAsia="en-CA"/>
         </w:rPr>
-        <w:t xml:space="preserve"> </w:t>
-      </w:r>
-      <w:proofErr w:type="gramStart"/>
-      <w:r>
-        <w:rPr>
-          <w:rFonts w:eastAsia="Times New Roman" w:cs="Times New Roman"/>
-          <w:color w:val="000000"/>
-          <w:szCs w:val="24"/>
-          <w:lang w:eastAsia="en-CA"/>
-        </w:rPr>
-        <w:t>interactions, when</w:t>
-      </w:r>
-      <w:proofErr w:type="gramEnd"/>
-      <w:r>
-        <w:rPr>
-          <w:rFonts w:eastAsia="Times New Roman" w:cs="Times New Roman"/>
-          <w:color w:val="000000"/>
-          <w:szCs w:val="24"/>
-          <w:lang w:eastAsia="en-CA"/>
-        </w:rPr>
-        <w:t xml:space="preserve"> the photons are highly mobile and will withstand external interactions. This has another consequence, in that it is difficult to create nonlinear gates, especially when most optical tools are linear in nature. To remedy </w:t>
+        <w:t xml:space="preserve"> interactions, when the photons are highly mobile and will withstand external interactions. This has another consequence, in that it is difficult to create nonlinear gates, especially when most optical tools are linear in nature. To remedy </w:t>
       </w:r>
       <w:r>
         <w:rPr>
@@ -630,27 +592,7 @@
           <w:szCs w:val="24"/>
           <w:lang w:eastAsia="en-CA"/>
         </w:rPr>
-        <w:t xml:space="preserve"> combined efforts of </w:t>
-      </w:r>
-      <w:proofErr w:type="spellStart"/>
-      <w:r>
-        <w:rPr>
-          <w:rFonts w:eastAsia="Times New Roman" w:cs="Times New Roman"/>
-          <w:color w:val="000000"/>
-          <w:szCs w:val="24"/>
-          <w:lang w:eastAsia="en-CA"/>
-        </w:rPr>
-        <w:t>Knill</w:t>
-      </w:r>
-      <w:proofErr w:type="spellEnd"/>
-      <w:r>
-        <w:rPr>
-          <w:rFonts w:eastAsia="Times New Roman" w:cs="Times New Roman"/>
-          <w:color w:val="000000"/>
-          <w:szCs w:val="24"/>
-          <w:lang w:eastAsia="en-CA"/>
-        </w:rPr>
-        <w:t>, Laflamme, and Milburn; the KLM/linear optical quantum computing (LOQC) was born; and it seeks to make optical quantum computing a reality. </w:t>
+        <w:t xml:space="preserve"> combined efforts of Knill, Laflamme, and Milburn; the KLM/linear optical quantum computing (LOQC) was born; and it seeks to make optical quantum computing a reality. </w:t>
       </w:r>
     </w:p>
     <w:p>
@@ -1265,15 +1207,7 @@
         <w:t>to generate results</w:t>
       </w:r>
       <w:r>
-        <w:t xml:space="preserve"> – the </w:t>
-      </w:r>
-      <w:proofErr w:type="spellStart"/>
-      <w:r>
-        <w:t>Linblad</w:t>
-      </w:r>
-      <w:proofErr w:type="spellEnd"/>
-      <w:r>
-        <w:t xml:space="preserve"> Master Equation. </w:t>
+        <w:t xml:space="preserve"> – the Linblad Master Equation. </w:t>
       </w:r>
       <w:r>
         <w:t>Finally in the fourth and fifth chapters</w:t>
@@ -1651,19 +1585,11 @@
         </w:rPr>
         <w:t xml:space="preserve">While it is understood that Rabi oscillations </w:t>
       </w:r>
-      <w:proofErr w:type="gramStart"/>
-      <w:r>
-        <w:rPr>
-          <w:szCs w:val="24"/>
-        </w:rPr>
-        <w:t>As</w:t>
-      </w:r>
-      <w:proofErr w:type="gramEnd"/>
-      <w:r>
-        <w:rPr>
-          <w:szCs w:val="24"/>
-        </w:rPr>
-        <w:t xml:space="preserve"> electron populations oscillate between the ground and </w:t>
+      <w:r>
+        <w:rPr>
+          <w:szCs w:val="24"/>
+        </w:rPr>
+        <w:t xml:space="preserve">As electron populations oscillate between the ground and </w:t>
       </w:r>
       <w:r>
         <w:rPr>
@@ -1691,49 +1617,6 @@
           <w:szCs w:val="24"/>
         </w:rPr>
       </w:pPr>
-      <w:r>
-        <w:rPr>
-          <w:szCs w:val="24"/>
-        </w:rPr>
-        <w:t xml:space="preserve"> </w:t>
-      </w:r>
-    </w:p>
-    <w:p>
-      <w:pPr>
-        <w:spacing w:line="480" w:lineRule="auto"/>
-        <w:rPr>
-          <w:sz w:val="32"/>
-          <w:szCs w:val="32"/>
-        </w:rPr>
-      </w:pPr>
-      <w:r>
-        <w:rPr>
-          <w:sz w:val="32"/>
-          <w:szCs w:val="32"/>
-        </w:rPr>
-        <w:t>2.2</w:t>
-      </w:r>
-      <w:r>
-        <w:rPr>
-          <w:sz w:val="32"/>
-          <w:szCs w:val="32"/>
-        </w:rPr>
-        <w:t>.1</w:t>
-      </w:r>
-      <w:r>
-        <w:rPr>
-          <w:sz w:val="32"/>
-          <w:szCs w:val="32"/>
-        </w:rPr>
-        <w:t xml:space="preserve"> </w:t>
-      </w:r>
-      <w:r>
-        <w:rPr>
-          <w:sz w:val="32"/>
-          <w:szCs w:val="32"/>
-        </w:rPr>
-        <w:t>The Statistical Nature of Light</w:t>
-      </w:r>
     </w:p>
     <w:p>
       <w:pPr>
@@ -1776,21 +1659,7 @@
           <w:szCs w:val="24"/>
         </w:rPr>
         <w:tab/>
-        <w:t xml:space="preserve">The probabilistic process that governs photon production is said to be </w:t>
-      </w:r>
-      <w:proofErr w:type="spellStart"/>
-      <w:r>
-        <w:rPr>
-          <w:szCs w:val="24"/>
-        </w:rPr>
-        <w:t>Poissonian</w:t>
-      </w:r>
-      <w:proofErr w:type="spellEnd"/>
-      <w:r>
-        <w:rPr>
-          <w:szCs w:val="24"/>
-        </w:rPr>
-        <w:t xml:space="preserve">, which can then be </w:t>
+        <w:t xml:space="preserve">The probabilistic process that governs photon production is said to be Poissonian, which can then be </w:t>
       </w:r>
       <w:r>
         <w:rPr>
@@ -1814,49 +1683,7 @@
         <w:rPr>
           <w:szCs w:val="24"/>
         </w:rPr>
-        <w:t>: Super-</w:t>
-      </w:r>
-      <w:proofErr w:type="spellStart"/>
-      <w:r>
-        <w:rPr>
-          <w:szCs w:val="24"/>
-        </w:rPr>
-        <w:t>Poissonian</w:t>
-      </w:r>
-      <w:proofErr w:type="spellEnd"/>
-      <w:r>
-        <w:rPr>
-          <w:szCs w:val="24"/>
-        </w:rPr>
-        <w:t xml:space="preserve">, </w:t>
-      </w:r>
-      <w:proofErr w:type="spellStart"/>
-      <w:r>
-        <w:rPr>
-          <w:szCs w:val="24"/>
-        </w:rPr>
-        <w:t>Poissonian</w:t>
-      </w:r>
-      <w:proofErr w:type="spellEnd"/>
-      <w:r>
-        <w:rPr>
-          <w:szCs w:val="24"/>
-        </w:rPr>
-        <w:t>, and Sub-</w:t>
-      </w:r>
-      <w:proofErr w:type="spellStart"/>
-      <w:r>
-        <w:rPr>
-          <w:szCs w:val="24"/>
-        </w:rPr>
-        <w:t>Poissonian</w:t>
-      </w:r>
-      <w:proofErr w:type="spellEnd"/>
-      <w:r>
-        <w:rPr>
-          <w:szCs w:val="24"/>
-        </w:rPr>
-        <w:t xml:space="preserve">. </w:t>
+        <w:t xml:space="preserve">: Super-Poissonian, Poissonian, and Sub-Poissonian. </w:t>
       </w:r>
       <w:r>
         <w:rPr>
@@ -1949,9 +1776,36 @@
         <w:spacing w:line="480" w:lineRule="auto"/>
       </w:pPr>
       <w:r>
-        <w:lastRenderedPageBreak/>
-        <w:t xml:space="preserve">We can divide this beam into smaller segments of the same size, and we can do so until we have infinitely many of these identical segments. </w:t>
-      </w:r>
+        <w:t>We can divide this beam into smaller segments of the same size, and we can do so until we have infinitely many of these identical segments. (</w:t>
+      </w:r>
+      <w:r>
+        <w:rPr>
+          <w:color w:val="0070C0"/>
+        </w:rPr>
+        <w:t>Picture</w:t>
+      </w:r>
+      <w:r>
+        <w:t>)</w:t>
+      </w:r>
+    </w:p>
+    <w:p>
+      <w:pPr>
+        <w:spacing w:line="480" w:lineRule="auto"/>
+      </w:pPr>
+    </w:p>
+    <w:p>
+      <w:pPr>
+        <w:spacing w:line="480" w:lineRule="auto"/>
+      </w:pPr>
+      <w:r>
+        <w:t>What we will find is that the probability of finding a photon within a given segment is extremely small. Now suppose we consider the entire length of the beam instead, what is the likelihood of finding n photons? We can do this by considering a binomial distribution, this looks as follows:</w:t>
+      </w:r>
+    </w:p>
+    <w:p>
+      <w:pPr>
+        <w:spacing w:line="480" w:lineRule="auto"/>
+        <w:jc w:val="center"/>
+      </w:pPr>
       <w:r>
         <w:t>(</w:t>
       </w:r>
@@ -1959,7 +1813,7 @@
         <w:rPr>
           <w:color w:val="0070C0"/>
         </w:rPr>
-        <w:t>Picture</w:t>
+        <w:t>Equation</w:t>
       </w:r>
       <w:r>
         <w:t>)</w:t>
@@ -1969,395 +1823,21 @@
       <w:pPr>
         <w:spacing w:line="480" w:lineRule="auto"/>
       </w:pPr>
-    </w:p>
-    <w:p>
-      <w:pPr>
-        <w:spacing w:line="480" w:lineRule="auto"/>
-      </w:pPr>
-      <w:r>
-        <w:t>What we will find is that the probability of finding a photon within a given segment is extremely small. Now suppose we consider the entire length of the beam instead, what is the likelihood of finding n photons? We can do this by considering a binomial distribution, this looks as follows:</w:t>
-      </w:r>
-    </w:p>
-    <w:p>
-      <w:pPr>
-        <w:spacing w:line="480" w:lineRule="auto"/>
-        <w:jc w:val="center"/>
-      </w:pPr>
-      <w:r>
-        <w:t>(</w:t>
-      </w:r>
-      <w:r>
-        <w:rPr>
-          <w:color w:val="0070C0"/>
-        </w:rPr>
-        <w:t>Equation</w:t>
-      </w:r>
-      <w:r>
-        <w:t>)</w:t>
-      </w:r>
-    </w:p>
-    <w:p>
-      <w:pPr>
-        <w:spacing w:line="480" w:lineRule="auto"/>
-      </w:pPr>
+      <w:r>
+        <w:t>Wherein</w:t>
+      </w:r>
     </w:p>
     <w:p>
       <w:pPr>
         <w:pStyle w:val="ListParagraph"/>
         <w:numPr>
           <w:ilvl w:val="0"/>
-          <w:numId w:val="6"/>
+          <w:numId w:val="10"/>
         </w:numPr>
         <w:spacing w:line="480" w:lineRule="auto"/>
       </w:pPr>
       <w:r>
-        <w:t>Mathematical representation</w:t>
-      </w:r>
-    </w:p>
-    <w:p>
-      <w:pPr>
-        <w:pStyle w:val="ListParagraph"/>
-        <w:numPr>
-          <w:ilvl w:val="1"/>
-          <w:numId w:val="6"/>
-        </w:numPr>
-        <w:spacing w:line="480" w:lineRule="auto"/>
-      </w:pPr>
-      <w:r>
-        <w:t>(</w:t>
-      </w:r>
-      <w:r>
-        <w:rPr>
-          <w:color w:val="0070C0"/>
-        </w:rPr>
-        <w:t>Equation</w:t>
-      </w:r>
-      <w:r>
-        <w:t>)</w:t>
-      </w:r>
-    </w:p>
-    <w:p>
-      <w:pPr>
-        <w:pStyle w:val="ListParagraph"/>
-        <w:numPr>
-          <w:ilvl w:val="1"/>
-          <w:numId w:val="6"/>
-        </w:numPr>
-        <w:spacing w:line="480" w:lineRule="auto"/>
-      </w:pPr>
-      <w:r>
-        <w:t>Thus the probability of detecting n photons in a given beam of light of length L is given to be:</w:t>
-      </w:r>
-    </w:p>
-    <w:p>
-      <w:pPr>
-        <w:pStyle w:val="ListParagraph"/>
-        <w:numPr>
-          <w:ilvl w:val="1"/>
-          <w:numId w:val="6"/>
-        </w:numPr>
-        <w:spacing w:line="480" w:lineRule="auto"/>
-      </w:pPr>
-      <w:r>
-        <w:t>(</w:t>
-      </w:r>
-      <w:r>
-        <w:rPr>
-          <w:color w:val="0070C0"/>
-        </w:rPr>
-        <w:t>Equation</w:t>
-      </w:r>
-      <w:r>
-        <w:t>)</w:t>
-      </w:r>
-    </w:p>
-    <w:p>
-      <w:pPr>
-        <w:pStyle w:val="ListParagraph"/>
-        <w:numPr>
-          <w:ilvl w:val="1"/>
-          <w:numId w:val="6"/>
-        </w:numPr>
-        <w:spacing w:line="480" w:lineRule="auto"/>
-      </w:pPr>
-      <w:r>
-        <w:t>This is called a Poisson Distribution</w:t>
-      </w:r>
-    </w:p>
-    <w:p>
-      <w:pPr>
-        <w:pStyle w:val="ListParagraph"/>
-        <w:numPr>
-          <w:ilvl w:val="2"/>
-          <w:numId w:val="6"/>
-        </w:numPr>
-        <w:spacing w:line="480" w:lineRule="auto"/>
-      </w:pPr>
-      <w:r>
-        <w:t>Random process that only returns integer values uses Poisson Distribution</w:t>
-      </w:r>
-    </w:p>
-    <w:p>
-      <w:pPr>
-        <w:pStyle w:val="ListParagraph"/>
-        <w:numPr>
-          <w:ilvl w:val="2"/>
-          <w:numId w:val="6"/>
-        </w:numPr>
-        <w:spacing w:line="480" w:lineRule="auto"/>
-      </w:pPr>
-      <w:r>
-        <w:t xml:space="preserve">Characterized by the mean value </w:t>
-      </w:r>
-    </w:p>
-    <w:p>
-      <w:pPr>
-        <w:pStyle w:val="ListParagraph"/>
-        <w:numPr>
-          <w:ilvl w:val="1"/>
-          <w:numId w:val="6"/>
-        </w:numPr>
-        <w:spacing w:line="480" w:lineRule="auto"/>
-      </w:pPr>
-      <w:r>
-        <w:t>This has the following properties</w:t>
-      </w:r>
-    </w:p>
-    <w:p>
-      <w:pPr>
-        <w:pStyle w:val="ListParagraph"/>
-        <w:numPr>
-          <w:ilvl w:val="2"/>
-          <w:numId w:val="6"/>
-        </w:numPr>
-        <w:spacing w:line="480" w:lineRule="auto"/>
-      </w:pPr>
-      <w:r>
-        <w:t>The mean is equal to the variance</w:t>
-      </w:r>
-    </w:p>
-    <w:p>
-      <w:pPr>
-        <w:pStyle w:val="ListParagraph"/>
-        <w:numPr>
-          <w:ilvl w:val="2"/>
-          <w:numId w:val="6"/>
-        </w:numPr>
-        <w:spacing w:line="480" w:lineRule="auto"/>
-      </w:pPr>
-      <w:r>
-        <w:t>Explanation for variance and standard deviation</w:t>
-      </w:r>
-    </w:p>
-    <w:p>
-      <w:pPr>
-        <w:pStyle w:val="ListParagraph"/>
-        <w:numPr>
-          <w:ilvl w:val="1"/>
-          <w:numId w:val="6"/>
-        </w:numPr>
-        <w:spacing w:line="480" w:lineRule="auto"/>
-      </w:pPr>
-      <w:r>
-        <w:t>Further characterization of photon statistics using sub and super prefixes have the following properties</w:t>
-      </w:r>
-    </w:p>
-    <w:p>
-      <w:pPr>
-        <w:pStyle w:val="ListParagraph"/>
-        <w:numPr>
-          <w:ilvl w:val="2"/>
-          <w:numId w:val="6"/>
-        </w:numPr>
-        <w:spacing w:line="480" w:lineRule="auto"/>
-      </w:pPr>
-      <w:r>
-        <w:t>Standard deviation less than square root of mean – sub-</w:t>
-      </w:r>
-      <w:proofErr w:type="spellStart"/>
-      <w:r>
-        <w:t>Poissonian</w:t>
-      </w:r>
-      <w:proofErr w:type="spellEnd"/>
-    </w:p>
-    <w:p>
-      <w:pPr>
-        <w:pStyle w:val="ListParagraph"/>
-        <w:numPr>
-          <w:ilvl w:val="2"/>
-          <w:numId w:val="6"/>
-        </w:numPr>
-        <w:spacing w:line="480" w:lineRule="auto"/>
-      </w:pPr>
-      <w:r>
-        <w:lastRenderedPageBreak/>
-        <w:t>Standard deviation greater than square root of mean – super-</w:t>
-      </w:r>
-      <w:proofErr w:type="spellStart"/>
-      <w:r>
-        <w:t>Poissonian</w:t>
-      </w:r>
-      <w:proofErr w:type="spellEnd"/>
-    </w:p>
-    <w:p>
-      <w:pPr>
-        <w:pStyle w:val="ListParagraph"/>
-        <w:numPr>
-          <w:ilvl w:val="1"/>
-          <w:numId w:val="6"/>
-        </w:numPr>
-        <w:spacing w:line="480" w:lineRule="auto"/>
-      </w:pPr>
-      <w:r>
-        <w:t>Fluctuations in intensity would cause large fluctuations in photon number, thus resulting in super-</w:t>
-      </w:r>
-      <w:proofErr w:type="spellStart"/>
-      <w:r>
-        <w:t>Poissonian</w:t>
-      </w:r>
-      <w:proofErr w:type="spellEnd"/>
-      <w:r>
-        <w:t xml:space="preserve"> results </w:t>
-      </w:r>
-    </w:p>
-    <w:p>
-      <w:pPr>
-        <w:pStyle w:val="ListParagraph"/>
-        <w:numPr>
-          <w:ilvl w:val="2"/>
-          <w:numId w:val="6"/>
-        </w:numPr>
-        <w:spacing w:line="480" w:lineRule="auto"/>
-      </w:pPr>
-      <w:r>
-        <w:t xml:space="preserve">Thermal </w:t>
-      </w:r>
-    </w:p>
-    <w:p>
-      <w:pPr>
-        <w:pStyle w:val="ListParagraph"/>
-        <w:numPr>
-          <w:ilvl w:val="2"/>
-          <w:numId w:val="6"/>
-        </w:numPr>
-        <w:spacing w:line="480" w:lineRule="auto"/>
-      </w:pPr>
-      <w:proofErr w:type="gramStart"/>
-      <w:r>
-        <w:t>Black-body</w:t>
-      </w:r>
-      <w:proofErr w:type="gramEnd"/>
-    </w:p>
-    <w:p>
-      <w:pPr>
-        <w:pStyle w:val="ListParagraph"/>
-        <w:numPr>
-          <w:ilvl w:val="1"/>
-          <w:numId w:val="6"/>
-        </w:numPr>
-        <w:spacing w:line="480" w:lineRule="auto"/>
-      </w:pPr>
-      <w:r>
-        <w:t>Sub-</w:t>
-      </w:r>
-      <w:proofErr w:type="spellStart"/>
-      <w:r>
-        <w:t>Poissonian</w:t>
-      </w:r>
-      <w:proofErr w:type="spellEnd"/>
-      <w:r>
-        <w:t xml:space="preserve"> light has a narrower distribution </w:t>
-      </w:r>
-    </w:p>
-    <w:p>
-      <w:pPr>
-        <w:pStyle w:val="ListParagraph"/>
-        <w:numPr>
-          <w:ilvl w:val="2"/>
-          <w:numId w:val="6"/>
-        </w:numPr>
-        <w:spacing w:line="480" w:lineRule="auto"/>
-      </w:pPr>
-      <w:r>
-        <w:t>Perfectly coherent beam is the most stable light in classical optics</w:t>
-      </w:r>
-    </w:p>
-    <w:p>
-      <w:pPr>
-        <w:pStyle w:val="ListParagraph"/>
-        <w:numPr>
-          <w:ilvl w:val="2"/>
-          <w:numId w:val="6"/>
-        </w:numPr>
-        <w:spacing w:line="480" w:lineRule="auto"/>
-      </w:pPr>
-      <w:r>
-        <w:t>Thus this is non-classical</w:t>
-      </w:r>
-    </w:p>
-    <w:p>
-      <w:pPr>
-        <w:pStyle w:val="ListParagraph"/>
-        <w:numPr>
-          <w:ilvl w:val="2"/>
-          <w:numId w:val="6"/>
-        </w:numPr>
-        <w:spacing w:line="480" w:lineRule="auto"/>
-      </w:pPr>
-      <w:r>
-        <w:t>Here we have the idealized situation that we assumed initially at the beginning of this section - that is a beam of photons with identical time-separation between each photon (</w:t>
-      </w:r>
-      <w:r>
-        <w:rPr>
-          <w:color w:val="0070C0"/>
-        </w:rPr>
-        <w:t>delta t</w:t>
-      </w:r>
-      <w:r>
-        <w:t xml:space="preserve">) </w:t>
-      </w:r>
-    </w:p>
-    <w:p>
-      <w:pPr>
-        <w:pStyle w:val="ListParagraph"/>
-        <w:numPr>
-          <w:ilvl w:val="2"/>
-          <w:numId w:val="6"/>
-        </w:numPr>
-        <w:spacing w:line="480" w:lineRule="auto"/>
-      </w:pPr>
-      <w:r>
-        <w:t xml:space="preserve">The photocount for total time T would be simply </w:t>
-      </w:r>
-    </w:p>
-    <w:p>
-      <w:pPr>
-        <w:pStyle w:val="ListParagraph"/>
-        <w:numPr>
-          <w:ilvl w:val="2"/>
-          <w:numId w:val="6"/>
-        </w:numPr>
-        <w:spacing w:line="480" w:lineRule="auto"/>
-      </w:pPr>
-      <w:r>
-        <w:t>In a perfect situation (</w:t>
-      </w:r>
-      <w:proofErr w:type="spellStart"/>
-      <w:r>
-        <w:rPr>
-          <w:color w:val="0070C0"/>
-        </w:rPr>
-        <w:t>nbar</w:t>
-      </w:r>
-      <w:proofErr w:type="spellEnd"/>
-      <w:r>
-        <w:rPr>
-          <w:color w:val="0070C0"/>
-        </w:rPr>
-        <w:t>=N</w:t>
-      </w:r>
-      <w:r>
-        <w:t>) and thus a variance would be 0</w:t>
+        <w:t>N</w:t>
       </w:r>
     </w:p>
     <w:p>
@@ -2365,73 +1845,496 @@
         <w:pStyle w:val="ListParagraph"/>
         <w:numPr>
           <w:ilvl w:val="0"/>
-          <w:numId w:val="6"/>
+          <w:numId w:val="10"/>
         </w:numPr>
         <w:spacing w:line="480" w:lineRule="auto"/>
       </w:pPr>
       <w:r>
-        <w:t>Photon source</w:t>
+        <w:t>‘n’</w:t>
       </w:r>
     </w:p>
     <w:p>
       <w:pPr>
         <w:pStyle w:val="ListParagraph"/>
         <w:numPr>
-          <w:ilvl w:val="1"/>
-          <w:numId w:val="6"/>
+          <w:ilvl w:val="0"/>
+          <w:numId w:val="10"/>
         </w:numPr>
         <w:spacing w:line="480" w:lineRule="auto"/>
       </w:pPr>
       <w:r>
-        <w:t>Many sources of sub-</w:t>
-      </w:r>
-      <w:proofErr w:type="spellStart"/>
-      <w:r>
-        <w:t>Poissonian</w:t>
-      </w:r>
-      <w:proofErr w:type="spellEnd"/>
-      <w:r>
-        <w:t xml:space="preserve"> light</w:t>
-      </w:r>
-    </w:p>
-    <w:p>
-      <w:pPr>
-        <w:pStyle w:val="ListParagraph"/>
-        <w:numPr>
-          <w:ilvl w:val="1"/>
-          <w:numId w:val="6"/>
-        </w:numPr>
-        <w:spacing w:line="480" w:lineRule="auto"/>
-      </w:pPr>
-      <w:r>
-        <w:t>4 broad classes of sub-</w:t>
-      </w:r>
-      <w:proofErr w:type="spellStart"/>
-      <w:r>
-        <w:t>Poissonian</w:t>
-      </w:r>
-      <w:proofErr w:type="spellEnd"/>
-      <w:r>
-        <w:t xml:space="preserve"> light sources</w:t>
-      </w:r>
-    </w:p>
-    <w:p>
-      <w:pPr>
-        <w:pStyle w:val="ListParagraph"/>
-        <w:numPr>
-          <w:ilvl w:val="1"/>
-          <w:numId w:val="6"/>
-        </w:numPr>
-        <w:spacing w:line="480" w:lineRule="auto"/>
-      </w:pPr>
-      <w:r>
-        <w:t>We use quantum dot</w:t>
-      </w:r>
-      <w:r>
-        <w:t>, an example of the second and third classes</w:t>
-      </w:r>
-      <w:r>
-        <w:t>, the nature of which is detailed further in the next section</w:t>
+        <w:t>‘p’</w:t>
+      </w:r>
+    </w:p>
+    <w:p>
+      <w:pPr>
+        <w:spacing w:line="480" w:lineRule="auto"/>
+      </w:pPr>
+      <w:r>
+        <w:t xml:space="preserve">This can be understood piecewise. The first term, the quotient, represents the number of ways one can select </w:t>
+      </w:r>
+      <w:r>
+        <w:t>n</w:t>
+      </w:r>
+      <w:r>
+        <w:t xml:space="preserve"> segment</w:t>
+      </w:r>
+      <w:r>
+        <w:t>s</w:t>
+      </w:r>
+      <w:r>
+        <w:t xml:space="preserve"> with photons out of N segment</w:t>
+      </w:r>
+      <w:r>
+        <w:t>s. Wherein N-n represents the number of segments with zero photons. We then multiply this by the probability of n successes, i.e p^n, and n-N failures, i.e. (1-p)^N-n. The entirety of this product gives us the probability of finding n segments containing one photon. (</w:t>
+      </w:r>
+      <w:r>
+        <w:rPr>
+          <w:color w:val="00B050"/>
+        </w:rPr>
+        <w:t>Include a better understanding of the binomial distribution?</w:t>
+      </w:r>
+      <w:r>
+        <w:t>) We can rewrite this by considering the average number of photons within a beam of length L (</w:t>
+      </w:r>
+      <w:r>
+        <w:rPr>
+          <w:color w:val="00B050"/>
+        </w:rPr>
+        <w:t>Include explanation of average photons?</w:t>
+      </w:r>
+      <w:r>
+        <w:t>):</w:t>
+      </w:r>
+    </w:p>
+    <w:p>
+      <w:pPr>
+        <w:spacing w:line="480" w:lineRule="auto"/>
+        <w:jc w:val="center"/>
+      </w:pPr>
+      <w:r>
+        <w:t>(</w:t>
+      </w:r>
+      <w:r>
+        <w:rPr>
+          <w:color w:val="0070C0"/>
+        </w:rPr>
+        <w:t>Equation</w:t>
+      </w:r>
+      <w:r>
+        <w:t>)</w:t>
+      </w:r>
+    </w:p>
+    <w:p>
+      <w:pPr>
+        <w:spacing w:line="480" w:lineRule="auto"/>
+      </w:pPr>
+      <w:r>
+        <w:t>As N is taken to be infinitely large, we can then use Stirling’s approximation,(</w:t>
+      </w:r>
+      <w:r>
+        <w:rPr>
+          <w:color w:val="0070C0"/>
+        </w:rPr>
+        <w:t>The approximation</w:t>
+      </w:r>
+      <w:r>
+        <w:t>)</w:t>
+      </w:r>
+      <w:r>
+        <w:t>, which we can break into two parts:</w:t>
+      </w:r>
+    </w:p>
+    <w:p>
+      <w:pPr>
+        <w:spacing w:line="480" w:lineRule="auto"/>
+        <w:ind w:left="360"/>
+      </w:pPr>
+      <w:r>
+        <w:t xml:space="preserve">Part 1: </w:t>
+      </w:r>
+      <w:r>
+        <w:t>(</w:t>
+      </w:r>
+      <w:r>
+        <w:rPr>
+          <w:color w:val="0070C0"/>
+        </w:rPr>
+        <w:t>Equation</w:t>
+      </w:r>
+      <w:r>
+        <w:t>)</w:t>
+      </w:r>
+    </w:p>
+    <w:p>
+      <w:pPr>
+        <w:spacing w:line="480" w:lineRule="auto"/>
+        <w:ind w:left="360"/>
+      </w:pPr>
+      <w:r>
+        <w:t>Part 2:</w:t>
+      </w:r>
+      <w:r>
+        <w:t xml:space="preserve"> </w:t>
+      </w:r>
+      <w:r>
+        <w:t>(</w:t>
+      </w:r>
+      <w:r>
+        <w:rPr>
+          <w:color w:val="0070C0"/>
+        </w:rPr>
+        <w:t>Equation</w:t>
+      </w:r>
+      <w:r>
+        <w:t>)</w:t>
+      </w:r>
+    </w:p>
+    <w:p>
+      <w:pPr>
+        <w:spacing w:line="480" w:lineRule="auto"/>
+      </w:pPr>
+      <w:r>
+        <w:lastRenderedPageBreak/>
+        <w:t>We can take what we have above to rewrite equation _ a:</w:t>
+      </w:r>
+    </w:p>
+    <w:p>
+      <w:pPr>
+        <w:spacing w:line="480" w:lineRule="auto"/>
+      </w:pPr>
+      <w:r>
+        <w:t>The resultant equation is used to define a Poisson distribution. We can take special note of how this equation is characterized by the mean n-bar, this is unique to a Poisson distribution. In fact, the standard deviation is given as follows:</w:t>
+      </w:r>
+    </w:p>
+    <w:p>
+      <w:pPr>
+        <w:spacing w:line="480" w:lineRule="auto"/>
+        <w:jc w:val="center"/>
+      </w:pPr>
+      <w:r>
+        <w:t>(</w:t>
+      </w:r>
+      <w:r>
+        <w:rPr>
+          <w:color w:val="0070C0"/>
+        </w:rPr>
+        <w:t>Equation</w:t>
+      </w:r>
+      <w:r>
+        <w:t>)</w:t>
+      </w:r>
+    </w:p>
+    <w:p>
+      <w:pPr>
+        <w:spacing w:line="480" w:lineRule="auto"/>
+      </w:pPr>
+      <w:r>
+        <w:tab/>
+        <w:t>Now that we have established what it means to have a Poissonian distribution, the other classes are simple to understand. They are as follows:</w:t>
+      </w:r>
+    </w:p>
+    <w:tbl>
+      <w:tblPr>
+        <w:tblStyle w:val="TableGrid"/>
+        <w:tblW w:w="0" w:type="auto"/>
+        <w:tblLook w:val="04A0" w:firstRow="1" w:lastRow="0" w:firstColumn="1" w:lastColumn="0" w:noHBand="0" w:noVBand="1"/>
+      </w:tblPr>
+      <w:tblGrid>
+        <w:gridCol w:w="4675"/>
+        <w:gridCol w:w="4675"/>
+      </w:tblGrid>
+      <w:tr>
+        <w:tc>
+          <w:tcPr>
+            <w:tcW w:w="4675" w:type="dxa"/>
+          </w:tcPr>
+          <w:p>
+            <w:pPr>
+              <w:spacing w:line="480" w:lineRule="auto"/>
+            </w:pPr>
+            <w:r>
+              <w:t>Classification of Light</w:t>
+            </w:r>
+          </w:p>
+        </w:tc>
+        <w:tc>
+          <w:tcPr>
+            <w:tcW w:w="4675" w:type="dxa"/>
+          </w:tcPr>
+          <w:p>
+            <w:pPr>
+              <w:spacing w:line="480" w:lineRule="auto"/>
+            </w:pPr>
+            <w:r>
+              <w:t>What that Means</w:t>
+            </w:r>
+          </w:p>
+        </w:tc>
+      </w:tr>
+      <w:tr>
+        <w:tc>
+          <w:tcPr>
+            <w:tcW w:w="4675" w:type="dxa"/>
+          </w:tcPr>
+          <w:p>
+            <w:pPr>
+              <w:spacing w:line="480" w:lineRule="auto"/>
+            </w:pPr>
+            <w:r>
+              <w:t>Sub-Poissonian</w:t>
+            </w:r>
+          </w:p>
+        </w:tc>
+        <w:tc>
+          <w:tcPr>
+            <w:tcW w:w="4675" w:type="dxa"/>
+          </w:tcPr>
+          <w:p>
+            <w:pPr>
+              <w:spacing w:line="480" w:lineRule="auto"/>
+            </w:pPr>
+          </w:p>
+        </w:tc>
+      </w:tr>
+      <w:tr>
+        <w:tc>
+          <w:tcPr>
+            <w:tcW w:w="4675" w:type="dxa"/>
+          </w:tcPr>
+          <w:p>
+            <w:pPr>
+              <w:spacing w:line="480" w:lineRule="auto"/>
+            </w:pPr>
+            <w:r>
+              <w:t>Poissonian</w:t>
+            </w:r>
+          </w:p>
+        </w:tc>
+        <w:tc>
+          <w:tcPr>
+            <w:tcW w:w="4675" w:type="dxa"/>
+          </w:tcPr>
+          <w:p>
+            <w:pPr>
+              <w:spacing w:line="480" w:lineRule="auto"/>
+            </w:pPr>
+          </w:p>
+        </w:tc>
+      </w:tr>
+      <w:tr>
+        <w:tc>
+          <w:tcPr>
+            <w:tcW w:w="4675" w:type="dxa"/>
+          </w:tcPr>
+          <w:p>
+            <w:pPr>
+              <w:spacing w:line="480" w:lineRule="auto"/>
+            </w:pPr>
+            <w:r>
+              <w:t>Super-Poissonian</w:t>
+            </w:r>
+          </w:p>
+        </w:tc>
+        <w:tc>
+          <w:tcPr>
+            <w:tcW w:w="4675" w:type="dxa"/>
+          </w:tcPr>
+          <w:p>
+            <w:pPr>
+              <w:spacing w:line="480" w:lineRule="auto"/>
+            </w:pPr>
+          </w:p>
+        </w:tc>
+      </w:tr>
+    </w:tbl>
+    <w:p>
+      <w:pPr>
+        <w:spacing w:line="480" w:lineRule="auto"/>
+      </w:pPr>
+    </w:p>
+    <w:p>
+      <w:pPr>
+        <w:spacing w:line="480" w:lineRule="auto"/>
+      </w:pPr>
+      <w:r>
+        <w:tab/>
+        <w:t>We can further understand these classifications by considering them under physical contexts. We have defined Poissonian light as that which is coherent light. This has a standard deviation that is the square-root of the mean.</w:t>
+      </w:r>
+      <w:r>
+        <w:t xml:space="preserve"> This light is characterized by constant frequency and consistent phase, but also as constant intensity. Suppose we were to vary the intensity as well, we would find that the number of photons falling within one standard deviation of the mean would be larger than that of coherent light. This results in super-Poissonian light, examples of this are thermal light and black body radiation. </w:t>
+      </w:r>
+    </w:p>
+    <w:p>
+      <w:pPr>
+        <w:spacing w:line="480" w:lineRule="auto"/>
+      </w:pPr>
+    </w:p>
+    <w:p>
+      <w:pPr>
+        <w:spacing w:line="480" w:lineRule="auto"/>
+      </w:pPr>
+      <w:r>
+        <w:lastRenderedPageBreak/>
+        <w:tab/>
+        <w:t>Based on what we have above, we can that understand that sub-Poissonian light has a narrower distribution. In an idealized situation, we can assume that each segment used in the Poissonian light has a single photon with certitude. Thus the number of photons found in a time T, would be exactly the number of subsegments. Our standard deviation would be zero. But what is characterized by this? A perfectly coherent beam is the most stable light in classical optics, thus we must consider a non-classical source, a quantum source.</w:t>
+      </w:r>
+    </w:p>
+    <w:p>
+      <w:pPr>
+        <w:spacing w:line="480" w:lineRule="auto"/>
+      </w:pPr>
+    </w:p>
+    <w:p>
+      <w:pPr>
+        <w:spacing w:line="480" w:lineRule="auto"/>
+      </w:pPr>
+      <w:r>
+        <w:tab/>
+        <w:t>This sounds rather mythical, however there are many sources of sub-Poissonian light. There are four broad classes:</w:t>
+      </w:r>
+    </w:p>
+    <w:tbl>
+      <w:tblPr>
+        <w:tblStyle w:val="TableGrid"/>
+        <w:tblW w:w="0" w:type="auto"/>
+        <w:tblLook w:val="04A0" w:firstRow="1" w:lastRow="0" w:firstColumn="1" w:lastColumn="0" w:noHBand="0" w:noVBand="1"/>
+      </w:tblPr>
+      <w:tblGrid>
+        <w:gridCol w:w="4675"/>
+        <w:gridCol w:w="4675"/>
+      </w:tblGrid>
+      <w:tr>
+        <w:tc>
+          <w:tcPr>
+            <w:tcW w:w="4675" w:type="dxa"/>
+          </w:tcPr>
+          <w:p>
+            <w:pPr>
+              <w:spacing w:line="480" w:lineRule="auto"/>
+            </w:pPr>
+            <w:r>
+              <w:t>Type</w:t>
+            </w:r>
+          </w:p>
+        </w:tc>
+        <w:tc>
+          <w:tcPr>
+            <w:tcW w:w="4675" w:type="dxa"/>
+          </w:tcPr>
+          <w:p>
+            <w:pPr>
+              <w:spacing w:line="480" w:lineRule="auto"/>
+            </w:pPr>
+            <w:r>
+              <w:t>Examples</w:t>
+            </w:r>
+          </w:p>
+        </w:tc>
+      </w:tr>
+      <w:tr>
+        <w:tc>
+          <w:tcPr>
+            <w:tcW w:w="4675" w:type="dxa"/>
+          </w:tcPr>
+          <w:p>
+            <w:pPr>
+              <w:spacing w:line="480" w:lineRule="auto"/>
+            </w:pPr>
+          </w:p>
+        </w:tc>
+        <w:tc>
+          <w:tcPr>
+            <w:tcW w:w="4675" w:type="dxa"/>
+          </w:tcPr>
+          <w:p>
+            <w:pPr>
+              <w:spacing w:line="480" w:lineRule="auto"/>
+            </w:pPr>
+          </w:p>
+        </w:tc>
+      </w:tr>
+      <w:tr>
+        <w:tc>
+          <w:tcPr>
+            <w:tcW w:w="4675" w:type="dxa"/>
+          </w:tcPr>
+          <w:p>
+            <w:pPr>
+              <w:spacing w:line="480" w:lineRule="auto"/>
+            </w:pPr>
+          </w:p>
+        </w:tc>
+        <w:tc>
+          <w:tcPr>
+            <w:tcW w:w="4675" w:type="dxa"/>
+          </w:tcPr>
+          <w:p>
+            <w:pPr>
+              <w:spacing w:line="480" w:lineRule="auto"/>
+            </w:pPr>
+          </w:p>
+        </w:tc>
+      </w:tr>
+      <w:tr>
+        <w:tc>
+          <w:tcPr>
+            <w:tcW w:w="4675" w:type="dxa"/>
+          </w:tcPr>
+          <w:p>
+            <w:pPr>
+              <w:spacing w:line="480" w:lineRule="auto"/>
+            </w:pPr>
+          </w:p>
+        </w:tc>
+        <w:tc>
+          <w:tcPr>
+            <w:tcW w:w="4675" w:type="dxa"/>
+          </w:tcPr>
+          <w:p>
+            <w:pPr>
+              <w:spacing w:line="480" w:lineRule="auto"/>
+            </w:pPr>
+          </w:p>
+        </w:tc>
+      </w:tr>
+      <w:tr>
+        <w:tc>
+          <w:tcPr>
+            <w:tcW w:w="4675" w:type="dxa"/>
+          </w:tcPr>
+          <w:p>
+            <w:pPr>
+              <w:spacing w:line="480" w:lineRule="auto"/>
+            </w:pPr>
+          </w:p>
+        </w:tc>
+        <w:tc>
+          <w:tcPr>
+            <w:tcW w:w="4675" w:type="dxa"/>
+          </w:tcPr>
+          <w:p>
+            <w:pPr>
+              <w:spacing w:line="480" w:lineRule="auto"/>
+            </w:pPr>
+          </w:p>
+        </w:tc>
+      </w:tr>
+    </w:tbl>
+    <w:p>
+      <w:pPr>
+        <w:spacing w:line="480" w:lineRule="auto"/>
+      </w:pPr>
+    </w:p>
+    <w:p>
+      <w:pPr>
+        <w:spacing w:line="480" w:lineRule="auto"/>
+      </w:pPr>
+      <w:r>
+        <w:t xml:space="preserve">The source used in this thesis will be the quantum dot, which is an example of the second and third classes. As we will not be dealing with two photon systems, we are dealing purely with the second class. </w:t>
+      </w:r>
+      <w:r>
+        <w:t xml:space="preserve">Further description of this is given in the next section, the quantum dot. </w:t>
       </w:r>
     </w:p>
     <w:p>
@@ -2442,25 +2345,34 @@
           <w:szCs w:val="32"/>
         </w:rPr>
       </w:pPr>
-      <w:r>
+    </w:p>
+    <w:p>
+      <w:pPr>
+        <w:spacing w:line="480" w:lineRule="auto"/>
         <w:rPr>
           <w:sz w:val="32"/>
           <w:szCs w:val="32"/>
         </w:rPr>
-        <w:t>2.</w:t>
-      </w:r>
+      </w:pPr>
       <w:r>
         <w:rPr>
           <w:sz w:val="32"/>
           <w:szCs w:val="32"/>
         </w:rPr>
-        <w:t>3</w:t>
+        <w:t>2.</w:t>
       </w:r>
       <w:r>
         <w:rPr>
           <w:sz w:val="32"/>
           <w:szCs w:val="32"/>
         </w:rPr>
+        <w:t>3</w:t>
+      </w:r>
+      <w:r>
+        <w:rPr>
+          <w:sz w:val="32"/>
+          <w:szCs w:val="32"/>
+        </w:rPr>
         <w:t xml:space="preserve"> Production of Object – The Quantum Dot</w:t>
       </w:r>
     </w:p>
@@ -2475,21 +2387,8 @@
         <w:rPr>
           <w:szCs w:val="24"/>
         </w:rPr>
-        <w:t xml:space="preserve">In order to study photons, one needs a source of them, as mentioned in the introduction, one the best </w:t>
-      </w:r>
-      <w:proofErr w:type="gramStart"/>
-      <w:r>
-        <w:rPr>
-          <w:szCs w:val="24"/>
-        </w:rPr>
-        <w:t>sources</w:t>
-      </w:r>
-      <w:proofErr w:type="gramEnd"/>
-      <w:r>
-        <w:rPr>
-          <w:szCs w:val="24"/>
-        </w:rPr>
-        <w:t xml:space="preserve"> for deterministic photons is the quantum dot. </w:t>
+        <w:lastRenderedPageBreak/>
+        <w:t xml:space="preserve">In order to study photons, one needs a source of them, as mentioned in the introduction, one the best sources for deterministic photons is the quantum dot. </w:t>
       </w:r>
     </w:p>
     <w:p>
@@ -2515,7 +2414,6 @@
         <w:spacing w:line="480" w:lineRule="auto"/>
       </w:pPr>
       <w:r>
-        <w:lastRenderedPageBreak/>
         <w:t>Benefit of quantum dot over other photon sources</w:t>
       </w:r>
     </w:p>
@@ -2624,7 +2522,7 @@
           <w:sz w:val="32"/>
           <w:szCs w:val="32"/>
         </w:rPr>
-        <w:t xml:space="preserve"> Experimental Technique Used – The Double Unbalanced Mach-Zehnder Interferometer</w:t>
+        <w:t xml:space="preserve"> Experimental Technique Used – The Unbalanced Mach-Zehnder Interferometer</w:t>
       </w:r>
     </w:p>
     <w:p>
@@ -2701,7 +2599,11 @@
       </w:pPr>
       <w:r>
         <w:tab/>
-        <w:t xml:space="preserve">In physics, there are multiple formalisms used to define the make up of a system, one of which is the Hamiltonian. This takes the Lagrangian formalism, which takes the difference between the kinetic and potential energies, and performs a Legendre transforms. This takes the input configuration space co-ordinates of position and velocity and maps them onto the phase space co-ordinates for position and momentum. Without getting into the minutiae of this transform, we can understand that </w:t>
+        <w:t xml:space="preserve">In physics, there are multiple formalisms used to define the make up of a system, one of which is the Hamiltonian. This takes the Lagrangian formalism, which takes the difference between the kinetic and potential energies, and performs a Legendre transforms. This takes the input configuration space co-ordinates of position and velocity and maps them onto the phase </w:t>
+      </w:r>
+      <w:r>
+        <w:lastRenderedPageBreak/>
+        <w:t xml:space="preserve">space co-ordinates for position and momentum. Without getting into the minutiae of this transform, we can understand that </w:t>
       </w:r>
       <w:r>
         <w:t xml:space="preserve">this transform results in an equation that represents the total energy of the system. </w:t>
@@ -2712,17 +2614,8 @@
         <w:spacing w:line="480" w:lineRule="auto"/>
       </w:pPr>
       <w:r>
-        <w:lastRenderedPageBreak/>
         <w:tab/>
-        <w:t xml:space="preserve">However, this understanding only considers the system itself. While many important findings and results can be derived from this approximation, it can be far from an accurate representation of reality. Enter the </w:t>
-      </w:r>
-      <w:proofErr w:type="spellStart"/>
-      <w:r>
-        <w:t>Linblad</w:t>
-      </w:r>
-      <w:proofErr w:type="spellEnd"/>
-      <w:r>
-        <w:t xml:space="preserve"> master equation, which is touted as a more generalized version of the Hamiltonian. Not only does this consider the system’s dynamics, but also the environmental effects and whatever mechanism that couples one to the other.  </w:t>
+        <w:t xml:space="preserve">However, this understanding only considers the system itself. While many important findings and results can be derived from this approximation, it can be far from an accurate representation of reality. Enter the Linblad master equation, which is touted as a more generalized version of the Hamiltonian. Not only does this consider the system’s dynamics, but also the environmental effects and whatever mechanism that couples one to the other.  </w:t>
       </w:r>
     </w:p>
     <w:p>
@@ -2809,23 +2702,15 @@
         <w:spacing w:line="480" w:lineRule="auto"/>
       </w:pPr>
       <w:r>
-        <w:t xml:space="preserve">It is key to understand that while these use the same language, </w:t>
-      </w:r>
-      <w:proofErr w:type="spellStart"/>
-      <w:r>
-        <w:t>i.e</w:t>
-      </w:r>
-      <w:proofErr w:type="spellEnd"/>
-      <w:r>
-        <w:t xml:space="preserve"> the same basis states, the system, environment, and coupling belong to separate Hilbert spaces, and as such the basis states are separate as well. We are just able to translate each system into a single language, to gain a better understanding of the what we have. </w:t>
-      </w:r>
-    </w:p>
-    <w:p>
-      <w:pPr>
-        <w:spacing w:line="480" w:lineRule="auto"/>
-      </w:pPr>
-      <w:r>
         <w:lastRenderedPageBreak/>
+        <w:t xml:space="preserve">It is key to understand that while these use the same language, i.e the same basis states, the system, environment, and coupling belong to separate Hilbert spaces, and as such the basis states are separate as well. We are just able to translate each system into a single language, to gain a better understanding of the what we have. </w:t>
+      </w:r>
+    </w:p>
+    <w:p>
+      <w:pPr>
+        <w:spacing w:line="480" w:lineRule="auto"/>
+      </w:pPr>
+      <w:r>
         <w:tab/>
         <w:t xml:space="preserve">We are able to manipulate this Lindblad master equation, similar to how we would a regular Hamiltonian, such that we can extrapolate information of all possible trajectories for a system. </w:t>
       </w:r>
@@ -2875,23 +2760,7 @@
         </w:rPr>
       </w:pPr>
       <w:r>
-        <w:t xml:space="preserve">In plain terms, we can </w:t>
-      </w:r>
-      <w:proofErr w:type="spellStart"/>
-      <w:r>
-        <w:t>reprsent</w:t>
-      </w:r>
-      <w:proofErr w:type="spellEnd"/>
-      <w:r>
-        <w:t xml:space="preserve"> our system by a so-called density matrix, which contains all the relevant information of the system under the basis of the Hilbert space.  Its progression over time, </w:t>
-      </w:r>
-      <w:proofErr w:type="spellStart"/>
-      <w:r>
-        <w:t>i.e</w:t>
-      </w:r>
-      <w:proofErr w:type="spellEnd"/>
-      <w:r>
-        <w:t xml:space="preserve">, </w:t>
+        <w:t xml:space="preserve">In plain terms, we can reprsent our system by a so-called density matrix, which contains all the relevant information of the system under the basis of the Hilbert space.  Its progression over time, i.e, </w:t>
       </w:r>
       <w:r>
         <w:rPr>
@@ -2941,7 +2810,11 @@
       </w:pPr>
       <w:r>
         <w:tab/>
-        <w:t>While the Heisenberg picture is equivalent to the Schrodinger picture under the Stone-von Neumann theorem, and as such realize the same results. However, the inclusion of the environment and coupling is easier under the Heisenberg picture</w:t>
+        <w:t xml:space="preserve">While the Heisenberg picture is equivalent to the Schrodinger picture under the Stone-von Neumann theorem, and as such realize the same results. However, the inclusion of the </w:t>
+      </w:r>
+      <w:r>
+        <w:lastRenderedPageBreak/>
+        <w:t>environment and coupling is easier under the Heisenberg picture</w:t>
       </w:r>
       <w:r>
         <w:t xml:space="preserve"> (</w:t>
@@ -2985,7 +2858,6 @@
         <w:spacing w:line="480" w:lineRule="auto"/>
       </w:pPr>
       <w:r>
-        <w:lastRenderedPageBreak/>
         <w:t xml:space="preserve">Wherein are called jump operators and act as ladder operators for the interaction between the system and the environment. </w:t>
       </w:r>
     </w:p>
@@ -4038,6 +3910,119 @@
     </w:lvl>
   </w:abstractNum>
   <w:abstractNum w:abstractNumId="6" w15:restartNumberingAfterBreak="0">
+    <w:nsid w:val="575056C4"/>
+    <w:multiLevelType w:val="hybridMultilevel"/>
+    <w:tmpl w:val="E62826E6"/>
+    <w:lvl w:ilvl="0" w:tplc="10090001">
+      <w:start w:val="1"/>
+      <w:numFmt w:val="bullet"/>
+      <w:lvlText w:val=""/>
+      <w:lvlJc w:val="left"/>
+      <w:pPr>
+        <w:ind w:left="720" w:hanging="360"/>
+      </w:pPr>
+      <w:rPr>
+        <w:rFonts w:ascii="Symbol" w:hAnsi="Symbol" w:hint="default"/>
+      </w:rPr>
+    </w:lvl>
+    <w:lvl w:ilvl="1" w:tplc="10090003" w:tentative="1">
+      <w:start w:val="1"/>
+      <w:numFmt w:val="bullet"/>
+      <w:lvlText w:val="o"/>
+      <w:lvlJc w:val="left"/>
+      <w:pPr>
+        <w:ind w:left="1440" w:hanging="360"/>
+      </w:pPr>
+      <w:rPr>
+        <w:rFonts w:ascii="Courier New" w:hAnsi="Courier New" w:cs="Courier New" w:hint="default"/>
+      </w:rPr>
+    </w:lvl>
+    <w:lvl w:ilvl="2" w:tplc="10090005" w:tentative="1">
+      <w:start w:val="1"/>
+      <w:numFmt w:val="bullet"/>
+      <w:lvlText w:val=""/>
+      <w:lvlJc w:val="left"/>
+      <w:pPr>
+        <w:ind w:left="2160" w:hanging="360"/>
+      </w:pPr>
+      <w:rPr>
+        <w:rFonts w:ascii="Wingdings" w:hAnsi="Wingdings" w:hint="default"/>
+      </w:rPr>
+    </w:lvl>
+    <w:lvl w:ilvl="3" w:tplc="10090001" w:tentative="1">
+      <w:start w:val="1"/>
+      <w:numFmt w:val="bullet"/>
+      <w:lvlText w:val=""/>
+      <w:lvlJc w:val="left"/>
+      <w:pPr>
+        <w:ind w:left="2880" w:hanging="360"/>
+      </w:pPr>
+      <w:rPr>
+        <w:rFonts w:ascii="Symbol" w:hAnsi="Symbol" w:hint="default"/>
+      </w:rPr>
+    </w:lvl>
+    <w:lvl w:ilvl="4" w:tplc="10090003" w:tentative="1">
+      <w:start w:val="1"/>
+      <w:numFmt w:val="bullet"/>
+      <w:lvlText w:val="o"/>
+      <w:lvlJc w:val="left"/>
+      <w:pPr>
+        <w:ind w:left="3600" w:hanging="360"/>
+      </w:pPr>
+      <w:rPr>
+        <w:rFonts w:ascii="Courier New" w:hAnsi="Courier New" w:cs="Courier New" w:hint="default"/>
+      </w:rPr>
+    </w:lvl>
+    <w:lvl w:ilvl="5" w:tplc="10090005" w:tentative="1">
+      <w:start w:val="1"/>
+      <w:numFmt w:val="bullet"/>
+      <w:lvlText w:val=""/>
+      <w:lvlJc w:val="left"/>
+      <w:pPr>
+        <w:ind w:left="4320" w:hanging="360"/>
+      </w:pPr>
+      <w:rPr>
+        <w:rFonts w:ascii="Wingdings" w:hAnsi="Wingdings" w:hint="default"/>
+      </w:rPr>
+    </w:lvl>
+    <w:lvl w:ilvl="6" w:tplc="10090001" w:tentative="1">
+      <w:start w:val="1"/>
+      <w:numFmt w:val="bullet"/>
+      <w:lvlText w:val=""/>
+      <w:lvlJc w:val="left"/>
+      <w:pPr>
+        <w:ind w:left="5040" w:hanging="360"/>
+      </w:pPr>
+      <w:rPr>
+        <w:rFonts w:ascii="Symbol" w:hAnsi="Symbol" w:hint="default"/>
+      </w:rPr>
+    </w:lvl>
+    <w:lvl w:ilvl="7" w:tplc="10090003" w:tentative="1">
+      <w:start w:val="1"/>
+      <w:numFmt w:val="bullet"/>
+      <w:lvlText w:val="o"/>
+      <w:lvlJc w:val="left"/>
+      <w:pPr>
+        <w:ind w:left="5760" w:hanging="360"/>
+      </w:pPr>
+      <w:rPr>
+        <w:rFonts w:ascii="Courier New" w:hAnsi="Courier New" w:cs="Courier New" w:hint="default"/>
+      </w:rPr>
+    </w:lvl>
+    <w:lvl w:ilvl="8" w:tplc="10090005" w:tentative="1">
+      <w:start w:val="1"/>
+      <w:numFmt w:val="bullet"/>
+      <w:lvlText w:val=""/>
+      <w:lvlJc w:val="left"/>
+      <w:pPr>
+        <w:ind w:left="6480" w:hanging="360"/>
+      </w:pPr>
+      <w:rPr>
+        <w:rFonts w:ascii="Wingdings" w:hAnsi="Wingdings" w:hint="default"/>
+      </w:rPr>
+    </w:lvl>
+  </w:abstractNum>
+  <w:abstractNum w:abstractNumId="7" w15:restartNumberingAfterBreak="0">
     <w:nsid w:val="5D7F193E"/>
     <w:multiLevelType w:val="hybridMultilevel"/>
     <w:tmpl w:val="1E34FEB6"/>
@@ -4150,7 +4135,7 @@
       </w:rPr>
     </w:lvl>
   </w:abstractNum>
-  <w:abstractNum w:abstractNumId="7" w15:restartNumberingAfterBreak="0">
+  <w:abstractNum w:abstractNumId="8" w15:restartNumberingAfterBreak="0">
     <w:nsid w:val="6F9024F1"/>
     <w:multiLevelType w:val="multilevel"/>
     <w:tmpl w:val="B9D0D952"/>
@@ -4263,7 +4248,7 @@
       </w:pPr>
     </w:lvl>
   </w:abstractNum>
-  <w:abstractNum w:abstractNumId="8" w15:restartNumberingAfterBreak="0">
+  <w:abstractNum w:abstractNumId="9" w15:restartNumberingAfterBreak="0">
     <w:nsid w:val="7ECB0329"/>
     <w:multiLevelType w:val="multilevel"/>
     <w:tmpl w:val="D24C4C9A"/>
@@ -4380,6 +4365,16 @@
     <w:abstractNumId w:val="2"/>
   </w:num>
   <w:num w:numId="2" w16cid:durableId="339041935">
+    <w:abstractNumId w:val="9"/>
+    <w:lvlOverride w:ilvl="0">
+      <w:lvl w:ilvl="0">
+        <w:numFmt w:val="decimal"/>
+        <w:lvlText w:val="%1."/>
+        <w:lvlJc w:val="left"/>
+      </w:lvl>
+    </w:lvlOverride>
+  </w:num>
+  <w:num w:numId="3" w16cid:durableId="1876186755">
     <w:abstractNumId w:val="8"/>
     <w:lvlOverride w:ilvl="0">
       <w:lvl w:ilvl="0">
@@ -4389,18 +4384,8 @@
       </w:lvl>
     </w:lvlOverride>
   </w:num>
-  <w:num w:numId="3" w16cid:durableId="1876186755">
+  <w:num w:numId="4" w16cid:durableId="1444416427">
     <w:abstractNumId w:val="7"/>
-    <w:lvlOverride w:ilvl="0">
-      <w:lvl w:ilvl="0">
-        <w:numFmt w:val="decimal"/>
-        <w:lvlText w:val="%1."/>
-        <w:lvlJc w:val="left"/>
-      </w:lvl>
-    </w:lvlOverride>
-  </w:num>
-  <w:num w:numId="4" w16cid:durableId="1444416427">
-    <w:abstractNumId w:val="6"/>
   </w:num>
   <w:num w:numId="5" w16cid:durableId="992874505">
     <w:abstractNumId w:val="5"/>
@@ -4416,6 +4401,9 @@
   </w:num>
   <w:num w:numId="9" w16cid:durableId="1462265542">
     <w:abstractNumId w:val="0"/>
+  </w:num>
+  <w:num w:numId="10" w16cid:durableId="67655424">
+    <w:abstractNumId w:val="6"/>
   </w:num>
 </w:numbering>
 </file>
@@ -4818,7 +4806,7 @@
   <w:style w:type="paragraph" w:default="1" w:styleId="Normal">
     <w:name w:val="Normal"/>
     <w:qFormat/>
-    <w:rsid w:val="00034A7A"/>
+    <w:rsid w:val="008B004A"/>
     <w:pPr>
       <w:spacing w:line="256" w:lineRule="auto"/>
     </w:pPr>
@@ -4914,6 +4902,25 @@
       <w:ind w:left="720"/>
       <w:contextualSpacing/>
     </w:pPr>
+  </w:style>
+  <w:style w:type="table" w:styleId="TableGrid">
+    <w:name w:val="Table Grid"/>
+    <w:basedOn w:val="TableNormal"/>
+    <w:uiPriority w:val="39"/>
+    <w:rsid w:val="008B004A"/>
+    <w:pPr>
+      <w:spacing w:after="0" w:line="240" w:lineRule="auto"/>
+    </w:pPr>
+    <w:tblPr>
+      <w:tblBorders>
+        <w:top w:val="single" w:sz="4" w:space="0" w:color="auto"/>
+        <w:left w:val="single" w:sz="4" w:space="0" w:color="auto"/>
+        <w:bottom w:val="single" w:sz="4" w:space="0" w:color="auto"/>
+        <w:right w:val="single" w:sz="4" w:space="0" w:color="auto"/>
+        <w:insideH w:val="single" w:sz="4" w:space="0" w:color="auto"/>
+        <w:insideV w:val="single" w:sz="4" w:space="0" w:color="auto"/>
+      </w:tblBorders>
+    </w:tblPr>
   </w:style>
 </w:styles>
 </file>

</xml_diff>

<commit_message>
Chapter 2 - Rabi Oscillations
Bulleted it out - Not sure I want to write any more today
</commit_message>
<xml_diff>
--- a/Thesis.docx
+++ b/Thesis.docx
@@ -131,7 +131,25 @@
           <w:lang w:eastAsia="en-CA"/>
         </w:rPr>
         <w:br/>
-        <w:t>(QuTIP Edition)</w:t>
+        <w:t>(</w:t>
+      </w:r>
+      <w:proofErr w:type="spellStart"/>
+      <w:r>
+        <w:rPr>
+          <w:rFonts w:eastAsia="Times New Roman" w:cs="Times New Roman"/>
+          <w:szCs w:val="24"/>
+          <w:lang w:eastAsia="en-CA"/>
+        </w:rPr>
+        <w:t>QuTIP</w:t>
+      </w:r>
+      <w:proofErr w:type="spellEnd"/>
+      <w:r>
+        <w:rPr>
+          <w:rFonts w:eastAsia="Times New Roman" w:cs="Times New Roman"/>
+          <w:szCs w:val="24"/>
+          <w:lang w:eastAsia="en-CA"/>
+        </w:rPr>
+        <w:t xml:space="preserve"> Edition)</w:t>
       </w:r>
     </w:p>
     <w:p>
@@ -556,7 +574,27 @@
           <w:szCs w:val="24"/>
           <w:lang w:eastAsia="en-CA"/>
         </w:rPr>
-        <w:t xml:space="preserve"> interactions, when the photons are highly mobile and will withstand external interactions. This has another consequence, in that it is difficult to create nonlinear gates, especially when most optical tools are linear in nature. To remedy </w:t>
+        <w:t xml:space="preserve"> </w:t>
+      </w:r>
+      <w:proofErr w:type="gramStart"/>
+      <w:r>
+        <w:rPr>
+          <w:rFonts w:eastAsia="Times New Roman" w:cs="Times New Roman"/>
+          <w:color w:val="000000"/>
+          <w:szCs w:val="24"/>
+          <w:lang w:eastAsia="en-CA"/>
+        </w:rPr>
+        <w:t>interactions, when</w:t>
+      </w:r>
+      <w:proofErr w:type="gramEnd"/>
+      <w:r>
+        <w:rPr>
+          <w:rFonts w:eastAsia="Times New Roman" w:cs="Times New Roman"/>
+          <w:color w:val="000000"/>
+          <w:szCs w:val="24"/>
+          <w:lang w:eastAsia="en-CA"/>
+        </w:rPr>
+        <w:t xml:space="preserve"> the photons are highly mobile and will withstand external interactions. This has another consequence, in that it is difficult to create nonlinear gates, especially when most optical tools are linear in nature. To remedy </w:t>
       </w:r>
       <w:r>
         <w:rPr>
@@ -592,7 +630,27 @@
           <w:szCs w:val="24"/>
           <w:lang w:eastAsia="en-CA"/>
         </w:rPr>
-        <w:t xml:space="preserve"> combined efforts of Knill, Laflamme, and Milburn; the KLM/linear optical quantum computing (LOQC) was born; and it seeks to make optical quantum computing a reality. </w:t>
+        <w:t xml:space="preserve"> combined efforts of </w:t>
+      </w:r>
+      <w:proofErr w:type="spellStart"/>
+      <w:r>
+        <w:rPr>
+          <w:rFonts w:eastAsia="Times New Roman" w:cs="Times New Roman"/>
+          <w:color w:val="000000"/>
+          <w:szCs w:val="24"/>
+          <w:lang w:eastAsia="en-CA"/>
+        </w:rPr>
+        <w:t>Knill</w:t>
+      </w:r>
+      <w:proofErr w:type="spellEnd"/>
+      <w:r>
+        <w:rPr>
+          <w:rFonts w:eastAsia="Times New Roman" w:cs="Times New Roman"/>
+          <w:color w:val="000000"/>
+          <w:szCs w:val="24"/>
+          <w:lang w:eastAsia="en-CA"/>
+        </w:rPr>
+        <w:t>, Laflamme, and Milburn; the KLM/linear optical quantum computing (LOQC) was born; and it seeks to make optical quantum computing a reality. </w:t>
       </w:r>
     </w:p>
     <w:p>
@@ -1207,7 +1265,15 @@
         <w:t>to generate results</w:t>
       </w:r>
       <w:r>
-        <w:t xml:space="preserve"> – the Linblad Master Equation. </w:t>
+        <w:t xml:space="preserve"> – the </w:t>
+      </w:r>
+      <w:proofErr w:type="spellStart"/>
+      <w:r>
+        <w:t>Linblad</w:t>
+      </w:r>
+      <w:proofErr w:type="spellEnd"/>
+      <w:r>
+        <w:t xml:space="preserve"> Master Equation. </w:t>
       </w:r>
       <w:r>
         <w:t>Finally in the fourth and fifth chapters</w:t>
@@ -1399,51 +1465,17 @@
         <w:t xml:space="preserve"> we will cover the experimental parameters along with the </w:t>
       </w:r>
       <w:r>
-        <w:t xml:space="preserve">theory behind Rabi oscillations and the model used to represent them. </w:t>
-      </w:r>
-    </w:p>
-    <w:p>
-      <w:pPr>
-        <w:pStyle w:val="ListParagraph"/>
-        <w:numPr>
-          <w:ilvl w:val="0"/>
-          <w:numId w:val="4"/>
-        </w:numPr>
-        <w:spacing w:line="480" w:lineRule="auto"/>
-      </w:pPr>
-      <w:r>
-        <w:t>Begin with Rabi oscillations</w:t>
-      </w:r>
-    </w:p>
-    <w:p>
-      <w:pPr>
-        <w:pStyle w:val="ListParagraph"/>
-        <w:numPr>
-          <w:ilvl w:val="0"/>
-          <w:numId w:val="4"/>
-        </w:numPr>
-        <w:spacing w:line="480" w:lineRule="auto"/>
-      </w:pPr>
-      <w:r>
-        <w:t>Continue with the experiment used to detect them</w:t>
-      </w:r>
-    </w:p>
-    <w:p>
-      <w:pPr>
-        <w:pStyle w:val="ListParagraph"/>
-        <w:numPr>
-          <w:ilvl w:val="0"/>
-          <w:numId w:val="4"/>
-        </w:numPr>
-        <w:spacing w:line="480" w:lineRule="auto"/>
-      </w:pPr>
-      <w:r>
-        <w:t xml:space="preserve">Finally, motivate the model </w:t>
-      </w:r>
-    </w:p>
-    <w:p>
-      <w:pPr>
-        <w:pStyle w:val="ListParagraph"/>
+        <w:t>theory behind Rabi oscillations</w:t>
+      </w:r>
+      <w:r>
+        <w:t>, how they are produced in experiment,</w:t>
+      </w:r>
+      <w:r>
+        <w:t xml:space="preserve"> and the model used to represent them. </w:t>
+      </w:r>
+    </w:p>
+    <w:p>
+      <w:pPr>
         <w:spacing w:line="480" w:lineRule="auto"/>
       </w:pPr>
     </w:p>
@@ -1486,6 +1518,33 @@
     </w:p>
     <w:p>
       <w:pPr>
+        <w:spacing w:line="480" w:lineRule="auto"/>
+        <w:rPr>
+          <w:szCs w:val="24"/>
+        </w:rPr>
+      </w:pPr>
+      <w:r>
+        <w:rPr>
+          <w:szCs w:val="24"/>
+        </w:rPr>
+        <w:tab/>
+        <w:t xml:space="preserve">When one thinks of a laser pulse exciting an electron, it is easy to consider it as a one and done phenomenon. However, if we consider the time evolution of this system, we’d find something special. The electron does not experience a single excitation and de-excitation, but a cyclical pattern of this. This phenomenon is called the Rabi oscillation and is a purely quantum effect. Rabi oscillations are the focus of this </w:t>
+      </w:r>
+      <w:r>
+        <w:rPr>
+          <w:szCs w:val="24"/>
+        </w:rPr>
+        <w:t>thesis and</w:t>
+      </w:r>
+      <w:r>
+        <w:rPr>
+          <w:szCs w:val="24"/>
+        </w:rPr>
+        <w:t xml:space="preserve"> are elaborated upon in this section. </w:t>
+      </w:r>
+    </w:p>
+    <w:p>
+      <w:pPr>
         <w:pStyle w:val="ListParagraph"/>
         <w:numPr>
           <w:ilvl w:val="0"/>
@@ -1494,7 +1553,7 @@
         <w:spacing w:line="480" w:lineRule="auto"/>
       </w:pPr>
       <w:r>
-        <w:t>What are Rabi oscillations</w:t>
+        <w:t>Historical Context</w:t>
       </w:r>
     </w:p>
     <w:p>
@@ -1507,7 +1566,10 @@
         <w:spacing w:line="480" w:lineRule="auto"/>
       </w:pPr>
       <w:r>
-        <w:t>Start with history</w:t>
+        <w:t>Named after Isaac Isidor Rabi</w:t>
+      </w:r>
+      <w:r>
+        <w:t xml:space="preserve"> </w:t>
       </w:r>
     </w:p>
     <w:p>
@@ -1520,6 +1582,19 @@
         <w:spacing w:line="480" w:lineRule="auto"/>
       </w:pPr>
       <w:r>
+        <w:t>Derived in 1937, set the basis for the burgeoning field of Nuclear Magnetic Resonance</w:t>
+      </w:r>
+    </w:p>
+    <w:p>
+      <w:pPr>
+        <w:pStyle w:val="ListParagraph"/>
+        <w:numPr>
+          <w:ilvl w:val="1"/>
+          <w:numId w:val="5"/>
+        </w:numPr>
+        <w:spacing w:line="480" w:lineRule="auto"/>
+      </w:pPr>
+      <w:r>
         <w:t>What they represent – purely quantum phenomenon</w:t>
       </w:r>
     </w:p>
@@ -1533,7 +1608,761 @@
         <w:spacing w:line="480" w:lineRule="auto"/>
       </w:pPr>
       <w:r>
-        <w:t>Mathematical representation</w:t>
+        <w:lastRenderedPageBreak/>
+        <w:t>General Situation</w:t>
+      </w:r>
+    </w:p>
+    <w:p>
+      <w:pPr>
+        <w:pStyle w:val="ListParagraph"/>
+        <w:numPr>
+          <w:ilvl w:val="2"/>
+          <w:numId w:val="5"/>
+        </w:numPr>
+        <w:spacing w:line="480" w:lineRule="auto"/>
+      </w:pPr>
+      <w:r>
+        <w:t>We can consider a simple two-state model that is excited via an external light source (</w:t>
+      </w:r>
+      <w:r>
+        <w:rPr>
+          <w:color w:val="0070C0"/>
+        </w:rPr>
+        <w:t>Picture</w:t>
+      </w:r>
+      <w:r>
+        <w:t>)</w:t>
+      </w:r>
+    </w:p>
+    <w:p>
+      <w:pPr>
+        <w:pStyle w:val="ListParagraph"/>
+        <w:numPr>
+          <w:ilvl w:val="2"/>
+          <w:numId w:val="5"/>
+        </w:numPr>
+        <w:spacing w:line="480" w:lineRule="auto"/>
+      </w:pPr>
+      <w:r>
+        <w:t>This system can be represented via the following Hamiltonian (</w:t>
+      </w:r>
+      <w:r>
+        <w:rPr>
+          <w:color w:val="0070C0"/>
+        </w:rPr>
+        <w:t>Equation</w:t>
+      </w:r>
+      <w:r>
+        <w:t>)</w:t>
+      </w:r>
+    </w:p>
+    <w:p>
+      <w:pPr>
+        <w:pStyle w:val="ListParagraph"/>
+        <w:numPr>
+          <w:ilvl w:val="2"/>
+          <w:numId w:val="5"/>
+        </w:numPr>
+        <w:spacing w:line="480" w:lineRule="auto"/>
+      </w:pPr>
+      <w:r>
+        <w:t>This separates the Hamiltonian into a time independent term (representing the ground state atom) and a time dependent term (representing the excitation process between the incident light and the ground state atom)</w:t>
+      </w:r>
+    </w:p>
+    <w:p>
+      <w:pPr>
+        <w:pStyle w:val="ListParagraph"/>
+        <w:numPr>
+          <w:ilvl w:val="2"/>
+          <w:numId w:val="5"/>
+        </w:numPr>
+        <w:spacing w:line="480" w:lineRule="auto"/>
+      </w:pPr>
+      <w:r>
+        <w:t>We then seek to solve the Schrodinger equation for this system (</w:t>
+      </w:r>
+      <w:r>
+        <w:rPr>
+          <w:color w:val="0070C0"/>
+        </w:rPr>
+        <w:t>Equation</w:t>
+      </w:r>
+      <w:r>
+        <w:t>)</w:t>
+      </w:r>
+    </w:p>
+    <w:p>
+      <w:pPr>
+        <w:pStyle w:val="ListParagraph"/>
+        <w:numPr>
+          <w:ilvl w:val="2"/>
+          <w:numId w:val="5"/>
+        </w:numPr>
+        <w:spacing w:line="480" w:lineRule="auto"/>
+      </w:pPr>
+      <w:r>
+        <w:t>The solution for which is as follows:</w:t>
+      </w:r>
+    </w:p>
+    <w:p>
+      <w:pPr>
+        <w:pStyle w:val="ListParagraph"/>
+        <w:numPr>
+          <w:ilvl w:val="2"/>
+          <w:numId w:val="5"/>
+        </w:numPr>
+        <w:spacing w:line="480" w:lineRule="auto"/>
+      </w:pPr>
+      <w:r>
+        <w:t>We can take this solution and substitute it back into the Schrodinger equation, which we can simplify to get (</w:t>
+      </w:r>
+      <w:r>
+        <w:rPr>
+          <w:color w:val="0070C0"/>
+        </w:rPr>
+        <w:t>Equation</w:t>
+      </w:r>
+      <w:r>
+        <w:t>)</w:t>
+      </w:r>
+    </w:p>
+    <w:p>
+      <w:pPr>
+        <w:pStyle w:val="ListParagraph"/>
+        <w:numPr>
+          <w:ilvl w:val="2"/>
+          <w:numId w:val="5"/>
+        </w:numPr>
+        <w:spacing w:line="480" w:lineRule="auto"/>
+      </w:pPr>
+      <w:r>
+        <w:t>We can find the average energy of this system by taking its expectation value which results in the following:</w:t>
+      </w:r>
+    </w:p>
+    <w:p>
+      <w:pPr>
+        <w:pStyle w:val="ListParagraph"/>
+        <w:numPr>
+          <w:ilvl w:val="2"/>
+          <w:numId w:val="5"/>
+        </w:numPr>
+        <w:spacing w:line="480" w:lineRule="auto"/>
+      </w:pPr>
+      <w:r>
+        <w:t>This gives us a first order differential equation for the complex amplitude</w:t>
+      </w:r>
+    </w:p>
+    <w:p>
+      <w:pPr>
+        <w:pStyle w:val="ListParagraph"/>
+        <w:numPr>
+          <w:ilvl w:val="2"/>
+          <w:numId w:val="5"/>
+        </w:numPr>
+        <w:spacing w:line="480" w:lineRule="auto"/>
+      </w:pPr>
+      <w:r>
+        <w:t>To define the complex amplitude we must consider the energy shift of an atomic dipole in the electric field of the incident light (</w:t>
+      </w:r>
+      <w:r>
+        <w:rPr>
+          <w:color w:val="0070C0"/>
+        </w:rPr>
+        <w:t>Equation</w:t>
+      </w:r>
+      <w:r>
+        <w:t>)</w:t>
+      </w:r>
+    </w:p>
+    <w:p>
+      <w:pPr>
+        <w:pStyle w:val="ListParagraph"/>
+        <w:numPr>
+          <w:ilvl w:val="2"/>
+          <w:numId w:val="5"/>
+        </w:numPr>
+        <w:spacing w:line="480" w:lineRule="auto"/>
+      </w:pPr>
+      <w:r>
+        <w:t>We can arbitrarily align the polarization along an axis, we can choose the x axis (</w:t>
+      </w:r>
+      <w:r>
+        <w:rPr>
+          <w:color w:val="0070C0"/>
+        </w:rPr>
+        <w:t>Equation</w:t>
+      </w:r>
+      <w:r>
+        <w:t>)</w:t>
+      </w:r>
+    </w:p>
+    <w:p>
+      <w:pPr>
+        <w:pStyle w:val="ListParagraph"/>
+        <w:numPr>
+          <w:ilvl w:val="2"/>
+          <w:numId w:val="5"/>
+        </w:numPr>
+        <w:spacing w:line="480" w:lineRule="auto"/>
+      </w:pPr>
+      <w:r>
+        <w:t>The equation then becomes (</w:t>
+      </w:r>
+      <w:r>
+        <w:rPr>
+          <w:color w:val="0070C0"/>
+        </w:rPr>
+        <w:t>Equation</w:t>
+      </w:r>
+      <w:r>
+        <w:t>)</w:t>
+      </w:r>
+    </w:p>
+    <w:p>
+      <w:pPr>
+        <w:pStyle w:val="ListParagraph"/>
+        <w:numPr>
+          <w:ilvl w:val="2"/>
+          <w:numId w:val="5"/>
+        </w:numPr>
+        <w:spacing w:line="480" w:lineRule="auto"/>
+      </w:pPr>
+      <w:r>
+        <w:t>Individual matrix elements are given by (</w:t>
+      </w:r>
+      <w:r>
+        <w:rPr>
+          <w:color w:val="0070C0"/>
+        </w:rPr>
+        <w:t>Equation</w:t>
+      </w:r>
+      <w:r>
+        <w:t>)</w:t>
+      </w:r>
+    </w:p>
+    <w:p>
+      <w:pPr>
+        <w:pStyle w:val="ListParagraph"/>
+        <w:numPr>
+          <w:ilvl w:val="2"/>
+          <w:numId w:val="5"/>
+        </w:numPr>
+        <w:spacing w:line="480" w:lineRule="auto"/>
+      </w:pPr>
+      <w:r>
+        <w:t>As such the dipole matrix element is then (</w:t>
+      </w:r>
+      <w:r>
+        <w:rPr>
+          <w:color w:val="0070C0"/>
+        </w:rPr>
+        <w:t>Equation</w:t>
+      </w:r>
+      <w:r>
+        <w:t>)</w:t>
+      </w:r>
+    </w:p>
+    <w:p>
+      <w:pPr>
+        <w:pStyle w:val="ListParagraph"/>
+        <w:numPr>
+          <w:ilvl w:val="2"/>
+          <w:numId w:val="5"/>
+        </w:numPr>
+        <w:spacing w:line="480" w:lineRule="auto"/>
+      </w:pPr>
+      <w:r>
+        <w:t>Thus the previous equation can be rewritten as (</w:t>
+      </w:r>
+      <w:r>
+        <w:rPr>
+          <w:color w:val="0070C0"/>
+        </w:rPr>
+        <w:t>Equation</w:t>
+      </w:r>
+      <w:r>
+        <w:t>)</w:t>
+      </w:r>
+    </w:p>
+    <w:p>
+      <w:pPr>
+        <w:pStyle w:val="ListParagraph"/>
+        <w:numPr>
+          <w:ilvl w:val="2"/>
+          <w:numId w:val="5"/>
+        </w:numPr>
+        <w:spacing w:line="480" w:lineRule="auto"/>
+      </w:pPr>
+      <w:r>
+        <w:t>Wherein the Rabi frequency is defined as (</w:t>
+      </w:r>
+      <w:r>
+        <w:rPr>
+          <w:color w:val="0070C0"/>
+        </w:rPr>
+        <w:t>Equation</w:t>
+      </w:r>
+      <w:r>
+        <w:t>)</w:t>
+      </w:r>
+    </w:p>
+    <w:p>
+      <w:pPr>
+        <w:pStyle w:val="ListParagraph"/>
+        <w:numPr>
+          <w:ilvl w:val="1"/>
+          <w:numId w:val="5"/>
+        </w:numPr>
+        <w:spacing w:line="480" w:lineRule="auto"/>
+      </w:pPr>
+      <w:r>
+        <w:lastRenderedPageBreak/>
+        <w:t>Idealized</w:t>
+      </w:r>
+    </w:p>
+    <w:p>
+      <w:pPr>
+        <w:pStyle w:val="ListParagraph"/>
+        <w:numPr>
+          <w:ilvl w:val="2"/>
+          <w:numId w:val="5"/>
+        </w:numPr>
+        <w:spacing w:line="480" w:lineRule="auto"/>
+      </w:pPr>
+      <w:r>
+        <w:t xml:space="preserve">Now consider </w:t>
+      </w:r>
+      <w:r>
+        <w:t>resonantly</w:t>
+      </w:r>
+      <w:r>
+        <w:t xml:space="preserve"> exciting the atom</w:t>
+      </w:r>
+      <w:r>
+        <w:t xml:space="preserve"> (excited with energy that is the same as the transition between the ground and excited states)</w:t>
+      </w:r>
+    </w:p>
+    <w:p>
+      <w:pPr>
+        <w:pStyle w:val="ListParagraph"/>
+        <w:numPr>
+          <w:ilvl w:val="2"/>
+          <w:numId w:val="5"/>
+        </w:numPr>
+        <w:spacing w:line="480" w:lineRule="auto"/>
+      </w:pPr>
+      <w:r>
+        <w:t xml:space="preserve">Our system reduces to: </w:t>
+      </w:r>
+      <w:r>
+        <w:t>(</w:t>
+      </w:r>
+      <w:r>
+        <w:rPr>
+          <w:color w:val="0070C0"/>
+        </w:rPr>
+        <w:t>Equation</w:t>
+      </w:r>
+      <w:r>
+        <w:t>)</w:t>
+      </w:r>
+    </w:p>
+    <w:p>
+      <w:pPr>
+        <w:pStyle w:val="ListParagraph"/>
+        <w:numPr>
+          <w:ilvl w:val="2"/>
+          <w:numId w:val="5"/>
+        </w:numPr>
+        <w:spacing w:line="480" w:lineRule="auto"/>
+      </w:pPr>
+      <w:r>
+        <w:t xml:space="preserve">This system of equations can be solved to get the following </w:t>
+      </w:r>
+      <w:r>
+        <w:t>(</w:t>
+      </w:r>
+      <w:r>
+        <w:rPr>
+          <w:color w:val="0070C0"/>
+        </w:rPr>
+        <w:t>Equation</w:t>
+      </w:r>
+      <w:r>
+        <w:t>)</w:t>
+      </w:r>
+    </w:p>
+    <w:p>
+      <w:pPr>
+        <w:pStyle w:val="ListParagraph"/>
+        <w:numPr>
+          <w:ilvl w:val="2"/>
+          <w:numId w:val="5"/>
+        </w:numPr>
+        <w:spacing w:line="480" w:lineRule="auto"/>
+      </w:pPr>
+      <w:r>
+        <w:t>This second order ordinary differential equation has the following solutions</w:t>
+      </w:r>
+    </w:p>
+    <w:p>
+      <w:pPr>
+        <w:pStyle w:val="ListParagraph"/>
+        <w:numPr>
+          <w:ilvl w:val="2"/>
+          <w:numId w:val="5"/>
+        </w:numPr>
+        <w:spacing w:line="480" w:lineRule="auto"/>
+      </w:pPr>
+      <w:r>
+        <w:t>Which is clearly an oscillatory process</w:t>
+      </w:r>
+    </w:p>
+    <w:p>
+      <w:pPr>
+        <w:pStyle w:val="ListParagraph"/>
+        <w:numPr>
+          <w:ilvl w:val="1"/>
+          <w:numId w:val="5"/>
+        </w:numPr>
+        <w:spacing w:line="480" w:lineRule="auto"/>
+      </w:pPr>
+      <w:r>
+        <w:t>Dampening</w:t>
+      </w:r>
+    </w:p>
+    <w:p>
+      <w:pPr>
+        <w:pStyle w:val="ListParagraph"/>
+        <w:numPr>
+          <w:ilvl w:val="2"/>
+          <w:numId w:val="5"/>
+        </w:numPr>
+        <w:spacing w:line="480" w:lineRule="auto"/>
+      </w:pPr>
+      <w:r>
+        <w:t xml:space="preserve">Rabi oscillations are difficult to observe in the lab frame </w:t>
+      </w:r>
+    </w:p>
+    <w:p>
+      <w:pPr>
+        <w:pStyle w:val="ListParagraph"/>
+        <w:numPr>
+          <w:ilvl w:val="2"/>
+          <w:numId w:val="5"/>
+        </w:numPr>
+        <w:spacing w:line="480" w:lineRule="auto"/>
+      </w:pPr>
+      <w:r>
+        <w:t>One must consider a careful balance between the oscillation period and the radiative lifetime</w:t>
+      </w:r>
+    </w:p>
+    <w:p>
+      <w:pPr>
+        <w:pStyle w:val="ListParagraph"/>
+        <w:numPr>
+          <w:ilvl w:val="2"/>
+          <w:numId w:val="5"/>
+        </w:numPr>
+        <w:spacing w:line="480" w:lineRule="auto"/>
+      </w:pPr>
+      <w:r>
+        <w:t>To reconcile this, one must consider higher powers to achieve observable Rabi oscillations (</w:t>
+      </w:r>
+      <w:r>
+        <w:rPr>
+          <w:color w:val="00B050"/>
+        </w:rPr>
+        <w:t>Relationships between power, period, and/or radiative lifetime</w:t>
+      </w:r>
+      <w:r>
+        <w:t>)</w:t>
+      </w:r>
+    </w:p>
+    <w:p>
+      <w:pPr>
+        <w:pStyle w:val="ListParagraph"/>
+        <w:numPr>
+          <w:ilvl w:val="2"/>
+          <w:numId w:val="5"/>
+        </w:numPr>
+        <w:spacing w:line="480" w:lineRule="auto"/>
+      </w:pPr>
+      <w:r>
+        <w:t>However this isn’t the only effect hampering Rabi oscillations:</w:t>
+      </w:r>
+    </w:p>
+    <w:p>
+      <w:pPr>
+        <w:pStyle w:val="ListParagraph"/>
+        <w:numPr>
+          <w:ilvl w:val="3"/>
+          <w:numId w:val="5"/>
+        </w:numPr>
+        <w:spacing w:line="480" w:lineRule="auto"/>
+      </w:pPr>
+      <w:r>
+        <w:t>T_1 – longitudinal relaxation – population decay</w:t>
+      </w:r>
+    </w:p>
+    <w:p>
+      <w:pPr>
+        <w:pStyle w:val="ListParagraph"/>
+        <w:numPr>
+          <w:ilvl w:val="4"/>
+          <w:numId w:val="5"/>
+        </w:numPr>
+        <w:spacing w:line="480" w:lineRule="auto"/>
+      </w:pPr>
+      <w:r>
+        <w:t xml:space="preserve">Electron may decay spontaneously </w:t>
+      </w:r>
+    </w:p>
+    <w:p>
+      <w:pPr>
+        <w:pStyle w:val="ListParagraph"/>
+        <w:numPr>
+          <w:ilvl w:val="4"/>
+          <w:numId w:val="5"/>
+        </w:numPr>
+        <w:spacing w:line="480" w:lineRule="auto"/>
+      </w:pPr>
+      <w:r>
+        <w:t>Breaks the coherence of the electronic wave function</w:t>
+      </w:r>
+    </w:p>
+    <w:p>
+      <w:pPr>
+        <w:pStyle w:val="ListParagraph"/>
+        <w:numPr>
+          <w:ilvl w:val="4"/>
+          <w:numId w:val="5"/>
+        </w:numPr>
+        <w:spacing w:line="480" w:lineRule="auto"/>
+      </w:pPr>
+      <w:r>
+        <w:t>Interrupts the Rabi oscillation</w:t>
+      </w:r>
+      <w:r>
+        <w:t xml:space="preserve"> – relies on coherence of superposition states</w:t>
+      </w:r>
+    </w:p>
+    <w:p>
+      <w:pPr>
+        <w:pStyle w:val="ListParagraph"/>
+        <w:numPr>
+          <w:ilvl w:val="4"/>
+          <w:numId w:val="5"/>
+        </w:numPr>
+        <w:spacing w:line="480" w:lineRule="auto"/>
+      </w:pPr>
+      <w:r>
+        <w:t>Upper limit set by radiative lifetime</w:t>
+      </w:r>
+    </w:p>
+    <w:p>
+      <w:pPr>
+        <w:pStyle w:val="ListParagraph"/>
+        <w:numPr>
+          <w:ilvl w:val="3"/>
+          <w:numId w:val="5"/>
+        </w:numPr>
+        <w:spacing w:line="480" w:lineRule="auto"/>
+      </w:pPr>
+      <w:r>
+        <w:t>T_2 – dephasing processes</w:t>
+      </w:r>
+    </w:p>
+    <w:p>
+      <w:pPr>
+        <w:pStyle w:val="ListParagraph"/>
+        <w:numPr>
+          <w:ilvl w:val="4"/>
+          <w:numId w:val="5"/>
+        </w:numPr>
+        <w:spacing w:line="480" w:lineRule="auto"/>
+      </w:pPr>
+      <w:r>
+        <w:lastRenderedPageBreak/>
+        <w:t>Atom in excited state undergoes elastic or inelastic collisions</w:t>
+      </w:r>
+    </w:p>
+    <w:p>
+      <w:pPr>
+        <w:pStyle w:val="ListParagraph"/>
+        <w:numPr>
+          <w:ilvl w:val="4"/>
+          <w:numId w:val="5"/>
+        </w:numPr>
+        <w:spacing w:line="480" w:lineRule="auto"/>
+      </w:pPr>
+      <w:r>
+        <w:t>Changes phase of the wave function, but still keeps the population the same</w:t>
+      </w:r>
+    </w:p>
+    <w:p>
+      <w:pPr>
+        <w:pStyle w:val="ListParagraph"/>
+        <w:numPr>
+          <w:ilvl w:val="4"/>
+          <w:numId w:val="5"/>
+        </w:numPr>
+        <w:spacing w:line="480" w:lineRule="auto"/>
+      </w:pPr>
+      <w:r>
+        <w:t>Phase coherence also an important property to observe Rabi oscillations</w:t>
+      </w:r>
+    </w:p>
+    <w:p>
+      <w:pPr>
+        <w:pStyle w:val="ListParagraph"/>
+        <w:numPr>
+          <w:ilvl w:val="3"/>
+          <w:numId w:val="5"/>
+        </w:numPr>
+        <w:spacing w:line="480" w:lineRule="auto"/>
+      </w:pPr>
+      <w:r>
+        <w:t>These two dephasing mechanisms can be related as follows:</w:t>
+      </w:r>
+    </w:p>
+    <w:p>
+      <w:pPr>
+        <w:pStyle w:val="ListParagraph"/>
+        <w:numPr>
+          <w:ilvl w:val="3"/>
+          <w:numId w:val="5"/>
+        </w:numPr>
+        <w:spacing w:line="480" w:lineRule="auto"/>
+      </w:pPr>
+      <w:r>
+        <w:t>Wherein T2 star is called the pure dephasing caused by population decay</w:t>
+      </w:r>
+    </w:p>
+    <w:p>
+      <w:pPr>
+        <w:pStyle w:val="ListParagraph"/>
+        <w:numPr>
+          <w:ilvl w:val="3"/>
+          <w:numId w:val="5"/>
+        </w:numPr>
+        <w:spacing w:line="480" w:lineRule="auto"/>
+      </w:pPr>
+      <w:r>
+        <w:t>If T2star&lt;&lt; T_</w:t>
+      </w:r>
+      <w:proofErr w:type="gramStart"/>
+      <w:r>
+        <w:t>1</w:t>
+      </w:r>
+      <w:proofErr w:type="gramEnd"/>
+      <w:r>
+        <w:t xml:space="preserve"> then decoherence is governed by T2 and as such collisions</w:t>
+      </w:r>
+    </w:p>
+    <w:p>
+      <w:pPr>
+        <w:pStyle w:val="ListParagraph"/>
+        <w:numPr>
+          <w:ilvl w:val="3"/>
+          <w:numId w:val="5"/>
+        </w:numPr>
+        <w:spacing w:line="480" w:lineRule="auto"/>
+      </w:pPr>
+      <w:r>
+        <w:t>If T2star&gt;&gt; T_! then decoherence is governed by the radiative lifetime</w:t>
+      </w:r>
+    </w:p>
+    <w:p>
+      <w:pPr>
+        <w:pStyle w:val="ListParagraph"/>
+        <w:numPr>
+          <w:ilvl w:val="3"/>
+          <w:numId w:val="5"/>
+        </w:numPr>
+        <w:spacing w:line="480" w:lineRule="auto"/>
+      </w:pPr>
+      <w:r>
+        <w:t xml:space="preserve">Given </w:t>
+      </w:r>
+      <w:proofErr w:type="gramStart"/>
+      <w:r>
+        <w:t>this, if</w:t>
+      </w:r>
+      <w:proofErr w:type="gramEnd"/>
+      <w:r>
+        <w:t xml:space="preserve"> we consider that the dampening is rate is gamma</w:t>
+      </w:r>
+    </w:p>
+    <w:p>
+      <w:pPr>
+        <w:pStyle w:val="ListParagraph"/>
+        <w:numPr>
+          <w:ilvl w:val="3"/>
+          <w:numId w:val="5"/>
+        </w:numPr>
+        <w:spacing w:line="480" w:lineRule="auto"/>
+      </w:pPr>
+      <w:r>
+        <w:t xml:space="preserve">The probability of the electron population is given as follows </w:t>
+      </w:r>
+      <w:r>
+        <w:t>(</w:t>
+      </w:r>
+      <w:r>
+        <w:rPr>
+          <w:color w:val="0070C0"/>
+        </w:rPr>
+        <w:t>Equation</w:t>
+      </w:r>
+      <w:r>
+        <w:t>)</w:t>
+      </w:r>
+    </w:p>
+    <w:p>
+      <w:pPr>
+        <w:pStyle w:val="ListParagraph"/>
+        <w:numPr>
+          <w:ilvl w:val="3"/>
+          <w:numId w:val="5"/>
+        </w:numPr>
+        <w:spacing w:line="480" w:lineRule="auto"/>
+      </w:pPr>
+      <w:r>
+        <w:t xml:space="preserve">However, this may not be the only reason for dampening, there may be environmental effects not considered here that may contribute. These effects are further studied in this </w:t>
+      </w:r>
+      <w:proofErr w:type="gramStart"/>
+      <w:r>
+        <w:t>thesis .</w:t>
+      </w:r>
+      <w:proofErr w:type="gramEnd"/>
+    </w:p>
+    <w:p>
+      <w:pPr>
+        <w:pStyle w:val="ListParagraph"/>
+        <w:spacing w:line="480" w:lineRule="auto"/>
+        <w:ind w:left="2880"/>
+      </w:pPr>
+      <w:r>
+        <w:t xml:space="preserve"> </w:t>
+      </w:r>
+    </w:p>
+    <w:p>
+      <w:pPr>
+        <w:pStyle w:val="ListParagraph"/>
+        <w:numPr>
+          <w:ilvl w:val="0"/>
+          <w:numId w:val="5"/>
+        </w:numPr>
+        <w:spacing w:line="480" w:lineRule="auto"/>
+      </w:pPr>
+      <w:r>
+        <w:tab/>
+        <w:t xml:space="preserve">One can verify the quantum nature of a system by the presence of Rabi oscillations, however there is no way, at present, to observe electron dynamics and observe the presence of Rabi oscillations. However, one can observe the emissions from </w:t>
+      </w:r>
+      <w:r>
+        <w:lastRenderedPageBreak/>
+        <w:t xml:space="preserve">the electrons which will still reflect the Rabi oscillations. To get a better picture of this, it is important to understand the framework used to understand photons, which will be considered in the next section. </w:t>
       </w:r>
     </w:p>
     <w:p>
@@ -1572,164 +2401,180 @@
           <w:szCs w:val="24"/>
         </w:rPr>
       </w:pPr>
-      <w:r>
-        <w:rPr>
-          <w:szCs w:val="24"/>
-        </w:rPr>
+    </w:p>
+    <w:p>
+      <w:pPr>
+        <w:spacing w:line="480" w:lineRule="auto"/>
+        <w:rPr>
+          <w:szCs w:val="24"/>
+        </w:rPr>
+      </w:pPr>
+      <w:r>
+        <w:rPr>
+          <w:szCs w:val="24"/>
+        </w:rPr>
+        <w:tab/>
+      </w:r>
+      <w:r>
+        <w:rPr>
+          <w:szCs w:val="24"/>
+        </w:rPr>
+        <w:t xml:space="preserve">While it is understood that Rabi oscillations </w:t>
+      </w:r>
+      <w:proofErr w:type="gramStart"/>
+      <w:r>
+        <w:rPr>
+          <w:szCs w:val="24"/>
+        </w:rPr>
+        <w:t>As</w:t>
+      </w:r>
+      <w:proofErr w:type="gramEnd"/>
+      <w:r>
+        <w:rPr>
+          <w:szCs w:val="24"/>
+        </w:rPr>
+        <w:t xml:space="preserve"> electron populations oscillate between the ground and </w:t>
+      </w:r>
+      <w:r>
+        <w:rPr>
+          <w:szCs w:val="24"/>
+        </w:rPr>
+        <w:t>excited states, and in particular as the excited electron relaxes into the ground state, it emits photons. It is with these emissions that we wish to study Rabi oscillations. However, before we can do so, it is important to understand that which we wish to study, so without further ado</w:t>
+      </w:r>
+      <w:r>
+        <w:rPr>
+          <w:szCs w:val="24"/>
+        </w:rPr>
+        <w:t>, here we address</w:t>
+      </w:r>
+      <w:r>
+        <w:rPr>
+          <w:szCs w:val="24"/>
+        </w:rPr>
+        <w:t xml:space="preserve"> the statistical nature of light.</w:t>
+      </w:r>
+    </w:p>
+    <w:p>
+      <w:pPr>
+        <w:spacing w:line="480" w:lineRule="auto"/>
+        <w:rPr>
+          <w:szCs w:val="24"/>
+        </w:rPr>
+      </w:pPr>
+    </w:p>
+    <w:p>
+      <w:pPr>
+        <w:spacing w:line="480" w:lineRule="auto"/>
+        <w:rPr>
+          <w:szCs w:val="24"/>
+        </w:rPr>
+      </w:pPr>
+      <w:r>
+        <w:rPr>
+          <w:szCs w:val="24"/>
+        </w:rPr>
+        <w:tab/>
+        <w:t xml:space="preserve">Under a classical lens, </w:t>
+      </w:r>
+      <w:r>
+        <w:rPr>
+          <w:szCs w:val="24"/>
+        </w:rPr>
+        <w:t xml:space="preserve">we think of light as a wave, a steady stream of photons. That is to say that we can depend on photons being present at regularly spaced time-intervals. However, photon production, is a highly probabilistic process which we will address in depth in this section. </w:t>
+      </w:r>
+    </w:p>
+    <w:p>
+      <w:pPr>
+        <w:spacing w:line="480" w:lineRule="auto"/>
+        <w:rPr>
+          <w:szCs w:val="24"/>
+        </w:rPr>
+      </w:pPr>
+    </w:p>
+    <w:p>
+      <w:pPr>
+        <w:spacing w:line="480" w:lineRule="auto"/>
+        <w:rPr>
+          <w:szCs w:val="24"/>
+        </w:rPr>
+      </w:pPr>
+      <w:r>
+        <w:rPr>
+          <w:szCs w:val="24"/>
+        </w:rPr>
+        <w:tab/>
+        <w:t xml:space="preserve">The probabilistic process that governs photon production is said to be Poissonian, which can then be </w:t>
+      </w:r>
+      <w:r>
+        <w:rPr>
+          <w:szCs w:val="24"/>
+        </w:rPr>
+        <w:t>further</w:t>
+      </w:r>
+      <w:r>
+        <w:rPr>
+          <w:szCs w:val="24"/>
+        </w:rPr>
+        <w:t xml:space="preserve"> broken </w:t>
+      </w:r>
+      <w:r>
+        <w:rPr>
+          <w:szCs w:val="24"/>
+        </w:rPr>
+        <w:t>into 3 categories</w:t>
+      </w:r>
+      <w:r>
+        <w:rPr>
+          <w:szCs w:val="24"/>
+        </w:rPr>
+        <w:t xml:space="preserve">: Super-Poissonian, Poissonian, and Sub-Poissonian. </w:t>
+      </w:r>
+      <w:r>
+        <w:rPr>
+          <w:szCs w:val="24"/>
+        </w:rPr>
+        <w:t xml:space="preserve"> </w:t>
+      </w:r>
+      <w:r>
+        <w:rPr>
+          <w:szCs w:val="24"/>
+        </w:rPr>
+        <w:t>But these words</w:t>
+      </w:r>
+      <w:r>
+        <w:rPr>
+          <w:szCs w:val="24"/>
+        </w:rPr>
+        <w:t xml:space="preserve"> on their own</w:t>
+      </w:r>
+      <w:r>
+        <w:rPr>
+          <w:szCs w:val="24"/>
+        </w:rPr>
+        <w:t xml:space="preserve"> have little meaning</w:t>
+      </w:r>
+      <w:r>
+        <w:rPr>
+          <w:szCs w:val="24"/>
+        </w:rPr>
+        <w:t>, so let’s consider a toy model for some context</w:t>
+      </w:r>
+    </w:p>
+    <w:p>
+      <w:pPr>
+        <w:spacing w:line="480" w:lineRule="auto"/>
+      </w:pPr>
+      <w:r>
+        <w:tab/>
+      </w:r>
+    </w:p>
+    <w:p>
+      <w:pPr>
+        <w:spacing w:line="480" w:lineRule="auto"/>
+      </w:pPr>
+      <w:r>
         <w:lastRenderedPageBreak/>
         <w:tab/>
-      </w:r>
-      <w:r>
-        <w:rPr>
-          <w:szCs w:val="24"/>
-        </w:rPr>
-        <w:t xml:space="preserve">While it is understood that Rabi oscillations </w:t>
-      </w:r>
-      <w:r>
-        <w:rPr>
-          <w:szCs w:val="24"/>
-        </w:rPr>
-        <w:t xml:space="preserve">As electron populations oscillate between the ground and </w:t>
-      </w:r>
-      <w:r>
-        <w:rPr>
-          <w:szCs w:val="24"/>
-        </w:rPr>
-        <w:t>excited states, and in particular as the excited electron relaxes into the ground state, it emits photons. It is with these emissions that we wish to study Rabi oscillations. However, before we can do so, it is important to understand that which we wish to study, so without further ado</w:t>
-      </w:r>
-      <w:r>
-        <w:rPr>
-          <w:szCs w:val="24"/>
-        </w:rPr>
-        <w:t>, here we address</w:t>
-      </w:r>
-      <w:r>
-        <w:rPr>
-          <w:szCs w:val="24"/>
-        </w:rPr>
-        <w:t xml:space="preserve"> the statistical nature of light.</w:t>
-      </w:r>
-    </w:p>
-    <w:p>
-      <w:pPr>
-        <w:spacing w:line="480" w:lineRule="auto"/>
-        <w:rPr>
-          <w:szCs w:val="24"/>
-        </w:rPr>
-      </w:pPr>
-    </w:p>
-    <w:p>
-      <w:pPr>
-        <w:spacing w:line="480" w:lineRule="auto"/>
-        <w:rPr>
-          <w:szCs w:val="24"/>
-        </w:rPr>
-      </w:pPr>
-      <w:r>
-        <w:rPr>
-          <w:szCs w:val="24"/>
-        </w:rPr>
-        <w:tab/>
-        <w:t xml:space="preserve">Under a classical lens, </w:t>
-      </w:r>
-      <w:r>
-        <w:rPr>
-          <w:szCs w:val="24"/>
-        </w:rPr>
-        <w:t xml:space="preserve">we think of light as a wave, a steady stream of photons. That is to say that we can depend on photons being present at regularly spaced time-intervals. However, photon production, is a highly probabilistic process which we will address in depth in this section. </w:t>
-      </w:r>
-    </w:p>
-    <w:p>
-      <w:pPr>
-        <w:spacing w:line="480" w:lineRule="auto"/>
-        <w:rPr>
-          <w:szCs w:val="24"/>
-        </w:rPr>
-      </w:pPr>
-    </w:p>
-    <w:p>
-      <w:pPr>
-        <w:spacing w:line="480" w:lineRule="auto"/>
-        <w:rPr>
-          <w:szCs w:val="24"/>
-        </w:rPr>
-      </w:pPr>
-      <w:r>
-        <w:rPr>
-          <w:szCs w:val="24"/>
-        </w:rPr>
-        <w:tab/>
-        <w:t xml:space="preserve">The probabilistic process that governs photon production is said to be Poissonian, which can then be </w:t>
-      </w:r>
-      <w:r>
-        <w:rPr>
-          <w:szCs w:val="24"/>
-        </w:rPr>
-        <w:t>further</w:t>
-      </w:r>
-      <w:r>
-        <w:rPr>
-          <w:szCs w:val="24"/>
-        </w:rPr>
-        <w:t xml:space="preserve"> broken </w:t>
-      </w:r>
-      <w:r>
-        <w:rPr>
-          <w:szCs w:val="24"/>
-        </w:rPr>
-        <w:t>into 3 categories</w:t>
-      </w:r>
-      <w:r>
-        <w:rPr>
-          <w:szCs w:val="24"/>
-        </w:rPr>
-        <w:t xml:space="preserve">: Super-Poissonian, Poissonian, and Sub-Poissonian. </w:t>
-      </w:r>
-      <w:r>
-        <w:rPr>
-          <w:szCs w:val="24"/>
-        </w:rPr>
-        <w:t xml:space="preserve"> </w:t>
-      </w:r>
-      <w:r>
-        <w:rPr>
-          <w:szCs w:val="24"/>
-        </w:rPr>
-        <w:t>But these words</w:t>
-      </w:r>
-      <w:r>
-        <w:rPr>
-          <w:szCs w:val="24"/>
-        </w:rPr>
-        <w:t xml:space="preserve"> on their own</w:t>
-      </w:r>
-      <w:r>
-        <w:rPr>
-          <w:szCs w:val="24"/>
-        </w:rPr>
-        <w:t xml:space="preserve"> have little meaning</w:t>
-      </w:r>
-      <w:r>
-        <w:rPr>
-          <w:szCs w:val="24"/>
-        </w:rPr>
-        <w:t>, so let’s consider a toy model for some context</w:t>
-      </w:r>
-    </w:p>
-    <w:p>
-      <w:pPr>
-        <w:spacing w:line="480" w:lineRule="auto"/>
-      </w:pPr>
-      <w:r>
-        <w:tab/>
-      </w:r>
-    </w:p>
-    <w:p>
-      <w:pPr>
-        <w:spacing w:line="480" w:lineRule="auto"/>
-      </w:pPr>
-      <w:r>
-        <w:tab/>
         <w:t>Suppose we consider a coherent beam of light with length L which contains ‘</w:t>
       </w:r>
       <w:r>
@@ -1886,7 +2731,39 @@
         <w:t xml:space="preserve"> with photons out of N segment</w:t>
       </w:r>
       <w:r>
-        <w:t>s. Wherein N-n represents the number of segments with zero photons. We then multiply this by the probability of n successes, i.e p^n, and n-N failures, i.e. (1-p)^N-n. The entirety of this product gives us the probability of finding n segments containing one photon. (</w:t>
+        <w:t xml:space="preserve">s. Wherein </w:t>
+      </w:r>
+      <w:proofErr w:type="gramStart"/>
+      <w:r>
+        <w:t>N-n</w:t>
+      </w:r>
+      <w:proofErr w:type="gramEnd"/>
+      <w:r>
+        <w:t xml:space="preserve"> represents the number of segments with zero photons. We then multiply this by the probability of n successes, </w:t>
+      </w:r>
+      <w:proofErr w:type="spellStart"/>
+      <w:r>
+        <w:t>i.e</w:t>
+      </w:r>
+      <w:proofErr w:type="spellEnd"/>
+      <w:r>
+        <w:t xml:space="preserve"> </w:t>
+      </w:r>
+      <w:proofErr w:type="spellStart"/>
+      <w:r>
+        <w:t>p^n</w:t>
+      </w:r>
+      <w:proofErr w:type="spellEnd"/>
+      <w:r>
+        <w:t>, and n-N failures, i.e. (1-</w:t>
+      </w:r>
+      <w:proofErr w:type="gramStart"/>
+      <w:r>
+        <w:t>p)^</w:t>
+      </w:r>
+      <w:proofErr w:type="gramEnd"/>
+      <w:r>
+        <w:t>N-n. The entirety of this product gives us the probability of finding n segments containing one photon. (</w:t>
       </w:r>
       <w:r>
         <w:rPr>
@@ -1895,7 +2772,11 @@
         <w:t>Include a better understanding of the binomial distribution?</w:t>
       </w:r>
       <w:r>
-        <w:t>) We can rewrite this by considering the average number of photons within a beam of length L (</w:t>
+        <w:t xml:space="preserve">) </w:t>
+      </w:r>
+      <w:r>
+        <w:lastRenderedPageBreak/>
+        <w:t>We can rewrite this by considering the average number of photons within a beam of length L (</w:t>
       </w:r>
       <w:r>
         <w:rPr>
@@ -1930,8 +2811,13 @@
         <w:spacing w:line="480" w:lineRule="auto"/>
       </w:pPr>
       <w:r>
-        <w:t>As N is taken to be infinitely large, we can then use Stirling’s approximation,(</w:t>
-      </w:r>
+        <w:t xml:space="preserve">As N is taken to be infinitely large, we can then use Stirling’s </w:t>
+      </w:r>
+      <w:proofErr w:type="gramStart"/>
+      <w:r>
+        <w:t>approximation,(</w:t>
+      </w:r>
+      <w:proofErr w:type="gramEnd"/>
       <w:r>
         <w:rPr>
           <w:color w:val="0070C0"/>
@@ -1951,7 +2837,28 @@
         <w:ind w:left="360"/>
       </w:pPr>
       <w:r>
-        <w:t xml:space="preserve">Part 1: </w:t>
+        <w:t>Part 1: (</w:t>
+      </w:r>
+      <w:r>
+        <w:rPr>
+          <w:color w:val="0070C0"/>
+        </w:rPr>
+        <w:t>Equation</w:t>
+      </w:r>
+      <w:r>
+        <w:t>)</w:t>
+      </w:r>
+    </w:p>
+    <w:p>
+      <w:pPr>
+        <w:spacing w:line="480" w:lineRule="auto"/>
+        <w:ind w:left="360"/>
+      </w:pPr>
+      <w:r>
+        <w:t>Part 2:</w:t>
+      </w:r>
+      <w:r>
+        <w:t xml:space="preserve"> </w:t>
       </w:r>
       <w:r>
         <w:t>(</w:t>
@@ -1969,33 +2876,8 @@
     <w:p>
       <w:pPr>
         <w:spacing w:line="480" w:lineRule="auto"/>
-        <w:ind w:left="360"/>
-      </w:pPr>
-      <w:r>
-        <w:t>Part 2:</w:t>
-      </w:r>
-      <w:r>
-        <w:t xml:space="preserve"> </w:t>
-      </w:r>
-      <w:r>
-        <w:t>(</w:t>
-      </w:r>
-      <w:r>
-        <w:rPr>
-          <w:color w:val="0070C0"/>
-        </w:rPr>
-        <w:t>Equation</w:t>
-      </w:r>
-      <w:r>
-        <w:t>)</w:t>
-      </w:r>
-    </w:p>
-    <w:p>
-      <w:pPr>
-        <w:spacing w:line="480" w:lineRule="auto"/>
-      </w:pPr>
-      <w:r>
-        <w:lastRenderedPageBreak/>
+      </w:pPr>
+      <w:r>
         <w:t>We can take what we have above to rewrite equation _ a:</w:t>
       </w:r>
     </w:p>
@@ -2004,7 +2886,15 @@
         <w:spacing w:line="480" w:lineRule="auto"/>
       </w:pPr>
       <w:r>
-        <w:t>The resultant equation is used to define a Poisson distribution. We can take special note of how this equation is characterized by the mean n-bar, this is unique to a Poisson distribution. In fact, the standard deviation is given as follows:</w:t>
+        <w:t>The resultant equation is used to define a Poisson distribution. We can take special note of how this equation is characterized by the mean n-</w:t>
+      </w:r>
+      <w:proofErr w:type="gramStart"/>
+      <w:r>
+        <w:t>bar,</w:t>
+      </w:r>
+      <w:proofErr w:type="gramEnd"/>
+      <w:r>
+        <w:t xml:space="preserve"> this is unique to a Poisson distribution. In fact, the standard deviation is given as follows:</w:t>
       </w:r>
     </w:p>
     <w:p>
@@ -2158,26 +3048,46 @@
         <w:spacing w:line="480" w:lineRule="auto"/>
       </w:pPr>
       <w:r>
+        <w:lastRenderedPageBreak/>
         <w:tab/>
         <w:t>We can further understand these classifications by considering them under physical contexts. We have defined Poissonian light as that which is coherent light. This has a standard deviation that is the square-root of the mean.</w:t>
       </w:r>
       <w:r>
-        <w:t xml:space="preserve"> This light is characterized by constant frequency and consistent phase, but also as constant intensity. Suppose we were to vary the intensity as well, we would find that the number of photons falling within one standard deviation of the mean would be larger than that of coherent light. This results in super-Poissonian light, examples of this are thermal light and black body radiation. </w:t>
-      </w:r>
-    </w:p>
-    <w:p>
-      <w:pPr>
-        <w:spacing w:line="480" w:lineRule="auto"/>
-      </w:pPr>
-    </w:p>
-    <w:p>
-      <w:pPr>
-        <w:spacing w:line="480" w:lineRule="auto"/>
-      </w:pPr>
-      <w:r>
-        <w:lastRenderedPageBreak/>
+        <w:t xml:space="preserve"> This light is characterized by constant frequency and consistent phase, but also as constant intensity. Suppose we were to vary the intensity </w:t>
+      </w:r>
+      <w:r>
+        <w:t>over time.</w:t>
+      </w:r>
+      <w:r>
+        <w:t xml:space="preserve"> </w:t>
+      </w:r>
+      <w:r>
+        <w:t>W</w:t>
+      </w:r>
+      <w:r>
+        <w:t xml:space="preserve">e would find that the number of photons falling within one standard deviation of the mean would be larger than that of coherent light. This results in super-Poissonian light, examples of this are thermal light and black body radiation. </w:t>
+      </w:r>
+    </w:p>
+    <w:p>
+      <w:pPr>
+        <w:spacing w:line="480" w:lineRule="auto"/>
+      </w:pPr>
+    </w:p>
+    <w:p>
+      <w:pPr>
+        <w:spacing w:line="480" w:lineRule="auto"/>
+      </w:pPr>
+      <w:r>
         <w:tab/>
-        <w:t>Based on what we have above, we can that understand that sub-Poissonian light has a narrower distribution. In an idealized situation, we can assume that each segment used in the Poissonian light has a single photon with certitude. Thus the number of photons found in a time T, would be exactly the number of subsegments. Our standard deviation would be zero. But what is characterized by this? A perfectly coherent beam is the most stable light in classical optics, thus we must consider a non-classical source, a quantum source.</w:t>
+        <w:t xml:space="preserve">Based on what we have above, we can that understand that sub-Poissonian light has a narrower distribution. In an idealized situation, we can assume that each segment used in the Poissonian light has a single photon with certitude. Thus the number of photons found in a time T, would be exactly the number of subsegments. Our standard deviation would be zero. But what is characterized by this? A perfectly coherent beam is the most stable light in classical </w:t>
+      </w:r>
+      <w:proofErr w:type="gramStart"/>
+      <w:r>
+        <w:t>optics,</w:t>
+      </w:r>
+      <w:proofErr w:type="gramEnd"/>
+      <w:r>
+        <w:t xml:space="preserve"> thus we must consider a non-classical source, a quantum source.</w:t>
       </w:r>
     </w:p>
     <w:p>
@@ -2341,255 +3251,339 @@
       <w:pPr>
         <w:spacing w:line="480" w:lineRule="auto"/>
         <w:rPr>
+          <w:szCs w:val="24"/>
+        </w:rPr>
+      </w:pPr>
+    </w:p>
+    <w:p>
+      <w:pPr>
+        <w:spacing w:line="480" w:lineRule="auto"/>
+        <w:rPr>
           <w:sz w:val="32"/>
           <w:szCs w:val="32"/>
         </w:rPr>
       </w:pPr>
-    </w:p>
-    <w:p>
-      <w:pPr>
-        <w:spacing w:line="480" w:lineRule="auto"/>
+      <w:r>
         <w:rPr>
           <w:sz w:val="32"/>
           <w:szCs w:val="32"/>
         </w:rPr>
-      </w:pPr>
+        <w:t>2.</w:t>
+      </w:r>
       <w:r>
         <w:rPr>
           <w:sz w:val="32"/>
           <w:szCs w:val="32"/>
         </w:rPr>
-        <w:t>2.</w:t>
+        <w:t>3</w:t>
       </w:r>
       <w:r>
         <w:rPr>
           <w:sz w:val="32"/>
           <w:szCs w:val="32"/>
         </w:rPr>
-        <w:t>3</w:t>
-      </w:r>
-      <w:r>
+        <w:t xml:space="preserve"> Production of Object – The Quantum Dot</w:t>
+      </w:r>
+    </w:p>
+    <w:p>
+      <w:pPr>
+        <w:spacing w:line="480" w:lineRule="auto"/>
+        <w:rPr>
+          <w:szCs w:val="24"/>
+        </w:rPr>
+      </w:pPr>
+    </w:p>
+    <w:p>
+      <w:pPr>
+        <w:spacing w:line="480" w:lineRule="auto"/>
+        <w:rPr>
+          <w:szCs w:val="24"/>
+        </w:rPr>
+      </w:pPr>
+      <w:r>
+        <w:rPr>
+          <w:szCs w:val="24"/>
+        </w:rPr>
+        <w:t xml:space="preserve">In order to study photons, one needs a source </w:t>
+      </w:r>
+      <w:r>
+        <w:rPr>
+          <w:szCs w:val="24"/>
+        </w:rPr>
+        <w:t>for</w:t>
+      </w:r>
+      <w:r>
+        <w:rPr>
+          <w:szCs w:val="24"/>
+        </w:rPr>
+        <w:t xml:space="preserve"> them</w:t>
+      </w:r>
+      <w:r>
+        <w:rPr>
+          <w:szCs w:val="24"/>
+        </w:rPr>
+        <w:t>.</w:t>
+      </w:r>
+      <w:r>
+        <w:rPr>
+          <w:szCs w:val="24"/>
+        </w:rPr>
+        <w:t xml:space="preserve"> </w:t>
+      </w:r>
+      <w:r>
+        <w:rPr>
+          <w:szCs w:val="24"/>
+        </w:rPr>
+        <w:t>A</w:t>
+      </w:r>
+      <w:r>
+        <w:rPr>
+          <w:szCs w:val="24"/>
+        </w:rPr>
+        <w:t>s mentioned in the introduction, one</w:t>
+      </w:r>
+      <w:r>
+        <w:rPr>
+          <w:szCs w:val="24"/>
+        </w:rPr>
+        <w:t xml:space="preserve"> of</w:t>
+      </w:r>
+      <w:r>
+        <w:rPr>
+          <w:szCs w:val="24"/>
+        </w:rPr>
+        <w:t xml:space="preserve"> the best </w:t>
+      </w:r>
+      <w:proofErr w:type="gramStart"/>
+      <w:r>
+        <w:rPr>
+          <w:szCs w:val="24"/>
+        </w:rPr>
+        <w:t>source</w:t>
+      </w:r>
+      <w:proofErr w:type="gramEnd"/>
+      <w:r>
+        <w:rPr>
+          <w:szCs w:val="24"/>
+        </w:rPr>
+        <w:t xml:space="preserve"> for deterministic photons is the quantum dot. </w:t>
+      </w:r>
+    </w:p>
+    <w:p>
+      <w:pPr>
+        <w:pStyle w:val="ListParagraph"/>
+        <w:numPr>
+          <w:ilvl w:val="0"/>
+          <w:numId w:val="7"/>
+        </w:numPr>
+        <w:spacing w:line="480" w:lineRule="auto"/>
+      </w:pPr>
+      <w:r>
+        <w:t>History of quantum dot</w:t>
+      </w:r>
+    </w:p>
+    <w:p>
+      <w:pPr>
+        <w:pStyle w:val="ListParagraph"/>
+        <w:numPr>
+          <w:ilvl w:val="0"/>
+          <w:numId w:val="7"/>
+        </w:numPr>
+        <w:spacing w:line="480" w:lineRule="auto"/>
+      </w:pPr>
+      <w:r>
+        <w:t>Benefit of quantum dot over other photon sources</w:t>
+      </w:r>
+    </w:p>
+    <w:p>
+      <w:pPr>
+        <w:pStyle w:val="ListParagraph"/>
+        <w:numPr>
+          <w:ilvl w:val="0"/>
+          <w:numId w:val="7"/>
+        </w:numPr>
+        <w:spacing w:line="480" w:lineRule="auto"/>
+      </w:pPr>
+      <w:r>
+        <w:t>General mechanism of the quantum dot</w:t>
+      </w:r>
+    </w:p>
+    <w:p>
+      <w:pPr>
+        <w:pStyle w:val="ListParagraph"/>
+        <w:numPr>
+          <w:ilvl w:val="1"/>
+          <w:numId w:val="7"/>
+        </w:numPr>
+        <w:spacing w:line="480" w:lineRule="auto"/>
+      </w:pPr>
+      <w:r>
+        <w:t>3-Level system</w:t>
+      </w:r>
+    </w:p>
+    <w:p>
+      <w:pPr>
+        <w:pStyle w:val="ListParagraph"/>
+        <w:numPr>
+          <w:ilvl w:val="1"/>
+          <w:numId w:val="7"/>
+        </w:numPr>
+        <w:spacing w:line="480" w:lineRule="auto"/>
+      </w:pPr>
+      <w:r>
+        <w:t>Excitation schemes</w:t>
+      </w:r>
+    </w:p>
+    <w:p>
+      <w:pPr>
+        <w:pStyle w:val="ListParagraph"/>
+        <w:numPr>
+          <w:ilvl w:val="0"/>
+          <w:numId w:val="7"/>
+        </w:numPr>
+        <w:spacing w:line="480" w:lineRule="auto"/>
+      </w:pPr>
+      <w:r>
+        <w:t>Reimer group quantum dot</w:t>
+      </w:r>
+    </w:p>
+    <w:p>
+      <w:pPr>
+        <w:pStyle w:val="ListParagraph"/>
+        <w:numPr>
+          <w:ilvl w:val="1"/>
+          <w:numId w:val="7"/>
+        </w:numPr>
+        <w:spacing w:line="480" w:lineRule="auto"/>
+      </w:pPr>
+      <w:r>
+        <w:t>Fabrication</w:t>
+      </w:r>
+    </w:p>
+    <w:p>
+      <w:pPr>
+        <w:pStyle w:val="ListParagraph"/>
+        <w:numPr>
+          <w:ilvl w:val="1"/>
+          <w:numId w:val="7"/>
+        </w:numPr>
+        <w:spacing w:line="480" w:lineRule="auto"/>
+      </w:pPr>
+      <w:r>
+        <w:t>General properties</w:t>
+      </w:r>
+    </w:p>
+    <w:p>
+      <w:pPr>
+        <w:pStyle w:val="ListParagraph"/>
+        <w:spacing w:line="480" w:lineRule="auto"/>
+        <w:ind w:left="0"/>
+      </w:pPr>
+    </w:p>
+    <w:p>
+      <w:pPr>
+        <w:spacing w:line="480" w:lineRule="auto"/>
         <w:rPr>
           <w:sz w:val="32"/>
           <w:szCs w:val="32"/>
         </w:rPr>
-        <w:t xml:space="preserve"> Production of Object – The Quantum Dot</w:t>
-      </w:r>
-    </w:p>
-    <w:p>
-      <w:pPr>
-        <w:spacing w:line="480" w:lineRule="auto"/>
-        <w:rPr>
-          <w:szCs w:val="24"/>
-        </w:rPr>
-      </w:pPr>
-      <w:r>
-        <w:rPr>
-          <w:szCs w:val="24"/>
-        </w:rPr>
-        <w:lastRenderedPageBreak/>
-        <w:t xml:space="preserve">In order to study photons, one needs a source of them, as mentioned in the introduction, one the best sources for deterministic photons is the quantum dot. </w:t>
-      </w:r>
-    </w:p>
-    <w:p>
-      <w:pPr>
-        <w:pStyle w:val="ListParagraph"/>
-        <w:numPr>
-          <w:ilvl w:val="0"/>
-          <w:numId w:val="7"/>
-        </w:numPr>
-        <w:spacing w:line="480" w:lineRule="auto"/>
-      </w:pPr>
-      <w:r>
-        <w:t>History of quantum dot</w:t>
-      </w:r>
-    </w:p>
-    <w:p>
-      <w:pPr>
-        <w:pStyle w:val="ListParagraph"/>
-        <w:numPr>
-          <w:ilvl w:val="0"/>
-          <w:numId w:val="7"/>
-        </w:numPr>
-        <w:spacing w:line="480" w:lineRule="auto"/>
-      </w:pPr>
-      <w:r>
-        <w:t>Benefit of quantum dot over other photon sources</w:t>
-      </w:r>
-    </w:p>
-    <w:p>
-      <w:pPr>
-        <w:pStyle w:val="ListParagraph"/>
-        <w:numPr>
-          <w:ilvl w:val="0"/>
-          <w:numId w:val="7"/>
-        </w:numPr>
-        <w:spacing w:line="480" w:lineRule="auto"/>
-      </w:pPr>
-      <w:r>
-        <w:t>General mechanism of the quantum dot</w:t>
-      </w:r>
-    </w:p>
-    <w:p>
-      <w:pPr>
-        <w:pStyle w:val="ListParagraph"/>
-        <w:numPr>
-          <w:ilvl w:val="1"/>
-          <w:numId w:val="7"/>
-        </w:numPr>
-        <w:spacing w:line="480" w:lineRule="auto"/>
-      </w:pPr>
-      <w:r>
-        <w:t>3-Level system</w:t>
-      </w:r>
-    </w:p>
-    <w:p>
-      <w:pPr>
-        <w:pStyle w:val="ListParagraph"/>
-        <w:numPr>
-          <w:ilvl w:val="1"/>
-          <w:numId w:val="7"/>
-        </w:numPr>
-        <w:spacing w:line="480" w:lineRule="auto"/>
-      </w:pPr>
-      <w:r>
-        <w:t>Excitation schemes</w:t>
-      </w:r>
-    </w:p>
-    <w:p>
-      <w:pPr>
-        <w:pStyle w:val="ListParagraph"/>
-        <w:numPr>
-          <w:ilvl w:val="0"/>
-          <w:numId w:val="7"/>
-        </w:numPr>
-        <w:spacing w:line="480" w:lineRule="auto"/>
-      </w:pPr>
-      <w:r>
-        <w:t>Reimer group quantum dot</w:t>
-      </w:r>
-    </w:p>
-    <w:p>
-      <w:pPr>
-        <w:pStyle w:val="ListParagraph"/>
-        <w:numPr>
-          <w:ilvl w:val="1"/>
-          <w:numId w:val="7"/>
-        </w:numPr>
-        <w:spacing w:line="480" w:lineRule="auto"/>
-      </w:pPr>
-      <w:r>
-        <w:t>Fabrication</w:t>
-      </w:r>
-    </w:p>
-    <w:p>
-      <w:pPr>
-        <w:pStyle w:val="ListParagraph"/>
-        <w:numPr>
-          <w:ilvl w:val="1"/>
-          <w:numId w:val="7"/>
-        </w:numPr>
-        <w:spacing w:line="480" w:lineRule="auto"/>
-      </w:pPr>
-      <w:r>
-        <w:t>General properties</w:t>
-      </w:r>
-    </w:p>
-    <w:p>
-      <w:pPr>
-        <w:spacing w:line="480" w:lineRule="auto"/>
+      </w:pPr>
+      <w:r>
         <w:rPr>
           <w:sz w:val="32"/>
           <w:szCs w:val="32"/>
         </w:rPr>
-      </w:pPr>
+        <w:lastRenderedPageBreak/>
+        <w:t>2.</w:t>
+      </w:r>
       <w:r>
         <w:rPr>
           <w:sz w:val="32"/>
           <w:szCs w:val="32"/>
         </w:rPr>
-        <w:t>2.</w:t>
+        <w:t>4</w:t>
       </w:r>
       <w:r>
         <w:rPr>
           <w:sz w:val="32"/>
           <w:szCs w:val="32"/>
         </w:rPr>
-        <w:t>4</w:t>
-      </w:r>
-      <w:r>
+        <w:t xml:space="preserve"> Experimental Technique Used – The Unbalanced Mach-Zehnder Interferometer</w:t>
+      </w:r>
+    </w:p>
+    <w:p>
+      <w:pPr>
+        <w:spacing w:line="480" w:lineRule="auto"/>
+        <w:rPr>
+          <w:szCs w:val="24"/>
+        </w:rPr>
+      </w:pPr>
+    </w:p>
+    <w:p>
+      <w:pPr>
+        <w:pStyle w:val="ListParagraph"/>
+        <w:numPr>
+          <w:ilvl w:val="0"/>
+          <w:numId w:val="8"/>
+        </w:numPr>
+        <w:spacing w:line="480" w:lineRule="auto"/>
+      </w:pPr>
+      <w:r>
+        <w:t>History</w:t>
+      </w:r>
+    </w:p>
+    <w:p>
+      <w:pPr>
+        <w:pStyle w:val="ListParagraph"/>
+        <w:numPr>
+          <w:ilvl w:val="0"/>
+          <w:numId w:val="8"/>
+        </w:numPr>
+        <w:spacing w:line="480" w:lineRule="auto"/>
+      </w:pPr>
+      <w:r>
+        <w:t>General implementation</w:t>
+      </w:r>
+    </w:p>
+    <w:p>
+      <w:pPr>
+        <w:pStyle w:val="ListParagraph"/>
+        <w:numPr>
+          <w:ilvl w:val="0"/>
+          <w:numId w:val="8"/>
+        </w:numPr>
+        <w:spacing w:line="480" w:lineRule="auto"/>
+      </w:pPr>
+      <w:r>
+        <w:t>Math (?)</w:t>
+      </w:r>
+    </w:p>
+    <w:p>
+      <w:pPr>
+        <w:pStyle w:val="ListParagraph"/>
+        <w:numPr>
+          <w:ilvl w:val="0"/>
+          <w:numId w:val="8"/>
+        </w:numPr>
+        <w:spacing w:line="480" w:lineRule="auto"/>
+      </w:pPr>
+      <w:r>
+        <w:t>Why Rabi Oscillations</w:t>
+      </w:r>
+    </w:p>
+    <w:p>
+      <w:pPr>
+        <w:spacing w:line="480" w:lineRule="auto"/>
         <w:rPr>
           <w:sz w:val="32"/>
           <w:szCs w:val="32"/>
         </w:rPr>
-        <w:t xml:space="preserve"> Experimental Technique Used – The Unbalanced Mach-Zehnder Interferometer</w:t>
-      </w:r>
-    </w:p>
-    <w:p>
-      <w:pPr>
-        <w:pStyle w:val="ListParagraph"/>
-        <w:numPr>
-          <w:ilvl w:val="0"/>
-          <w:numId w:val="8"/>
-        </w:numPr>
-        <w:spacing w:line="480" w:lineRule="auto"/>
-      </w:pPr>
-      <w:r>
-        <w:t>History</w:t>
-      </w:r>
-    </w:p>
-    <w:p>
-      <w:pPr>
-        <w:pStyle w:val="ListParagraph"/>
-        <w:numPr>
-          <w:ilvl w:val="0"/>
-          <w:numId w:val="8"/>
-        </w:numPr>
-        <w:spacing w:line="480" w:lineRule="auto"/>
-      </w:pPr>
-      <w:r>
-        <w:t>General implementation</w:t>
-      </w:r>
-    </w:p>
-    <w:p>
-      <w:pPr>
-        <w:pStyle w:val="ListParagraph"/>
-        <w:numPr>
-          <w:ilvl w:val="0"/>
-          <w:numId w:val="8"/>
-        </w:numPr>
-        <w:spacing w:line="480" w:lineRule="auto"/>
-      </w:pPr>
-      <w:r>
-        <w:t>Math (?)</w:t>
-      </w:r>
-    </w:p>
-    <w:p>
-      <w:pPr>
-        <w:pStyle w:val="ListParagraph"/>
-        <w:numPr>
-          <w:ilvl w:val="0"/>
-          <w:numId w:val="8"/>
-        </w:numPr>
-        <w:spacing w:line="480" w:lineRule="auto"/>
-      </w:pPr>
-      <w:r>
-        <w:t>Why Rabi Oscillations</w:t>
-      </w:r>
-    </w:p>
-    <w:p>
-      <w:pPr>
-        <w:spacing w:line="480" w:lineRule="auto"/>
+      </w:pPr>
+      <w:r>
         <w:rPr>
           <w:sz w:val="32"/>
           <w:szCs w:val="32"/>
         </w:rPr>
-      </w:pPr>
-      <w:r>
-        <w:rPr>
-          <w:sz w:val="32"/>
-          <w:szCs w:val="32"/>
-        </w:rPr>
         <w:t>2.5 Lindblad Master Equation</w:t>
       </w:r>
     </w:p>
@@ -2599,35 +3593,40 @@
       </w:pPr>
       <w:r>
         <w:tab/>
-        <w:t xml:space="preserve">In physics, there are multiple formalisms used to define the make up of a system, one of which is the Hamiltonian. This takes the Lagrangian formalism, which takes the difference between the kinetic and potential energies, and performs a Legendre transforms. This takes the input configuration space co-ordinates of position and velocity and maps them onto the phase </w:t>
-      </w:r>
+        <w:t xml:space="preserve">In physics, there are multiple formalisms used to define the make up of a system, one of which is the Hamiltonian. This takes the Lagrangian formalism, which takes the difference between the kinetic and potential energies, and performs a Legendre transforms. This takes the input configuration space co-ordinates of position and velocity and maps them onto the phase space co-ordinates for position and momentum. Without getting into the minutiae of this transform, we can understand that </w:t>
+      </w:r>
+      <w:r>
+        <w:t xml:space="preserve">this transform results in an equation that represents the total energy of the system. </w:t>
+      </w:r>
+    </w:p>
+    <w:p>
+      <w:pPr>
+        <w:spacing w:line="480" w:lineRule="auto"/>
+      </w:pPr>
+      <w:r>
+        <w:tab/>
+        <w:t xml:space="preserve">However, this understanding only considers the system itself. While many important findings and results can be derived from this approximation, it can be far from an accurate representation of reality. Enter the </w:t>
+      </w:r>
+      <w:proofErr w:type="spellStart"/>
+      <w:r>
+        <w:t>Linblad</w:t>
+      </w:r>
+      <w:proofErr w:type="spellEnd"/>
+      <w:r>
+        <w:t xml:space="preserve"> master equation, which is touted as a more generalized version of the Hamiltonian. Not only does this consider the system’s dynamics, but also the environmental effects and whatever mechanism that couples one to the other.  </w:t>
+      </w:r>
+    </w:p>
+    <w:p>
+      <w:pPr>
+        <w:spacing w:line="480" w:lineRule="auto"/>
+      </w:pPr>
+    </w:p>
+    <w:p>
+      <w:pPr>
+        <w:spacing w:line="480" w:lineRule="auto"/>
+      </w:pPr>
       <w:r>
         <w:lastRenderedPageBreak/>
-        <w:t xml:space="preserve">space co-ordinates for position and momentum. Without getting into the minutiae of this transform, we can understand that </w:t>
-      </w:r>
-      <w:r>
-        <w:t xml:space="preserve">this transform results in an equation that represents the total energy of the system. </w:t>
-      </w:r>
-    </w:p>
-    <w:p>
-      <w:pPr>
-        <w:spacing w:line="480" w:lineRule="auto"/>
-      </w:pPr>
-      <w:r>
-        <w:tab/>
-        <w:t xml:space="preserve">However, this understanding only considers the system itself. While many important findings and results can be derived from this approximation, it can be far from an accurate representation of reality. Enter the Linblad master equation, which is touted as a more generalized version of the Hamiltonian. Not only does this consider the system’s dynamics, but also the environmental effects and whatever mechanism that couples one to the other.  </w:t>
-      </w:r>
-    </w:p>
-    <w:p>
-      <w:pPr>
-        <w:spacing w:line="480" w:lineRule="auto"/>
-      </w:pPr>
-    </w:p>
-    <w:p>
-      <w:pPr>
-        <w:spacing w:line="480" w:lineRule="auto"/>
-      </w:pPr>
-      <w:r>
         <w:tab/>
       </w:r>
       <w:r>
@@ -2702,8 +3701,15 @@
         <w:spacing w:line="480" w:lineRule="auto"/>
       </w:pPr>
       <w:r>
-        <w:lastRenderedPageBreak/>
-        <w:t xml:space="preserve">It is key to understand that while these use the same language, i.e the same basis states, the system, environment, and coupling belong to separate Hilbert spaces, and as such the basis states are separate as well. We are just able to translate each system into a single language, to gain a better understanding of the what we have. </w:t>
+        <w:t xml:space="preserve">It is key to understand that while these use the same language, </w:t>
+      </w:r>
+      <w:proofErr w:type="spellStart"/>
+      <w:r>
+        <w:t>i.e</w:t>
+      </w:r>
+      <w:proofErr w:type="spellEnd"/>
+      <w:r>
+        <w:t xml:space="preserve"> the same basis states, the system, environment, and coupling belong to separate Hilbert spaces, and as such the basis states are separate as well. We are just able to translate each system into a single language, to gain a better understanding of the what we have. </w:t>
       </w:r>
     </w:p>
     <w:p>
@@ -2725,6 +3731,7 @@
         <w:spacing w:line="480" w:lineRule="auto"/>
       </w:pPr>
       <w:r>
+        <w:lastRenderedPageBreak/>
         <w:tab/>
         <w:t>(</w:t>
       </w:r>
@@ -2760,7 +3767,23 @@
         </w:rPr>
       </w:pPr>
       <w:r>
-        <w:t xml:space="preserve">In plain terms, we can reprsent our system by a so-called density matrix, which contains all the relevant information of the system under the basis of the Hilbert space.  Its progression over time, i.e, </w:t>
+        <w:t xml:space="preserve">In plain terms, we can </w:t>
+      </w:r>
+      <w:proofErr w:type="spellStart"/>
+      <w:r>
+        <w:t>reprsent</w:t>
+      </w:r>
+      <w:proofErr w:type="spellEnd"/>
+      <w:r>
+        <w:t xml:space="preserve"> our system by a so-called density matrix, which contains all the relevant information of the system under the basis of the Hilbert space.  Its progression over time, </w:t>
+      </w:r>
+      <w:proofErr w:type="spellStart"/>
+      <w:r>
+        <w:t>i.e</w:t>
+      </w:r>
+      <w:proofErr w:type="spellEnd"/>
+      <w:r>
+        <w:t xml:space="preserve">, </w:t>
       </w:r>
       <w:r>
         <w:rPr>
@@ -2778,12 +3801,26 @@
         <w:rPr>
           <w:color w:val="000000" w:themeColor="text1"/>
         </w:rPr>
-        <w:t xml:space="preserve">Solving this grants us the equations of motion of the system, and as such gives us information about the progression of the system. </w:t>
-      </w:r>
+        <w:t xml:space="preserve">Solving </w:t>
+      </w:r>
+      <w:proofErr w:type="gramStart"/>
       <w:r>
         <w:rPr>
           <w:color w:val="000000" w:themeColor="text1"/>
         </w:rPr>
+        <w:t>this grants</w:t>
+      </w:r>
+      <w:proofErr w:type="gramEnd"/>
+      <w:r>
+        <w:rPr>
+          <w:color w:val="000000" w:themeColor="text1"/>
+        </w:rPr>
+        <w:t xml:space="preserve"> us the equations of motion of the system, and as such gives us information about the progression of the system. </w:t>
+      </w:r>
+      <w:r>
+        <w:rPr>
+          <w:color w:val="000000" w:themeColor="text1"/>
+        </w:rPr>
         <w:t>This process is the quantum analogue for the Poisson bracket, which is used to derive equations of motion from the Hamiltonian. (</w:t>
       </w:r>
       <w:r>
@@ -2810,69 +3847,69 @@
       </w:pPr>
       <w:r>
         <w:tab/>
-        <w:t xml:space="preserve">While the Heisenberg picture is equivalent to the Schrodinger picture under the Stone-von Neumann theorem, and as such realize the same results. However, the inclusion of the </w:t>
+        <w:t>While the Heisenberg picture is equivalent to the Schrodinger picture under the Stone-von Neumann theorem, and as such realize the same results. However, the inclusion of the environment and coupling is easier under the Heisenberg picture</w:t>
+      </w:r>
+      <w:r>
+        <w:t xml:space="preserve"> (</w:t>
+      </w:r>
+      <w:r>
+        <w:rPr>
+          <w:color w:val="00B050"/>
+        </w:rPr>
+        <w:t>Should I include the derivation?</w:t>
+      </w:r>
+      <w:r>
+        <w:rPr>
+          <w:color w:val="000000" w:themeColor="text1"/>
+        </w:rPr>
+        <w:t xml:space="preserve">) </w:t>
+      </w:r>
+      <w:r>
+        <w:t>and looks as follows:</w:t>
+      </w:r>
+    </w:p>
+    <w:p>
+      <w:pPr>
+        <w:spacing w:line="480" w:lineRule="auto"/>
+        <w:jc w:val="center"/>
+      </w:pPr>
+      <w:r>
+        <w:t>(</w:t>
+      </w:r>
+      <w:r>
+        <w:rPr>
+          <w:color w:val="0070C0"/>
+        </w:rPr>
+        <w:t>Equation</w:t>
+      </w:r>
+      <w:r>
+        <w:t>)</w:t>
+      </w:r>
+    </w:p>
+    <w:p>
+      <w:pPr>
+        <w:spacing w:line="480" w:lineRule="auto"/>
+      </w:pPr>
+      <w:r>
+        <w:t xml:space="preserve">Wherein are called jump operators and act as ladder operators for the interaction between the system and the environment. </w:t>
+      </w:r>
+    </w:p>
+    <w:p>
+      <w:pPr>
+        <w:spacing w:line="480" w:lineRule="auto"/>
+      </w:pPr>
+    </w:p>
+    <w:p>
+      <w:pPr>
+        <w:spacing w:line="480" w:lineRule="auto"/>
+      </w:pPr>
+      <w:r>
+        <w:tab/>
+        <w:t xml:space="preserve">This inclusion of the environment as well as the coupling defining the interaction between the two, is a picture that is more grounded in reality. As such, this has the potential to </w:t>
       </w:r>
       <w:r>
         <w:lastRenderedPageBreak/>
-        <w:t>environment and coupling is easier under the Heisenberg picture</w:t>
-      </w:r>
-      <w:r>
-        <w:t xml:space="preserve"> (</w:t>
-      </w:r>
-      <w:r>
-        <w:rPr>
-          <w:color w:val="00B050"/>
-        </w:rPr>
-        <w:t>Should I include the derivation?</w:t>
-      </w:r>
-      <w:r>
-        <w:rPr>
-          <w:color w:val="000000" w:themeColor="text1"/>
-        </w:rPr>
-        <w:t xml:space="preserve">) </w:t>
-      </w:r>
-      <w:r>
-        <w:t>and looks as follows:</w:t>
-      </w:r>
-    </w:p>
-    <w:p>
-      <w:pPr>
-        <w:spacing w:line="480" w:lineRule="auto"/>
-        <w:jc w:val="center"/>
-      </w:pPr>
-      <w:r>
-        <w:t>(</w:t>
-      </w:r>
-      <w:r>
-        <w:rPr>
-          <w:color w:val="0070C0"/>
-        </w:rPr>
-        <w:t>Equation</w:t>
-      </w:r>
-      <w:r>
-        <w:t>)</w:t>
-      </w:r>
-    </w:p>
-    <w:p>
-      <w:pPr>
-        <w:spacing w:line="480" w:lineRule="auto"/>
-      </w:pPr>
-      <w:r>
-        <w:t xml:space="preserve">Wherein are called jump operators and act as ladder operators for the interaction between the system and the environment. </w:t>
-      </w:r>
-    </w:p>
-    <w:p>
-      <w:pPr>
-        <w:spacing w:line="480" w:lineRule="auto"/>
-      </w:pPr>
-    </w:p>
-    <w:p>
-      <w:pPr>
-        <w:spacing w:line="480" w:lineRule="auto"/>
-      </w:pPr>
-      <w:r>
-        <w:tab/>
-        <w:t xml:space="preserve">This inclusion of the environment as well as the coupling defining the interaction between the two, is a picture that is more grounded in reality. As such, this has the potential to provide further insight and predictive capabilities to any model using it. It is this consideration that governs the technique used in this thesis. </w:t>
+        <w:t xml:space="preserve">provide further insight and predictive capabilities to any model using it. It is this consideration that governs the technique used in this thesis. </w:t>
       </w:r>
     </w:p>
     <w:p>
@@ -3824,7 +4861,7 @@
         <w:rFonts w:ascii="Courier New" w:hAnsi="Courier New" w:cs="Courier New" w:hint="default"/>
       </w:rPr>
     </w:lvl>
-    <w:lvl w:ilvl="2" w:tplc="10090005" w:tentative="1">
+    <w:lvl w:ilvl="2" w:tplc="10090005">
       <w:start w:val="1"/>
       <w:numFmt w:val="bullet"/>
       <w:lvlText w:val=""/>
@@ -3836,7 +4873,7 @@
         <w:rFonts w:ascii="Wingdings" w:hAnsi="Wingdings" w:hint="default"/>
       </w:rPr>
     </w:lvl>
-    <w:lvl w:ilvl="3" w:tplc="10090001" w:tentative="1">
+    <w:lvl w:ilvl="3" w:tplc="10090001">
       <w:start w:val="1"/>
       <w:numFmt w:val="bullet"/>
       <w:lvlText w:val=""/>
@@ -3848,7 +4885,7 @@
         <w:rFonts w:ascii="Symbol" w:hAnsi="Symbol" w:hint="default"/>
       </w:rPr>
     </w:lvl>
-    <w:lvl w:ilvl="4" w:tplc="10090003" w:tentative="1">
+    <w:lvl w:ilvl="4" w:tplc="10090003">
       <w:start w:val="1"/>
       <w:numFmt w:val="bullet"/>
       <w:lvlText w:val="o"/>

</xml_diff>

<commit_message>
Chapter 2 - Unbalanced Mach-Zehnder Interferometer
So I've bulleted this section, but I'm not entirely sure it's correct. I will check in with Matteo before handing this part in. In the mean time, move onto the quantum dot.
</commit_message>
<xml_diff>
--- a/Thesis.docx
+++ b/Thesis.docx
@@ -681,27 +681,7 @@
           <w:szCs w:val="24"/>
           <w:lang w:eastAsia="en-CA"/>
         </w:rPr>
-        <w:t xml:space="preserve">The KLM/LOQC protocol outlines three distinct criteria that must </w:t>
-      </w:r>
-      <w:proofErr w:type="gramStart"/>
-      <w:r>
-        <w:rPr>
-          <w:rFonts w:eastAsia="Times New Roman" w:cs="Times New Roman"/>
-          <w:color w:val="000000"/>
-          <w:szCs w:val="24"/>
-          <w:lang w:eastAsia="en-CA"/>
-        </w:rPr>
-        <w:t>be attained</w:t>
-      </w:r>
-      <w:proofErr w:type="gramEnd"/>
-      <w:r>
-        <w:rPr>
-          <w:rFonts w:eastAsia="Times New Roman" w:cs="Times New Roman"/>
-          <w:color w:val="000000"/>
-          <w:szCs w:val="24"/>
-          <w:lang w:eastAsia="en-CA"/>
-        </w:rPr>
-        <w:t xml:space="preserve"> in order to have a successful optical system:</w:t>
+        <w:t>The KLM/LOQC protocol outlines three distinct criteria that must be attained in order to have a successful optical system:</w:t>
       </w:r>
     </w:p>
     <w:p>
@@ -825,47 +805,7 @@
           <w:lang w:eastAsia="en-CA"/>
         </w:rPr>
         <w:lastRenderedPageBreak/>
-        <w:t xml:space="preserve">The exact method </w:t>
-      </w:r>
-      <w:proofErr w:type="gramStart"/>
-      <w:r>
-        <w:rPr>
-          <w:rFonts w:eastAsia="Times New Roman" w:cs="Times New Roman"/>
-          <w:color w:val="000000"/>
-          <w:szCs w:val="24"/>
-          <w:lang w:eastAsia="en-CA"/>
-        </w:rPr>
-        <w:t>is not outlined</w:t>
-      </w:r>
-      <w:proofErr w:type="gramEnd"/>
-      <w:r>
-        <w:rPr>
-          <w:rFonts w:eastAsia="Times New Roman" w:cs="Times New Roman"/>
-          <w:color w:val="000000"/>
-          <w:szCs w:val="24"/>
-          <w:lang w:eastAsia="en-CA"/>
-        </w:rPr>
-        <w:t xml:space="preserve">, but the detector counts the number of photons incident on the detector. Upon measurement, the photon </w:t>
-      </w:r>
-      <w:proofErr w:type="gramStart"/>
-      <w:r>
-        <w:rPr>
-          <w:rFonts w:eastAsia="Times New Roman" w:cs="Times New Roman"/>
-          <w:color w:val="000000"/>
-          <w:szCs w:val="24"/>
-          <w:lang w:eastAsia="en-CA"/>
-        </w:rPr>
-        <w:t>is destroyed</w:t>
-      </w:r>
-      <w:proofErr w:type="gramEnd"/>
-      <w:r>
-        <w:rPr>
-          <w:rFonts w:eastAsia="Times New Roman" w:cs="Times New Roman"/>
-          <w:color w:val="000000"/>
-          <w:szCs w:val="24"/>
-          <w:lang w:eastAsia="en-CA"/>
-        </w:rPr>
-        <w:t>, as such any state information is not discernable. </w:t>
+        <w:t>The exact method is not outlined, but the detector counts the number of photons incident on the detector. Upon measurement, the photon is destroyed, as such any state information is not discernable. </w:t>
       </w:r>
     </w:p>
     <w:p>
@@ -1001,27 +941,7 @@
           <w:szCs w:val="24"/>
           <w:lang w:eastAsia="en-CA"/>
         </w:rPr>
-        <w:t xml:space="preserve">. Beta-barium borate, lithium niobate, or potassium dihydrogen phosphate crystals </w:t>
-      </w:r>
-      <w:proofErr w:type="gramStart"/>
-      <w:r>
-        <w:rPr>
-          <w:rFonts w:eastAsia="Times New Roman" w:cs="Times New Roman"/>
-          <w:color w:val="000000"/>
-          <w:szCs w:val="24"/>
-          <w:lang w:eastAsia="en-CA"/>
-        </w:rPr>
-        <w:t>are used</w:t>
-      </w:r>
-      <w:proofErr w:type="gramEnd"/>
-      <w:r>
-        <w:rPr>
-          <w:rFonts w:eastAsia="Times New Roman" w:cs="Times New Roman"/>
-          <w:color w:val="000000"/>
-          <w:szCs w:val="24"/>
-          <w:lang w:eastAsia="en-CA"/>
-        </w:rPr>
-        <w:t xml:space="preserve"> as crystals to split the incident photon. </w:t>
+        <w:t xml:space="preserve">. Beta-barium borate, lithium niobate, or potassium dihydrogen phosphate crystals are used as crystals to split the incident photon. </w:t>
       </w:r>
       <w:r>
         <w:rPr>
@@ -1090,27 +1010,7 @@
           <w:szCs w:val="24"/>
           <w:lang w:eastAsia="en-CA"/>
         </w:rPr>
-        <w:t xml:space="preserve">SPDC is the most popular entangled photon source, however, is this source deterministic? That is to say, can we produce photons on demand? This will </w:t>
-      </w:r>
-      <w:proofErr w:type="gramStart"/>
-      <w:r>
-        <w:rPr>
-          <w:rFonts w:eastAsia="Times New Roman" w:cs="Times New Roman"/>
-          <w:color w:val="000000"/>
-          <w:szCs w:val="24"/>
-          <w:lang w:eastAsia="en-CA"/>
-        </w:rPr>
-        <w:t>be discussed</w:t>
-      </w:r>
-      <w:proofErr w:type="gramEnd"/>
-      <w:r>
-        <w:rPr>
-          <w:rFonts w:eastAsia="Times New Roman" w:cs="Times New Roman"/>
-          <w:color w:val="000000"/>
-          <w:szCs w:val="24"/>
-          <w:lang w:eastAsia="en-CA"/>
-        </w:rPr>
-        <w:t xml:space="preserve"> in detail later on in the </w:t>
+        <w:t xml:space="preserve">SPDC is the most popular entangled photon source, however, is this source deterministic? That is to say, can we produce photons on demand? This will be discussed in detail later on in the </w:t>
       </w:r>
       <w:r>
         <w:rPr>
@@ -1155,27 +1055,7 @@
           <w:szCs w:val="24"/>
           <w:lang w:eastAsia="en-CA"/>
         </w:rPr>
-        <w:t xml:space="preserve">While it can </w:t>
-      </w:r>
-      <w:proofErr w:type="gramStart"/>
-      <w:r>
-        <w:rPr>
-          <w:rFonts w:eastAsia="Times New Roman" w:cs="Times New Roman"/>
-          <w:color w:val="000000"/>
-          <w:szCs w:val="24"/>
-          <w:lang w:eastAsia="en-CA"/>
-        </w:rPr>
-        <w:t>be guaranteed</w:t>
-      </w:r>
-      <w:proofErr w:type="gramEnd"/>
-      <w:r>
-        <w:rPr>
-          <w:rFonts w:eastAsia="Times New Roman" w:cs="Times New Roman"/>
-          <w:color w:val="000000"/>
-          <w:szCs w:val="24"/>
-          <w:lang w:eastAsia="en-CA"/>
-        </w:rPr>
-        <w:t xml:space="preserve"> if a photon is produced that the entangled pair is present, producing these outputs occurs with an </w:t>
+        <w:t xml:space="preserve">While it can be guaranteed if a photon is produced that the entangled pair is present, producing these outputs occurs with an </w:t>
       </w:r>
       <w:r>
         <w:rPr>
@@ -1223,27 +1103,7 @@
           <w:szCs w:val="24"/>
           <w:lang w:eastAsia="en-CA"/>
         </w:rPr>
-        <w:t xml:space="preserve">). Alternative deterministic sources </w:t>
-      </w:r>
-      <w:proofErr w:type="gramStart"/>
-      <w:r>
-        <w:rPr>
-          <w:rFonts w:eastAsia="Times New Roman" w:cs="Times New Roman"/>
-          <w:color w:val="000000"/>
-          <w:szCs w:val="24"/>
-          <w:lang w:eastAsia="en-CA"/>
-        </w:rPr>
-        <w:t>are considered</w:t>
-      </w:r>
-      <w:proofErr w:type="gramEnd"/>
-      <w:r>
-        <w:rPr>
-          <w:rFonts w:eastAsia="Times New Roman" w:cs="Times New Roman"/>
-          <w:color w:val="000000"/>
-          <w:szCs w:val="24"/>
-          <w:lang w:eastAsia="en-CA"/>
-        </w:rPr>
-        <w:t>, the most promising of which is the quantum dot</w:t>
+        <w:t>). Alternative deterministic sources are considered, the most promising of which is the quantum dot</w:t>
       </w:r>
       <w:r>
         <w:rPr>
@@ -1283,15 +1143,7 @@
         <w:t xml:space="preserve"> </w:t>
       </w:r>
       <w:r>
-        <w:t xml:space="preserve">we will confirm the quantum nature of the quantum dot by demonstrating the presence of Rabi oscillations. This </w:t>
-      </w:r>
-      <w:proofErr w:type="gramStart"/>
-      <w:r>
-        <w:t>is done</w:t>
-      </w:r>
-      <w:proofErr w:type="gramEnd"/>
-      <w:r>
-        <w:t xml:space="preserve"> by contrasting </w:t>
+        <w:t xml:space="preserve">we will confirm the quantum nature of the quantum dot by demonstrating the presence of Rabi oscillations. This is done by contrasting </w:t>
       </w:r>
       <w:r>
         <w:t xml:space="preserve">a previous method used </w:t>
@@ -1374,15 +1226,7 @@
         <w:t xml:space="preserve">to replicate this event. An account </w:t>
       </w:r>
       <w:r>
-        <w:t xml:space="preserve">considering the object measured – the photon, how the object </w:t>
-      </w:r>
-      <w:proofErr w:type="gramStart"/>
-      <w:r>
-        <w:t>is produced</w:t>
-      </w:r>
-      <w:proofErr w:type="gramEnd"/>
-      <w:r>
-        <w:t xml:space="preserve"> – the quantum dot, and the experimental setup – the </w:t>
+        <w:t xml:space="preserve">considering the object measured – the photon, how the object is produced – the quantum dot, and the experimental setup – the </w:t>
       </w:r>
       <w:r>
         <w:t xml:space="preserve">double </w:t>
@@ -1444,15 +1288,7 @@
         <w:t xml:space="preserve"> </w:t>
       </w:r>
       <w:r>
-        <w:t xml:space="preserve">there will be a discussion of what </w:t>
-      </w:r>
-      <w:proofErr w:type="gramStart"/>
-      <w:r>
-        <w:t>was done</w:t>
-      </w:r>
-      <w:proofErr w:type="gramEnd"/>
-      <w:r>
-        <w:t xml:space="preserve"> with </w:t>
+        <w:t xml:space="preserve">there will be a discussion of what was done with </w:t>
       </w:r>
       <w:r>
         <w:t>detailed</w:t>
@@ -1638,15 +1474,7 @@
         <w:t>theory behind Rabi oscillations</w:t>
       </w:r>
       <w:r>
-        <w:t xml:space="preserve">, how they </w:t>
-      </w:r>
-      <w:proofErr w:type="gramStart"/>
-      <w:r>
-        <w:t>are produced</w:t>
-      </w:r>
-      <w:proofErr w:type="gramEnd"/>
-      <w:r>
-        <w:t xml:space="preserve"> in experiment,</w:t>
+        <w:t>, how they are produced in experiment,</w:t>
       </w:r>
       <w:r>
         <w:t xml:space="preserve"> and the model used to represent them. </w:t>
@@ -1684,29 +1512,13 @@
           <w:sz w:val="32"/>
           <w:szCs w:val="32"/>
         </w:rPr>
-        <w:t xml:space="preserve">What </w:t>
-      </w:r>
-      <w:proofErr w:type="gramStart"/>
+        <w:t xml:space="preserve">What is Modelled - </w:t>
+      </w:r>
       <w:r>
         <w:rPr>
           <w:sz w:val="32"/>
           <w:szCs w:val="32"/>
         </w:rPr>
-        <w:t>is Modelled</w:t>
-      </w:r>
-      <w:proofErr w:type="gramEnd"/>
-      <w:r>
-        <w:rPr>
-          <w:sz w:val="32"/>
-          <w:szCs w:val="32"/>
-        </w:rPr>
-        <w:t xml:space="preserve"> - </w:t>
-      </w:r>
-      <w:r>
-        <w:rPr>
-          <w:sz w:val="32"/>
-          <w:szCs w:val="32"/>
-        </w:rPr>
         <w:t>Rabi Oscillations</w:t>
       </w:r>
     </w:p>
@@ -1741,21 +1553,7 @@
         <w:rPr>
           <w:szCs w:val="24"/>
         </w:rPr>
-        <w:t xml:space="preserve">When one thinks of a laser pulse exciting an electron, it is easy to consider it as a one and done phenomenon. However, if we consider the time evolution of this system, we’d find something special. The electron does not experience a single excitation and de-excitation, but a cyclical pattern of this. This phenomenon </w:t>
-      </w:r>
-      <w:proofErr w:type="gramStart"/>
-      <w:r>
-        <w:rPr>
-          <w:szCs w:val="24"/>
-        </w:rPr>
-        <w:t>is called</w:t>
-      </w:r>
-      <w:proofErr w:type="gramEnd"/>
-      <w:r>
-        <w:rPr>
-          <w:szCs w:val="24"/>
-        </w:rPr>
-        <w:t xml:space="preserve"> the Rabi oscillation and is a purely quantum effect. Rabi oscillations are the focus of this </w:t>
+        <w:t xml:space="preserve">When one thinks of a laser pulse exciting an electron, it is easy to consider it as a one and done phenomenon. However, if we consider the time evolution of this system, we’d find something special. The electron does not experience a single excitation and de-excitation, but a cyclical pattern of this. This phenomenon is called the Rabi oscillation and is a purely quantum effect. Rabi oscillations are the focus of this </w:t>
       </w:r>
       <w:r>
         <w:rPr>
@@ -1767,21 +1565,7 @@
         <w:rPr>
           <w:szCs w:val="24"/>
         </w:rPr>
-        <w:t xml:space="preserve"> </w:t>
-      </w:r>
-      <w:proofErr w:type="gramStart"/>
-      <w:r>
-        <w:rPr>
-          <w:szCs w:val="24"/>
-        </w:rPr>
-        <w:t>are elaborated</w:t>
-      </w:r>
-      <w:proofErr w:type="gramEnd"/>
-      <w:r>
-        <w:rPr>
-          <w:szCs w:val="24"/>
-        </w:rPr>
-        <w:t xml:space="preserve"> upon in this section. </w:t>
+        <w:t xml:space="preserve"> are elaborated upon in this section. </w:t>
       </w:r>
     </w:p>
     <w:p>
@@ -1816,57 +1600,21 @@
         <w:rPr>
           <w:szCs w:val="24"/>
         </w:rPr>
-        <w:t xml:space="preserve">the effect of oscillating electromagnetic fields that </w:t>
-      </w:r>
-      <w:proofErr w:type="gramStart"/>
-      <w:r>
-        <w:rPr>
-          <w:szCs w:val="24"/>
-        </w:rPr>
-        <w:t>are resonantly tuned</w:t>
-      </w:r>
-      <w:proofErr w:type="gramEnd"/>
-      <w:r>
-        <w:rPr>
-          <w:szCs w:val="24"/>
-        </w:rPr>
-        <w:t xml:space="preserve"> to the Zeeman splitting of a spin-½ nucleus. </w:t>
+        <w:t xml:space="preserve">the effect of oscillating electromagnetic fields that are resonantly tuned to the Zeeman splitting of a spin-½ nucleus. </w:t>
       </w:r>
       <w:r>
         <w:rPr>
           <w:szCs w:val="24"/>
         </w:rPr>
         <w:lastRenderedPageBreak/>
-        <w:t xml:space="preserve">What </w:t>
-      </w:r>
-      <w:proofErr w:type="gramStart"/>
-      <w:r>
-        <w:rPr>
-          <w:szCs w:val="24"/>
-        </w:rPr>
-        <w:t>was found</w:t>
-      </w:r>
-      <w:proofErr w:type="gramEnd"/>
-      <w:r>
-        <w:rPr>
-          <w:szCs w:val="24"/>
-        </w:rPr>
-        <w:t xml:space="preserve"> was that the rotating field causes the </w:t>
-      </w:r>
-      <w:r>
-        <w:rPr>
-          <w:szCs w:val="24"/>
-        </w:rPr>
-        <w:t>spin to oscillate, this was the basis for nuclear magnetic resonance (NMR) techniques. As a secondary consequence, this process is not unlike that of Rabi oscillations. However, instead of the oscillation of nuclear spins, it is the oscillation of the electron population</w:t>
-      </w:r>
-      <w:proofErr w:type="gramStart"/>
-      <w:r>
-        <w:rPr>
-          <w:szCs w:val="24"/>
-        </w:rPr>
-        <w:t xml:space="preserve">.  </w:t>
-      </w:r>
-      <w:proofErr w:type="gramEnd"/>
+        <w:t xml:space="preserve">What was found was that the rotating field causes the </w:t>
+      </w:r>
+      <w:r>
+        <w:rPr>
+          <w:szCs w:val="24"/>
+        </w:rPr>
+        <w:t xml:space="preserve">spin to oscillate, this was the basis for nuclear magnetic resonance (NMR) techniques. As a secondary consequence, this process is not unlike that of Rabi oscillations. However, instead of the oscillation of nuclear spins, it is the oscillation of the electron population.  </w:t>
+      </w:r>
       <w:r>
         <w:rPr>
           <w:szCs w:val="24"/>
@@ -1918,21 +1666,7 @@
         <w:rPr>
           <w:szCs w:val="24"/>
         </w:rPr>
-        <w:t xml:space="preserve">et us consider a simplified model: suppose we consider a simple two-state model that is excited via an external light source. This system can </w:t>
-      </w:r>
-      <w:proofErr w:type="gramStart"/>
-      <w:r>
-        <w:rPr>
-          <w:szCs w:val="24"/>
-        </w:rPr>
-        <w:t>be represented</w:t>
-      </w:r>
-      <w:proofErr w:type="gramEnd"/>
-      <w:r>
-        <w:rPr>
-          <w:szCs w:val="24"/>
-        </w:rPr>
-        <w:t xml:space="preserve"> via the following Hamiltonian:</w:t>
+        <w:t>et us consider a simplified model: suppose we consider a simple two-state model that is excited via an external light source. This system can be represented via the following Hamiltonian:</w:t>
       </w:r>
     </w:p>
     <w:p>
@@ -1958,15 +1692,7 @@
         <w:spacing w:line="480" w:lineRule="auto"/>
       </w:pPr>
       <w:r>
-        <w:t xml:space="preserve">This Hamiltonian </w:t>
-      </w:r>
-      <w:proofErr w:type="gramStart"/>
-      <w:r>
-        <w:t>is clearly split</w:t>
-      </w:r>
-      <w:proofErr w:type="gramEnd"/>
-      <w:r>
-        <w:t xml:space="preserve"> into two separate parts, wherein H_0 is the time independent term that represents the unilluminated ground state atom and V represents is the time dependent term that represents the interaction between the incident electromagnetic field and the ground state atom. Given this our next step is to solve the Schrodinger equation for this system.</w:t>
+        <w:t>This Hamiltonian is clearly split into two separate parts, wherein H_0 is the time independent term that represents the unilluminated ground state atom and V represents is the time dependent term that represents the interaction between the incident electromagnetic field and the ground state atom. Given this our next step is to solve the Schrodinger equation for this system.</w:t>
       </w:r>
     </w:p>
     <w:p>
@@ -2198,15 +1924,7 @@
         <w:spacing w:line="480" w:lineRule="auto"/>
       </w:pPr>
       <w:r>
-        <w:t xml:space="preserve">The individual matrix elements can </w:t>
-      </w:r>
-      <w:proofErr w:type="gramStart"/>
-      <w:r>
-        <w:t>be found</w:t>
-      </w:r>
-      <w:proofErr w:type="gramEnd"/>
-      <w:r>
-        <w:t xml:space="preserve"> as follows:</w:t>
+        <w:t>The individual matrix elements can be found as follows:</w:t>
       </w:r>
     </w:p>
     <w:p>
@@ -2232,15 +1950,7 @@
         <w:spacing w:line="480" w:lineRule="auto"/>
       </w:pPr>
       <w:r>
-        <w:t xml:space="preserve">Wherein the following term </w:t>
-      </w:r>
-      <w:proofErr w:type="gramStart"/>
-      <w:r>
-        <w:t>is defined</w:t>
-      </w:r>
-      <w:proofErr w:type="gramEnd"/>
-      <w:r>
-        <w:t xml:space="preserve"> as the matrix element </w:t>
+        <w:t xml:space="preserve">Wherein the following term is defined as the matrix element </w:t>
       </w:r>
       <w:proofErr w:type="spellStart"/>
       <w:r>
@@ -2275,15 +1985,7 @@
         <w:spacing w:line="480" w:lineRule="auto"/>
       </w:pPr>
       <w:r>
-        <w:t xml:space="preserve">Thus, we </w:t>
-      </w:r>
-      <w:proofErr w:type="gramStart"/>
-      <w:r>
-        <w:t>are left</w:t>
-      </w:r>
-      <w:proofErr w:type="gramEnd"/>
-      <w:r>
-        <w:t xml:space="preserve"> with:</w:t>
+        <w:t>Thus, we are left with:</w:t>
       </w:r>
     </w:p>
     <w:p>
@@ -2343,15 +2045,7 @@
       </w:r>
       <w:proofErr w:type="spellEnd"/>
       <w:r>
-        <w:t xml:space="preserve"> </w:t>
-      </w:r>
-      <w:proofErr w:type="gramStart"/>
-      <w:r>
-        <w:t>is defined</w:t>
-      </w:r>
-      <w:proofErr w:type="gramEnd"/>
-      <w:r>
-        <w:t xml:space="preserve"> as:</w:t>
+        <w:t xml:space="preserve"> is defined as:</w:t>
       </w:r>
     </w:p>
     <w:p>
@@ -2506,15 +2200,7 @@
         <w:t>The second mode of damping is called transverse relaxation ‘T_2.’ While the above process is governed by the atom itself but the environment instead. If the atom, while in an excited state, were to undergo elastic or inelastic collisions, this can change the wavefunction of the atom. While the frequency and the intensity are untouched, a more subtle change in the wavefunction’s phase occurs.</w:t>
       </w:r>
       <w:r>
-        <w:t xml:space="preserve"> This change in phase has the potential to destroy the Rabi oscillations. A simple way to understand this is that the Rabi phenomenon </w:t>
-      </w:r>
-      <w:proofErr w:type="gramStart"/>
-      <w:r>
-        <w:t>is observed</w:t>
-      </w:r>
-      <w:proofErr w:type="gramEnd"/>
-      <w:r>
-        <w:t xml:space="preserve"> under sub-Poissonian conditions, which have very little deviation from the average</w:t>
+        <w:t xml:space="preserve"> This change in phase has the potential to destroy the Rabi oscillations. A simple way to understand this is that the Rabi phenomenon is observed under sub-Poissonian conditions, which have very little deviation from the average</w:t>
       </w:r>
       <w:r>
         <w:t xml:space="preserve">. Given that Poissonian </w:t>
@@ -2639,15 +2325,7 @@
         <w:jc w:val="both"/>
       </w:pPr>
       <w:r>
-        <w:t xml:space="preserve">This result </w:t>
-      </w:r>
-      <w:proofErr w:type="gramStart"/>
-      <w:r>
-        <w:t>is often used</w:t>
-      </w:r>
-      <w:proofErr w:type="gramEnd"/>
-      <w:r>
-        <w:t xml:space="preserve"> in experimental modelling to confirm the presence of dampened Rabi oscillations. It is my hope in this thesis, that I would be able to improve upon this model so that it would better fit the results found in experiment by the Reimer group </w:t>
+        <w:t xml:space="preserve">This result is often used in experimental modelling to confirm the presence of dampened Rabi oscillations. It is my hope in this thesis, that I would be able to improve upon this model so that it would better fit the results found in experiment by the Reimer group </w:t>
       </w:r>
     </w:p>
     <w:p>
@@ -2830,14 +2508,7 @@
         <w:rPr>
           <w:szCs w:val="24"/>
         </w:rPr>
-        <w:t>: Super-Poissonian, Poissonian, and Sub-Poissonian</w:t>
-      </w:r>
-      <w:proofErr w:type="gramStart"/>
-      <w:r>
-        <w:rPr>
-          <w:szCs w:val="24"/>
-        </w:rPr>
-        <w:t xml:space="preserve">. </w:t>
+        <w:t xml:space="preserve">: Super-Poissonian, Poissonian, and Sub-Poissonian. </w:t>
       </w:r>
       <w:r>
         <w:rPr>
@@ -2845,7 +2516,6 @@
         </w:rPr>
         <w:t xml:space="preserve"> </w:t>
       </w:r>
-      <w:proofErr w:type="gramEnd"/>
       <w:r>
         <w:rPr>
           <w:szCs w:val="24"/>
@@ -3027,87 +2697,146 @@
       </w:pPr>
       <w:r>
         <w:lastRenderedPageBreak/>
-        <w:t xml:space="preserve">This can </w:t>
+        <w:t xml:space="preserve">This can be understood piecewise. The first term, the quotient, represents the number of ways one can select </w:t>
+      </w:r>
+      <w:r>
+        <w:t>n</w:t>
+      </w:r>
+      <w:r>
+        <w:t xml:space="preserve"> segment</w:t>
+      </w:r>
+      <w:r>
+        <w:t>s</w:t>
+      </w:r>
+      <w:r>
+        <w:t xml:space="preserve"> with photons out of N segment</w:t>
+      </w:r>
+      <w:r>
+        <w:t xml:space="preserve">s. Wherein </w:t>
       </w:r>
       <w:proofErr w:type="gramStart"/>
       <w:r>
-        <w:t>be understood</w:t>
+        <w:t>N-n</w:t>
       </w:r>
       <w:proofErr w:type="gramEnd"/>
       <w:r>
-        <w:t xml:space="preserve"> piecewise. The first term, the quotient, represents the number of ways one can select </w:t>
-      </w:r>
-      <w:r>
-        <w:t>n</w:t>
-      </w:r>
-      <w:r>
-        <w:t xml:space="preserve"> segment</w:t>
-      </w:r>
-      <w:r>
-        <w:t>s</w:t>
-      </w:r>
-      <w:r>
-        <w:t xml:space="preserve"> with photons out of N segment</w:t>
-      </w:r>
-      <w:r>
-        <w:t xml:space="preserve">s. Wherein </w:t>
+        <w:t xml:space="preserve"> represents the number of segments with zero photons. We then multiply this by the probability of n successes, </w:t>
+      </w:r>
+      <w:proofErr w:type="spellStart"/>
+      <w:r>
+        <w:t>i.e</w:t>
+      </w:r>
+      <w:proofErr w:type="spellEnd"/>
+      <w:r>
+        <w:t xml:space="preserve"> </w:t>
+      </w:r>
+      <w:proofErr w:type="spellStart"/>
+      <w:r>
+        <w:t>p^n</w:t>
+      </w:r>
+      <w:proofErr w:type="spellEnd"/>
+      <w:r>
+        <w:t>, and n-N failures, i.e. (1-</w:t>
       </w:r>
       <w:proofErr w:type="gramStart"/>
       <w:r>
-        <w:t>N-n</w:t>
+        <w:t>p)^</w:t>
       </w:r>
       <w:proofErr w:type="gramEnd"/>
       <w:r>
-        <w:t xml:space="preserve"> represents the number of segments with zero photons. We then multiply this by the probability of n successes, </w:t>
-      </w:r>
-      <w:proofErr w:type="spellStart"/>
-      <w:r>
-        <w:t>i.e</w:t>
-      </w:r>
-      <w:proofErr w:type="spellEnd"/>
+        <w:t>N-n. The entirety of this product gives us the probability of finding n segments containing one photon. (</w:t>
+      </w:r>
+      <w:r>
+        <w:rPr>
+          <w:color w:val="00B050"/>
+        </w:rPr>
+        <w:t>Include a better understanding of the binomial distribution?</w:t>
+      </w:r>
+      <w:r>
+        <w:t>) We can rewrite this by considering the average number of photons within a beam of length L (</w:t>
+      </w:r>
+      <w:r>
+        <w:rPr>
+          <w:color w:val="00B050"/>
+        </w:rPr>
+        <w:t>Include explanation of average photons?</w:t>
+      </w:r>
+      <w:r>
+        <w:t>):</w:t>
+      </w:r>
+    </w:p>
+    <w:p>
+      <w:pPr>
+        <w:spacing w:line="480" w:lineRule="auto"/>
+        <w:jc w:val="center"/>
+      </w:pPr>
+      <w:r>
+        <w:t>(</w:t>
+      </w:r>
+      <w:r>
+        <w:rPr>
+          <w:color w:val="0070C0"/>
+        </w:rPr>
+        <w:t>Equation</w:t>
+      </w:r>
+      <w:r>
+        <w:t>)</w:t>
+      </w:r>
+    </w:p>
+    <w:p>
+      <w:pPr>
+        <w:spacing w:line="480" w:lineRule="auto"/>
+      </w:pPr>
+      <w:r>
+        <w:t xml:space="preserve">As N is taken to be infinitely large, we can then use Stirling’s </w:t>
+      </w:r>
+      <w:proofErr w:type="gramStart"/>
+      <w:r>
+        <w:t>approximation,(</w:t>
+      </w:r>
+      <w:proofErr w:type="gramEnd"/>
+      <w:r>
+        <w:rPr>
+          <w:color w:val="0070C0"/>
+        </w:rPr>
+        <w:t>The approximation</w:t>
+      </w:r>
+      <w:r>
+        <w:t>)</w:t>
+      </w:r>
+      <w:r>
+        <w:t>, which we can break into two parts:</w:t>
+      </w:r>
+    </w:p>
+    <w:p>
+      <w:pPr>
+        <w:spacing w:line="480" w:lineRule="auto"/>
+        <w:ind w:left="360"/>
+      </w:pPr>
+      <w:r>
+        <w:t>Part 1: (</w:t>
+      </w:r>
+      <w:r>
+        <w:rPr>
+          <w:color w:val="0070C0"/>
+        </w:rPr>
+        <w:t>Equation</w:t>
+      </w:r>
+      <w:r>
+        <w:t>)</w:t>
+      </w:r>
+    </w:p>
+    <w:p>
+      <w:pPr>
+        <w:spacing w:line="480" w:lineRule="auto"/>
+        <w:ind w:left="360"/>
+      </w:pPr>
+      <w:r>
+        <w:t>Part 2:</w:t>
+      </w:r>
       <w:r>
         <w:t xml:space="preserve"> </w:t>
       </w:r>
-      <w:proofErr w:type="spellStart"/>
-      <w:r>
-        <w:t>p^n</w:t>
-      </w:r>
-      <w:proofErr w:type="spellEnd"/>
-      <w:r>
-        <w:t>, and n-N failures, i.e. (1-</w:t>
-      </w:r>
-      <w:proofErr w:type="gramStart"/>
-      <w:r>
-        <w:t>p)^</w:t>
-      </w:r>
-      <w:proofErr w:type="gramEnd"/>
-      <w:r>
-        <w:t>N-n. The entirety of this product gives us the probability of finding n segments containing one photon. (</w:t>
-      </w:r>
-      <w:r>
-        <w:rPr>
-          <w:color w:val="00B050"/>
-        </w:rPr>
-        <w:t>Include a better understanding of the binomial distribution?</w:t>
-      </w:r>
-      <w:r>
-        <w:t>) We can rewrite this by considering the average number of photons within a beam of length L (</w:t>
-      </w:r>
-      <w:r>
-        <w:rPr>
-          <w:color w:val="00B050"/>
-        </w:rPr>
-        <w:t>Include explanation of average photons?</w:t>
-      </w:r>
-      <w:r>
-        <w:t>):</w:t>
-      </w:r>
-    </w:p>
-    <w:p>
-      <w:pPr>
-        <w:spacing w:line="480" w:lineRule="auto"/>
-        <w:jc w:val="center"/>
-      </w:pPr>
       <w:r>
         <w:t>(</w:t>
       </w:r>
@@ -3126,73 +2855,6 @@
         <w:spacing w:line="480" w:lineRule="auto"/>
       </w:pPr>
       <w:r>
-        <w:t xml:space="preserve">As N is taken to be infinitely large, we can then use Stirling’s </w:t>
-      </w:r>
-      <w:proofErr w:type="gramStart"/>
-      <w:r>
-        <w:t>approximation,(</w:t>
-      </w:r>
-      <w:proofErr w:type="gramEnd"/>
-      <w:r>
-        <w:rPr>
-          <w:color w:val="0070C0"/>
-        </w:rPr>
-        <w:t>The approximation</w:t>
-      </w:r>
-      <w:r>
-        <w:t>)</w:t>
-      </w:r>
-      <w:r>
-        <w:t>, which we can break into two parts:</w:t>
-      </w:r>
-    </w:p>
-    <w:p>
-      <w:pPr>
-        <w:spacing w:line="480" w:lineRule="auto"/>
-        <w:ind w:left="360"/>
-      </w:pPr>
-      <w:r>
-        <w:t>Part 1: (</w:t>
-      </w:r>
-      <w:r>
-        <w:rPr>
-          <w:color w:val="0070C0"/>
-        </w:rPr>
-        <w:t>Equation</w:t>
-      </w:r>
-      <w:r>
-        <w:t>)</w:t>
-      </w:r>
-    </w:p>
-    <w:p>
-      <w:pPr>
-        <w:spacing w:line="480" w:lineRule="auto"/>
-        <w:ind w:left="360"/>
-      </w:pPr>
-      <w:r>
-        <w:t>Part 2:</w:t>
-      </w:r>
-      <w:r>
-        <w:t xml:space="preserve"> </w:t>
-      </w:r>
-      <w:r>
-        <w:t>(</w:t>
-      </w:r>
-      <w:r>
-        <w:rPr>
-          <w:color w:val="0070C0"/>
-        </w:rPr>
-        <w:t>Equation</w:t>
-      </w:r>
-      <w:r>
-        <w:t>)</w:t>
-      </w:r>
-    </w:p>
-    <w:p>
-      <w:pPr>
-        <w:spacing w:line="480" w:lineRule="auto"/>
-      </w:pPr>
-      <w:r>
         <w:t>We can take what we have above to rewrite equation _ a:</w:t>
       </w:r>
     </w:p>
@@ -3201,15 +2863,7 @@
         <w:spacing w:line="480" w:lineRule="auto"/>
       </w:pPr>
       <w:r>
-        <w:t xml:space="preserve">The resultant equation </w:t>
-      </w:r>
-      <w:proofErr w:type="gramStart"/>
-      <w:r>
-        <w:t>is used</w:t>
-      </w:r>
-      <w:proofErr w:type="gramEnd"/>
-      <w:r>
-        <w:t xml:space="preserve"> to define a Poisson distribution. We can take special note of how this equation is characterized by the mean n-</w:t>
+        <w:t>The resultant equation is used to define a Poisson distribution. We can take special note of how this equation is characterized by the mean n-</w:t>
       </w:r>
       <w:proofErr w:type="gramStart"/>
       <w:r>
@@ -3376,15 +3030,7 @@
         <w:t>We can further understand these classifications by considering them under physical contexts. We have defined Poissonian light as that which is coherent light. This has a standard deviation that is the square-root of the mean.</w:t>
       </w:r>
       <w:r>
-        <w:t xml:space="preserve"> This light </w:t>
-      </w:r>
-      <w:proofErr w:type="gramStart"/>
-      <w:r>
-        <w:t>is characterized</w:t>
-      </w:r>
-      <w:proofErr w:type="gramEnd"/>
-      <w:r>
-        <w:t xml:space="preserve"> by constant frequency and consistent phase, but also as constant intensity. Suppose we were to vary the intensity </w:t>
+        <w:t xml:space="preserve"> This light is characterized by constant frequency and consistent phase, but also as constant intensity. Suppose we were to vary the intensity </w:t>
       </w:r>
       <w:r>
         <w:t>over time.</w:t>
@@ -3432,15 +3078,7 @@
       </w:pPr>
       <w:r>
         <w:tab/>
-        <w:t xml:space="preserve">This sounds </w:t>
-      </w:r>
-      <w:proofErr w:type="gramStart"/>
-      <w:r>
-        <w:t>rather mythical</w:t>
-      </w:r>
-      <w:proofErr w:type="gramEnd"/>
-      <w:r>
-        <w:t>, however there are many sources of sub-Poissonian light. There are four broad classes:</w:t>
+        <w:t>This sounds rather mythical, however there are many sources of sub-Poissonian light. There are four broad classes:</w:t>
       </w:r>
     </w:p>
     <w:tbl>
@@ -3584,15 +3222,7 @@
         <w:t xml:space="preserve">The source used in this thesis will be the quantum dot, which is an example of the second and third classes. As we will not be dealing with two photon systems, we are dealing purely with the second class. </w:t>
       </w:r>
       <w:r>
-        <w:t xml:space="preserve">Further description of this </w:t>
-      </w:r>
-      <w:proofErr w:type="gramStart"/>
-      <w:r>
-        <w:t>is given</w:t>
-      </w:r>
-      <w:proofErr w:type="gramEnd"/>
-      <w:r>
-        <w:t xml:space="preserve"> in the next section, the quantum dot. </w:t>
+        <w:t xml:space="preserve">Further description of this is given in the next section, the quantum dot. </w:t>
       </w:r>
     </w:p>
     <w:p>
@@ -3884,13 +3514,45 @@
       <w:pPr>
         <w:pStyle w:val="ListParagraph"/>
         <w:numPr>
-          <w:ilvl w:val="0"/>
+          <w:ilvl w:val="1"/>
           <w:numId w:val="8"/>
         </w:numPr>
         <w:spacing w:line="480" w:lineRule="auto"/>
       </w:pPr>
       <w:r>
-        <w:t>General implementation</w:t>
+        <w:t>Named after Ludwig Mach and Lu</w:t>
+      </w:r>
+      <w:r>
+        <w:t>d</w:t>
+      </w:r>
+      <w:r>
+        <w:t>wig Zehnder – initially proposed by Zehnder in 1891 and refined by Mach in 1892</w:t>
+      </w:r>
+    </w:p>
+    <w:p>
+      <w:pPr>
+        <w:pStyle w:val="ListParagraph"/>
+        <w:numPr>
+          <w:ilvl w:val="1"/>
+          <w:numId w:val="8"/>
+        </w:numPr>
+        <w:spacing w:line="480" w:lineRule="auto"/>
+      </w:pPr>
+      <w:r>
+        <w:t>Primary use is to determine phase separation between two sources</w:t>
+      </w:r>
+    </w:p>
+    <w:p>
+      <w:pPr>
+        <w:pStyle w:val="ListParagraph"/>
+        <w:numPr>
+          <w:ilvl w:val="1"/>
+          <w:numId w:val="8"/>
+        </w:numPr>
+        <w:spacing w:line="480" w:lineRule="auto"/>
+      </w:pPr>
+      <w:r>
+        <w:t xml:space="preserve">In this thesis we use an unbalanced Mach-Zehnder interferometer the nuance of which will explained later in this section </w:t>
       </w:r>
     </w:p>
     <w:p>
@@ -3903,7 +3565,71 @@
         <w:spacing w:line="480" w:lineRule="auto"/>
       </w:pPr>
       <w:r>
-        <w:t>Math (?)</w:t>
+        <w:t>General implementation</w:t>
+      </w:r>
+    </w:p>
+    <w:p>
+      <w:pPr>
+        <w:pStyle w:val="ListParagraph"/>
+        <w:numPr>
+          <w:ilvl w:val="1"/>
+          <w:numId w:val="8"/>
+        </w:numPr>
+        <w:spacing w:line="480" w:lineRule="auto"/>
+      </w:pPr>
+      <w:r>
+        <w:t>Collimated beam split by half-silvered mirror</w:t>
+      </w:r>
+    </w:p>
+    <w:p>
+      <w:pPr>
+        <w:pStyle w:val="ListParagraph"/>
+        <w:numPr>
+          <w:ilvl w:val="1"/>
+          <w:numId w:val="8"/>
+        </w:numPr>
+        <w:spacing w:line="480" w:lineRule="auto"/>
+      </w:pPr>
+      <w:r>
+        <w:t>This results in two output beams</w:t>
+      </w:r>
+    </w:p>
+    <w:p>
+      <w:pPr>
+        <w:pStyle w:val="ListParagraph"/>
+        <w:numPr>
+          <w:ilvl w:val="1"/>
+          <w:numId w:val="8"/>
+        </w:numPr>
+        <w:spacing w:line="480" w:lineRule="auto"/>
+      </w:pPr>
+      <w:r>
+        <w:t>These output beams</w:t>
+      </w:r>
+      <w:r>
+        <w:t xml:space="preserve"> are individually reflected by a mirror</w:t>
+      </w:r>
+    </w:p>
+    <w:p>
+      <w:pPr>
+        <w:pStyle w:val="ListParagraph"/>
+        <w:numPr>
+          <w:ilvl w:val="1"/>
+          <w:numId w:val="8"/>
+        </w:numPr>
+        <w:spacing w:line="480" w:lineRule="auto"/>
+      </w:pPr>
+      <w:r>
+        <w:t>These resultant beams are then recombined at a beam splitter and the final outputs are detected by two detectors (</w:t>
+      </w:r>
+      <w:r>
+        <w:rPr>
+          <w:color w:val="0070C0"/>
+        </w:rPr>
+        <w:t>Picture</w:t>
+      </w:r>
+      <w:r>
+        <w:t>)</w:t>
       </w:r>
     </w:p>
     <w:p>
@@ -3916,7 +3642,90 @@
         <w:spacing w:line="480" w:lineRule="auto"/>
       </w:pPr>
       <w:r>
-        <w:t>Why Rabi Oscillations</w:t>
+        <w:t>Unbalanced?</w:t>
+      </w:r>
+    </w:p>
+    <w:p>
+      <w:pPr>
+        <w:pStyle w:val="ListParagraph"/>
+        <w:numPr>
+          <w:ilvl w:val="1"/>
+          <w:numId w:val="8"/>
+        </w:numPr>
+        <w:spacing w:line="480" w:lineRule="auto"/>
+      </w:pPr>
+      <w:r>
+        <w:t>Suppose we separate two incident photons by a time delta t</w:t>
+      </w:r>
+    </w:p>
+    <w:p>
+      <w:pPr>
+        <w:pStyle w:val="ListParagraph"/>
+        <w:numPr>
+          <w:ilvl w:val="1"/>
+          <w:numId w:val="8"/>
+        </w:numPr>
+        <w:spacing w:line="480" w:lineRule="auto"/>
+      </w:pPr>
+      <w:r>
+        <w:t xml:space="preserve">We can </w:t>
+      </w:r>
+      <w:proofErr w:type="gramStart"/>
+      <w:r>
+        <w:t>balanced</w:t>
+      </w:r>
+      <w:proofErr w:type="gramEnd"/>
+      <w:r>
+        <w:t xml:space="preserve"> the interferometer to account for this by increasing the path length of one of the arms</w:t>
+      </w:r>
+    </w:p>
+    <w:p>
+      <w:pPr>
+        <w:pStyle w:val="ListParagraph"/>
+        <w:numPr>
+          <w:ilvl w:val="1"/>
+          <w:numId w:val="8"/>
+        </w:numPr>
+        <w:spacing w:line="480" w:lineRule="auto"/>
+      </w:pPr>
+      <w:r>
+        <w:t>Use this to ensure that the phase between the two resultant photons is the same</w:t>
+      </w:r>
+    </w:p>
+    <w:p>
+      <w:pPr>
+        <w:pStyle w:val="ListParagraph"/>
+        <w:spacing w:line="480" w:lineRule="auto"/>
+      </w:pPr>
+      <w:r>
+        <w:lastRenderedPageBreak/>
+        <w:t xml:space="preserve">By guaranteeing the phase difference between the photons, we can then guarantee the presence of Rabi oscillations. </w:t>
+      </w:r>
+    </w:p>
+    <w:p>
+      <w:pPr>
+        <w:pStyle w:val="ListParagraph"/>
+        <w:spacing w:line="480" w:lineRule="auto"/>
+        <w:ind w:left="0"/>
+      </w:pPr>
+    </w:p>
+    <w:p>
+      <w:pPr>
+        <w:pStyle w:val="ListParagraph"/>
+        <w:spacing w:line="480" w:lineRule="auto"/>
+        <w:ind w:left="0"/>
+      </w:pPr>
+      <w:r>
+        <w:t>(</w:t>
+      </w:r>
+      <w:r>
+        <w:rPr>
+          <w:color w:val="00B050"/>
+        </w:rPr>
+        <w:t>I’m not entirely sure that this is correct, probably want to verify this Matteo</w:t>
+      </w:r>
+      <w:r>
+        <w:t>)</w:t>
       </w:r>
     </w:p>
     <w:p>
@@ -3953,15 +3762,7 @@
       </w:pPr>
       <w:r>
         <w:tab/>
-        <w:t xml:space="preserve">However, this understanding only considers the system itself. While many important findings and results can </w:t>
-      </w:r>
-      <w:proofErr w:type="gramStart"/>
-      <w:r>
-        <w:t>be derived</w:t>
-      </w:r>
-      <w:proofErr w:type="gramEnd"/>
-      <w:r>
-        <w:t xml:space="preserve"> from this approximation, it can be far from an accurate representation of reality. Enter the </w:t>
+        <w:t xml:space="preserve">However, this understanding only considers the system itself. While many important findings and results can be derived from this approximation, it can be far from an accurate representation of reality. Enter the </w:t>
       </w:r>
       <w:proofErr w:type="spellStart"/>
       <w:r>
@@ -3969,30 +3770,64 @@
       </w:r>
       <w:proofErr w:type="spellEnd"/>
       <w:r>
-        <w:t xml:space="preserve"> </w:t>
-      </w:r>
-      <w:proofErr w:type="gramStart"/>
-      <w:r>
-        <w:t>master</w:t>
-      </w:r>
-      <w:proofErr w:type="gramEnd"/>
-      <w:r>
-        <w:t xml:space="preserve"> equation, which is touted as a more </w:t>
+        <w:t xml:space="preserve"> master equation, which is touted as a more generalized version of the Hamiltonian. Not only does this consider the system’s dynamics, but also the environmental effects and whatever mechanism that couples one to the other.  </w:t>
+      </w:r>
+    </w:p>
+    <w:p>
+      <w:pPr>
+        <w:spacing w:line="480" w:lineRule="auto"/>
+      </w:pPr>
+    </w:p>
+    <w:p>
+      <w:pPr>
+        <w:spacing w:line="480" w:lineRule="auto"/>
+      </w:pPr>
+      <w:r>
+        <w:tab/>
+      </w:r>
+      <w:r>
+        <w:t>(</w:t>
+      </w:r>
+      <w:r>
+        <w:rPr>
+          <w:color w:val="0070C0"/>
+        </w:rPr>
+        <w:t>Picture</w:t>
+      </w:r>
+      <w:r>
+        <w:t xml:space="preserve">) </w:t>
+      </w:r>
+      <w:r>
+        <w:t>So how does one do this?</w:t>
+      </w:r>
+      <w:r>
+        <w:t xml:space="preserve"> We map the system, the environment, and their coupling onto a space, with careful consideration. In our case, we map our systems onto the Hilbert space. This Hilbert space is a complex vector space that is equipped with an inner product. This space is spanned by a set of basis vectors, from which we can construct the entire </w:t>
       </w:r>
       <w:r>
         <w:lastRenderedPageBreak/>
-        <w:t>generalized version of the Hamiltonian. Not only does this consider the system’s dynamics, but also the environmental effects and whatever mechanism that couples one to the other</w:t>
-      </w:r>
-      <w:proofErr w:type="gramStart"/>
-      <w:r>
-        <w:t xml:space="preserve">.  </w:t>
-      </w:r>
-      <w:proofErr w:type="gramEnd"/>
-    </w:p>
-    <w:p>
-      <w:pPr>
-        <w:spacing w:line="480" w:lineRule="auto"/>
-      </w:pPr>
+        <w:t>space. In the example of the quantum dot, the levels of excitation are used to map the system. One can map the system the environment and the coupling using separate Hilbert spaces and take their sum</w:t>
+      </w:r>
+      <w:r>
+        <w:t xml:space="preserve"> as the total Hilbert space, which looks as follows:</w:t>
+      </w:r>
+    </w:p>
+    <w:p>
+      <w:pPr>
+        <w:spacing w:line="480" w:lineRule="auto"/>
+        <w:jc w:val="center"/>
+      </w:pPr>
+      <w:r>
+        <w:t>(</w:t>
+      </w:r>
+      <w:r>
+        <w:rPr>
+          <w:color w:val="0070C0"/>
+        </w:rPr>
+        <w:t>Equation</w:t>
+      </w:r>
+      <w:r>
+        <w:t>)</w:t>
+      </w:r>
     </w:p>
     <w:p>
       <w:pPr>
@@ -4000,7 +3835,14 @@
       </w:pPr>
       <w:r>
         <w:tab/>
-      </w:r>
+        <w:t>As we are dealing with a quantum dot system, we will use the same basis states to define the environment and the coupling. This is made possible under the understanding that any state can be written as a linear combination of alternate basis states. This is written mathematically as:</w:t>
+      </w:r>
+    </w:p>
+    <w:p>
+      <w:pPr>
+        <w:spacing w:line="480" w:lineRule="auto"/>
+        <w:jc w:val="center"/>
+      </w:pPr>
       <w:r>
         <w:t>(</w:t>
       </w:r>
@@ -4008,57 +3850,6 @@
         <w:rPr>
           <w:color w:val="0070C0"/>
         </w:rPr>
-        <w:t>Picture</w:t>
-      </w:r>
-      <w:r>
-        <w:t xml:space="preserve">) </w:t>
-      </w:r>
-      <w:r>
-        <w:t>So how does one do this?</w:t>
-      </w:r>
-      <w:r>
-        <w:t xml:space="preserve"> We map the system, the environment, and their coupling onto a space, with careful consideration. In our case, we map our systems onto the Hilbert space. This Hilbert space is a complex vector space that </w:t>
-      </w:r>
-      <w:proofErr w:type="gramStart"/>
-      <w:r>
-        <w:t>is equipped</w:t>
-      </w:r>
-      <w:proofErr w:type="gramEnd"/>
-      <w:r>
-        <w:t xml:space="preserve"> with an inner product. This space </w:t>
-      </w:r>
-      <w:proofErr w:type="gramStart"/>
-      <w:r>
-        <w:t>is spanned</w:t>
-      </w:r>
-      <w:proofErr w:type="gramEnd"/>
-      <w:r>
-        <w:t xml:space="preserve"> by a set of basis vectors, from which we can construct the entire space. In the example of the quantum dot, the levels of excitation </w:t>
-      </w:r>
-      <w:proofErr w:type="gramStart"/>
-      <w:r>
-        <w:t>are used</w:t>
-      </w:r>
-      <w:proofErr w:type="gramEnd"/>
-      <w:r>
-        <w:t xml:space="preserve"> to map the system. One can map the system the environment and the coupling using separate Hilbert spaces and take their sum</w:t>
-      </w:r>
-      <w:r>
-        <w:t xml:space="preserve"> as the total Hilbert space, which looks as follows:</w:t>
-      </w:r>
-    </w:p>
-    <w:p>
-      <w:pPr>
-        <w:spacing w:line="480" w:lineRule="auto"/>
-        <w:jc w:val="center"/>
-      </w:pPr>
-      <w:r>
-        <w:t>(</w:t>
-      </w:r>
-      <w:r>
-        <w:rPr>
-          <w:color w:val="0070C0"/>
-        </w:rPr>
         <w:t>Equation</w:t>
       </w:r>
       <w:r>
@@ -4070,76 +3861,24 @@
         <w:spacing w:line="480" w:lineRule="auto"/>
       </w:pPr>
       <w:r>
+        <w:t xml:space="preserve">It is key to understand that while these use the same language, </w:t>
+      </w:r>
+      <w:proofErr w:type="spellStart"/>
+      <w:r>
+        <w:t>i.e</w:t>
+      </w:r>
+      <w:proofErr w:type="spellEnd"/>
+      <w:r>
+        <w:t xml:space="preserve"> the same basis states, the system, environment, and coupling belong to separate Hilbert spaces, and as such the basis states are separate as well. We are just able to translate each system into a single language, to gain a better understanding of the what we have. </w:t>
+      </w:r>
+    </w:p>
+    <w:p>
+      <w:pPr>
+        <w:spacing w:line="480" w:lineRule="auto"/>
+      </w:pPr>
+      <w:r>
         <w:tab/>
-        <w:t xml:space="preserve">As we are dealing with a quantum dot system, we will use the same basis states to define the environment and the coupling. This </w:t>
-      </w:r>
-      <w:proofErr w:type="gramStart"/>
-      <w:r>
-        <w:t>is made</w:t>
-      </w:r>
-      <w:proofErr w:type="gramEnd"/>
-      <w:r>
-        <w:t xml:space="preserve"> possible under the understanding that any state can be written as a linear combination of alternate basis states. This </w:t>
-      </w:r>
-      <w:proofErr w:type="gramStart"/>
-      <w:r>
-        <w:t>is written</w:t>
-      </w:r>
-      <w:proofErr w:type="gramEnd"/>
-      <w:r>
-        <w:t xml:space="preserve"> mathematically as:</w:t>
-      </w:r>
-    </w:p>
-    <w:p>
-      <w:pPr>
-        <w:spacing w:line="480" w:lineRule="auto"/>
-        <w:jc w:val="center"/>
-      </w:pPr>
-      <w:r>
-        <w:t>(</w:t>
-      </w:r>
-      <w:r>
-        <w:rPr>
-          <w:color w:val="0070C0"/>
-        </w:rPr>
-        <w:t>Equation</w:t>
-      </w:r>
-      <w:r>
-        <w:t>)</w:t>
-      </w:r>
-    </w:p>
-    <w:p>
-      <w:pPr>
-        <w:spacing w:line="480" w:lineRule="auto"/>
-      </w:pPr>
-      <w:r>
-        <w:t xml:space="preserve">It is key to understand that while these use the same language, </w:t>
-      </w:r>
-      <w:proofErr w:type="spellStart"/>
-      <w:r>
-        <w:t>i.e</w:t>
-      </w:r>
-      <w:proofErr w:type="spellEnd"/>
-      <w:r>
-        <w:t xml:space="preserve"> the same basis states, the system, environment, and coupling belong to separate Hilbert spaces, and as such the basis states are separate as well. We are just able to translate each system into a single language, to gain a better understanding of the what we have. </w:t>
-      </w:r>
-    </w:p>
-    <w:p>
-      <w:pPr>
-        <w:spacing w:line="480" w:lineRule="auto"/>
-      </w:pPr>
-      <w:r>
-        <w:lastRenderedPageBreak/>
-        <w:tab/>
-        <w:t xml:space="preserve">We are able to manipulate this Lindblad </w:t>
-      </w:r>
-      <w:proofErr w:type="gramStart"/>
-      <w:r>
-        <w:t>master</w:t>
-      </w:r>
-      <w:proofErr w:type="gramEnd"/>
-      <w:r>
-        <w:t xml:space="preserve"> equation, similar to how we would a regular Hamiltonian, such that we can extrapolate information of all possible trajectories for a system. </w:t>
+        <w:t xml:space="preserve">We are able to manipulate this Lindblad master equation, similar to how we would a regular Hamiltonian, such that we can extrapolate information of all possible trajectories for a system. </w:t>
       </w:r>
     </w:p>
     <w:p>
@@ -4171,121 +3910,81 @@
         <w:t xml:space="preserve"> the progression </w:t>
       </w:r>
       <w:r>
-        <w:t xml:space="preserve">of the system coupled to a given environment. We can </w:t>
+        <w:t>of the system coupled to a given environment. We can intuit this by considering the following equation:</w:t>
+      </w:r>
+    </w:p>
+    <w:p>
+      <w:pPr>
+        <w:spacing w:line="480" w:lineRule="auto"/>
+      </w:pPr>
+    </w:p>
+    <w:p>
+      <w:pPr>
+        <w:spacing w:line="480" w:lineRule="auto"/>
+        <w:rPr>
+          <w:color w:val="000000" w:themeColor="text1"/>
+        </w:rPr>
+      </w:pPr>
+      <w:r>
+        <w:t xml:space="preserve">In plain terms, we can </w:t>
+      </w:r>
+      <w:proofErr w:type="spellStart"/>
+      <w:r>
+        <w:t>reprsent</w:t>
+      </w:r>
+      <w:proofErr w:type="spellEnd"/>
+      <w:r>
+        <w:t xml:space="preserve"> our system by a so-called density matrix, which contains all the relevant information of the system under the basis of the Hilbert space.  Its progression over </w:t>
+      </w:r>
+      <w:r>
+        <w:lastRenderedPageBreak/>
+        <w:t xml:space="preserve">time, </w:t>
+      </w:r>
+      <w:proofErr w:type="spellStart"/>
+      <w:r>
+        <w:t>i.e</w:t>
+      </w:r>
+      <w:proofErr w:type="spellEnd"/>
+      <w:r>
+        <w:t xml:space="preserve">, </w:t>
+      </w:r>
+      <w:r>
+        <w:rPr>
+          <w:color w:val="0070C0"/>
+        </w:rPr>
+        <w:t>rho-dot</w:t>
+      </w:r>
+      <w:r>
+        <w:rPr>
+          <w:color w:val="000000" w:themeColor="text1"/>
+        </w:rPr>
+        <w:t xml:space="preserve">, can be defined under the Heisenberg picture as the commutation relationship between the Hamiltonian and the system’s density matrix. </w:t>
+      </w:r>
+      <w:r>
+        <w:rPr>
+          <w:color w:val="000000" w:themeColor="text1"/>
+        </w:rPr>
+        <w:t xml:space="preserve">Solving </w:t>
       </w:r>
       <w:proofErr w:type="gramStart"/>
       <w:r>
-        <w:t>intuit</w:t>
+        <w:rPr>
+          <w:color w:val="000000" w:themeColor="text1"/>
+        </w:rPr>
+        <w:t>this grants</w:t>
       </w:r>
       <w:proofErr w:type="gramEnd"/>
       <w:r>
-        <w:t xml:space="preserve"> this by considering the following equation:</w:t>
-      </w:r>
-    </w:p>
-    <w:p>
-      <w:pPr>
-        <w:spacing w:line="480" w:lineRule="auto"/>
-      </w:pPr>
-    </w:p>
-    <w:p>
-      <w:pPr>
-        <w:spacing w:line="480" w:lineRule="auto"/>
         <w:rPr>
           <w:color w:val="000000" w:themeColor="text1"/>
         </w:rPr>
-      </w:pPr>
-      <w:r>
-        <w:t xml:space="preserve">In plain terms, we can </w:t>
-      </w:r>
-      <w:proofErr w:type="spellStart"/>
-      <w:r>
-        <w:t>reprsent</w:t>
-      </w:r>
-      <w:proofErr w:type="spellEnd"/>
-      <w:r>
-        <w:t xml:space="preserve"> our system by a so-called density matrix, which contains all the relevant information of the system under the basis of the Hilbert space</w:t>
-      </w:r>
-      <w:proofErr w:type="gramStart"/>
-      <w:r>
-        <w:t xml:space="preserve">.  </w:t>
-      </w:r>
-      <w:proofErr w:type="gramEnd"/>
-      <w:r>
-        <w:t xml:space="preserve">Its progression over time, </w:t>
-      </w:r>
-      <w:proofErr w:type="spellStart"/>
-      <w:r>
-        <w:t>i.e</w:t>
-      </w:r>
-      <w:proofErr w:type="spellEnd"/>
-      <w:r>
-        <w:t xml:space="preserve">, </w:t>
-      </w:r>
-      <w:r>
-        <w:rPr>
-          <w:color w:val="0070C0"/>
-        </w:rPr>
-        <w:t>rho-dot</w:t>
+        <w:t xml:space="preserve"> us the equations of motion of the system, and as such gives us information about the progression of the system. </w:t>
       </w:r>
       <w:r>
         <w:rPr>
           <w:color w:val="000000" w:themeColor="text1"/>
         </w:rPr>
-        <w:t xml:space="preserve">, can </w:t>
-      </w:r>
-      <w:proofErr w:type="gramStart"/>
-      <w:r>
-        <w:rPr>
-          <w:color w:val="000000" w:themeColor="text1"/>
-        </w:rPr>
-        <w:t>be defined</w:t>
-      </w:r>
-      <w:proofErr w:type="gramEnd"/>
-      <w:r>
-        <w:rPr>
-          <w:color w:val="000000" w:themeColor="text1"/>
-        </w:rPr>
-        <w:t xml:space="preserve"> under the Heisenberg picture as the commutation relationship between the Hamiltonian and the system’s density matrix. </w:t>
-      </w:r>
-      <w:r>
-        <w:rPr>
-          <w:color w:val="000000" w:themeColor="text1"/>
-        </w:rPr>
-        <w:t xml:space="preserve">Solving </w:t>
-      </w:r>
-      <w:proofErr w:type="gramStart"/>
-      <w:r>
-        <w:rPr>
-          <w:color w:val="000000" w:themeColor="text1"/>
-        </w:rPr>
-        <w:t>this grants</w:t>
-      </w:r>
-      <w:proofErr w:type="gramEnd"/>
-      <w:r>
-        <w:rPr>
-          <w:color w:val="000000" w:themeColor="text1"/>
-        </w:rPr>
-        <w:t xml:space="preserve"> us the equations of motion of the system, and as such gives us information about the progression of the system. </w:t>
-      </w:r>
-      <w:r>
-        <w:rPr>
-          <w:color w:val="000000" w:themeColor="text1"/>
-        </w:rPr>
-        <w:t xml:space="preserve">This process is the quantum analogue for the Poisson bracket, which </w:t>
-      </w:r>
-      <w:proofErr w:type="gramStart"/>
-      <w:r>
-        <w:rPr>
-          <w:color w:val="000000" w:themeColor="text1"/>
-        </w:rPr>
-        <w:t>is used</w:t>
-      </w:r>
-      <w:proofErr w:type="gramEnd"/>
-      <w:r>
-        <w:rPr>
-          <w:color w:val="000000" w:themeColor="text1"/>
-        </w:rPr>
-        <w:t xml:space="preserve"> to derive equations of motion from the Hamiltonian. (</w:t>
+        <w:t>This process is the quantum analogue for the Poisson bracket, which is used to derive equations of motion from the Hamiltonian. (</w:t>
       </w:r>
       <w:r>
         <w:rPr>
@@ -4355,16 +4054,7 @@
         <w:spacing w:line="480" w:lineRule="auto"/>
       </w:pPr>
       <w:r>
-        <w:lastRenderedPageBreak/>
-        <w:t xml:space="preserve">Wherein </w:t>
-      </w:r>
-      <w:proofErr w:type="gramStart"/>
-      <w:r>
-        <w:t>are called</w:t>
-      </w:r>
-      <w:proofErr w:type="gramEnd"/>
-      <w:r>
-        <w:t xml:space="preserve"> jump operators and act as ladder operators for the interaction between the system and the environment. </w:t>
+        <w:t xml:space="preserve">Wherein are called jump operators and act as ladder operators for the interaction between the system and the environment. </w:t>
       </w:r>
     </w:p>
     <w:p>
@@ -4405,6 +4095,7 @@
         <w:spacing w:line="480" w:lineRule="auto"/>
       </w:pPr>
       <w:r>
+        <w:lastRenderedPageBreak/>
         <w:tab/>
         <w:t xml:space="preserve">Now that we have established context for parts used in the building of this model, it’s now time to put it work for some usable results, which follow in the next chapter. </w:t>
       </w:r>
@@ -4642,6 +4333,7 @@
           <w:szCs w:val="64"/>
           <w:lang w:eastAsia="en-CA"/>
         </w:rPr>
+        <w:lastRenderedPageBreak/>
         <w:t xml:space="preserve">Chapter </w:t>
       </w:r>
       <w:r>
@@ -4866,7 +4558,7 @@
         <w:rFonts w:ascii="Symbol" w:hAnsi="Symbol" w:hint="default"/>
       </w:rPr>
     </w:lvl>
-    <w:lvl w:ilvl="1" w:tplc="10090003" w:tentative="1">
+    <w:lvl w:ilvl="1" w:tplc="10090003">
       <w:start w:val="1"/>
       <w:numFmt w:val="bullet"/>
       <w:lvlText w:val="o"/>

</xml_diff>

<commit_message>
Chapter 2 - Quantum Dots
First bit of bulleting before my laptop needed charging - This is a difficult section
</commit_message>
<xml_diff>
--- a/Thesis.docx
+++ b/Thesis.docx
@@ -574,27 +574,7 @@
           <w:szCs w:val="24"/>
           <w:lang w:eastAsia="en-CA"/>
         </w:rPr>
-        <w:t xml:space="preserve"> </w:t>
-      </w:r>
-      <w:proofErr w:type="gramStart"/>
-      <w:r>
-        <w:rPr>
-          <w:rFonts w:eastAsia="Times New Roman" w:cs="Times New Roman"/>
-          <w:color w:val="000000"/>
-          <w:szCs w:val="24"/>
-          <w:lang w:eastAsia="en-CA"/>
-        </w:rPr>
-        <w:t>interactions, when</w:t>
-      </w:r>
-      <w:proofErr w:type="gramEnd"/>
-      <w:r>
-        <w:rPr>
-          <w:rFonts w:eastAsia="Times New Roman" w:cs="Times New Roman"/>
-          <w:color w:val="000000"/>
-          <w:szCs w:val="24"/>
-          <w:lang w:eastAsia="en-CA"/>
-        </w:rPr>
-        <w:t xml:space="preserve"> the photons are highly mobile and will withstand external interactions. This has another consequence, in that it is difficult to create nonlinear gates, especially when most optical tools are linear in nature. To remedy </w:t>
+        <w:t xml:space="preserve"> interactions, when the photons are highly mobile and will withstand external interactions. This has another consequence, in that it is difficult to create nonlinear gates, especially when most optical tools are linear in nature. To remedy </w:t>
       </w:r>
       <w:r>
         <w:rPr>
@@ -2221,15 +2201,7 @@
       </w:pPr>
       <w:r>
         <w:tab/>
-        <w:t xml:space="preserve">It is interesting to note that while </w:t>
-      </w:r>
-      <w:proofErr w:type="gramStart"/>
-      <w:r>
-        <w:t>these phenomenon</w:t>
-      </w:r>
-      <w:proofErr w:type="gramEnd"/>
-      <w:r>
-        <w:t xml:space="preserve"> are (to my knowledge) unrelated, there is a way to relate the two in an equation:</w:t>
+        <w:t>It is interesting to note that while these phenomenon are (to my knowledge) unrelated, there is a way to relate the two in an equation:</w:t>
       </w:r>
     </w:p>
     <w:p>
@@ -2260,15 +2232,7 @@
       </w:r>
       <w:proofErr w:type="spellEnd"/>
       <w:r>
-        <w:t xml:space="preserve"> T_2star is called the overall </w:t>
-      </w:r>
-      <w:proofErr w:type="gramStart"/>
-      <w:r>
-        <w:t>decoherence, and</w:t>
-      </w:r>
-      <w:proofErr w:type="gramEnd"/>
-      <w:r>
-        <w:t xml:space="preserve"> is considered the overall dephasing of the system. Given this, we can now </w:t>
+        <w:t xml:space="preserve"> T_2star is called the overall decoherence, and is considered the overall dephasing of the system. Given this, we can now </w:t>
       </w:r>
       <w:r>
         <w:t xml:space="preserve">modify equation, to include damping effects. </w:t>
@@ -2401,19 +2365,11 @@
         </w:rPr>
         <w:t xml:space="preserve">While it is understood that Rabi oscillations </w:t>
       </w:r>
-      <w:proofErr w:type="gramStart"/>
-      <w:r>
-        <w:rPr>
-          <w:szCs w:val="24"/>
-        </w:rPr>
-        <w:t>As</w:t>
-      </w:r>
-      <w:proofErr w:type="gramEnd"/>
-      <w:r>
-        <w:rPr>
-          <w:szCs w:val="24"/>
-        </w:rPr>
-        <w:t xml:space="preserve"> electron populations oscillate between the ground and </w:t>
+      <w:r>
+        <w:rPr>
+          <w:szCs w:val="24"/>
+        </w:rPr>
+        <w:t xml:space="preserve">As electron populations oscillate between the ground and </w:t>
       </w:r>
       <w:r>
         <w:rPr>
@@ -2712,15 +2668,7 @@
         <w:t xml:space="preserve"> with photons out of N segment</w:t>
       </w:r>
       <w:r>
-        <w:t xml:space="preserve">s. Wherein </w:t>
-      </w:r>
-      <w:proofErr w:type="gramStart"/>
-      <w:r>
-        <w:t>N-n</w:t>
-      </w:r>
-      <w:proofErr w:type="gramEnd"/>
-      <w:r>
-        <w:t xml:space="preserve"> represents the number of segments with zero photons. We then multiply this by the probability of n successes, </w:t>
+        <w:t xml:space="preserve">s. Wherein N-n represents the number of segments with zero photons. We then multiply this by the probability of n successes, </w:t>
       </w:r>
       <w:proofErr w:type="spellStart"/>
       <w:r>
@@ -2736,15 +2684,7 @@
       </w:r>
       <w:proofErr w:type="spellEnd"/>
       <w:r>
-        <w:t>, and n-N failures, i.e. (1-</w:t>
-      </w:r>
-      <w:proofErr w:type="gramStart"/>
-      <w:r>
-        <w:t>p)^</w:t>
-      </w:r>
-      <w:proofErr w:type="gramEnd"/>
-      <w:r>
-        <w:t>N-n. The entirety of this product gives us the probability of finding n segments containing one photon. (</w:t>
+        <w:t>, and n-N failures, i.e. (1-p)^N-n. The entirety of this product gives us the probability of finding n segments containing one photon. (</w:t>
       </w:r>
       <w:r>
         <w:rPr>
@@ -2788,13 +2728,8 @@
         <w:spacing w:line="480" w:lineRule="auto"/>
       </w:pPr>
       <w:r>
-        <w:t xml:space="preserve">As N is taken to be infinitely large, we can then use Stirling’s </w:t>
-      </w:r>
-      <w:proofErr w:type="gramStart"/>
-      <w:r>
-        <w:t>approximation,(</w:t>
-      </w:r>
-      <w:proofErr w:type="gramEnd"/>
+        <w:t>As N is taken to be infinitely large, we can then use Stirling’s approximation,(</w:t>
+      </w:r>
       <w:r>
         <w:rPr>
           <w:color w:val="0070C0"/>
@@ -2863,15 +2798,7 @@
         <w:spacing w:line="480" w:lineRule="auto"/>
       </w:pPr>
       <w:r>
-        <w:t>The resultant equation is used to define a Poisson distribution. We can take special note of how this equation is characterized by the mean n-</w:t>
-      </w:r>
-      <w:proofErr w:type="gramStart"/>
-      <w:r>
-        <w:t>bar,</w:t>
-      </w:r>
-      <w:proofErr w:type="gramEnd"/>
-      <w:r>
-        <w:t xml:space="preserve"> this is unique to a Poisson distribution. In fact, the standard deviation is given as follows:</w:t>
+        <w:t>The resultant equation is used to define a Poisson distribution. We can take special note of how this equation is characterized by the mean n-bar, this is unique to a Poisson distribution. In fact, the standard deviation is given as follows:</w:t>
       </w:r>
     </w:p>
     <w:p>
@@ -3056,13 +2983,17 @@
       </w:pPr>
       <w:r>
         <w:tab/>
-        <w:t xml:space="preserve">Based on what we have above, we can that understand that sub-Poissonian light has a narrower distribution. In an idealized situation, we can assume that each segment used in the Poissonian light has a single photon with certitude. Thus the number of photons found in a time T, would be exactly the number of subsegments. Our standard deviation would be zero. But what is characterized by this? A perfectly coherent beam is the most stable light in classical </w:t>
-      </w:r>
-      <w:proofErr w:type="gramStart"/>
-      <w:r>
-        <w:t>optics,</w:t>
-      </w:r>
-      <w:proofErr w:type="gramEnd"/>
+        <w:t xml:space="preserve">Based on what we have above, we can that understand that sub-Poissonian light has a narrower distribution. In an idealized situation, we can assume that each segment used in the Poissonian light has a single photon with certitude. Thus the number of photons found in a time T, would be exactly the number of subsegments. Our standard deviation would be zero. </w:t>
+      </w:r>
+      <w:r>
+        <w:t xml:space="preserve">This sounds like a deterministic source, rather than the probabilistic model encapsulated by light. </w:t>
+      </w:r>
+      <w:r>
+        <w:t xml:space="preserve">But what is characterized by this? A perfectly coherent beam is the most stable light in classical </w:t>
+      </w:r>
+      <w:r>
+        <w:t>optics;</w:t>
+      </w:r>
       <w:r>
         <w:t xml:space="preserve"> thus we must consider a non-classical source, a quantum source.</w:t>
       </w:r>
@@ -3282,6 +3213,12 @@
         <w:rPr>
           <w:szCs w:val="24"/>
         </w:rPr>
+        <w:tab/>
+      </w:r>
+      <w:r>
+        <w:rPr>
+          <w:szCs w:val="24"/>
+        </w:rPr>
         <w:t xml:space="preserve">In order to study photons, one needs a source </w:t>
       </w:r>
       <w:r>
@@ -3300,6 +3237,12 @@
         <w:rPr>
           <w:szCs w:val="24"/>
         </w:rPr>
+        <w:t>, and in particular, it is better for it to be deterministic</w:t>
+      </w:r>
+      <w:r>
+        <w:rPr>
+          <w:szCs w:val="24"/>
+        </w:rPr>
         <w:t>.</w:t>
       </w:r>
       <w:r>
@@ -3332,14 +3275,12 @@
         </w:rPr>
         <w:t xml:space="preserve"> the best </w:t>
       </w:r>
-      <w:proofErr w:type="gramStart"/>
       <w:r>
         <w:rPr>
           <w:szCs w:val="24"/>
         </w:rPr>
         <w:t>source</w:t>
       </w:r>
-      <w:proofErr w:type="gramEnd"/>
       <w:r>
         <w:rPr>
           <w:szCs w:val="24"/>
@@ -3364,13 +3305,55 @@
       <w:pPr>
         <w:pStyle w:val="ListParagraph"/>
         <w:numPr>
-          <w:ilvl w:val="0"/>
+          <w:ilvl w:val="1"/>
           <w:numId w:val="7"/>
         </w:numPr>
         <w:spacing w:line="480" w:lineRule="auto"/>
       </w:pPr>
       <w:r>
-        <w:t>Benefit of quantum dot over other photon sources</w:t>
+        <w:t>2 Types colloidal and crystal, we will have primary focus on the crystal quantum dots</w:t>
+      </w:r>
+    </w:p>
+    <w:p>
+      <w:pPr>
+        <w:pStyle w:val="ListParagraph"/>
+        <w:numPr>
+          <w:ilvl w:val="1"/>
+          <w:numId w:val="7"/>
+        </w:numPr>
+        <w:spacing w:line="480" w:lineRule="auto"/>
+      </w:pPr>
+      <w:r>
+        <w:t xml:space="preserve">Theorized by Alexander </w:t>
+      </w:r>
+      <w:proofErr w:type="spellStart"/>
+      <w:r>
+        <w:t>Efros</w:t>
+      </w:r>
+      <w:proofErr w:type="spellEnd"/>
+      <w:r>
+        <w:t xml:space="preserve"> is 1982</w:t>
+      </w:r>
+    </w:p>
+    <w:p>
+      <w:pPr>
+        <w:pStyle w:val="ListParagraph"/>
+        <w:numPr>
+          <w:ilvl w:val="1"/>
+          <w:numId w:val="7"/>
+        </w:numPr>
+        <w:spacing w:line="480" w:lineRule="auto"/>
+      </w:pPr>
+      <w:r>
+        <w:t xml:space="preserve">Synthesized by Alexey </w:t>
+      </w:r>
+      <w:proofErr w:type="spellStart"/>
+      <w:r>
+        <w:t>Ekimov</w:t>
+      </w:r>
+      <w:proofErr w:type="spellEnd"/>
+      <w:r>
+        <w:t xml:space="preserve"> in 1981 – Vavilov State Optical Institute</w:t>
       </w:r>
     </w:p>
     <w:p>
@@ -3383,7 +3366,7 @@
         <w:spacing w:line="480" w:lineRule="auto"/>
       </w:pPr>
       <w:r>
-        <w:t>General mechanism of the quantum dot</w:t>
+        <w:t>Benefit of quantum dot over other photon sources</w:t>
       </w:r>
     </w:p>
     <w:p>
@@ -3396,7 +3379,58 @@
         <w:spacing w:line="480" w:lineRule="auto"/>
       </w:pPr>
       <w:r>
-        <w:t>3-Level system</w:t>
+        <w:lastRenderedPageBreak/>
+        <w:t>Enjoys a wide variety of usage from medical imaging to our television screens</w:t>
+      </w:r>
+    </w:p>
+    <w:p>
+      <w:pPr>
+        <w:pStyle w:val="ListParagraph"/>
+        <w:numPr>
+          <w:ilvl w:val="2"/>
+          <w:numId w:val="7"/>
+        </w:numPr>
+        <w:spacing w:line="480" w:lineRule="auto"/>
+      </w:pPr>
+      <w:r>
+        <w:t xml:space="preserve">Bulk </w:t>
+      </w:r>
+      <w:proofErr w:type="spellStart"/>
+      <w:r>
+        <w:t>PbS</w:t>
+      </w:r>
+      <w:proofErr w:type="spellEnd"/>
+      <w:r>
+        <w:t xml:space="preserve"> is black but nanocrystals exhibit colours from red to blue as size of crystals decrease – suggesting a </w:t>
+      </w:r>
+      <w:proofErr w:type="spellStart"/>
+      <w:r>
+        <w:t>blueshifting</w:t>
+      </w:r>
+      <w:proofErr w:type="spellEnd"/>
+      <w:r>
+        <w:t xml:space="preserve"> with decreasing size – Explained by </w:t>
+      </w:r>
+      <w:proofErr w:type="spellStart"/>
+      <w:r>
+        <w:t>Efros</w:t>
+      </w:r>
+      <w:proofErr w:type="spellEnd"/>
+      <w:r>
+        <w:t xml:space="preserve"> </w:t>
+      </w:r>
+    </w:p>
+    <w:p>
+      <w:pPr>
+        <w:pStyle w:val="ListParagraph"/>
+        <w:numPr>
+          <w:ilvl w:val="0"/>
+          <w:numId w:val="7"/>
+        </w:numPr>
+        <w:spacing w:line="480" w:lineRule="auto"/>
+      </w:pPr>
+      <w:r>
+        <w:t>General mechanism of the quantum dot</w:t>
       </w:r>
     </w:p>
     <w:p>
@@ -3409,6 +3443,77 @@
         <w:spacing w:line="480" w:lineRule="auto"/>
       </w:pPr>
       <w:r>
+        <w:t>Semi-conductor nanocrystal</w:t>
+      </w:r>
+    </w:p>
+    <w:p>
+      <w:pPr>
+        <w:pStyle w:val="ListParagraph"/>
+        <w:numPr>
+          <w:ilvl w:val="1"/>
+          <w:numId w:val="7"/>
+        </w:numPr>
+        <w:spacing w:line="480" w:lineRule="auto"/>
+      </w:pPr>
+      <w:r>
+        <w:t>Dimensions are smaller than Fermi wavelength of electrons within quantum dot materials</w:t>
+      </w:r>
+      <w:r>
+        <w:t xml:space="preserve"> – less than 100 nm</w:t>
+      </w:r>
+    </w:p>
+    <w:p>
+      <w:pPr>
+        <w:pStyle w:val="ListParagraph"/>
+        <w:numPr>
+          <w:ilvl w:val="1"/>
+          <w:numId w:val="7"/>
+        </w:numPr>
+        <w:spacing w:line="480" w:lineRule="auto"/>
+      </w:pPr>
+      <w:r>
+        <w:t xml:space="preserve">Quantum confinement effect – discretized </w:t>
+      </w:r>
+      <w:r>
+        <w:t>energy structure</w:t>
+      </w:r>
+    </w:p>
+    <w:p>
+      <w:pPr>
+        <w:pStyle w:val="ListParagraph"/>
+        <w:numPr>
+          <w:ilvl w:val="1"/>
+          <w:numId w:val="7"/>
+        </w:numPr>
+        <w:spacing w:line="480" w:lineRule="auto"/>
+      </w:pPr>
+      <w:r>
+        <w:t>Acts like an atom, ergo the use of the name ‘artificial atom’</w:t>
+      </w:r>
+    </w:p>
+    <w:p>
+      <w:pPr>
+        <w:pStyle w:val="ListParagraph"/>
+        <w:numPr>
+          <w:ilvl w:val="1"/>
+          <w:numId w:val="7"/>
+        </w:numPr>
+        <w:spacing w:line="480" w:lineRule="auto"/>
+      </w:pPr>
+      <w:r>
+        <w:t>3-Level system</w:t>
+      </w:r>
+    </w:p>
+    <w:p>
+      <w:pPr>
+        <w:pStyle w:val="ListParagraph"/>
+        <w:numPr>
+          <w:ilvl w:val="1"/>
+          <w:numId w:val="7"/>
+        </w:numPr>
+        <w:spacing w:line="480" w:lineRule="auto"/>
+      </w:pPr>
+      <w:r>
         <w:t>Excitation schemes</w:t>
       </w:r>
     </w:p>
@@ -3448,7 +3553,6 @@
         <w:spacing w:line="480" w:lineRule="auto"/>
       </w:pPr>
       <w:r>
-        <w:lastRenderedPageBreak/>
         <w:t>General properties</w:t>
       </w:r>
     </w:p>
@@ -3539,6 +3643,7 @@
         <w:spacing w:line="480" w:lineRule="auto"/>
       </w:pPr>
       <w:r>
+        <w:lastRenderedPageBreak/>
         <w:t>Primary use is to determine phase separation between two sources</w:t>
       </w:r>
     </w:p>
@@ -3668,15 +3773,7 @@
         <w:spacing w:line="480" w:lineRule="auto"/>
       </w:pPr>
       <w:r>
-        <w:t xml:space="preserve">We can </w:t>
-      </w:r>
-      <w:proofErr w:type="gramStart"/>
-      <w:r>
-        <w:t>balanced</w:t>
-      </w:r>
-      <w:proofErr w:type="gramEnd"/>
-      <w:r>
-        <w:t xml:space="preserve"> the interferometer to account for this by increasing the path length of one of the arms</w:t>
+        <w:t>We can balanced the interferometer to account for this by increasing the path length of one of the arms</w:t>
       </w:r>
     </w:p>
     <w:p>
@@ -3698,7 +3795,6 @@
         <w:spacing w:line="480" w:lineRule="auto"/>
       </w:pPr>
       <w:r>
-        <w:lastRenderedPageBreak/>
         <w:t xml:space="preserve">By guaranteeing the phase difference between the photons, we can then guarantee the presence of Rabi oscillations. </w:t>
       </w:r>
     </w:p>
@@ -3750,7 +3846,11 @@
       </w:pPr>
       <w:r>
         <w:tab/>
-        <w:t xml:space="preserve">In physics, there are multiple formalisms used to define the make up of a system, one of which is the Hamiltonian. This takes the Lagrangian formalism, which takes the difference between the kinetic and potential energies, and performs a Legendre transforms. This takes the input configuration space co-ordinates of position and velocity and maps them onto the phase space co-ordinates for position and momentum. Without getting into the minutiae of this transform, we can understand that </w:t>
+        <w:t xml:space="preserve">In physics, there are multiple formalisms used to define the make up of a system, one of which is the Hamiltonian. This takes the Lagrangian formalism, which takes the difference between the kinetic and potential energies, and performs a Legendre transforms. This takes the input configuration space co-ordinates of position and velocity and maps them onto the phase </w:t>
+      </w:r>
+      <w:r>
+        <w:lastRenderedPageBreak/>
+        <w:t xml:space="preserve">space co-ordinates for position and momentum. Without getting into the minutiae of this transform, we can understand that </w:t>
       </w:r>
       <w:r>
         <w:t xml:space="preserve">this transform results in an equation that represents the total energy of the system. </w:t>
@@ -3801,11 +3901,7 @@
         <w:t>So how does one do this?</w:t>
       </w:r>
       <w:r>
-        <w:t xml:space="preserve"> We map the system, the environment, and their coupling onto a space, with careful consideration. In our case, we map our systems onto the Hilbert space. This Hilbert space is a complex vector space that is equipped with an inner product. This space is spanned by a set of basis vectors, from which we can construct the entire </w:t>
-      </w:r>
-      <w:r>
-        <w:lastRenderedPageBreak/>
-        <w:t>space. In the example of the quantum dot, the levels of excitation are used to map the system. One can map the system the environment and the coupling using separate Hilbert spaces and take their sum</w:t>
+        <w:t xml:space="preserve"> We map the system, the environment, and their coupling onto a space, with careful consideration. In our case, we map our systems onto the Hilbert space. This Hilbert space is a complex vector space that is equipped with an inner product. This space is spanned by a set of basis vectors, from which we can construct the entire space. In the example of the quantum dot, the levels of excitation are used to map the system. One can map the system the environment and the coupling using separate Hilbert spaces and take their sum</w:t>
       </w:r>
       <w:r>
         <w:t xml:space="preserve"> as the total Hilbert space, which looks as follows:</w:t>
@@ -3861,6 +3957,7 @@
         <w:spacing w:line="480" w:lineRule="auto"/>
       </w:pPr>
       <w:r>
+        <w:lastRenderedPageBreak/>
         <w:t xml:space="preserve">It is key to understand that while these use the same language, </w:t>
       </w:r>
       <w:proofErr w:type="spellStart"/>
@@ -3934,83 +4031,69 @@
       </w:r>
       <w:proofErr w:type="spellEnd"/>
       <w:r>
-        <w:t xml:space="preserve"> our system by a so-called density matrix, which contains all the relevant information of the system under the basis of the Hilbert space.  Its progression over </w:t>
+        <w:t xml:space="preserve"> our system by a so-called density matrix, which contains all the relevant information of the system under the basis of the Hilbert space.  Its progression over time, </w:t>
+      </w:r>
+      <w:proofErr w:type="spellStart"/>
+      <w:r>
+        <w:t>i.e</w:t>
+      </w:r>
+      <w:proofErr w:type="spellEnd"/>
+      <w:r>
+        <w:t xml:space="preserve">, </w:t>
+      </w:r>
+      <w:r>
+        <w:rPr>
+          <w:color w:val="0070C0"/>
+        </w:rPr>
+        <w:t>rho-dot</w:t>
+      </w:r>
+      <w:r>
+        <w:rPr>
+          <w:color w:val="000000" w:themeColor="text1"/>
+        </w:rPr>
+        <w:t xml:space="preserve">, can be defined under the Heisenberg picture as the commutation relationship between the Hamiltonian and the system’s density matrix. </w:t>
+      </w:r>
+      <w:r>
+        <w:rPr>
+          <w:color w:val="000000" w:themeColor="text1"/>
+        </w:rPr>
+        <w:t xml:space="preserve">Solving this grants us the equations of motion of the system, and as such gives us information about the progression of the system. </w:t>
+      </w:r>
+      <w:r>
+        <w:rPr>
+          <w:color w:val="000000" w:themeColor="text1"/>
+        </w:rPr>
+        <w:t>This process is the quantum analogue for the Poisson bracket, which is used to derive equations of motion from the Hamiltonian. (</w:t>
+      </w:r>
+      <w:r>
+        <w:rPr>
+          <w:color w:val="00B050"/>
+        </w:rPr>
+        <w:t>Should I include the derivation?</w:t>
+      </w:r>
+      <w:r>
+        <w:rPr>
+          <w:color w:val="000000" w:themeColor="text1"/>
+        </w:rPr>
+        <w:t>)</w:t>
+      </w:r>
+    </w:p>
+    <w:p>
+      <w:pPr>
+        <w:spacing w:line="480" w:lineRule="auto"/>
+      </w:pPr>
+    </w:p>
+    <w:p>
+      <w:pPr>
+        <w:spacing w:line="480" w:lineRule="auto"/>
+      </w:pPr>
+      <w:r>
+        <w:tab/>
+        <w:t xml:space="preserve">While the Heisenberg picture is equivalent to the Schrodinger picture under the Stone-von Neumann theorem, and as such realize the same results. However, the inclusion of the </w:t>
       </w:r>
       <w:r>
         <w:lastRenderedPageBreak/>
-        <w:t xml:space="preserve">time, </w:t>
-      </w:r>
-      <w:proofErr w:type="spellStart"/>
-      <w:r>
-        <w:t>i.e</w:t>
-      </w:r>
-      <w:proofErr w:type="spellEnd"/>
-      <w:r>
-        <w:t xml:space="preserve">, </w:t>
-      </w:r>
-      <w:r>
-        <w:rPr>
-          <w:color w:val="0070C0"/>
-        </w:rPr>
-        <w:t>rho-dot</w:t>
-      </w:r>
-      <w:r>
-        <w:rPr>
-          <w:color w:val="000000" w:themeColor="text1"/>
-        </w:rPr>
-        <w:t xml:space="preserve">, can be defined under the Heisenberg picture as the commutation relationship between the Hamiltonian and the system’s density matrix. </w:t>
-      </w:r>
-      <w:r>
-        <w:rPr>
-          <w:color w:val="000000" w:themeColor="text1"/>
-        </w:rPr>
-        <w:t xml:space="preserve">Solving </w:t>
-      </w:r>
-      <w:proofErr w:type="gramStart"/>
-      <w:r>
-        <w:rPr>
-          <w:color w:val="000000" w:themeColor="text1"/>
-        </w:rPr>
-        <w:t>this grants</w:t>
-      </w:r>
-      <w:proofErr w:type="gramEnd"/>
-      <w:r>
-        <w:rPr>
-          <w:color w:val="000000" w:themeColor="text1"/>
-        </w:rPr>
-        <w:t xml:space="preserve"> us the equations of motion of the system, and as such gives us information about the progression of the system. </w:t>
-      </w:r>
-      <w:r>
-        <w:rPr>
-          <w:color w:val="000000" w:themeColor="text1"/>
-        </w:rPr>
-        <w:t>This process is the quantum analogue for the Poisson bracket, which is used to derive equations of motion from the Hamiltonian. (</w:t>
-      </w:r>
-      <w:r>
-        <w:rPr>
-          <w:color w:val="00B050"/>
-        </w:rPr>
-        <w:t>Should I include the derivation?</w:t>
-      </w:r>
-      <w:r>
-        <w:rPr>
-          <w:color w:val="000000" w:themeColor="text1"/>
-        </w:rPr>
-        <w:t>)</w:t>
-      </w:r>
-    </w:p>
-    <w:p>
-      <w:pPr>
-        <w:spacing w:line="480" w:lineRule="auto"/>
-      </w:pPr>
-    </w:p>
-    <w:p>
-      <w:pPr>
-        <w:spacing w:line="480" w:lineRule="auto"/>
-      </w:pPr>
-      <w:r>
-        <w:tab/>
-        <w:t>While the Heisenberg picture is equivalent to the Schrodinger picture under the Stone-von Neumann theorem, and as such realize the same results. However, the inclusion of the environment and coupling is easier under the Heisenberg picture</w:t>
+        <w:t>environment and coupling is easier under the Heisenberg picture</w:t>
       </w:r>
       <w:r>
         <w:t xml:space="preserve"> (</w:t>
@@ -4095,7 +4178,6 @@
         <w:spacing w:line="480" w:lineRule="auto"/>
       </w:pPr>
       <w:r>
-        <w:lastRenderedPageBreak/>
         <w:tab/>
         <w:t xml:space="preserve">Now that we have established context for parts used in the building of this model, it’s now time to put it work for some usable results, which follow in the next chapter. </w:t>
       </w:r>
@@ -4333,7 +4415,6 @@
           <w:szCs w:val="64"/>
           <w:lang w:eastAsia="en-CA"/>
         </w:rPr>
-        <w:lastRenderedPageBreak/>
         <w:t xml:space="preserve">Chapter </w:t>
       </w:r>
       <w:r>
@@ -4376,16 +4457,13 @@
     <w:p>
       <w:pPr>
         <w:pStyle w:val="Heading1"/>
-      </w:pPr>
-      <w:r>
         <w:rPr>
           <w:rFonts w:eastAsia="Times New Roman"/>
           <w:sz w:val="64"/>
           <w:szCs w:val="64"/>
           <w:lang w:eastAsia="en-CA"/>
         </w:rPr>
-        <w:t>Conclusions</w:t>
-      </w:r>
+      </w:pPr>
       <w:r>
         <w:rPr>
           <w:rFonts w:eastAsia="Times New Roman"/>
@@ -4393,7 +4471,36 @@
           <w:szCs w:val="64"/>
           <w:lang w:eastAsia="en-CA"/>
         </w:rPr>
+        <w:t>Conclusions</w:t>
+      </w:r>
+      <w:r>
+        <w:rPr>
+          <w:rFonts w:eastAsia="Times New Roman"/>
+          <w:sz w:val="64"/>
+          <w:szCs w:val="64"/>
+          <w:lang w:eastAsia="en-CA"/>
+        </w:rPr>
         <w:t xml:space="preserve"> and Future Considerations</w:t>
+      </w:r>
+    </w:p>
+    <w:p>
+      <w:pPr>
+        <w:rPr>
+          <w:lang w:eastAsia="en-CA"/>
+        </w:rPr>
+      </w:pPr>
+    </w:p>
+    <w:p>
+      <w:pPr>
+        <w:rPr>
+          <w:lang w:eastAsia="en-CA"/>
+        </w:rPr>
+      </w:pPr>
+      <w:r>
+        <w:rPr>
+          <w:lang w:eastAsia="en-CA"/>
+        </w:rPr>
+        <w:t>https://nexdot.fr/en/history-of-quantum-dots/</w:t>
       </w:r>
     </w:p>
     <w:p>
@@ -4909,7 +5016,7 @@
         <w:rFonts w:ascii="Courier New" w:hAnsi="Courier New" w:cs="Courier New" w:hint="default"/>
       </w:rPr>
     </w:lvl>
-    <w:lvl w:ilvl="2" w:tplc="10090005" w:tentative="1">
+    <w:lvl w:ilvl="2" w:tplc="10090005">
       <w:start w:val="1"/>
       <w:numFmt w:val="bullet"/>
       <w:lvlText w:val=""/>

</xml_diff>

<commit_message>
Chapter 2 - Quantum Dot
Completely bulleted
</commit_message>
<xml_diff>
--- a/Thesis.docx
+++ b/Thesis.docx
@@ -131,25 +131,7 @@
           <w:lang w:eastAsia="en-CA"/>
         </w:rPr>
         <w:br/>
-        <w:t>(</w:t>
-      </w:r>
-      <w:proofErr w:type="spellStart"/>
-      <w:r>
-        <w:rPr>
-          <w:rFonts w:eastAsia="Times New Roman" w:cs="Times New Roman"/>
-          <w:szCs w:val="24"/>
-          <w:lang w:eastAsia="en-CA"/>
-        </w:rPr>
-        <w:t>QuTIP</w:t>
-      </w:r>
-      <w:proofErr w:type="spellEnd"/>
-      <w:r>
-        <w:rPr>
-          <w:rFonts w:eastAsia="Times New Roman" w:cs="Times New Roman"/>
-          <w:szCs w:val="24"/>
-          <w:lang w:eastAsia="en-CA"/>
-        </w:rPr>
-        <w:t xml:space="preserve"> Edition)</w:t>
+        <w:t>(QuTIP Edition)</w:t>
       </w:r>
     </w:p>
     <w:p>
@@ -610,27 +592,7 @@
           <w:szCs w:val="24"/>
           <w:lang w:eastAsia="en-CA"/>
         </w:rPr>
-        <w:t xml:space="preserve"> combined efforts of </w:t>
-      </w:r>
-      <w:proofErr w:type="spellStart"/>
-      <w:r>
-        <w:rPr>
-          <w:rFonts w:eastAsia="Times New Roman" w:cs="Times New Roman"/>
-          <w:color w:val="000000"/>
-          <w:szCs w:val="24"/>
-          <w:lang w:eastAsia="en-CA"/>
-        </w:rPr>
-        <w:t>Knill</w:t>
-      </w:r>
-      <w:proofErr w:type="spellEnd"/>
-      <w:r>
-        <w:rPr>
-          <w:rFonts w:eastAsia="Times New Roman" w:cs="Times New Roman"/>
-          <w:color w:val="000000"/>
-          <w:szCs w:val="24"/>
-          <w:lang w:eastAsia="en-CA"/>
-        </w:rPr>
-        <w:t>, Laflamme, and Milburn; the KLM/linear optical quantum computing (LOQC) was born; and it seeks to make optical quantum computing a reality. </w:t>
+        <w:t xml:space="preserve"> combined efforts of Knill, Laflamme, and Milburn; the KLM/linear optical quantum computing (LOQC) was born; and it seeks to make optical quantum computing a reality. </w:t>
       </w:r>
     </w:p>
     <w:p>
@@ -1251,15 +1213,7 @@
         <w:t>to generate results</w:t>
       </w:r>
       <w:r>
-        <w:t xml:space="preserve"> – the </w:t>
-      </w:r>
-      <w:proofErr w:type="spellStart"/>
-      <w:r>
-        <w:t>Linblad</w:t>
-      </w:r>
-      <w:proofErr w:type="spellEnd"/>
-      <w:r>
-        <w:t xml:space="preserve"> Master Equation. </w:t>
+        <w:t xml:space="preserve"> – the Linblad Master Equation. </w:t>
       </w:r>
       <w:r>
         <w:t>Finally in the fourth and fifth chapters</w:t>
@@ -1801,15 +1755,7 @@
         <w:spacing w:line="480" w:lineRule="auto"/>
       </w:pPr>
       <w:r>
-        <w:t>We have two as the index over ‘</w:t>
-      </w:r>
-      <w:proofErr w:type="spellStart"/>
-      <w:r>
-        <w:t>i</w:t>
-      </w:r>
-      <w:proofErr w:type="spellEnd"/>
-      <w:r>
-        <w:t>’ is {1,2}. This gives us two first order ordinary differential equations with respect to the complex amplitudes.</w:t>
+        <w:t>We have two as the index over ‘i’ is {1,2}. This gives us two first order ordinary differential equations with respect to the complex amplitudes.</w:t>
       </w:r>
     </w:p>
     <w:p>
@@ -1930,13 +1876,8 @@
         <w:spacing w:line="480" w:lineRule="auto"/>
       </w:pPr>
       <w:r>
-        <w:t xml:space="preserve">Wherein the following term is defined as the matrix element </w:t>
-      </w:r>
-      <w:proofErr w:type="spellStart"/>
-      <w:r>
-        <w:t>mu_ij</w:t>
-      </w:r>
-      <w:proofErr w:type="spellEnd"/>
+        <w:t>Wherein the following term is defined as the matrix element mu_ij</w:t>
+      </w:r>
       <w:r>
         <w:t>:</w:t>
       </w:r>
@@ -2017,15 +1958,7 @@
         <w:spacing w:line="480" w:lineRule="auto"/>
       </w:pPr>
       <w:r>
-        <w:t xml:space="preserve">Wherein the Rabi </w:t>
-      </w:r>
-      <w:proofErr w:type="spellStart"/>
-      <w:r>
-        <w:t>frequence</w:t>
-      </w:r>
-      <w:proofErr w:type="spellEnd"/>
-      <w:r>
-        <w:t xml:space="preserve"> is defined as:</w:t>
+        <w:t>Wherein the Rabi frequence is defined as:</w:t>
       </w:r>
     </w:p>
     <w:p>
@@ -2100,15 +2033,7 @@
         <w:spacing w:line="480" w:lineRule="auto"/>
       </w:pPr>
       <w:r>
-        <w:t xml:space="preserve">This solution is clearly oscillatory. Notice that the frequency of oscillation is </w:t>
-      </w:r>
-      <w:proofErr w:type="spellStart"/>
-      <w:r>
-        <w:t>omega_R</w:t>
-      </w:r>
-      <w:proofErr w:type="spellEnd"/>
-      <w:r>
-        <w:t>/2pi, this is the frequency at which the electron populations oscillate from the excited to ground states. This is an astounding result, but suppose we were to consider more realistic parameters. What would that look like?</w:t>
+        <w:t>This solution is clearly oscillatory. Notice that the frequency of oscillation is omega_R/2pi, this is the frequency at which the electron populations oscillate from the excited to ground states. This is an astounding result, but suppose we were to consider more realistic parameters. What would that look like?</w:t>
       </w:r>
     </w:p>
     <w:p>
@@ -2226,13 +2151,8 @@
       <w:pPr>
         <w:spacing w:line="480" w:lineRule="auto"/>
       </w:pPr>
-      <w:proofErr w:type="spellStart"/>
-      <w:r>
-        <w:t>Whereing</w:t>
-      </w:r>
-      <w:proofErr w:type="spellEnd"/>
-      <w:r>
-        <w:t xml:space="preserve"> T_2star is called the overall decoherence, and is considered the overall dephasing of the system. Given this, we can now </w:t>
+      <w:r>
+        <w:t xml:space="preserve">Whereing T_2star is called the overall decoherence, and is considered the overall dephasing of the system. Given this, we can now </w:t>
       </w:r>
       <w:r>
         <w:t xml:space="preserve">modify equation, to include damping effects. </w:t>
@@ -2668,23 +2588,7 @@
         <w:t xml:space="preserve"> with photons out of N segment</w:t>
       </w:r>
       <w:r>
-        <w:t xml:space="preserve">s. Wherein N-n represents the number of segments with zero photons. We then multiply this by the probability of n successes, </w:t>
-      </w:r>
-      <w:proofErr w:type="spellStart"/>
-      <w:r>
-        <w:t>i.e</w:t>
-      </w:r>
-      <w:proofErr w:type="spellEnd"/>
-      <w:r>
-        <w:t xml:space="preserve"> </w:t>
-      </w:r>
-      <w:proofErr w:type="spellStart"/>
-      <w:r>
-        <w:t>p^n</w:t>
-      </w:r>
-      <w:proofErr w:type="spellEnd"/>
-      <w:r>
-        <w:t>, and n-N failures, i.e. (1-p)^N-n. The entirety of this product gives us the probability of finding n segments containing one photon. (</w:t>
+        <w:t>s. Wherein N-n represents the number of segments with zero photons. We then multiply this by the probability of n successes, i.e p^n, and n-N failures, i.e. (1-p)^N-n. The entirety of this product gives us the probability of finding n segments containing one photon. (</w:t>
       </w:r>
       <w:r>
         <w:rPr>
@@ -3324,15 +3228,20 @@
         <w:spacing w:line="480" w:lineRule="auto"/>
       </w:pPr>
       <w:r>
-        <w:t xml:space="preserve">Theorized by Alexander </w:t>
-      </w:r>
-      <w:proofErr w:type="spellStart"/>
-      <w:r>
-        <w:t>Efros</w:t>
-      </w:r>
-      <w:proofErr w:type="spellEnd"/>
-      <w:r>
-        <w:t xml:space="preserve"> is 1982</w:t>
+        <w:t>Theorized by Alexander Efros is 1982</w:t>
+      </w:r>
+    </w:p>
+    <w:p>
+      <w:pPr>
+        <w:pStyle w:val="ListParagraph"/>
+        <w:numPr>
+          <w:ilvl w:val="0"/>
+          <w:numId w:val="7"/>
+        </w:numPr>
+        <w:spacing w:line="480" w:lineRule="auto"/>
+      </w:pPr>
+      <w:r>
+        <w:t>Benefit of quantum dot over other photon sources</w:t>
       </w:r>
     </w:p>
     <w:p>
@@ -3345,15 +3254,21 @@
         <w:spacing w:line="480" w:lineRule="auto"/>
       </w:pPr>
       <w:r>
-        <w:t xml:space="preserve">Synthesized by Alexey </w:t>
-      </w:r>
-      <w:proofErr w:type="spellStart"/>
-      <w:r>
-        <w:t>Ekimov</w:t>
-      </w:r>
-      <w:proofErr w:type="spellEnd"/>
-      <w:r>
-        <w:t xml:space="preserve"> in 1981 – Vavilov State Optical Institute</w:t>
+        <w:t>Enjoys a wide variety of usage from medical imaging to our television screens</w:t>
+      </w:r>
+    </w:p>
+    <w:p>
+      <w:pPr>
+        <w:pStyle w:val="ListParagraph"/>
+        <w:numPr>
+          <w:ilvl w:val="2"/>
+          <w:numId w:val="7"/>
+        </w:numPr>
+        <w:spacing w:line="480" w:lineRule="auto"/>
+      </w:pPr>
+      <w:r>
+        <w:lastRenderedPageBreak/>
+        <w:t xml:space="preserve">Bulk PbS is black but nanocrystals exhibit colours from red to blue as size of crystals decrease – suggesting a blueshifting with decreasing size – Explained by Efros </w:t>
       </w:r>
     </w:p>
     <w:p>
@@ -3366,7 +3281,7 @@
         <w:spacing w:line="480" w:lineRule="auto"/>
       </w:pPr>
       <w:r>
-        <w:t>Benefit of quantum dot over other photon sources</w:t>
+        <w:t>General mechanism of the quantum dot</w:t>
       </w:r>
     </w:p>
     <w:p>
@@ -3379,8 +3294,7 @@
         <w:spacing w:line="480" w:lineRule="auto"/>
       </w:pPr>
       <w:r>
-        <w:lastRenderedPageBreak/>
-        <w:t>Enjoys a wide variety of usage from medical imaging to our television screens</w:t>
+        <w:t>Semi-conductor nanocrystal</w:t>
       </w:r>
     </w:p>
     <w:p>
@@ -3393,31 +3307,624 @@
         <w:spacing w:line="480" w:lineRule="auto"/>
       </w:pPr>
       <w:r>
-        <w:t xml:space="preserve">Bulk </w:t>
-      </w:r>
-      <w:proofErr w:type="spellStart"/>
-      <w:r>
-        <w:t>PbS</w:t>
-      </w:r>
-      <w:proofErr w:type="spellEnd"/>
-      <w:r>
-        <w:t xml:space="preserve"> is black but nanocrystals exhibit colours from red to blue as size of crystals decrease – suggesting a </w:t>
-      </w:r>
-      <w:proofErr w:type="spellStart"/>
-      <w:r>
-        <w:t>blueshifting</w:t>
-      </w:r>
-      <w:proofErr w:type="spellEnd"/>
-      <w:r>
-        <w:t xml:space="preserve"> with decreasing size – Explained by </w:t>
-      </w:r>
-      <w:proofErr w:type="spellStart"/>
-      <w:r>
-        <w:t>Efros</w:t>
-      </w:r>
-      <w:proofErr w:type="spellEnd"/>
+        <w:t>Lower bandgap than the surrounding material</w:t>
+      </w:r>
+    </w:p>
+    <w:p>
+      <w:pPr>
+        <w:pStyle w:val="ListParagraph"/>
+        <w:numPr>
+          <w:ilvl w:val="2"/>
+          <w:numId w:val="7"/>
+        </w:numPr>
+        <w:spacing w:line="480" w:lineRule="auto"/>
+      </w:pPr>
+      <w:r>
+        <w:t xml:space="preserve">This difference in bandgap provides a confining potential </w:t>
+      </w:r>
+    </w:p>
+    <w:p>
+      <w:pPr>
+        <w:pStyle w:val="ListParagraph"/>
+        <w:numPr>
+          <w:ilvl w:val="2"/>
+          <w:numId w:val="7"/>
+        </w:numPr>
+        <w:spacing w:line="480" w:lineRule="auto"/>
+      </w:pPr>
+      <w:r>
+        <w:t>Creates a spectrum of bound states</w:t>
+      </w:r>
+    </w:p>
+    <w:p>
+      <w:pPr>
+        <w:pStyle w:val="ListParagraph"/>
+        <w:numPr>
+          <w:ilvl w:val="2"/>
+          <w:numId w:val="7"/>
+        </w:numPr>
+        <w:spacing w:line="480" w:lineRule="auto"/>
+      </w:pPr>
+      <w:r>
+        <w:t>Radiative recombination of an electron-hole pair results in a photon</w:t>
+      </w:r>
+    </w:p>
+    <w:p>
+      <w:pPr>
+        <w:pStyle w:val="ListParagraph"/>
+        <w:numPr>
+          <w:ilvl w:val="1"/>
+          <w:numId w:val="7"/>
+        </w:numPr>
+        <w:spacing w:line="480" w:lineRule="auto"/>
+      </w:pPr>
+      <w:r>
+        <w:t>Dimensions are smaller than Fermi wavelength of electrons within quantum dot materials</w:t>
+      </w:r>
+      <w:r>
+        <w:t xml:space="preserve"> – less than 100 nm</w:t>
+      </w:r>
+    </w:p>
+    <w:p>
+      <w:pPr>
+        <w:pStyle w:val="ListParagraph"/>
+        <w:numPr>
+          <w:ilvl w:val="1"/>
+          <w:numId w:val="7"/>
+        </w:numPr>
+        <w:spacing w:line="480" w:lineRule="auto"/>
+      </w:pPr>
+      <w:r>
+        <w:t xml:space="preserve">Quantum confinement effect – discretized </w:t>
+      </w:r>
+      <w:r>
+        <w:t>energy structure</w:t>
+      </w:r>
+    </w:p>
+    <w:p>
+      <w:pPr>
+        <w:pStyle w:val="ListParagraph"/>
+        <w:numPr>
+          <w:ilvl w:val="2"/>
+          <w:numId w:val="7"/>
+        </w:numPr>
+        <w:spacing w:line="480" w:lineRule="auto"/>
+      </w:pPr>
+      <w:r>
+        <w:t xml:space="preserve">Bound states enable single photon production </w:t>
+      </w:r>
+    </w:p>
+    <w:p>
+      <w:pPr>
+        <w:pStyle w:val="ListParagraph"/>
+        <w:numPr>
+          <w:ilvl w:val="2"/>
+          <w:numId w:val="7"/>
+        </w:numPr>
+        <w:spacing w:line="480" w:lineRule="auto"/>
+      </w:pPr>
+      <w:r>
+        <w:t>Acts like an atom, ergo the use of the name ‘artificial atom’</w:t>
+      </w:r>
+    </w:p>
+    <w:p>
+      <w:pPr>
+        <w:pStyle w:val="ListParagraph"/>
+        <w:numPr>
+          <w:ilvl w:val="2"/>
+          <w:numId w:val="7"/>
+        </w:numPr>
+        <w:spacing w:line="480" w:lineRule="auto"/>
+      </w:pPr>
+      <w:r>
+        <w:t>3-Level system</w:t>
+      </w:r>
+    </w:p>
+    <w:p>
+      <w:pPr>
+        <w:pStyle w:val="ListParagraph"/>
+        <w:numPr>
+          <w:ilvl w:val="3"/>
+          <w:numId w:val="7"/>
+        </w:numPr>
+        <w:spacing w:line="480" w:lineRule="auto"/>
+      </w:pPr>
+      <w:r>
+        <w:t>We take advantage of bound states in the quantum dot and use the second excited state – biexciton,</w:t>
+      </w:r>
+    </w:p>
+    <w:p>
+      <w:pPr>
+        <w:pStyle w:val="ListParagraph"/>
+        <w:numPr>
+          <w:ilvl w:val="3"/>
+          <w:numId w:val="7"/>
+        </w:numPr>
+        <w:spacing w:line="480" w:lineRule="auto"/>
+      </w:pPr>
+      <w:r>
+        <w:t>If quantum dot only has one electron – only produces and exciton</w:t>
+      </w:r>
+    </w:p>
+    <w:p>
+      <w:pPr>
+        <w:pStyle w:val="ListParagraph"/>
+        <w:numPr>
+          <w:ilvl w:val="3"/>
+          <w:numId w:val="7"/>
+        </w:numPr>
+        <w:spacing w:line="480" w:lineRule="auto"/>
+      </w:pPr>
+      <w:r>
+        <w:t>However if populated with two electrons, then it forms a bi-exciton</w:t>
+      </w:r>
+    </w:p>
+    <w:p>
+      <w:pPr>
+        <w:pStyle w:val="ListParagraph"/>
+        <w:numPr>
+          <w:ilvl w:val="2"/>
+          <w:numId w:val="7"/>
+        </w:numPr>
+        <w:spacing w:line="480" w:lineRule="auto"/>
+      </w:pPr>
+      <w:r>
+        <w:t>Bi-exciton-Exciton Cascade</w:t>
+      </w:r>
+    </w:p>
+    <w:p>
+      <w:pPr>
+        <w:pStyle w:val="ListParagraph"/>
+        <w:numPr>
+          <w:ilvl w:val="3"/>
+          <w:numId w:val="7"/>
+        </w:numPr>
+        <w:spacing w:line="480" w:lineRule="auto"/>
+      </w:pPr>
+      <w:r>
+        <w:t>Radiative recombination</w:t>
+      </w:r>
+    </w:p>
+    <w:p>
+      <w:pPr>
+        <w:pStyle w:val="ListParagraph"/>
+        <w:numPr>
+          <w:ilvl w:val="3"/>
+          <w:numId w:val="7"/>
+        </w:numPr>
+        <w:spacing w:line="480" w:lineRule="auto"/>
+      </w:pPr>
+      <w:r>
+        <w:t>Conserve angular momentum</w:t>
+      </w:r>
+    </w:p>
+    <w:p>
+      <w:pPr>
+        <w:pStyle w:val="ListParagraph"/>
+        <w:numPr>
+          <w:ilvl w:val="3"/>
+          <w:numId w:val="7"/>
+        </w:numPr>
+        <w:spacing w:line="480" w:lineRule="auto"/>
+      </w:pPr>
+      <w:r>
+        <w:t>Total angular momentum</w:t>
+      </w:r>
+    </w:p>
+    <w:p>
+      <w:pPr>
+        <w:pStyle w:val="ListParagraph"/>
+        <w:numPr>
+          <w:ilvl w:val="3"/>
+          <w:numId w:val="7"/>
+        </w:numPr>
+        <w:spacing w:line="480" w:lineRule="auto"/>
+      </w:pPr>
+      <w:r>
+        <w:lastRenderedPageBreak/>
+        <w:t xml:space="preserve">Electrons and holes are both spin </w:t>
+      </w:r>
+      <w:r>
+        <w:t xml:space="preserve">½ </w:t>
+      </w:r>
+    </w:p>
+    <w:p>
+      <w:pPr>
+        <w:pStyle w:val="ListParagraph"/>
+        <w:numPr>
+          <w:ilvl w:val="3"/>
+          <w:numId w:val="7"/>
+        </w:numPr>
+        <w:spacing w:line="480" w:lineRule="auto"/>
+      </w:pPr>
+      <w:r>
+        <w:t>2 consecutive recombinations in the quantum dot</w:t>
+      </w:r>
+    </w:p>
+    <w:p>
+      <w:pPr>
+        <w:pStyle w:val="ListParagraph"/>
+        <w:numPr>
+          <w:ilvl w:val="3"/>
+          <w:numId w:val="7"/>
+        </w:numPr>
+        <w:spacing w:line="480" w:lineRule="auto"/>
+      </w:pPr>
+      <w:r>
+        <w:t>Superposition of the two pathways</w:t>
+      </w:r>
+    </w:p>
+    <w:p>
+      <w:pPr>
+        <w:pStyle w:val="ListParagraph"/>
+        <w:numPr>
+          <w:ilvl w:val="3"/>
+          <w:numId w:val="7"/>
+        </w:numPr>
+        <w:spacing w:line="480" w:lineRule="auto"/>
+      </w:pPr>
+      <w:r>
+        <w:t>Include Picture</w:t>
+      </w:r>
+    </w:p>
+    <w:p>
+      <w:pPr>
+        <w:pStyle w:val="ListParagraph"/>
+        <w:numPr>
+          <w:ilvl w:val="1"/>
+          <w:numId w:val="7"/>
+        </w:numPr>
+        <w:spacing w:line="480" w:lineRule="auto"/>
+      </w:pPr>
+      <w:r>
+        <w:t>Self-Assembled Quantum Dots</w:t>
+      </w:r>
+    </w:p>
+    <w:p>
+      <w:pPr>
+        <w:pStyle w:val="ListParagraph"/>
+        <w:numPr>
+          <w:ilvl w:val="2"/>
+          <w:numId w:val="7"/>
+        </w:numPr>
+        <w:spacing w:line="480" w:lineRule="auto"/>
+      </w:pPr>
+      <w:r>
+        <w:t>Synthesized by Alexey Ekimov in 1981 – Vavilov State Optical Institute</w:t>
+      </w:r>
+    </w:p>
+    <w:p>
+      <w:pPr>
+        <w:pStyle w:val="ListParagraph"/>
+        <w:numPr>
+          <w:ilvl w:val="2"/>
+          <w:numId w:val="7"/>
+        </w:numPr>
+        <w:spacing w:line="480" w:lineRule="auto"/>
+      </w:pPr>
+      <w:r>
+        <w:t>First began with self-assembling quantum dots – lattice mismatch during molecular beam epitaxy</w:t>
+      </w:r>
+    </w:p>
+    <w:p>
+      <w:pPr>
+        <w:pStyle w:val="ListParagraph"/>
+        <w:numPr>
+          <w:ilvl w:val="2"/>
+          <w:numId w:val="7"/>
+        </w:numPr>
+        <w:spacing w:line="480" w:lineRule="auto"/>
+      </w:pPr>
+      <w:r>
+        <w:t>Strain leads to epitaxial layer deposition</w:t>
+      </w:r>
+    </w:p>
+    <w:p>
+      <w:pPr>
+        <w:pStyle w:val="ListParagraph"/>
+        <w:numPr>
+          <w:ilvl w:val="2"/>
+          <w:numId w:val="7"/>
+        </w:numPr>
+        <w:spacing w:line="480" w:lineRule="auto"/>
+      </w:pPr>
+      <w:r>
+        <w:t>Eventually material stops being deposited epitaxially and clusters forming quantum dots</w:t>
+      </w:r>
+    </w:p>
+    <w:p>
+      <w:pPr>
+        <w:pStyle w:val="ListParagraph"/>
+        <w:numPr>
+          <w:ilvl w:val="2"/>
+          <w:numId w:val="7"/>
+        </w:numPr>
+        <w:spacing w:line="480" w:lineRule="auto"/>
+      </w:pPr>
+      <w:r>
+        <w:t>Then covered by semiconductor to form bandgap, effectively forming potential well</w:t>
+      </w:r>
+    </w:p>
+    <w:p>
+      <w:pPr>
+        <w:pStyle w:val="ListParagraph"/>
+        <w:numPr>
+          <w:ilvl w:val="2"/>
+          <w:numId w:val="7"/>
+        </w:numPr>
+        <w:spacing w:line="480" w:lineRule="auto"/>
+      </w:pPr>
+      <w:r>
+        <w:t>Not as effective as present quantum dots as the material generally had a higher refraction index than air</w:t>
+      </w:r>
       <w:r>
         <w:t xml:space="preserve"> </w:t>
+      </w:r>
+    </w:p>
+    <w:p>
+      <w:pPr>
+        <w:pStyle w:val="ListParagraph"/>
+        <w:numPr>
+          <w:ilvl w:val="2"/>
+          <w:numId w:val="7"/>
+        </w:numPr>
+        <w:spacing w:line="480" w:lineRule="auto"/>
+      </w:pPr>
+      <w:r>
+        <w:t>Leads to internal reflection minimizing intensity/brightness</w:t>
+      </w:r>
+    </w:p>
+    <w:p>
+      <w:pPr>
+        <w:pStyle w:val="ListParagraph"/>
+        <w:numPr>
+          <w:ilvl w:val="1"/>
+          <w:numId w:val="7"/>
+        </w:numPr>
+        <w:spacing w:line="480" w:lineRule="auto"/>
+      </w:pPr>
+      <w:r>
+        <w:t>Wide variety of structures to improve this, of this we focus on nanowire quantum dots</w:t>
+      </w:r>
+    </w:p>
+    <w:p>
+      <w:pPr>
+        <w:pStyle w:val="ListParagraph"/>
+        <w:numPr>
+          <w:ilvl w:val="2"/>
+          <w:numId w:val="7"/>
+        </w:numPr>
+        <w:spacing w:line="480" w:lineRule="auto"/>
+      </w:pPr>
+      <w:r>
+        <w:t>Grown via vapour-liquid-solid method</w:t>
+      </w:r>
+    </w:p>
+    <w:p>
+      <w:pPr>
+        <w:pStyle w:val="ListParagraph"/>
+        <w:numPr>
+          <w:ilvl w:val="3"/>
+          <w:numId w:val="7"/>
+        </w:numPr>
+        <w:spacing w:line="480" w:lineRule="auto"/>
+      </w:pPr>
+      <w:r>
+        <w:t>Semiconductor dissolve from gas into catalyst and crystalize to form a 1-D nanowire</w:t>
+      </w:r>
+    </w:p>
+    <w:p>
+      <w:pPr>
+        <w:pStyle w:val="ListParagraph"/>
+        <w:numPr>
+          <w:ilvl w:val="3"/>
+          <w:numId w:val="7"/>
+        </w:numPr>
+        <w:spacing w:line="480" w:lineRule="auto"/>
+      </w:pPr>
+      <w:r>
+        <w:t>Vary vapour to integrate different materials – low bandgap material then it forms a quantum dot</w:t>
+      </w:r>
+    </w:p>
+    <w:p>
+      <w:pPr>
+        <w:pStyle w:val="ListParagraph"/>
+        <w:numPr>
+          <w:ilvl w:val="3"/>
+          <w:numId w:val="7"/>
+        </w:numPr>
+        <w:spacing w:line="480" w:lineRule="auto"/>
+      </w:pPr>
+      <w:r>
+        <w:lastRenderedPageBreak/>
+        <w:t>Nanowire acts as a waveguide and prevents total internal reflection, increasing intensity</w:t>
+      </w:r>
+    </w:p>
+    <w:p>
+      <w:pPr>
+        <w:pStyle w:val="ListParagraph"/>
+        <w:numPr>
+          <w:ilvl w:val="3"/>
+          <w:numId w:val="7"/>
+        </w:numPr>
+        <w:spacing w:line="480" w:lineRule="auto"/>
+      </w:pPr>
+      <w:r>
+        <w:t>Taper introduced towards the end to transition photon adiabatically into free space</w:t>
+      </w:r>
+    </w:p>
+    <w:p>
+      <w:pPr>
+        <w:pStyle w:val="ListParagraph"/>
+        <w:numPr>
+          <w:ilvl w:val="1"/>
+          <w:numId w:val="7"/>
+        </w:numPr>
+        <w:spacing w:line="480" w:lineRule="auto"/>
+      </w:pPr>
+      <w:r>
+        <w:t>Excitation schemes</w:t>
+      </w:r>
+    </w:p>
+    <w:p>
+      <w:pPr>
+        <w:pStyle w:val="ListParagraph"/>
+        <w:numPr>
+          <w:ilvl w:val="2"/>
+          <w:numId w:val="7"/>
+        </w:numPr>
+        <w:spacing w:line="480" w:lineRule="auto"/>
+      </w:pPr>
+      <w:r>
+        <w:t>Two-Photon Resonant Excitation</w:t>
+      </w:r>
+    </w:p>
+    <w:p>
+      <w:pPr>
+        <w:pStyle w:val="ListParagraph"/>
+        <w:numPr>
+          <w:ilvl w:val="3"/>
+          <w:numId w:val="7"/>
+        </w:numPr>
+        <w:spacing w:line="480" w:lineRule="auto"/>
+      </w:pPr>
+      <w:r>
+        <w:t>Multiple excitation schemes</w:t>
+      </w:r>
+    </w:p>
+    <w:p>
+      <w:pPr>
+        <w:pStyle w:val="ListParagraph"/>
+        <w:numPr>
+          <w:ilvl w:val="3"/>
+          <w:numId w:val="7"/>
+        </w:numPr>
+        <w:spacing w:line="480" w:lineRule="auto"/>
+      </w:pPr>
+      <w:r>
+        <w:t>Before this scheme – off resonant</w:t>
+      </w:r>
+    </w:p>
+    <w:p>
+      <w:pPr>
+        <w:pStyle w:val="ListParagraph"/>
+        <w:numPr>
+          <w:ilvl w:val="3"/>
+          <w:numId w:val="7"/>
+        </w:numPr>
+        <w:spacing w:line="480" w:lineRule="auto"/>
+      </w:pPr>
+      <w:r>
+        <w:t>However comes with a whole host of issues, but in particular it suppresses multi-photon emission– broadening in the emission lines and low entanglement</w:t>
+      </w:r>
+    </w:p>
+    <w:p>
+      <w:pPr>
+        <w:pStyle w:val="ListParagraph"/>
+        <w:numPr>
+          <w:ilvl w:val="3"/>
+          <w:numId w:val="7"/>
+        </w:numPr>
+        <w:spacing w:line="480" w:lineRule="auto"/>
+      </w:pPr>
+      <w:r>
+        <w:t>Two photon excitation scheme proposed instead</w:t>
+      </w:r>
+    </w:p>
+    <w:p>
+      <w:pPr>
+        <w:pStyle w:val="ListParagraph"/>
+        <w:numPr>
+          <w:ilvl w:val="3"/>
+          <w:numId w:val="7"/>
+        </w:numPr>
+        <w:spacing w:line="480" w:lineRule="auto"/>
+      </w:pPr>
+      <w:r>
+        <w:t>Biexciton can not be directly populated due to optical selection rules</w:t>
+      </w:r>
+    </w:p>
+    <w:p>
+      <w:pPr>
+        <w:pStyle w:val="ListParagraph"/>
+        <w:numPr>
+          <w:ilvl w:val="3"/>
+          <w:numId w:val="7"/>
+        </w:numPr>
+        <w:spacing w:line="480" w:lineRule="auto"/>
+      </w:pPr>
+      <w:r>
+        <w:t>Couples ground to biexciton state</w:t>
+      </w:r>
+    </w:p>
+    <w:p>
+      <w:pPr>
+        <w:pStyle w:val="ListParagraph"/>
+        <w:numPr>
+          <w:ilvl w:val="3"/>
+          <w:numId w:val="7"/>
+        </w:numPr>
+        <w:spacing w:line="480" w:lineRule="auto"/>
+      </w:pPr>
+      <w:r>
+        <w:t>Confirmed via Rabi oscillations – E_biexc-E_ground/2 (</w:t>
+      </w:r>
+      <w:r>
+        <w:rPr>
+          <w:color w:val="0070C0"/>
+        </w:rPr>
+        <w:t>Equation</w:t>
+      </w:r>
+      <w:r>
+        <w:t>)</w:t>
+      </w:r>
+    </w:p>
+    <w:p>
+      <w:pPr>
+        <w:pStyle w:val="ListParagraph"/>
+        <w:numPr>
+          <w:ilvl w:val="3"/>
+          <w:numId w:val="7"/>
+        </w:numPr>
+        <w:spacing w:line="480" w:lineRule="auto"/>
+      </w:pPr>
+      <w:r>
+        <w:t>Halfwa</w:t>
+      </w:r>
+      <w:r>
+        <w:t>y</w:t>
+      </w:r>
+      <w:r>
+        <w:t xml:space="preserve"> between neutral exciton</w:t>
+      </w:r>
+      <w:r>
+        <w:t xml:space="preserve"> transition</w:t>
+      </w:r>
+    </w:p>
+    <w:p>
+      <w:pPr>
+        <w:pStyle w:val="ListParagraph"/>
+        <w:numPr>
+          <w:ilvl w:val="3"/>
+          <w:numId w:val="7"/>
+        </w:numPr>
+        <w:spacing w:line="480" w:lineRule="auto"/>
+      </w:pPr>
+      <w:r>
+        <w:t>Excites biexciton without being resonant to exciton or biexciton transition lines</w:t>
+      </w:r>
+    </w:p>
+    <w:p>
+      <w:pPr>
+        <w:pStyle w:val="ListParagraph"/>
+        <w:numPr>
+          <w:ilvl w:val="3"/>
+          <w:numId w:val="7"/>
+        </w:numPr>
+        <w:spacing w:line="480" w:lineRule="auto"/>
+      </w:pPr>
+      <w:r>
+        <w:t>Garrow and Ahmadi</w:t>
       </w:r>
     </w:p>
     <w:p>
@@ -3430,7 +3937,7 @@
         <w:spacing w:line="480" w:lineRule="auto"/>
       </w:pPr>
       <w:r>
-        <w:t>General mechanism of the quantum dot</w:t>
+        <w:t>Reimer group quantum dot</w:t>
       </w:r>
     </w:p>
     <w:p>
@@ -3443,7 +3950,20 @@
         <w:spacing w:line="480" w:lineRule="auto"/>
       </w:pPr>
       <w:r>
-        <w:t>Semi-conductor nanocrystal</w:t>
+        <w:t>Fabrication</w:t>
+      </w:r>
+    </w:p>
+    <w:p>
+      <w:pPr>
+        <w:pStyle w:val="ListParagraph"/>
+        <w:numPr>
+          <w:ilvl w:val="2"/>
+          <w:numId w:val="7"/>
+        </w:numPr>
+        <w:spacing w:line="480" w:lineRule="auto"/>
+      </w:pPr>
+      <w:r>
+        <w:t>VSL Deposition</w:t>
       </w:r>
     </w:p>
     <w:p>
@@ -3456,105 +3976,71 @@
         <w:spacing w:line="480" w:lineRule="auto"/>
       </w:pPr>
       <w:r>
-        <w:t>Dimensions are smaller than Fermi wavelength of electrons within quantum dot materials</w:t>
-      </w:r>
-      <w:r>
-        <w:t xml:space="preserve"> – less than 100 nm</w:t>
-      </w:r>
-    </w:p>
-    <w:p>
-      <w:pPr>
-        <w:pStyle w:val="ListParagraph"/>
-        <w:numPr>
-          <w:ilvl w:val="1"/>
+        <w:lastRenderedPageBreak/>
+        <w:t>General properties</w:t>
+      </w:r>
+    </w:p>
+    <w:p>
+      <w:pPr>
+        <w:pStyle w:val="ListParagraph"/>
+        <w:numPr>
+          <w:ilvl w:val="2"/>
           <w:numId w:val="7"/>
         </w:numPr>
         <w:spacing w:line="480" w:lineRule="auto"/>
       </w:pPr>
       <w:r>
-        <w:t xml:space="preserve">Quantum confinement effect – discretized </w:t>
-      </w:r>
-      <w:r>
-        <w:t>energy structure</w:t>
-      </w:r>
-    </w:p>
-    <w:p>
-      <w:pPr>
-        <w:pStyle w:val="ListParagraph"/>
-        <w:numPr>
-          <w:ilvl w:val="1"/>
+        <w:t>III-V semi-conductor</w:t>
+      </w:r>
+      <w:r>
+        <w:t xml:space="preserve"> InAsP and InP quantum well</w:t>
+      </w:r>
+    </w:p>
+    <w:p>
+      <w:pPr>
+        <w:pStyle w:val="ListParagraph"/>
+        <w:numPr>
+          <w:ilvl w:val="2"/>
           <w:numId w:val="7"/>
         </w:numPr>
         <w:spacing w:line="480" w:lineRule="auto"/>
       </w:pPr>
       <w:r>
-        <w:t>Acts like an atom, ergo the use of the name ‘artificial atom’</w:t>
-      </w:r>
-    </w:p>
-    <w:p>
-      <w:pPr>
-        <w:pStyle w:val="ListParagraph"/>
-        <w:numPr>
-          <w:ilvl w:val="1"/>
+        <w:t xml:space="preserve">Excitation pulse </w:t>
+      </w:r>
+    </w:p>
+    <w:p>
+      <w:pPr>
+        <w:pStyle w:val="ListParagraph"/>
+        <w:numPr>
+          <w:ilvl w:val="2"/>
           <w:numId w:val="7"/>
         </w:numPr>
         <w:spacing w:line="480" w:lineRule="auto"/>
       </w:pPr>
       <w:r>
-        <w:t>3-Level system</w:t>
-      </w:r>
-    </w:p>
-    <w:p>
-      <w:pPr>
-        <w:pStyle w:val="ListParagraph"/>
-        <w:numPr>
-          <w:ilvl w:val="1"/>
+        <w:t>Characteristic Biexciton emission</w:t>
+      </w:r>
+    </w:p>
+    <w:p>
+      <w:pPr>
+        <w:pStyle w:val="ListParagraph"/>
+        <w:numPr>
+          <w:ilvl w:val="2"/>
           <w:numId w:val="7"/>
         </w:numPr>
         <w:spacing w:line="480" w:lineRule="auto"/>
       </w:pPr>
       <w:r>
-        <w:t>Excitation schemes</w:t>
-      </w:r>
-    </w:p>
-    <w:p>
-      <w:pPr>
-        <w:pStyle w:val="ListParagraph"/>
-        <w:numPr>
-          <w:ilvl w:val="0"/>
-          <w:numId w:val="7"/>
-        </w:numPr>
-        <w:spacing w:line="480" w:lineRule="auto"/>
-      </w:pPr>
-      <w:r>
-        <w:t>Reimer group quantum dot</w:t>
-      </w:r>
-    </w:p>
-    <w:p>
-      <w:pPr>
-        <w:pStyle w:val="ListParagraph"/>
-        <w:numPr>
-          <w:ilvl w:val="1"/>
-          <w:numId w:val="7"/>
-        </w:numPr>
-        <w:spacing w:line="480" w:lineRule="auto"/>
-      </w:pPr>
-      <w:r>
-        <w:t>Fabrication</w:t>
-      </w:r>
-    </w:p>
-    <w:p>
-      <w:pPr>
-        <w:pStyle w:val="ListParagraph"/>
-        <w:numPr>
-          <w:ilvl w:val="1"/>
-          <w:numId w:val="7"/>
-        </w:numPr>
-        <w:spacing w:line="480" w:lineRule="auto"/>
-      </w:pPr>
-      <w:r>
-        <w:t>General properties</w:t>
-      </w:r>
+        <w:t>Characteristic Exciton emission</w:t>
+      </w:r>
+    </w:p>
+    <w:p>
+      <w:pPr>
+        <w:pStyle w:val="ListParagraph"/>
+        <w:spacing w:line="480" w:lineRule="auto"/>
+        <w:ind w:left="2160"/>
+      </w:pPr>
     </w:p>
     <w:p>
       <w:pPr>
@@ -3643,7 +4129,6 @@
         <w:spacing w:line="480" w:lineRule="auto"/>
       </w:pPr>
       <w:r>
-        <w:lastRenderedPageBreak/>
         <w:t>Primary use is to determine phase separation between two sources</w:t>
       </w:r>
     </w:p>
@@ -3747,6 +4232,7 @@
         <w:spacing w:line="480" w:lineRule="auto"/>
       </w:pPr>
       <w:r>
+        <w:lastRenderedPageBreak/>
         <w:t>Unbalanced?</w:t>
       </w:r>
     </w:p>
@@ -3846,11 +4332,7 @@
       </w:pPr>
       <w:r>
         <w:tab/>
-        <w:t xml:space="preserve">In physics, there are multiple formalisms used to define the make up of a system, one of which is the Hamiltonian. This takes the Lagrangian formalism, which takes the difference between the kinetic and potential energies, and performs a Legendre transforms. This takes the input configuration space co-ordinates of position and velocity and maps them onto the phase </w:t>
-      </w:r>
-      <w:r>
-        <w:lastRenderedPageBreak/>
-        <w:t xml:space="preserve">space co-ordinates for position and momentum. Without getting into the minutiae of this transform, we can understand that </w:t>
+        <w:t xml:space="preserve">In physics, there are multiple formalisms used to define the make up of a system, one of which is the Hamiltonian. This takes the Lagrangian formalism, which takes the difference between the kinetic and potential energies, and performs a Legendre transforms. This takes the input configuration space co-ordinates of position and velocity and maps them onto the phase space co-ordinates for position and momentum. Without getting into the minutiae of this transform, we can understand that </w:t>
       </w:r>
       <w:r>
         <w:t xml:space="preserve">this transform results in an equation that represents the total energy of the system. </w:t>
@@ -3862,15 +4344,7 @@
       </w:pPr>
       <w:r>
         <w:tab/>
-        <w:t xml:space="preserve">However, this understanding only considers the system itself. While many important findings and results can be derived from this approximation, it can be far from an accurate representation of reality. Enter the </w:t>
-      </w:r>
-      <w:proofErr w:type="spellStart"/>
-      <w:r>
-        <w:t>Linblad</w:t>
-      </w:r>
-      <w:proofErr w:type="spellEnd"/>
-      <w:r>
-        <w:t xml:space="preserve"> master equation, which is touted as a more generalized version of the Hamiltonian. Not only does this consider the system’s dynamics, but also the environmental effects and whatever mechanism that couples one to the other.  </w:t>
+        <w:t xml:space="preserve">However, this understanding only considers the system itself. While many important findings and results can be derived from this approximation, it can be far from an accurate representation of reality. Enter the Linblad master equation, which is touted as a more generalized version of the Hamiltonian. Not only does this consider the system’s dynamics, but also the environmental effects and whatever mechanism that couples one to the other.  </w:t>
       </w:r>
     </w:p>
     <w:p>
@@ -3957,16 +4431,7 @@
         <w:spacing w:line="480" w:lineRule="auto"/>
       </w:pPr>
       <w:r>
-        <w:lastRenderedPageBreak/>
-        <w:t xml:space="preserve">It is key to understand that while these use the same language, </w:t>
-      </w:r>
-      <w:proofErr w:type="spellStart"/>
-      <w:r>
-        <w:t>i.e</w:t>
-      </w:r>
-      <w:proofErr w:type="spellEnd"/>
-      <w:r>
-        <w:t xml:space="preserve"> the same basis states, the system, environment, and coupling belong to separate Hilbert spaces, and as such the basis states are separate as well. We are just able to translate each system into a single language, to gain a better understanding of the what we have. </w:t>
+        <w:t xml:space="preserve">It is key to understand that while these use the same language, i.e the same basis states, the system, environment, and coupling belong to separate Hilbert spaces, and as such the basis states are separate as well. We are just able to translate each system into a single language, to gain a better understanding of the what we have. </w:t>
       </w:r>
     </w:p>
     <w:p>
@@ -3988,6 +4453,7 @@
         <w:spacing w:line="480" w:lineRule="auto"/>
       </w:pPr>
       <w:r>
+        <w:lastRenderedPageBreak/>
         <w:tab/>
         <w:t>(</w:t>
       </w:r>
@@ -4023,23 +4489,7 @@
         </w:rPr>
       </w:pPr>
       <w:r>
-        <w:t xml:space="preserve">In plain terms, we can </w:t>
-      </w:r>
-      <w:proofErr w:type="spellStart"/>
-      <w:r>
-        <w:t>reprsent</w:t>
-      </w:r>
-      <w:proofErr w:type="spellEnd"/>
-      <w:r>
-        <w:t xml:space="preserve"> our system by a so-called density matrix, which contains all the relevant information of the system under the basis of the Hilbert space.  Its progression over time, </w:t>
-      </w:r>
-      <w:proofErr w:type="spellStart"/>
-      <w:r>
-        <w:t>i.e</w:t>
-      </w:r>
-      <w:proofErr w:type="spellEnd"/>
-      <w:r>
-        <w:t xml:space="preserve">, </w:t>
+        <w:t xml:space="preserve">In plain terms, we can reprsent our system by a so-called density matrix, which contains all the relevant information of the system under the basis of the Hilbert space.  Its progression over time, i.e, </w:t>
       </w:r>
       <w:r>
         <w:rPr>
@@ -4089,69 +4539,69 @@
       </w:pPr>
       <w:r>
         <w:tab/>
-        <w:t xml:space="preserve">While the Heisenberg picture is equivalent to the Schrodinger picture under the Stone-von Neumann theorem, and as such realize the same results. However, the inclusion of the </w:t>
+        <w:t>While the Heisenberg picture is equivalent to the Schrodinger picture under the Stone-von Neumann theorem, and as such realize the same results. However, the inclusion of the environment and coupling is easier under the Heisenberg picture</w:t>
+      </w:r>
+      <w:r>
+        <w:t xml:space="preserve"> (</w:t>
+      </w:r>
+      <w:r>
+        <w:rPr>
+          <w:color w:val="00B050"/>
+        </w:rPr>
+        <w:t>Should I include the derivation?</w:t>
+      </w:r>
+      <w:r>
+        <w:rPr>
+          <w:color w:val="000000" w:themeColor="text1"/>
+        </w:rPr>
+        <w:t xml:space="preserve">) </w:t>
+      </w:r>
+      <w:r>
+        <w:t>and looks as follows:</w:t>
+      </w:r>
+    </w:p>
+    <w:p>
+      <w:pPr>
+        <w:spacing w:line="480" w:lineRule="auto"/>
+        <w:jc w:val="center"/>
+      </w:pPr>
+      <w:r>
+        <w:t>(</w:t>
+      </w:r>
+      <w:r>
+        <w:rPr>
+          <w:color w:val="0070C0"/>
+        </w:rPr>
+        <w:t>Equation</w:t>
+      </w:r>
+      <w:r>
+        <w:t>)</w:t>
+      </w:r>
+    </w:p>
+    <w:p>
+      <w:pPr>
+        <w:spacing w:line="480" w:lineRule="auto"/>
+      </w:pPr>
+      <w:r>
+        <w:t xml:space="preserve">Wherein are called jump operators and act as ladder operators for the interaction between the system and the environment. </w:t>
+      </w:r>
+    </w:p>
+    <w:p>
+      <w:pPr>
+        <w:spacing w:line="480" w:lineRule="auto"/>
+      </w:pPr>
+    </w:p>
+    <w:p>
+      <w:pPr>
+        <w:spacing w:line="480" w:lineRule="auto"/>
+      </w:pPr>
+      <w:r>
+        <w:tab/>
+        <w:t xml:space="preserve">This inclusion of the environment as well as the coupling defining the interaction between the two, is a picture that is more grounded in reality. As such, this has the potential to </w:t>
       </w:r>
       <w:r>
         <w:lastRenderedPageBreak/>
-        <w:t>environment and coupling is easier under the Heisenberg picture</w:t>
-      </w:r>
-      <w:r>
-        <w:t xml:space="preserve"> (</w:t>
-      </w:r>
-      <w:r>
-        <w:rPr>
-          <w:color w:val="00B050"/>
-        </w:rPr>
-        <w:t>Should I include the derivation?</w:t>
-      </w:r>
-      <w:r>
-        <w:rPr>
-          <w:color w:val="000000" w:themeColor="text1"/>
-        </w:rPr>
-        <w:t xml:space="preserve">) </w:t>
-      </w:r>
-      <w:r>
-        <w:t>and looks as follows:</w:t>
-      </w:r>
-    </w:p>
-    <w:p>
-      <w:pPr>
-        <w:spacing w:line="480" w:lineRule="auto"/>
-        <w:jc w:val="center"/>
-      </w:pPr>
-      <w:r>
-        <w:t>(</w:t>
-      </w:r>
-      <w:r>
-        <w:rPr>
-          <w:color w:val="0070C0"/>
-        </w:rPr>
-        <w:t>Equation</w:t>
-      </w:r>
-      <w:r>
-        <w:t>)</w:t>
-      </w:r>
-    </w:p>
-    <w:p>
-      <w:pPr>
-        <w:spacing w:line="480" w:lineRule="auto"/>
-      </w:pPr>
-      <w:r>
-        <w:t xml:space="preserve">Wherein are called jump operators and act as ladder operators for the interaction between the system and the environment. </w:t>
-      </w:r>
-    </w:p>
-    <w:p>
-      <w:pPr>
-        <w:spacing w:line="480" w:lineRule="auto"/>
-      </w:pPr>
-    </w:p>
-    <w:p>
-      <w:pPr>
-        <w:spacing w:line="480" w:lineRule="auto"/>
-      </w:pPr>
-      <w:r>
-        <w:tab/>
-        <w:t xml:space="preserve">This inclusion of the environment as well as the coupling defining the interaction between the two, is a picture that is more grounded in reality. As such, this has the potential to provide further insight and predictive capabilities to any model using it. It is this consideration that governs the technique used in this thesis. </w:t>
+        <w:t xml:space="preserve">provide further insight and predictive capabilities to any model using it. It is this consideration that governs the technique used in this thesis. </w:t>
       </w:r>
     </w:p>
     <w:p>
@@ -5028,7 +5478,7 @@
         <w:rFonts w:ascii="Wingdings" w:hAnsi="Wingdings" w:hint="default"/>
       </w:rPr>
     </w:lvl>
-    <w:lvl w:ilvl="3" w:tplc="10090001" w:tentative="1">
+    <w:lvl w:ilvl="3" w:tplc="10090001">
       <w:start w:val="1"/>
       <w:numFmt w:val="bullet"/>
       <w:lvlText w:val=""/>

</xml_diff>

<commit_message>
Resubmit Last - Forgot to Close
</commit_message>
<xml_diff>
--- a/Thesis.docx
+++ b/Thesis.docx
@@ -131,25 +131,7 @@
           <w:lang w:eastAsia="en-CA"/>
         </w:rPr>
         <w:br/>
-        <w:t>(</w:t>
-      </w:r>
-      <w:proofErr w:type="spellStart"/>
-      <w:r>
-        <w:rPr>
-          <w:rFonts w:eastAsia="Times New Roman" w:cs="Times New Roman"/>
-          <w:szCs w:val="24"/>
-          <w:lang w:eastAsia="en-CA"/>
-        </w:rPr>
-        <w:t>QuTIP</w:t>
-      </w:r>
-      <w:proofErr w:type="spellEnd"/>
-      <w:r>
-        <w:rPr>
-          <w:rFonts w:eastAsia="Times New Roman" w:cs="Times New Roman"/>
-          <w:szCs w:val="24"/>
-          <w:lang w:eastAsia="en-CA"/>
-        </w:rPr>
-        <w:t xml:space="preserve"> Edition)</w:t>
+        <w:t>(QuTIP Edition)</w:t>
       </w:r>
     </w:p>
     <w:p>
@@ -574,27 +556,7 @@
           <w:szCs w:val="24"/>
           <w:lang w:eastAsia="en-CA"/>
         </w:rPr>
-        <w:t xml:space="preserve"> </w:t>
-      </w:r>
-      <w:proofErr w:type="gramStart"/>
-      <w:r>
-        <w:rPr>
-          <w:rFonts w:eastAsia="Times New Roman" w:cs="Times New Roman"/>
-          <w:color w:val="000000"/>
-          <w:szCs w:val="24"/>
-          <w:lang w:eastAsia="en-CA"/>
-        </w:rPr>
-        <w:t>interactions, when</w:t>
-      </w:r>
-      <w:proofErr w:type="gramEnd"/>
-      <w:r>
-        <w:rPr>
-          <w:rFonts w:eastAsia="Times New Roman" w:cs="Times New Roman"/>
-          <w:color w:val="000000"/>
-          <w:szCs w:val="24"/>
-          <w:lang w:eastAsia="en-CA"/>
-        </w:rPr>
-        <w:t xml:space="preserve"> the photons are highly mobile and will withstand external interactions. This has another consequence, in that it is difficult to create nonlinear gates, especially when most optical tools are linear in nature. To remedy </w:t>
+        <w:t xml:space="preserve"> interactions, when the photons are highly mobile and will withstand external interactions. This has another consequence, in that it is difficult to create nonlinear gates, especially when most optical tools are linear in nature. To remedy </w:t>
       </w:r>
       <w:r>
         <w:rPr>
@@ -630,27 +592,7 @@
           <w:szCs w:val="24"/>
           <w:lang w:eastAsia="en-CA"/>
         </w:rPr>
-        <w:t xml:space="preserve"> combined efforts of </w:t>
-      </w:r>
-      <w:proofErr w:type="spellStart"/>
-      <w:r>
-        <w:rPr>
-          <w:rFonts w:eastAsia="Times New Roman" w:cs="Times New Roman"/>
-          <w:color w:val="000000"/>
-          <w:szCs w:val="24"/>
-          <w:lang w:eastAsia="en-CA"/>
-        </w:rPr>
-        <w:t>Knill</w:t>
-      </w:r>
-      <w:proofErr w:type="spellEnd"/>
-      <w:r>
-        <w:rPr>
-          <w:rFonts w:eastAsia="Times New Roman" w:cs="Times New Roman"/>
-          <w:color w:val="000000"/>
-          <w:szCs w:val="24"/>
-          <w:lang w:eastAsia="en-CA"/>
-        </w:rPr>
-        <w:t>, Laflamme, and Milburn; the KLM/linear optical quantum computing (LOQC) was born; and it seeks to make optical quantum computing a reality. </w:t>
+        <w:t xml:space="preserve"> combined efforts of Knill, Laflamme, and Milburn; the KLM/linear optical quantum computing (LOQC) was born; and it seeks to make optical quantum computing a reality. </w:t>
       </w:r>
     </w:p>
     <w:p>
@@ -1271,15 +1213,7 @@
         <w:t>to generate results</w:t>
       </w:r>
       <w:r>
-        <w:t xml:space="preserve"> – the </w:t>
-      </w:r>
-      <w:proofErr w:type="spellStart"/>
-      <w:r>
-        <w:t>Linblad</w:t>
-      </w:r>
-      <w:proofErr w:type="spellEnd"/>
-      <w:r>
-        <w:t xml:space="preserve"> Master Equation. </w:t>
+        <w:t xml:space="preserve"> – the Linblad Master Equation. </w:t>
       </w:r>
       <w:r>
         <w:t>Finally in the fourth and fifth chapters</w:t>
@@ -1821,15 +1755,7 @@
         <w:spacing w:line="480" w:lineRule="auto"/>
       </w:pPr>
       <w:r>
-        <w:t>We have two as the index over ‘</w:t>
-      </w:r>
-      <w:proofErr w:type="spellStart"/>
-      <w:r>
-        <w:t>i</w:t>
-      </w:r>
-      <w:proofErr w:type="spellEnd"/>
-      <w:r>
-        <w:t>’ is {1,2}. This gives us two first order ordinary differential equations with respect to the complex amplitudes.</w:t>
+        <w:t>We have two as the index over ‘i’ is {1,2}. This gives us two first order ordinary differential equations with respect to the complex amplitudes.</w:t>
       </w:r>
     </w:p>
     <w:p>
@@ -1950,13 +1876,8 @@
         <w:spacing w:line="480" w:lineRule="auto"/>
       </w:pPr>
       <w:r>
-        <w:t xml:space="preserve">Wherein the following term is defined as the matrix element </w:t>
-      </w:r>
-      <w:proofErr w:type="spellStart"/>
-      <w:r>
-        <w:t>mu_ij</w:t>
-      </w:r>
-      <w:proofErr w:type="spellEnd"/>
+        <w:t>Wherein the following term is defined as the matrix element mu_ij</w:t>
+      </w:r>
       <w:r>
         <w:t>:</w:t>
       </w:r>
@@ -2037,15 +1958,7 @@
         <w:spacing w:line="480" w:lineRule="auto"/>
       </w:pPr>
       <w:r>
-        <w:t xml:space="preserve">Wherein the Rabi </w:t>
-      </w:r>
-      <w:proofErr w:type="spellStart"/>
-      <w:r>
-        <w:t>frequence</w:t>
-      </w:r>
-      <w:proofErr w:type="spellEnd"/>
-      <w:r>
-        <w:t xml:space="preserve"> is defined as:</w:t>
+        <w:t>Wherein the Rabi frequence is defined as:</w:t>
       </w:r>
     </w:p>
     <w:p>
@@ -2120,15 +2033,7 @@
         <w:spacing w:line="480" w:lineRule="auto"/>
       </w:pPr>
       <w:r>
-        <w:t xml:space="preserve">This solution is clearly oscillatory. Notice that the frequency of oscillation is </w:t>
-      </w:r>
-      <w:proofErr w:type="spellStart"/>
-      <w:r>
-        <w:t>omega_R</w:t>
-      </w:r>
-      <w:proofErr w:type="spellEnd"/>
-      <w:r>
-        <w:t>/2pi, this is the frequency at which the electron populations oscillate from the excited to ground states. This is an astounding result, but suppose we were to consider more realistic parameters. What would that look like?</w:t>
+        <w:t>This solution is clearly oscillatory. Notice that the frequency of oscillation is omega_R/2pi, this is the frequency at which the electron populations oscillate from the excited to ground states. This is an astounding result, but suppose we were to consider more realistic parameters. What would that look like?</w:t>
       </w:r>
     </w:p>
     <w:p>
@@ -2221,15 +2126,7 @@
       </w:pPr>
       <w:r>
         <w:tab/>
-        <w:t xml:space="preserve">It is interesting to note that while </w:t>
-      </w:r>
-      <w:proofErr w:type="gramStart"/>
-      <w:r>
-        <w:t>these phenomenon</w:t>
-      </w:r>
-      <w:proofErr w:type="gramEnd"/>
-      <w:r>
-        <w:t xml:space="preserve"> are (to my knowledge) unrelated, there is a way to relate the two in an equation:</w:t>
+        <w:t>It is interesting to note that while these phenomenon are (to my knowledge) unrelated, there is a way to relate the two in an equation:</w:t>
       </w:r>
     </w:p>
     <w:p>
@@ -2254,21 +2151,8 @@
       <w:pPr>
         <w:spacing w:line="480" w:lineRule="auto"/>
       </w:pPr>
-      <w:proofErr w:type="spellStart"/>
-      <w:r>
-        <w:t>Whereing</w:t>
-      </w:r>
-      <w:proofErr w:type="spellEnd"/>
-      <w:r>
-        <w:t xml:space="preserve"> T_2star is called the overall </w:t>
-      </w:r>
-      <w:proofErr w:type="gramStart"/>
-      <w:r>
-        <w:t>decoherence, and</w:t>
-      </w:r>
-      <w:proofErr w:type="gramEnd"/>
-      <w:r>
-        <w:t xml:space="preserve"> is considered the overall dephasing of the system. Given this, we can now </w:t>
+      <w:r>
+        <w:t xml:space="preserve">Whereing T_2star is called the overall decoherence, and is considered the overall dephasing of the system. Given this, we can now </w:t>
       </w:r>
       <w:r>
         <w:t xml:space="preserve">modify equation, to include damping effects. </w:t>
@@ -2401,19 +2285,11 @@
         </w:rPr>
         <w:t xml:space="preserve">While it is understood that Rabi oscillations </w:t>
       </w:r>
-      <w:proofErr w:type="gramStart"/>
-      <w:r>
-        <w:rPr>
-          <w:szCs w:val="24"/>
-        </w:rPr>
-        <w:t>As</w:t>
-      </w:r>
-      <w:proofErr w:type="gramEnd"/>
-      <w:r>
-        <w:rPr>
-          <w:szCs w:val="24"/>
-        </w:rPr>
-        <w:t xml:space="preserve"> electron populations oscillate between the ground and </w:t>
+      <w:r>
+        <w:rPr>
+          <w:szCs w:val="24"/>
+        </w:rPr>
+        <w:t xml:space="preserve">As electron populations oscillate between the ground and </w:t>
       </w:r>
       <w:r>
         <w:rPr>
@@ -2712,64 +2588,94 @@
         <w:t xml:space="preserve"> with photons out of N segment</w:t>
       </w:r>
       <w:r>
-        <w:t xml:space="preserve">s. Wherein </w:t>
-      </w:r>
-      <w:proofErr w:type="gramStart"/>
-      <w:r>
-        <w:t>N-n</w:t>
-      </w:r>
-      <w:proofErr w:type="gramEnd"/>
-      <w:r>
-        <w:t xml:space="preserve"> represents the number of segments with zero photons. We then multiply this by the probability of n successes, </w:t>
-      </w:r>
-      <w:proofErr w:type="spellStart"/>
-      <w:r>
-        <w:t>i.e</w:t>
-      </w:r>
-      <w:proofErr w:type="spellEnd"/>
+        <w:t>s. Wherein N-n represents the number of segments with zero photons. We then multiply this by the probability of n successes, i.e p^n, and n-N failures, i.e. (1-p)^N-n. The entirety of this product gives us the probability of finding n segments containing one photon. (</w:t>
+      </w:r>
+      <w:r>
+        <w:rPr>
+          <w:color w:val="00B050"/>
+        </w:rPr>
+        <w:t>Include a better understanding of the binomial distribution?</w:t>
+      </w:r>
+      <w:r>
+        <w:t>) We can rewrite this by considering the average number of photons within a beam of length L (</w:t>
+      </w:r>
+      <w:r>
+        <w:rPr>
+          <w:color w:val="00B050"/>
+        </w:rPr>
+        <w:t>Include explanation of average photons?</w:t>
+      </w:r>
+      <w:r>
+        <w:t>):</w:t>
+      </w:r>
+    </w:p>
+    <w:p>
+      <w:pPr>
+        <w:spacing w:line="480" w:lineRule="auto"/>
+        <w:jc w:val="center"/>
+      </w:pPr>
+      <w:r>
+        <w:t>(</w:t>
+      </w:r>
+      <w:r>
+        <w:rPr>
+          <w:color w:val="0070C0"/>
+        </w:rPr>
+        <w:t>Equation</w:t>
+      </w:r>
+      <w:r>
+        <w:t>)</w:t>
+      </w:r>
+    </w:p>
+    <w:p>
+      <w:pPr>
+        <w:spacing w:line="480" w:lineRule="auto"/>
+      </w:pPr>
+      <w:r>
+        <w:t>As N is taken to be infinitely large, we can then use Stirling’s approximation,(</w:t>
+      </w:r>
+      <w:r>
+        <w:rPr>
+          <w:color w:val="0070C0"/>
+        </w:rPr>
+        <w:t>The approximation</w:t>
+      </w:r>
+      <w:r>
+        <w:t>)</w:t>
+      </w:r>
+      <w:r>
+        <w:t>, which we can break into two parts:</w:t>
+      </w:r>
+    </w:p>
+    <w:p>
+      <w:pPr>
+        <w:spacing w:line="480" w:lineRule="auto"/>
+        <w:ind w:left="360"/>
+      </w:pPr>
+      <w:r>
+        <w:t>Part 1: (</w:t>
+      </w:r>
+      <w:r>
+        <w:rPr>
+          <w:color w:val="0070C0"/>
+        </w:rPr>
+        <w:t>Equation</w:t>
+      </w:r>
+      <w:r>
+        <w:t>)</w:t>
+      </w:r>
+    </w:p>
+    <w:p>
+      <w:pPr>
+        <w:spacing w:line="480" w:lineRule="auto"/>
+        <w:ind w:left="360"/>
+      </w:pPr>
+      <w:r>
+        <w:t>Part 2:</w:t>
+      </w:r>
       <w:r>
         <w:t xml:space="preserve"> </w:t>
       </w:r>
-      <w:proofErr w:type="spellStart"/>
-      <w:r>
-        <w:t>p^n</w:t>
-      </w:r>
-      <w:proofErr w:type="spellEnd"/>
-      <w:r>
-        <w:t>, and n-N failures, i.e. (1-</w:t>
-      </w:r>
-      <w:proofErr w:type="gramStart"/>
-      <w:r>
-        <w:t>p)^</w:t>
-      </w:r>
-      <w:proofErr w:type="gramEnd"/>
-      <w:r>
-        <w:t>N-n. The entirety of this product gives us the probability of finding n segments containing one photon. (</w:t>
-      </w:r>
-      <w:r>
-        <w:rPr>
-          <w:color w:val="00B050"/>
-        </w:rPr>
-        <w:t>Include a better understanding of the binomial distribution?</w:t>
-      </w:r>
-      <w:r>
-        <w:t>) We can rewrite this by considering the average number of photons within a beam of length L (</w:t>
-      </w:r>
-      <w:r>
-        <w:rPr>
-          <w:color w:val="00B050"/>
-        </w:rPr>
-        <w:t>Include explanation of average photons?</w:t>
-      </w:r>
-      <w:r>
-        <w:t>):</w:t>
-      </w:r>
-    </w:p>
-    <w:p>
-      <w:pPr>
-        <w:spacing w:line="480" w:lineRule="auto"/>
-        <w:jc w:val="center"/>
-      </w:pPr>
       <w:r>
         <w:t>(</w:t>
       </w:r>
@@ -2788,73 +2694,6 @@
         <w:spacing w:line="480" w:lineRule="auto"/>
       </w:pPr>
       <w:r>
-        <w:t xml:space="preserve">As N is taken to be infinitely large, we can then use Stirling’s </w:t>
-      </w:r>
-      <w:proofErr w:type="gramStart"/>
-      <w:r>
-        <w:t>approximation,(</w:t>
-      </w:r>
-      <w:proofErr w:type="gramEnd"/>
-      <w:r>
-        <w:rPr>
-          <w:color w:val="0070C0"/>
-        </w:rPr>
-        <w:t>The approximation</w:t>
-      </w:r>
-      <w:r>
-        <w:t>)</w:t>
-      </w:r>
-      <w:r>
-        <w:t>, which we can break into two parts:</w:t>
-      </w:r>
-    </w:p>
-    <w:p>
-      <w:pPr>
-        <w:spacing w:line="480" w:lineRule="auto"/>
-        <w:ind w:left="360"/>
-      </w:pPr>
-      <w:r>
-        <w:t>Part 1: (</w:t>
-      </w:r>
-      <w:r>
-        <w:rPr>
-          <w:color w:val="0070C0"/>
-        </w:rPr>
-        <w:t>Equation</w:t>
-      </w:r>
-      <w:r>
-        <w:t>)</w:t>
-      </w:r>
-    </w:p>
-    <w:p>
-      <w:pPr>
-        <w:spacing w:line="480" w:lineRule="auto"/>
-        <w:ind w:left="360"/>
-      </w:pPr>
-      <w:r>
-        <w:t>Part 2:</w:t>
-      </w:r>
-      <w:r>
-        <w:t xml:space="preserve"> </w:t>
-      </w:r>
-      <w:r>
-        <w:t>(</w:t>
-      </w:r>
-      <w:r>
-        <w:rPr>
-          <w:color w:val="0070C0"/>
-        </w:rPr>
-        <w:t>Equation</w:t>
-      </w:r>
-      <w:r>
-        <w:t>)</w:t>
-      </w:r>
-    </w:p>
-    <w:p>
-      <w:pPr>
-        <w:spacing w:line="480" w:lineRule="auto"/>
-      </w:pPr>
-      <w:r>
         <w:t>We can take what we have above to rewrite equation _ a:</w:t>
       </w:r>
     </w:p>
@@ -2863,15 +2702,7 @@
         <w:spacing w:line="480" w:lineRule="auto"/>
       </w:pPr>
       <w:r>
-        <w:t>The resultant equation is used to define a Poisson distribution. We can take special note of how this equation is characterized by the mean n-</w:t>
-      </w:r>
-      <w:proofErr w:type="gramStart"/>
-      <w:r>
-        <w:t>bar,</w:t>
-      </w:r>
-      <w:proofErr w:type="gramEnd"/>
-      <w:r>
-        <w:t xml:space="preserve"> this is unique to a Poisson distribution. In fact, the standard deviation is given as follows:</w:t>
+        <w:t>The resultant equation is used to define a Poisson distribution. We can take special note of how this equation is characterized by the mean n-bar, this is unique to a Poisson distribution. In fact, the standard deviation is given as follows:</w:t>
       </w:r>
     </w:p>
     <w:p>
@@ -3381,16 +3212,8 @@
           <w:szCs w:val="24"/>
         </w:rPr>
         <w:tab/>
-        <w:t xml:space="preserve">Something that came at quite the surprise is that the history of the quantum dot is quite recent, especially in consideration to my own birth year in 1992. First synthesized by Alexey </w:t>
-      </w:r>
-      <w:proofErr w:type="spellStart"/>
-      <w:r>
-        <w:rPr>
-          <w:szCs w:val="24"/>
-        </w:rPr>
-        <w:t>Ekimov</w:t>
-      </w:r>
-      <w:proofErr w:type="spellEnd"/>
+        <w:t>Something that came at quite the surprise is that the history of the quantum dot is quite recent, especially in consideration to my own birth year in 1992. First synthesized by Alexey Ekimov</w:t>
+      </w:r>
       <w:r>
         <w:rPr>
           <w:szCs w:val="24"/>
@@ -3426,64 +3249,54 @@
         <w:rPr>
           <w:szCs w:val="24"/>
         </w:rPr>
-        <w:t>This quantum dot was created via the placement of a semiconductor within a glass matrix. The semiconductor used was lead (II) sulfide (</w:t>
-      </w:r>
-      <w:proofErr w:type="spellStart"/>
-      <w:r>
-        <w:rPr>
-          <w:szCs w:val="24"/>
-        </w:rPr>
-        <w:t>PbS</w:t>
-      </w:r>
-      <w:proofErr w:type="spellEnd"/>
-      <w:r>
-        <w:rPr>
-          <w:szCs w:val="24"/>
-        </w:rPr>
-        <w:t xml:space="preserve">), and it was noticed that while bulk </w:t>
-      </w:r>
-      <w:proofErr w:type="spellStart"/>
-      <w:r>
-        <w:rPr>
-          <w:szCs w:val="24"/>
-        </w:rPr>
-        <w:t>PbS</w:t>
-      </w:r>
-      <w:proofErr w:type="spellEnd"/>
-      <w:r>
-        <w:rPr>
-          <w:szCs w:val="24"/>
-        </w:rPr>
-        <w:t xml:space="preserve"> is black, the nanocrystal exhibited an array of colours that were dependent on the size of the crystal. Moreso, it was noticed that as the crystal decreased in size, the colour shifted from red to blue – a sort of blue shifting. These findings were surprising and interesting, however the language for understanding this was not </w:t>
-      </w:r>
-      <w:r>
-        <w:rPr>
-          <w:szCs w:val="24"/>
-        </w:rPr>
-        <w:t xml:space="preserve">given until 1982 by Alexander </w:t>
-      </w:r>
-      <w:proofErr w:type="spellStart"/>
-      <w:r>
-        <w:rPr>
-          <w:szCs w:val="24"/>
-        </w:rPr>
-        <w:t>Efros</w:t>
-      </w:r>
-      <w:proofErr w:type="spellEnd"/>
-      <w:r>
-        <w:rPr>
-          <w:szCs w:val="24"/>
-        </w:rPr>
-        <w:t xml:space="preserve">. We will also consider a theoretical explanation for the quantum dot which will follow below; however, we will first consider the general properties of the quantum dot. </w:t>
-      </w:r>
-    </w:p>
-    <w:p>
-      <w:pPr>
-        <w:spacing w:line="480" w:lineRule="auto"/>
-        <w:rPr>
-          <w:szCs w:val="24"/>
-        </w:rPr>
-      </w:pPr>
+        <w:t xml:space="preserve">This quantum dot was created via the placement of a semiconductor within a glass matrix. The semiconductor used was lead (II) sulfide (PbS), and it was noticed that while bulk PbS is black, the nanocrystal exhibited an array of colours that were dependent on the size of the crystal. Moreso, it was noticed that as the crystal decreased in size, the colour shifted from red to blue – a sort of blue shifting. These findings were surprising and interesting, however the language for understanding this was not </w:t>
+      </w:r>
+      <w:r>
+        <w:rPr>
+          <w:szCs w:val="24"/>
+        </w:rPr>
+        <w:t xml:space="preserve">given until 1982 by Alexander Efros. We will also consider a theoretical explanation for the quantum dot which will follow below; however, we will first consider the general properties of the quantum dot. </w:t>
+      </w:r>
+    </w:p>
+    <w:p>
+      <w:pPr>
+        <w:spacing w:line="480" w:lineRule="auto"/>
+        <w:rPr>
+          <w:szCs w:val="24"/>
+        </w:rPr>
+      </w:pPr>
+    </w:p>
+    <w:p>
+      <w:pPr>
+        <w:spacing w:line="480" w:lineRule="auto"/>
+        <w:rPr>
+          <w:szCs w:val="24"/>
+        </w:rPr>
+      </w:pPr>
+      <w:r>
+        <w:rPr>
+          <w:szCs w:val="24"/>
+        </w:rPr>
+        <w:t xml:space="preserve">2.3.1 Quantum Dot </w:t>
+      </w:r>
+      <w:r>
+        <w:rPr>
+          <w:szCs w:val="24"/>
+        </w:rPr>
+        <w:t xml:space="preserve">Structure </w:t>
+      </w:r>
+      <w:r>
+        <w:rPr>
+          <w:szCs w:val="24"/>
+        </w:rPr>
+        <w:t xml:space="preserve">and Mechanism </w:t>
+      </w:r>
+      <w:r>
+        <w:rPr>
+          <w:szCs w:val="24"/>
+        </w:rPr>
+        <w:t>– Core-Shell Quantum Dot</w:t>
+      </w:r>
     </w:p>
     <w:p>
       <w:pPr>
@@ -3493,18 +3306,6 @@
           <w:u w:val="double"/>
         </w:rPr>
       </w:pPr>
-      <w:r>
-        <w:rPr>
-          <w:szCs w:val="24"/>
-        </w:rPr>
-        <w:t xml:space="preserve">2.3.1 Quantum Dot </w:t>
-      </w:r>
-      <w:r>
-        <w:rPr>
-          <w:szCs w:val="24"/>
-        </w:rPr>
-        <w:t>Structure – Core-Shell Quantum Dot</w:t>
-      </w:r>
     </w:p>
     <w:p>
       <w:pPr>
@@ -3615,6 +3416,17 @@
           <w:lang w:eastAsia="en-CA"/>
         </w:rPr>
       </w:pPr>
+    </w:p>
+    <w:p>
+      <w:pPr>
+        <w:spacing w:line="480" w:lineRule="auto"/>
+        <w:rPr>
+          <w:rFonts w:eastAsia="Times New Roman" w:cs="Times New Roman"/>
+          <w:color w:val="000000"/>
+          <w:szCs w:val="24"/>
+          <w:lang w:eastAsia="en-CA"/>
+        </w:rPr>
+      </w:pPr>
       <w:r>
         <w:rPr>
           <w:rFonts w:eastAsia="Times New Roman" w:cs="Times New Roman"/>
@@ -3640,7 +3452,7 @@
           <w:szCs w:val="24"/>
           <w:lang w:eastAsia="en-CA"/>
         </w:rPr>
-        <w:t xml:space="preserve">excited and free and not bound to the atom. The bandgap is an intermediate section within which there are no electronic states. In the quantum dot structure given above, the quantum dot alone would have infinitely (theoretically) many </w:t>
+        <w:t xml:space="preserve">excited and free and not bound to the atom. The </w:t>
       </w:r>
       <w:r>
         <w:rPr>
@@ -3650,7 +3462,7 @@
           <w:lang w:eastAsia="en-CA"/>
         </w:rPr>
         <w:lastRenderedPageBreak/>
-        <w:t xml:space="preserve">states accessible in the conduction band. Coating this with a second material with a higher bandgap, creates a maximum potential for the electron to achieve, effectively confining it. This confining potential then serves to create a spectrum of bound states. </w:t>
+        <w:t xml:space="preserve">bandgap is an intermediate section within which there are no electronic states. In the quantum dot structure given above, the quantum dot alone would have infinitely (theoretically) many states accessible in the conduction band. Coating this with a second material with a higher bandgap, creates a maximum potential for the electron to achieve, effectively confining it. This confining potential then serves to create a spectrum of bound states. </w:t>
       </w:r>
       <w:r>
         <w:rPr>
@@ -3672,6 +3484,17 @@
           <w:lang w:eastAsia="en-CA"/>
         </w:rPr>
       </w:pPr>
+    </w:p>
+    <w:p>
+      <w:pPr>
+        <w:spacing w:line="480" w:lineRule="auto"/>
+        <w:rPr>
+          <w:rFonts w:eastAsia="Times New Roman" w:cs="Times New Roman"/>
+          <w:color w:val="000000"/>
+          <w:szCs w:val="24"/>
+          <w:lang w:eastAsia="en-CA"/>
+        </w:rPr>
+      </w:pPr>
       <w:r>
         <w:rPr>
           <w:rFonts w:eastAsia="Times New Roman" w:cs="Times New Roman"/>
@@ -3680,48 +3503,64 @@
           <w:lang w:eastAsia="en-CA"/>
         </w:rPr>
         <w:tab/>
-        <w:t xml:space="preserve">We have detailed the general structure of the quantum dot, but how can we put it forward to do work for us - </w:t>
-      </w:r>
-      <w:proofErr w:type="spellStart"/>
-      <w:r>
-        <w:rPr>
-          <w:rFonts w:eastAsia="Times New Roman" w:cs="Times New Roman"/>
-          <w:color w:val="000000"/>
-          <w:szCs w:val="24"/>
-          <w:lang w:eastAsia="en-CA"/>
-        </w:rPr>
-        <w:t>i.e</w:t>
-      </w:r>
-      <w:proofErr w:type="spellEnd"/>
-      <w:r>
-        <w:rPr>
-          <w:rFonts w:eastAsia="Times New Roman" w:cs="Times New Roman"/>
-          <w:color w:val="000000"/>
-          <w:szCs w:val="24"/>
-          <w:lang w:eastAsia="en-CA"/>
-        </w:rPr>
-        <w:t xml:space="preserve"> how do we create photons?</w:t>
-      </w:r>
-    </w:p>
-    <w:p>
-      <w:pPr>
-        <w:spacing w:line="480" w:lineRule="auto"/>
-        <w:rPr>
-          <w:rFonts w:eastAsia="Times New Roman" w:cs="Times New Roman"/>
-          <w:color w:val="000000"/>
-          <w:szCs w:val="24"/>
-          <w:lang w:eastAsia="en-CA"/>
-        </w:rPr>
-      </w:pPr>
-      <w:r>
-        <w:rPr>
-          <w:rFonts w:eastAsia="Times New Roman" w:cs="Times New Roman"/>
-          <w:color w:val="000000"/>
-          <w:szCs w:val="24"/>
-          <w:lang w:eastAsia="en-CA"/>
-        </w:rPr>
-        <w:t>2.3.2 Quantum Dot Mechanism</w:t>
-      </w:r>
+        <w:t xml:space="preserve">One of the reasons for the popularity of the quantum dot is in its ability to create entangled pairs. However, I am getting ahead of myself, let us consider a simple ground to excited state model. In order to create a photon in this system, one must excite an electron from the valence band into the conduction band. This creates a hole that the electron leaves behind in the conduction band which can be treated like a particle. When the electron relaxes from the excited state to the </w:t>
+      </w:r>
+      <w:r>
+        <w:rPr>
+          <w:rFonts w:eastAsia="Times New Roman" w:cs="Times New Roman"/>
+          <w:color w:val="000000"/>
+          <w:szCs w:val="24"/>
+          <w:lang w:eastAsia="en-CA"/>
+        </w:rPr>
+        <w:t xml:space="preserve">hole in the </w:t>
+      </w:r>
+      <w:r>
+        <w:rPr>
+          <w:rFonts w:eastAsia="Times New Roman" w:cs="Times New Roman"/>
+          <w:color w:val="000000"/>
+          <w:szCs w:val="24"/>
+          <w:lang w:eastAsia="en-CA"/>
+        </w:rPr>
+        <w:t>ground state</w:t>
+      </w:r>
+      <w:r>
+        <w:rPr>
+          <w:rFonts w:eastAsia="Times New Roman" w:cs="Times New Roman"/>
+          <w:color w:val="000000"/>
+          <w:szCs w:val="24"/>
+          <w:lang w:eastAsia="en-CA"/>
+        </w:rPr>
+        <w:t>,</w:t>
+      </w:r>
+      <w:r>
+        <w:rPr>
+          <w:rFonts w:eastAsia="Times New Roman" w:cs="Times New Roman"/>
+          <w:color w:val="000000"/>
+          <w:szCs w:val="24"/>
+          <w:lang w:eastAsia="en-CA"/>
+        </w:rPr>
+        <w:t xml:space="preserve"> it emits a photon with the same energy between the excited and ground states.  This process is called radiative recombination. </w:t>
+      </w:r>
+      <w:r>
+        <w:rPr>
+          <w:rFonts w:eastAsia="Times New Roman" w:cs="Times New Roman"/>
+          <w:color w:val="000000"/>
+          <w:szCs w:val="24"/>
+          <w:lang w:eastAsia="en-CA"/>
+        </w:rPr>
+        <w:t xml:space="preserve">An ideal quantum dot will only allow for a select number of electron-hole pairs to exist, thus controlling the number of photons emitted. </w:t>
+      </w:r>
+    </w:p>
+    <w:p>
+      <w:pPr>
+        <w:spacing w:line="480" w:lineRule="auto"/>
+        <w:rPr>
+          <w:rFonts w:eastAsia="Times New Roman" w:cs="Times New Roman"/>
+          <w:color w:val="000000"/>
+          <w:szCs w:val="24"/>
+          <w:lang w:eastAsia="en-CA"/>
+        </w:rPr>
+      </w:pPr>
     </w:p>
     <w:p>
       <w:pPr>
@@ -3741,7 +3580,289 @@
           <w:lang w:eastAsia="en-CA"/>
         </w:rPr>
         <w:tab/>
-        <w:t xml:space="preserve">As mentioned previously, the quantum dot makes use of a confining potential to create bound states that are accessible to an electron. However, we still don’t know how to use what we have above to create photons. It does this with two processes resonant excitation and radiative recombination. </w:t>
+      </w:r>
+      <w:r>
+        <w:rPr>
+          <w:rFonts w:eastAsia="Times New Roman" w:cs="Times New Roman"/>
+          <w:color w:val="000000"/>
+          <w:szCs w:val="24"/>
+          <w:lang w:eastAsia="en-CA"/>
+        </w:rPr>
+        <w:t>(</w:t>
+      </w:r>
+      <w:r>
+        <w:rPr>
+          <w:rFonts w:eastAsia="Times New Roman" w:cs="Times New Roman"/>
+          <w:color w:val="0070C0"/>
+          <w:szCs w:val="24"/>
+          <w:lang w:eastAsia="en-CA"/>
+        </w:rPr>
+        <w:t>Picture</w:t>
+      </w:r>
+      <w:r>
+        <w:rPr>
+          <w:rFonts w:eastAsia="Times New Roman" w:cs="Times New Roman"/>
+          <w:color w:val="000000"/>
+          <w:szCs w:val="24"/>
+          <w:lang w:eastAsia="en-CA"/>
+        </w:rPr>
+        <w:t xml:space="preserve">) </w:t>
+      </w:r>
+      <w:r>
+        <w:rPr>
+          <w:rFonts w:eastAsia="Times New Roman" w:cs="Times New Roman"/>
+          <w:color w:val="000000"/>
+          <w:szCs w:val="24"/>
+          <w:lang w:eastAsia="en-CA"/>
+        </w:rPr>
+        <w:t xml:space="preserve">However as mentioned previously, one of the reasons for the use of the quantum dot is in its ability to produced entangled pairs. It does this via a secondary excited state – the bi-exciton. </w:t>
+      </w:r>
+      <w:r>
+        <w:rPr>
+          <w:rFonts w:eastAsia="Times New Roman" w:cs="Times New Roman"/>
+          <w:color w:val="000000"/>
+          <w:szCs w:val="24"/>
+          <w:lang w:eastAsia="en-CA"/>
+        </w:rPr>
+        <w:t>The biexciton is a collection of two electron and hole pair</w:t>
+      </w:r>
+      <w:r>
+        <w:rPr>
+          <w:rFonts w:eastAsia="Times New Roman" w:cs="Times New Roman"/>
+          <w:color w:val="000000"/>
+          <w:szCs w:val="24"/>
+          <w:lang w:eastAsia="en-CA"/>
+        </w:rPr>
+        <w:t>s</w:t>
+      </w:r>
+      <w:r>
+        <w:rPr>
+          <w:rFonts w:eastAsia="Times New Roman" w:cs="Times New Roman"/>
+          <w:color w:val="000000"/>
+          <w:szCs w:val="24"/>
+          <w:lang w:eastAsia="en-CA"/>
+        </w:rPr>
+        <w:t>,</w:t>
+      </w:r>
+      <w:r>
+        <w:rPr>
+          <w:rFonts w:eastAsia="Times New Roman" w:cs="Times New Roman"/>
+          <w:color w:val="000000"/>
+          <w:szCs w:val="24"/>
+          <w:lang w:eastAsia="en-CA"/>
+        </w:rPr>
+        <w:t xml:space="preserve"> which have the opposite angular momentum</w:t>
+      </w:r>
+      <w:r>
+        <w:rPr>
+          <w:rFonts w:eastAsia="Times New Roman" w:cs="Times New Roman"/>
+          <w:color w:val="000000"/>
+          <w:szCs w:val="24"/>
+          <w:lang w:eastAsia="en-CA"/>
+        </w:rPr>
+        <w:t xml:space="preserve"> and undergo two recombinations</w:t>
+      </w:r>
+      <w:r>
+        <w:rPr>
+          <w:rFonts w:eastAsia="Times New Roman" w:cs="Times New Roman"/>
+          <w:color w:val="000000"/>
+          <w:szCs w:val="24"/>
+          <w:lang w:eastAsia="en-CA"/>
+        </w:rPr>
+        <w:t>.</w:t>
+      </w:r>
+      <w:r>
+        <w:rPr>
+          <w:rFonts w:eastAsia="Times New Roman" w:cs="Times New Roman"/>
+          <w:color w:val="000000"/>
+          <w:szCs w:val="24"/>
+          <w:lang w:eastAsia="en-CA"/>
+        </w:rPr>
+        <w:t xml:space="preserve"> This system is not unlike the filled s-shell </w:t>
+      </w:r>
+      <w:r>
+        <w:rPr>
+          <w:rFonts w:eastAsia="Times New Roman" w:cs="Times New Roman"/>
+          <w:color w:val="000000"/>
+          <w:szCs w:val="24"/>
+          <w:lang w:eastAsia="en-CA"/>
+        </w:rPr>
+        <w:lastRenderedPageBreak/>
+        <w:t>of an atom further motivating the name ‘artificial atom.’</w:t>
+      </w:r>
+      <w:r>
+        <w:rPr>
+          <w:rFonts w:eastAsia="Times New Roman" w:cs="Times New Roman"/>
+          <w:color w:val="000000"/>
+          <w:szCs w:val="24"/>
+          <w:lang w:eastAsia="en-CA"/>
+        </w:rPr>
+        <w:t xml:space="preserve"> </w:t>
+      </w:r>
+      <w:r>
+        <w:rPr>
+          <w:rFonts w:eastAsia="Times New Roman" w:cs="Times New Roman"/>
+          <w:color w:val="000000"/>
+          <w:szCs w:val="24"/>
+          <w:lang w:eastAsia="en-CA"/>
+        </w:rPr>
+        <w:t>Suppose u</w:t>
+      </w:r>
+      <w:r>
+        <w:rPr>
+          <w:rFonts w:eastAsia="Times New Roman" w:cs="Times New Roman"/>
+          <w:color w:val="000000"/>
+          <w:szCs w:val="24"/>
+          <w:lang w:eastAsia="en-CA"/>
+        </w:rPr>
+        <w:t>pon the first recombination, the biexciton transition, we generate a left circularly polarized photon</w:t>
+      </w:r>
+      <w:r>
+        <w:rPr>
+          <w:rFonts w:eastAsia="Times New Roman" w:cs="Times New Roman"/>
+          <w:color w:val="000000"/>
+          <w:szCs w:val="24"/>
+          <w:lang w:eastAsia="en-CA"/>
+        </w:rPr>
+        <w:t xml:space="preserve"> (LCPP)</w:t>
+      </w:r>
+      <w:r>
+        <w:rPr>
+          <w:rFonts w:eastAsia="Times New Roman" w:cs="Times New Roman"/>
+          <w:color w:val="000000"/>
+          <w:szCs w:val="24"/>
+          <w:lang w:eastAsia="en-CA"/>
+        </w:rPr>
+        <w:t xml:space="preserve"> and </w:t>
+      </w:r>
+      <w:r>
+        <w:rPr>
+          <w:rFonts w:eastAsia="Times New Roman" w:cs="Times New Roman"/>
+          <w:color w:val="000000"/>
+          <w:szCs w:val="24"/>
+          <w:lang w:eastAsia="en-CA"/>
+        </w:rPr>
+        <w:t>the remaining electron</w:t>
+      </w:r>
+      <w:r>
+        <w:rPr>
+          <w:rFonts w:eastAsia="Times New Roman" w:cs="Times New Roman"/>
+          <w:color w:val="000000"/>
+          <w:szCs w:val="24"/>
+          <w:lang w:eastAsia="en-CA"/>
+        </w:rPr>
+        <w:t>-hole</w:t>
+      </w:r>
+      <w:r>
+        <w:rPr>
+          <w:rFonts w:eastAsia="Times New Roman" w:cs="Times New Roman"/>
+          <w:color w:val="000000"/>
+          <w:szCs w:val="24"/>
+          <w:lang w:eastAsia="en-CA"/>
+        </w:rPr>
+        <w:t xml:space="preserve"> pair</w:t>
+      </w:r>
+      <w:r>
+        <w:rPr>
+          <w:rFonts w:eastAsia="Times New Roman" w:cs="Times New Roman"/>
+          <w:color w:val="000000"/>
+          <w:szCs w:val="24"/>
+          <w:lang w:eastAsia="en-CA"/>
+        </w:rPr>
+        <w:t xml:space="preserve">. Upon the second, the exciton transition, </w:t>
+      </w:r>
+      <w:r>
+        <w:rPr>
+          <w:rFonts w:eastAsia="Times New Roman" w:cs="Times New Roman"/>
+          <w:color w:val="000000"/>
+          <w:szCs w:val="24"/>
+          <w:lang w:eastAsia="en-CA"/>
+        </w:rPr>
+        <w:t xml:space="preserve">the remaining pair will recombine and emit </w:t>
+      </w:r>
+      <w:r>
+        <w:rPr>
+          <w:rFonts w:eastAsia="Times New Roman" w:cs="Times New Roman"/>
+          <w:color w:val="000000"/>
+          <w:szCs w:val="24"/>
+          <w:lang w:eastAsia="en-CA"/>
+        </w:rPr>
+        <w:t xml:space="preserve">a right circularly polarized photon (RCPP). Similarly, if the biexciton transition </w:t>
+      </w:r>
+      <w:r>
+        <w:rPr>
+          <w:rFonts w:eastAsia="Times New Roman" w:cs="Times New Roman"/>
+          <w:color w:val="000000"/>
+          <w:szCs w:val="24"/>
+          <w:lang w:eastAsia="en-CA"/>
+        </w:rPr>
+        <w:t>results in</w:t>
+      </w:r>
+      <w:r>
+        <w:rPr>
+          <w:rFonts w:eastAsia="Times New Roman" w:cs="Times New Roman"/>
+          <w:color w:val="000000"/>
+          <w:szCs w:val="24"/>
+          <w:lang w:eastAsia="en-CA"/>
+        </w:rPr>
+        <w:t xml:space="preserve"> an RCPP and electron hole pair, then the exciton transition will result in a LCPP.</w:t>
+      </w:r>
+      <w:r>
+        <w:rPr>
+          <w:rFonts w:eastAsia="Times New Roman" w:cs="Times New Roman"/>
+          <w:color w:val="000000"/>
+          <w:szCs w:val="24"/>
+          <w:lang w:eastAsia="en-CA"/>
+        </w:rPr>
+        <w:t xml:space="preserve"> This pathway is called the Biexciton-Exciton Cascade and is fundamental in the creation of entangled pairs. </w:t>
+      </w:r>
+      <w:r>
+        <w:rPr>
+          <w:rFonts w:eastAsia="Times New Roman" w:cs="Times New Roman"/>
+          <w:color w:val="000000"/>
+          <w:szCs w:val="24"/>
+          <w:lang w:eastAsia="en-CA"/>
+        </w:rPr>
+        <w:t xml:space="preserve"> In an idealized case, it is impossible to determine which path the transition will take, and as such we end up with a superposition state that is also a Bell state (state of maximal entanglement). </w:t>
+      </w:r>
+    </w:p>
+    <w:p>
+      <w:pPr>
+        <w:spacing w:line="480" w:lineRule="auto"/>
+        <w:jc w:val="center"/>
+        <w:rPr>
+          <w:rFonts w:eastAsia="Times New Roman" w:cs="Times New Roman"/>
+          <w:color w:val="000000"/>
+          <w:szCs w:val="24"/>
+          <w:lang w:eastAsia="en-CA"/>
+        </w:rPr>
+      </w:pPr>
+      <w:r>
+        <w:rPr>
+          <w:rFonts w:eastAsia="Times New Roman" w:cs="Times New Roman"/>
+          <w:color w:val="000000"/>
+          <w:szCs w:val="24"/>
+          <w:lang w:eastAsia="en-CA"/>
+        </w:rPr>
+        <w:t>(</w:t>
+      </w:r>
+      <w:r>
+        <w:rPr>
+          <w:rFonts w:eastAsia="Times New Roman" w:cs="Times New Roman"/>
+          <w:color w:val="0070C0"/>
+          <w:szCs w:val="24"/>
+          <w:lang w:eastAsia="en-CA"/>
+        </w:rPr>
+        <w:t>Equation</w:t>
+      </w:r>
+      <w:r>
+        <w:rPr>
+          <w:rFonts w:eastAsia="Times New Roman" w:cs="Times New Roman"/>
+          <w:color w:val="000000"/>
+          <w:szCs w:val="24"/>
+          <w:lang w:eastAsia="en-CA"/>
+        </w:rPr>
+        <w:t>)</w:t>
       </w:r>
     </w:p>
     <w:p>
@@ -3762,37 +3883,263 @@
           <w:lang w:eastAsia="en-CA"/>
         </w:rPr>
         <w:tab/>
-        <w:t xml:space="preserve">The quantum dot used in this thesis has three states – the ground state in the valence band and two excited states, the exciton and the biexciton in the conduction band. </w:t>
-      </w:r>
-      <w:r>
-        <w:rPr>
-          <w:rFonts w:eastAsia="Times New Roman" w:cs="Times New Roman"/>
-          <w:color w:val="000000"/>
-          <w:szCs w:val="24"/>
-          <w:lang w:eastAsia="en-CA"/>
-        </w:rPr>
-        <w:t xml:space="preserve">To effectively use the quantum dot, we must take the electrons from the </w:t>
-      </w:r>
-    </w:p>
-    <w:p>
-      <w:pPr>
-        <w:spacing w:line="480" w:lineRule="auto"/>
-        <w:rPr>
-          <w:rFonts w:eastAsia="Times New Roman" w:cs="Times New Roman"/>
-          <w:color w:val="000000"/>
-          <w:szCs w:val="24"/>
-          <w:lang w:eastAsia="en-CA"/>
-        </w:rPr>
-      </w:pPr>
-      <w:r>
-        <w:rPr>
-          <w:rFonts w:eastAsia="Times New Roman" w:cs="Times New Roman"/>
-          <w:color w:val="000000"/>
-          <w:szCs w:val="24"/>
-          <w:lang w:eastAsia="en-CA"/>
-        </w:rPr>
-        <w:t>2.3.3 Quantum Dot Theory</w:t>
-      </w:r>
+        <w:t>While entanglement will not be an element discussed in this thesis, the need for a secondary excited state, a third state in total, adds an element of difficulty to the project undertaken in this thesis. As mentioned in section 2.1, Rabi oscillations are often modelled in two-state systems. The incorporation of a third adds a level of difficulty w</w:t>
+      </w:r>
+      <w:r>
+        <w:rPr>
+          <w:rFonts w:eastAsia="Times New Roman" w:cs="Times New Roman"/>
+          <w:color w:val="000000"/>
+          <w:szCs w:val="24"/>
+          <w:lang w:eastAsia="en-CA"/>
+        </w:rPr>
+        <w:t xml:space="preserve">hich will be considered in chapter 3. </w:t>
+      </w:r>
+      <w:r>
+        <w:rPr>
+          <w:rFonts w:eastAsia="Times New Roman" w:cs="Times New Roman"/>
+          <w:color w:val="000000"/>
+          <w:szCs w:val="24"/>
+          <w:lang w:eastAsia="en-CA"/>
+        </w:rPr>
+        <w:t xml:space="preserve"> </w:t>
+      </w:r>
+    </w:p>
+    <w:p>
+      <w:pPr>
+        <w:spacing w:line="480" w:lineRule="auto"/>
+        <w:rPr>
+          <w:rFonts w:eastAsia="Times New Roman" w:cs="Times New Roman"/>
+          <w:color w:val="000000"/>
+          <w:szCs w:val="24"/>
+          <w:lang w:eastAsia="en-CA"/>
+        </w:rPr>
+      </w:pPr>
+    </w:p>
+    <w:p>
+      <w:pPr>
+        <w:spacing w:line="480" w:lineRule="auto"/>
+        <w:rPr>
+          <w:rFonts w:eastAsia="Times New Roman" w:cs="Times New Roman"/>
+          <w:color w:val="000000"/>
+          <w:szCs w:val="24"/>
+          <w:lang w:eastAsia="en-CA"/>
+        </w:rPr>
+      </w:pPr>
+      <w:r>
+        <w:rPr>
+          <w:rFonts w:eastAsia="Times New Roman" w:cs="Times New Roman"/>
+          <w:color w:val="000000"/>
+          <w:szCs w:val="24"/>
+          <w:lang w:eastAsia="en-CA"/>
+        </w:rPr>
+        <w:tab/>
+      </w:r>
+      <w:r>
+        <w:rPr>
+          <w:rFonts w:eastAsia="Times New Roman" w:cs="Times New Roman"/>
+          <w:color w:val="000000"/>
+          <w:szCs w:val="24"/>
+          <w:lang w:eastAsia="en-CA"/>
+        </w:rPr>
+        <w:t xml:space="preserve">We have spoken at length about radiative recombination and how it is leveraged to create entangled pairs in the biexciton cascade. But how do we excite the electron to begin with? There are several excitation schemes used to excite the quantum dot, but we will pay particular focus to the Two-Photon Resonant Excitation (TPE) scheme. </w:t>
+      </w:r>
+    </w:p>
+    <w:p>
+      <w:pPr>
+        <w:spacing w:line="480" w:lineRule="auto"/>
+        <w:rPr>
+          <w:rFonts w:eastAsia="Times New Roman" w:cs="Times New Roman"/>
+          <w:color w:val="000000"/>
+          <w:szCs w:val="24"/>
+          <w:lang w:eastAsia="en-CA"/>
+        </w:rPr>
+      </w:pPr>
+    </w:p>
+    <w:p>
+      <w:pPr>
+        <w:spacing w:line="480" w:lineRule="auto"/>
+        <w:rPr>
+          <w:rFonts w:eastAsia="Times New Roman" w:cs="Times New Roman"/>
+          <w:color w:val="000000"/>
+          <w:szCs w:val="24"/>
+          <w:lang w:eastAsia="en-CA"/>
+        </w:rPr>
+      </w:pPr>
+      <w:r>
+        <w:rPr>
+          <w:rFonts w:eastAsia="Times New Roman" w:cs="Times New Roman"/>
+          <w:color w:val="000000"/>
+          <w:szCs w:val="24"/>
+          <w:lang w:eastAsia="en-CA"/>
+        </w:rPr>
+        <w:lastRenderedPageBreak/>
+        <w:tab/>
+        <w:t xml:space="preserve">Prior to the TPE scheme, off-resonant excitation was the main scheme used to excite quantum dots. In this excitation scheme, energy far above the band-gap is applied to the quantum dot. The electron relaxes into the first excited state via phonon (vibrations that can be treated as particles – quasi-particles) interactions and is then able to </w:t>
+      </w:r>
+      <w:r>
+        <w:rPr>
+          <w:rFonts w:eastAsia="Times New Roman" w:cs="Times New Roman"/>
+          <w:color w:val="000000"/>
+          <w:szCs w:val="24"/>
+          <w:lang w:eastAsia="en-CA"/>
+        </w:rPr>
+        <w:t xml:space="preserve">recombine with its constituent hole and emit light. However, due to the lack of specificity of this technique, the likelihood of multi-photon emission occurring is high which can lead to broadening in the emission lines. </w:t>
+      </w:r>
+    </w:p>
+    <w:p>
+      <w:pPr>
+        <w:spacing w:line="480" w:lineRule="auto"/>
+        <w:rPr>
+          <w:rFonts w:eastAsia="Times New Roman" w:cs="Times New Roman"/>
+          <w:color w:val="000000"/>
+          <w:szCs w:val="24"/>
+          <w:lang w:eastAsia="en-CA"/>
+        </w:rPr>
+      </w:pPr>
+    </w:p>
+    <w:p>
+      <w:pPr>
+        <w:spacing w:line="480" w:lineRule="auto"/>
+        <w:rPr>
+          <w:rFonts w:eastAsia="Times New Roman" w:cs="Times New Roman"/>
+          <w:color w:val="000000"/>
+          <w:szCs w:val="24"/>
+          <w:lang w:eastAsia="en-CA"/>
+        </w:rPr>
+      </w:pPr>
+      <w:r>
+        <w:rPr>
+          <w:rFonts w:eastAsia="Times New Roman" w:cs="Times New Roman"/>
+          <w:color w:val="000000"/>
+          <w:szCs w:val="24"/>
+          <w:lang w:eastAsia="en-CA"/>
+        </w:rPr>
+        <w:tab/>
+        <w:t>Multi-photon emission is not the only problem caused due to off-resonant excitation, but it is one of the challenges that motivated the development of the TPE scheme. The premise of this scheme is to apply a laser pulse to the quantum dot with an energy equal to:</w:t>
+      </w:r>
+    </w:p>
+    <w:p>
+      <w:pPr>
+        <w:spacing w:line="480" w:lineRule="auto"/>
+        <w:jc w:val="center"/>
+        <w:rPr>
+          <w:rFonts w:eastAsia="Times New Roman" w:cs="Times New Roman"/>
+          <w:color w:val="000000"/>
+          <w:szCs w:val="24"/>
+          <w:lang w:eastAsia="en-CA"/>
+        </w:rPr>
+      </w:pPr>
+      <w:r>
+        <w:rPr>
+          <w:rFonts w:eastAsia="Times New Roman" w:cs="Times New Roman"/>
+          <w:color w:val="000000"/>
+          <w:szCs w:val="24"/>
+          <w:lang w:eastAsia="en-CA"/>
+        </w:rPr>
+        <w:t>(</w:t>
+      </w:r>
+      <w:r>
+        <w:rPr>
+          <w:rFonts w:eastAsia="Times New Roman" w:cs="Times New Roman"/>
+          <w:color w:val="0070C0"/>
+          <w:szCs w:val="24"/>
+          <w:lang w:eastAsia="en-CA"/>
+        </w:rPr>
+        <w:t>Equation</w:t>
+      </w:r>
+      <w:r>
+        <w:rPr>
+          <w:rFonts w:eastAsia="Times New Roman" w:cs="Times New Roman"/>
+          <w:color w:val="000000"/>
+          <w:szCs w:val="24"/>
+          <w:lang w:eastAsia="en-CA"/>
+        </w:rPr>
+        <w:t>)</w:t>
+      </w:r>
+    </w:p>
+    <w:p>
+      <w:pPr>
+        <w:spacing w:line="480" w:lineRule="auto"/>
+        <w:rPr>
+          <w:rFonts w:eastAsia="Times New Roman" w:cs="Times New Roman"/>
+          <w:color w:val="000000"/>
+          <w:szCs w:val="24"/>
+          <w:lang w:eastAsia="en-CA"/>
+        </w:rPr>
+      </w:pPr>
+      <w:r>
+        <w:rPr>
+          <w:rFonts w:eastAsia="Times New Roman" w:cs="Times New Roman"/>
+          <w:color w:val="000000"/>
+          <w:szCs w:val="24"/>
+          <w:lang w:eastAsia="en-CA"/>
+        </w:rPr>
+        <w:t>Wherein:</w:t>
+      </w:r>
+    </w:p>
+    <w:p>
+      <w:pPr>
+        <w:spacing w:line="480" w:lineRule="auto"/>
+        <w:rPr>
+          <w:rFonts w:eastAsia="Times New Roman" w:cs="Times New Roman"/>
+          <w:color w:val="000000"/>
+          <w:szCs w:val="24"/>
+          <w:lang w:eastAsia="en-CA"/>
+        </w:rPr>
+      </w:pPr>
+    </w:p>
+    <w:p>
+      <w:pPr>
+        <w:spacing w:line="480" w:lineRule="auto"/>
+        <w:rPr>
+          <w:rFonts w:eastAsia="Times New Roman" w:cs="Times New Roman"/>
+          <w:color w:val="000000"/>
+          <w:szCs w:val="24"/>
+          <w:lang w:eastAsia="en-CA"/>
+        </w:rPr>
+      </w:pPr>
+      <w:r>
+        <w:rPr>
+          <w:rFonts w:eastAsia="Times New Roman" w:cs="Times New Roman"/>
+          <w:color w:val="000000"/>
+          <w:szCs w:val="24"/>
+          <w:lang w:eastAsia="en-CA"/>
+        </w:rPr>
+        <w:t xml:space="preserve">This energy lies between the biexciton and exciton transition energies. </w:t>
+      </w:r>
+      <w:r>
+        <w:rPr>
+          <w:rFonts w:eastAsia="Times New Roman" w:cs="Times New Roman"/>
+          <w:color w:val="000000"/>
+          <w:szCs w:val="24"/>
+          <w:lang w:eastAsia="en-CA"/>
+        </w:rPr>
+        <w:t xml:space="preserve">The key to this excitation scheme is in that it does not resonantly excite the biexciton directly. </w:t>
+      </w:r>
+      <w:r>
+        <w:rPr>
+          <w:rFonts w:eastAsia="Times New Roman" w:cs="Times New Roman"/>
+          <w:color w:val="000000"/>
+          <w:szCs w:val="24"/>
+          <w:lang w:eastAsia="en-CA"/>
+        </w:rPr>
+        <w:t>The bi-exciton is like a filled s-shell with two electrons with opposing angular momenta. Therefore an excitation with a photon, which has a spin of 1, would violate the Pauli exclusion principle as the net angular momentum would not sum to 0. To avoid this we can use two photons to excite the biexciton instead. By bombarding the quantum dot with a laser of the energy given above, the likelihood that two photons would be able to excite biexciton is extremely high, resulting in an excitation that does not violate the exclusion principle.</w:t>
+      </w:r>
+    </w:p>
+    <w:p>
+      <w:pPr>
+        <w:spacing w:line="480" w:lineRule="auto"/>
+      </w:pPr>
+      <w:r>
+        <w:lastRenderedPageBreak/>
+        <w:tab/>
+        <w:t xml:space="preserve">With this we have detailed the structure of the quantum dot as well as the mechanisms governing the production of photons with the quantum dot. We are now able to detail the quantum dot parameters used by the Reimer group as well as in this thesis. </w:t>
+      </w:r>
+    </w:p>
+    <w:p>
+      <w:pPr>
+        <w:spacing w:line="480" w:lineRule="auto"/>
+      </w:pPr>
     </w:p>
     <w:p>
       <w:pPr>
@@ -3818,697 +4165,117 @@
       <w:pPr>
         <w:spacing w:line="480" w:lineRule="auto"/>
         <w:rPr>
-          <w:rFonts w:eastAsia="Times New Roman" w:cs="Times New Roman"/>
-          <w:color w:val="000000"/>
-          <w:szCs w:val="24"/>
-          <w:lang w:eastAsia="en-CA"/>
-        </w:rPr>
-      </w:pPr>
-      <w:r>
-        <w:rPr>
-          <w:rFonts w:eastAsia="Times New Roman" w:cs="Times New Roman"/>
-          <w:color w:val="000000"/>
-          <w:szCs w:val="24"/>
-          <w:lang w:eastAsia="en-CA"/>
+          <w:szCs w:val="24"/>
+        </w:rPr>
+      </w:pPr>
+    </w:p>
+    <w:p>
+      <w:pPr>
+        <w:spacing w:line="480" w:lineRule="auto"/>
+        <w:rPr>
+          <w:szCs w:val="24"/>
+        </w:rPr>
+      </w:pPr>
+      <w:r>
+        <w:rPr>
+          <w:szCs w:val="24"/>
         </w:rPr>
         <w:tab/>
-      </w:r>
-      <w:r>
-        <w:rPr>
-          <w:rFonts w:eastAsia="Times New Roman" w:cs="Times New Roman"/>
-          <w:color w:val="000000"/>
-          <w:szCs w:val="24"/>
-          <w:lang w:eastAsia="en-CA"/>
-        </w:rPr>
-        <w:t xml:space="preserve">The quantum dot </w:t>
-      </w:r>
-      <w:proofErr w:type="spellStart"/>
-      <w:r>
-        <w:rPr>
-          <w:rFonts w:eastAsia="Times New Roman" w:cs="Times New Roman"/>
-          <w:color w:val="000000"/>
-          <w:szCs w:val="24"/>
-          <w:lang w:eastAsia="en-CA"/>
-        </w:rPr>
-        <w:t>ios</w:t>
-      </w:r>
-      <w:proofErr w:type="spellEnd"/>
-    </w:p>
-    <w:p>
-      <w:pPr>
-        <w:spacing w:line="480" w:lineRule="auto"/>
-        <w:rPr>
-          <w:szCs w:val="24"/>
-        </w:rPr>
-      </w:pPr>
+        <w:t xml:space="preserve">With the appreciable context provided above, we can further delve into the quantum dot parameters used in this thesis. </w:t>
+      </w:r>
+      <w:r>
+        <w:rPr>
+          <w:szCs w:val="24"/>
+        </w:rPr>
+        <w:t xml:space="preserve">The Reimer group quantum dot </w:t>
+      </w:r>
+      <w:r>
+        <w:rPr>
+          <w:szCs w:val="24"/>
+        </w:rPr>
+        <w:t>is composed of a</w:t>
+      </w:r>
+      <w:r>
+        <w:rPr>
+          <w:szCs w:val="24"/>
+        </w:rPr>
+        <w:t xml:space="preserve"> </w:t>
+      </w:r>
+      <w:r>
+        <w:rPr>
+          <w:szCs w:val="24"/>
+        </w:rPr>
+        <w:t xml:space="preserve">wurtzite InP nanowire with a tapered edge. </w:t>
+      </w:r>
+      <w:r>
+        <w:rPr>
+          <w:szCs w:val="24"/>
+        </w:rPr>
+        <w:t xml:space="preserve">The usage of the nanowire is in order to transition the emitted photon from the quantum dot to the external environment adiabatically. This reduces the change for total internal reflection and allows for the emitted photon to transmission smoothly to the external environment without worry for edge effects. </w:t>
+      </w:r>
+      <w:r>
+        <w:rPr>
+          <w:szCs w:val="24"/>
+        </w:rPr>
+        <w:t xml:space="preserve">Within the nanowire waveguide is a small region of InAsP, the quantum dot itself. As we can see from the use of Indium (Group V) and Phosphide (Group III), </w:t>
+      </w:r>
+      <w:r>
+        <w:rPr>
+          <w:szCs w:val="24"/>
+        </w:rPr>
+        <w:t xml:space="preserve">thus </w:t>
+      </w:r>
+      <w:r>
+        <w:rPr>
+          <w:szCs w:val="24"/>
+        </w:rPr>
+        <w:t xml:space="preserve">this quantum dot is composed with a III-V semiconductor. The laser used to excite this quantum dot is the Coherent Mira 900 Ti:Sapphire laser with energy </w:t>
+      </w:r>
+      <w:r>
+        <w:rPr>
+          <w:szCs w:val="24"/>
+        </w:rPr>
+        <w:t xml:space="preserve">894.0 nm. The biexciton emission are peaked at 894.6 nm and the excitation emissions are peaked at 893.3 nm. </w:t>
+      </w:r>
+    </w:p>
+    <w:p>
+      <w:pPr>
+        <w:spacing w:line="480" w:lineRule="auto"/>
+        <w:jc w:val="center"/>
+        <w:rPr>
+          <w:szCs w:val="24"/>
+        </w:rPr>
+      </w:pPr>
+      <w:r>
+        <w:rPr>
+          <w:szCs w:val="24"/>
+        </w:rPr>
+        <w:t>-</w:t>
+      </w:r>
     </w:p>
     <w:p>
       <w:pPr>
         <w:pStyle w:val="ListParagraph"/>
-        <w:numPr>
-          <w:ilvl w:val="1"/>
-          <w:numId w:val="7"/>
-        </w:numPr>
-        <w:spacing w:line="480" w:lineRule="auto"/>
-      </w:pPr>
-      <w:r>
-        <w:t>Dimensions are smaller than Fermi wavelength of electrons within quantum dot materials</w:t>
-      </w:r>
-      <w:r>
-        <w:t xml:space="preserve"> – less than 100 nm</w:t>
-      </w:r>
+        <w:spacing w:line="480" w:lineRule="auto"/>
+        <w:ind w:left="0"/>
+      </w:pPr>
     </w:p>
     <w:p>
       <w:pPr>
         <w:pStyle w:val="ListParagraph"/>
-        <w:numPr>
-          <w:ilvl w:val="1"/>
-          <w:numId w:val="7"/>
-        </w:numPr>
-        <w:spacing w:line="480" w:lineRule="auto"/>
-      </w:pPr>
+        <w:spacing w:line="480" w:lineRule="auto"/>
+        <w:ind w:left="0"/>
+      </w:pPr>
+      <w:r>
+        <w:tab/>
+        <w:t xml:space="preserve">We have established the context underlying the production of the photon – the quantum dot, along with the particular parameters that would be considered in this thesis. </w:t>
+      </w:r>
+      <w:r>
+        <w:t xml:space="preserve">Knowing this, </w:t>
+      </w:r>
       <w:r>
         <w:lastRenderedPageBreak/>
-        <w:t xml:space="preserve">Quantum confinement effect – discretized </w:t>
-      </w:r>
-      <w:r>
-        <w:t>energy structure</w:t>
-      </w:r>
-    </w:p>
-    <w:p>
-      <w:pPr>
-        <w:pStyle w:val="ListParagraph"/>
-        <w:numPr>
-          <w:ilvl w:val="2"/>
-          <w:numId w:val="7"/>
-        </w:numPr>
-        <w:spacing w:line="480" w:lineRule="auto"/>
-      </w:pPr>
-      <w:r>
-        <w:t xml:space="preserve">Bound states enable single photon production </w:t>
-      </w:r>
-    </w:p>
-    <w:p>
-      <w:pPr>
-        <w:pStyle w:val="ListParagraph"/>
-        <w:numPr>
-          <w:ilvl w:val="2"/>
-          <w:numId w:val="7"/>
-        </w:numPr>
-        <w:spacing w:line="480" w:lineRule="auto"/>
-      </w:pPr>
-      <w:r>
-        <w:t>Acts like an atom, ergo the use of the name ‘artificial atom’</w:t>
-      </w:r>
-    </w:p>
-    <w:p>
-      <w:pPr>
-        <w:pStyle w:val="ListParagraph"/>
-        <w:numPr>
-          <w:ilvl w:val="2"/>
-          <w:numId w:val="7"/>
-        </w:numPr>
-        <w:spacing w:line="480" w:lineRule="auto"/>
-      </w:pPr>
-      <w:r>
-        <w:t>3-Level system</w:t>
-      </w:r>
-    </w:p>
-    <w:p>
-      <w:pPr>
-        <w:pStyle w:val="ListParagraph"/>
-        <w:numPr>
-          <w:ilvl w:val="3"/>
-          <w:numId w:val="7"/>
-        </w:numPr>
-        <w:spacing w:line="480" w:lineRule="auto"/>
-      </w:pPr>
-      <w:r>
-        <w:t>We take advantage of bound states in the quantum dot and use the second excited state – biexciton,</w:t>
-      </w:r>
-    </w:p>
-    <w:p>
-      <w:pPr>
-        <w:pStyle w:val="ListParagraph"/>
-        <w:numPr>
-          <w:ilvl w:val="3"/>
-          <w:numId w:val="7"/>
-        </w:numPr>
-        <w:spacing w:line="480" w:lineRule="auto"/>
-      </w:pPr>
-      <w:r>
-        <w:t>If quantum dot only has one electron – only produces and exciton</w:t>
-      </w:r>
-    </w:p>
-    <w:p>
-      <w:pPr>
-        <w:pStyle w:val="ListParagraph"/>
-        <w:numPr>
-          <w:ilvl w:val="3"/>
-          <w:numId w:val="7"/>
-        </w:numPr>
-        <w:spacing w:line="480" w:lineRule="auto"/>
-      </w:pPr>
-      <w:r>
-        <w:t xml:space="preserve">However if populated with two electrons, then it forms a </w:t>
-      </w:r>
-      <w:proofErr w:type="gramStart"/>
-      <w:r>
-        <w:t>bi-exciton</w:t>
-      </w:r>
-      <w:proofErr w:type="gramEnd"/>
-    </w:p>
-    <w:p>
-      <w:pPr>
-        <w:pStyle w:val="ListParagraph"/>
-        <w:numPr>
-          <w:ilvl w:val="2"/>
-          <w:numId w:val="7"/>
-        </w:numPr>
-        <w:spacing w:line="480" w:lineRule="auto"/>
-      </w:pPr>
-      <w:r>
-        <w:t>Bi-exciton-Exciton Cascade</w:t>
-      </w:r>
-    </w:p>
-    <w:p>
-      <w:pPr>
-        <w:pStyle w:val="ListParagraph"/>
-        <w:numPr>
-          <w:ilvl w:val="3"/>
-          <w:numId w:val="7"/>
-        </w:numPr>
-        <w:spacing w:line="480" w:lineRule="auto"/>
-      </w:pPr>
-      <w:r>
-        <w:t>Radiative recombination</w:t>
-      </w:r>
-    </w:p>
-    <w:p>
-      <w:pPr>
-        <w:pStyle w:val="ListParagraph"/>
-        <w:numPr>
-          <w:ilvl w:val="3"/>
-          <w:numId w:val="7"/>
-        </w:numPr>
-        <w:spacing w:line="480" w:lineRule="auto"/>
-      </w:pPr>
-      <w:r>
-        <w:t>Conserve angular momentum</w:t>
-      </w:r>
-    </w:p>
-    <w:p>
-      <w:pPr>
-        <w:pStyle w:val="ListParagraph"/>
-        <w:numPr>
-          <w:ilvl w:val="3"/>
-          <w:numId w:val="7"/>
-        </w:numPr>
-        <w:spacing w:line="480" w:lineRule="auto"/>
-      </w:pPr>
-      <w:r>
-        <w:t>Total angular momentum</w:t>
-      </w:r>
-    </w:p>
-    <w:p>
-      <w:pPr>
-        <w:pStyle w:val="ListParagraph"/>
-        <w:numPr>
-          <w:ilvl w:val="3"/>
-          <w:numId w:val="7"/>
-        </w:numPr>
-        <w:spacing w:line="480" w:lineRule="auto"/>
-      </w:pPr>
-      <w:r>
-        <w:t xml:space="preserve">Electrons and holes are both spin </w:t>
-      </w:r>
-      <w:r>
-        <w:t xml:space="preserve">½ </w:t>
-      </w:r>
-    </w:p>
-    <w:p>
-      <w:pPr>
-        <w:pStyle w:val="ListParagraph"/>
-        <w:numPr>
-          <w:ilvl w:val="3"/>
-          <w:numId w:val="7"/>
-        </w:numPr>
-        <w:spacing w:line="480" w:lineRule="auto"/>
-      </w:pPr>
-      <w:r>
-        <w:t xml:space="preserve">2 consecutive </w:t>
-      </w:r>
-      <w:proofErr w:type="spellStart"/>
-      <w:r>
-        <w:t>recombinations</w:t>
-      </w:r>
-      <w:proofErr w:type="spellEnd"/>
-      <w:r>
-        <w:t xml:space="preserve"> in the quantum dot</w:t>
-      </w:r>
-    </w:p>
-    <w:p>
-      <w:pPr>
-        <w:pStyle w:val="ListParagraph"/>
-        <w:numPr>
-          <w:ilvl w:val="3"/>
-          <w:numId w:val="7"/>
-        </w:numPr>
-        <w:spacing w:line="480" w:lineRule="auto"/>
-      </w:pPr>
-      <w:r>
-        <w:t>Superposition of the two pathways</w:t>
-      </w:r>
-    </w:p>
-    <w:p>
-      <w:pPr>
-        <w:pStyle w:val="ListParagraph"/>
-        <w:numPr>
-          <w:ilvl w:val="3"/>
-          <w:numId w:val="7"/>
-        </w:numPr>
-        <w:spacing w:line="480" w:lineRule="auto"/>
-      </w:pPr>
-      <w:r>
-        <w:t>Include Picture</w:t>
-      </w:r>
-    </w:p>
-    <w:p>
-      <w:pPr>
-        <w:pStyle w:val="ListParagraph"/>
-        <w:numPr>
-          <w:ilvl w:val="1"/>
-          <w:numId w:val="7"/>
-        </w:numPr>
-        <w:spacing w:line="480" w:lineRule="auto"/>
-      </w:pPr>
-      <w:r>
-        <w:t>Wide variety of structures to improve this, of this we focus on nanowire quantum dots</w:t>
-      </w:r>
-    </w:p>
-    <w:p>
-      <w:pPr>
-        <w:pStyle w:val="ListParagraph"/>
-        <w:numPr>
-          <w:ilvl w:val="2"/>
-          <w:numId w:val="7"/>
-        </w:numPr>
-        <w:spacing w:line="480" w:lineRule="auto"/>
-      </w:pPr>
-      <w:r>
-        <w:t>Grown via vapour-liquid-solid method</w:t>
-      </w:r>
-    </w:p>
-    <w:p>
-      <w:pPr>
-        <w:pStyle w:val="ListParagraph"/>
-        <w:numPr>
-          <w:ilvl w:val="3"/>
-          <w:numId w:val="7"/>
-        </w:numPr>
-        <w:spacing w:line="480" w:lineRule="auto"/>
-      </w:pPr>
-      <w:r>
-        <w:t>Semiconductor dissolve from gas into catalyst and crystalize to form a 1-D nanowire</w:t>
-      </w:r>
-    </w:p>
-    <w:p>
-      <w:pPr>
-        <w:pStyle w:val="ListParagraph"/>
-        <w:numPr>
-          <w:ilvl w:val="3"/>
-          <w:numId w:val="7"/>
-        </w:numPr>
-        <w:spacing w:line="480" w:lineRule="auto"/>
-      </w:pPr>
-      <w:r>
-        <w:t>Vary vapour to integrate different materials – low bandgap material then it forms a quantum dot</w:t>
-      </w:r>
-    </w:p>
-    <w:p>
-      <w:pPr>
-        <w:pStyle w:val="ListParagraph"/>
-        <w:numPr>
-          <w:ilvl w:val="3"/>
-          <w:numId w:val="7"/>
-        </w:numPr>
-        <w:spacing w:line="480" w:lineRule="auto"/>
-      </w:pPr>
-      <w:r>
-        <w:lastRenderedPageBreak/>
-        <w:t>Nanowire acts as a waveguide and prevents total internal reflection, increasing intensity</w:t>
-      </w:r>
-    </w:p>
-    <w:p>
-      <w:pPr>
-        <w:pStyle w:val="ListParagraph"/>
-        <w:numPr>
-          <w:ilvl w:val="3"/>
-          <w:numId w:val="7"/>
-        </w:numPr>
-        <w:spacing w:line="480" w:lineRule="auto"/>
-      </w:pPr>
-      <w:r>
-        <w:t>Taper introduced towards the end to transition photon adiabatically into free space</w:t>
-      </w:r>
-    </w:p>
-    <w:p>
-      <w:pPr>
-        <w:pStyle w:val="ListParagraph"/>
-        <w:numPr>
-          <w:ilvl w:val="1"/>
-          <w:numId w:val="7"/>
-        </w:numPr>
-        <w:spacing w:line="480" w:lineRule="auto"/>
-      </w:pPr>
-      <w:r>
-        <w:t>Excitation schemes</w:t>
-      </w:r>
-    </w:p>
-    <w:p>
-      <w:pPr>
-        <w:pStyle w:val="ListParagraph"/>
-        <w:numPr>
-          <w:ilvl w:val="2"/>
-          <w:numId w:val="7"/>
-        </w:numPr>
-        <w:spacing w:line="480" w:lineRule="auto"/>
-      </w:pPr>
-      <w:r>
-        <w:t>Two-Photon Resonant Excitation</w:t>
-      </w:r>
-    </w:p>
-    <w:p>
-      <w:pPr>
-        <w:pStyle w:val="ListParagraph"/>
-        <w:numPr>
-          <w:ilvl w:val="3"/>
-          <w:numId w:val="7"/>
-        </w:numPr>
-        <w:spacing w:line="480" w:lineRule="auto"/>
-      </w:pPr>
-      <w:r>
-        <w:t>Multiple excitation schemes</w:t>
-      </w:r>
-    </w:p>
-    <w:p>
-      <w:pPr>
-        <w:pStyle w:val="ListParagraph"/>
-        <w:numPr>
-          <w:ilvl w:val="3"/>
-          <w:numId w:val="7"/>
-        </w:numPr>
-        <w:spacing w:line="480" w:lineRule="auto"/>
-      </w:pPr>
-      <w:r>
-        <w:t>Before this scheme – off resonant</w:t>
-      </w:r>
-    </w:p>
-    <w:p>
-      <w:pPr>
-        <w:pStyle w:val="ListParagraph"/>
-        <w:numPr>
-          <w:ilvl w:val="3"/>
-          <w:numId w:val="7"/>
-        </w:numPr>
-        <w:spacing w:line="480" w:lineRule="auto"/>
-      </w:pPr>
-      <w:r>
-        <w:t>However comes with a whole host of issues, but in particular it suppresses multi-photon emission– broadening in the emission lines and low entanglement</w:t>
-      </w:r>
-    </w:p>
-    <w:p>
-      <w:pPr>
-        <w:pStyle w:val="ListParagraph"/>
-        <w:numPr>
-          <w:ilvl w:val="3"/>
-          <w:numId w:val="7"/>
-        </w:numPr>
-        <w:spacing w:line="480" w:lineRule="auto"/>
-      </w:pPr>
-      <w:r>
-        <w:t xml:space="preserve">Two photon excitation </w:t>
-      </w:r>
-      <w:proofErr w:type="gramStart"/>
-      <w:r>
-        <w:t>scheme</w:t>
-      </w:r>
-      <w:proofErr w:type="gramEnd"/>
-      <w:r>
-        <w:t xml:space="preserve"> proposed instead</w:t>
-      </w:r>
-    </w:p>
-    <w:p>
-      <w:pPr>
-        <w:pStyle w:val="ListParagraph"/>
-        <w:numPr>
-          <w:ilvl w:val="3"/>
-          <w:numId w:val="7"/>
-        </w:numPr>
-        <w:spacing w:line="480" w:lineRule="auto"/>
-      </w:pPr>
-      <w:r>
-        <w:t>Biexciton can not be directly populated due to optical selection rules</w:t>
-      </w:r>
-    </w:p>
-    <w:p>
-      <w:pPr>
-        <w:pStyle w:val="ListParagraph"/>
-        <w:numPr>
-          <w:ilvl w:val="3"/>
-          <w:numId w:val="7"/>
-        </w:numPr>
-        <w:spacing w:line="480" w:lineRule="auto"/>
-      </w:pPr>
-      <w:r>
-        <w:t>Couples ground to biexciton state</w:t>
-      </w:r>
-    </w:p>
-    <w:p>
-      <w:pPr>
-        <w:pStyle w:val="ListParagraph"/>
-        <w:numPr>
-          <w:ilvl w:val="3"/>
-          <w:numId w:val="7"/>
-        </w:numPr>
-        <w:spacing w:line="480" w:lineRule="auto"/>
-      </w:pPr>
-      <w:r>
-        <w:t xml:space="preserve">Confirmed via Rabi oscillations – </w:t>
-      </w:r>
-      <w:proofErr w:type="spellStart"/>
-      <w:r>
-        <w:t>E_biexc-E_ground</w:t>
-      </w:r>
-      <w:proofErr w:type="spellEnd"/>
-      <w:r>
-        <w:t>/2 (</w:t>
-      </w:r>
-      <w:r>
-        <w:rPr>
-          <w:color w:val="0070C0"/>
-        </w:rPr>
-        <w:t>Equation</w:t>
-      </w:r>
-      <w:r>
-        <w:t>)</w:t>
-      </w:r>
-    </w:p>
-    <w:p>
-      <w:pPr>
-        <w:pStyle w:val="ListParagraph"/>
-        <w:numPr>
-          <w:ilvl w:val="3"/>
-          <w:numId w:val="7"/>
-        </w:numPr>
-        <w:spacing w:line="480" w:lineRule="auto"/>
-      </w:pPr>
-      <w:r>
-        <w:t>Halfwa</w:t>
-      </w:r>
-      <w:r>
-        <w:t>y</w:t>
-      </w:r>
-      <w:r>
-        <w:t xml:space="preserve"> between neutral exciton</w:t>
-      </w:r>
-      <w:r>
-        <w:t xml:space="preserve"> transition</w:t>
-      </w:r>
-    </w:p>
-    <w:p>
-      <w:pPr>
-        <w:pStyle w:val="ListParagraph"/>
-        <w:numPr>
-          <w:ilvl w:val="3"/>
-          <w:numId w:val="7"/>
-        </w:numPr>
-        <w:spacing w:line="480" w:lineRule="auto"/>
-      </w:pPr>
-      <w:r>
-        <w:t>Excites biexciton without being resonant to exciton or biexciton transition lines</w:t>
-      </w:r>
-    </w:p>
-    <w:p>
-      <w:pPr>
-        <w:pStyle w:val="ListParagraph"/>
-        <w:numPr>
-          <w:ilvl w:val="3"/>
-          <w:numId w:val="7"/>
-        </w:numPr>
-        <w:spacing w:line="480" w:lineRule="auto"/>
-      </w:pPr>
-      <w:proofErr w:type="spellStart"/>
-      <w:r>
-        <w:t>Garrow</w:t>
-      </w:r>
-      <w:proofErr w:type="spellEnd"/>
-      <w:r>
-        <w:t xml:space="preserve"> and Ahmadi</w:t>
-      </w:r>
-    </w:p>
-    <w:p>
-      <w:pPr>
-        <w:pStyle w:val="ListParagraph"/>
-        <w:numPr>
-          <w:ilvl w:val="0"/>
-          <w:numId w:val="7"/>
-        </w:numPr>
-        <w:spacing w:line="480" w:lineRule="auto"/>
-      </w:pPr>
-      <w:r>
-        <w:t>Reimer group quantum dot</w:t>
-      </w:r>
-    </w:p>
-    <w:p>
-      <w:pPr>
-        <w:pStyle w:val="ListParagraph"/>
-        <w:numPr>
-          <w:ilvl w:val="1"/>
-          <w:numId w:val="7"/>
-        </w:numPr>
-        <w:spacing w:line="480" w:lineRule="auto"/>
-      </w:pPr>
-      <w:r>
-        <w:t>Fabrication</w:t>
-      </w:r>
-    </w:p>
-    <w:p>
-      <w:pPr>
-        <w:pStyle w:val="ListParagraph"/>
-        <w:numPr>
-          <w:ilvl w:val="2"/>
-          <w:numId w:val="7"/>
-        </w:numPr>
-        <w:spacing w:line="480" w:lineRule="auto"/>
-      </w:pPr>
-      <w:r>
-        <w:t>VSL Deposition</w:t>
-      </w:r>
-    </w:p>
-    <w:p>
-      <w:pPr>
-        <w:pStyle w:val="ListParagraph"/>
-        <w:numPr>
-          <w:ilvl w:val="1"/>
-          <w:numId w:val="7"/>
-        </w:numPr>
-        <w:spacing w:line="480" w:lineRule="auto"/>
-      </w:pPr>
-      <w:r>
-        <w:lastRenderedPageBreak/>
-        <w:t>General properties</w:t>
-      </w:r>
-    </w:p>
-    <w:p>
-      <w:pPr>
-        <w:pStyle w:val="ListParagraph"/>
-        <w:numPr>
-          <w:ilvl w:val="2"/>
-          <w:numId w:val="7"/>
-        </w:numPr>
-        <w:spacing w:line="480" w:lineRule="auto"/>
-      </w:pPr>
-      <w:r>
-        <w:t>III-V semi-conductor</w:t>
-      </w:r>
-      <w:r>
-        <w:t xml:space="preserve"> </w:t>
-      </w:r>
-      <w:proofErr w:type="spellStart"/>
-      <w:r>
-        <w:t>InAsP</w:t>
-      </w:r>
-      <w:proofErr w:type="spellEnd"/>
-      <w:r>
-        <w:t xml:space="preserve"> and </w:t>
-      </w:r>
-      <w:proofErr w:type="spellStart"/>
-      <w:r>
-        <w:t>InP</w:t>
-      </w:r>
-      <w:proofErr w:type="spellEnd"/>
-      <w:r>
-        <w:t xml:space="preserve"> quantum well</w:t>
-      </w:r>
-    </w:p>
-    <w:p>
-      <w:pPr>
-        <w:pStyle w:val="ListParagraph"/>
-        <w:numPr>
-          <w:ilvl w:val="2"/>
-          <w:numId w:val="7"/>
-        </w:numPr>
-        <w:spacing w:line="480" w:lineRule="auto"/>
-      </w:pPr>
-      <w:r>
-        <w:t xml:space="preserve">Excitation pulse </w:t>
-      </w:r>
-    </w:p>
-    <w:p>
-      <w:pPr>
-        <w:pStyle w:val="ListParagraph"/>
-        <w:numPr>
-          <w:ilvl w:val="2"/>
-          <w:numId w:val="7"/>
-        </w:numPr>
-        <w:spacing w:line="480" w:lineRule="auto"/>
-      </w:pPr>
-      <w:r>
-        <w:t>Characteristic Biexciton emission</w:t>
-      </w:r>
-    </w:p>
-    <w:p>
-      <w:pPr>
-        <w:pStyle w:val="ListParagraph"/>
-        <w:numPr>
-          <w:ilvl w:val="2"/>
-          <w:numId w:val="7"/>
-        </w:numPr>
-        <w:spacing w:line="480" w:lineRule="auto"/>
-      </w:pPr>
-      <w:r>
-        <w:t>Characteristic Exciton emission</w:t>
-      </w:r>
-    </w:p>
-    <w:p>
-      <w:pPr>
-        <w:pStyle w:val="ListParagraph"/>
-        <w:spacing w:line="480" w:lineRule="auto"/>
-        <w:ind w:left="2160"/>
-      </w:pPr>
-    </w:p>
-    <w:p>
-      <w:pPr>
-        <w:pStyle w:val="ListParagraph"/>
-        <w:numPr>
-          <w:ilvl w:val="1"/>
-          <w:numId w:val="7"/>
-        </w:numPr>
-        <w:spacing w:line="480" w:lineRule="auto"/>
-      </w:pPr>
-      <w:r>
-        <w:t>Enjoys a wide variety of usage from medical imaging to our television screens</w:t>
+        <w:t xml:space="preserve">we can now establish the mathematics used model Rabi oscillations from photon emissions produced by the quantum dot. </w:t>
       </w:r>
     </w:p>
     <w:p>
@@ -4566,47 +4333,42 @@
       </w:pPr>
       <w:r>
         <w:tab/>
-        <w:t xml:space="preserve">However, this understanding only considers the system itself. While many important findings and results can be derived from this approximation, it can be far from an accurate representation of reality. Enter the </w:t>
-      </w:r>
-      <w:proofErr w:type="spellStart"/>
-      <w:r>
-        <w:t>Linblad</w:t>
-      </w:r>
-      <w:proofErr w:type="spellEnd"/>
-      <w:r>
-        <w:t xml:space="preserve"> master equation, which is touted as a more generalized version of the Hamiltonian. Not only does this consider the system’s dynamics, but also the environmental effects and whatever mechanism that couples one to the other.  </w:t>
-      </w:r>
-    </w:p>
-    <w:p>
-      <w:pPr>
-        <w:spacing w:line="480" w:lineRule="auto"/>
-      </w:pPr>
-    </w:p>
-    <w:p>
-      <w:pPr>
-        <w:spacing w:line="480" w:lineRule="auto"/>
-      </w:pPr>
+        <w:t xml:space="preserve">However, this understanding only considers the system itself. While many important findings and results can be derived from this approximation, it can be far from an accurate representation of reality. Enter the Linblad master equation, which is touted as a more generalized version of the Hamiltonian. Not only does this consider the system’s dynamics, but also the environmental effects and whatever mechanism that couples one to the other.  </w:t>
+      </w:r>
+    </w:p>
+    <w:p>
+      <w:pPr>
+        <w:spacing w:line="480" w:lineRule="auto"/>
+      </w:pPr>
+    </w:p>
+    <w:p>
+      <w:pPr>
+        <w:spacing w:line="480" w:lineRule="auto"/>
+      </w:pPr>
+      <w:r>
+        <w:tab/>
+      </w:r>
+      <w:r>
+        <w:t>(</w:t>
+      </w:r>
+      <w:r>
+        <w:rPr>
+          <w:color w:val="0070C0"/>
+        </w:rPr>
+        <w:t>Picture</w:t>
+      </w:r>
+      <w:r>
+        <w:t xml:space="preserve">) </w:t>
+      </w:r>
+      <w:r>
+        <w:t>So how does one do this?</w:t>
+      </w:r>
+      <w:r>
+        <w:t xml:space="preserve"> We map the system, the environment, and their coupling onto a space, with careful consideration. In our case, we map our systems onto the Hilbert space. This Hilbert space is a complex vector space that is equipped with an inner product. This space is spanned by a set of basis vectors, from which we can construct the entire space. In the example of the quantum dot, the levels of excitation are used to map the system. </w:t>
+      </w:r>
       <w:r>
         <w:lastRenderedPageBreak/>
-        <w:tab/>
-      </w:r>
-      <w:r>
-        <w:t>(</w:t>
-      </w:r>
-      <w:r>
-        <w:rPr>
-          <w:color w:val="0070C0"/>
-        </w:rPr>
-        <w:t>Picture</w:t>
-      </w:r>
-      <w:r>
-        <w:t xml:space="preserve">) </w:t>
-      </w:r>
-      <w:r>
-        <w:t>So how does one do this?</w:t>
-      </w:r>
-      <w:r>
-        <w:t xml:space="preserve"> We map the system, the environment, and their coupling onto a space, with careful consideration. In our case, we map our systems onto the Hilbert space. This Hilbert space is a complex vector space that is equipped with an inner product. This space is spanned by a set of basis vectors, from which we can construct the entire space. In the example of the quantum dot, the levels of excitation are used to map the system. One can map the system the environment and the coupling using separate Hilbert spaces and take their sum</w:t>
+        <w:t>One can map the system the environment and the coupling using separate Hilbert spaces and take their sum</w:t>
       </w:r>
       <w:r>
         <w:t xml:space="preserve"> as the total Hilbert space, which looks as follows:</w:t>
@@ -4662,15 +4424,7 @@
         <w:spacing w:line="480" w:lineRule="auto"/>
       </w:pPr>
       <w:r>
-        <w:t xml:space="preserve">It is key to understand that while these use the same language, </w:t>
-      </w:r>
-      <w:proofErr w:type="spellStart"/>
-      <w:r>
-        <w:t>i.e</w:t>
-      </w:r>
-      <w:proofErr w:type="spellEnd"/>
-      <w:r>
-        <w:t xml:space="preserve"> the same basis states, the system, environment, and coupling belong to separate Hilbert spaces, and as such the basis states are separate as well. We are just able to translate each system into a single language, to gain a better understanding of the what we have. </w:t>
+        <w:t xml:space="preserve">It is key to understand that while these use the same language, i.e the same basis states, the system, environment, and coupling belong to separate Hilbert spaces, and as such the basis states are separate as well. We are just able to translate each system into a single language, to gain a better understanding of the what we have. </w:t>
       </w:r>
     </w:p>
     <w:p>
@@ -4692,7 +4446,6 @@
         <w:spacing w:line="480" w:lineRule="auto"/>
       </w:pPr>
       <w:r>
-        <w:lastRenderedPageBreak/>
         <w:tab/>
         <w:t>(</w:t>
       </w:r>
@@ -4728,23 +4481,13 @@
         </w:rPr>
       </w:pPr>
       <w:r>
-        <w:t xml:space="preserve">In plain terms, we can </w:t>
-      </w:r>
-      <w:proofErr w:type="spellStart"/>
-      <w:r>
-        <w:t>reprsent</w:t>
-      </w:r>
-      <w:proofErr w:type="spellEnd"/>
-      <w:r>
-        <w:t xml:space="preserve"> our system by a so-called density matrix, which contains all the relevant information of the system under the basis of the Hilbert space.  Its progression over time, </w:t>
-      </w:r>
-      <w:proofErr w:type="spellStart"/>
-      <w:r>
-        <w:t>i.e</w:t>
-      </w:r>
-      <w:proofErr w:type="spellEnd"/>
-      <w:r>
-        <w:t xml:space="preserve">, </w:t>
+        <w:t>In plain terms, we can reprsent our system by a density matrix,</w:t>
+      </w:r>
+      <w:r>
+        <w:t xml:space="preserve"> a density matrix</w:t>
+      </w:r>
+      <w:r>
+        <w:t xml:space="preserve"> contains all the relevant information of the system under the basis of the Hilbert space.  Its progression over time, i.e, </w:t>
       </w:r>
       <w:r>
         <w:rPr>
@@ -4756,27 +4499,20 @@
         <w:rPr>
           <w:color w:val="000000" w:themeColor="text1"/>
         </w:rPr>
-        <w:t xml:space="preserve">, can be defined under the Heisenberg picture as the commutation relationship between the Hamiltonian and the system’s density matrix. </w:t>
+        <w:t xml:space="preserve">, can be defined under the Heisenberg picture as the commutation relationship </w:t>
       </w:r>
       <w:r>
         <w:rPr>
           <w:color w:val="000000" w:themeColor="text1"/>
         </w:rPr>
-        <w:t xml:space="preserve">Solving </w:t>
-      </w:r>
-      <w:proofErr w:type="gramStart"/>
+        <w:lastRenderedPageBreak/>
+        <w:t xml:space="preserve">between the Hamiltonian and the system’s density matrix. </w:t>
+      </w:r>
       <w:r>
         <w:rPr>
           <w:color w:val="000000" w:themeColor="text1"/>
         </w:rPr>
-        <w:t>this grants</w:t>
-      </w:r>
-      <w:proofErr w:type="gramEnd"/>
-      <w:r>
-        <w:rPr>
-          <w:color w:val="000000" w:themeColor="text1"/>
-        </w:rPr>
-        <w:t xml:space="preserve"> us the equations of motion of the system, and as such gives us information about the progression of the system. </w:t>
+        <w:t xml:space="preserve">Solving this grants us the equations of motion of the system, and as such gives us information about the progression of the system. </w:t>
       </w:r>
       <w:r>
         <w:rPr>
@@ -4866,37 +4602,34 @@
       </w:pPr>
       <w:r>
         <w:tab/>
-        <w:t xml:space="preserve">This inclusion of the environment as well as the coupling defining the interaction between the two, is a picture that is more grounded in reality. As such, this has the potential to </w:t>
-      </w:r>
+        <w:t xml:space="preserve">This inclusion of the environment as well as the coupling defining the interaction between the two, is a picture that is more grounded in reality. As such, this has the potential to provide further insight and predictive capabilities to any model using it. It is this consideration that governs the technique used in this thesis. </w:t>
+      </w:r>
+    </w:p>
+    <w:p>
+      <w:pPr>
+        <w:spacing w:line="480" w:lineRule="auto"/>
+      </w:pPr>
+    </w:p>
+    <w:p>
+      <w:pPr>
+        <w:spacing w:line="480" w:lineRule="auto"/>
+        <w:jc w:val="center"/>
+      </w:pPr>
+      <w:r>
+        <w:t>-</w:t>
+      </w:r>
+    </w:p>
+    <w:p>
+      <w:pPr>
+        <w:spacing w:line="480" w:lineRule="auto"/>
+      </w:pPr>
+    </w:p>
+    <w:p>
+      <w:pPr>
+        <w:spacing w:line="480" w:lineRule="auto"/>
+      </w:pPr>
       <w:r>
         <w:lastRenderedPageBreak/>
-        <w:t xml:space="preserve">provide further insight and predictive capabilities to any model using it. It is this consideration that governs the technique used in this thesis. </w:t>
-      </w:r>
-    </w:p>
-    <w:p>
-      <w:pPr>
-        <w:spacing w:line="480" w:lineRule="auto"/>
-      </w:pPr>
-    </w:p>
-    <w:p>
-      <w:pPr>
-        <w:spacing w:line="480" w:lineRule="auto"/>
-        <w:jc w:val="center"/>
-      </w:pPr>
-      <w:r>
-        <w:t>-</w:t>
-      </w:r>
-    </w:p>
-    <w:p>
-      <w:pPr>
-        <w:spacing w:line="480" w:lineRule="auto"/>
-      </w:pPr>
-    </w:p>
-    <w:p>
-      <w:pPr>
-        <w:spacing w:line="480" w:lineRule="auto"/>
-      </w:pPr>
-      <w:r>
         <w:tab/>
         <w:t xml:space="preserve">Now that we have established context for parts used in the building of this model, it’s now time to put it work for some usable results, which follow in the next chapter. </w:t>
       </w:r>
@@ -4979,6 +4712,62 @@
     </w:p>
     <w:p>
       <w:pPr>
+        <w:rPr>
+          <w:lang w:eastAsia="en-CA"/>
+        </w:rPr>
+      </w:pPr>
+    </w:p>
+    <w:p>
+      <w:pPr>
+        <w:rPr>
+          <w:lang w:eastAsia="en-CA"/>
+        </w:rPr>
+      </w:pPr>
+    </w:p>
+    <w:p>
+      <w:pPr>
+        <w:rPr>
+          <w:lang w:eastAsia="en-CA"/>
+        </w:rPr>
+      </w:pPr>
+    </w:p>
+    <w:p>
+      <w:pPr>
+        <w:rPr>
+          <w:lang w:eastAsia="en-CA"/>
+        </w:rPr>
+      </w:pPr>
+    </w:p>
+    <w:p>
+      <w:pPr>
+        <w:rPr>
+          <w:lang w:eastAsia="en-CA"/>
+        </w:rPr>
+      </w:pPr>
+    </w:p>
+    <w:p>
+      <w:pPr>
+        <w:rPr>
+          <w:lang w:eastAsia="en-CA"/>
+        </w:rPr>
+      </w:pPr>
+    </w:p>
+    <w:p>
+      <w:pPr>
+        <w:rPr>
+          <w:lang w:eastAsia="en-CA"/>
+        </w:rPr>
+      </w:pPr>
+    </w:p>
+    <w:p>
+      <w:pPr>
+        <w:rPr>
+          <w:lang w:eastAsia="en-CA"/>
+        </w:rPr>
+      </w:pPr>
+    </w:p>
+    <w:p>
+      <w:pPr>
         <w:pStyle w:val="Heading1"/>
         <w:rPr>
           <w:rFonts w:eastAsia="Times New Roman"/>
@@ -5051,29 +4840,88 @@
           <w:szCs w:val="64"/>
           <w:lang w:eastAsia="en-CA"/>
         </w:rPr>
-        <w:t>Findings and Analysis</w:t>
-      </w:r>
-    </w:p>
-    <w:p>
-      <w:pPr>
-        <w:rPr>
-          <w:lang w:eastAsia="en-CA"/>
-        </w:rPr>
-      </w:pPr>
-    </w:p>
-    <w:p>
-      <w:pPr>
-        <w:rPr>
-          <w:lang w:eastAsia="en-CA"/>
-        </w:rPr>
-      </w:pPr>
-    </w:p>
-    <w:p>
-      <w:pPr>
-        <w:rPr>
-          <w:lang w:eastAsia="en-CA"/>
-        </w:rPr>
-      </w:pPr>
+        <w:t xml:space="preserve">Methodology, </w:t>
+      </w:r>
+      <w:r>
+        <w:rPr>
+          <w:rFonts w:eastAsia="Times New Roman"/>
+          <w:sz w:val="64"/>
+          <w:szCs w:val="64"/>
+          <w:lang w:eastAsia="en-CA"/>
+        </w:rPr>
+        <w:t>Findings</w:t>
+      </w:r>
+      <w:r>
+        <w:rPr>
+          <w:rFonts w:eastAsia="Times New Roman"/>
+          <w:sz w:val="64"/>
+          <w:szCs w:val="64"/>
+          <w:lang w:eastAsia="en-CA"/>
+        </w:rPr>
+        <w:t>,</w:t>
+      </w:r>
+      <w:r>
+        <w:rPr>
+          <w:rFonts w:eastAsia="Times New Roman"/>
+          <w:sz w:val="64"/>
+          <w:szCs w:val="64"/>
+          <w:lang w:eastAsia="en-CA"/>
+        </w:rPr>
+        <w:t xml:space="preserve"> and Analysis</w:t>
+      </w:r>
+    </w:p>
+    <w:p>
+      <w:pPr>
+        <w:rPr>
+          <w:lang w:eastAsia="en-CA"/>
+        </w:rPr>
+      </w:pPr>
+    </w:p>
+    <w:p>
+      <w:pPr>
+        <w:rPr>
+          <w:lang w:eastAsia="en-CA"/>
+        </w:rPr>
+      </w:pPr>
+    </w:p>
+    <w:p>
+      <w:pPr>
+        <w:rPr>
+          <w:lang w:eastAsia="en-CA"/>
+        </w:rPr>
+      </w:pPr>
+      <w:r>
+        <w:rPr>
+          <w:lang w:eastAsia="en-CA"/>
+        </w:rPr>
+        <w:t>3.1 Methodology</w:t>
+      </w:r>
+    </w:p>
+    <w:p>
+      <w:pPr>
+        <w:rPr>
+          <w:lang w:eastAsia="en-CA"/>
+        </w:rPr>
+      </w:pPr>
+      <w:r>
+        <w:rPr>
+          <w:lang w:eastAsia="en-CA"/>
+        </w:rPr>
+        <w:t>3.2 Findings and Analysis</w:t>
+      </w:r>
+    </w:p>
+    <w:p>
+      <w:pPr>
+        <w:rPr>
+          <w:lang w:eastAsia="en-CA"/>
+        </w:rPr>
+      </w:pPr>
+      <w:r>
+        <w:rPr>
+          <w:lang w:eastAsia="en-CA"/>
+        </w:rPr>
+        <w:t>Manipulating 3-state system instead of 2-state</w:t>
+      </w:r>
     </w:p>
     <w:p>
       <w:pPr>
@@ -5309,7 +5157,7 @@
           <w:lang w:eastAsia="en-CA"/>
         </w:rPr>
       </w:pPr>
-      <w:hyperlink r:id="rId7" w:history="1">
+      <w:hyperlink r:id="rId7" w:anchor=":~:text=Quantum%20Dots%20(or%20%22Qdots%22,Petersburg" w:history="1">
         <w:r>
           <w:rPr>
             <w:rStyle w:val="Hyperlink"/>
@@ -5318,12 +5166,45 @@
           <w:t>https://www.leica-microsystems.com/science-lab/the-fundamentals-and-history-of-fluorescence-and-quantum-dots/#:~:text=Quantum%20Dots%20(or%20%22Qdots%22,Petersburg</w:t>
         </w:r>
       </w:hyperlink>
-      <w:r>
-        <w:rPr>
-          <w:lang w:eastAsia="en-CA"/>
-        </w:rPr>
-        <w:t>.</w:t>
-      </w:r>
+    </w:p>
+    <w:p>
+      <w:pPr>
+        <w:rPr>
+          <w:lang w:eastAsia="en-CA"/>
+        </w:rPr>
+      </w:pPr>
+      <w:hyperlink r:id="rId8" w:history="1">
+        <w:r>
+          <w:rPr>
+            <w:rStyle w:val="Hyperlink"/>
+            <w:lang w:eastAsia="en-CA"/>
+          </w:rPr>
+          <w:t>https://www.sigmaaldrich.com/CA/en/technical-documents/technical-article/materials-science-and-engineering/biosensors-and-imaging/quantum-dots</w:t>
+        </w:r>
+      </w:hyperlink>
+    </w:p>
+    <w:p>
+      <w:pPr>
+        <w:rPr>
+          <w:lang w:eastAsia="en-CA"/>
+        </w:rPr>
+      </w:pPr>
+      <w:hyperlink r:id="rId9" w:history="1">
+        <w:r>
+          <w:rPr>
+            <w:rStyle w:val="Hyperlink"/>
+            <w:lang w:eastAsia="en-CA"/>
+          </w:rPr>
+          <w:t>https://www.benzinga.com/pressreleases/19/02/r13231898/the-history-and-future-of-quantum-dots</w:t>
+        </w:r>
+      </w:hyperlink>
+    </w:p>
+    <w:p>
+      <w:pPr>
+        <w:rPr>
+          <w:lang w:eastAsia="en-CA"/>
+        </w:rPr>
+      </w:pPr>
     </w:p>
     <w:p>
       <w:pPr>
@@ -6940,7 +6821,7 @@
   <w:style w:type="paragraph" w:default="1" w:styleId="Normal">
     <w:name w:val="Normal"/>
     <w:qFormat/>
-    <w:rsid w:val="009C7FDA"/>
+    <w:rsid w:val="00C820B7"/>
     <w:pPr>
       <w:spacing w:line="256" w:lineRule="auto"/>
     </w:pPr>

</xml_diff>

<commit_message>
Chapter 3 - Mostly Bulleted
General implementation completed, going through case specific bulleting and that will be that for this chapter
</commit_message>
<xml_diff>
--- a/Thesis.docx
+++ b/Thesis.docx
@@ -131,7 +131,25 @@
           <w:lang w:eastAsia="en-CA"/>
         </w:rPr>
         <w:br/>
-        <w:t>(QuTIP Edition)</w:t>
+        <w:t>(</w:t>
+      </w:r>
+      <w:proofErr w:type="spellStart"/>
+      <w:r>
+        <w:rPr>
+          <w:rFonts w:eastAsia="Times New Roman" w:cs="Times New Roman"/>
+          <w:szCs w:val="24"/>
+          <w:lang w:eastAsia="en-CA"/>
+        </w:rPr>
+        <w:t>QuTIP</w:t>
+      </w:r>
+      <w:proofErr w:type="spellEnd"/>
+      <w:r>
+        <w:rPr>
+          <w:rFonts w:eastAsia="Times New Roman" w:cs="Times New Roman"/>
+          <w:szCs w:val="24"/>
+          <w:lang w:eastAsia="en-CA"/>
+        </w:rPr>
+        <w:t xml:space="preserve"> Edition)</w:t>
       </w:r>
     </w:p>
     <w:p>
@@ -556,7 +574,27 @@
           <w:szCs w:val="24"/>
           <w:lang w:eastAsia="en-CA"/>
         </w:rPr>
-        <w:t xml:space="preserve"> interactions, when the photons are highly mobile and will withstand external interactions. This has another consequence, in that it is difficult to create nonlinear gates, especially when most optical tools are linear in nature. To remedy </w:t>
+        <w:t xml:space="preserve"> </w:t>
+      </w:r>
+      <w:proofErr w:type="gramStart"/>
+      <w:r>
+        <w:rPr>
+          <w:rFonts w:eastAsia="Times New Roman" w:cs="Times New Roman"/>
+          <w:color w:val="000000"/>
+          <w:szCs w:val="24"/>
+          <w:lang w:eastAsia="en-CA"/>
+        </w:rPr>
+        <w:t>interactions, when</w:t>
+      </w:r>
+      <w:proofErr w:type="gramEnd"/>
+      <w:r>
+        <w:rPr>
+          <w:rFonts w:eastAsia="Times New Roman" w:cs="Times New Roman"/>
+          <w:color w:val="000000"/>
+          <w:szCs w:val="24"/>
+          <w:lang w:eastAsia="en-CA"/>
+        </w:rPr>
+        <w:t xml:space="preserve"> the photons are highly mobile and will withstand external interactions. This has another consequence, in that it is difficult to create nonlinear gates, especially when most optical tools are linear in nature. To remedy </w:t>
       </w:r>
       <w:r>
         <w:rPr>
@@ -592,7 +630,27 @@
           <w:szCs w:val="24"/>
           <w:lang w:eastAsia="en-CA"/>
         </w:rPr>
-        <w:t xml:space="preserve"> combined efforts of Knill, Laflamme, and Milburn; the KLM/linear optical quantum computing (LOQC) was born; and it seeks to make optical quantum computing a reality. </w:t>
+        <w:t xml:space="preserve"> combined efforts of </w:t>
+      </w:r>
+      <w:proofErr w:type="spellStart"/>
+      <w:r>
+        <w:rPr>
+          <w:rFonts w:eastAsia="Times New Roman" w:cs="Times New Roman"/>
+          <w:color w:val="000000"/>
+          <w:szCs w:val="24"/>
+          <w:lang w:eastAsia="en-CA"/>
+        </w:rPr>
+        <w:t>Knill</w:t>
+      </w:r>
+      <w:proofErr w:type="spellEnd"/>
+      <w:r>
+        <w:rPr>
+          <w:rFonts w:eastAsia="Times New Roman" w:cs="Times New Roman"/>
+          <w:color w:val="000000"/>
+          <w:szCs w:val="24"/>
+          <w:lang w:eastAsia="en-CA"/>
+        </w:rPr>
+        <w:t>, Laflamme, and Milburn; the KLM/linear optical quantum computing (LOQC) was born; and it seeks to make optical quantum computing a reality. </w:t>
       </w:r>
     </w:p>
     <w:p>
@@ -1213,7 +1271,15 @@
         <w:t>to generate results</w:t>
       </w:r>
       <w:r>
-        <w:t xml:space="preserve"> – the Linblad Master Equation. </w:t>
+        <w:t xml:space="preserve"> – the </w:t>
+      </w:r>
+      <w:proofErr w:type="spellStart"/>
+      <w:r>
+        <w:t>Linblad</w:t>
+      </w:r>
+      <w:proofErr w:type="spellEnd"/>
+      <w:r>
+        <w:t xml:space="preserve"> Master Equation. </w:t>
       </w:r>
       <w:r>
         <w:t>Finally in the fourth and fifth chapters</w:t>
@@ -1755,7 +1821,15 @@
         <w:spacing w:line="480" w:lineRule="auto"/>
       </w:pPr>
       <w:r>
-        <w:t>We have two as the index over ‘i’ is {1,2}. This gives us two first order ordinary differential equations with respect to the complex amplitudes.</w:t>
+        <w:t>We have two as the index over ‘</w:t>
+      </w:r>
+      <w:proofErr w:type="spellStart"/>
+      <w:r>
+        <w:t>i</w:t>
+      </w:r>
+      <w:proofErr w:type="spellEnd"/>
+      <w:r>
+        <w:t>’ is {1,2}. This gives us two first order ordinary differential equations with respect to the complex amplitudes.</w:t>
       </w:r>
     </w:p>
     <w:p>
@@ -1876,8 +1950,13 @@
         <w:spacing w:line="480" w:lineRule="auto"/>
       </w:pPr>
       <w:r>
-        <w:t>Wherein the following term is defined as the matrix element mu_ij</w:t>
-      </w:r>
+        <w:t xml:space="preserve">Wherein the following term is defined as the matrix element </w:t>
+      </w:r>
+      <w:proofErr w:type="spellStart"/>
+      <w:r>
+        <w:t>mu_ij</w:t>
+      </w:r>
+      <w:proofErr w:type="spellEnd"/>
       <w:r>
         <w:t>:</w:t>
       </w:r>
@@ -1958,7 +2037,15 @@
         <w:spacing w:line="480" w:lineRule="auto"/>
       </w:pPr>
       <w:r>
-        <w:t>Wherein the Rabi frequence is defined as:</w:t>
+        <w:t xml:space="preserve">Wherein the Rabi </w:t>
+      </w:r>
+      <w:proofErr w:type="spellStart"/>
+      <w:r>
+        <w:t>frequence</w:t>
+      </w:r>
+      <w:proofErr w:type="spellEnd"/>
+      <w:r>
+        <w:t xml:space="preserve"> is defined as:</w:t>
       </w:r>
     </w:p>
     <w:p>
@@ -2033,7 +2120,15 @@
         <w:spacing w:line="480" w:lineRule="auto"/>
       </w:pPr>
       <w:r>
-        <w:t>This solution is clearly oscillatory. Notice that the frequency of oscillation is omega_R/2pi, this is the frequency at which the electron populations oscillate from the excited to ground states. This is an astounding result, but suppose we were to consider more realistic parameters. What would that look like?</w:t>
+        <w:t xml:space="preserve">This solution is clearly oscillatory. Notice that the frequency of oscillation is </w:t>
+      </w:r>
+      <w:proofErr w:type="spellStart"/>
+      <w:r>
+        <w:t>omega_R</w:t>
+      </w:r>
+      <w:proofErr w:type="spellEnd"/>
+      <w:r>
+        <w:t>/2pi, this is the frequency at which the electron populations oscillate from the excited to ground states. This is an astounding result, but suppose we were to consider more realistic parameters. What would that look like?</w:t>
       </w:r>
     </w:p>
     <w:p>
@@ -2126,7 +2221,15 @@
       </w:pPr>
       <w:r>
         <w:tab/>
-        <w:t>It is interesting to note that while these phenomenon are (to my knowledge) unrelated, there is a way to relate the two in an equation:</w:t>
+        <w:t xml:space="preserve">It is interesting to note that while </w:t>
+      </w:r>
+      <w:proofErr w:type="gramStart"/>
+      <w:r>
+        <w:t>these phenomenon</w:t>
+      </w:r>
+      <w:proofErr w:type="gramEnd"/>
+      <w:r>
+        <w:t xml:space="preserve"> are (to my knowledge) unrelated, there is a way to relate the two in an equation:</w:t>
       </w:r>
     </w:p>
     <w:p>
@@ -2151,8 +2254,21 @@
       <w:pPr>
         <w:spacing w:line="480" w:lineRule="auto"/>
       </w:pPr>
-      <w:r>
-        <w:t xml:space="preserve">Whereing T_2star is called the overall decoherence, and is considered the overall dephasing of the system. Given this, we can now </w:t>
+      <w:proofErr w:type="spellStart"/>
+      <w:r>
+        <w:t>Whereing</w:t>
+      </w:r>
+      <w:proofErr w:type="spellEnd"/>
+      <w:r>
+        <w:t xml:space="preserve"> T_2star is called the overall </w:t>
+      </w:r>
+      <w:proofErr w:type="gramStart"/>
+      <w:r>
+        <w:t>decoherence, and</w:t>
+      </w:r>
+      <w:proofErr w:type="gramEnd"/>
+      <w:r>
+        <w:t xml:space="preserve"> is considered the overall dephasing of the system. Given this, we can now </w:t>
       </w:r>
       <w:r>
         <w:t xml:space="preserve">modify equation, to include damping effects. </w:t>
@@ -2285,11 +2401,19 @@
         </w:rPr>
         <w:t xml:space="preserve">While it is understood that Rabi oscillations </w:t>
       </w:r>
-      <w:r>
-        <w:rPr>
-          <w:szCs w:val="24"/>
-        </w:rPr>
-        <w:t xml:space="preserve">As electron populations oscillate between the ground and </w:t>
+      <w:proofErr w:type="gramStart"/>
+      <w:r>
+        <w:rPr>
+          <w:szCs w:val="24"/>
+        </w:rPr>
+        <w:t>As</w:t>
+      </w:r>
+      <w:proofErr w:type="gramEnd"/>
+      <w:r>
+        <w:rPr>
+          <w:szCs w:val="24"/>
+        </w:rPr>
+        <w:t xml:space="preserve"> electron populations oscillate between the ground and </w:t>
       </w:r>
       <w:r>
         <w:rPr>
@@ -2588,7 +2712,39 @@
         <w:t xml:space="preserve"> with photons out of N segment</w:t>
       </w:r>
       <w:r>
-        <w:t>s. Wherein N-n represents the number of segments with zero photons. We then multiply this by the probability of n successes, i.e p^n, and n-N failures, i.e. (1-p)^N-n. The entirety of this product gives us the probability of finding n segments containing one photon. (</w:t>
+        <w:t xml:space="preserve">s. Wherein </w:t>
+      </w:r>
+      <w:proofErr w:type="gramStart"/>
+      <w:r>
+        <w:t>N-n</w:t>
+      </w:r>
+      <w:proofErr w:type="gramEnd"/>
+      <w:r>
+        <w:t xml:space="preserve"> represents the number of segments with zero photons. We then multiply this by the probability of n successes, </w:t>
+      </w:r>
+      <w:proofErr w:type="spellStart"/>
+      <w:r>
+        <w:t>i.e</w:t>
+      </w:r>
+      <w:proofErr w:type="spellEnd"/>
+      <w:r>
+        <w:t xml:space="preserve"> </w:t>
+      </w:r>
+      <w:proofErr w:type="spellStart"/>
+      <w:r>
+        <w:t>p^n</w:t>
+      </w:r>
+      <w:proofErr w:type="spellEnd"/>
+      <w:r>
+        <w:t>, and n-N failures, i.e. (1-</w:t>
+      </w:r>
+      <w:proofErr w:type="gramStart"/>
+      <w:r>
+        <w:t>p)^</w:t>
+      </w:r>
+      <w:proofErr w:type="gramEnd"/>
+      <w:r>
+        <w:t>N-n. The entirety of this product gives us the probability of finding n segments containing one photon. (</w:t>
       </w:r>
       <w:r>
         <w:rPr>
@@ -2632,8 +2788,13 @@
         <w:spacing w:line="480" w:lineRule="auto"/>
       </w:pPr>
       <w:r>
-        <w:t>As N is taken to be infinitely large, we can then use Stirling’s approximation,(</w:t>
-      </w:r>
+        <w:t xml:space="preserve">As N is taken to be infinitely large, we can then use Stirling’s </w:t>
+      </w:r>
+      <w:proofErr w:type="gramStart"/>
+      <w:r>
+        <w:t>approximation,(</w:t>
+      </w:r>
+      <w:proofErr w:type="gramEnd"/>
       <w:r>
         <w:rPr>
           <w:color w:val="0070C0"/>
@@ -2702,7 +2863,15 @@
         <w:spacing w:line="480" w:lineRule="auto"/>
       </w:pPr>
       <w:r>
-        <w:t>The resultant equation is used to define a Poisson distribution. We can take special note of how this equation is characterized by the mean n-bar, this is unique to a Poisson distribution. In fact, the standard deviation is given as follows:</w:t>
+        <w:t>The resultant equation is used to define a Poisson distribution. We can take special note of how this equation is characterized by the mean n-</w:t>
+      </w:r>
+      <w:proofErr w:type="gramStart"/>
+      <w:r>
+        <w:t>bar,</w:t>
+      </w:r>
+      <w:proofErr w:type="gramEnd"/>
+      <w:r>
+        <w:t xml:space="preserve"> this is unique to a Poisson distribution. In fact, the standard deviation is given as follows:</w:t>
       </w:r>
     </w:p>
     <w:p>
@@ -3212,8 +3381,16 @@
           <w:szCs w:val="24"/>
         </w:rPr>
         <w:tab/>
-        <w:t>Something that came at quite the surprise is that the history of the quantum dot is quite recent, especially in consideration to my own birth year in 1992. First synthesized by Alexey Ekimov</w:t>
-      </w:r>
+        <w:t xml:space="preserve">Something that came at quite the surprise is that the history of the quantum dot is quite recent, especially in consideration to my own birth year in 1992. First synthesized by Alexey </w:t>
+      </w:r>
+      <w:proofErr w:type="spellStart"/>
+      <w:r>
+        <w:rPr>
+          <w:szCs w:val="24"/>
+        </w:rPr>
+        <w:t>Ekimov</w:t>
+      </w:r>
+      <w:proofErr w:type="spellEnd"/>
       <w:r>
         <w:rPr>
           <w:szCs w:val="24"/>
@@ -3249,13 +3426,55 @@
         <w:rPr>
           <w:szCs w:val="24"/>
         </w:rPr>
-        <w:t xml:space="preserve">This quantum dot was created via the placement of a semiconductor within a glass matrix. The semiconductor used was lead (II) sulfide (PbS), and it was noticed that while bulk PbS is black, the nanocrystal exhibited an array of colours that were dependent on the size of the crystal. Moreso, it was noticed that as the crystal decreased in size, the colour shifted from red to blue – a sort of blue shifting. These findings were surprising and interesting, however the language for understanding this was not </w:t>
-      </w:r>
-      <w:r>
-        <w:rPr>
-          <w:szCs w:val="24"/>
-        </w:rPr>
-        <w:t xml:space="preserve">given until 1982 by Alexander Efros. We will also consider a theoretical explanation for the quantum dot which will follow below; however, we will first consider the general properties of the quantum dot. </w:t>
+        <w:t>This quantum dot was created via the placement of a semiconductor within a glass matrix. The semiconductor used was lead (II) sulfide (</w:t>
+      </w:r>
+      <w:proofErr w:type="spellStart"/>
+      <w:r>
+        <w:rPr>
+          <w:szCs w:val="24"/>
+        </w:rPr>
+        <w:t>PbS</w:t>
+      </w:r>
+      <w:proofErr w:type="spellEnd"/>
+      <w:r>
+        <w:rPr>
+          <w:szCs w:val="24"/>
+        </w:rPr>
+        <w:t xml:space="preserve">), and it was noticed that while bulk </w:t>
+      </w:r>
+      <w:proofErr w:type="spellStart"/>
+      <w:r>
+        <w:rPr>
+          <w:szCs w:val="24"/>
+        </w:rPr>
+        <w:t>PbS</w:t>
+      </w:r>
+      <w:proofErr w:type="spellEnd"/>
+      <w:r>
+        <w:rPr>
+          <w:szCs w:val="24"/>
+        </w:rPr>
+        <w:t xml:space="preserve"> is black, the nanocrystal exhibited an array of colours that were dependent on the size of the crystal. Moreso, it was noticed that as the crystal decreased in size, the colour shifted from red to blue – a sort of blue shifting. These findings were surprising and interesting, however the language for understanding this was not </w:t>
+      </w:r>
+      <w:r>
+        <w:rPr>
+          <w:szCs w:val="24"/>
+        </w:rPr>
+        <w:t xml:space="preserve">given until 1982 by Alexander </w:t>
+      </w:r>
+      <w:proofErr w:type="spellStart"/>
+      <w:r>
+        <w:rPr>
+          <w:szCs w:val="24"/>
+        </w:rPr>
+        <w:t>Efros</w:t>
+      </w:r>
+      <w:proofErr w:type="spellEnd"/>
+      <w:r>
+        <w:rPr>
+          <w:szCs w:val="24"/>
+        </w:rPr>
+        <w:t xml:space="preserve">. We will also consider a theoretical explanation for the quantum dot which will follow below; however, we will first consider the general properties of the quantum dot. </w:t>
       </w:r>
     </w:p>
     <w:p>
@@ -3660,8 +3879,19 @@
           <w:szCs w:val="24"/>
           <w:lang w:eastAsia="en-CA"/>
         </w:rPr>
-        <w:t xml:space="preserve"> and undergo two recombinations</w:t>
-      </w:r>
+        <w:t xml:space="preserve"> and undergo two </w:t>
+      </w:r>
+      <w:proofErr w:type="spellStart"/>
+      <w:r>
+        <w:rPr>
+          <w:rFonts w:eastAsia="Times New Roman" w:cs="Times New Roman"/>
+          <w:color w:val="000000"/>
+          <w:szCs w:val="24"/>
+          <w:lang w:eastAsia="en-CA"/>
+        </w:rPr>
+        <w:t>recombinations</w:t>
+      </w:r>
+      <w:proofErr w:type="spellEnd"/>
       <w:r>
         <w:rPr>
           <w:rFonts w:eastAsia="Times New Roman" w:cs="Times New Roman"/>
@@ -3974,7 +4204,27 @@
         </w:rPr>
         <w:lastRenderedPageBreak/>
         <w:tab/>
-        <w:t xml:space="preserve">Prior to the TPE scheme, off-resonant excitation was the main scheme used to excite quantum dots. In this excitation scheme, energy far above the band-gap is applied to the quantum dot. The electron relaxes into the first excited state via phonon (vibrations that can be treated as particles – quasi-particles) interactions and is then able to </w:t>
+        <w:t xml:space="preserve">Prior to the TPE scheme, off-resonant excitation was the main scheme used to excite quantum dots. In this excitation scheme, energy far above the </w:t>
+      </w:r>
+      <w:proofErr w:type="gramStart"/>
+      <w:r>
+        <w:rPr>
+          <w:rFonts w:eastAsia="Times New Roman" w:cs="Times New Roman"/>
+          <w:color w:val="000000"/>
+          <w:szCs w:val="24"/>
+          <w:lang w:eastAsia="en-CA"/>
+        </w:rPr>
+        <w:t>band-gap</w:t>
+      </w:r>
+      <w:proofErr w:type="gramEnd"/>
+      <w:r>
+        <w:rPr>
+          <w:rFonts w:eastAsia="Times New Roman" w:cs="Times New Roman"/>
+          <w:color w:val="000000"/>
+          <w:szCs w:val="24"/>
+          <w:lang w:eastAsia="en-CA"/>
+        </w:rPr>
+        <w:t xml:space="preserve"> is applied to the quantum dot. The electron relaxes into the first excited state via phonon (vibrations that can be treated as particles – quasi-particles) interactions and is then able to </w:t>
       </w:r>
       <w:r>
         <w:rPr>
@@ -4205,7 +4455,21 @@
         <w:rPr>
           <w:szCs w:val="24"/>
         </w:rPr>
-        <w:t xml:space="preserve">wurtzite InP nanowire with a tapered edge. </w:t>
+        <w:t xml:space="preserve">wurtzite </w:t>
+      </w:r>
+      <w:proofErr w:type="spellStart"/>
+      <w:r>
+        <w:rPr>
+          <w:szCs w:val="24"/>
+        </w:rPr>
+        <w:t>InP</w:t>
+      </w:r>
+      <w:proofErr w:type="spellEnd"/>
+      <w:r>
+        <w:rPr>
+          <w:szCs w:val="24"/>
+        </w:rPr>
+        <w:t xml:space="preserve"> nanowire with a tapered edge. </w:t>
       </w:r>
       <w:r>
         <w:rPr>
@@ -4217,7 +4481,21 @@
         <w:rPr>
           <w:szCs w:val="24"/>
         </w:rPr>
-        <w:t xml:space="preserve">Within the nanowire waveguide is a small region of InAsP, the quantum dot itself. As we can see from the use of Indium (Group V) and Phosphide (Group III), </w:t>
+        <w:t xml:space="preserve">Within the nanowire waveguide is a small region of </w:t>
+      </w:r>
+      <w:proofErr w:type="spellStart"/>
+      <w:r>
+        <w:rPr>
+          <w:szCs w:val="24"/>
+        </w:rPr>
+        <w:t>InAsP</w:t>
+      </w:r>
+      <w:proofErr w:type="spellEnd"/>
+      <w:r>
+        <w:rPr>
+          <w:szCs w:val="24"/>
+        </w:rPr>
+        <w:t xml:space="preserve">, the quantum dot itself. As we can see from the use of Indium (Group V) and Phosphide (Group III), </w:t>
       </w:r>
       <w:r>
         <w:rPr>
@@ -4229,7 +4507,23 @@
         <w:rPr>
           <w:szCs w:val="24"/>
         </w:rPr>
-        <w:t xml:space="preserve">this quantum dot is composed with a III-V semiconductor. The laser used to excite this quantum dot is the Coherent Mira 900 Ti:Sapphire laser with energy </w:t>
+        <w:t xml:space="preserve">this quantum dot is composed with a III-V semiconductor. The laser used to excite this quantum dot is the Coherent Mira 900 </w:t>
+      </w:r>
+      <w:proofErr w:type="spellStart"/>
+      <w:proofErr w:type="gramStart"/>
+      <w:r>
+        <w:rPr>
+          <w:szCs w:val="24"/>
+        </w:rPr>
+        <w:t>Ti:Sapphire</w:t>
+      </w:r>
+      <w:proofErr w:type="spellEnd"/>
+      <w:proofErr w:type="gramEnd"/>
+      <w:r>
+        <w:rPr>
+          <w:szCs w:val="24"/>
+        </w:rPr>
+        <w:t xml:space="preserve"> laser with energy </w:t>
       </w:r>
       <w:r>
         <w:rPr>
@@ -4333,7 +4627,15 @@
       </w:pPr>
       <w:r>
         <w:tab/>
-        <w:t xml:space="preserve">However, this understanding only considers the system itself. While many important findings and results can be derived from this approximation, it can be far from an accurate representation of reality. Enter the Linblad master equation, which is touted as a more generalized version of the Hamiltonian. Not only does this consider the system’s dynamics, but also the environmental effects and whatever mechanism that couples one to the other.  </w:t>
+        <w:t xml:space="preserve">However, this understanding only considers the system itself. While many important findings and results can be derived from this approximation, it can be far from an accurate representation of reality. Enter the </w:t>
+      </w:r>
+      <w:proofErr w:type="spellStart"/>
+      <w:r>
+        <w:t>Linblad</w:t>
+      </w:r>
+      <w:proofErr w:type="spellEnd"/>
+      <w:r>
+        <w:t xml:space="preserve"> master equation, which is touted as a more generalized version of the Hamiltonian. Not only does this consider the system’s dynamics, but also the environmental effects and whatever mechanism that couples one to the other.  </w:t>
       </w:r>
     </w:p>
     <w:p>
@@ -4424,7 +4726,15 @@
         <w:spacing w:line="480" w:lineRule="auto"/>
       </w:pPr>
       <w:r>
-        <w:t xml:space="preserve">It is key to understand that while these use the same language, i.e the same basis states, the system, environment, and coupling belong to separate Hilbert spaces, and as such the basis states are separate as well. We are just able to translate each system into a single language, to gain a better understanding of the what we have. </w:t>
+        <w:t xml:space="preserve">It is key to understand that while these use the same language, </w:t>
+      </w:r>
+      <w:proofErr w:type="spellStart"/>
+      <w:r>
+        <w:t>i.e</w:t>
+      </w:r>
+      <w:proofErr w:type="spellEnd"/>
+      <w:r>
+        <w:t xml:space="preserve"> the same basis states, the system, environment, and coupling belong to separate Hilbert spaces, and as such the basis states are separate as well. We are just able to translate each system into a single language, to gain a better understanding of the what we have. </w:t>
       </w:r>
     </w:p>
     <w:p>
@@ -4481,13 +4791,29 @@
         </w:rPr>
       </w:pPr>
       <w:r>
-        <w:t>In plain terms, we can reprsent our system by a density matrix,</w:t>
+        <w:t xml:space="preserve">In plain terms, we can </w:t>
+      </w:r>
+      <w:proofErr w:type="spellStart"/>
+      <w:r>
+        <w:t>reprsent</w:t>
+      </w:r>
+      <w:proofErr w:type="spellEnd"/>
+      <w:r>
+        <w:t xml:space="preserve"> our system by a density matrix,</w:t>
       </w:r>
       <w:r>
         <w:t xml:space="preserve"> a density matrix</w:t>
       </w:r>
       <w:r>
-        <w:t xml:space="preserve"> contains all the relevant information of the system under the basis of the Hilbert space.  Its progression over time, i.e, </w:t>
+        <w:t xml:space="preserve"> contains all the relevant information of the system under the basis of the Hilbert space.  Its progression over time, </w:t>
+      </w:r>
+      <w:proofErr w:type="spellStart"/>
+      <w:r>
+        <w:t>i.e</w:t>
+      </w:r>
+      <w:proofErr w:type="spellEnd"/>
+      <w:r>
+        <w:t xml:space="preserve">, </w:t>
       </w:r>
       <w:r>
         <w:rPr>
@@ -4512,7 +4838,21 @@
         <w:rPr>
           <w:color w:val="000000" w:themeColor="text1"/>
         </w:rPr>
-        <w:t xml:space="preserve">Solving this grants us the equations of motion of the system, and as such gives us information about the progression of the system. </w:t>
+        <w:t xml:space="preserve">Solving </w:t>
+      </w:r>
+      <w:proofErr w:type="gramStart"/>
+      <w:r>
+        <w:rPr>
+          <w:color w:val="000000" w:themeColor="text1"/>
+        </w:rPr>
+        <w:t>this grants</w:t>
+      </w:r>
+      <w:proofErr w:type="gramEnd"/>
+      <w:r>
+        <w:rPr>
+          <w:color w:val="000000" w:themeColor="text1"/>
+        </w:rPr>
+        <w:t xml:space="preserve"> us the equations of motion of the system, and as such gives us information about the progression of the system. </w:t>
       </w:r>
       <w:r>
         <w:rPr>
@@ -4872,20 +5212,68 @@
     </w:p>
     <w:p>
       <w:pPr>
-        <w:rPr>
-          <w:lang w:eastAsia="en-CA"/>
-        </w:rPr>
-      </w:pPr>
-    </w:p>
-    <w:p>
-      <w:pPr>
-        <w:rPr>
-          <w:lang w:eastAsia="en-CA"/>
-        </w:rPr>
-      </w:pPr>
-    </w:p>
-    <w:p>
-      <w:pPr>
+        <w:spacing w:line="480" w:lineRule="auto"/>
+        <w:rPr>
+          <w:lang w:eastAsia="en-CA"/>
+        </w:rPr>
+      </w:pPr>
+    </w:p>
+    <w:p>
+      <w:pPr>
+        <w:spacing w:line="480" w:lineRule="auto"/>
+        <w:rPr>
+          <w:lang w:eastAsia="en-CA"/>
+        </w:rPr>
+      </w:pPr>
+      <w:r>
+        <w:rPr>
+          <w:lang w:eastAsia="en-CA"/>
+        </w:rPr>
+        <w:tab/>
+        <w:t>Havin</w:t>
+      </w:r>
+      <w:r>
+        <w:rPr>
+          <w:lang w:eastAsia="en-CA"/>
+        </w:rPr>
+        <w:t>g</w:t>
+      </w:r>
+      <w:r>
+        <w:rPr>
+          <w:lang w:eastAsia="en-CA"/>
+        </w:rPr>
+        <w:t xml:space="preserve"> established an understanding for the context</w:t>
+      </w:r>
+      <w:r>
+        <w:rPr>
+          <w:lang w:eastAsia="en-CA"/>
+        </w:rPr>
+        <w:t xml:space="preserve"> motivating this thesis</w:t>
+      </w:r>
+      <w:r>
+        <w:rPr>
+          <w:lang w:eastAsia="en-CA"/>
+        </w:rPr>
+        <w:t xml:space="preserve">, we can now </w:t>
+      </w:r>
+      <w:r>
+        <w:rPr>
+          <w:lang w:eastAsia="en-CA"/>
+        </w:rPr>
+        <w:t xml:space="preserve">establish and utilize the model in this chapter. We will do this by going through the methodology behind the model as well as a thorough analysis of its results output by this model. To reiterate the purpose, we seek to create a model that is better able to account for environmental dephasing effects that lead to dampening in the Rabi oscillations from a quantum dot source. </w:t>
+      </w:r>
+    </w:p>
+    <w:p>
+      <w:pPr>
+        <w:spacing w:line="480" w:lineRule="auto"/>
+        <w:rPr>
+          <w:lang w:eastAsia="en-CA"/>
+        </w:rPr>
+      </w:pPr>
+    </w:p>
+    <w:p>
+      <w:pPr>
+        <w:spacing w:line="480" w:lineRule="auto"/>
         <w:rPr>
           <w:lang w:eastAsia="en-CA"/>
         </w:rPr>
@@ -4899,144 +5287,906 @@
     </w:p>
     <w:p>
       <w:pPr>
-        <w:rPr>
-          <w:lang w:eastAsia="en-CA"/>
-        </w:rPr>
-      </w:pPr>
-      <w:r>
-        <w:rPr>
-          <w:lang w:eastAsia="en-CA"/>
-        </w:rPr>
+        <w:pStyle w:val="ListParagraph"/>
+        <w:numPr>
+          <w:ilvl w:val="0"/>
+          <w:numId w:val="11"/>
+        </w:numPr>
+        <w:spacing w:line="480" w:lineRule="auto"/>
+        <w:rPr>
+          <w:lang w:eastAsia="en-CA"/>
+        </w:rPr>
+      </w:pPr>
+      <w:proofErr w:type="spellStart"/>
+      <w:proofErr w:type="gramStart"/>
+      <w:r>
+        <w:rPr>
+          <w:lang w:eastAsia="en-CA"/>
+        </w:rPr>
+        <w:t>Ph.D</w:t>
+      </w:r>
+      <w:proofErr w:type="spellEnd"/>
+      <w:proofErr w:type="gramEnd"/>
+      <w:r>
+        <w:rPr>
+          <w:lang w:eastAsia="en-CA"/>
+        </w:rPr>
+        <w:t xml:space="preserve"> candidate Matteo </w:t>
+      </w:r>
+      <w:proofErr w:type="spellStart"/>
+      <w:r>
+        <w:rPr>
+          <w:lang w:eastAsia="en-CA"/>
+        </w:rPr>
+        <w:t>Pennacchietti</w:t>
+      </w:r>
+      <w:proofErr w:type="spellEnd"/>
+      <w:r>
+        <w:rPr>
+          <w:lang w:eastAsia="en-CA"/>
+        </w:rPr>
+        <w:t xml:space="preserve"> used equation () to fit his Rabi oscillations. </w:t>
+      </w:r>
+    </w:p>
+    <w:p>
+      <w:pPr>
+        <w:pStyle w:val="ListParagraph"/>
+        <w:numPr>
+          <w:ilvl w:val="0"/>
+          <w:numId w:val="11"/>
+        </w:numPr>
+        <w:spacing w:line="480" w:lineRule="auto"/>
+        <w:rPr>
+          <w:lang w:eastAsia="en-CA"/>
+        </w:rPr>
+      </w:pPr>
+      <w:r>
+        <w:rPr>
+          <w:lang w:eastAsia="en-CA"/>
+        </w:rPr>
+        <w:t>As we can see, the trend mostly fits the experimental data</w:t>
+      </w:r>
+    </w:p>
+    <w:p>
+      <w:pPr>
+        <w:pStyle w:val="ListParagraph"/>
+        <w:numPr>
+          <w:ilvl w:val="0"/>
+          <w:numId w:val="11"/>
+        </w:numPr>
+        <w:spacing w:line="480" w:lineRule="auto"/>
+        <w:rPr>
+          <w:lang w:eastAsia="en-CA"/>
+        </w:rPr>
+      </w:pPr>
+      <w:r>
+        <w:rPr>
+          <w:lang w:eastAsia="en-CA"/>
+        </w:rPr>
+        <w:t>However he suggested that the data could be better fit with a different model</w:t>
+      </w:r>
+    </w:p>
+    <w:p>
+      <w:pPr>
+        <w:pStyle w:val="ListParagraph"/>
+        <w:numPr>
+          <w:ilvl w:val="0"/>
+          <w:numId w:val="11"/>
+        </w:numPr>
+        <w:spacing w:line="480" w:lineRule="auto"/>
+        <w:rPr>
+          <w:lang w:eastAsia="en-CA"/>
+        </w:rPr>
+      </w:pPr>
+      <w:r>
+        <w:rPr>
+          <w:lang w:eastAsia="en-CA"/>
+        </w:rPr>
+        <w:t>Suggested using the Hamiltonian from the following paper which includes environmental effects</w:t>
+      </w:r>
+    </w:p>
+    <w:p>
+      <w:pPr>
+        <w:spacing w:line="480" w:lineRule="auto"/>
+        <w:rPr>
+          <w:lang w:eastAsia="en-CA"/>
+        </w:rPr>
+      </w:pPr>
+      <w:r>
+        <w:rPr>
+          <w:lang w:eastAsia="en-CA"/>
+        </w:rPr>
+        <w:t>3.1.1. The Paper</w:t>
+      </w:r>
+    </w:p>
+    <w:p>
+      <w:pPr>
+        <w:pStyle w:val="ListParagraph"/>
+        <w:numPr>
+          <w:ilvl w:val="0"/>
+          <w:numId w:val="12"/>
+        </w:numPr>
+        <w:spacing w:line="480" w:lineRule="auto"/>
+        <w:rPr>
+          <w:lang w:eastAsia="en-CA"/>
+        </w:rPr>
+      </w:pPr>
+      <w:r>
+        <w:rPr>
+          <w:lang w:eastAsia="en-CA"/>
+        </w:rPr>
+        <w:t>Model seeks to fit Rabi oscillations for time bin entangled quantum dots</w:t>
+      </w:r>
+    </w:p>
+    <w:p>
+      <w:pPr>
+        <w:pStyle w:val="ListParagraph"/>
+        <w:numPr>
+          <w:ilvl w:val="0"/>
+          <w:numId w:val="12"/>
+        </w:numPr>
+        <w:spacing w:line="480" w:lineRule="auto"/>
+        <w:rPr>
+          <w:lang w:eastAsia="en-CA"/>
+        </w:rPr>
+      </w:pPr>
+      <w:r>
+        <w:rPr>
+          <w:lang w:eastAsia="en-CA"/>
+        </w:rPr>
+        <w:t>Defined via the following Lindblad master equation, which has the following effective Hamiltonian</w:t>
+      </w:r>
+    </w:p>
+    <w:p>
+      <w:pPr>
+        <w:pStyle w:val="ListParagraph"/>
+        <w:numPr>
+          <w:ilvl w:val="0"/>
+          <w:numId w:val="12"/>
+        </w:numPr>
+        <w:spacing w:line="480" w:lineRule="auto"/>
+        <w:rPr>
+          <w:lang w:eastAsia="en-CA"/>
+        </w:rPr>
+      </w:pPr>
+      <w:r>
+        <w:rPr>
+          <w:lang w:eastAsia="en-CA"/>
+        </w:rPr>
+        <w:t>Wherein</w:t>
+      </w:r>
+    </w:p>
+    <w:p>
+      <w:pPr>
+        <w:pStyle w:val="ListParagraph"/>
+        <w:numPr>
+          <w:ilvl w:val="0"/>
+          <w:numId w:val="12"/>
+        </w:numPr>
+        <w:spacing w:line="480" w:lineRule="auto"/>
+        <w:rPr>
+          <w:lang w:eastAsia="en-CA"/>
+        </w:rPr>
+      </w:pPr>
+      <w:r>
+        <w:rPr>
+          <w:lang w:eastAsia="en-CA"/>
+        </w:rPr>
+        <w:lastRenderedPageBreak/>
+        <w:t xml:space="preserve">And following Liouvillian damping operator </w:t>
+      </w:r>
+    </w:p>
+    <w:p>
+      <w:pPr>
+        <w:pStyle w:val="ListParagraph"/>
+        <w:numPr>
+          <w:ilvl w:val="0"/>
+          <w:numId w:val="12"/>
+        </w:numPr>
+        <w:spacing w:line="480" w:lineRule="auto"/>
+        <w:rPr>
+          <w:lang w:eastAsia="en-CA"/>
+        </w:rPr>
+      </w:pPr>
+      <w:r>
+        <w:rPr>
+          <w:lang w:eastAsia="en-CA"/>
+        </w:rPr>
+        <w:t>Wherein</w:t>
+      </w:r>
+    </w:p>
+    <w:p>
+      <w:pPr>
+        <w:pStyle w:val="ListParagraph"/>
+        <w:numPr>
+          <w:ilvl w:val="0"/>
+          <w:numId w:val="12"/>
+        </w:numPr>
+        <w:spacing w:line="480" w:lineRule="auto"/>
+        <w:rPr>
+          <w:lang w:eastAsia="en-CA"/>
+        </w:rPr>
+      </w:pPr>
+      <w:r>
+        <w:rPr>
+          <w:lang w:eastAsia="en-CA"/>
+        </w:rPr>
+        <w:t xml:space="preserve">While we do not have time bin entangled quantum dots – polarization entangled instead – the model is general enough to be applied to </w:t>
+      </w:r>
+      <w:r>
+        <w:rPr>
+          <w:lang w:eastAsia="en-CA"/>
+        </w:rPr>
+        <w:t>our current system. This is due to the writing of the Hamiltonian in the quantum dot’s basis</w:t>
+      </w:r>
+    </w:p>
+    <w:p>
+      <w:pPr>
+        <w:pStyle w:val="ListParagraph"/>
+        <w:numPr>
+          <w:ilvl w:val="0"/>
+          <w:numId w:val="12"/>
+        </w:numPr>
+        <w:spacing w:line="480" w:lineRule="auto"/>
+        <w:rPr>
+          <w:lang w:eastAsia="en-CA"/>
+        </w:rPr>
+      </w:pPr>
+      <w:r>
+        <w:rPr>
+          <w:lang w:eastAsia="en-CA"/>
+        </w:rPr>
+        <w:t>However, solving this analytically serves to be quite the challenge</w:t>
+      </w:r>
+    </w:p>
+    <w:p>
+      <w:pPr>
+        <w:pStyle w:val="ListParagraph"/>
+        <w:numPr>
+          <w:ilvl w:val="0"/>
+          <w:numId w:val="12"/>
+        </w:numPr>
+        <w:spacing w:line="480" w:lineRule="auto"/>
+        <w:rPr>
+          <w:lang w:eastAsia="en-CA"/>
+        </w:rPr>
+      </w:pPr>
+      <w:r>
+        <w:rPr>
+          <w:lang w:eastAsia="en-CA"/>
+        </w:rPr>
+        <w:t>How to overcome this?</w:t>
+      </w:r>
+    </w:p>
+    <w:p>
+      <w:pPr>
+        <w:spacing w:line="480" w:lineRule="auto"/>
+        <w:rPr>
+          <w:lang w:eastAsia="en-CA"/>
+        </w:rPr>
+      </w:pPr>
+      <w:r>
+        <w:rPr>
+          <w:lang w:eastAsia="en-CA"/>
+        </w:rPr>
+        <w:t xml:space="preserve">3.1.2 </w:t>
+      </w:r>
+      <w:r>
+        <w:rPr>
+          <w:lang w:eastAsia="en-CA"/>
+        </w:rPr>
+        <w:t xml:space="preserve">General </w:t>
+      </w:r>
+      <w:proofErr w:type="spellStart"/>
+      <w:r>
+        <w:rPr>
+          <w:lang w:eastAsia="en-CA"/>
+        </w:rPr>
+        <w:t>QuTIP</w:t>
+      </w:r>
+      <w:proofErr w:type="spellEnd"/>
+      <w:r>
+        <w:rPr>
+          <w:lang w:eastAsia="en-CA"/>
+        </w:rPr>
+        <w:t xml:space="preserve"> Implementation</w:t>
+      </w:r>
+    </w:p>
+    <w:p>
+      <w:pPr>
+        <w:pStyle w:val="ListParagraph"/>
+        <w:numPr>
+          <w:ilvl w:val="0"/>
+          <w:numId w:val="13"/>
+        </w:numPr>
+        <w:spacing w:line="480" w:lineRule="auto"/>
+        <w:rPr>
+          <w:lang w:eastAsia="en-CA"/>
+        </w:rPr>
+      </w:pPr>
+      <w:r>
+        <w:rPr>
+          <w:lang w:eastAsia="en-CA"/>
+        </w:rPr>
+        <w:t xml:space="preserve">Multiple powerful </w:t>
+      </w:r>
+      <w:proofErr w:type="spellStart"/>
+      <w:r>
+        <w:rPr>
+          <w:lang w:eastAsia="en-CA"/>
+        </w:rPr>
+        <w:t>softwares</w:t>
+      </w:r>
+      <w:proofErr w:type="spellEnd"/>
+      <w:r>
+        <w:rPr>
+          <w:lang w:eastAsia="en-CA"/>
+        </w:rPr>
+        <w:t xml:space="preserve">, from which we had chosen </w:t>
+      </w:r>
+      <w:proofErr w:type="spellStart"/>
+      <w:r>
+        <w:rPr>
+          <w:lang w:eastAsia="en-CA"/>
+        </w:rPr>
+        <w:t>QuTIP</w:t>
+      </w:r>
+      <w:proofErr w:type="spellEnd"/>
+    </w:p>
+    <w:p>
+      <w:pPr>
+        <w:pStyle w:val="ListParagraph"/>
+        <w:numPr>
+          <w:ilvl w:val="0"/>
+          <w:numId w:val="13"/>
+        </w:numPr>
+        <w:spacing w:line="480" w:lineRule="auto"/>
+        <w:rPr>
+          <w:lang w:eastAsia="en-CA"/>
+        </w:rPr>
+      </w:pPr>
+      <w:proofErr w:type="spellStart"/>
+      <w:r>
+        <w:rPr>
+          <w:lang w:eastAsia="en-CA"/>
+        </w:rPr>
+        <w:t>QuTIP</w:t>
+      </w:r>
+      <w:proofErr w:type="spellEnd"/>
+      <w:r>
+        <w:rPr>
+          <w:lang w:eastAsia="en-CA"/>
+        </w:rPr>
+        <w:t xml:space="preserve"> takes the work out of most of the model as it solves these systems in the back end, provided appropriate parameters were provided</w:t>
+      </w:r>
+    </w:p>
+    <w:p>
+      <w:pPr>
+        <w:pStyle w:val="ListParagraph"/>
+        <w:numPr>
+          <w:ilvl w:val="0"/>
+          <w:numId w:val="13"/>
+        </w:numPr>
+        <w:spacing w:line="480" w:lineRule="auto"/>
+        <w:rPr>
+          <w:lang w:eastAsia="en-CA"/>
+        </w:rPr>
+      </w:pPr>
+      <w:r>
+        <w:rPr>
+          <w:lang w:eastAsia="en-CA"/>
+        </w:rPr>
+        <w:t>Used the Lindblad Master Equation Solved which requires the following parameters</w:t>
+      </w:r>
+    </w:p>
+    <w:p>
+      <w:pPr>
+        <w:pStyle w:val="ListParagraph"/>
+        <w:numPr>
+          <w:ilvl w:val="1"/>
+          <w:numId w:val="13"/>
+        </w:numPr>
+        <w:spacing w:line="480" w:lineRule="auto"/>
+        <w:rPr>
+          <w:lang w:eastAsia="en-CA"/>
+        </w:rPr>
+      </w:pPr>
+      <w:r>
+        <w:rPr>
+          <w:lang w:eastAsia="en-CA"/>
+        </w:rPr>
+        <w:t>Hamiltonian</w:t>
+      </w:r>
+    </w:p>
+    <w:p>
+      <w:pPr>
+        <w:pStyle w:val="ListParagraph"/>
+        <w:numPr>
+          <w:ilvl w:val="1"/>
+          <w:numId w:val="13"/>
+        </w:numPr>
+        <w:spacing w:line="480" w:lineRule="auto"/>
+        <w:rPr>
+          <w:lang w:eastAsia="en-CA"/>
+        </w:rPr>
+      </w:pPr>
+      <w:r>
+        <w:rPr>
+          <w:lang w:eastAsia="en-CA"/>
+        </w:rPr>
+        <w:t>Wave function for the initial state</w:t>
+      </w:r>
+    </w:p>
+    <w:p>
+      <w:pPr>
+        <w:pStyle w:val="ListParagraph"/>
+        <w:numPr>
+          <w:ilvl w:val="1"/>
+          <w:numId w:val="13"/>
+        </w:numPr>
+        <w:spacing w:line="480" w:lineRule="auto"/>
+        <w:rPr>
+          <w:lang w:eastAsia="en-CA"/>
+        </w:rPr>
+      </w:pPr>
+      <w:proofErr w:type="spellStart"/>
+      <w:r>
+        <w:rPr>
+          <w:lang w:eastAsia="en-CA"/>
+        </w:rPr>
+        <w:t>Tlist</w:t>
+      </w:r>
+      <w:proofErr w:type="spellEnd"/>
+    </w:p>
+    <w:p>
+      <w:pPr>
+        <w:pStyle w:val="ListParagraph"/>
+        <w:numPr>
+          <w:ilvl w:val="1"/>
+          <w:numId w:val="13"/>
+        </w:numPr>
+        <w:spacing w:line="480" w:lineRule="auto"/>
+        <w:rPr>
+          <w:lang w:eastAsia="en-CA"/>
+        </w:rPr>
+      </w:pPr>
+      <w:proofErr w:type="spellStart"/>
+      <w:r>
+        <w:rPr>
+          <w:lang w:eastAsia="en-CA"/>
+        </w:rPr>
+        <w:t>c_ops</w:t>
+      </w:r>
+      <w:proofErr w:type="spellEnd"/>
+    </w:p>
+    <w:p>
+      <w:pPr>
+        <w:pStyle w:val="ListParagraph"/>
+        <w:numPr>
+          <w:ilvl w:val="1"/>
+          <w:numId w:val="13"/>
+        </w:numPr>
+        <w:spacing w:line="480" w:lineRule="auto"/>
+        <w:rPr>
+          <w:lang w:eastAsia="en-CA"/>
+        </w:rPr>
+      </w:pPr>
+      <w:r>
+        <w:rPr>
+          <w:lang w:eastAsia="en-CA"/>
+        </w:rPr>
+        <w:t xml:space="preserve">and </w:t>
+      </w:r>
+      <w:proofErr w:type="spellStart"/>
+      <w:r>
+        <w:rPr>
+          <w:lang w:eastAsia="en-CA"/>
+        </w:rPr>
+        <w:t>e_ops</w:t>
+      </w:r>
+      <w:proofErr w:type="spellEnd"/>
+    </w:p>
+    <w:p>
+      <w:pPr>
+        <w:pStyle w:val="ListParagraph"/>
+        <w:numPr>
+          <w:ilvl w:val="0"/>
+          <w:numId w:val="13"/>
+        </w:numPr>
+        <w:spacing w:line="480" w:lineRule="auto"/>
+        <w:rPr>
+          <w:lang w:eastAsia="en-CA"/>
+        </w:rPr>
+      </w:pPr>
+      <w:r>
+        <w:rPr>
+          <w:lang w:eastAsia="en-CA"/>
+        </w:rPr>
+        <w:t>Submitting these parameters allows us to calculate emission probabilities which looks as follows:</w:t>
+      </w:r>
+    </w:p>
+    <w:p>
+      <w:pPr>
+        <w:pStyle w:val="ListParagraph"/>
+        <w:numPr>
+          <w:ilvl w:val="0"/>
+          <w:numId w:val="13"/>
+        </w:numPr>
+        <w:spacing w:line="480" w:lineRule="auto"/>
+        <w:rPr>
+          <w:lang w:eastAsia="en-CA"/>
+        </w:rPr>
+      </w:pPr>
+      <w:r>
+        <w:rPr>
+          <w:lang w:eastAsia="en-CA"/>
+        </w:rPr>
+        <w:t>We can then plot the results for further analysis</w:t>
+      </w:r>
+    </w:p>
+    <w:p>
+      <w:pPr>
+        <w:pStyle w:val="ListParagraph"/>
+        <w:numPr>
+          <w:ilvl w:val="0"/>
+          <w:numId w:val="13"/>
+        </w:numPr>
+        <w:spacing w:line="480" w:lineRule="auto"/>
+        <w:rPr>
+          <w:lang w:eastAsia="en-CA"/>
+        </w:rPr>
+      </w:pPr>
+      <w:r>
+        <w:rPr>
+          <w:lang w:eastAsia="en-CA"/>
+        </w:rPr>
+        <w:t>This was the general process behind the creation of the model, now let’s look at its application</w:t>
+      </w:r>
+    </w:p>
+    <w:p>
+      <w:pPr>
+        <w:pStyle w:val="ListParagraph"/>
+        <w:spacing w:line="480" w:lineRule="auto"/>
+        <w:rPr>
+          <w:lang w:eastAsia="en-CA"/>
+        </w:rPr>
+      </w:pPr>
+    </w:p>
+    <w:p>
+      <w:pPr>
+        <w:spacing w:line="480" w:lineRule="auto"/>
+        <w:rPr>
+          <w:lang w:eastAsia="en-CA"/>
+        </w:rPr>
+      </w:pPr>
+      <w:r>
+        <w:rPr>
+          <w:lang w:eastAsia="en-CA"/>
+        </w:rPr>
+        <w:lastRenderedPageBreak/>
         <w:t>3.2 Findings and Analysis</w:t>
       </w:r>
     </w:p>
     <w:p>
       <w:pPr>
-        <w:rPr>
-          <w:lang w:eastAsia="en-CA"/>
-        </w:rPr>
-      </w:pPr>
-      <w:r>
-        <w:rPr>
-          <w:lang w:eastAsia="en-CA"/>
-        </w:rPr>
-        <w:t>Manipulating 3-state system instead of 2-state</w:t>
-      </w:r>
-    </w:p>
-    <w:p>
-      <w:pPr>
-        <w:rPr>
-          <w:lang w:eastAsia="en-CA"/>
-        </w:rPr>
-      </w:pPr>
-    </w:p>
-    <w:p>
-      <w:pPr>
-        <w:rPr>
-          <w:lang w:eastAsia="en-CA"/>
-        </w:rPr>
-      </w:pPr>
-    </w:p>
-    <w:p>
-      <w:pPr>
-        <w:rPr>
-          <w:lang w:eastAsia="en-CA"/>
-        </w:rPr>
-      </w:pPr>
-    </w:p>
-    <w:p>
-      <w:pPr>
-        <w:rPr>
-          <w:lang w:eastAsia="en-CA"/>
-        </w:rPr>
-      </w:pPr>
-    </w:p>
-    <w:p>
-      <w:pPr>
-        <w:rPr>
-          <w:lang w:eastAsia="en-CA"/>
-        </w:rPr>
-      </w:pPr>
-    </w:p>
-    <w:p>
-      <w:pPr>
-        <w:rPr>
-          <w:lang w:eastAsia="en-CA"/>
-        </w:rPr>
-      </w:pPr>
-    </w:p>
-    <w:p>
-      <w:pPr>
-        <w:rPr>
-          <w:lang w:eastAsia="en-CA"/>
-        </w:rPr>
-      </w:pPr>
-    </w:p>
-    <w:p>
-      <w:pPr>
-        <w:rPr>
-          <w:lang w:eastAsia="en-CA"/>
-        </w:rPr>
-      </w:pPr>
-    </w:p>
-    <w:p>
-      <w:pPr>
-        <w:rPr>
-          <w:lang w:eastAsia="en-CA"/>
-        </w:rPr>
-      </w:pPr>
-    </w:p>
-    <w:p>
-      <w:pPr>
-        <w:rPr>
-          <w:lang w:eastAsia="en-CA"/>
-        </w:rPr>
-      </w:pPr>
-    </w:p>
-    <w:p>
-      <w:pPr>
-        <w:rPr>
-          <w:lang w:eastAsia="en-CA"/>
-        </w:rPr>
-      </w:pPr>
-    </w:p>
-    <w:p>
-      <w:pPr>
-        <w:rPr>
-          <w:lang w:eastAsia="en-CA"/>
-        </w:rPr>
-      </w:pPr>
-    </w:p>
-    <w:p>
-      <w:pPr>
-        <w:rPr>
-          <w:lang w:eastAsia="en-CA"/>
-        </w:rPr>
-      </w:pPr>
-    </w:p>
-    <w:p>
-      <w:pPr>
-        <w:rPr>
-          <w:lang w:eastAsia="en-CA"/>
-        </w:rPr>
-      </w:pPr>
-    </w:p>
-    <w:p>
-      <w:pPr>
-        <w:rPr>
-          <w:lang w:eastAsia="en-CA"/>
-        </w:rPr>
-      </w:pPr>
-    </w:p>
-    <w:p>
-      <w:pPr>
-        <w:rPr>
-          <w:lang w:eastAsia="en-CA"/>
-        </w:rPr>
-      </w:pPr>
-    </w:p>
-    <w:p>
-      <w:pPr>
+        <w:pStyle w:val="ListParagraph"/>
+        <w:numPr>
+          <w:ilvl w:val="0"/>
+          <w:numId w:val="14"/>
+        </w:numPr>
+        <w:spacing w:line="480" w:lineRule="auto"/>
+        <w:rPr>
+          <w:lang w:eastAsia="en-CA"/>
+        </w:rPr>
+      </w:pPr>
+      <w:r>
+        <w:rPr>
+          <w:lang w:eastAsia="en-CA"/>
+        </w:rPr>
+        <w:t>While this process looks easy, implementation was far from</w:t>
+      </w:r>
+    </w:p>
+    <w:p>
+      <w:pPr>
+        <w:pStyle w:val="ListParagraph"/>
+        <w:numPr>
+          <w:ilvl w:val="0"/>
+          <w:numId w:val="14"/>
+        </w:numPr>
+        <w:spacing w:line="480" w:lineRule="auto"/>
+        <w:rPr>
+          <w:lang w:eastAsia="en-CA"/>
+        </w:rPr>
+      </w:pPr>
+      <w:r>
+        <w:rPr>
+          <w:lang w:eastAsia="en-CA"/>
+        </w:rPr>
+        <w:t xml:space="preserve">We ran into issues with </w:t>
+      </w:r>
+    </w:p>
+    <w:p>
+      <w:pPr>
+        <w:pStyle w:val="ListParagraph"/>
+        <w:numPr>
+          <w:ilvl w:val="1"/>
+          <w:numId w:val="14"/>
+        </w:numPr>
+        <w:spacing w:line="480" w:lineRule="auto"/>
+        <w:rPr>
+          <w:lang w:eastAsia="en-CA"/>
+        </w:rPr>
+      </w:pPr>
+      <w:r>
+        <w:rPr>
+          <w:lang w:eastAsia="en-CA"/>
+        </w:rPr>
+        <w:t>The fact that this was a 3-level System rather than a 2-Level System</w:t>
+      </w:r>
+    </w:p>
+    <w:p>
+      <w:pPr>
+        <w:pStyle w:val="ListParagraph"/>
+        <w:numPr>
+          <w:ilvl w:val="1"/>
+          <w:numId w:val="14"/>
+        </w:numPr>
+        <w:spacing w:line="480" w:lineRule="auto"/>
+        <w:rPr>
+          <w:lang w:eastAsia="en-CA"/>
+        </w:rPr>
+      </w:pPr>
+      <w:r>
+        <w:rPr>
+          <w:lang w:eastAsia="en-CA"/>
+        </w:rPr>
+        <w:t xml:space="preserve">Assigning operators that were usable under a </w:t>
+      </w:r>
+      <w:proofErr w:type="spellStart"/>
+      <w:r>
+        <w:rPr>
+          <w:lang w:eastAsia="en-CA"/>
+        </w:rPr>
+        <w:t>QuTIP</w:t>
+      </w:r>
+      <w:proofErr w:type="spellEnd"/>
+      <w:r>
+        <w:rPr>
+          <w:lang w:eastAsia="en-CA"/>
+        </w:rPr>
+        <w:t xml:space="preserve"> framework</w:t>
+      </w:r>
+    </w:p>
+    <w:p>
+      <w:pPr>
+        <w:pStyle w:val="ListParagraph"/>
+        <w:numPr>
+          <w:ilvl w:val="1"/>
+          <w:numId w:val="14"/>
+        </w:numPr>
+        <w:spacing w:line="480" w:lineRule="auto"/>
+        <w:rPr>
+          <w:lang w:eastAsia="en-CA"/>
+        </w:rPr>
+      </w:pPr>
+      <w:r>
+        <w:rPr>
+          <w:lang w:eastAsia="en-CA"/>
+        </w:rPr>
+        <w:t>The Pulse Shape interfering with the detection of Rabi Oscillations</w:t>
+      </w:r>
+    </w:p>
+    <w:p>
+      <w:pPr>
+        <w:pStyle w:val="ListParagraph"/>
+        <w:numPr>
+          <w:ilvl w:val="0"/>
+          <w:numId w:val="14"/>
+        </w:numPr>
+        <w:spacing w:line="480" w:lineRule="auto"/>
+        <w:rPr>
+          <w:lang w:eastAsia="en-CA"/>
+        </w:rPr>
+      </w:pPr>
+      <w:r>
+        <w:rPr>
+          <w:lang w:eastAsia="en-CA"/>
+        </w:rPr>
+        <w:t>We were able to address these three in order to get usable results, which were not without their own challenges; however, a model was established that could be fine tuned to make predictions</w:t>
+      </w:r>
+    </w:p>
+    <w:p>
+      <w:pPr>
+        <w:spacing w:line="480" w:lineRule="auto"/>
+        <w:rPr>
+          <w:lang w:eastAsia="en-CA"/>
+        </w:rPr>
+      </w:pPr>
+      <w:r>
+        <w:rPr>
+          <w:lang w:eastAsia="en-CA"/>
+        </w:rPr>
+        <w:t xml:space="preserve">3.2.1 Challenge 1 – Assigning Operators </w:t>
+      </w:r>
+    </w:p>
+    <w:p>
+      <w:pPr>
+        <w:spacing w:line="480" w:lineRule="auto"/>
+        <w:rPr>
+          <w:lang w:eastAsia="en-CA"/>
+        </w:rPr>
+      </w:pPr>
+      <w:r>
+        <w:rPr>
+          <w:lang w:eastAsia="en-CA"/>
+        </w:rPr>
+        <w:t>3.2.2 Challenge 2 – Dealing with a 3 Level System</w:t>
+      </w:r>
+    </w:p>
+    <w:p>
+      <w:pPr>
+        <w:spacing w:line="480" w:lineRule="auto"/>
+        <w:rPr>
+          <w:lang w:eastAsia="en-CA"/>
+        </w:rPr>
+      </w:pPr>
+      <w:r>
+        <w:rPr>
+          <w:lang w:eastAsia="en-CA"/>
+        </w:rPr>
+        <w:t>3.2.3 Challenge 3 – Addressing the Pulse Shape</w:t>
+      </w:r>
+    </w:p>
+    <w:p>
+      <w:pPr>
+        <w:spacing w:line="480" w:lineRule="auto"/>
+        <w:rPr>
+          <w:lang w:eastAsia="en-CA"/>
+        </w:rPr>
+      </w:pPr>
+      <w:r>
+        <w:rPr>
+          <w:lang w:eastAsia="en-CA"/>
+        </w:rPr>
+        <w:t>3.2.4 Results and their Analysis</w:t>
+      </w:r>
+    </w:p>
+    <w:p>
+      <w:pPr>
+        <w:pStyle w:val="ListParagraph"/>
+        <w:numPr>
+          <w:ilvl w:val="0"/>
+          <w:numId w:val="15"/>
+        </w:numPr>
+        <w:spacing w:line="480" w:lineRule="auto"/>
+        <w:rPr>
+          <w:lang w:eastAsia="en-CA"/>
+        </w:rPr>
+      </w:pPr>
+      <w:r>
+        <w:rPr>
+          <w:lang w:eastAsia="en-CA"/>
+        </w:rPr>
+        <w:t>Resultant graph generated from the code</w:t>
+      </w:r>
+    </w:p>
+    <w:p>
+      <w:pPr>
+        <w:pStyle w:val="ListParagraph"/>
+        <w:numPr>
+          <w:ilvl w:val="1"/>
+          <w:numId w:val="15"/>
+        </w:numPr>
+        <w:spacing w:line="480" w:lineRule="auto"/>
+        <w:rPr>
+          <w:lang w:eastAsia="en-CA"/>
+        </w:rPr>
+      </w:pPr>
+      <w:r>
+        <w:rPr>
+          <w:lang w:eastAsia="en-CA"/>
+        </w:rPr>
+        <w:t>Values used to generate the results</w:t>
+      </w:r>
+    </w:p>
+    <w:p>
+      <w:pPr>
+        <w:pStyle w:val="ListParagraph"/>
+        <w:numPr>
+          <w:ilvl w:val="0"/>
+          <w:numId w:val="15"/>
+        </w:numPr>
+        <w:spacing w:line="480" w:lineRule="auto"/>
+        <w:rPr>
+          <w:lang w:eastAsia="en-CA"/>
+        </w:rPr>
+      </w:pPr>
+      <w:r>
+        <w:rPr>
+          <w:lang w:eastAsia="en-CA"/>
+        </w:rPr>
+        <w:t>Assessing the graph</w:t>
+      </w:r>
+    </w:p>
+    <w:p>
+      <w:pPr>
+        <w:pStyle w:val="ListParagraph"/>
+        <w:numPr>
+          <w:ilvl w:val="1"/>
+          <w:numId w:val="15"/>
+        </w:numPr>
+        <w:spacing w:line="480" w:lineRule="auto"/>
+        <w:rPr>
+          <w:lang w:eastAsia="en-CA"/>
+        </w:rPr>
+      </w:pPr>
+      <w:r>
+        <w:rPr>
+          <w:lang w:eastAsia="en-CA"/>
+        </w:rPr>
+        <w:t>Presence of Rabi oscillations</w:t>
+      </w:r>
+    </w:p>
+    <w:p>
+      <w:pPr>
+        <w:pStyle w:val="ListParagraph"/>
+        <w:numPr>
+          <w:ilvl w:val="2"/>
+          <w:numId w:val="15"/>
+        </w:numPr>
+        <w:spacing w:line="480" w:lineRule="auto"/>
+        <w:rPr>
+          <w:lang w:eastAsia="en-CA"/>
+        </w:rPr>
+      </w:pPr>
+      <w:r>
+        <w:rPr>
+          <w:lang w:eastAsia="en-CA"/>
+        </w:rPr>
+        <w:t>Shape of the Pulse</w:t>
+      </w:r>
+    </w:p>
+    <w:p>
+      <w:pPr>
+        <w:pStyle w:val="ListParagraph"/>
+        <w:numPr>
+          <w:ilvl w:val="1"/>
+          <w:numId w:val="15"/>
+        </w:numPr>
+        <w:spacing w:line="480" w:lineRule="auto"/>
+        <w:rPr>
+          <w:lang w:eastAsia="en-CA"/>
+        </w:rPr>
+      </w:pPr>
+      <w:r>
+        <w:rPr>
+          <w:lang w:eastAsia="en-CA"/>
+        </w:rPr>
+        <w:t>Population oscillation</w:t>
+      </w:r>
+    </w:p>
+    <w:p>
+      <w:pPr>
+        <w:pStyle w:val="ListParagraph"/>
+        <w:numPr>
+          <w:ilvl w:val="0"/>
+          <w:numId w:val="15"/>
+        </w:numPr>
+        <w:spacing w:line="480" w:lineRule="auto"/>
+        <w:rPr>
+          <w:lang w:eastAsia="en-CA"/>
+        </w:rPr>
+      </w:pPr>
+      <w:r>
+        <w:rPr>
+          <w:lang w:eastAsia="en-CA"/>
+        </w:rPr>
+        <w:t>Therefore we have successfully established a model to represent Rabi Oscillations</w:t>
+      </w:r>
+    </w:p>
+    <w:p>
+      <w:pPr>
+        <w:spacing w:line="480" w:lineRule="auto"/>
         <w:rPr>
           <w:lang w:eastAsia="en-CA"/>
         </w:rPr>
@@ -5127,6 +6277,176 @@
         </w:rPr>
         <w:t xml:space="preserve"> and Future Considerations</w:t>
       </w:r>
+    </w:p>
+    <w:p>
+      <w:pPr>
+        <w:rPr>
+          <w:lang w:eastAsia="en-CA"/>
+        </w:rPr>
+      </w:pPr>
+    </w:p>
+    <w:p>
+      <w:pPr>
+        <w:rPr>
+          <w:lang w:eastAsia="en-CA"/>
+        </w:rPr>
+      </w:pPr>
+    </w:p>
+    <w:p>
+      <w:pPr>
+        <w:rPr>
+          <w:lang w:eastAsia="en-CA"/>
+        </w:rPr>
+      </w:pPr>
+    </w:p>
+    <w:p>
+      <w:pPr>
+        <w:rPr>
+          <w:lang w:eastAsia="en-CA"/>
+        </w:rPr>
+      </w:pPr>
+    </w:p>
+    <w:p>
+      <w:pPr>
+        <w:rPr>
+          <w:lang w:eastAsia="en-CA"/>
+        </w:rPr>
+      </w:pPr>
+    </w:p>
+    <w:p>
+      <w:pPr>
+        <w:rPr>
+          <w:lang w:eastAsia="en-CA"/>
+        </w:rPr>
+      </w:pPr>
+    </w:p>
+    <w:p>
+      <w:pPr>
+        <w:rPr>
+          <w:lang w:eastAsia="en-CA"/>
+        </w:rPr>
+      </w:pPr>
+    </w:p>
+    <w:p>
+      <w:pPr>
+        <w:rPr>
+          <w:lang w:eastAsia="en-CA"/>
+        </w:rPr>
+      </w:pPr>
+    </w:p>
+    <w:p>
+      <w:pPr>
+        <w:rPr>
+          <w:lang w:eastAsia="en-CA"/>
+        </w:rPr>
+      </w:pPr>
+    </w:p>
+    <w:p>
+      <w:pPr>
+        <w:rPr>
+          <w:lang w:eastAsia="en-CA"/>
+        </w:rPr>
+      </w:pPr>
+    </w:p>
+    <w:p>
+      <w:pPr>
+        <w:rPr>
+          <w:lang w:eastAsia="en-CA"/>
+        </w:rPr>
+      </w:pPr>
+    </w:p>
+    <w:p>
+      <w:pPr>
+        <w:rPr>
+          <w:lang w:eastAsia="en-CA"/>
+        </w:rPr>
+      </w:pPr>
+    </w:p>
+    <w:p>
+      <w:pPr>
+        <w:rPr>
+          <w:lang w:eastAsia="en-CA"/>
+        </w:rPr>
+      </w:pPr>
+    </w:p>
+    <w:p>
+      <w:pPr>
+        <w:rPr>
+          <w:lang w:eastAsia="en-CA"/>
+        </w:rPr>
+      </w:pPr>
+    </w:p>
+    <w:p>
+      <w:pPr>
+        <w:rPr>
+          <w:lang w:eastAsia="en-CA"/>
+        </w:rPr>
+      </w:pPr>
+    </w:p>
+    <w:p>
+      <w:pPr>
+        <w:rPr>
+          <w:lang w:eastAsia="en-CA"/>
+        </w:rPr>
+      </w:pPr>
+    </w:p>
+    <w:p>
+      <w:pPr>
+        <w:rPr>
+          <w:lang w:eastAsia="en-CA"/>
+        </w:rPr>
+      </w:pPr>
+    </w:p>
+    <w:p>
+      <w:pPr>
+        <w:rPr>
+          <w:lang w:eastAsia="en-CA"/>
+        </w:rPr>
+      </w:pPr>
+    </w:p>
+    <w:p>
+      <w:pPr>
+        <w:rPr>
+          <w:lang w:eastAsia="en-CA"/>
+        </w:rPr>
+      </w:pPr>
+    </w:p>
+    <w:p>
+      <w:pPr>
+        <w:rPr>
+          <w:lang w:eastAsia="en-CA"/>
+        </w:rPr>
+      </w:pPr>
+    </w:p>
+    <w:p>
+      <w:pPr>
+        <w:pStyle w:val="Heading1"/>
+        <w:rPr>
+          <w:rFonts w:eastAsia="Times New Roman"/>
+          <w:sz w:val="64"/>
+          <w:szCs w:val="64"/>
+          <w:lang w:eastAsia="en-CA"/>
+        </w:rPr>
+      </w:pPr>
+      <w:r>
+        <w:rPr>
+          <w:rFonts w:eastAsia="Times New Roman"/>
+          <w:sz w:val="64"/>
+          <w:szCs w:val="64"/>
+          <w:lang w:eastAsia="en-CA"/>
+        </w:rPr>
+        <w:lastRenderedPageBreak/>
+        <w:t>Bibliography</w:t>
+      </w:r>
+    </w:p>
+    <w:p>
+      <w:pPr>
+        <w:rPr>
+          <w:b/>
+          <w:bCs/>
+          <w:lang w:eastAsia="en-CA"/>
+        </w:rPr>
+      </w:pPr>
     </w:p>
     <w:p>
       <w:pPr>
@@ -5247,6 +6567,119 @@
 <file path=word/numbering.xml><?xml version="1.0" encoding="utf-8"?>
 <w:numbering xmlns:wpc="http://schemas.microsoft.com/office/word/2010/wordprocessingCanvas" xmlns:cx="http://schemas.microsoft.com/office/drawing/2014/chartex" xmlns:cx1="http://schemas.microsoft.com/office/drawing/2015/9/8/chartex" xmlns:cx2="http://schemas.microsoft.com/office/drawing/2015/10/21/chartex" xmlns:cx3="http://schemas.microsoft.com/office/drawing/2016/5/9/chartex" xmlns:cx4="http://schemas.microsoft.com/office/drawing/2016/5/10/chartex" xmlns:cx5="http://schemas.microsoft.com/office/drawing/2016/5/11/chartex" xmlns:cx6="http://schemas.microsoft.com/office/drawing/2016/5/12/chartex" xmlns:cx7="http://schemas.microsoft.com/office/drawing/2016/5/13/chartex" xmlns:cx8="http://schemas.microsoft.com/office/drawing/2016/5/14/chartex" xmlns:mc="http://schemas.openxmlformats.org/markup-compatibility/2006" xmlns:aink="http://schemas.microsoft.com/office/drawing/2016/ink" xmlns:am3d="http://schemas.microsoft.com/office/drawing/2017/model3d" xmlns:o="urn:schemas-microsoft-com:office:office" xmlns:oel="http://schemas.microsoft.com/office/2019/extlst" xmlns:r="http://schemas.openxmlformats.org/officeDocument/2006/relationships" xmlns:m="http://schemas.openxmlformats.org/officeDocument/2006/math" xmlns:v="urn:schemas-microsoft-com:vml" xmlns:wp14="http://schemas.microsoft.com/office/word/2010/wordprocessingDrawing" xmlns:wp="http://schemas.openxmlformats.org/drawingml/2006/wordprocessingDrawing" xmlns:w10="urn:schemas-microsoft-com:office:word" xmlns:w="http://schemas.openxmlformats.org/wordprocessingml/2006/main" xmlns:w14="http://schemas.microsoft.com/office/word/2010/wordml" xmlns:w15="http://schemas.microsoft.com/office/word/2012/wordml" xmlns:w16cex="http://schemas.microsoft.com/office/word/2018/wordml/cex" xmlns:w16cid="http://schemas.microsoft.com/office/word/2016/wordml/cid" xmlns:w16="http://schemas.microsoft.com/office/word/2018/wordml" xmlns:w16sdtdh="http://schemas.microsoft.com/office/word/2020/wordml/sdtdatahash" xmlns:w16se="http://schemas.microsoft.com/office/word/2015/wordml/symex" xmlns:wpg="http://schemas.microsoft.com/office/word/2010/wordprocessingGroup" xmlns:wpi="http://schemas.microsoft.com/office/word/2010/wordprocessingInk" xmlns:wne="http://schemas.microsoft.com/office/word/2006/wordml" xmlns:wps="http://schemas.microsoft.com/office/word/2010/wordprocessingShape" mc:Ignorable="w14 w15 w16se w16cid w16 w16cex w16sdtdh wp14">
   <w:abstractNum w:abstractNumId="0" w15:restartNumberingAfterBreak="0">
+    <w:nsid w:val="0A895942"/>
+    <w:multiLevelType w:val="hybridMultilevel"/>
+    <w:tmpl w:val="0B6468B8"/>
+    <w:lvl w:ilvl="0" w:tplc="10090001">
+      <w:start w:val="1"/>
+      <w:numFmt w:val="bullet"/>
+      <w:lvlText w:val=""/>
+      <w:lvlJc w:val="left"/>
+      <w:pPr>
+        <w:ind w:left="720" w:hanging="360"/>
+      </w:pPr>
+      <w:rPr>
+        <w:rFonts w:ascii="Symbol" w:hAnsi="Symbol" w:hint="default"/>
+      </w:rPr>
+    </w:lvl>
+    <w:lvl w:ilvl="1" w:tplc="10090003" w:tentative="1">
+      <w:start w:val="1"/>
+      <w:numFmt w:val="bullet"/>
+      <w:lvlText w:val="o"/>
+      <w:lvlJc w:val="left"/>
+      <w:pPr>
+        <w:ind w:left="1440" w:hanging="360"/>
+      </w:pPr>
+      <w:rPr>
+        <w:rFonts w:ascii="Courier New" w:hAnsi="Courier New" w:cs="Courier New" w:hint="default"/>
+      </w:rPr>
+    </w:lvl>
+    <w:lvl w:ilvl="2" w:tplc="10090005" w:tentative="1">
+      <w:start w:val="1"/>
+      <w:numFmt w:val="bullet"/>
+      <w:lvlText w:val=""/>
+      <w:lvlJc w:val="left"/>
+      <w:pPr>
+        <w:ind w:left="2160" w:hanging="360"/>
+      </w:pPr>
+      <w:rPr>
+        <w:rFonts w:ascii="Wingdings" w:hAnsi="Wingdings" w:hint="default"/>
+      </w:rPr>
+    </w:lvl>
+    <w:lvl w:ilvl="3" w:tplc="10090001" w:tentative="1">
+      <w:start w:val="1"/>
+      <w:numFmt w:val="bullet"/>
+      <w:lvlText w:val=""/>
+      <w:lvlJc w:val="left"/>
+      <w:pPr>
+        <w:ind w:left="2880" w:hanging="360"/>
+      </w:pPr>
+      <w:rPr>
+        <w:rFonts w:ascii="Symbol" w:hAnsi="Symbol" w:hint="default"/>
+      </w:rPr>
+    </w:lvl>
+    <w:lvl w:ilvl="4" w:tplc="10090003" w:tentative="1">
+      <w:start w:val="1"/>
+      <w:numFmt w:val="bullet"/>
+      <w:lvlText w:val="o"/>
+      <w:lvlJc w:val="left"/>
+      <w:pPr>
+        <w:ind w:left="3600" w:hanging="360"/>
+      </w:pPr>
+      <w:rPr>
+        <w:rFonts w:ascii="Courier New" w:hAnsi="Courier New" w:cs="Courier New" w:hint="default"/>
+      </w:rPr>
+    </w:lvl>
+    <w:lvl w:ilvl="5" w:tplc="10090005" w:tentative="1">
+      <w:start w:val="1"/>
+      <w:numFmt w:val="bullet"/>
+      <w:lvlText w:val=""/>
+      <w:lvlJc w:val="left"/>
+      <w:pPr>
+        <w:ind w:left="4320" w:hanging="360"/>
+      </w:pPr>
+      <w:rPr>
+        <w:rFonts w:ascii="Wingdings" w:hAnsi="Wingdings" w:hint="default"/>
+      </w:rPr>
+    </w:lvl>
+    <w:lvl w:ilvl="6" w:tplc="10090001" w:tentative="1">
+      <w:start w:val="1"/>
+      <w:numFmt w:val="bullet"/>
+      <w:lvlText w:val=""/>
+      <w:lvlJc w:val="left"/>
+      <w:pPr>
+        <w:ind w:left="5040" w:hanging="360"/>
+      </w:pPr>
+      <w:rPr>
+        <w:rFonts w:ascii="Symbol" w:hAnsi="Symbol" w:hint="default"/>
+      </w:rPr>
+    </w:lvl>
+    <w:lvl w:ilvl="7" w:tplc="10090003" w:tentative="1">
+      <w:start w:val="1"/>
+      <w:numFmt w:val="bullet"/>
+      <w:lvlText w:val="o"/>
+      <w:lvlJc w:val="left"/>
+      <w:pPr>
+        <w:ind w:left="5760" w:hanging="360"/>
+      </w:pPr>
+      <w:rPr>
+        <w:rFonts w:ascii="Courier New" w:hAnsi="Courier New" w:cs="Courier New" w:hint="default"/>
+      </w:rPr>
+    </w:lvl>
+    <w:lvl w:ilvl="8" w:tplc="10090005" w:tentative="1">
+      <w:start w:val="1"/>
+      <w:numFmt w:val="bullet"/>
+      <w:lvlText w:val=""/>
+      <w:lvlJc w:val="left"/>
+      <w:pPr>
+        <w:ind w:left="6480" w:hanging="360"/>
+      </w:pPr>
+      <w:rPr>
+        <w:rFonts w:ascii="Wingdings" w:hAnsi="Wingdings" w:hint="default"/>
+      </w:rPr>
+    </w:lvl>
+  </w:abstractNum>
+  <w:abstractNum w:abstractNumId="1" w15:restartNumberingAfterBreak="0">
     <w:nsid w:val="0C9D1308"/>
     <w:multiLevelType w:val="hybridMultilevel"/>
     <w:tmpl w:val="8A263800"/>
@@ -5359,7 +6792,7 @@
       </w:rPr>
     </w:lvl>
   </w:abstractNum>
-  <w:abstractNum w:abstractNumId="1" w15:restartNumberingAfterBreak="0">
+  <w:abstractNum w:abstractNumId="2" w15:restartNumberingAfterBreak="0">
     <w:nsid w:val="0F4B52B2"/>
     <w:multiLevelType w:val="hybridMultilevel"/>
     <w:tmpl w:val="851AB018"/>
@@ -5472,7 +6905,7 @@
       </w:rPr>
     </w:lvl>
   </w:abstractNum>
-  <w:abstractNum w:abstractNumId="2" w15:restartNumberingAfterBreak="0">
+  <w:abstractNum w:abstractNumId="3" w15:restartNumberingAfterBreak="0">
     <w:nsid w:val="165B688D"/>
     <w:multiLevelType w:val="multilevel"/>
     <w:tmpl w:val="8FECCD50"/>
@@ -5585,7 +7018,7 @@
       </w:pPr>
     </w:lvl>
   </w:abstractNum>
-  <w:abstractNum w:abstractNumId="3" w15:restartNumberingAfterBreak="0">
+  <w:abstractNum w:abstractNumId="4" w15:restartNumberingAfterBreak="0">
     <w:nsid w:val="26164DD1"/>
     <w:multiLevelType w:val="hybridMultilevel"/>
     <w:tmpl w:val="1BAE2648"/>
@@ -5698,7 +7131,120 @@
       </w:rPr>
     </w:lvl>
   </w:abstractNum>
-  <w:abstractNum w:abstractNumId="4" w15:restartNumberingAfterBreak="0">
+  <w:abstractNum w:abstractNumId="5" w15:restartNumberingAfterBreak="0">
+    <w:nsid w:val="426737BF"/>
+    <w:multiLevelType w:val="hybridMultilevel"/>
+    <w:tmpl w:val="D2E2C844"/>
+    <w:lvl w:ilvl="0" w:tplc="10090001">
+      <w:start w:val="1"/>
+      <w:numFmt w:val="bullet"/>
+      <w:lvlText w:val=""/>
+      <w:lvlJc w:val="left"/>
+      <w:pPr>
+        <w:ind w:left="720" w:hanging="360"/>
+      </w:pPr>
+      <w:rPr>
+        <w:rFonts w:ascii="Symbol" w:hAnsi="Symbol" w:hint="default"/>
+      </w:rPr>
+    </w:lvl>
+    <w:lvl w:ilvl="1" w:tplc="10090003" w:tentative="1">
+      <w:start w:val="1"/>
+      <w:numFmt w:val="bullet"/>
+      <w:lvlText w:val="o"/>
+      <w:lvlJc w:val="left"/>
+      <w:pPr>
+        <w:ind w:left="1440" w:hanging="360"/>
+      </w:pPr>
+      <w:rPr>
+        <w:rFonts w:ascii="Courier New" w:hAnsi="Courier New" w:cs="Courier New" w:hint="default"/>
+      </w:rPr>
+    </w:lvl>
+    <w:lvl w:ilvl="2" w:tplc="10090005" w:tentative="1">
+      <w:start w:val="1"/>
+      <w:numFmt w:val="bullet"/>
+      <w:lvlText w:val=""/>
+      <w:lvlJc w:val="left"/>
+      <w:pPr>
+        <w:ind w:left="2160" w:hanging="360"/>
+      </w:pPr>
+      <w:rPr>
+        <w:rFonts w:ascii="Wingdings" w:hAnsi="Wingdings" w:hint="default"/>
+      </w:rPr>
+    </w:lvl>
+    <w:lvl w:ilvl="3" w:tplc="10090001" w:tentative="1">
+      <w:start w:val="1"/>
+      <w:numFmt w:val="bullet"/>
+      <w:lvlText w:val=""/>
+      <w:lvlJc w:val="left"/>
+      <w:pPr>
+        <w:ind w:left="2880" w:hanging="360"/>
+      </w:pPr>
+      <w:rPr>
+        <w:rFonts w:ascii="Symbol" w:hAnsi="Symbol" w:hint="default"/>
+      </w:rPr>
+    </w:lvl>
+    <w:lvl w:ilvl="4" w:tplc="10090003" w:tentative="1">
+      <w:start w:val="1"/>
+      <w:numFmt w:val="bullet"/>
+      <w:lvlText w:val="o"/>
+      <w:lvlJc w:val="left"/>
+      <w:pPr>
+        <w:ind w:left="3600" w:hanging="360"/>
+      </w:pPr>
+      <w:rPr>
+        <w:rFonts w:ascii="Courier New" w:hAnsi="Courier New" w:cs="Courier New" w:hint="default"/>
+      </w:rPr>
+    </w:lvl>
+    <w:lvl w:ilvl="5" w:tplc="10090005" w:tentative="1">
+      <w:start w:val="1"/>
+      <w:numFmt w:val="bullet"/>
+      <w:lvlText w:val=""/>
+      <w:lvlJc w:val="left"/>
+      <w:pPr>
+        <w:ind w:left="4320" w:hanging="360"/>
+      </w:pPr>
+      <w:rPr>
+        <w:rFonts w:ascii="Wingdings" w:hAnsi="Wingdings" w:hint="default"/>
+      </w:rPr>
+    </w:lvl>
+    <w:lvl w:ilvl="6" w:tplc="10090001" w:tentative="1">
+      <w:start w:val="1"/>
+      <w:numFmt w:val="bullet"/>
+      <w:lvlText w:val=""/>
+      <w:lvlJc w:val="left"/>
+      <w:pPr>
+        <w:ind w:left="5040" w:hanging="360"/>
+      </w:pPr>
+      <w:rPr>
+        <w:rFonts w:ascii="Symbol" w:hAnsi="Symbol" w:hint="default"/>
+      </w:rPr>
+    </w:lvl>
+    <w:lvl w:ilvl="7" w:tplc="10090003" w:tentative="1">
+      <w:start w:val="1"/>
+      <w:numFmt w:val="bullet"/>
+      <w:lvlText w:val="o"/>
+      <w:lvlJc w:val="left"/>
+      <w:pPr>
+        <w:ind w:left="5760" w:hanging="360"/>
+      </w:pPr>
+      <w:rPr>
+        <w:rFonts w:ascii="Courier New" w:hAnsi="Courier New" w:cs="Courier New" w:hint="default"/>
+      </w:rPr>
+    </w:lvl>
+    <w:lvl w:ilvl="8" w:tplc="10090005" w:tentative="1">
+      <w:start w:val="1"/>
+      <w:numFmt w:val="bullet"/>
+      <w:lvlText w:val=""/>
+      <w:lvlJc w:val="left"/>
+      <w:pPr>
+        <w:ind w:left="6480" w:hanging="360"/>
+      </w:pPr>
+      <w:rPr>
+        <w:rFonts w:ascii="Wingdings" w:hAnsi="Wingdings" w:hint="default"/>
+      </w:rPr>
+    </w:lvl>
+  </w:abstractNum>
+  <w:abstractNum w:abstractNumId="6" w15:restartNumberingAfterBreak="0">
     <w:nsid w:val="438F135E"/>
     <w:multiLevelType w:val="hybridMultilevel"/>
     <w:tmpl w:val="766462E4"/>
@@ -5811,7 +7357,7 @@
       </w:rPr>
     </w:lvl>
   </w:abstractNum>
-  <w:abstractNum w:abstractNumId="5" w15:restartNumberingAfterBreak="0">
+  <w:abstractNum w:abstractNumId="7" w15:restartNumberingAfterBreak="0">
     <w:nsid w:val="4AEE45B6"/>
     <w:multiLevelType w:val="hybridMultilevel"/>
     <w:tmpl w:val="30AC9116"/>
@@ -5924,7 +7470,120 @@
       </w:rPr>
     </w:lvl>
   </w:abstractNum>
-  <w:abstractNum w:abstractNumId="6" w15:restartNumberingAfterBreak="0">
+  <w:abstractNum w:abstractNumId="8" w15:restartNumberingAfterBreak="0">
+    <w:nsid w:val="4B954F02"/>
+    <w:multiLevelType w:val="hybridMultilevel"/>
+    <w:tmpl w:val="9EDAB8CA"/>
+    <w:lvl w:ilvl="0" w:tplc="10090001">
+      <w:start w:val="1"/>
+      <w:numFmt w:val="bullet"/>
+      <w:lvlText w:val=""/>
+      <w:lvlJc w:val="left"/>
+      <w:pPr>
+        <w:ind w:left="720" w:hanging="360"/>
+      </w:pPr>
+      <w:rPr>
+        <w:rFonts w:ascii="Symbol" w:hAnsi="Symbol" w:hint="default"/>
+      </w:rPr>
+    </w:lvl>
+    <w:lvl w:ilvl="1" w:tplc="10090003">
+      <w:start w:val="1"/>
+      <w:numFmt w:val="bullet"/>
+      <w:lvlText w:val="o"/>
+      <w:lvlJc w:val="left"/>
+      <w:pPr>
+        <w:ind w:left="1440" w:hanging="360"/>
+      </w:pPr>
+      <w:rPr>
+        <w:rFonts w:ascii="Courier New" w:hAnsi="Courier New" w:cs="Courier New" w:hint="default"/>
+      </w:rPr>
+    </w:lvl>
+    <w:lvl w:ilvl="2" w:tplc="10090005" w:tentative="1">
+      <w:start w:val="1"/>
+      <w:numFmt w:val="bullet"/>
+      <w:lvlText w:val=""/>
+      <w:lvlJc w:val="left"/>
+      <w:pPr>
+        <w:ind w:left="2160" w:hanging="360"/>
+      </w:pPr>
+      <w:rPr>
+        <w:rFonts w:ascii="Wingdings" w:hAnsi="Wingdings" w:hint="default"/>
+      </w:rPr>
+    </w:lvl>
+    <w:lvl w:ilvl="3" w:tplc="10090001" w:tentative="1">
+      <w:start w:val="1"/>
+      <w:numFmt w:val="bullet"/>
+      <w:lvlText w:val=""/>
+      <w:lvlJc w:val="left"/>
+      <w:pPr>
+        <w:ind w:left="2880" w:hanging="360"/>
+      </w:pPr>
+      <w:rPr>
+        <w:rFonts w:ascii="Symbol" w:hAnsi="Symbol" w:hint="default"/>
+      </w:rPr>
+    </w:lvl>
+    <w:lvl w:ilvl="4" w:tplc="10090003" w:tentative="1">
+      <w:start w:val="1"/>
+      <w:numFmt w:val="bullet"/>
+      <w:lvlText w:val="o"/>
+      <w:lvlJc w:val="left"/>
+      <w:pPr>
+        <w:ind w:left="3600" w:hanging="360"/>
+      </w:pPr>
+      <w:rPr>
+        <w:rFonts w:ascii="Courier New" w:hAnsi="Courier New" w:cs="Courier New" w:hint="default"/>
+      </w:rPr>
+    </w:lvl>
+    <w:lvl w:ilvl="5" w:tplc="10090005" w:tentative="1">
+      <w:start w:val="1"/>
+      <w:numFmt w:val="bullet"/>
+      <w:lvlText w:val=""/>
+      <w:lvlJc w:val="left"/>
+      <w:pPr>
+        <w:ind w:left="4320" w:hanging="360"/>
+      </w:pPr>
+      <w:rPr>
+        <w:rFonts w:ascii="Wingdings" w:hAnsi="Wingdings" w:hint="default"/>
+      </w:rPr>
+    </w:lvl>
+    <w:lvl w:ilvl="6" w:tplc="10090001" w:tentative="1">
+      <w:start w:val="1"/>
+      <w:numFmt w:val="bullet"/>
+      <w:lvlText w:val=""/>
+      <w:lvlJc w:val="left"/>
+      <w:pPr>
+        <w:ind w:left="5040" w:hanging="360"/>
+      </w:pPr>
+      <w:rPr>
+        <w:rFonts w:ascii="Symbol" w:hAnsi="Symbol" w:hint="default"/>
+      </w:rPr>
+    </w:lvl>
+    <w:lvl w:ilvl="7" w:tplc="10090003" w:tentative="1">
+      <w:start w:val="1"/>
+      <w:numFmt w:val="bullet"/>
+      <w:lvlText w:val="o"/>
+      <w:lvlJc w:val="left"/>
+      <w:pPr>
+        <w:ind w:left="5760" w:hanging="360"/>
+      </w:pPr>
+      <w:rPr>
+        <w:rFonts w:ascii="Courier New" w:hAnsi="Courier New" w:cs="Courier New" w:hint="default"/>
+      </w:rPr>
+    </w:lvl>
+    <w:lvl w:ilvl="8" w:tplc="10090005" w:tentative="1">
+      <w:start w:val="1"/>
+      <w:numFmt w:val="bullet"/>
+      <w:lvlText w:val=""/>
+      <w:lvlJc w:val="left"/>
+      <w:pPr>
+        <w:ind w:left="6480" w:hanging="360"/>
+      </w:pPr>
+      <w:rPr>
+        <w:rFonts w:ascii="Wingdings" w:hAnsi="Wingdings" w:hint="default"/>
+      </w:rPr>
+    </w:lvl>
+  </w:abstractNum>
+  <w:abstractNum w:abstractNumId="9" w15:restartNumberingAfterBreak="0">
     <w:nsid w:val="575056C4"/>
     <w:multiLevelType w:val="hybridMultilevel"/>
     <w:tmpl w:val="E62826E6"/>
@@ -6037,7 +7696,7 @@
       </w:rPr>
     </w:lvl>
   </w:abstractNum>
-  <w:abstractNum w:abstractNumId="7" w15:restartNumberingAfterBreak="0">
+  <w:abstractNum w:abstractNumId="10" w15:restartNumberingAfterBreak="0">
     <w:nsid w:val="5D7F193E"/>
     <w:multiLevelType w:val="hybridMultilevel"/>
     <w:tmpl w:val="1E34FEB6"/>
@@ -6150,7 +7809,120 @@
       </w:rPr>
     </w:lvl>
   </w:abstractNum>
-  <w:abstractNum w:abstractNumId="8" w15:restartNumberingAfterBreak="0">
+  <w:abstractNum w:abstractNumId="11" w15:restartNumberingAfterBreak="0">
+    <w:nsid w:val="62477AC9"/>
+    <w:multiLevelType w:val="hybridMultilevel"/>
+    <w:tmpl w:val="8FECE656"/>
+    <w:lvl w:ilvl="0" w:tplc="10090001">
+      <w:start w:val="1"/>
+      <w:numFmt w:val="bullet"/>
+      <w:lvlText w:val=""/>
+      <w:lvlJc w:val="left"/>
+      <w:pPr>
+        <w:ind w:left="720" w:hanging="360"/>
+      </w:pPr>
+      <w:rPr>
+        <w:rFonts w:ascii="Symbol" w:hAnsi="Symbol" w:hint="default"/>
+      </w:rPr>
+    </w:lvl>
+    <w:lvl w:ilvl="1" w:tplc="10090003">
+      <w:start w:val="1"/>
+      <w:numFmt w:val="bullet"/>
+      <w:lvlText w:val="o"/>
+      <w:lvlJc w:val="left"/>
+      <w:pPr>
+        <w:ind w:left="1440" w:hanging="360"/>
+      </w:pPr>
+      <w:rPr>
+        <w:rFonts w:ascii="Courier New" w:hAnsi="Courier New" w:cs="Courier New" w:hint="default"/>
+      </w:rPr>
+    </w:lvl>
+    <w:lvl w:ilvl="2" w:tplc="10090005" w:tentative="1">
+      <w:start w:val="1"/>
+      <w:numFmt w:val="bullet"/>
+      <w:lvlText w:val=""/>
+      <w:lvlJc w:val="left"/>
+      <w:pPr>
+        <w:ind w:left="2160" w:hanging="360"/>
+      </w:pPr>
+      <w:rPr>
+        <w:rFonts w:ascii="Wingdings" w:hAnsi="Wingdings" w:hint="default"/>
+      </w:rPr>
+    </w:lvl>
+    <w:lvl w:ilvl="3" w:tplc="10090001" w:tentative="1">
+      <w:start w:val="1"/>
+      <w:numFmt w:val="bullet"/>
+      <w:lvlText w:val=""/>
+      <w:lvlJc w:val="left"/>
+      <w:pPr>
+        <w:ind w:left="2880" w:hanging="360"/>
+      </w:pPr>
+      <w:rPr>
+        <w:rFonts w:ascii="Symbol" w:hAnsi="Symbol" w:hint="default"/>
+      </w:rPr>
+    </w:lvl>
+    <w:lvl w:ilvl="4" w:tplc="10090003" w:tentative="1">
+      <w:start w:val="1"/>
+      <w:numFmt w:val="bullet"/>
+      <w:lvlText w:val="o"/>
+      <w:lvlJc w:val="left"/>
+      <w:pPr>
+        <w:ind w:left="3600" w:hanging="360"/>
+      </w:pPr>
+      <w:rPr>
+        <w:rFonts w:ascii="Courier New" w:hAnsi="Courier New" w:cs="Courier New" w:hint="default"/>
+      </w:rPr>
+    </w:lvl>
+    <w:lvl w:ilvl="5" w:tplc="10090005" w:tentative="1">
+      <w:start w:val="1"/>
+      <w:numFmt w:val="bullet"/>
+      <w:lvlText w:val=""/>
+      <w:lvlJc w:val="left"/>
+      <w:pPr>
+        <w:ind w:left="4320" w:hanging="360"/>
+      </w:pPr>
+      <w:rPr>
+        <w:rFonts w:ascii="Wingdings" w:hAnsi="Wingdings" w:hint="default"/>
+      </w:rPr>
+    </w:lvl>
+    <w:lvl w:ilvl="6" w:tplc="10090001" w:tentative="1">
+      <w:start w:val="1"/>
+      <w:numFmt w:val="bullet"/>
+      <w:lvlText w:val=""/>
+      <w:lvlJc w:val="left"/>
+      <w:pPr>
+        <w:ind w:left="5040" w:hanging="360"/>
+      </w:pPr>
+      <w:rPr>
+        <w:rFonts w:ascii="Symbol" w:hAnsi="Symbol" w:hint="default"/>
+      </w:rPr>
+    </w:lvl>
+    <w:lvl w:ilvl="7" w:tplc="10090003" w:tentative="1">
+      <w:start w:val="1"/>
+      <w:numFmt w:val="bullet"/>
+      <w:lvlText w:val="o"/>
+      <w:lvlJc w:val="left"/>
+      <w:pPr>
+        <w:ind w:left="5760" w:hanging="360"/>
+      </w:pPr>
+      <w:rPr>
+        <w:rFonts w:ascii="Courier New" w:hAnsi="Courier New" w:cs="Courier New" w:hint="default"/>
+      </w:rPr>
+    </w:lvl>
+    <w:lvl w:ilvl="8" w:tplc="10090005" w:tentative="1">
+      <w:start w:val="1"/>
+      <w:numFmt w:val="bullet"/>
+      <w:lvlText w:val=""/>
+      <w:lvlJc w:val="left"/>
+      <w:pPr>
+        <w:ind w:left="6480" w:hanging="360"/>
+      </w:pPr>
+      <w:rPr>
+        <w:rFonts w:ascii="Wingdings" w:hAnsi="Wingdings" w:hint="default"/>
+      </w:rPr>
+    </w:lvl>
+  </w:abstractNum>
+  <w:abstractNum w:abstractNumId="12" w15:restartNumberingAfterBreak="0">
     <w:nsid w:val="6F9024F1"/>
     <w:multiLevelType w:val="multilevel"/>
     <w:tmpl w:val="B9D0D952"/>
@@ -6263,7 +8035,120 @@
       </w:pPr>
     </w:lvl>
   </w:abstractNum>
-  <w:abstractNum w:abstractNumId="9" w15:restartNumberingAfterBreak="0">
+  <w:abstractNum w:abstractNumId="13" w15:restartNumberingAfterBreak="0">
+    <w:nsid w:val="7B4D7979"/>
+    <w:multiLevelType w:val="hybridMultilevel"/>
+    <w:tmpl w:val="EC7001EA"/>
+    <w:lvl w:ilvl="0" w:tplc="10090001">
+      <w:start w:val="1"/>
+      <w:numFmt w:val="bullet"/>
+      <w:lvlText w:val=""/>
+      <w:lvlJc w:val="left"/>
+      <w:pPr>
+        <w:ind w:left="720" w:hanging="360"/>
+      </w:pPr>
+      <w:rPr>
+        <w:rFonts w:ascii="Symbol" w:hAnsi="Symbol" w:hint="default"/>
+      </w:rPr>
+    </w:lvl>
+    <w:lvl w:ilvl="1" w:tplc="10090003">
+      <w:start w:val="1"/>
+      <w:numFmt w:val="bullet"/>
+      <w:lvlText w:val="o"/>
+      <w:lvlJc w:val="left"/>
+      <w:pPr>
+        <w:ind w:left="1440" w:hanging="360"/>
+      </w:pPr>
+      <w:rPr>
+        <w:rFonts w:ascii="Courier New" w:hAnsi="Courier New" w:cs="Courier New" w:hint="default"/>
+      </w:rPr>
+    </w:lvl>
+    <w:lvl w:ilvl="2" w:tplc="10090005">
+      <w:start w:val="1"/>
+      <w:numFmt w:val="bullet"/>
+      <w:lvlText w:val=""/>
+      <w:lvlJc w:val="left"/>
+      <w:pPr>
+        <w:ind w:left="2160" w:hanging="360"/>
+      </w:pPr>
+      <w:rPr>
+        <w:rFonts w:ascii="Wingdings" w:hAnsi="Wingdings" w:hint="default"/>
+      </w:rPr>
+    </w:lvl>
+    <w:lvl w:ilvl="3" w:tplc="10090001" w:tentative="1">
+      <w:start w:val="1"/>
+      <w:numFmt w:val="bullet"/>
+      <w:lvlText w:val=""/>
+      <w:lvlJc w:val="left"/>
+      <w:pPr>
+        <w:ind w:left="2880" w:hanging="360"/>
+      </w:pPr>
+      <w:rPr>
+        <w:rFonts w:ascii="Symbol" w:hAnsi="Symbol" w:hint="default"/>
+      </w:rPr>
+    </w:lvl>
+    <w:lvl w:ilvl="4" w:tplc="10090003" w:tentative="1">
+      <w:start w:val="1"/>
+      <w:numFmt w:val="bullet"/>
+      <w:lvlText w:val="o"/>
+      <w:lvlJc w:val="left"/>
+      <w:pPr>
+        <w:ind w:left="3600" w:hanging="360"/>
+      </w:pPr>
+      <w:rPr>
+        <w:rFonts w:ascii="Courier New" w:hAnsi="Courier New" w:cs="Courier New" w:hint="default"/>
+      </w:rPr>
+    </w:lvl>
+    <w:lvl w:ilvl="5" w:tplc="10090005" w:tentative="1">
+      <w:start w:val="1"/>
+      <w:numFmt w:val="bullet"/>
+      <w:lvlText w:val=""/>
+      <w:lvlJc w:val="left"/>
+      <w:pPr>
+        <w:ind w:left="4320" w:hanging="360"/>
+      </w:pPr>
+      <w:rPr>
+        <w:rFonts w:ascii="Wingdings" w:hAnsi="Wingdings" w:hint="default"/>
+      </w:rPr>
+    </w:lvl>
+    <w:lvl w:ilvl="6" w:tplc="10090001" w:tentative="1">
+      <w:start w:val="1"/>
+      <w:numFmt w:val="bullet"/>
+      <w:lvlText w:val=""/>
+      <w:lvlJc w:val="left"/>
+      <w:pPr>
+        <w:ind w:left="5040" w:hanging="360"/>
+      </w:pPr>
+      <w:rPr>
+        <w:rFonts w:ascii="Symbol" w:hAnsi="Symbol" w:hint="default"/>
+      </w:rPr>
+    </w:lvl>
+    <w:lvl w:ilvl="7" w:tplc="10090003" w:tentative="1">
+      <w:start w:val="1"/>
+      <w:numFmt w:val="bullet"/>
+      <w:lvlText w:val="o"/>
+      <w:lvlJc w:val="left"/>
+      <w:pPr>
+        <w:ind w:left="5760" w:hanging="360"/>
+      </w:pPr>
+      <w:rPr>
+        <w:rFonts w:ascii="Courier New" w:hAnsi="Courier New" w:cs="Courier New" w:hint="default"/>
+      </w:rPr>
+    </w:lvl>
+    <w:lvl w:ilvl="8" w:tplc="10090005" w:tentative="1">
+      <w:start w:val="1"/>
+      <w:numFmt w:val="bullet"/>
+      <w:lvlText w:val=""/>
+      <w:lvlJc w:val="left"/>
+      <w:pPr>
+        <w:ind w:left="6480" w:hanging="360"/>
+      </w:pPr>
+      <w:rPr>
+        <w:rFonts w:ascii="Wingdings" w:hAnsi="Wingdings" w:hint="default"/>
+      </w:rPr>
+    </w:lvl>
+  </w:abstractNum>
+  <w:abstractNum w:abstractNumId="14" w15:restartNumberingAfterBreak="0">
     <w:nsid w:val="7ECB0329"/>
     <w:multiLevelType w:val="multilevel"/>
     <w:tmpl w:val="D24C4C9A"/>
@@ -6377,10 +8262,10 @@
     </w:lvl>
   </w:abstractNum>
   <w:num w:numId="1" w16cid:durableId="1010716177">
-    <w:abstractNumId w:val="2"/>
+    <w:abstractNumId w:val="3"/>
   </w:num>
   <w:num w:numId="2" w16cid:durableId="339041935">
-    <w:abstractNumId w:val="9"/>
+    <w:abstractNumId w:val="14"/>
     <w:lvlOverride w:ilvl="0">
       <w:lvl w:ilvl="0">
         <w:numFmt w:val="decimal"/>
@@ -6390,7 +8275,7 @@
     </w:lvlOverride>
   </w:num>
   <w:num w:numId="3" w16cid:durableId="1876186755">
-    <w:abstractNumId w:val="8"/>
+    <w:abstractNumId w:val="12"/>
     <w:lvlOverride w:ilvl="0">
       <w:lvl w:ilvl="0">
         <w:numFmt w:val="decimal"/>
@@ -6400,25 +8285,40 @@
     </w:lvlOverride>
   </w:num>
   <w:num w:numId="4" w16cid:durableId="1444416427">
+    <w:abstractNumId w:val="10"/>
+  </w:num>
+  <w:num w:numId="5" w16cid:durableId="992874505">
     <w:abstractNumId w:val="7"/>
   </w:num>
-  <w:num w:numId="5" w16cid:durableId="992874505">
+  <w:num w:numId="6" w16cid:durableId="1026756492">
+    <w:abstractNumId w:val="4"/>
+  </w:num>
+  <w:num w:numId="7" w16cid:durableId="1965236734">
+    <w:abstractNumId w:val="6"/>
+  </w:num>
+  <w:num w:numId="8" w16cid:durableId="185600991">
+    <w:abstractNumId w:val="2"/>
+  </w:num>
+  <w:num w:numId="9" w16cid:durableId="1462265542">
+    <w:abstractNumId w:val="1"/>
+  </w:num>
+  <w:num w:numId="10" w16cid:durableId="67655424">
+    <w:abstractNumId w:val="9"/>
+  </w:num>
+  <w:num w:numId="11" w16cid:durableId="315304864">
     <w:abstractNumId w:val="5"/>
   </w:num>
-  <w:num w:numId="6" w16cid:durableId="1026756492">
-    <w:abstractNumId w:val="3"/>
-  </w:num>
-  <w:num w:numId="7" w16cid:durableId="1965236734">
-    <w:abstractNumId w:val="4"/>
-  </w:num>
-  <w:num w:numId="8" w16cid:durableId="185600991">
-    <w:abstractNumId w:val="1"/>
-  </w:num>
-  <w:num w:numId="9" w16cid:durableId="1462265542">
+  <w:num w:numId="12" w16cid:durableId="313989531">
     <w:abstractNumId w:val="0"/>
   </w:num>
-  <w:num w:numId="10" w16cid:durableId="67655424">
-    <w:abstractNumId w:val="6"/>
+  <w:num w:numId="13" w16cid:durableId="1667006177">
+    <w:abstractNumId w:val="11"/>
+  </w:num>
+  <w:num w:numId="14" w16cid:durableId="906188877">
+    <w:abstractNumId w:val="8"/>
+  </w:num>
+  <w:num w:numId="15" w16cid:durableId="759328591">
+    <w:abstractNumId w:val="13"/>
   </w:num>
 </w:numbering>
 </file>

</xml_diff>

<commit_message>
Chapter 3 - Completely Bulleted
We have now set up Chapter 3 - Just need to write it out. Later today or tomorrow?
</commit_message>
<xml_diff>
--- a/Thesis.docx
+++ b/Thesis.docx
@@ -131,25 +131,7 @@
           <w:lang w:eastAsia="en-CA"/>
         </w:rPr>
         <w:br/>
-        <w:t>(</w:t>
-      </w:r>
-      <w:proofErr w:type="spellStart"/>
-      <w:r>
-        <w:rPr>
-          <w:rFonts w:eastAsia="Times New Roman" w:cs="Times New Roman"/>
-          <w:szCs w:val="24"/>
-          <w:lang w:eastAsia="en-CA"/>
-        </w:rPr>
-        <w:t>QuTIP</w:t>
-      </w:r>
-      <w:proofErr w:type="spellEnd"/>
-      <w:r>
-        <w:rPr>
-          <w:rFonts w:eastAsia="Times New Roman" w:cs="Times New Roman"/>
-          <w:szCs w:val="24"/>
-          <w:lang w:eastAsia="en-CA"/>
-        </w:rPr>
-        <w:t xml:space="preserve"> Edition)</w:t>
+        <w:t>(QuTIP Edition)</w:t>
       </w:r>
     </w:p>
     <w:p>
@@ -574,27 +556,7 @@
           <w:szCs w:val="24"/>
           <w:lang w:eastAsia="en-CA"/>
         </w:rPr>
-        <w:t xml:space="preserve"> </w:t>
-      </w:r>
-      <w:proofErr w:type="gramStart"/>
-      <w:r>
-        <w:rPr>
-          <w:rFonts w:eastAsia="Times New Roman" w:cs="Times New Roman"/>
-          <w:color w:val="000000"/>
-          <w:szCs w:val="24"/>
-          <w:lang w:eastAsia="en-CA"/>
-        </w:rPr>
-        <w:t>interactions, when</w:t>
-      </w:r>
-      <w:proofErr w:type="gramEnd"/>
-      <w:r>
-        <w:rPr>
-          <w:rFonts w:eastAsia="Times New Roman" w:cs="Times New Roman"/>
-          <w:color w:val="000000"/>
-          <w:szCs w:val="24"/>
-          <w:lang w:eastAsia="en-CA"/>
-        </w:rPr>
-        <w:t xml:space="preserve"> the photons are highly mobile and will withstand external interactions. This has another consequence, in that it is difficult to create nonlinear gates, especially when most optical tools are linear in nature. To remedy </w:t>
+        <w:t xml:space="preserve"> interactions, when the photons are highly mobile and will withstand external interactions. This has another consequence, in that it is difficult to create nonlinear gates, especially when most optical tools are linear in nature. To remedy </w:t>
       </w:r>
       <w:r>
         <w:rPr>
@@ -630,27 +592,7 @@
           <w:szCs w:val="24"/>
           <w:lang w:eastAsia="en-CA"/>
         </w:rPr>
-        <w:t xml:space="preserve"> combined efforts of </w:t>
-      </w:r>
-      <w:proofErr w:type="spellStart"/>
-      <w:r>
-        <w:rPr>
-          <w:rFonts w:eastAsia="Times New Roman" w:cs="Times New Roman"/>
-          <w:color w:val="000000"/>
-          <w:szCs w:val="24"/>
-          <w:lang w:eastAsia="en-CA"/>
-        </w:rPr>
-        <w:t>Knill</w:t>
-      </w:r>
-      <w:proofErr w:type="spellEnd"/>
-      <w:r>
-        <w:rPr>
-          <w:rFonts w:eastAsia="Times New Roman" w:cs="Times New Roman"/>
-          <w:color w:val="000000"/>
-          <w:szCs w:val="24"/>
-          <w:lang w:eastAsia="en-CA"/>
-        </w:rPr>
-        <w:t>, Laflamme, and Milburn; the KLM/linear optical quantum computing (LOQC) was born; and it seeks to make optical quantum computing a reality. </w:t>
+        <w:t xml:space="preserve"> combined efforts of Knill, Laflamme, and Milburn; the KLM/linear optical quantum computing (LOQC) was born; and it seeks to make optical quantum computing a reality. </w:t>
       </w:r>
     </w:p>
     <w:p>
@@ -1226,19 +1168,13 @@
         <w:t xml:space="preserve">to replicate this event. An account </w:t>
       </w:r>
       <w:r>
-        <w:t xml:space="preserve">considering the object measured – the photon, how the object is produced – the quantum dot, and the experimental setup – the </w:t>
-      </w:r>
-      <w:r>
-        <w:t xml:space="preserve">double </w:t>
-      </w:r>
-      <w:r>
-        <w:t>unbalanced Mach-Zehnder interferometer</w:t>
-      </w:r>
-      <w:r>
-        <w:t xml:space="preserve"> will be provided in chapter </w:t>
-      </w:r>
-      <w:r>
-        <w:t>two</w:t>
+        <w:t>considering the object measured – the photon</w:t>
+      </w:r>
+      <w:r>
+        <w:t xml:space="preserve"> and </w:t>
+      </w:r>
+      <w:r>
+        <w:t>how the object is produced – the quantum dot</w:t>
       </w:r>
       <w:r>
         <w:t>. Along with this</w:t>
@@ -1271,15 +1207,7 @@
         <w:t>to generate results</w:t>
       </w:r>
       <w:r>
-        <w:t xml:space="preserve"> – the </w:t>
-      </w:r>
-      <w:proofErr w:type="spellStart"/>
-      <w:r>
-        <w:t>Linblad</w:t>
-      </w:r>
-      <w:proofErr w:type="spellEnd"/>
-      <w:r>
-        <w:t xml:space="preserve"> Master Equation. </w:t>
+        <w:t xml:space="preserve"> – the Linblad Master Equation. </w:t>
       </w:r>
       <w:r>
         <w:t>Finally in the fourth and fifth chapters</w:t>
@@ -1821,15 +1749,7 @@
         <w:spacing w:line="480" w:lineRule="auto"/>
       </w:pPr>
       <w:r>
-        <w:t>We have two as the index over ‘</w:t>
-      </w:r>
-      <w:proofErr w:type="spellStart"/>
-      <w:r>
-        <w:t>i</w:t>
-      </w:r>
-      <w:proofErr w:type="spellEnd"/>
-      <w:r>
-        <w:t>’ is {1,2}. This gives us two first order ordinary differential equations with respect to the complex amplitudes.</w:t>
+        <w:t>We have two as the index over ‘i’ is {1,2}. This gives us two first order ordinary differential equations with respect to the complex amplitudes.</w:t>
       </w:r>
     </w:p>
     <w:p>
@@ -1950,13 +1870,8 @@
         <w:spacing w:line="480" w:lineRule="auto"/>
       </w:pPr>
       <w:r>
-        <w:t xml:space="preserve">Wherein the following term is defined as the matrix element </w:t>
-      </w:r>
-      <w:proofErr w:type="spellStart"/>
-      <w:r>
-        <w:t>mu_ij</w:t>
-      </w:r>
-      <w:proofErr w:type="spellEnd"/>
+        <w:t>Wherein the following term is defined as the matrix element mu_ij</w:t>
+      </w:r>
       <w:r>
         <w:t>:</w:t>
       </w:r>
@@ -2037,15 +1952,7 @@
         <w:spacing w:line="480" w:lineRule="auto"/>
       </w:pPr>
       <w:r>
-        <w:t xml:space="preserve">Wherein the Rabi </w:t>
-      </w:r>
-      <w:proofErr w:type="spellStart"/>
-      <w:r>
-        <w:t>frequence</w:t>
-      </w:r>
-      <w:proofErr w:type="spellEnd"/>
-      <w:r>
-        <w:t xml:space="preserve"> is defined as:</w:t>
+        <w:t>Wherein the Rabi frequence is defined as:</w:t>
       </w:r>
     </w:p>
     <w:p>
@@ -2120,15 +2027,7 @@
         <w:spacing w:line="480" w:lineRule="auto"/>
       </w:pPr>
       <w:r>
-        <w:t xml:space="preserve">This solution is clearly oscillatory. Notice that the frequency of oscillation is </w:t>
-      </w:r>
-      <w:proofErr w:type="spellStart"/>
-      <w:r>
-        <w:t>omega_R</w:t>
-      </w:r>
-      <w:proofErr w:type="spellEnd"/>
-      <w:r>
-        <w:t>/2pi, this is the frequency at which the electron populations oscillate from the excited to ground states. This is an astounding result, but suppose we were to consider more realistic parameters. What would that look like?</w:t>
+        <w:t>This solution is clearly oscillatory. Notice that the frequency of oscillation is omega_R/2pi, this is the frequency at which the electron populations oscillate from the excited to ground states. This is an astounding result, but suppose we were to consider more realistic parameters. What would that look like?</w:t>
       </w:r>
     </w:p>
     <w:p>
@@ -2221,15 +2120,7 @@
       </w:pPr>
       <w:r>
         <w:tab/>
-        <w:t xml:space="preserve">It is interesting to note that while </w:t>
-      </w:r>
-      <w:proofErr w:type="gramStart"/>
-      <w:r>
-        <w:t>these phenomenon</w:t>
-      </w:r>
-      <w:proofErr w:type="gramEnd"/>
-      <w:r>
-        <w:t xml:space="preserve"> are (to my knowledge) unrelated, there is a way to relate the two in an equation:</w:t>
+        <w:t>It is interesting to note that while these phenomenon are (to my knowledge) unrelated, there is a way to relate the two in an equation:</w:t>
       </w:r>
     </w:p>
     <w:p>
@@ -2254,21 +2145,8 @@
       <w:pPr>
         <w:spacing w:line="480" w:lineRule="auto"/>
       </w:pPr>
-      <w:proofErr w:type="spellStart"/>
-      <w:r>
-        <w:t>Whereing</w:t>
-      </w:r>
-      <w:proofErr w:type="spellEnd"/>
-      <w:r>
-        <w:t xml:space="preserve"> T_2star is called the overall </w:t>
-      </w:r>
-      <w:proofErr w:type="gramStart"/>
-      <w:r>
-        <w:t>decoherence, and</w:t>
-      </w:r>
-      <w:proofErr w:type="gramEnd"/>
-      <w:r>
-        <w:t xml:space="preserve"> is considered the overall dephasing of the system. Given this, we can now </w:t>
+      <w:r>
+        <w:t xml:space="preserve">Whereing T_2star is called the overall decoherence, and is considered the overall dephasing of the system. Given this, we can now </w:t>
       </w:r>
       <w:r>
         <w:t xml:space="preserve">modify equation, to include damping effects. </w:t>
@@ -2401,19 +2279,11 @@
         </w:rPr>
         <w:t xml:space="preserve">While it is understood that Rabi oscillations </w:t>
       </w:r>
-      <w:proofErr w:type="gramStart"/>
-      <w:r>
-        <w:rPr>
-          <w:szCs w:val="24"/>
-        </w:rPr>
-        <w:t>As</w:t>
-      </w:r>
-      <w:proofErr w:type="gramEnd"/>
-      <w:r>
-        <w:rPr>
-          <w:szCs w:val="24"/>
-        </w:rPr>
-        <w:t xml:space="preserve"> electron populations oscillate between the ground and </w:t>
+      <w:r>
+        <w:rPr>
+          <w:szCs w:val="24"/>
+        </w:rPr>
+        <w:t xml:space="preserve">As electron populations oscillate between the ground and </w:t>
       </w:r>
       <w:r>
         <w:rPr>
@@ -2712,64 +2582,94 @@
         <w:t xml:space="preserve"> with photons out of N segment</w:t>
       </w:r>
       <w:r>
-        <w:t xml:space="preserve">s. Wherein </w:t>
-      </w:r>
-      <w:proofErr w:type="gramStart"/>
-      <w:r>
-        <w:t>N-n</w:t>
-      </w:r>
-      <w:proofErr w:type="gramEnd"/>
-      <w:r>
-        <w:t xml:space="preserve"> represents the number of segments with zero photons. We then multiply this by the probability of n successes, </w:t>
-      </w:r>
-      <w:proofErr w:type="spellStart"/>
-      <w:r>
-        <w:t>i.e</w:t>
-      </w:r>
-      <w:proofErr w:type="spellEnd"/>
+        <w:t>s. Wherein N-n represents the number of segments with zero photons. We then multiply this by the probability of n successes, i.e p^n, and n-N failures, i.e. (1-p)^N-n. The entirety of this product gives us the probability of finding n segments containing one photon. (</w:t>
+      </w:r>
+      <w:r>
+        <w:rPr>
+          <w:color w:val="00B050"/>
+        </w:rPr>
+        <w:t>Include a better understanding of the binomial distribution?</w:t>
+      </w:r>
+      <w:r>
+        <w:t>) We can rewrite this by considering the average number of photons within a beam of length L (</w:t>
+      </w:r>
+      <w:r>
+        <w:rPr>
+          <w:color w:val="00B050"/>
+        </w:rPr>
+        <w:t>Include explanation of average photons?</w:t>
+      </w:r>
+      <w:r>
+        <w:t>):</w:t>
+      </w:r>
+    </w:p>
+    <w:p>
+      <w:pPr>
+        <w:spacing w:line="480" w:lineRule="auto"/>
+        <w:jc w:val="center"/>
+      </w:pPr>
+      <w:r>
+        <w:t>(</w:t>
+      </w:r>
+      <w:r>
+        <w:rPr>
+          <w:color w:val="0070C0"/>
+        </w:rPr>
+        <w:t>Equation</w:t>
+      </w:r>
+      <w:r>
+        <w:t>)</w:t>
+      </w:r>
+    </w:p>
+    <w:p>
+      <w:pPr>
+        <w:spacing w:line="480" w:lineRule="auto"/>
+      </w:pPr>
+      <w:r>
+        <w:t>As N is taken to be infinitely large, we can then use Stirling’s approximation,(</w:t>
+      </w:r>
+      <w:r>
+        <w:rPr>
+          <w:color w:val="0070C0"/>
+        </w:rPr>
+        <w:t>The approximation</w:t>
+      </w:r>
+      <w:r>
+        <w:t>)</w:t>
+      </w:r>
+      <w:r>
+        <w:t>, which we can break into two parts:</w:t>
+      </w:r>
+    </w:p>
+    <w:p>
+      <w:pPr>
+        <w:spacing w:line="480" w:lineRule="auto"/>
+        <w:ind w:left="360"/>
+      </w:pPr>
+      <w:r>
+        <w:t>Part 1: (</w:t>
+      </w:r>
+      <w:r>
+        <w:rPr>
+          <w:color w:val="0070C0"/>
+        </w:rPr>
+        <w:t>Equation</w:t>
+      </w:r>
+      <w:r>
+        <w:t>)</w:t>
+      </w:r>
+    </w:p>
+    <w:p>
+      <w:pPr>
+        <w:spacing w:line="480" w:lineRule="auto"/>
+        <w:ind w:left="360"/>
+      </w:pPr>
+      <w:r>
+        <w:t>Part 2:</w:t>
+      </w:r>
       <w:r>
         <w:t xml:space="preserve"> </w:t>
       </w:r>
-      <w:proofErr w:type="spellStart"/>
-      <w:r>
-        <w:t>p^n</w:t>
-      </w:r>
-      <w:proofErr w:type="spellEnd"/>
-      <w:r>
-        <w:t>, and n-N failures, i.e. (1-</w:t>
-      </w:r>
-      <w:proofErr w:type="gramStart"/>
-      <w:r>
-        <w:t>p)^</w:t>
-      </w:r>
-      <w:proofErr w:type="gramEnd"/>
-      <w:r>
-        <w:t>N-n. The entirety of this product gives us the probability of finding n segments containing one photon. (</w:t>
-      </w:r>
-      <w:r>
-        <w:rPr>
-          <w:color w:val="00B050"/>
-        </w:rPr>
-        <w:t>Include a better understanding of the binomial distribution?</w:t>
-      </w:r>
-      <w:r>
-        <w:t>) We can rewrite this by considering the average number of photons within a beam of length L (</w:t>
-      </w:r>
-      <w:r>
-        <w:rPr>
-          <w:color w:val="00B050"/>
-        </w:rPr>
-        <w:t>Include explanation of average photons?</w:t>
-      </w:r>
-      <w:r>
-        <w:t>):</w:t>
-      </w:r>
-    </w:p>
-    <w:p>
-      <w:pPr>
-        <w:spacing w:line="480" w:lineRule="auto"/>
-        <w:jc w:val="center"/>
-      </w:pPr>
       <w:r>
         <w:t>(</w:t>
       </w:r>
@@ -2788,73 +2688,6 @@
         <w:spacing w:line="480" w:lineRule="auto"/>
       </w:pPr>
       <w:r>
-        <w:t xml:space="preserve">As N is taken to be infinitely large, we can then use Stirling’s </w:t>
-      </w:r>
-      <w:proofErr w:type="gramStart"/>
-      <w:r>
-        <w:t>approximation,(</w:t>
-      </w:r>
-      <w:proofErr w:type="gramEnd"/>
-      <w:r>
-        <w:rPr>
-          <w:color w:val="0070C0"/>
-        </w:rPr>
-        <w:t>The approximation</w:t>
-      </w:r>
-      <w:r>
-        <w:t>)</w:t>
-      </w:r>
-      <w:r>
-        <w:t>, which we can break into two parts:</w:t>
-      </w:r>
-    </w:p>
-    <w:p>
-      <w:pPr>
-        <w:spacing w:line="480" w:lineRule="auto"/>
-        <w:ind w:left="360"/>
-      </w:pPr>
-      <w:r>
-        <w:t>Part 1: (</w:t>
-      </w:r>
-      <w:r>
-        <w:rPr>
-          <w:color w:val="0070C0"/>
-        </w:rPr>
-        <w:t>Equation</w:t>
-      </w:r>
-      <w:r>
-        <w:t>)</w:t>
-      </w:r>
-    </w:p>
-    <w:p>
-      <w:pPr>
-        <w:spacing w:line="480" w:lineRule="auto"/>
-        <w:ind w:left="360"/>
-      </w:pPr>
-      <w:r>
-        <w:t>Part 2:</w:t>
-      </w:r>
-      <w:r>
-        <w:t xml:space="preserve"> </w:t>
-      </w:r>
-      <w:r>
-        <w:t>(</w:t>
-      </w:r>
-      <w:r>
-        <w:rPr>
-          <w:color w:val="0070C0"/>
-        </w:rPr>
-        <w:t>Equation</w:t>
-      </w:r>
-      <w:r>
-        <w:t>)</w:t>
-      </w:r>
-    </w:p>
-    <w:p>
-      <w:pPr>
-        <w:spacing w:line="480" w:lineRule="auto"/>
-      </w:pPr>
-      <w:r>
         <w:t>We can take what we have above to rewrite equation _ a:</w:t>
       </w:r>
     </w:p>
@@ -2863,15 +2696,7 @@
         <w:spacing w:line="480" w:lineRule="auto"/>
       </w:pPr>
       <w:r>
-        <w:t>The resultant equation is used to define a Poisson distribution. We can take special note of how this equation is characterized by the mean n-</w:t>
-      </w:r>
-      <w:proofErr w:type="gramStart"/>
-      <w:r>
-        <w:t>bar,</w:t>
-      </w:r>
-      <w:proofErr w:type="gramEnd"/>
-      <w:r>
-        <w:t xml:space="preserve"> this is unique to a Poisson distribution. In fact, the standard deviation is given as follows:</w:t>
+        <w:t>The resultant equation is used to define a Poisson distribution. We can take special note of how this equation is characterized by the mean n-bar, this is unique to a Poisson distribution. In fact, the standard deviation is given as follows:</w:t>
       </w:r>
     </w:p>
     <w:p>
@@ -3381,16 +3206,8 @@
           <w:szCs w:val="24"/>
         </w:rPr>
         <w:tab/>
-        <w:t xml:space="preserve">Something that came at quite the surprise is that the history of the quantum dot is quite recent, especially in consideration to my own birth year in 1992. First synthesized by Alexey </w:t>
-      </w:r>
-      <w:proofErr w:type="spellStart"/>
-      <w:r>
-        <w:rPr>
-          <w:szCs w:val="24"/>
-        </w:rPr>
-        <w:t>Ekimov</w:t>
-      </w:r>
-      <w:proofErr w:type="spellEnd"/>
+        <w:t>Something that came at quite the surprise is that the history of the quantum dot is quite recent, especially in consideration to my own birth year in 1992. First synthesized by Alexey Ekimov</w:t>
+      </w:r>
       <w:r>
         <w:rPr>
           <w:szCs w:val="24"/>
@@ -3426,55 +3243,13 @@
         <w:rPr>
           <w:szCs w:val="24"/>
         </w:rPr>
-        <w:t>This quantum dot was created via the placement of a semiconductor within a glass matrix. The semiconductor used was lead (II) sulfide (</w:t>
-      </w:r>
-      <w:proofErr w:type="spellStart"/>
-      <w:r>
-        <w:rPr>
-          <w:szCs w:val="24"/>
-        </w:rPr>
-        <w:t>PbS</w:t>
-      </w:r>
-      <w:proofErr w:type="spellEnd"/>
-      <w:r>
-        <w:rPr>
-          <w:szCs w:val="24"/>
-        </w:rPr>
-        <w:t xml:space="preserve">), and it was noticed that while bulk </w:t>
-      </w:r>
-      <w:proofErr w:type="spellStart"/>
-      <w:r>
-        <w:rPr>
-          <w:szCs w:val="24"/>
-        </w:rPr>
-        <w:t>PbS</w:t>
-      </w:r>
-      <w:proofErr w:type="spellEnd"/>
-      <w:r>
-        <w:rPr>
-          <w:szCs w:val="24"/>
-        </w:rPr>
-        <w:t xml:space="preserve"> is black, the nanocrystal exhibited an array of colours that were dependent on the size of the crystal. Moreso, it was noticed that as the crystal decreased in size, the colour shifted from red to blue – a sort of blue shifting. These findings were surprising and interesting, however the language for understanding this was not </w:t>
-      </w:r>
-      <w:r>
-        <w:rPr>
-          <w:szCs w:val="24"/>
-        </w:rPr>
-        <w:t xml:space="preserve">given until 1982 by Alexander </w:t>
-      </w:r>
-      <w:proofErr w:type="spellStart"/>
-      <w:r>
-        <w:rPr>
-          <w:szCs w:val="24"/>
-        </w:rPr>
-        <w:t>Efros</w:t>
-      </w:r>
-      <w:proofErr w:type="spellEnd"/>
-      <w:r>
-        <w:rPr>
-          <w:szCs w:val="24"/>
-        </w:rPr>
-        <w:t xml:space="preserve">. We will also consider a theoretical explanation for the quantum dot which will follow below; however, we will first consider the general properties of the quantum dot. </w:t>
+        <w:t xml:space="preserve">This quantum dot was created via the placement of a semiconductor within a glass matrix. The semiconductor used was lead (II) sulfide (PbS), and it was noticed that while bulk PbS is black, the nanocrystal exhibited an array of colours that were dependent on the size of the crystal. Moreso, it was noticed that as the crystal decreased in size, the colour shifted from red to blue – a sort of blue shifting. These findings were surprising and interesting, however the language for understanding this was not </w:t>
+      </w:r>
+      <w:r>
+        <w:rPr>
+          <w:szCs w:val="24"/>
+        </w:rPr>
+        <w:t xml:space="preserve">given until 1982 by Alexander Efros. We will also consider a theoretical explanation for the quantum dot which will follow below; however, we will first consider the general properties of the quantum dot. </w:t>
       </w:r>
     </w:p>
     <w:p>
@@ -3879,19 +3654,8 @@
           <w:szCs w:val="24"/>
           <w:lang w:eastAsia="en-CA"/>
         </w:rPr>
-        <w:t xml:space="preserve"> and undergo two </w:t>
-      </w:r>
-      <w:proofErr w:type="spellStart"/>
-      <w:r>
-        <w:rPr>
-          <w:rFonts w:eastAsia="Times New Roman" w:cs="Times New Roman"/>
-          <w:color w:val="000000"/>
-          <w:szCs w:val="24"/>
-          <w:lang w:eastAsia="en-CA"/>
-        </w:rPr>
-        <w:t>recombinations</w:t>
-      </w:r>
-      <w:proofErr w:type="spellEnd"/>
+        <w:t xml:space="preserve"> and undergo two recombinations</w:t>
+      </w:r>
       <w:r>
         <w:rPr>
           <w:rFonts w:eastAsia="Times New Roman" w:cs="Times New Roman"/>
@@ -4204,27 +3968,7 @@
         </w:rPr>
         <w:lastRenderedPageBreak/>
         <w:tab/>
-        <w:t xml:space="preserve">Prior to the TPE scheme, off-resonant excitation was the main scheme used to excite quantum dots. In this excitation scheme, energy far above the </w:t>
-      </w:r>
-      <w:proofErr w:type="gramStart"/>
-      <w:r>
-        <w:rPr>
-          <w:rFonts w:eastAsia="Times New Roman" w:cs="Times New Roman"/>
-          <w:color w:val="000000"/>
-          <w:szCs w:val="24"/>
-          <w:lang w:eastAsia="en-CA"/>
-        </w:rPr>
-        <w:t>band-gap</w:t>
-      </w:r>
-      <w:proofErr w:type="gramEnd"/>
-      <w:r>
-        <w:rPr>
-          <w:rFonts w:eastAsia="Times New Roman" w:cs="Times New Roman"/>
-          <w:color w:val="000000"/>
-          <w:szCs w:val="24"/>
-          <w:lang w:eastAsia="en-CA"/>
-        </w:rPr>
-        <w:t xml:space="preserve"> is applied to the quantum dot. The electron relaxes into the first excited state via phonon (vibrations that can be treated as particles – quasi-particles) interactions and is then able to </w:t>
+        <w:t xml:space="preserve">Prior to the TPE scheme, off-resonant excitation was the main scheme used to excite quantum dots. In this excitation scheme, energy far above the band-gap is applied to the quantum dot. The electron relaxes into the first excited state via phonon (vibrations that can be treated as particles – quasi-particles) interactions and is then able to </w:t>
       </w:r>
       <w:r>
         <w:rPr>
@@ -4455,21 +4199,7 @@
         <w:rPr>
           <w:szCs w:val="24"/>
         </w:rPr>
-        <w:t xml:space="preserve">wurtzite </w:t>
-      </w:r>
-      <w:proofErr w:type="spellStart"/>
-      <w:r>
-        <w:rPr>
-          <w:szCs w:val="24"/>
-        </w:rPr>
-        <w:t>InP</w:t>
-      </w:r>
-      <w:proofErr w:type="spellEnd"/>
-      <w:r>
-        <w:rPr>
-          <w:szCs w:val="24"/>
-        </w:rPr>
-        <w:t xml:space="preserve"> nanowire with a tapered edge. </w:t>
+        <w:t xml:space="preserve">wurtzite InP nanowire with a tapered edge. </w:t>
       </w:r>
       <w:r>
         <w:rPr>
@@ -4481,21 +4211,7 @@
         <w:rPr>
           <w:szCs w:val="24"/>
         </w:rPr>
-        <w:t xml:space="preserve">Within the nanowire waveguide is a small region of </w:t>
-      </w:r>
-      <w:proofErr w:type="spellStart"/>
-      <w:r>
-        <w:rPr>
-          <w:szCs w:val="24"/>
-        </w:rPr>
-        <w:t>InAsP</w:t>
-      </w:r>
-      <w:proofErr w:type="spellEnd"/>
-      <w:r>
-        <w:rPr>
-          <w:szCs w:val="24"/>
-        </w:rPr>
-        <w:t xml:space="preserve">, the quantum dot itself. As we can see from the use of Indium (Group V) and Phosphide (Group III), </w:t>
+        <w:t xml:space="preserve">Within the nanowire waveguide is a small region of InAsP, the quantum dot itself. As we can see from the use of Indium (Group V) and Phosphide (Group III), </w:t>
       </w:r>
       <w:r>
         <w:rPr>
@@ -4507,23 +4223,7 @@
         <w:rPr>
           <w:szCs w:val="24"/>
         </w:rPr>
-        <w:t xml:space="preserve">this quantum dot is composed with a III-V semiconductor. The laser used to excite this quantum dot is the Coherent Mira 900 </w:t>
-      </w:r>
-      <w:proofErr w:type="spellStart"/>
-      <w:proofErr w:type="gramStart"/>
-      <w:r>
-        <w:rPr>
-          <w:szCs w:val="24"/>
-        </w:rPr>
-        <w:t>Ti:Sapphire</w:t>
-      </w:r>
-      <w:proofErr w:type="spellEnd"/>
-      <w:proofErr w:type="gramEnd"/>
-      <w:r>
-        <w:rPr>
-          <w:szCs w:val="24"/>
-        </w:rPr>
-        <w:t xml:space="preserve"> laser with energy </w:t>
+        <w:t xml:space="preserve">this quantum dot is composed with a III-V semiconductor. The laser used to excite this quantum dot is the Coherent Mira 900 Ti:Sapphire laser with energy </w:t>
       </w:r>
       <w:r>
         <w:rPr>
@@ -4627,15 +4327,7 @@
       </w:pPr>
       <w:r>
         <w:tab/>
-        <w:t xml:space="preserve">However, this understanding only considers the system itself. While many important findings and results can be derived from this approximation, it can be far from an accurate representation of reality. Enter the </w:t>
-      </w:r>
-      <w:proofErr w:type="spellStart"/>
-      <w:r>
-        <w:t>Linblad</w:t>
-      </w:r>
-      <w:proofErr w:type="spellEnd"/>
-      <w:r>
-        <w:t xml:space="preserve"> master equation, which is touted as a more generalized version of the Hamiltonian. Not only does this consider the system’s dynamics, but also the environmental effects and whatever mechanism that couples one to the other.  </w:t>
+        <w:t xml:space="preserve">However, this understanding only considers the system itself. While many important findings and results can be derived from this approximation, it can be far from an accurate representation of reality. Enter the Linblad master equation, which is touted as a more generalized version of the Hamiltonian. Not only does this consider the system’s dynamics, but also the environmental effects and whatever mechanism that couples one to the other.  </w:t>
       </w:r>
     </w:p>
     <w:p>
@@ -4726,15 +4418,7 @@
         <w:spacing w:line="480" w:lineRule="auto"/>
       </w:pPr>
       <w:r>
-        <w:t xml:space="preserve">It is key to understand that while these use the same language, </w:t>
-      </w:r>
-      <w:proofErr w:type="spellStart"/>
-      <w:r>
-        <w:t>i.e</w:t>
-      </w:r>
-      <w:proofErr w:type="spellEnd"/>
-      <w:r>
-        <w:t xml:space="preserve"> the same basis states, the system, environment, and coupling belong to separate Hilbert spaces, and as such the basis states are separate as well. We are just able to translate each system into a single language, to gain a better understanding of the what we have. </w:t>
+        <w:t xml:space="preserve">It is key to understand that while these use the same language, i.e the same basis states, the system, environment, and coupling belong to separate Hilbert spaces, and as such the basis states are separate as well. We are just able to translate each system into a single language, to gain a better understanding of the what we have. </w:t>
       </w:r>
     </w:p>
     <w:p>
@@ -4791,29 +4475,13 @@
         </w:rPr>
       </w:pPr>
       <w:r>
-        <w:t xml:space="preserve">In plain terms, we can </w:t>
-      </w:r>
-      <w:proofErr w:type="spellStart"/>
-      <w:r>
-        <w:t>reprsent</w:t>
-      </w:r>
-      <w:proofErr w:type="spellEnd"/>
-      <w:r>
-        <w:t xml:space="preserve"> our system by a density matrix,</w:t>
+        <w:t>In plain terms, we can reprsent our system by a density matrix,</w:t>
       </w:r>
       <w:r>
         <w:t xml:space="preserve"> a density matrix</w:t>
       </w:r>
       <w:r>
-        <w:t xml:space="preserve"> contains all the relevant information of the system under the basis of the Hilbert space.  Its progression over time, </w:t>
-      </w:r>
-      <w:proofErr w:type="spellStart"/>
-      <w:r>
-        <w:t>i.e</w:t>
-      </w:r>
-      <w:proofErr w:type="spellEnd"/>
-      <w:r>
-        <w:t xml:space="preserve">, </w:t>
+        <w:t xml:space="preserve"> contains all the relevant information of the system under the basis of the Hilbert space.  Its progression over time, i.e, </w:t>
       </w:r>
       <w:r>
         <w:rPr>
@@ -4838,21 +4506,7 @@
         <w:rPr>
           <w:color w:val="000000" w:themeColor="text1"/>
         </w:rPr>
-        <w:t xml:space="preserve">Solving </w:t>
-      </w:r>
-      <w:proofErr w:type="gramStart"/>
-      <w:r>
-        <w:rPr>
-          <w:color w:val="000000" w:themeColor="text1"/>
-        </w:rPr>
-        <w:t>this grants</w:t>
-      </w:r>
-      <w:proofErr w:type="gramEnd"/>
-      <w:r>
-        <w:rPr>
-          <w:color w:val="000000" w:themeColor="text1"/>
-        </w:rPr>
-        <w:t xml:space="preserve"> us the equations of motion of the system, and as such gives us information about the progression of the system. </w:t>
+        <w:t xml:space="preserve">Solving this grants us the equations of motion of the system, and as such gives us information about the progression of the system. </w:t>
       </w:r>
       <w:r>
         <w:rPr>
@@ -5230,59 +4884,41 @@
           <w:lang w:eastAsia="en-CA"/>
         </w:rPr>
         <w:tab/>
-        <w:t>Havin</w:t>
-      </w:r>
-      <w:r>
-        <w:rPr>
-          <w:lang w:eastAsia="en-CA"/>
-        </w:rPr>
-        <w:t>g</w:t>
-      </w:r>
-      <w:r>
-        <w:rPr>
-          <w:lang w:eastAsia="en-CA"/>
-        </w:rPr>
-        <w:t xml:space="preserve"> established an understanding for the context</w:t>
-      </w:r>
-      <w:r>
-        <w:rPr>
-          <w:lang w:eastAsia="en-CA"/>
-        </w:rPr>
-        <w:t xml:space="preserve"> motivating this thesis</w:t>
-      </w:r>
-      <w:r>
-        <w:rPr>
-          <w:lang w:eastAsia="en-CA"/>
-        </w:rPr>
-        <w:t xml:space="preserve">, we can now </w:t>
-      </w:r>
-      <w:r>
-        <w:rPr>
-          <w:lang w:eastAsia="en-CA"/>
-        </w:rPr>
-        <w:t xml:space="preserve">establish and utilize the model in this chapter. We will do this by going through the methodology behind the model as well as a thorough analysis of its results output by this model. To reiterate the purpose, we seek to create a model that is better able to account for environmental dephasing effects that lead to dampening in the Rabi oscillations from a quantum dot source. </w:t>
-      </w:r>
-    </w:p>
-    <w:p>
-      <w:pPr>
-        <w:spacing w:line="480" w:lineRule="auto"/>
-        <w:rPr>
-          <w:lang w:eastAsia="en-CA"/>
-        </w:rPr>
-      </w:pPr>
-    </w:p>
-    <w:p>
-      <w:pPr>
-        <w:spacing w:line="480" w:lineRule="auto"/>
-        <w:rPr>
-          <w:lang w:eastAsia="en-CA"/>
-        </w:rPr>
-      </w:pPr>
-      <w:r>
-        <w:rPr>
-          <w:lang w:eastAsia="en-CA"/>
-        </w:rPr>
-        <w:t>3.1 Methodology</w:t>
+        <w:t xml:space="preserve">Having established an understanding for the context motivating this thesis, we can now establish and utilize the model in this chapter. We will do this by going through the methodology behind the model as well as a thorough analysis of its results output by this model. To reiterate the purpose, we seek to create a model that is better able to account for environmental dephasing effects that lead to dampening in the Rabi oscillations from a quantum dot source. </w:t>
+      </w:r>
+    </w:p>
+    <w:p>
+      <w:pPr>
+        <w:spacing w:line="480" w:lineRule="auto"/>
+        <w:rPr>
+          <w:lang w:eastAsia="en-CA"/>
+        </w:rPr>
+      </w:pPr>
+    </w:p>
+    <w:p>
+      <w:pPr>
+        <w:spacing w:line="480" w:lineRule="auto"/>
+        <w:rPr>
+          <w:lang w:eastAsia="en-CA"/>
+        </w:rPr>
+      </w:pPr>
+      <w:r>
+        <w:rPr>
+          <w:lang w:eastAsia="en-CA"/>
+        </w:rPr>
+        <w:t xml:space="preserve">3.1 </w:t>
+      </w:r>
+      <w:r>
+        <w:rPr>
+          <w:lang w:eastAsia="en-CA"/>
+        </w:rPr>
+        <w:t xml:space="preserve">General </w:t>
+      </w:r>
+      <w:r>
+        <w:rPr>
+          <w:lang w:eastAsia="en-CA"/>
+        </w:rPr>
+        <w:t>Methodology</w:t>
       </w:r>
     </w:p>
     <w:p>
@@ -5297,35 +4933,11 @@
           <w:lang w:eastAsia="en-CA"/>
         </w:rPr>
       </w:pPr>
-      <w:proofErr w:type="spellStart"/>
-      <w:proofErr w:type="gramStart"/>
-      <w:r>
-        <w:rPr>
-          <w:lang w:eastAsia="en-CA"/>
-        </w:rPr>
-        <w:t>Ph.D</w:t>
-      </w:r>
-      <w:proofErr w:type="spellEnd"/>
-      <w:proofErr w:type="gramEnd"/>
-      <w:r>
-        <w:rPr>
-          <w:lang w:eastAsia="en-CA"/>
-        </w:rPr>
-        <w:t xml:space="preserve"> candidate Matteo </w:t>
-      </w:r>
-      <w:proofErr w:type="spellStart"/>
-      <w:r>
-        <w:rPr>
-          <w:lang w:eastAsia="en-CA"/>
-        </w:rPr>
-        <w:t>Pennacchietti</w:t>
-      </w:r>
-      <w:proofErr w:type="spellEnd"/>
-      <w:r>
-        <w:rPr>
-          <w:lang w:eastAsia="en-CA"/>
-        </w:rPr>
-        <w:t xml:space="preserve"> used equation () to fit his Rabi oscillations. </w:t>
+      <w:r>
+        <w:rPr>
+          <w:lang w:eastAsia="en-CA"/>
+        </w:rPr>
+        <w:t xml:space="preserve">Ph.D candidate Matteo Pennacchietti used equation () to fit his Rabi oscillations. </w:t>
       </w:r>
     </w:p>
     <w:p>
@@ -5396,7 +5008,13 @@
         <w:rPr>
           <w:lang w:eastAsia="en-CA"/>
         </w:rPr>
-        <w:t>3.1.1. The Paper</w:t>
+        <w:t xml:space="preserve">3.1.1. </w:t>
+      </w:r>
+      <w:r>
+        <w:rPr>
+          <w:lang w:eastAsia="en-CA"/>
+        </w:rPr>
+        <w:t>Motivation</w:t>
       </w:r>
     </w:p>
     <w:p>
@@ -5577,19 +5195,11 @@
         </w:rPr>
         <w:t xml:space="preserve">General </w:t>
       </w:r>
-      <w:proofErr w:type="spellStart"/>
-      <w:r>
-        <w:rPr>
-          <w:lang w:eastAsia="en-CA"/>
-        </w:rPr>
-        <w:t>QuTIP</w:t>
-      </w:r>
-      <w:proofErr w:type="spellEnd"/>
-      <w:r>
-        <w:rPr>
-          <w:lang w:eastAsia="en-CA"/>
-        </w:rPr>
-        <w:t xml:space="preserve"> Implementation</w:t>
+      <w:r>
+        <w:rPr>
+          <w:lang w:eastAsia="en-CA"/>
+        </w:rPr>
+        <w:t>QuTIP Implementation</w:t>
       </w:r>
     </w:p>
     <w:p>
@@ -5608,30 +5218,8 @@
         <w:rPr>
           <w:lang w:eastAsia="en-CA"/>
         </w:rPr>
-        <w:t xml:space="preserve">Multiple powerful </w:t>
-      </w:r>
-      <w:proofErr w:type="spellStart"/>
-      <w:r>
-        <w:rPr>
-          <w:lang w:eastAsia="en-CA"/>
-        </w:rPr>
-        <w:t>softwares</w:t>
-      </w:r>
-      <w:proofErr w:type="spellEnd"/>
-      <w:r>
-        <w:rPr>
-          <w:lang w:eastAsia="en-CA"/>
-        </w:rPr>
-        <w:t xml:space="preserve">, from which we had chosen </w:t>
-      </w:r>
-      <w:proofErr w:type="spellStart"/>
-      <w:r>
-        <w:rPr>
-          <w:lang w:eastAsia="en-CA"/>
-        </w:rPr>
-        <w:t>QuTIP</w:t>
-      </w:r>
-      <w:proofErr w:type="spellEnd"/>
+        <w:t>Multiple powerful softwares, from which we had chosen QuTIP</w:t>
+      </w:r>
     </w:p>
     <w:p>
       <w:pPr>
@@ -5645,19 +5233,11 @@
           <w:lang w:eastAsia="en-CA"/>
         </w:rPr>
       </w:pPr>
-      <w:proofErr w:type="spellStart"/>
-      <w:r>
-        <w:rPr>
-          <w:lang w:eastAsia="en-CA"/>
-        </w:rPr>
-        <w:t>QuTIP</w:t>
-      </w:r>
-      <w:proofErr w:type="spellEnd"/>
-      <w:r>
-        <w:rPr>
-          <w:lang w:eastAsia="en-CA"/>
-        </w:rPr>
-        <w:t xml:space="preserve"> takes the work out of most of the model as it solves these systems in the back end, provided appropriate parameters were provided</w:t>
+      <w:r>
+        <w:rPr>
+          <w:lang w:eastAsia="en-CA"/>
+        </w:rPr>
+        <w:t>QuTIP takes the work out of most of the model as it solves these systems in the back end, provided appropriate parameters were provided</w:t>
       </w:r>
     </w:p>
     <w:p>
@@ -5729,14 +5309,12 @@
           <w:lang w:eastAsia="en-CA"/>
         </w:rPr>
       </w:pPr>
-      <w:proofErr w:type="spellStart"/>
       <w:r>
         <w:rPr>
           <w:lang w:eastAsia="en-CA"/>
         </w:rPr>
         <w:t>Tlist</w:t>
       </w:r>
-      <w:proofErr w:type="spellEnd"/>
     </w:p>
     <w:p>
       <w:pPr>
@@ -5750,14 +5328,12 @@
           <w:lang w:eastAsia="en-CA"/>
         </w:rPr>
       </w:pPr>
-      <w:proofErr w:type="spellStart"/>
       <w:r>
         <w:rPr>
           <w:lang w:eastAsia="en-CA"/>
         </w:rPr>
         <w:t>c_ops</w:t>
       </w:r>
-      <w:proofErr w:type="spellEnd"/>
     </w:p>
     <w:p>
       <w:pPr>
@@ -5775,16 +5351,8 @@
         <w:rPr>
           <w:lang w:eastAsia="en-CA"/>
         </w:rPr>
-        <w:t xml:space="preserve">and </w:t>
-      </w:r>
-      <w:proofErr w:type="spellStart"/>
-      <w:r>
-        <w:rPr>
-          <w:lang w:eastAsia="en-CA"/>
-        </w:rPr>
-        <w:t>e_ops</w:t>
-      </w:r>
-      <w:proofErr w:type="spellEnd"/>
+        <w:t>and e_ops</w:t>
+      </w:r>
     </w:p>
     <w:p>
       <w:pPr>
@@ -5864,7 +5432,35 @@
           <w:lang w:eastAsia="en-CA"/>
         </w:rPr>
         <w:lastRenderedPageBreak/>
-        <w:t>3.2 Findings and Analysis</w:t>
+        <w:t xml:space="preserve">3.2 </w:t>
+      </w:r>
+      <w:r>
+        <w:rPr>
+          <w:lang w:eastAsia="en-CA"/>
+        </w:rPr>
+        <w:t>Implementation, Findings and Analysis</w:t>
+      </w:r>
+    </w:p>
+    <w:p>
+      <w:pPr>
+        <w:spacing w:line="480" w:lineRule="auto"/>
+        <w:rPr>
+          <w:lang w:eastAsia="en-CA"/>
+        </w:rPr>
+      </w:pPr>
+    </w:p>
+    <w:p>
+      <w:pPr>
+        <w:spacing w:line="480" w:lineRule="auto"/>
+        <w:rPr>
+          <w:lang w:eastAsia="en-CA"/>
+        </w:rPr>
+      </w:pPr>
+      <w:r>
+        <w:rPr>
+          <w:lang w:eastAsia="en-CA"/>
+        </w:rPr>
+        <w:t>3.2.1 Challenges</w:t>
       </w:r>
     </w:p>
     <w:p>
@@ -5940,21 +5536,7 @@
         <w:rPr>
           <w:lang w:eastAsia="en-CA"/>
         </w:rPr>
-        <w:t xml:space="preserve">Assigning operators that were usable under a </w:t>
-      </w:r>
-      <w:proofErr w:type="spellStart"/>
-      <w:r>
-        <w:rPr>
-          <w:lang w:eastAsia="en-CA"/>
-        </w:rPr>
-        <w:t>QuTIP</w:t>
-      </w:r>
-      <w:proofErr w:type="spellEnd"/>
-      <w:r>
-        <w:rPr>
-          <w:lang w:eastAsia="en-CA"/>
-        </w:rPr>
-        <w:t xml:space="preserve"> framework</w:t>
+        <w:t>Assigning operators that were usable under a QuTIP framework</w:t>
       </w:r>
     </w:p>
     <w:p>
@@ -5997,58 +5579,322 @@
     </w:p>
     <w:p>
       <w:pPr>
-        <w:spacing w:line="480" w:lineRule="auto"/>
-        <w:rPr>
-          <w:lang w:eastAsia="en-CA"/>
-        </w:rPr>
-      </w:pPr>
-      <w:r>
-        <w:rPr>
-          <w:lang w:eastAsia="en-CA"/>
-        </w:rPr>
-        <w:t xml:space="preserve">3.2.1 Challenge 1 – Assigning Operators </w:t>
-      </w:r>
-    </w:p>
-    <w:p>
-      <w:pPr>
-        <w:spacing w:line="480" w:lineRule="auto"/>
-        <w:rPr>
-          <w:lang w:eastAsia="en-CA"/>
-        </w:rPr>
-      </w:pPr>
-      <w:r>
-        <w:rPr>
-          <w:lang w:eastAsia="en-CA"/>
-        </w:rPr>
-        <w:t>3.2.2 Challenge 2 – Dealing with a 3 Level System</w:t>
-      </w:r>
-    </w:p>
-    <w:p>
-      <w:pPr>
-        <w:spacing w:line="480" w:lineRule="auto"/>
-        <w:rPr>
-          <w:lang w:eastAsia="en-CA"/>
-        </w:rPr>
-      </w:pPr>
-      <w:r>
-        <w:rPr>
-          <w:lang w:eastAsia="en-CA"/>
-        </w:rPr>
-        <w:t>3.2.3 Challenge 3 – Addressing the Pulse Shape</w:t>
-      </w:r>
-    </w:p>
-    <w:p>
-      <w:pPr>
-        <w:spacing w:line="480" w:lineRule="auto"/>
-        <w:rPr>
-          <w:lang w:eastAsia="en-CA"/>
-        </w:rPr>
-      </w:pPr>
-      <w:r>
-        <w:rPr>
-          <w:lang w:eastAsia="en-CA"/>
-        </w:rPr>
-        <w:t>3.2.4 Results and their Analysis</w:t>
+        <w:pStyle w:val="ListParagraph"/>
+        <w:numPr>
+          <w:ilvl w:val="3"/>
+          <w:numId w:val="19"/>
+        </w:numPr>
+        <w:spacing w:line="480" w:lineRule="auto"/>
+        <w:rPr>
+          <w:lang w:eastAsia="en-CA"/>
+        </w:rPr>
+      </w:pPr>
+      <w:r>
+        <w:rPr>
+          <w:lang w:eastAsia="en-CA"/>
+        </w:rPr>
+        <w:t xml:space="preserve">Challenge </w:t>
+      </w:r>
+      <w:r>
+        <w:rPr>
+          <w:lang w:eastAsia="en-CA"/>
+        </w:rPr>
+        <w:t>1</w:t>
+      </w:r>
+      <w:r>
+        <w:rPr>
+          <w:lang w:eastAsia="en-CA"/>
+        </w:rPr>
+        <w:t xml:space="preserve"> – Dealing with a 3 Level System</w:t>
+      </w:r>
+      <w:r>
+        <w:rPr>
+          <w:lang w:eastAsia="en-CA"/>
+        </w:rPr>
+        <w:t xml:space="preserve"> </w:t>
+      </w:r>
+    </w:p>
+    <w:p>
+      <w:pPr>
+        <w:pStyle w:val="ListParagraph"/>
+        <w:numPr>
+          <w:ilvl w:val="0"/>
+          <w:numId w:val="18"/>
+        </w:numPr>
+        <w:spacing w:line="480" w:lineRule="auto"/>
+        <w:rPr>
+          <w:lang w:eastAsia="en-CA"/>
+        </w:rPr>
+      </w:pPr>
+      <w:r>
+        <w:rPr>
+          <w:lang w:eastAsia="en-CA"/>
+        </w:rPr>
+        <w:t>Rabi oscillations are often documented in 2-level systems, but how do we reconcile that the quantum dot is a 3-level system?</w:t>
+      </w:r>
+    </w:p>
+    <w:p>
+      <w:pPr>
+        <w:pStyle w:val="ListParagraph"/>
+        <w:numPr>
+          <w:ilvl w:val="0"/>
+          <w:numId w:val="18"/>
+        </w:numPr>
+        <w:spacing w:line="480" w:lineRule="auto"/>
+        <w:rPr>
+          <w:lang w:eastAsia="en-CA"/>
+        </w:rPr>
+      </w:pPr>
+      <w:r>
+        <w:rPr>
+          <w:lang w:eastAsia="en-CA"/>
+        </w:rPr>
+        <w:t>We have the 2-D Pauli matrices, can we generate 3-D Pauli Matrices instead</w:t>
+      </w:r>
+    </w:p>
+    <w:p>
+      <w:pPr>
+        <w:pStyle w:val="ListParagraph"/>
+        <w:numPr>
+          <w:ilvl w:val="0"/>
+          <w:numId w:val="18"/>
+        </w:numPr>
+        <w:spacing w:line="480" w:lineRule="auto"/>
+        <w:rPr>
+          <w:lang w:eastAsia="en-CA"/>
+        </w:rPr>
+      </w:pPr>
+      <w:r>
+        <w:rPr>
+          <w:lang w:eastAsia="en-CA"/>
+        </w:rPr>
+        <w:t>This gives us the following operators that would be usable to represent the Hamiltonian</w:t>
+      </w:r>
+    </w:p>
+    <w:p>
+      <w:pPr>
+        <w:pStyle w:val="ListParagraph"/>
+        <w:numPr>
+          <w:ilvl w:val="0"/>
+          <w:numId w:val="18"/>
+        </w:numPr>
+        <w:spacing w:line="480" w:lineRule="auto"/>
+        <w:rPr>
+          <w:lang w:eastAsia="en-CA"/>
+        </w:rPr>
+      </w:pPr>
+      <w:r>
+        <w:rPr>
+          <w:lang w:eastAsia="en-CA"/>
+        </w:rPr>
+        <w:t>However, these are not the same operators compared to those used in the paper leading us to our second challenge</w:t>
+      </w:r>
+    </w:p>
+    <w:p>
+      <w:pPr>
+        <w:pStyle w:val="ListParagraph"/>
+        <w:spacing w:line="480" w:lineRule="auto"/>
+        <w:ind w:left="0"/>
+        <w:rPr>
+          <w:lang w:eastAsia="en-CA"/>
+        </w:rPr>
+      </w:pPr>
+      <w:r>
+        <w:rPr>
+          <w:lang w:eastAsia="en-CA"/>
+        </w:rPr>
+        <w:t>3.2.1.</w:t>
+      </w:r>
+      <w:r>
+        <w:rPr>
+          <w:lang w:eastAsia="en-CA"/>
+        </w:rPr>
+        <w:t>2</w:t>
+      </w:r>
+      <w:r>
+        <w:rPr>
+          <w:lang w:eastAsia="en-CA"/>
+        </w:rPr>
+        <w:t xml:space="preserve"> Challenge</w:t>
+      </w:r>
+      <w:r>
+        <w:rPr>
+          <w:lang w:eastAsia="en-CA"/>
+        </w:rPr>
+        <w:t xml:space="preserve"> 2</w:t>
+      </w:r>
+      <w:r>
+        <w:rPr>
+          <w:lang w:eastAsia="en-CA"/>
+        </w:rPr>
+        <w:t xml:space="preserve"> – Assigning Operators </w:t>
+      </w:r>
+    </w:p>
+    <w:p>
+      <w:pPr>
+        <w:pStyle w:val="ListParagraph"/>
+        <w:numPr>
+          <w:ilvl w:val="0"/>
+          <w:numId w:val="18"/>
+        </w:numPr>
+        <w:spacing w:line="480" w:lineRule="auto"/>
+        <w:rPr>
+          <w:lang w:eastAsia="en-CA"/>
+        </w:rPr>
+      </w:pPr>
+      <w:r>
+        <w:rPr>
+          <w:lang w:eastAsia="en-CA"/>
+        </w:rPr>
+        <w:t xml:space="preserve">How to liken these Pauli matrices to operators used in the paper </w:t>
+      </w:r>
+    </w:p>
+    <w:p>
+      <w:pPr>
+        <w:pStyle w:val="ListParagraph"/>
+        <w:numPr>
+          <w:ilvl w:val="0"/>
+          <w:numId w:val="18"/>
+        </w:numPr>
+        <w:spacing w:line="480" w:lineRule="auto"/>
+        <w:rPr>
+          <w:lang w:eastAsia="en-CA"/>
+        </w:rPr>
+      </w:pPr>
+      <w:r>
+        <w:rPr>
+          <w:lang w:eastAsia="en-CA"/>
+        </w:rPr>
+        <w:t>Use theorem from Dr. Michal Bajcsy’s notes we are able to go between operators used above and that of the Hamiltonian, thus we can simply rewrite the terms as follows:</w:t>
+      </w:r>
+    </w:p>
+    <w:p>
+      <w:pPr>
+        <w:spacing w:line="480" w:lineRule="auto"/>
+        <w:rPr>
+          <w:lang w:eastAsia="en-CA"/>
+        </w:rPr>
+      </w:pPr>
+      <w:r>
+        <w:rPr>
+          <w:lang w:eastAsia="en-CA"/>
+        </w:rPr>
+        <w:lastRenderedPageBreak/>
+        <w:t>3.2.</w:t>
+      </w:r>
+      <w:r>
+        <w:rPr>
+          <w:lang w:eastAsia="en-CA"/>
+        </w:rPr>
+        <w:t>1.3</w:t>
+      </w:r>
+      <w:r>
+        <w:rPr>
+          <w:lang w:eastAsia="en-CA"/>
+        </w:rPr>
+        <w:t xml:space="preserve"> Challenge 3 – Addressing the Pulse Shape</w:t>
+      </w:r>
+    </w:p>
+    <w:p>
+      <w:pPr>
+        <w:pStyle w:val="ListParagraph"/>
+        <w:numPr>
+          <w:ilvl w:val="0"/>
+          <w:numId w:val="16"/>
+        </w:numPr>
+        <w:spacing w:line="480" w:lineRule="auto"/>
+        <w:rPr>
+          <w:lang w:eastAsia="en-CA"/>
+        </w:rPr>
+      </w:pPr>
+      <w:r>
+        <w:rPr>
+          <w:lang w:eastAsia="en-CA"/>
+        </w:rPr>
+        <w:t>We get a smooth curve without any oscillations, suggesting that there are no Rabi oscillations</w:t>
+      </w:r>
+    </w:p>
+    <w:p>
+      <w:pPr>
+        <w:pStyle w:val="ListParagraph"/>
+        <w:numPr>
+          <w:ilvl w:val="0"/>
+          <w:numId w:val="16"/>
+        </w:numPr>
+        <w:spacing w:line="480" w:lineRule="auto"/>
+        <w:rPr>
+          <w:lang w:eastAsia="en-CA"/>
+        </w:rPr>
+      </w:pPr>
+      <w:r>
+        <w:rPr>
+          <w:lang w:eastAsia="en-CA"/>
+        </w:rPr>
+        <w:t>Change Om relative to t_p</w:t>
+      </w:r>
+    </w:p>
+    <w:p>
+      <w:pPr>
+        <w:pStyle w:val="ListParagraph"/>
+        <w:numPr>
+          <w:ilvl w:val="0"/>
+          <w:numId w:val="16"/>
+        </w:numPr>
+        <w:spacing w:line="480" w:lineRule="auto"/>
+        <w:rPr>
+          <w:lang w:eastAsia="en-CA"/>
+        </w:rPr>
+      </w:pPr>
+      <w:r>
+        <w:rPr>
+          <w:lang w:eastAsia="en-CA"/>
+        </w:rPr>
+        <w:t>Wanted to stay within short pulse regime as that is the regime used by Reimer group</w:t>
+      </w:r>
+    </w:p>
+    <w:p>
+      <w:pPr>
+        <w:pStyle w:val="ListParagraph"/>
+        <w:numPr>
+          <w:ilvl w:val="0"/>
+          <w:numId w:val="16"/>
+        </w:numPr>
+        <w:spacing w:line="480" w:lineRule="auto"/>
+        <w:rPr>
+          <w:lang w:eastAsia="en-CA"/>
+        </w:rPr>
+      </w:pPr>
+      <w:r>
+        <w:rPr>
+          <w:lang w:eastAsia="en-CA"/>
+        </w:rPr>
+        <w:t>Noticed that Rabi oscillations present when om was _ orders of magnitude less/high than the tp while still remaining in short pulse regime</w:t>
+      </w:r>
+    </w:p>
+    <w:p>
+      <w:pPr>
+        <w:spacing w:line="480" w:lineRule="auto"/>
+        <w:rPr>
+          <w:lang w:eastAsia="en-CA"/>
+        </w:rPr>
+      </w:pPr>
+      <w:r>
+        <w:rPr>
+          <w:lang w:eastAsia="en-CA"/>
+        </w:rPr>
+        <w:t>3.2.</w:t>
+      </w:r>
+      <w:r>
+        <w:rPr>
+          <w:lang w:eastAsia="en-CA"/>
+        </w:rPr>
+        <w:t>1.4</w:t>
+      </w:r>
+      <w:r>
+        <w:rPr>
+          <w:lang w:eastAsia="en-CA"/>
+        </w:rPr>
+        <w:t xml:space="preserve"> Results and their Analysis</w:t>
       </w:r>
     </w:p>
     <w:p>
@@ -6067,7 +5913,51 @@
         <w:rPr>
           <w:lang w:eastAsia="en-CA"/>
         </w:rPr>
+        <w:t>Addressing what we have above results in the following</w:t>
+      </w:r>
+      <w:r>
+        <w:rPr>
+          <w:lang w:eastAsia="en-CA"/>
+        </w:rPr>
+        <w:t xml:space="preserve"> code</w:t>
+      </w:r>
+    </w:p>
+    <w:p>
+      <w:pPr>
+        <w:pStyle w:val="ListParagraph"/>
+        <w:numPr>
+          <w:ilvl w:val="0"/>
+          <w:numId w:val="15"/>
+        </w:numPr>
+        <w:spacing w:line="480" w:lineRule="auto"/>
+        <w:rPr>
+          <w:lang w:eastAsia="en-CA"/>
+        </w:rPr>
+      </w:pPr>
+      <w:r>
+        <w:rPr>
+          <w:lang w:eastAsia="en-CA"/>
+        </w:rPr>
         <w:t>Resultant graph generated from the code</w:t>
+      </w:r>
+    </w:p>
+    <w:p>
+      <w:pPr>
+        <w:pStyle w:val="ListParagraph"/>
+        <w:numPr>
+          <w:ilvl w:val="1"/>
+          <w:numId w:val="15"/>
+        </w:numPr>
+        <w:spacing w:line="480" w:lineRule="auto"/>
+        <w:rPr>
+          <w:lang w:eastAsia="en-CA"/>
+        </w:rPr>
+      </w:pPr>
+      <w:r>
+        <w:rPr>
+          <w:lang w:eastAsia="en-CA"/>
+        </w:rPr>
+        <w:t xml:space="preserve">Due to nature of units used by qutip (natural) vs. the experimental paper, much of the values were changed using trial and error </w:t>
       </w:r>
     </w:p>
     <w:p>
@@ -6793,6 +6683,119 @@
     </w:lvl>
   </w:abstractNum>
   <w:abstractNum w:abstractNumId="2" w15:restartNumberingAfterBreak="0">
+    <w:nsid w:val="0DE659C3"/>
+    <w:multiLevelType w:val="multilevel"/>
+    <w:tmpl w:val="92F89B3E"/>
+    <w:lvl w:ilvl="0">
+      <w:start w:val="3"/>
+      <w:numFmt w:val="decimal"/>
+      <w:lvlText w:val="%1"/>
+      <w:lvlJc w:val="left"/>
+      <w:pPr>
+        <w:ind w:left="660" w:hanging="660"/>
+      </w:pPr>
+      <w:rPr>
+        <w:rFonts w:hint="default"/>
+      </w:rPr>
+    </w:lvl>
+    <w:lvl w:ilvl="1">
+      <w:start w:val="2"/>
+      <w:numFmt w:val="decimal"/>
+      <w:lvlText w:val="%1.%2"/>
+      <w:lvlJc w:val="left"/>
+      <w:pPr>
+        <w:ind w:left="660" w:hanging="660"/>
+      </w:pPr>
+      <w:rPr>
+        <w:rFonts w:hint="default"/>
+      </w:rPr>
+    </w:lvl>
+    <w:lvl w:ilvl="2">
+      <w:start w:val="1"/>
+      <w:numFmt w:val="decimal"/>
+      <w:lvlText w:val="%1.%2.%3"/>
+      <w:lvlJc w:val="left"/>
+      <w:pPr>
+        <w:ind w:left="720" w:hanging="720"/>
+      </w:pPr>
+      <w:rPr>
+        <w:rFonts w:hint="default"/>
+      </w:rPr>
+    </w:lvl>
+    <w:lvl w:ilvl="3">
+      <w:start w:val="2"/>
+      <w:numFmt w:val="decimal"/>
+      <w:lvlText w:val="%1.%2.%3.%4"/>
+      <w:lvlJc w:val="left"/>
+      <w:pPr>
+        <w:ind w:left="720" w:hanging="720"/>
+      </w:pPr>
+      <w:rPr>
+        <w:rFonts w:hint="default"/>
+      </w:rPr>
+    </w:lvl>
+    <w:lvl w:ilvl="4">
+      <w:start w:val="1"/>
+      <w:numFmt w:val="decimal"/>
+      <w:lvlText w:val="%1.%2.%3.%4.%5"/>
+      <w:lvlJc w:val="left"/>
+      <w:pPr>
+        <w:ind w:left="1080" w:hanging="1080"/>
+      </w:pPr>
+      <w:rPr>
+        <w:rFonts w:hint="default"/>
+      </w:rPr>
+    </w:lvl>
+    <w:lvl w:ilvl="5">
+      <w:start w:val="1"/>
+      <w:numFmt w:val="decimal"/>
+      <w:lvlText w:val="%1.%2.%3.%4.%5.%6"/>
+      <w:lvlJc w:val="left"/>
+      <w:pPr>
+        <w:ind w:left="1080" w:hanging="1080"/>
+      </w:pPr>
+      <w:rPr>
+        <w:rFonts w:hint="default"/>
+      </w:rPr>
+    </w:lvl>
+    <w:lvl w:ilvl="6">
+      <w:start w:val="1"/>
+      <w:numFmt w:val="decimal"/>
+      <w:lvlText w:val="%1.%2.%3.%4.%5.%6.%7"/>
+      <w:lvlJc w:val="left"/>
+      <w:pPr>
+        <w:ind w:left="1440" w:hanging="1440"/>
+      </w:pPr>
+      <w:rPr>
+        <w:rFonts w:hint="default"/>
+      </w:rPr>
+    </w:lvl>
+    <w:lvl w:ilvl="7">
+      <w:start w:val="1"/>
+      <w:numFmt w:val="decimal"/>
+      <w:lvlText w:val="%1.%2.%3.%4.%5.%6.%7.%8"/>
+      <w:lvlJc w:val="left"/>
+      <w:pPr>
+        <w:ind w:left="1440" w:hanging="1440"/>
+      </w:pPr>
+      <w:rPr>
+        <w:rFonts w:hint="default"/>
+      </w:rPr>
+    </w:lvl>
+    <w:lvl w:ilvl="8">
+      <w:start w:val="1"/>
+      <w:numFmt w:val="decimal"/>
+      <w:lvlText w:val="%1.%2.%3.%4.%5.%6.%7.%8.%9"/>
+      <w:lvlJc w:val="left"/>
+      <w:pPr>
+        <w:ind w:left="1800" w:hanging="1800"/>
+      </w:pPr>
+      <w:rPr>
+        <w:rFonts w:hint="default"/>
+      </w:rPr>
+    </w:lvl>
+  </w:abstractNum>
+  <w:abstractNum w:abstractNumId="3" w15:restartNumberingAfterBreak="0">
     <w:nsid w:val="0F4B52B2"/>
     <w:multiLevelType w:val="hybridMultilevel"/>
     <w:tmpl w:val="851AB018"/>
@@ -6905,7 +6908,233 @@
       </w:rPr>
     </w:lvl>
   </w:abstractNum>
-  <w:abstractNum w:abstractNumId="3" w15:restartNumberingAfterBreak="0">
+  <w:abstractNum w:abstractNumId="4" w15:restartNumberingAfterBreak="0">
+    <w:nsid w:val="1338761D"/>
+    <w:multiLevelType w:val="hybridMultilevel"/>
+    <w:tmpl w:val="F23C9B6C"/>
+    <w:lvl w:ilvl="0" w:tplc="10090001">
+      <w:start w:val="1"/>
+      <w:numFmt w:val="bullet"/>
+      <w:lvlText w:val=""/>
+      <w:lvlJc w:val="left"/>
+      <w:pPr>
+        <w:ind w:left="720" w:hanging="360"/>
+      </w:pPr>
+      <w:rPr>
+        <w:rFonts w:ascii="Symbol" w:hAnsi="Symbol" w:hint="default"/>
+      </w:rPr>
+    </w:lvl>
+    <w:lvl w:ilvl="1" w:tplc="10090003" w:tentative="1">
+      <w:start w:val="1"/>
+      <w:numFmt w:val="bullet"/>
+      <w:lvlText w:val="o"/>
+      <w:lvlJc w:val="left"/>
+      <w:pPr>
+        <w:ind w:left="1440" w:hanging="360"/>
+      </w:pPr>
+      <w:rPr>
+        <w:rFonts w:ascii="Courier New" w:hAnsi="Courier New" w:cs="Courier New" w:hint="default"/>
+      </w:rPr>
+    </w:lvl>
+    <w:lvl w:ilvl="2" w:tplc="10090005" w:tentative="1">
+      <w:start w:val="1"/>
+      <w:numFmt w:val="bullet"/>
+      <w:lvlText w:val=""/>
+      <w:lvlJc w:val="left"/>
+      <w:pPr>
+        <w:ind w:left="2160" w:hanging="360"/>
+      </w:pPr>
+      <w:rPr>
+        <w:rFonts w:ascii="Wingdings" w:hAnsi="Wingdings" w:hint="default"/>
+      </w:rPr>
+    </w:lvl>
+    <w:lvl w:ilvl="3" w:tplc="10090001" w:tentative="1">
+      <w:start w:val="1"/>
+      <w:numFmt w:val="bullet"/>
+      <w:lvlText w:val=""/>
+      <w:lvlJc w:val="left"/>
+      <w:pPr>
+        <w:ind w:left="2880" w:hanging="360"/>
+      </w:pPr>
+      <w:rPr>
+        <w:rFonts w:ascii="Symbol" w:hAnsi="Symbol" w:hint="default"/>
+      </w:rPr>
+    </w:lvl>
+    <w:lvl w:ilvl="4" w:tplc="10090003" w:tentative="1">
+      <w:start w:val="1"/>
+      <w:numFmt w:val="bullet"/>
+      <w:lvlText w:val="o"/>
+      <w:lvlJc w:val="left"/>
+      <w:pPr>
+        <w:ind w:left="3600" w:hanging="360"/>
+      </w:pPr>
+      <w:rPr>
+        <w:rFonts w:ascii="Courier New" w:hAnsi="Courier New" w:cs="Courier New" w:hint="default"/>
+      </w:rPr>
+    </w:lvl>
+    <w:lvl w:ilvl="5" w:tplc="10090005" w:tentative="1">
+      <w:start w:val="1"/>
+      <w:numFmt w:val="bullet"/>
+      <w:lvlText w:val=""/>
+      <w:lvlJc w:val="left"/>
+      <w:pPr>
+        <w:ind w:left="4320" w:hanging="360"/>
+      </w:pPr>
+      <w:rPr>
+        <w:rFonts w:ascii="Wingdings" w:hAnsi="Wingdings" w:hint="default"/>
+      </w:rPr>
+    </w:lvl>
+    <w:lvl w:ilvl="6" w:tplc="10090001" w:tentative="1">
+      <w:start w:val="1"/>
+      <w:numFmt w:val="bullet"/>
+      <w:lvlText w:val=""/>
+      <w:lvlJc w:val="left"/>
+      <w:pPr>
+        <w:ind w:left="5040" w:hanging="360"/>
+      </w:pPr>
+      <w:rPr>
+        <w:rFonts w:ascii="Symbol" w:hAnsi="Symbol" w:hint="default"/>
+      </w:rPr>
+    </w:lvl>
+    <w:lvl w:ilvl="7" w:tplc="10090003" w:tentative="1">
+      <w:start w:val="1"/>
+      <w:numFmt w:val="bullet"/>
+      <w:lvlText w:val="o"/>
+      <w:lvlJc w:val="left"/>
+      <w:pPr>
+        <w:ind w:left="5760" w:hanging="360"/>
+      </w:pPr>
+      <w:rPr>
+        <w:rFonts w:ascii="Courier New" w:hAnsi="Courier New" w:cs="Courier New" w:hint="default"/>
+      </w:rPr>
+    </w:lvl>
+    <w:lvl w:ilvl="8" w:tplc="10090005" w:tentative="1">
+      <w:start w:val="1"/>
+      <w:numFmt w:val="bullet"/>
+      <w:lvlText w:val=""/>
+      <w:lvlJc w:val="left"/>
+      <w:pPr>
+        <w:ind w:left="6480" w:hanging="360"/>
+      </w:pPr>
+      <w:rPr>
+        <w:rFonts w:ascii="Wingdings" w:hAnsi="Wingdings" w:hint="default"/>
+      </w:rPr>
+    </w:lvl>
+  </w:abstractNum>
+  <w:abstractNum w:abstractNumId="5" w15:restartNumberingAfterBreak="0">
+    <w:nsid w:val="147639F2"/>
+    <w:multiLevelType w:val="multilevel"/>
+    <w:tmpl w:val="94700DDE"/>
+    <w:lvl w:ilvl="0">
+      <w:start w:val="3"/>
+      <w:numFmt w:val="decimal"/>
+      <w:lvlText w:val="%1"/>
+      <w:lvlJc w:val="left"/>
+      <w:pPr>
+        <w:ind w:left="660" w:hanging="660"/>
+      </w:pPr>
+      <w:rPr>
+        <w:rFonts w:hint="default"/>
+      </w:rPr>
+    </w:lvl>
+    <w:lvl w:ilvl="1">
+      <w:start w:val="2"/>
+      <w:numFmt w:val="decimal"/>
+      <w:lvlText w:val="%1.%2"/>
+      <w:lvlJc w:val="left"/>
+      <w:pPr>
+        <w:ind w:left="660" w:hanging="660"/>
+      </w:pPr>
+      <w:rPr>
+        <w:rFonts w:hint="default"/>
+      </w:rPr>
+    </w:lvl>
+    <w:lvl w:ilvl="2">
+      <w:start w:val="1"/>
+      <w:numFmt w:val="decimal"/>
+      <w:lvlText w:val="%1.%2.%3"/>
+      <w:lvlJc w:val="left"/>
+      <w:pPr>
+        <w:ind w:left="720" w:hanging="720"/>
+      </w:pPr>
+      <w:rPr>
+        <w:rFonts w:hint="default"/>
+      </w:rPr>
+    </w:lvl>
+    <w:lvl w:ilvl="3">
+      <w:start w:val="1"/>
+      <w:numFmt w:val="decimal"/>
+      <w:lvlText w:val="%1.%2.%3.%4"/>
+      <w:lvlJc w:val="left"/>
+      <w:pPr>
+        <w:ind w:left="720" w:hanging="720"/>
+      </w:pPr>
+      <w:rPr>
+        <w:rFonts w:hint="default"/>
+      </w:rPr>
+    </w:lvl>
+    <w:lvl w:ilvl="4">
+      <w:start w:val="1"/>
+      <w:numFmt w:val="decimal"/>
+      <w:lvlText w:val="%1.%2.%3.%4.%5"/>
+      <w:lvlJc w:val="left"/>
+      <w:pPr>
+        <w:ind w:left="1080" w:hanging="1080"/>
+      </w:pPr>
+      <w:rPr>
+        <w:rFonts w:hint="default"/>
+      </w:rPr>
+    </w:lvl>
+    <w:lvl w:ilvl="5">
+      <w:start w:val="1"/>
+      <w:numFmt w:val="decimal"/>
+      <w:lvlText w:val="%1.%2.%3.%4.%5.%6"/>
+      <w:lvlJc w:val="left"/>
+      <w:pPr>
+        <w:ind w:left="1080" w:hanging="1080"/>
+      </w:pPr>
+      <w:rPr>
+        <w:rFonts w:hint="default"/>
+      </w:rPr>
+    </w:lvl>
+    <w:lvl w:ilvl="6">
+      <w:start w:val="1"/>
+      <w:numFmt w:val="decimal"/>
+      <w:lvlText w:val="%1.%2.%3.%4.%5.%6.%7"/>
+      <w:lvlJc w:val="left"/>
+      <w:pPr>
+        <w:ind w:left="1440" w:hanging="1440"/>
+      </w:pPr>
+      <w:rPr>
+        <w:rFonts w:hint="default"/>
+      </w:rPr>
+    </w:lvl>
+    <w:lvl w:ilvl="7">
+      <w:start w:val="1"/>
+      <w:numFmt w:val="decimal"/>
+      <w:lvlText w:val="%1.%2.%3.%4.%5.%6.%7.%8"/>
+      <w:lvlJc w:val="left"/>
+      <w:pPr>
+        <w:ind w:left="1440" w:hanging="1440"/>
+      </w:pPr>
+      <w:rPr>
+        <w:rFonts w:hint="default"/>
+      </w:rPr>
+    </w:lvl>
+    <w:lvl w:ilvl="8">
+      <w:start w:val="1"/>
+      <w:numFmt w:val="decimal"/>
+      <w:lvlText w:val="%1.%2.%3.%4.%5.%6.%7.%8.%9"/>
+      <w:lvlJc w:val="left"/>
+      <w:pPr>
+        <w:ind w:left="1800" w:hanging="1800"/>
+      </w:pPr>
+      <w:rPr>
+        <w:rFonts w:hint="default"/>
+      </w:rPr>
+    </w:lvl>
+  </w:abstractNum>
+  <w:abstractNum w:abstractNumId="6" w15:restartNumberingAfterBreak="0">
     <w:nsid w:val="165B688D"/>
     <w:multiLevelType w:val="multilevel"/>
     <w:tmpl w:val="8FECCD50"/>
@@ -7018,7 +7247,7 @@
       </w:pPr>
     </w:lvl>
   </w:abstractNum>
-  <w:abstractNum w:abstractNumId="4" w15:restartNumberingAfterBreak="0">
+  <w:abstractNum w:abstractNumId="7" w15:restartNumberingAfterBreak="0">
     <w:nsid w:val="26164DD1"/>
     <w:multiLevelType w:val="hybridMultilevel"/>
     <w:tmpl w:val="1BAE2648"/>
@@ -7131,7 +7360,120 @@
       </w:rPr>
     </w:lvl>
   </w:abstractNum>
-  <w:abstractNum w:abstractNumId="5" w15:restartNumberingAfterBreak="0">
+  <w:abstractNum w:abstractNumId="8" w15:restartNumberingAfterBreak="0">
+    <w:nsid w:val="41262043"/>
+    <w:multiLevelType w:val="hybridMultilevel"/>
+    <w:tmpl w:val="742E7B3C"/>
+    <w:lvl w:ilvl="0" w:tplc="10090001">
+      <w:start w:val="1"/>
+      <w:numFmt w:val="bullet"/>
+      <w:lvlText w:val=""/>
+      <w:lvlJc w:val="left"/>
+      <w:pPr>
+        <w:ind w:left="720" w:hanging="360"/>
+      </w:pPr>
+      <w:rPr>
+        <w:rFonts w:ascii="Symbol" w:hAnsi="Symbol" w:hint="default"/>
+      </w:rPr>
+    </w:lvl>
+    <w:lvl w:ilvl="1" w:tplc="10090003" w:tentative="1">
+      <w:start w:val="1"/>
+      <w:numFmt w:val="bullet"/>
+      <w:lvlText w:val="o"/>
+      <w:lvlJc w:val="left"/>
+      <w:pPr>
+        <w:ind w:left="1440" w:hanging="360"/>
+      </w:pPr>
+      <w:rPr>
+        <w:rFonts w:ascii="Courier New" w:hAnsi="Courier New" w:cs="Courier New" w:hint="default"/>
+      </w:rPr>
+    </w:lvl>
+    <w:lvl w:ilvl="2" w:tplc="10090005" w:tentative="1">
+      <w:start w:val="1"/>
+      <w:numFmt w:val="bullet"/>
+      <w:lvlText w:val=""/>
+      <w:lvlJc w:val="left"/>
+      <w:pPr>
+        <w:ind w:left="2160" w:hanging="360"/>
+      </w:pPr>
+      <w:rPr>
+        <w:rFonts w:ascii="Wingdings" w:hAnsi="Wingdings" w:hint="default"/>
+      </w:rPr>
+    </w:lvl>
+    <w:lvl w:ilvl="3" w:tplc="10090001" w:tentative="1">
+      <w:start w:val="1"/>
+      <w:numFmt w:val="bullet"/>
+      <w:lvlText w:val=""/>
+      <w:lvlJc w:val="left"/>
+      <w:pPr>
+        <w:ind w:left="2880" w:hanging="360"/>
+      </w:pPr>
+      <w:rPr>
+        <w:rFonts w:ascii="Symbol" w:hAnsi="Symbol" w:hint="default"/>
+      </w:rPr>
+    </w:lvl>
+    <w:lvl w:ilvl="4" w:tplc="10090003" w:tentative="1">
+      <w:start w:val="1"/>
+      <w:numFmt w:val="bullet"/>
+      <w:lvlText w:val="o"/>
+      <w:lvlJc w:val="left"/>
+      <w:pPr>
+        <w:ind w:left="3600" w:hanging="360"/>
+      </w:pPr>
+      <w:rPr>
+        <w:rFonts w:ascii="Courier New" w:hAnsi="Courier New" w:cs="Courier New" w:hint="default"/>
+      </w:rPr>
+    </w:lvl>
+    <w:lvl w:ilvl="5" w:tplc="10090005" w:tentative="1">
+      <w:start w:val="1"/>
+      <w:numFmt w:val="bullet"/>
+      <w:lvlText w:val=""/>
+      <w:lvlJc w:val="left"/>
+      <w:pPr>
+        <w:ind w:left="4320" w:hanging="360"/>
+      </w:pPr>
+      <w:rPr>
+        <w:rFonts w:ascii="Wingdings" w:hAnsi="Wingdings" w:hint="default"/>
+      </w:rPr>
+    </w:lvl>
+    <w:lvl w:ilvl="6" w:tplc="10090001" w:tentative="1">
+      <w:start w:val="1"/>
+      <w:numFmt w:val="bullet"/>
+      <w:lvlText w:val=""/>
+      <w:lvlJc w:val="left"/>
+      <w:pPr>
+        <w:ind w:left="5040" w:hanging="360"/>
+      </w:pPr>
+      <w:rPr>
+        <w:rFonts w:ascii="Symbol" w:hAnsi="Symbol" w:hint="default"/>
+      </w:rPr>
+    </w:lvl>
+    <w:lvl w:ilvl="7" w:tplc="10090003" w:tentative="1">
+      <w:start w:val="1"/>
+      <w:numFmt w:val="bullet"/>
+      <w:lvlText w:val="o"/>
+      <w:lvlJc w:val="left"/>
+      <w:pPr>
+        <w:ind w:left="5760" w:hanging="360"/>
+      </w:pPr>
+      <w:rPr>
+        <w:rFonts w:ascii="Courier New" w:hAnsi="Courier New" w:cs="Courier New" w:hint="default"/>
+      </w:rPr>
+    </w:lvl>
+    <w:lvl w:ilvl="8" w:tplc="10090005" w:tentative="1">
+      <w:start w:val="1"/>
+      <w:numFmt w:val="bullet"/>
+      <w:lvlText w:val=""/>
+      <w:lvlJc w:val="left"/>
+      <w:pPr>
+        <w:ind w:left="6480" w:hanging="360"/>
+      </w:pPr>
+      <w:rPr>
+        <w:rFonts w:ascii="Wingdings" w:hAnsi="Wingdings" w:hint="default"/>
+      </w:rPr>
+    </w:lvl>
+  </w:abstractNum>
+  <w:abstractNum w:abstractNumId="9" w15:restartNumberingAfterBreak="0">
     <w:nsid w:val="426737BF"/>
     <w:multiLevelType w:val="hybridMultilevel"/>
     <w:tmpl w:val="D2E2C844"/>
@@ -7244,7 +7586,7 @@
       </w:rPr>
     </w:lvl>
   </w:abstractNum>
-  <w:abstractNum w:abstractNumId="6" w15:restartNumberingAfterBreak="0">
+  <w:abstractNum w:abstractNumId="10" w15:restartNumberingAfterBreak="0">
     <w:nsid w:val="438F135E"/>
     <w:multiLevelType w:val="hybridMultilevel"/>
     <w:tmpl w:val="766462E4"/>
@@ -7357,7 +7699,7 @@
       </w:rPr>
     </w:lvl>
   </w:abstractNum>
-  <w:abstractNum w:abstractNumId="7" w15:restartNumberingAfterBreak="0">
+  <w:abstractNum w:abstractNumId="11" w15:restartNumberingAfterBreak="0">
     <w:nsid w:val="4AEE45B6"/>
     <w:multiLevelType w:val="hybridMultilevel"/>
     <w:tmpl w:val="30AC9116"/>
@@ -7470,7 +7812,7 @@
       </w:rPr>
     </w:lvl>
   </w:abstractNum>
-  <w:abstractNum w:abstractNumId="8" w15:restartNumberingAfterBreak="0">
+  <w:abstractNum w:abstractNumId="12" w15:restartNumberingAfterBreak="0">
     <w:nsid w:val="4B954F02"/>
     <w:multiLevelType w:val="hybridMultilevel"/>
     <w:tmpl w:val="9EDAB8CA"/>
@@ -7583,7 +7925,7 @@
       </w:rPr>
     </w:lvl>
   </w:abstractNum>
-  <w:abstractNum w:abstractNumId="9" w15:restartNumberingAfterBreak="0">
+  <w:abstractNum w:abstractNumId="13" w15:restartNumberingAfterBreak="0">
     <w:nsid w:val="575056C4"/>
     <w:multiLevelType w:val="hybridMultilevel"/>
     <w:tmpl w:val="E62826E6"/>
@@ -7696,7 +8038,7 @@
       </w:rPr>
     </w:lvl>
   </w:abstractNum>
-  <w:abstractNum w:abstractNumId="10" w15:restartNumberingAfterBreak="0">
+  <w:abstractNum w:abstractNumId="14" w15:restartNumberingAfterBreak="0">
     <w:nsid w:val="5D7F193E"/>
     <w:multiLevelType w:val="hybridMultilevel"/>
     <w:tmpl w:val="1E34FEB6"/>
@@ -7809,7 +8151,7 @@
       </w:rPr>
     </w:lvl>
   </w:abstractNum>
-  <w:abstractNum w:abstractNumId="11" w15:restartNumberingAfterBreak="0">
+  <w:abstractNum w:abstractNumId="15" w15:restartNumberingAfterBreak="0">
     <w:nsid w:val="62477AC9"/>
     <w:multiLevelType w:val="hybridMultilevel"/>
     <w:tmpl w:val="8FECE656"/>
@@ -7922,7 +8264,7 @@
       </w:rPr>
     </w:lvl>
   </w:abstractNum>
-  <w:abstractNum w:abstractNumId="12" w15:restartNumberingAfterBreak="0">
+  <w:abstractNum w:abstractNumId="16" w15:restartNumberingAfterBreak="0">
     <w:nsid w:val="6F9024F1"/>
     <w:multiLevelType w:val="multilevel"/>
     <w:tmpl w:val="B9D0D952"/>
@@ -8035,7 +8377,7 @@
       </w:pPr>
     </w:lvl>
   </w:abstractNum>
-  <w:abstractNum w:abstractNumId="13" w15:restartNumberingAfterBreak="0">
+  <w:abstractNum w:abstractNumId="17" w15:restartNumberingAfterBreak="0">
     <w:nsid w:val="7B4D7979"/>
     <w:multiLevelType w:val="hybridMultilevel"/>
     <w:tmpl w:val="EC7001EA"/>
@@ -8148,7 +8490,7 @@
       </w:rPr>
     </w:lvl>
   </w:abstractNum>
-  <w:abstractNum w:abstractNumId="14" w15:restartNumberingAfterBreak="0">
+  <w:abstractNum w:abstractNumId="18" w15:restartNumberingAfterBreak="0">
     <w:nsid w:val="7ECB0329"/>
     <w:multiLevelType w:val="multilevel"/>
     <w:tmpl w:val="D24C4C9A"/>
@@ -8262,10 +8604,10 @@
     </w:lvl>
   </w:abstractNum>
   <w:num w:numId="1" w16cid:durableId="1010716177">
-    <w:abstractNumId w:val="3"/>
+    <w:abstractNumId w:val="6"/>
   </w:num>
   <w:num w:numId="2" w16cid:durableId="339041935">
-    <w:abstractNumId w:val="14"/>
+    <w:abstractNumId w:val="18"/>
     <w:lvlOverride w:ilvl="0">
       <w:lvl w:ilvl="0">
         <w:numFmt w:val="decimal"/>
@@ -8275,7 +8617,7 @@
     </w:lvlOverride>
   </w:num>
   <w:num w:numId="3" w16cid:durableId="1876186755">
-    <w:abstractNumId w:val="12"/>
+    <w:abstractNumId w:val="16"/>
     <w:lvlOverride w:ilvl="0">
       <w:lvl w:ilvl="0">
         <w:numFmt w:val="decimal"/>
@@ -8285,40 +8627,52 @@
     </w:lvlOverride>
   </w:num>
   <w:num w:numId="4" w16cid:durableId="1444416427">
+    <w:abstractNumId w:val="14"/>
+  </w:num>
+  <w:num w:numId="5" w16cid:durableId="992874505">
+    <w:abstractNumId w:val="11"/>
+  </w:num>
+  <w:num w:numId="6" w16cid:durableId="1026756492">
+    <w:abstractNumId w:val="7"/>
+  </w:num>
+  <w:num w:numId="7" w16cid:durableId="1965236734">
     <w:abstractNumId w:val="10"/>
   </w:num>
-  <w:num w:numId="5" w16cid:durableId="992874505">
-    <w:abstractNumId w:val="7"/>
-  </w:num>
-  <w:num w:numId="6" w16cid:durableId="1026756492">
-    <w:abstractNumId w:val="4"/>
-  </w:num>
-  <w:num w:numId="7" w16cid:durableId="1965236734">
-    <w:abstractNumId w:val="6"/>
-  </w:num>
   <w:num w:numId="8" w16cid:durableId="185600991">
-    <w:abstractNumId w:val="2"/>
+    <w:abstractNumId w:val="3"/>
   </w:num>
   <w:num w:numId="9" w16cid:durableId="1462265542">
     <w:abstractNumId w:val="1"/>
   </w:num>
   <w:num w:numId="10" w16cid:durableId="67655424">
-    <w:abstractNumId w:val="9"/>
+    <w:abstractNumId w:val="13"/>
   </w:num>
   <w:num w:numId="11" w16cid:durableId="315304864">
-    <w:abstractNumId w:val="5"/>
+    <w:abstractNumId w:val="9"/>
   </w:num>
   <w:num w:numId="12" w16cid:durableId="313989531">
     <w:abstractNumId w:val="0"/>
   </w:num>
   <w:num w:numId="13" w16cid:durableId="1667006177">
-    <w:abstractNumId w:val="11"/>
+    <w:abstractNumId w:val="15"/>
   </w:num>
   <w:num w:numId="14" w16cid:durableId="906188877">
+    <w:abstractNumId w:val="12"/>
+  </w:num>
+  <w:num w:numId="15" w16cid:durableId="759328591">
+    <w:abstractNumId w:val="17"/>
+  </w:num>
+  <w:num w:numId="16" w16cid:durableId="1059331030">
+    <w:abstractNumId w:val="4"/>
+  </w:num>
+  <w:num w:numId="17" w16cid:durableId="192423754">
+    <w:abstractNumId w:val="2"/>
+  </w:num>
+  <w:num w:numId="18" w16cid:durableId="2140344388">
     <w:abstractNumId w:val="8"/>
   </w:num>
-  <w:num w:numId="15" w16cid:durableId="759328591">
-    <w:abstractNumId w:val="13"/>
+  <w:num w:numId="19" w16cid:durableId="884562041">
+    <w:abstractNumId w:val="5"/>
   </w:num>
 </w:numbering>
 </file>

</xml_diff>

<commit_message>
Chapter 3 - General Methodology
Finished writing up the general methodology. Next Stop General Implementation.
</commit_message>
<xml_diff>
--- a/Thesis.docx
+++ b/Thesis.docx
@@ -131,7 +131,25 @@
           <w:lang w:eastAsia="en-CA"/>
         </w:rPr>
         <w:br/>
-        <w:t>(QuTIP Edition)</w:t>
+        <w:t>(</w:t>
+      </w:r>
+      <w:proofErr w:type="spellStart"/>
+      <w:r>
+        <w:rPr>
+          <w:rFonts w:eastAsia="Times New Roman" w:cs="Times New Roman"/>
+          <w:szCs w:val="24"/>
+          <w:lang w:eastAsia="en-CA"/>
+        </w:rPr>
+        <w:t>QuTIP</w:t>
+      </w:r>
+      <w:proofErr w:type="spellEnd"/>
+      <w:r>
+        <w:rPr>
+          <w:rFonts w:eastAsia="Times New Roman" w:cs="Times New Roman"/>
+          <w:szCs w:val="24"/>
+          <w:lang w:eastAsia="en-CA"/>
+        </w:rPr>
+        <w:t xml:space="preserve"> Edition)</w:t>
       </w:r>
     </w:p>
     <w:p>
@@ -556,7 +574,27 @@
           <w:szCs w:val="24"/>
           <w:lang w:eastAsia="en-CA"/>
         </w:rPr>
-        <w:t xml:space="preserve"> interactions, when the photons are highly mobile and will withstand external interactions. This has another consequence, in that it is difficult to create nonlinear gates, especially when most optical tools are linear in nature. To remedy </w:t>
+        <w:t xml:space="preserve"> </w:t>
+      </w:r>
+      <w:proofErr w:type="gramStart"/>
+      <w:r>
+        <w:rPr>
+          <w:rFonts w:eastAsia="Times New Roman" w:cs="Times New Roman"/>
+          <w:color w:val="000000"/>
+          <w:szCs w:val="24"/>
+          <w:lang w:eastAsia="en-CA"/>
+        </w:rPr>
+        <w:t>interactions, when</w:t>
+      </w:r>
+      <w:proofErr w:type="gramEnd"/>
+      <w:r>
+        <w:rPr>
+          <w:rFonts w:eastAsia="Times New Roman" w:cs="Times New Roman"/>
+          <w:color w:val="000000"/>
+          <w:szCs w:val="24"/>
+          <w:lang w:eastAsia="en-CA"/>
+        </w:rPr>
+        <w:t xml:space="preserve"> the photons are highly mobile and will withstand external interactions. This has another consequence, in that it is difficult to create nonlinear gates, especially when most optical tools are linear in nature. To remedy </w:t>
       </w:r>
       <w:r>
         <w:rPr>
@@ -592,7 +630,27 @@
           <w:szCs w:val="24"/>
           <w:lang w:eastAsia="en-CA"/>
         </w:rPr>
-        <w:t xml:space="preserve"> combined efforts of Knill, Laflamme, and Milburn; the KLM/linear optical quantum computing (LOQC) was born; and it seeks to make optical quantum computing a reality. </w:t>
+        <w:t xml:space="preserve"> combined efforts of </w:t>
+      </w:r>
+      <w:proofErr w:type="spellStart"/>
+      <w:r>
+        <w:rPr>
+          <w:rFonts w:eastAsia="Times New Roman" w:cs="Times New Roman"/>
+          <w:color w:val="000000"/>
+          <w:szCs w:val="24"/>
+          <w:lang w:eastAsia="en-CA"/>
+        </w:rPr>
+        <w:t>Knill</w:t>
+      </w:r>
+      <w:proofErr w:type="spellEnd"/>
+      <w:r>
+        <w:rPr>
+          <w:rFonts w:eastAsia="Times New Roman" w:cs="Times New Roman"/>
+          <w:color w:val="000000"/>
+          <w:szCs w:val="24"/>
+          <w:lang w:eastAsia="en-CA"/>
+        </w:rPr>
+        <w:t>, Laflamme, and Milburn; the KLM/linear optical quantum computing (LOQC) was born; and it seeks to make optical quantum computing a reality. </w:t>
       </w:r>
     </w:p>
     <w:p>
@@ -1070,7 +1128,29 @@
         <w:tab/>
       </w:r>
       <w:r>
-        <w:t xml:space="preserve">A method for verifying the quantum nature of a system is in the </w:t>
+        <w:t>The quantum dot has the following benefits:</w:t>
+      </w:r>
+    </w:p>
+    <w:p>
+      <w:pPr>
+        <w:spacing w:line="480" w:lineRule="auto"/>
+      </w:pPr>
+      <w:r>
+        <w:t xml:space="preserve">However, how can we be sure that we are using a quantum system? Outside of entangling capabilities what proof do we have? </w:t>
+      </w:r>
+      <w:proofErr w:type="gramStart"/>
+      <w:r>
+        <w:t>A</w:t>
+      </w:r>
+      <w:proofErr w:type="gramEnd"/>
+      <w:r>
+        <w:t xml:space="preserve"> method for </w:t>
+      </w:r>
+      <w:r>
+        <w:t xml:space="preserve">verifying this </w:t>
+      </w:r>
+      <w:r>
+        <w:t xml:space="preserve">is in the </w:t>
       </w:r>
       <w:r>
         <w:t xml:space="preserve">detection </w:t>
@@ -1207,7 +1287,15 @@
         <w:t>to generate results</w:t>
       </w:r>
       <w:r>
-        <w:t xml:space="preserve"> – the Linblad Master Equation. </w:t>
+        <w:t xml:space="preserve"> – the </w:t>
+      </w:r>
+      <w:proofErr w:type="spellStart"/>
+      <w:r>
+        <w:t>Linblad</w:t>
+      </w:r>
+      <w:proofErr w:type="spellEnd"/>
+      <w:r>
+        <w:t xml:space="preserve"> Master Equation. </w:t>
       </w:r>
       <w:r>
         <w:t>Finally in the fourth and fifth chapters</w:t>
@@ -1268,23 +1356,6 @@
       </w:r>
       <w:r>
         <w:t xml:space="preserve">. </w:t>
-      </w:r>
-    </w:p>
-    <w:p>
-      <w:pPr>
-        <w:spacing w:line="480" w:lineRule="auto"/>
-      </w:pPr>
-      <w:r>
-        <w:t>(</w:t>
-      </w:r>
-      <w:r>
-        <w:rPr>
-          <w:color w:val="00B050"/>
-        </w:rPr>
-        <w:t>Does this need further elaboration with respect to the quantum dot?</w:t>
-      </w:r>
-      <w:r>
-        <w:t>)</w:t>
       </w:r>
     </w:p>
     <w:p>
@@ -1749,7 +1820,15 @@
         <w:spacing w:line="480" w:lineRule="auto"/>
       </w:pPr>
       <w:r>
-        <w:t>We have two as the index over ‘i’ is {1,2}. This gives us two first order ordinary differential equations with respect to the complex amplitudes.</w:t>
+        <w:t>We have two as the index over ‘</w:t>
+      </w:r>
+      <w:proofErr w:type="spellStart"/>
+      <w:r>
+        <w:t>i</w:t>
+      </w:r>
+      <w:proofErr w:type="spellEnd"/>
+      <w:r>
+        <w:t>’ is {1,2}. This gives us two first order ordinary differential equations with respect to the complex amplitudes.</w:t>
       </w:r>
     </w:p>
     <w:p>
@@ -1870,8 +1949,13 @@
         <w:spacing w:line="480" w:lineRule="auto"/>
       </w:pPr>
       <w:r>
-        <w:t>Wherein the following term is defined as the matrix element mu_ij</w:t>
-      </w:r>
+        <w:t xml:space="preserve">Wherein the following term is defined as the matrix element </w:t>
+      </w:r>
+      <w:proofErr w:type="spellStart"/>
+      <w:r>
+        <w:t>mu_ij</w:t>
+      </w:r>
+      <w:proofErr w:type="spellEnd"/>
       <w:r>
         <w:t>:</w:t>
       </w:r>
@@ -1952,7 +2036,15 @@
         <w:spacing w:line="480" w:lineRule="auto"/>
       </w:pPr>
       <w:r>
-        <w:t>Wherein the Rabi frequence is defined as:</w:t>
+        <w:t xml:space="preserve">Wherein the Rabi </w:t>
+      </w:r>
+      <w:proofErr w:type="spellStart"/>
+      <w:r>
+        <w:t>frequence</w:t>
+      </w:r>
+      <w:proofErr w:type="spellEnd"/>
+      <w:r>
+        <w:t xml:space="preserve"> is defined as:</w:t>
       </w:r>
     </w:p>
     <w:p>
@@ -2027,7 +2119,15 @@
         <w:spacing w:line="480" w:lineRule="auto"/>
       </w:pPr>
       <w:r>
-        <w:t>This solution is clearly oscillatory. Notice that the frequency of oscillation is omega_R/2pi, this is the frequency at which the electron populations oscillate from the excited to ground states. This is an astounding result, but suppose we were to consider more realistic parameters. What would that look like?</w:t>
+        <w:t xml:space="preserve">This solution is clearly oscillatory. Notice that the frequency of oscillation is </w:t>
+      </w:r>
+      <w:proofErr w:type="spellStart"/>
+      <w:r>
+        <w:t>omega_R</w:t>
+      </w:r>
+      <w:proofErr w:type="spellEnd"/>
+      <w:r>
+        <w:t>/2pi, this is the frequency at which the electron populations oscillate from the excited to ground states. This is an astounding result, but suppose we were to consider more realistic parameters. What would that look like?</w:t>
       </w:r>
     </w:p>
     <w:p>
@@ -2120,7 +2220,15 @@
       </w:pPr>
       <w:r>
         <w:tab/>
-        <w:t>It is interesting to note that while these phenomenon are (to my knowledge) unrelated, there is a way to relate the two in an equation:</w:t>
+        <w:t xml:space="preserve">It is interesting to note that while </w:t>
+      </w:r>
+      <w:proofErr w:type="gramStart"/>
+      <w:r>
+        <w:t>these phenomenon</w:t>
+      </w:r>
+      <w:proofErr w:type="gramEnd"/>
+      <w:r>
+        <w:t xml:space="preserve"> are (to my knowledge) unrelated, there is a way to relate the two in an equation:</w:t>
       </w:r>
     </w:p>
     <w:p>
@@ -2145,8 +2253,21 @@
       <w:pPr>
         <w:spacing w:line="480" w:lineRule="auto"/>
       </w:pPr>
-      <w:r>
-        <w:t xml:space="preserve">Whereing T_2star is called the overall decoherence, and is considered the overall dephasing of the system. Given this, we can now </w:t>
+      <w:proofErr w:type="spellStart"/>
+      <w:r>
+        <w:t>Whereing</w:t>
+      </w:r>
+      <w:proofErr w:type="spellEnd"/>
+      <w:r>
+        <w:t xml:space="preserve"> T_2star is called the overall </w:t>
+      </w:r>
+      <w:proofErr w:type="gramStart"/>
+      <w:r>
+        <w:t>decoherence, and</w:t>
+      </w:r>
+      <w:proofErr w:type="gramEnd"/>
+      <w:r>
+        <w:t xml:space="preserve"> is considered the overall dephasing of the system. Given this, we can now </w:t>
       </w:r>
       <w:r>
         <w:t xml:space="preserve">modify equation, to include damping effects. </w:t>
@@ -2279,11 +2400,19 @@
         </w:rPr>
         <w:t xml:space="preserve">While it is understood that Rabi oscillations </w:t>
       </w:r>
-      <w:r>
-        <w:rPr>
-          <w:szCs w:val="24"/>
-        </w:rPr>
-        <w:t xml:space="preserve">As electron populations oscillate between the ground and </w:t>
+      <w:proofErr w:type="gramStart"/>
+      <w:r>
+        <w:rPr>
+          <w:szCs w:val="24"/>
+        </w:rPr>
+        <w:t>As</w:t>
+      </w:r>
+      <w:proofErr w:type="gramEnd"/>
+      <w:r>
+        <w:rPr>
+          <w:szCs w:val="24"/>
+        </w:rPr>
+        <w:t xml:space="preserve"> electron populations oscillate between the ground and </w:t>
       </w:r>
       <w:r>
         <w:rPr>
@@ -2582,21 +2711,44 @@
         <w:t xml:space="preserve"> with photons out of N segment</w:t>
       </w:r>
       <w:r>
-        <w:t>s. Wherein N-n represents the number of segments with zero photons. We then multiply this by the probability of n successes, i.e p^n, and n-N failures, i.e. (1-p)^N-n. The entirety of this product gives us the probability of finding n segments containing one photon. (</w:t>
+        <w:t xml:space="preserve">s. Wherein </w:t>
+      </w:r>
+      <w:proofErr w:type="gramStart"/>
+      <w:r>
+        <w:t>N-n</w:t>
+      </w:r>
+      <w:proofErr w:type="gramEnd"/>
+      <w:r>
+        <w:t xml:space="preserve"> represents the number of segments with zero photons. We then multiply this by the probability of n successes, </w:t>
+      </w:r>
+      <w:proofErr w:type="spellStart"/>
+      <w:r>
+        <w:t>i.e</w:t>
+      </w:r>
+      <w:proofErr w:type="spellEnd"/>
+      <w:r>
+        <w:t xml:space="preserve"> </w:t>
+      </w:r>
+      <w:proofErr w:type="spellStart"/>
+      <w:r>
+        <w:t>p^n</w:t>
+      </w:r>
+      <w:proofErr w:type="spellEnd"/>
+      <w:r>
+        <w:t>, and n-N failures, i.e. (1-</w:t>
+      </w:r>
+      <w:proofErr w:type="gramStart"/>
+      <w:r>
+        <w:t>p)^</w:t>
+      </w:r>
+      <w:proofErr w:type="gramEnd"/>
+      <w:r>
+        <w:t>N-n. The entirety of this product gives us the probability of finding n segments containing one photon. We can rewrite this by considering the average number of photons within a beam of length L (</w:t>
       </w:r>
       <w:r>
         <w:rPr>
           <w:color w:val="00B050"/>
         </w:rPr>
-        <w:t>Include a better understanding of the binomial distribution?</w:t>
-      </w:r>
-      <w:r>
-        <w:t>) We can rewrite this by considering the average number of photons within a beam of length L (</w:t>
-      </w:r>
-      <w:r>
-        <w:rPr>
-          <w:color w:val="00B050"/>
-        </w:rPr>
         <w:t>Include explanation of average photons?</w:t>
       </w:r>
       <w:r>
@@ -2626,7 +2778,13 @@
         <w:spacing w:line="480" w:lineRule="auto"/>
       </w:pPr>
       <w:r>
-        <w:t>As N is taken to be infinitely large, we can then use Stirling’s approximation,(</w:t>
+        <w:t>As N is taken to be infinitely large, we can then use Stirling’s approximation,</w:t>
+      </w:r>
+      <w:r>
+        <w:t xml:space="preserve"> </w:t>
+      </w:r>
+      <w:r>
+        <w:t>(</w:t>
       </w:r>
       <w:r>
         <w:rPr>
@@ -2696,7 +2854,15 @@
         <w:spacing w:line="480" w:lineRule="auto"/>
       </w:pPr>
       <w:r>
-        <w:t>The resultant equation is used to define a Poisson distribution. We can take special note of how this equation is characterized by the mean n-bar, this is unique to a Poisson distribution. In fact, the standard deviation is given as follows:</w:t>
+        <w:t>The resultant equation is used to define a Poisson distribution. We can take special note of how this equation is characterized by the mean n-</w:t>
+      </w:r>
+      <w:proofErr w:type="gramStart"/>
+      <w:r>
+        <w:t>bar,</w:t>
+      </w:r>
+      <w:proofErr w:type="gramEnd"/>
+      <w:r>
+        <w:t xml:space="preserve"> this is unique to a Poisson distribution. In fact, the standard deviation is given as follows:</w:t>
       </w:r>
     </w:p>
     <w:p>
@@ -2774,7 +2940,6 @@
               <w:spacing w:line="480" w:lineRule="auto"/>
             </w:pPr>
             <w:r>
-              <w:lastRenderedPageBreak/>
               <w:t>Sub-Poissonian</w:t>
             </w:r>
           </w:p>
@@ -2800,6 +2965,7 @@
               <w:spacing w:line="480" w:lineRule="auto"/>
             </w:pPr>
             <w:r>
+              <w:lastRenderedPageBreak/>
               <w:t>Poissonian</w:t>
             </w:r>
           </w:p>
@@ -3206,8 +3372,16 @@
           <w:szCs w:val="24"/>
         </w:rPr>
         <w:tab/>
-        <w:t>Something that came at quite the surprise is that the history of the quantum dot is quite recent, especially in consideration to my own birth year in 1992. First synthesized by Alexey Ekimov</w:t>
-      </w:r>
+        <w:t xml:space="preserve">Something that came at quite the surprise is that the history of the quantum dot is quite recent, especially in consideration to my own birth year in 1992. First synthesized by Alexey </w:t>
+      </w:r>
+      <w:proofErr w:type="spellStart"/>
+      <w:r>
+        <w:rPr>
+          <w:szCs w:val="24"/>
+        </w:rPr>
+        <w:t>Ekimov</w:t>
+      </w:r>
+      <w:proofErr w:type="spellEnd"/>
       <w:r>
         <w:rPr>
           <w:szCs w:val="24"/>
@@ -3243,13 +3417,55 @@
         <w:rPr>
           <w:szCs w:val="24"/>
         </w:rPr>
-        <w:t xml:space="preserve">This quantum dot was created via the placement of a semiconductor within a glass matrix. The semiconductor used was lead (II) sulfide (PbS), and it was noticed that while bulk PbS is black, the nanocrystal exhibited an array of colours that were dependent on the size of the crystal. Moreso, it was noticed that as the crystal decreased in size, the colour shifted from red to blue – a sort of blue shifting. These findings were surprising and interesting, however the language for understanding this was not </w:t>
-      </w:r>
-      <w:r>
-        <w:rPr>
-          <w:szCs w:val="24"/>
-        </w:rPr>
-        <w:t xml:space="preserve">given until 1982 by Alexander Efros. We will also consider a theoretical explanation for the quantum dot which will follow below; however, we will first consider the general properties of the quantum dot. </w:t>
+        <w:t>This quantum dot was created via the placement of a semiconductor within a glass matrix. The semiconductor used was lead (II) sulfide (</w:t>
+      </w:r>
+      <w:proofErr w:type="spellStart"/>
+      <w:r>
+        <w:rPr>
+          <w:szCs w:val="24"/>
+        </w:rPr>
+        <w:t>PbS</w:t>
+      </w:r>
+      <w:proofErr w:type="spellEnd"/>
+      <w:r>
+        <w:rPr>
+          <w:szCs w:val="24"/>
+        </w:rPr>
+        <w:t xml:space="preserve">), and it was noticed that while bulk </w:t>
+      </w:r>
+      <w:proofErr w:type="spellStart"/>
+      <w:r>
+        <w:rPr>
+          <w:szCs w:val="24"/>
+        </w:rPr>
+        <w:t>PbS</w:t>
+      </w:r>
+      <w:proofErr w:type="spellEnd"/>
+      <w:r>
+        <w:rPr>
+          <w:szCs w:val="24"/>
+        </w:rPr>
+        <w:t xml:space="preserve"> is black, the nanocrystal exhibited an array of colours that were dependent on the size of the crystal. Moreso, it was noticed that as the crystal decreased in size, the colour shifted from red to blue – a sort of blue shifting. These findings were surprising and interesting, however the language for understanding this was not </w:t>
+      </w:r>
+      <w:r>
+        <w:rPr>
+          <w:szCs w:val="24"/>
+        </w:rPr>
+        <w:t xml:space="preserve">given until 1982 by Alexander </w:t>
+      </w:r>
+      <w:proofErr w:type="spellStart"/>
+      <w:r>
+        <w:rPr>
+          <w:szCs w:val="24"/>
+        </w:rPr>
+        <w:t>Efros</w:t>
+      </w:r>
+      <w:proofErr w:type="spellEnd"/>
+      <w:r>
+        <w:rPr>
+          <w:szCs w:val="24"/>
+        </w:rPr>
+        <w:t xml:space="preserve">. We will also consider a theoretical explanation for the quantum dot which will follow below; however, we will first consider the general properties of the quantum dot. </w:t>
       </w:r>
     </w:p>
     <w:p>
@@ -3654,8 +3870,19 @@
           <w:szCs w:val="24"/>
           <w:lang w:eastAsia="en-CA"/>
         </w:rPr>
-        <w:t xml:space="preserve"> and undergo two recombinations</w:t>
-      </w:r>
+        <w:t xml:space="preserve"> and undergo two </w:t>
+      </w:r>
+      <w:proofErr w:type="spellStart"/>
+      <w:r>
+        <w:rPr>
+          <w:rFonts w:eastAsia="Times New Roman" w:cs="Times New Roman"/>
+          <w:color w:val="000000"/>
+          <w:szCs w:val="24"/>
+          <w:lang w:eastAsia="en-CA"/>
+        </w:rPr>
+        <w:t>recombinations</w:t>
+      </w:r>
+      <w:proofErr w:type="spellEnd"/>
       <w:r>
         <w:rPr>
           <w:rFonts w:eastAsia="Times New Roman" w:cs="Times New Roman"/>
@@ -3968,7 +4195,27 @@
         </w:rPr>
         <w:lastRenderedPageBreak/>
         <w:tab/>
-        <w:t xml:space="preserve">Prior to the TPE scheme, off-resonant excitation was the main scheme used to excite quantum dots. In this excitation scheme, energy far above the band-gap is applied to the quantum dot. The electron relaxes into the first excited state via phonon (vibrations that can be treated as particles – quasi-particles) interactions and is then able to </w:t>
+        <w:t xml:space="preserve">Prior to the TPE scheme, off-resonant excitation was the main scheme used to excite quantum dots. In this excitation scheme, energy far above the </w:t>
+      </w:r>
+      <w:proofErr w:type="gramStart"/>
+      <w:r>
+        <w:rPr>
+          <w:rFonts w:eastAsia="Times New Roman" w:cs="Times New Roman"/>
+          <w:color w:val="000000"/>
+          <w:szCs w:val="24"/>
+          <w:lang w:eastAsia="en-CA"/>
+        </w:rPr>
+        <w:t>band-gap</w:t>
+      </w:r>
+      <w:proofErr w:type="gramEnd"/>
+      <w:r>
+        <w:rPr>
+          <w:rFonts w:eastAsia="Times New Roman" w:cs="Times New Roman"/>
+          <w:color w:val="000000"/>
+          <w:szCs w:val="24"/>
+          <w:lang w:eastAsia="en-CA"/>
+        </w:rPr>
+        <w:t xml:space="preserve"> is applied to the quantum dot. The electron relaxes into the first excited state via phonon (vibrations that can be treated as particles – quasi-particles) interactions and is then able to </w:t>
       </w:r>
       <w:r>
         <w:rPr>
@@ -4199,7 +4446,21 @@
         <w:rPr>
           <w:szCs w:val="24"/>
         </w:rPr>
-        <w:t xml:space="preserve">wurtzite InP nanowire with a tapered edge. </w:t>
+        <w:t xml:space="preserve">wurtzite </w:t>
+      </w:r>
+      <w:proofErr w:type="spellStart"/>
+      <w:r>
+        <w:rPr>
+          <w:szCs w:val="24"/>
+        </w:rPr>
+        <w:t>InP</w:t>
+      </w:r>
+      <w:proofErr w:type="spellEnd"/>
+      <w:r>
+        <w:rPr>
+          <w:szCs w:val="24"/>
+        </w:rPr>
+        <w:t xml:space="preserve"> nanowire with a tapered edge. </w:t>
       </w:r>
       <w:r>
         <w:rPr>
@@ -4211,7 +4472,21 @@
         <w:rPr>
           <w:szCs w:val="24"/>
         </w:rPr>
-        <w:t xml:space="preserve">Within the nanowire waveguide is a small region of InAsP, the quantum dot itself. As we can see from the use of Indium (Group V) and Phosphide (Group III), </w:t>
+        <w:t xml:space="preserve">Within the nanowire waveguide is a small region of </w:t>
+      </w:r>
+      <w:proofErr w:type="spellStart"/>
+      <w:r>
+        <w:rPr>
+          <w:szCs w:val="24"/>
+        </w:rPr>
+        <w:t>InAsP</w:t>
+      </w:r>
+      <w:proofErr w:type="spellEnd"/>
+      <w:r>
+        <w:rPr>
+          <w:szCs w:val="24"/>
+        </w:rPr>
+        <w:t xml:space="preserve">, the quantum dot itself. As we can see from the use of Indium (Group V) and Phosphide (Group III), </w:t>
       </w:r>
       <w:r>
         <w:rPr>
@@ -4223,7 +4498,23 @@
         <w:rPr>
           <w:szCs w:val="24"/>
         </w:rPr>
-        <w:t xml:space="preserve">this quantum dot is composed with a III-V semiconductor. The laser used to excite this quantum dot is the Coherent Mira 900 Ti:Sapphire laser with energy </w:t>
+        <w:t xml:space="preserve">this quantum dot is composed with a III-V semiconductor. The laser used to excite this quantum dot is the Coherent Mira 900 </w:t>
+      </w:r>
+      <w:proofErr w:type="spellStart"/>
+      <w:proofErr w:type="gramStart"/>
+      <w:r>
+        <w:rPr>
+          <w:szCs w:val="24"/>
+        </w:rPr>
+        <w:t>Ti:Sapphire</w:t>
+      </w:r>
+      <w:proofErr w:type="spellEnd"/>
+      <w:proofErr w:type="gramEnd"/>
+      <w:r>
+        <w:rPr>
+          <w:szCs w:val="24"/>
+        </w:rPr>
+        <w:t xml:space="preserve"> laser with energy </w:t>
       </w:r>
       <w:r>
         <w:rPr>
@@ -4327,7 +4618,15 @@
       </w:pPr>
       <w:r>
         <w:tab/>
-        <w:t xml:space="preserve">However, this understanding only considers the system itself. While many important findings and results can be derived from this approximation, it can be far from an accurate representation of reality. Enter the Linblad master equation, which is touted as a more generalized version of the Hamiltonian. Not only does this consider the system’s dynamics, but also the environmental effects and whatever mechanism that couples one to the other.  </w:t>
+        <w:t xml:space="preserve">However, this understanding only considers the system itself. While many important findings and results can be derived from this approximation, it can be far from an accurate representation of reality. Enter the </w:t>
+      </w:r>
+      <w:proofErr w:type="spellStart"/>
+      <w:r>
+        <w:t>Linblad</w:t>
+      </w:r>
+      <w:proofErr w:type="spellEnd"/>
+      <w:r>
+        <w:t xml:space="preserve"> master equation, which is touted as a more generalized version of the Hamiltonian. Not only does this consider the system’s dynamics, but also the environmental effects and whatever mechanism that couples one to the other.  </w:t>
       </w:r>
     </w:p>
     <w:p>
@@ -4418,7 +4717,15 @@
         <w:spacing w:line="480" w:lineRule="auto"/>
       </w:pPr>
       <w:r>
-        <w:t xml:space="preserve">It is key to understand that while these use the same language, i.e the same basis states, the system, environment, and coupling belong to separate Hilbert spaces, and as such the basis states are separate as well. We are just able to translate each system into a single language, to gain a better understanding of the what we have. </w:t>
+        <w:t xml:space="preserve">It is key to understand that while these use the same language, </w:t>
+      </w:r>
+      <w:proofErr w:type="spellStart"/>
+      <w:r>
+        <w:t>i.e</w:t>
+      </w:r>
+      <w:proofErr w:type="spellEnd"/>
+      <w:r>
+        <w:t xml:space="preserve"> the same basis states, the system, environment, and coupling belong to separate Hilbert spaces, and as such the basis states are separate as well. We are just able to translate each system into a single language, to gain a better understanding of the what we have. </w:t>
       </w:r>
     </w:p>
     <w:p>
@@ -4475,13 +4782,29 @@
         </w:rPr>
       </w:pPr>
       <w:r>
-        <w:t>In plain terms, we can reprsent our system by a density matrix,</w:t>
+        <w:t xml:space="preserve">In plain terms, we can </w:t>
+      </w:r>
+      <w:proofErr w:type="spellStart"/>
+      <w:r>
+        <w:t>reprsent</w:t>
+      </w:r>
+      <w:proofErr w:type="spellEnd"/>
+      <w:r>
+        <w:t xml:space="preserve"> our system by a density matrix,</w:t>
       </w:r>
       <w:r>
         <w:t xml:space="preserve"> a density matrix</w:t>
       </w:r>
       <w:r>
-        <w:t xml:space="preserve"> contains all the relevant information of the system under the basis of the Hilbert space.  Its progression over time, i.e, </w:t>
+        <w:t xml:space="preserve"> contains all the relevant information of the system under the basis of the Hilbert space.  Its progression over time, </w:t>
+      </w:r>
+      <w:proofErr w:type="spellStart"/>
+      <w:r>
+        <w:t>i.e</w:t>
+      </w:r>
+      <w:proofErr w:type="spellEnd"/>
+      <w:r>
+        <w:t xml:space="preserve">, </w:t>
       </w:r>
       <w:r>
         <w:rPr>
@@ -4506,25 +4829,39 @@
         <w:rPr>
           <w:color w:val="000000" w:themeColor="text1"/>
         </w:rPr>
-        <w:t xml:space="preserve">Solving this grants us the equations of motion of the system, and as such gives us information about the progression of the system. </w:t>
-      </w:r>
+        <w:t xml:space="preserve">Solving </w:t>
+      </w:r>
+      <w:proofErr w:type="gramStart"/>
       <w:r>
         <w:rPr>
           <w:color w:val="000000" w:themeColor="text1"/>
         </w:rPr>
-        <w:t>This process is the quantum analogue for the Poisson bracket, which is used to derive equations of motion from the Hamiltonian. (</w:t>
-      </w:r>
-      <w:r>
-        <w:rPr>
-          <w:color w:val="00B050"/>
-        </w:rPr>
-        <w:t>Should I include the derivation?</w:t>
-      </w:r>
+        <w:t>this grants</w:t>
+      </w:r>
+      <w:proofErr w:type="gramEnd"/>
       <w:r>
         <w:rPr>
           <w:color w:val="000000" w:themeColor="text1"/>
         </w:rPr>
-        <w:t>)</w:t>
+        <w:t xml:space="preserve"> us the equations of motion of the system, and as such gives us information about the progression of the system. </w:t>
+      </w:r>
+      <w:r>
+        <w:rPr>
+          <w:color w:val="000000" w:themeColor="text1"/>
+        </w:rPr>
+        <w:t xml:space="preserve">This process is the quantum analogue for the Poisson bracket, which is used to derive equations of motion from </w:t>
+      </w:r>
+      <w:r>
+        <w:rPr>
+          <w:color w:val="000000" w:themeColor="text1"/>
+        </w:rPr>
+        <w:t>a given</w:t>
+      </w:r>
+      <w:r>
+        <w:rPr>
+          <w:color w:val="000000" w:themeColor="text1"/>
+        </w:rPr>
+        <w:t xml:space="preserve"> Hamiltonian. </w:t>
       </w:r>
     </w:p>
     <w:p>
@@ -4541,19 +4878,7 @@
         <w:t>While the Heisenberg picture is equivalent to the Schrodinger picture under the Stone-von Neumann theorem, and as such realize the same results. However, the inclusion of the environment and coupling is easier under the Heisenberg picture</w:t>
       </w:r>
       <w:r>
-        <w:t xml:space="preserve"> (</w:t>
-      </w:r>
-      <w:r>
-        <w:rPr>
-          <w:color w:val="00B050"/>
-        </w:rPr>
-        <w:t>Should I include the derivation?</w:t>
-      </w:r>
-      <w:r>
-        <w:rPr>
-          <w:color w:val="000000" w:themeColor="text1"/>
-        </w:rPr>
-        <w:t xml:space="preserve">) </w:t>
+        <w:t xml:space="preserve"> </w:t>
       </w:r>
       <w:r>
         <w:t>and looks as follows:</w:t>
@@ -4623,7 +4948,6 @@
         <w:spacing w:line="480" w:lineRule="auto"/>
       </w:pPr>
       <w:r>
-        <w:lastRenderedPageBreak/>
         <w:tab/>
         <w:t xml:space="preserve">Now that we have established context for parts used in the building of this model, it’s now time to put it work for some usable results, which follow in the next chapter. </w:t>
       </w:r>
@@ -4638,138 +4962,43 @@
           <w:lang w:eastAsia="en-CA"/>
         </w:rPr>
       </w:pPr>
-    </w:p>
-    <w:p>
-      <w:pPr>
-        <w:pStyle w:val="Heading1"/>
+      <w:r>
         <w:rPr>
           <w:rFonts w:eastAsia="Times New Roman"/>
           <w:sz w:val="64"/>
           <w:szCs w:val="64"/>
           <w:lang w:eastAsia="en-CA"/>
         </w:rPr>
-      </w:pPr>
-    </w:p>
-    <w:p>
-      <w:pPr>
-        <w:pStyle w:val="Heading1"/>
+        <w:lastRenderedPageBreak/>
+        <w:t xml:space="preserve">Chapter </w:t>
+      </w:r>
+      <w:r>
         <w:rPr>
           <w:rFonts w:eastAsia="Times New Roman"/>
           <w:sz w:val="64"/>
           <w:szCs w:val="64"/>
           <w:lang w:eastAsia="en-CA"/>
         </w:rPr>
-      </w:pPr>
-    </w:p>
-    <w:p>
-      <w:pPr>
-        <w:pStyle w:val="Heading1"/>
+        <w:t>3</w:t>
+      </w:r>
+      <w:r>
         <w:rPr>
           <w:rFonts w:eastAsia="Times New Roman"/>
           <w:sz w:val="64"/>
           <w:szCs w:val="64"/>
           <w:lang w:eastAsia="en-CA"/>
         </w:rPr>
-      </w:pPr>
-    </w:p>
-    <w:p>
-      <w:pPr>
-        <w:pStyle w:val="Heading1"/>
-        <w:rPr>
-          <w:rFonts w:eastAsia="Times New Roman"/>
-          <w:sz w:val="24"/>
-          <w:szCs w:val="24"/>
-          <w:lang w:eastAsia="en-CA"/>
-        </w:rPr>
-      </w:pPr>
-    </w:p>
-    <w:p>
-      <w:pPr>
-        <w:rPr>
-          <w:lang w:eastAsia="en-CA"/>
-        </w:rPr>
-      </w:pPr>
-    </w:p>
-    <w:p>
-      <w:pPr>
-        <w:rPr>
-          <w:lang w:eastAsia="en-CA"/>
-        </w:rPr>
-      </w:pPr>
-    </w:p>
-    <w:p>
-      <w:pPr>
-        <w:rPr>
-          <w:lang w:eastAsia="en-CA"/>
-        </w:rPr>
-      </w:pPr>
-    </w:p>
-    <w:p>
-      <w:pPr>
-        <w:rPr>
-          <w:lang w:eastAsia="en-CA"/>
-        </w:rPr>
-      </w:pPr>
-    </w:p>
-    <w:p>
-      <w:pPr>
-        <w:rPr>
-          <w:lang w:eastAsia="en-CA"/>
-        </w:rPr>
-      </w:pPr>
-    </w:p>
-    <w:p>
-      <w:pPr>
-        <w:rPr>
-          <w:lang w:eastAsia="en-CA"/>
-        </w:rPr>
-      </w:pPr>
-    </w:p>
-    <w:p>
-      <w:pPr>
-        <w:rPr>
-          <w:lang w:eastAsia="en-CA"/>
-        </w:rPr>
-      </w:pPr>
-    </w:p>
-    <w:p>
-      <w:pPr>
-        <w:rPr>
-          <w:lang w:eastAsia="en-CA"/>
-        </w:rPr>
-      </w:pPr>
-    </w:p>
-    <w:p>
-      <w:pPr>
-        <w:rPr>
-          <w:lang w:eastAsia="en-CA"/>
-        </w:rPr>
-      </w:pPr>
-    </w:p>
-    <w:p>
-      <w:pPr>
-        <w:rPr>
-          <w:lang w:eastAsia="en-CA"/>
-        </w:rPr>
-      </w:pPr>
-    </w:p>
-    <w:p>
-      <w:pPr>
-        <w:rPr>
-          <w:lang w:eastAsia="en-CA"/>
-        </w:rPr>
-      </w:pPr>
-    </w:p>
-    <w:p>
-      <w:pPr>
-        <w:pStyle w:val="Heading1"/>
+        <w:t xml:space="preserve"> </w:t>
+      </w:r>
+      <w:r>
         <w:rPr>
           <w:rFonts w:eastAsia="Times New Roman"/>
           <w:sz w:val="64"/>
           <w:szCs w:val="64"/>
           <w:lang w:eastAsia="en-CA"/>
         </w:rPr>
-      </w:pPr>
+        <w:t>–</w:t>
+      </w:r>
       <w:r>
         <w:rPr>
           <w:rFonts w:eastAsia="Times New Roman"/>
@@ -4777,18 +5006,19 @@
           <w:szCs w:val="64"/>
           <w:lang w:eastAsia="en-CA"/>
         </w:rPr>
-        <w:lastRenderedPageBreak/>
-        <w:t xml:space="preserve">Chapter </w:t>
-      </w:r>
-      <w:r>
+        <w:t xml:space="preserve"> </w:t>
+      </w:r>
+    </w:p>
+    <w:p>
+      <w:pPr>
+        <w:pStyle w:val="Heading1"/>
         <w:rPr>
           <w:rFonts w:eastAsia="Times New Roman"/>
           <w:sz w:val="64"/>
           <w:szCs w:val="64"/>
           <w:lang w:eastAsia="en-CA"/>
         </w:rPr>
-        <w:t>3</w:t>
-      </w:r>
+      </w:pPr>
       <w:r>
         <w:rPr>
           <w:rFonts w:eastAsia="Times New Roman"/>
@@ -4796,7 +5026,7 @@
           <w:szCs w:val="64"/>
           <w:lang w:eastAsia="en-CA"/>
         </w:rPr>
-        <w:t xml:space="preserve"> </w:t>
+        <w:t xml:space="preserve">Methodology, </w:t>
       </w:r>
       <w:r>
         <w:rPr>
@@ -4805,7 +5035,7 @@
           <w:szCs w:val="64"/>
           <w:lang w:eastAsia="en-CA"/>
         </w:rPr>
-        <w:t>–</w:t>
+        <w:t>Findings</w:t>
       </w:r>
       <w:r>
         <w:rPr>
@@ -4814,53 +5044,15 @@
           <w:szCs w:val="64"/>
           <w:lang w:eastAsia="en-CA"/>
         </w:rPr>
-        <w:t xml:space="preserve"> </w:t>
-      </w:r>
-    </w:p>
-    <w:p>
-      <w:pPr>
-        <w:pStyle w:val="Heading1"/>
+        <w:t>,</w:t>
+      </w:r>
+      <w:r>
         <w:rPr>
           <w:rFonts w:eastAsia="Times New Roman"/>
           <w:sz w:val="64"/>
           <w:szCs w:val="64"/>
           <w:lang w:eastAsia="en-CA"/>
         </w:rPr>
-      </w:pPr>
-      <w:r>
-        <w:rPr>
-          <w:rFonts w:eastAsia="Times New Roman"/>
-          <w:sz w:val="64"/>
-          <w:szCs w:val="64"/>
-          <w:lang w:eastAsia="en-CA"/>
-        </w:rPr>
-        <w:t xml:space="preserve">Methodology, </w:t>
-      </w:r>
-      <w:r>
-        <w:rPr>
-          <w:rFonts w:eastAsia="Times New Roman"/>
-          <w:sz w:val="64"/>
-          <w:szCs w:val="64"/>
-          <w:lang w:eastAsia="en-CA"/>
-        </w:rPr>
-        <w:t>Findings</w:t>
-      </w:r>
-      <w:r>
-        <w:rPr>
-          <w:rFonts w:eastAsia="Times New Roman"/>
-          <w:sz w:val="64"/>
-          <w:szCs w:val="64"/>
-          <w:lang w:eastAsia="en-CA"/>
-        </w:rPr>
-        <w:t>,</w:t>
-      </w:r>
-      <w:r>
-        <w:rPr>
-          <w:rFonts w:eastAsia="Times New Roman"/>
-          <w:sz w:val="64"/>
-          <w:szCs w:val="64"/>
-          <w:lang w:eastAsia="en-CA"/>
-        </w:rPr>
         <w:t xml:space="preserve"> and Analysis</w:t>
       </w:r>
     </w:p>
@@ -4923,91 +5115,141 @@
     </w:p>
     <w:p>
       <w:pPr>
-        <w:pStyle w:val="ListParagraph"/>
-        <w:numPr>
-          <w:ilvl w:val="0"/>
-          <w:numId w:val="11"/>
-        </w:numPr>
-        <w:spacing w:line="480" w:lineRule="auto"/>
-        <w:rPr>
-          <w:lang w:eastAsia="en-CA"/>
-        </w:rPr>
-      </w:pPr>
-      <w:r>
-        <w:rPr>
-          <w:lang w:eastAsia="en-CA"/>
-        </w:rPr>
-        <w:t xml:space="preserve">Ph.D candidate Matteo Pennacchietti used equation () to fit his Rabi oscillations. </w:t>
-      </w:r>
-    </w:p>
-    <w:p>
-      <w:pPr>
-        <w:pStyle w:val="ListParagraph"/>
-        <w:numPr>
-          <w:ilvl w:val="0"/>
-          <w:numId w:val="11"/>
-        </w:numPr>
-        <w:spacing w:line="480" w:lineRule="auto"/>
-        <w:rPr>
-          <w:lang w:eastAsia="en-CA"/>
-        </w:rPr>
-      </w:pPr>
-      <w:r>
-        <w:rPr>
-          <w:lang w:eastAsia="en-CA"/>
-        </w:rPr>
-        <w:t>As we can see, the trend mostly fits the experimental data</w:t>
-      </w:r>
-    </w:p>
-    <w:p>
-      <w:pPr>
-        <w:pStyle w:val="ListParagraph"/>
-        <w:numPr>
-          <w:ilvl w:val="0"/>
-          <w:numId w:val="11"/>
-        </w:numPr>
-        <w:spacing w:line="480" w:lineRule="auto"/>
-        <w:rPr>
-          <w:lang w:eastAsia="en-CA"/>
-        </w:rPr>
-      </w:pPr>
-      <w:r>
-        <w:rPr>
-          <w:lang w:eastAsia="en-CA"/>
-        </w:rPr>
-        <w:t>However he suggested that the data could be better fit with a different model</w:t>
-      </w:r>
-    </w:p>
-    <w:p>
-      <w:pPr>
-        <w:pStyle w:val="ListParagraph"/>
-        <w:numPr>
-          <w:ilvl w:val="0"/>
-          <w:numId w:val="11"/>
-        </w:numPr>
-        <w:spacing w:line="480" w:lineRule="auto"/>
-        <w:rPr>
-          <w:lang w:eastAsia="en-CA"/>
-        </w:rPr>
-      </w:pPr>
-      <w:r>
-        <w:rPr>
-          <w:lang w:eastAsia="en-CA"/>
-        </w:rPr>
-        <w:t>Suggested using the Hamiltonian from the following paper which includes environmental effects</w:t>
-      </w:r>
-    </w:p>
-    <w:p>
-      <w:pPr>
-        <w:spacing w:line="480" w:lineRule="auto"/>
-        <w:rPr>
-          <w:lang w:eastAsia="en-CA"/>
-        </w:rPr>
-      </w:pPr>
-      <w:r>
-        <w:rPr>
-          <w:lang w:eastAsia="en-CA"/>
-        </w:rPr>
+        <w:spacing w:line="480" w:lineRule="auto"/>
+        <w:rPr>
+          <w:lang w:eastAsia="en-CA"/>
+        </w:rPr>
+      </w:pPr>
+      <w:r>
+        <w:rPr>
+          <w:lang w:eastAsia="en-CA"/>
+        </w:rPr>
+        <w:tab/>
+        <w:t xml:space="preserve">This project was started under the guidance of </w:t>
+      </w:r>
+      <w:proofErr w:type="spellStart"/>
+      <w:proofErr w:type="gramStart"/>
+      <w:r>
+        <w:rPr>
+          <w:lang w:eastAsia="en-CA"/>
+        </w:rPr>
+        <w:t>Ph.D</w:t>
+      </w:r>
+      <w:proofErr w:type="spellEnd"/>
+      <w:proofErr w:type="gramEnd"/>
+      <w:r>
+        <w:rPr>
+          <w:lang w:eastAsia="en-CA"/>
+        </w:rPr>
+        <w:t xml:space="preserve"> candidate Matteo </w:t>
+      </w:r>
+      <w:proofErr w:type="spellStart"/>
+      <w:r>
+        <w:rPr>
+          <w:lang w:eastAsia="en-CA"/>
+        </w:rPr>
+        <w:t>Pennacchietti</w:t>
+      </w:r>
+      <w:proofErr w:type="spellEnd"/>
+      <w:r>
+        <w:rPr>
+          <w:lang w:eastAsia="en-CA"/>
+        </w:rPr>
+        <w:t>. He had acquired some experimental data</w:t>
+      </w:r>
+      <w:r>
+        <w:rPr>
+          <w:lang w:eastAsia="en-CA"/>
+        </w:rPr>
+        <w:t xml:space="preserve"> for detecting Rabi oscillations</w:t>
+      </w:r>
+      <w:r>
+        <w:rPr>
+          <w:lang w:eastAsia="en-CA"/>
+        </w:rPr>
+        <w:t>.</w:t>
+      </w:r>
+      <w:r>
+        <w:rPr>
+          <w:lang w:eastAsia="en-CA"/>
+        </w:rPr>
+        <w:t xml:space="preserve"> In order to confirm his findings, he used equation to fit his data, which can be seen in figure 3.1.</w:t>
+      </w:r>
+      <w:r>
+        <w:rPr>
+          <w:lang w:eastAsia="en-CA"/>
+        </w:rPr>
+        <w:t xml:space="preserve"> </w:t>
+      </w:r>
+    </w:p>
+    <w:p>
+      <w:pPr>
+        <w:spacing w:line="480" w:lineRule="auto"/>
+        <w:jc w:val="center"/>
+        <w:rPr>
+          <w:lang w:eastAsia="en-CA"/>
+        </w:rPr>
+      </w:pPr>
+      <w:r>
+        <w:rPr>
+          <w:lang w:eastAsia="en-CA"/>
+        </w:rPr>
+        <w:t>(</w:t>
+      </w:r>
+      <w:r>
+        <w:rPr>
+          <w:color w:val="0070C0"/>
+          <w:lang w:eastAsia="en-CA"/>
+        </w:rPr>
+        <w:t>Picture</w:t>
+      </w:r>
+      <w:r>
+        <w:rPr>
+          <w:lang w:eastAsia="en-CA"/>
+        </w:rPr>
+        <w:t>)</w:t>
+      </w:r>
+    </w:p>
+    <w:p>
+      <w:pPr>
+        <w:spacing w:line="480" w:lineRule="auto"/>
+        <w:rPr>
+          <w:lang w:eastAsia="en-CA"/>
+        </w:rPr>
+      </w:pPr>
+      <w:r>
+        <w:rPr>
+          <w:lang w:eastAsia="en-CA"/>
+        </w:rPr>
+        <w:t>As we can see, this a rather close fit to what was found. However, ever the perfectionist</w:t>
+      </w:r>
+      <w:r>
+        <w:rPr>
+          <w:lang w:eastAsia="en-CA"/>
+        </w:rPr>
+        <w:t xml:space="preserve">, he wondered if there was any way to get a better fit. He suggested that including a better description for environmental dampening effects. With this idea, he suggested the following paper, Coherence and Degree of Time-Bin Entanglement from Quantum Dots, which will be discussed further in the next section. </w:t>
+      </w:r>
+    </w:p>
+    <w:p>
+      <w:pPr>
+        <w:spacing w:line="480" w:lineRule="auto"/>
+        <w:rPr>
+          <w:lang w:eastAsia="en-CA"/>
+        </w:rPr>
+      </w:pPr>
+    </w:p>
+    <w:p>
+      <w:pPr>
+        <w:spacing w:line="480" w:lineRule="auto"/>
+        <w:rPr>
+          <w:lang w:eastAsia="en-CA"/>
+        </w:rPr>
+      </w:pPr>
+      <w:r>
+        <w:rPr>
+          <w:lang w:eastAsia="en-CA"/>
+        </w:rPr>
+        <w:lastRenderedPageBreak/>
         <w:t xml:space="preserve">3.1.1. </w:t>
       </w:r>
       <w:r>
@@ -5019,68 +5261,235 @@
     </w:p>
     <w:p>
       <w:pPr>
-        <w:pStyle w:val="ListParagraph"/>
-        <w:numPr>
-          <w:ilvl w:val="0"/>
-          <w:numId w:val="12"/>
-        </w:numPr>
-        <w:spacing w:line="480" w:lineRule="auto"/>
-        <w:rPr>
-          <w:lang w:eastAsia="en-CA"/>
-        </w:rPr>
-      </w:pPr>
-      <w:r>
-        <w:rPr>
-          <w:lang w:eastAsia="en-CA"/>
-        </w:rPr>
-        <w:t>Model seeks to fit Rabi oscillations for time bin entangled quantum dots</w:t>
-      </w:r>
-    </w:p>
-    <w:p>
-      <w:pPr>
-        <w:pStyle w:val="ListParagraph"/>
-        <w:numPr>
-          <w:ilvl w:val="0"/>
-          <w:numId w:val="12"/>
-        </w:numPr>
-        <w:spacing w:line="480" w:lineRule="auto"/>
-        <w:rPr>
-          <w:lang w:eastAsia="en-CA"/>
-        </w:rPr>
-      </w:pPr>
-      <w:r>
-        <w:rPr>
-          <w:lang w:eastAsia="en-CA"/>
-        </w:rPr>
-        <w:t>Defined via the following Lindblad master equation, which has the following effective Hamiltonian</w:t>
-      </w:r>
-    </w:p>
-    <w:p>
-      <w:pPr>
-        <w:pStyle w:val="ListParagraph"/>
-        <w:numPr>
-          <w:ilvl w:val="0"/>
-          <w:numId w:val="12"/>
-        </w:numPr>
-        <w:spacing w:line="480" w:lineRule="auto"/>
-        <w:rPr>
-          <w:lang w:eastAsia="en-CA"/>
-        </w:rPr>
-      </w:pPr>
-      <w:r>
-        <w:rPr>
-          <w:lang w:eastAsia="en-CA"/>
-        </w:rPr>
-        <w:t>Wherein</w:t>
-      </w:r>
-    </w:p>
-    <w:p>
-      <w:pPr>
-        <w:pStyle w:val="ListParagraph"/>
-        <w:numPr>
-          <w:ilvl w:val="0"/>
-          <w:numId w:val="12"/>
-        </w:numPr>
+        <w:spacing w:line="480" w:lineRule="auto"/>
+        <w:rPr>
+          <w:lang w:eastAsia="en-CA"/>
+        </w:rPr>
+      </w:pPr>
+    </w:p>
+    <w:p>
+      <w:pPr>
+        <w:spacing w:line="480" w:lineRule="auto"/>
+        <w:rPr>
+          <w:lang w:eastAsia="en-CA"/>
+        </w:rPr>
+      </w:pPr>
+      <w:r>
+        <w:rPr>
+          <w:lang w:eastAsia="en-CA"/>
+        </w:rPr>
+        <w:tab/>
+        <w:t xml:space="preserve">Authors Tobias Huber, Laurin Ostermann, Maximilian </w:t>
+      </w:r>
+      <w:proofErr w:type="spellStart"/>
+      <w:r>
+        <w:rPr>
+          <w:lang w:eastAsia="en-CA"/>
+        </w:rPr>
+        <w:t>Prilmuller</w:t>
+      </w:r>
+      <w:proofErr w:type="spellEnd"/>
+      <w:r>
+        <w:rPr>
+          <w:lang w:eastAsia="en-CA"/>
+        </w:rPr>
+        <w:t xml:space="preserve">, Glenn S. Solomon, Helmut </w:t>
+      </w:r>
+      <w:proofErr w:type="spellStart"/>
+      <w:r>
+        <w:rPr>
+          <w:lang w:eastAsia="en-CA"/>
+        </w:rPr>
+        <w:t>Ritsch</w:t>
+      </w:r>
+      <w:proofErr w:type="spellEnd"/>
+      <w:r>
+        <w:rPr>
+          <w:lang w:eastAsia="en-CA"/>
+        </w:rPr>
+        <w:t xml:space="preserve">, Gregor </w:t>
+      </w:r>
+      <w:proofErr w:type="spellStart"/>
+      <w:r>
+        <w:rPr>
+          <w:lang w:eastAsia="en-CA"/>
+        </w:rPr>
+        <w:t>Weihs</w:t>
+      </w:r>
+      <w:proofErr w:type="spellEnd"/>
+      <w:r>
+        <w:rPr>
+          <w:lang w:eastAsia="en-CA"/>
+        </w:rPr>
+        <w:t xml:space="preserve">, and Ana </w:t>
+      </w:r>
+      <w:proofErr w:type="spellStart"/>
+      <w:r>
+        <w:rPr>
+          <w:lang w:eastAsia="en-CA"/>
+        </w:rPr>
+        <w:t>Predojevic</w:t>
+      </w:r>
+      <w:proofErr w:type="spellEnd"/>
+      <w:r>
+        <w:rPr>
+          <w:lang w:eastAsia="en-CA"/>
+        </w:rPr>
+        <w:t xml:space="preserve"> sought to optimize the laser pulse used to reduce laser induced dephasing and increase the exciton population probability not from direct excitation, but rather from biexciton </w:t>
+      </w:r>
+      <w:r>
+        <w:rPr>
+          <w:lang w:eastAsia="en-CA"/>
+        </w:rPr>
+        <w:t>decay instead. While the method of entanglement used is different from that used by Matteo (Time-Bin entanglement vs. Polarization), nonetheless the effective Hamiltonian and Liouvillian used in this paper are general enough to be used for our purposes as well. The Hamiltonian is as follows:</w:t>
+      </w:r>
+    </w:p>
+    <w:p>
+      <w:pPr>
+        <w:spacing w:line="480" w:lineRule="auto"/>
+        <w:rPr>
+          <w:lang w:eastAsia="en-CA"/>
+        </w:rPr>
+      </w:pPr>
+    </w:p>
+    <w:p>
+      <w:pPr>
+        <w:spacing w:line="480" w:lineRule="auto"/>
+        <w:rPr>
+          <w:lang w:eastAsia="en-CA"/>
+        </w:rPr>
+      </w:pPr>
+      <w:r>
+        <w:rPr>
+          <w:lang w:eastAsia="en-CA"/>
+        </w:rPr>
+        <w:t>Wherein:</w:t>
+      </w:r>
+    </w:p>
+    <w:p>
+      <w:pPr>
+        <w:spacing w:line="480" w:lineRule="auto"/>
+        <w:rPr>
+          <w:lang w:eastAsia="en-CA"/>
+        </w:rPr>
+      </w:pPr>
+    </w:p>
+    <w:p>
+      <w:pPr>
+        <w:spacing w:line="480" w:lineRule="auto"/>
+        <w:rPr>
+          <w:lang w:eastAsia="en-CA"/>
+        </w:rPr>
+      </w:pPr>
+      <w:r>
+        <w:rPr>
+          <w:lang w:eastAsia="en-CA"/>
+        </w:rPr>
+        <w:t>And the Liouvillian looks as follows:</w:t>
+      </w:r>
+    </w:p>
+    <w:p>
+      <w:pPr>
+        <w:spacing w:line="480" w:lineRule="auto"/>
+        <w:rPr>
+          <w:lang w:eastAsia="en-CA"/>
+        </w:rPr>
+      </w:pPr>
+    </w:p>
+    <w:p>
+      <w:pPr>
+        <w:spacing w:line="480" w:lineRule="auto"/>
+        <w:rPr>
+          <w:lang w:eastAsia="en-CA"/>
+        </w:rPr>
+      </w:pPr>
+      <w:r>
+        <w:rPr>
+          <w:lang w:eastAsia="en-CA"/>
+        </w:rPr>
+        <w:t>Wherein:</w:t>
+      </w:r>
+    </w:p>
+    <w:p>
+      <w:pPr>
+        <w:spacing w:line="480" w:lineRule="auto"/>
+        <w:rPr>
+          <w:lang w:eastAsia="en-CA"/>
+        </w:rPr>
+      </w:pPr>
+    </w:p>
+    <w:p>
+      <w:pPr>
+        <w:spacing w:line="480" w:lineRule="auto"/>
+        <w:rPr>
+          <w:lang w:eastAsia="en-CA"/>
+        </w:rPr>
+      </w:pPr>
+      <w:r>
+        <w:rPr>
+          <w:lang w:eastAsia="en-CA"/>
+        </w:rPr>
+        <w:t xml:space="preserve">Thus we can determine the evolution of the system defined as </w:t>
+      </w:r>
+      <w:proofErr w:type="spellStart"/>
+      <w:r>
+        <w:rPr>
+          <w:lang w:eastAsia="en-CA"/>
+        </w:rPr>
+        <w:t>rhodot</w:t>
+      </w:r>
+      <w:proofErr w:type="spellEnd"/>
+      <w:r>
+        <w:rPr>
+          <w:lang w:eastAsia="en-CA"/>
+        </w:rPr>
+        <w:t xml:space="preserve">, which follows the </w:t>
+      </w:r>
+      <w:proofErr w:type="spellStart"/>
+      <w:r>
+        <w:rPr>
+          <w:lang w:eastAsia="en-CA"/>
+        </w:rPr>
+        <w:t>Linblad</w:t>
+      </w:r>
+      <w:proofErr w:type="spellEnd"/>
+      <w:r>
+        <w:rPr>
+          <w:lang w:eastAsia="en-CA"/>
+        </w:rPr>
+        <w:t xml:space="preserve"> Master Equation:</w:t>
+      </w:r>
+    </w:p>
+    <w:p>
+      <w:pPr>
+        <w:spacing w:line="480" w:lineRule="auto"/>
+        <w:jc w:val="center"/>
+        <w:rPr>
+          <w:lang w:eastAsia="en-CA"/>
+        </w:rPr>
+      </w:pPr>
+      <w:r>
+        <w:rPr>
+          <w:lang w:eastAsia="en-CA"/>
+        </w:rPr>
+        <w:t>(</w:t>
+      </w:r>
+      <w:r>
+        <w:rPr>
+          <w:color w:val="0070C0"/>
+          <w:lang w:eastAsia="en-CA"/>
+        </w:rPr>
+        <w:t>Equation</w:t>
+      </w:r>
+      <w:r>
+        <w:rPr>
+          <w:lang w:eastAsia="en-CA"/>
+        </w:rPr>
+        <w:t>)</w:t>
+      </w:r>
+    </w:p>
+    <w:p>
+      <w:pPr>
         <w:spacing w:line="480" w:lineRule="auto"/>
         <w:rPr>
           <w:lang w:eastAsia="en-CA"/>
@@ -5091,90 +5500,16 @@
           <w:lang w:eastAsia="en-CA"/>
         </w:rPr>
         <w:lastRenderedPageBreak/>
-        <w:t xml:space="preserve">And following Liouvillian damping operator </w:t>
-      </w:r>
-    </w:p>
-    <w:p>
-      <w:pPr>
-        <w:pStyle w:val="ListParagraph"/>
-        <w:numPr>
-          <w:ilvl w:val="0"/>
-          <w:numId w:val="12"/>
-        </w:numPr>
-        <w:spacing w:line="480" w:lineRule="auto"/>
-        <w:rPr>
-          <w:lang w:eastAsia="en-CA"/>
-        </w:rPr>
-      </w:pPr>
-      <w:r>
-        <w:rPr>
-          <w:lang w:eastAsia="en-CA"/>
-        </w:rPr>
-        <w:t>Wherein</w:t>
-      </w:r>
-    </w:p>
-    <w:p>
-      <w:pPr>
-        <w:pStyle w:val="ListParagraph"/>
-        <w:numPr>
-          <w:ilvl w:val="0"/>
-          <w:numId w:val="12"/>
-        </w:numPr>
-        <w:spacing w:line="480" w:lineRule="auto"/>
-        <w:rPr>
-          <w:lang w:eastAsia="en-CA"/>
-        </w:rPr>
-      </w:pPr>
-      <w:r>
-        <w:rPr>
-          <w:lang w:eastAsia="en-CA"/>
-        </w:rPr>
-        <w:t xml:space="preserve">While we do not have time bin entangled quantum dots – polarization entangled instead – the model is general enough to be applied to </w:t>
-      </w:r>
-      <w:r>
-        <w:rPr>
-          <w:lang w:eastAsia="en-CA"/>
-        </w:rPr>
-        <w:t>our current system. This is due to the writing of the Hamiltonian in the quantum dot’s basis</w:t>
-      </w:r>
-    </w:p>
-    <w:p>
-      <w:pPr>
-        <w:pStyle w:val="ListParagraph"/>
-        <w:numPr>
-          <w:ilvl w:val="0"/>
-          <w:numId w:val="12"/>
-        </w:numPr>
-        <w:spacing w:line="480" w:lineRule="auto"/>
-        <w:rPr>
-          <w:lang w:eastAsia="en-CA"/>
-        </w:rPr>
-      </w:pPr>
-      <w:r>
-        <w:rPr>
-          <w:lang w:eastAsia="en-CA"/>
-        </w:rPr>
-        <w:t>However, solving this analytically serves to be quite the challenge</w:t>
-      </w:r>
-    </w:p>
-    <w:p>
-      <w:pPr>
-        <w:pStyle w:val="ListParagraph"/>
-        <w:numPr>
-          <w:ilvl w:val="0"/>
-          <w:numId w:val="12"/>
-        </w:numPr>
-        <w:spacing w:line="480" w:lineRule="auto"/>
-        <w:rPr>
-          <w:lang w:eastAsia="en-CA"/>
-        </w:rPr>
-      </w:pPr>
-      <w:r>
-        <w:rPr>
-          <w:lang w:eastAsia="en-CA"/>
-        </w:rPr>
-        <w:t>How to overcome this?</w:t>
-      </w:r>
+        <w:t>As we can see, solving this system analytically is quite the challenge? So how do we go about overcoming this?</w:t>
+      </w:r>
+    </w:p>
+    <w:p>
+      <w:pPr>
+        <w:spacing w:line="480" w:lineRule="auto"/>
+        <w:rPr>
+          <w:lang w:eastAsia="en-CA"/>
+        </w:rPr>
+      </w:pPr>
     </w:p>
     <w:p>
       <w:pPr>
@@ -5195,11 +5530,19 @@
         </w:rPr>
         <w:t xml:space="preserve">General </w:t>
       </w:r>
-      <w:r>
-        <w:rPr>
-          <w:lang w:eastAsia="en-CA"/>
-        </w:rPr>
-        <w:t>QuTIP Implementation</w:t>
+      <w:proofErr w:type="spellStart"/>
+      <w:r>
+        <w:rPr>
+          <w:lang w:eastAsia="en-CA"/>
+        </w:rPr>
+        <w:t>QuTIP</w:t>
+      </w:r>
+      <w:proofErr w:type="spellEnd"/>
+      <w:r>
+        <w:rPr>
+          <w:lang w:eastAsia="en-CA"/>
+        </w:rPr>
+        <w:t xml:space="preserve"> Implementation</w:t>
       </w:r>
     </w:p>
     <w:p>
@@ -5218,8 +5561,30 @@
         <w:rPr>
           <w:lang w:eastAsia="en-CA"/>
         </w:rPr>
-        <w:t>Multiple powerful softwares, from which we had chosen QuTIP</w:t>
-      </w:r>
+        <w:t xml:space="preserve">Multiple powerful </w:t>
+      </w:r>
+      <w:proofErr w:type="spellStart"/>
+      <w:r>
+        <w:rPr>
+          <w:lang w:eastAsia="en-CA"/>
+        </w:rPr>
+        <w:t>softwares</w:t>
+      </w:r>
+      <w:proofErr w:type="spellEnd"/>
+      <w:r>
+        <w:rPr>
+          <w:lang w:eastAsia="en-CA"/>
+        </w:rPr>
+        <w:t xml:space="preserve">, from which we had chosen </w:t>
+      </w:r>
+      <w:proofErr w:type="spellStart"/>
+      <w:r>
+        <w:rPr>
+          <w:lang w:eastAsia="en-CA"/>
+        </w:rPr>
+        <w:t>QuTIP</w:t>
+      </w:r>
+      <w:proofErr w:type="spellEnd"/>
     </w:p>
     <w:p>
       <w:pPr>
@@ -5233,11 +5598,19 @@
           <w:lang w:eastAsia="en-CA"/>
         </w:rPr>
       </w:pPr>
-      <w:r>
-        <w:rPr>
-          <w:lang w:eastAsia="en-CA"/>
-        </w:rPr>
-        <w:t>QuTIP takes the work out of most of the model as it solves these systems in the back end, provided appropriate parameters were provided</w:t>
+      <w:proofErr w:type="spellStart"/>
+      <w:r>
+        <w:rPr>
+          <w:lang w:eastAsia="en-CA"/>
+        </w:rPr>
+        <w:t>QuTIP</w:t>
+      </w:r>
+      <w:proofErr w:type="spellEnd"/>
+      <w:r>
+        <w:rPr>
+          <w:lang w:eastAsia="en-CA"/>
+        </w:rPr>
+        <w:t xml:space="preserve"> takes the work out of most of the model as it solves these systems in the back end, provided appropriate parameters were provided</w:t>
       </w:r>
     </w:p>
     <w:p>
@@ -5309,12 +5682,14 @@
           <w:lang w:eastAsia="en-CA"/>
         </w:rPr>
       </w:pPr>
+      <w:proofErr w:type="spellStart"/>
       <w:r>
         <w:rPr>
           <w:lang w:eastAsia="en-CA"/>
         </w:rPr>
         <w:t>Tlist</w:t>
       </w:r>
+      <w:proofErr w:type="spellEnd"/>
     </w:p>
     <w:p>
       <w:pPr>
@@ -5328,12 +5703,14 @@
           <w:lang w:eastAsia="en-CA"/>
         </w:rPr>
       </w:pPr>
+      <w:proofErr w:type="spellStart"/>
       <w:r>
         <w:rPr>
           <w:lang w:eastAsia="en-CA"/>
         </w:rPr>
         <w:t>c_ops</w:t>
       </w:r>
+      <w:proofErr w:type="spellEnd"/>
     </w:p>
     <w:p>
       <w:pPr>
@@ -5351,8 +5728,16 @@
         <w:rPr>
           <w:lang w:eastAsia="en-CA"/>
         </w:rPr>
-        <w:t>and e_ops</w:t>
-      </w:r>
+        <w:t xml:space="preserve">and </w:t>
+      </w:r>
+      <w:proofErr w:type="spellStart"/>
+      <w:r>
+        <w:rPr>
+          <w:lang w:eastAsia="en-CA"/>
+        </w:rPr>
+        <w:t>e_ops</w:t>
+      </w:r>
+      <w:proofErr w:type="spellEnd"/>
     </w:p>
     <w:p>
       <w:pPr>
@@ -5431,7 +5816,6 @@
         <w:rPr>
           <w:lang w:eastAsia="en-CA"/>
         </w:rPr>
-        <w:lastRenderedPageBreak/>
         <w:t xml:space="preserve">3.2 </w:t>
       </w:r>
       <w:r>
@@ -5479,6 +5863,7 @@
         <w:rPr>
           <w:lang w:eastAsia="en-CA"/>
         </w:rPr>
+        <w:lastRenderedPageBreak/>
         <w:t>While this process looks easy, implementation was far from</w:t>
       </w:r>
     </w:p>
@@ -5536,7 +5921,21 @@
         <w:rPr>
           <w:lang w:eastAsia="en-CA"/>
         </w:rPr>
-        <w:t>Assigning operators that were usable under a QuTIP framework</w:t>
+        <w:t xml:space="preserve">Assigning operators that were usable under a </w:t>
+      </w:r>
+      <w:proofErr w:type="spellStart"/>
+      <w:r>
+        <w:rPr>
+          <w:lang w:eastAsia="en-CA"/>
+        </w:rPr>
+        <w:t>QuTIP</w:t>
+      </w:r>
+      <w:proofErr w:type="spellEnd"/>
+      <w:r>
+        <w:rPr>
+          <w:lang w:eastAsia="en-CA"/>
+        </w:rPr>
+        <w:t xml:space="preserve"> framework</w:t>
       </w:r>
     </w:p>
     <w:p>
@@ -5765,21 +6164,34 @@
         <w:rPr>
           <w:lang w:eastAsia="en-CA"/>
         </w:rPr>
-        <w:t>Use theorem from Dr. Michal Bajcsy’s notes we are able to go between operators used above and that of the Hamiltonian, thus we can simply rewrite the terms as follows:</w:t>
-      </w:r>
-    </w:p>
-    <w:p>
-      <w:pPr>
-        <w:spacing w:line="480" w:lineRule="auto"/>
-        <w:rPr>
-          <w:lang w:eastAsia="en-CA"/>
-        </w:rPr>
-      </w:pPr>
-      <w:r>
-        <w:rPr>
-          <w:lang w:eastAsia="en-CA"/>
-        </w:rPr>
-        <w:lastRenderedPageBreak/>
+        <w:t xml:space="preserve">Use theorem from Dr. Michal </w:t>
+      </w:r>
+      <w:proofErr w:type="spellStart"/>
+      <w:r>
+        <w:rPr>
+          <w:lang w:eastAsia="en-CA"/>
+        </w:rPr>
+        <w:t>Bajcsy’s</w:t>
+      </w:r>
+      <w:proofErr w:type="spellEnd"/>
+      <w:r>
+        <w:rPr>
+          <w:lang w:eastAsia="en-CA"/>
+        </w:rPr>
+        <w:t xml:space="preserve"> notes we are able to go between operators used above and that of the Hamiltonian, thus we can simply rewrite the terms as follows:</w:t>
+      </w:r>
+    </w:p>
+    <w:p>
+      <w:pPr>
+        <w:spacing w:line="480" w:lineRule="auto"/>
+        <w:rPr>
+          <w:lang w:eastAsia="en-CA"/>
+        </w:rPr>
+      </w:pPr>
+      <w:r>
+        <w:rPr>
+          <w:lang w:eastAsia="en-CA"/>
+        </w:rPr>
         <w:t>3.2.</w:t>
       </w:r>
       <w:r>
@@ -5830,8 +6242,16 @@
         <w:rPr>
           <w:lang w:eastAsia="en-CA"/>
         </w:rPr>
-        <w:t>Change Om relative to t_p</w:t>
-      </w:r>
+        <w:t xml:space="preserve">Change Om relative to </w:t>
+      </w:r>
+      <w:proofErr w:type="spellStart"/>
+      <w:r>
+        <w:rPr>
+          <w:lang w:eastAsia="en-CA"/>
+        </w:rPr>
+        <w:t>t_p</w:t>
+      </w:r>
+      <w:proofErr w:type="spellEnd"/>
     </w:p>
     <w:p>
       <w:pPr>
@@ -5849,6 +6269,7 @@
         <w:rPr>
           <w:lang w:eastAsia="en-CA"/>
         </w:rPr>
+        <w:lastRenderedPageBreak/>
         <w:t>Wanted to stay within short pulse regime as that is the regime used by Reimer group</w:t>
       </w:r>
     </w:p>
@@ -5868,7 +6289,21 @@
         <w:rPr>
           <w:lang w:eastAsia="en-CA"/>
         </w:rPr>
-        <w:t>Noticed that Rabi oscillations present when om was _ orders of magnitude less/high than the tp while still remaining in short pulse regime</w:t>
+        <w:t xml:space="preserve">Noticed that Rabi oscillations present when om was _ orders of magnitude less/high than the </w:t>
+      </w:r>
+      <w:proofErr w:type="spellStart"/>
+      <w:r>
+        <w:rPr>
+          <w:lang w:eastAsia="en-CA"/>
+        </w:rPr>
+        <w:t>tp</w:t>
+      </w:r>
+      <w:proofErr w:type="spellEnd"/>
+      <w:r>
+        <w:rPr>
+          <w:lang w:eastAsia="en-CA"/>
+        </w:rPr>
+        <w:t xml:space="preserve"> while still remaining in short pulse regime</w:t>
       </w:r>
     </w:p>
     <w:p>
@@ -5957,7 +6392,21 @@
         <w:rPr>
           <w:lang w:eastAsia="en-CA"/>
         </w:rPr>
-        <w:t xml:space="preserve">Due to nature of units used by qutip (natural) vs. the experimental paper, much of the values were changed using trial and error </w:t>
+        <w:t xml:space="preserve">Due to nature of units used by </w:t>
+      </w:r>
+      <w:proofErr w:type="spellStart"/>
+      <w:r>
+        <w:rPr>
+          <w:lang w:eastAsia="en-CA"/>
+        </w:rPr>
+        <w:t>qutip</w:t>
+      </w:r>
+      <w:proofErr w:type="spellEnd"/>
+      <w:r>
+        <w:rPr>
+          <w:lang w:eastAsia="en-CA"/>
+        </w:rPr>
+        <w:t xml:space="preserve"> (natural) vs. the experimental paper, much of the values were changed using trial and error </w:t>
       </w:r>
     </w:p>
     <w:p>
@@ -6073,6 +6522,22 @@
         </w:rPr>
         <w:t>Therefore we have successfully established a model to represent Rabi Oscillations</w:t>
       </w:r>
+    </w:p>
+    <w:p>
+      <w:pPr>
+        <w:spacing w:line="480" w:lineRule="auto"/>
+        <w:rPr>
+          <w:lang w:eastAsia="en-CA"/>
+        </w:rPr>
+      </w:pPr>
+    </w:p>
+    <w:p>
+      <w:pPr>
+        <w:spacing w:line="480" w:lineRule="auto"/>
+        <w:rPr>
+          <w:lang w:eastAsia="en-CA"/>
+        </w:rPr>
+      </w:pPr>
     </w:p>
     <w:p>
       <w:pPr>

</xml_diff>

<commit_message>
Chapter 3 - Running into Challenges
General Challenges completed, now to work with the individual challenges themselves and results and analysis. We are almost done!
</commit_message>
<xml_diff>
--- a/Thesis.docx
+++ b/Thesis.docx
@@ -1138,13 +1138,8 @@
       <w:r>
         <w:t xml:space="preserve">However, how can we be sure that we are using a quantum system? Outside of entangling capabilities what proof do we have? </w:t>
       </w:r>
-      <w:proofErr w:type="gramStart"/>
-      <w:r>
-        <w:t>A</w:t>
-      </w:r>
-      <w:proofErr w:type="gramEnd"/>
-      <w:r>
-        <w:t xml:space="preserve"> method for </w:t>
+      <w:r>
+        <w:t xml:space="preserve">A method for </w:t>
       </w:r>
       <w:r>
         <w:t xml:space="preserve">verifying this </w:t>
@@ -5547,21 +5542,25 @@
     </w:p>
     <w:p>
       <w:pPr>
-        <w:pStyle w:val="ListParagraph"/>
-        <w:numPr>
-          <w:ilvl w:val="0"/>
-          <w:numId w:val="13"/>
-        </w:numPr>
-        <w:spacing w:line="480" w:lineRule="auto"/>
-        <w:rPr>
-          <w:lang w:eastAsia="en-CA"/>
-        </w:rPr>
-      </w:pPr>
-      <w:r>
-        <w:rPr>
-          <w:lang w:eastAsia="en-CA"/>
-        </w:rPr>
-        <w:t xml:space="preserve">Multiple powerful </w:t>
+        <w:spacing w:line="480" w:lineRule="auto"/>
+        <w:rPr>
+          <w:lang w:eastAsia="en-CA"/>
+        </w:rPr>
+      </w:pPr>
+    </w:p>
+    <w:p>
+      <w:pPr>
+        <w:spacing w:line="480" w:lineRule="auto"/>
+        <w:rPr>
+          <w:lang w:eastAsia="en-CA"/>
+        </w:rPr>
+      </w:pPr>
+      <w:r>
+        <w:rPr>
+          <w:lang w:eastAsia="en-CA"/>
+        </w:rPr>
+        <w:tab/>
+        <w:t xml:space="preserve">There are multiple powerful </w:t>
       </w:r>
       <w:proofErr w:type="spellStart"/>
       <w:r>
@@ -5575,7 +5574,7 @@
         <w:rPr>
           <w:lang w:eastAsia="en-CA"/>
         </w:rPr>
-        <w:t xml:space="preserve">, from which we had chosen </w:t>
+        <w:t xml:space="preserve"> that would allow me to solve the above system, however </w:t>
       </w:r>
       <w:proofErr w:type="spellStart"/>
       <w:r>
@@ -5585,19 +5584,18 @@
         <w:t>QuTIP</w:t>
       </w:r>
       <w:proofErr w:type="spellEnd"/>
-    </w:p>
-    <w:p>
-      <w:pPr>
-        <w:pStyle w:val="ListParagraph"/>
-        <w:numPr>
-          <w:ilvl w:val="0"/>
-          <w:numId w:val="13"/>
-        </w:numPr>
-        <w:spacing w:line="480" w:lineRule="auto"/>
-        <w:rPr>
-          <w:lang w:eastAsia="en-CA"/>
-        </w:rPr>
-      </w:pPr>
+      <w:r>
+        <w:rPr>
+          <w:lang w:eastAsia="en-CA"/>
+        </w:rPr>
+        <w:t xml:space="preserve"> jumped</w:t>
+      </w:r>
+      <w:r>
+        <w:rPr>
+          <w:lang w:eastAsia="en-CA"/>
+        </w:rPr>
+        <w:t xml:space="preserve"> out as an opportunity to learn something new, but also for its user friendliness. </w:t>
+      </w:r>
       <w:proofErr w:type="spellStart"/>
       <w:r>
         <w:rPr>
@@ -5610,26 +5608,44 @@
         <w:rPr>
           <w:lang w:eastAsia="en-CA"/>
         </w:rPr>
-        <w:t xml:space="preserve"> takes the work out of most of the model as it solves these systems in the back end, provided appropriate parameters were provided</w:t>
-      </w:r>
-    </w:p>
-    <w:p>
-      <w:pPr>
-        <w:pStyle w:val="ListParagraph"/>
-        <w:numPr>
-          <w:ilvl w:val="0"/>
-          <w:numId w:val="13"/>
-        </w:numPr>
-        <w:spacing w:line="480" w:lineRule="auto"/>
-        <w:rPr>
-          <w:lang w:eastAsia="en-CA"/>
-        </w:rPr>
-      </w:pPr>
-      <w:r>
-        <w:rPr>
-          <w:lang w:eastAsia="en-CA"/>
-        </w:rPr>
-        <w:t>Used the Lindblad Master Equation Solved which requires the following parameters</w:t>
+        <w:t xml:space="preserve"> is a powerful python package that has several tutorials available for one to become accustomed to the package. As well, this package is easily implementable as the analytic work is done in the backend with one’s only job being to input the required information. </w:t>
+      </w:r>
+    </w:p>
+    <w:p>
+      <w:pPr>
+        <w:spacing w:line="480" w:lineRule="auto"/>
+        <w:rPr>
+          <w:lang w:eastAsia="en-CA"/>
+        </w:rPr>
+      </w:pPr>
+    </w:p>
+    <w:p>
+      <w:pPr>
+        <w:spacing w:line="480" w:lineRule="auto"/>
+        <w:rPr>
+          <w:lang w:eastAsia="en-CA"/>
+        </w:rPr>
+      </w:pPr>
+      <w:r>
+        <w:rPr>
+          <w:lang w:eastAsia="en-CA"/>
+        </w:rPr>
+        <w:tab/>
+        <w:t xml:space="preserve">As the paper suggests a Lindblad Master Equation, we used the master equation solver that is readily available on </w:t>
+      </w:r>
+      <w:proofErr w:type="spellStart"/>
+      <w:r>
+        <w:rPr>
+          <w:lang w:eastAsia="en-CA"/>
+        </w:rPr>
+        <w:t>QuTIP</w:t>
+      </w:r>
+      <w:proofErr w:type="spellEnd"/>
+      <w:r>
+        <w:rPr>
+          <w:lang w:eastAsia="en-CA"/>
+        </w:rPr>
+        <w:t>, which required the following parameters:</w:t>
       </w:r>
     </w:p>
     <w:p>
@@ -5648,6 +5664,12 @@
         <w:rPr>
           <w:lang w:eastAsia="en-CA"/>
         </w:rPr>
+        <w:t xml:space="preserve">The Effective </w:t>
+      </w:r>
+      <w:r>
+        <w:rPr>
+          <w:lang w:eastAsia="en-CA"/>
+        </w:rPr>
         <w:t>Hamiltonian</w:t>
       </w:r>
     </w:p>
@@ -5667,7 +5689,25 @@
         <w:rPr>
           <w:lang w:eastAsia="en-CA"/>
         </w:rPr>
-        <w:t>Wave function for the initial state</w:t>
+        <w:t>Wave function</w:t>
+      </w:r>
+      <w:r>
+        <w:rPr>
+          <w:lang w:eastAsia="en-CA"/>
+        </w:rPr>
+        <w:t>:</w:t>
+      </w:r>
+      <w:r>
+        <w:rPr>
+          <w:lang w:eastAsia="en-CA"/>
+        </w:rPr>
+        <w:t xml:space="preserve"> </w:t>
+      </w:r>
+      <w:r>
+        <w:rPr>
+          <w:lang w:eastAsia="en-CA"/>
+        </w:rPr>
+        <w:t>Providing information on the initial state of the system</w:t>
       </w:r>
     </w:p>
     <w:p>
@@ -5690,6 +5730,12 @@
         <w:t>Tlist</w:t>
       </w:r>
       <w:proofErr w:type="spellEnd"/>
+      <w:r>
+        <w:rPr>
+          <w:lang w:eastAsia="en-CA"/>
+        </w:rPr>
+        <w:t xml:space="preserve">: A list of times that are used to perform calculations </w:t>
+      </w:r>
     </w:p>
     <w:p>
       <w:pPr>
@@ -5703,14 +5749,12 @@
           <w:lang w:eastAsia="en-CA"/>
         </w:rPr>
       </w:pPr>
-      <w:proofErr w:type="spellStart"/>
-      <w:r>
-        <w:rPr>
-          <w:lang w:eastAsia="en-CA"/>
-        </w:rPr>
-        <w:t>c_ops</w:t>
-      </w:r>
-      <w:proofErr w:type="spellEnd"/>
+      <w:r>
+        <w:rPr>
+          <w:lang w:eastAsia="en-CA"/>
+        </w:rPr>
+        <w:t>A Set of Collapse Operators: Which detail dephasing within the system</w:t>
+      </w:r>
     </w:p>
     <w:p>
       <w:pPr>
@@ -5730,75 +5774,88 @@
         </w:rPr>
         <w:t xml:space="preserve">and </w:t>
       </w:r>
+      <w:r>
+        <w:rPr>
+          <w:lang w:eastAsia="en-CA"/>
+        </w:rPr>
+        <w:t>a Set of Environmental Operators: Which detail dephasing due to environmental factors</w:t>
+      </w:r>
+    </w:p>
+    <w:p>
+      <w:pPr>
+        <w:spacing w:line="480" w:lineRule="auto"/>
+        <w:rPr>
+          <w:lang w:eastAsia="en-CA"/>
+        </w:rPr>
+      </w:pPr>
+      <w:r>
+        <w:rPr>
+          <w:lang w:eastAsia="en-CA"/>
+        </w:rPr>
+        <w:t>Upon submitting these parameters, we are able to calculate the emission probabilities, as per the following equation:</w:t>
+      </w:r>
+    </w:p>
+    <w:p>
+      <w:pPr>
+        <w:spacing w:line="480" w:lineRule="auto"/>
+        <w:rPr>
+          <w:lang w:eastAsia="en-CA"/>
+        </w:rPr>
+      </w:pPr>
+    </w:p>
+    <w:p>
+      <w:pPr>
+        <w:spacing w:line="480" w:lineRule="auto"/>
+        <w:rPr>
+          <w:lang w:eastAsia="en-CA"/>
+        </w:rPr>
+      </w:pPr>
+      <w:r>
+        <w:rPr>
+          <w:lang w:eastAsia="en-CA"/>
+        </w:rPr>
+        <w:t xml:space="preserve">Which we can then plot for results and further analysis. </w:t>
+      </w:r>
+    </w:p>
+    <w:p>
+      <w:pPr>
+        <w:spacing w:line="480" w:lineRule="auto"/>
+        <w:rPr>
+          <w:lang w:eastAsia="en-CA"/>
+        </w:rPr>
+      </w:pPr>
+    </w:p>
+    <w:p>
+      <w:pPr>
+        <w:spacing w:line="480" w:lineRule="auto"/>
+        <w:rPr>
+          <w:lang w:eastAsia="en-CA"/>
+        </w:rPr>
+      </w:pPr>
+      <w:r>
+        <w:rPr>
+          <w:lang w:eastAsia="en-CA"/>
+        </w:rPr>
+        <w:tab/>
+        <w:t xml:space="preserve">Now that we have detailed the general process behind implementing the model on </w:t>
+      </w:r>
       <w:proofErr w:type="spellStart"/>
       <w:r>
         <w:rPr>
           <w:lang w:eastAsia="en-CA"/>
         </w:rPr>
-        <w:t>e_ops</w:t>
+        <w:t>QuTIP</w:t>
       </w:r>
       <w:proofErr w:type="spellEnd"/>
-    </w:p>
-    <w:p>
-      <w:pPr>
-        <w:pStyle w:val="ListParagraph"/>
-        <w:numPr>
-          <w:ilvl w:val="0"/>
-          <w:numId w:val="13"/>
-        </w:numPr>
-        <w:spacing w:line="480" w:lineRule="auto"/>
-        <w:rPr>
-          <w:lang w:eastAsia="en-CA"/>
-        </w:rPr>
-      </w:pPr>
-      <w:r>
-        <w:rPr>
-          <w:lang w:eastAsia="en-CA"/>
-        </w:rPr>
-        <w:t>Submitting these parameters allows us to calculate emission probabilities which looks as follows:</w:t>
-      </w:r>
-    </w:p>
-    <w:p>
-      <w:pPr>
-        <w:pStyle w:val="ListParagraph"/>
-        <w:numPr>
-          <w:ilvl w:val="0"/>
-          <w:numId w:val="13"/>
-        </w:numPr>
-        <w:spacing w:line="480" w:lineRule="auto"/>
-        <w:rPr>
-          <w:lang w:eastAsia="en-CA"/>
-        </w:rPr>
-      </w:pPr>
-      <w:r>
-        <w:rPr>
-          <w:lang w:eastAsia="en-CA"/>
-        </w:rPr>
-        <w:t>We can then plot the results for further analysis</w:t>
-      </w:r>
-    </w:p>
-    <w:p>
-      <w:pPr>
-        <w:pStyle w:val="ListParagraph"/>
-        <w:numPr>
-          <w:ilvl w:val="0"/>
-          <w:numId w:val="13"/>
-        </w:numPr>
-        <w:spacing w:line="480" w:lineRule="auto"/>
-        <w:rPr>
-          <w:lang w:eastAsia="en-CA"/>
-        </w:rPr>
-      </w:pPr>
-      <w:r>
-        <w:rPr>
-          <w:lang w:eastAsia="en-CA"/>
-        </w:rPr>
-        <w:t>This was the general process behind the creation of the model, now let’s look at its application</w:t>
-      </w:r>
-    </w:p>
-    <w:p>
-      <w:pPr>
-        <w:pStyle w:val="ListParagraph"/>
+      <w:r>
+        <w:rPr>
+          <w:lang w:eastAsia="en-CA"/>
+        </w:rPr>
+        <w:t xml:space="preserve">, let us consider how this worked with our specific system. </w:t>
+      </w:r>
+    </w:p>
+    <w:p>
+      <w:pPr>
         <w:spacing w:line="480" w:lineRule="auto"/>
         <w:rPr>
           <w:lang w:eastAsia="en-CA"/>
@@ -5849,42 +5906,40 @@
     </w:p>
     <w:p>
       <w:pPr>
-        <w:pStyle w:val="ListParagraph"/>
-        <w:numPr>
-          <w:ilvl w:val="0"/>
-          <w:numId w:val="14"/>
-        </w:numPr>
-        <w:spacing w:line="480" w:lineRule="auto"/>
-        <w:rPr>
-          <w:lang w:eastAsia="en-CA"/>
-        </w:rPr>
-      </w:pPr>
-      <w:r>
-        <w:rPr>
-          <w:lang w:eastAsia="en-CA"/>
-        </w:rPr>
-        <w:lastRenderedPageBreak/>
-        <w:t>While this process looks easy, implementation was far from</w:t>
-      </w:r>
-    </w:p>
-    <w:p>
-      <w:pPr>
-        <w:pStyle w:val="ListParagraph"/>
-        <w:numPr>
-          <w:ilvl w:val="0"/>
-          <w:numId w:val="14"/>
-        </w:numPr>
-        <w:spacing w:line="480" w:lineRule="auto"/>
-        <w:rPr>
-          <w:lang w:eastAsia="en-CA"/>
-        </w:rPr>
-      </w:pPr>
-      <w:r>
-        <w:rPr>
-          <w:lang w:eastAsia="en-CA"/>
-        </w:rPr>
-        <w:t xml:space="preserve">We ran into issues with </w:t>
-      </w:r>
+        <w:spacing w:line="480" w:lineRule="auto"/>
+        <w:rPr>
+          <w:lang w:eastAsia="en-CA"/>
+        </w:rPr>
+      </w:pPr>
+    </w:p>
+    <w:p>
+      <w:pPr>
+        <w:spacing w:line="480" w:lineRule="auto"/>
+        <w:rPr>
+          <w:lang w:eastAsia="en-CA"/>
+        </w:rPr>
+      </w:pPr>
+      <w:r>
+        <w:rPr>
+          <w:lang w:eastAsia="en-CA"/>
+        </w:rPr>
+        <w:tab/>
+        <w:t xml:space="preserve">Of course, if the problem was as easy to solve as above, we wouldn’t have much of a problem to work with. However, due to the nature of the system in question, there were some challenges </w:t>
+      </w:r>
+      <w:r>
+        <w:rPr>
+          <w:lang w:eastAsia="en-CA"/>
+        </w:rPr>
+        <w:t xml:space="preserve">which needed to be solved in order for the model to be successful. </w:t>
+      </w:r>
+    </w:p>
+    <w:p>
+      <w:pPr>
+        <w:spacing w:line="480" w:lineRule="auto"/>
+        <w:rPr>
+          <w:lang w:eastAsia="en-CA"/>
+        </w:rPr>
+      </w:pPr>
     </w:p>
     <w:p>
       <w:pPr>
@@ -5902,7 +5957,13 @@
         <w:rPr>
           <w:lang w:eastAsia="en-CA"/>
         </w:rPr>
-        <w:t>The fact that this was a 3-level System rather than a 2-Level System</w:t>
+        <w:t>This was</w:t>
+      </w:r>
+      <w:r>
+        <w:rPr>
+          <w:lang w:eastAsia="en-CA"/>
+        </w:rPr>
+        <w:t xml:space="preserve"> 3-level System rather than a 2-Level System</w:t>
       </w:r>
     </w:p>
     <w:p>
@@ -5960,20 +6021,27 @@
     <w:p>
       <w:pPr>
         <w:pStyle w:val="ListParagraph"/>
-        <w:numPr>
-          <w:ilvl w:val="0"/>
-          <w:numId w:val="14"/>
-        </w:numPr>
-        <w:spacing w:line="480" w:lineRule="auto"/>
-        <w:rPr>
-          <w:lang w:eastAsia="en-CA"/>
-        </w:rPr>
-      </w:pPr>
-      <w:r>
-        <w:rPr>
-          <w:lang w:eastAsia="en-CA"/>
-        </w:rPr>
-        <w:t>We were able to address these three in order to get usable results, which were not without their own challenges; however, a model was established that could be fine tuned to make predictions</w:t>
+        <w:spacing w:line="480" w:lineRule="auto"/>
+        <w:ind w:left="1440"/>
+        <w:rPr>
+          <w:lang w:eastAsia="en-CA"/>
+        </w:rPr>
+      </w:pPr>
+    </w:p>
+    <w:p>
+      <w:pPr>
+        <w:pStyle w:val="ListParagraph"/>
+        <w:spacing w:line="480" w:lineRule="auto"/>
+        <w:ind w:left="0"/>
+        <w:rPr>
+          <w:lang w:eastAsia="en-CA"/>
+        </w:rPr>
+      </w:pPr>
+      <w:r>
+        <w:rPr>
+          <w:lang w:eastAsia="en-CA"/>
+        </w:rPr>
+        <w:t xml:space="preserve">However, despite these challenges, a model was created that could be fine-tuned to generate usable results. </w:t>
       </w:r>
     </w:p>
     <w:p>
@@ -5992,6 +6060,7 @@
         <w:rPr>
           <w:lang w:eastAsia="en-CA"/>
         </w:rPr>
+        <w:lastRenderedPageBreak/>
         <w:t xml:space="preserve">Challenge </w:t>
       </w:r>
       <w:r>
@@ -6269,7 +6338,6 @@
         <w:rPr>
           <w:lang w:eastAsia="en-CA"/>
         </w:rPr>
-        <w:lastRenderedPageBreak/>
         <w:t>Wanted to stay within short pulse regime as that is the regime used by Reimer group</w:t>
       </w:r>
     </w:p>
@@ -6392,6 +6460,7 @@
         <w:rPr>
           <w:lang w:eastAsia="en-CA"/>
         </w:rPr>
+        <w:lastRenderedPageBreak/>
         <w:t xml:space="preserve">Due to nature of units used by </w:t>
       </w:r>
       <w:proofErr w:type="spellStart"/>
@@ -6564,7 +6633,6 @@
           <w:szCs w:val="64"/>
           <w:lang w:eastAsia="en-CA"/>
         </w:rPr>
-        <w:lastRenderedPageBreak/>
         <w:t xml:space="preserve">Chapter </w:t>
       </w:r>
       <w:r>
@@ -6790,7 +6858,6 @@
           <w:szCs w:val="64"/>
           <w:lang w:eastAsia="en-CA"/>
         </w:rPr>
-        <w:lastRenderedPageBreak/>
         <w:t>Bibliography</w:t>
       </w:r>
     </w:p>

</xml_diff>

<commit_message>
Chapter 3 - Challenge 1 Completed
Challenge 1 Written Out - Challenge 2 and 3 along with Results and Analysis
</commit_message>
<xml_diff>
--- a/Thesis.docx
+++ b/Thesis.docx
@@ -6085,20 +6085,230 @@
     <w:p>
       <w:pPr>
         <w:pStyle w:val="ListParagraph"/>
-        <w:numPr>
-          <w:ilvl w:val="0"/>
-          <w:numId w:val="18"/>
-        </w:numPr>
-        <w:spacing w:line="480" w:lineRule="auto"/>
-        <w:rPr>
-          <w:lang w:eastAsia="en-CA"/>
-        </w:rPr>
-      </w:pPr>
-      <w:r>
-        <w:rPr>
-          <w:lang w:eastAsia="en-CA"/>
-        </w:rPr>
-        <w:t>Rabi oscillations are often documented in 2-level systems, but how do we reconcile that the quantum dot is a 3-level system?</w:t>
+        <w:spacing w:line="480" w:lineRule="auto"/>
+        <w:ind w:left="0"/>
+        <w:rPr>
+          <w:lang w:eastAsia="en-CA"/>
+        </w:rPr>
+      </w:pPr>
+    </w:p>
+    <w:p>
+      <w:pPr>
+        <w:pStyle w:val="ListParagraph"/>
+        <w:spacing w:line="480" w:lineRule="auto"/>
+        <w:ind w:left="0"/>
+        <w:rPr>
+          <w:lang w:eastAsia="en-CA"/>
+        </w:rPr>
+      </w:pPr>
+      <w:r>
+        <w:rPr>
+          <w:lang w:eastAsia="en-CA"/>
+        </w:rPr>
+        <w:tab/>
+        <w:t xml:space="preserve">The first challenge addressed was that we were dealing with a three-level system, rather than a two-level system, so we needed to be careful assigning the typical raising and lowering operators. To address this we considered the following question, was it possible to construct </w:t>
+      </w:r>
+      <w:proofErr w:type="gramStart"/>
+      <w:r>
+        <w:rPr>
+          <w:lang w:eastAsia="en-CA"/>
+        </w:rPr>
+        <w:t>SU(</w:t>
+      </w:r>
+      <w:proofErr w:type="gramEnd"/>
+      <w:r>
+        <w:rPr>
+          <w:lang w:eastAsia="en-CA"/>
+        </w:rPr>
+        <w:t xml:space="preserve">2) in terms of 3by3 matrices, or is possible to construct 3-D Pauli matrices? Following the framework provided by (), we can create 3-D Pauli matrices by starting with 3D raising and lowering operators as well as the S_Z operator. </w:t>
+      </w:r>
+    </w:p>
+    <w:p>
+      <w:pPr>
+        <w:pStyle w:val="ListParagraph"/>
+        <w:spacing w:line="480" w:lineRule="auto"/>
+        <w:ind w:left="0"/>
+        <w:rPr>
+          <w:lang w:eastAsia="en-CA"/>
+        </w:rPr>
+      </w:pPr>
+    </w:p>
+    <w:p>
+      <w:pPr>
+        <w:pStyle w:val="ListParagraph"/>
+        <w:spacing w:line="480" w:lineRule="auto"/>
+        <w:ind w:left="0"/>
+        <w:rPr>
+          <w:lang w:eastAsia="en-CA"/>
+        </w:rPr>
+      </w:pPr>
+      <w:r>
+        <w:rPr>
+          <w:lang w:eastAsia="en-CA"/>
+        </w:rPr>
+        <w:tab/>
+      </w:r>
+      <w:r>
+        <w:rPr>
+          <w:lang w:eastAsia="en-CA"/>
+        </w:rPr>
+        <w:t xml:space="preserve">Suppose we consider the </w:t>
+      </w:r>
+      <w:proofErr w:type="spellStart"/>
+      <w:r>
+        <w:rPr>
+          <w:lang w:eastAsia="en-CA"/>
+        </w:rPr>
+        <w:t>S_z</w:t>
+      </w:r>
+      <w:proofErr w:type="spellEnd"/>
+      <w:r>
+        <w:rPr>
+          <w:lang w:eastAsia="en-CA"/>
+        </w:rPr>
+        <w:t xml:space="preserve"> basis, we know what we want when we apply raising and lowering operators on these eigenstates, which look as follows:</w:t>
+      </w:r>
+    </w:p>
+    <w:p>
+      <w:pPr>
+        <w:pStyle w:val="ListParagraph"/>
+        <w:spacing w:line="480" w:lineRule="auto"/>
+        <w:ind w:left="0"/>
+        <w:rPr>
+          <w:lang w:eastAsia="en-CA"/>
+        </w:rPr>
+      </w:pPr>
+    </w:p>
+    <w:p>
+      <w:pPr>
+        <w:pStyle w:val="ListParagraph"/>
+        <w:spacing w:line="480" w:lineRule="auto"/>
+        <w:ind w:left="0"/>
+        <w:rPr>
+          <w:lang w:eastAsia="en-CA"/>
+        </w:rPr>
+      </w:pPr>
+      <w:r>
+        <w:rPr>
+          <w:lang w:eastAsia="en-CA"/>
+        </w:rPr>
+        <w:t>This results in the following matrix representation of the raising and lowering operators</w:t>
+      </w:r>
+    </w:p>
+    <w:p>
+      <w:pPr>
+        <w:pStyle w:val="ListParagraph"/>
+        <w:spacing w:line="480" w:lineRule="auto"/>
+        <w:ind w:left="0"/>
+        <w:rPr>
+          <w:lang w:eastAsia="en-CA"/>
+        </w:rPr>
+      </w:pPr>
+    </w:p>
+    <w:p>
+      <w:pPr>
+        <w:pStyle w:val="ListParagraph"/>
+        <w:spacing w:line="480" w:lineRule="auto"/>
+        <w:ind w:left="0"/>
+        <w:rPr>
+          <w:lang w:eastAsia="en-CA"/>
+        </w:rPr>
+      </w:pPr>
+      <w:r>
+        <w:rPr>
+          <w:lang w:eastAsia="en-CA"/>
+        </w:rPr>
+        <w:t xml:space="preserve">From this, we can easily determine all other operators by considering the following relationships. </w:t>
+      </w:r>
+    </w:p>
+    <w:p>
+      <w:pPr>
+        <w:pStyle w:val="ListParagraph"/>
+        <w:spacing w:line="480" w:lineRule="auto"/>
+        <w:ind w:left="0"/>
+        <w:rPr>
+          <w:lang w:eastAsia="en-CA"/>
+        </w:rPr>
+      </w:pPr>
+    </w:p>
+    <w:p>
+      <w:pPr>
+        <w:pStyle w:val="ListParagraph"/>
+        <w:spacing w:line="480" w:lineRule="auto"/>
+        <w:ind w:left="0"/>
+        <w:rPr>
+          <w:lang w:eastAsia="en-CA"/>
+        </w:rPr>
+      </w:pPr>
+      <w:r>
+        <w:rPr>
+          <w:lang w:eastAsia="en-CA"/>
+        </w:rPr>
+        <w:t xml:space="preserve">Given this, we now have a representation that is easily implementable in </w:t>
+      </w:r>
+      <w:proofErr w:type="spellStart"/>
+      <w:r>
+        <w:rPr>
+          <w:lang w:eastAsia="en-CA"/>
+        </w:rPr>
+        <w:t>QuTIP</w:t>
+      </w:r>
+      <w:proofErr w:type="spellEnd"/>
+      <w:r>
+        <w:rPr>
+          <w:lang w:eastAsia="en-CA"/>
+        </w:rPr>
+        <w:t>, however, this is where we encounter our next challenge, how to assign raising and lowering operators found in this section given the format of the effective Hamiltonian given in the paper.</w:t>
+      </w:r>
+    </w:p>
+    <w:p>
+      <w:pPr>
+        <w:pStyle w:val="ListParagraph"/>
+        <w:spacing w:line="480" w:lineRule="auto"/>
+        <w:ind w:left="0"/>
+        <w:rPr>
+          <w:lang w:eastAsia="en-CA"/>
+        </w:rPr>
+      </w:pPr>
+    </w:p>
+    <w:p>
+      <w:pPr>
+        <w:pStyle w:val="ListParagraph"/>
+        <w:spacing w:line="480" w:lineRule="auto"/>
+        <w:ind w:left="0"/>
+        <w:rPr>
+          <w:lang w:eastAsia="en-CA"/>
+        </w:rPr>
+      </w:pPr>
+      <w:r>
+        <w:rPr>
+          <w:lang w:eastAsia="en-CA"/>
+        </w:rPr>
+        <w:t>3.2.1.</w:t>
+      </w:r>
+      <w:r>
+        <w:rPr>
+          <w:lang w:eastAsia="en-CA"/>
+        </w:rPr>
+        <w:t>2</w:t>
+      </w:r>
+      <w:r>
+        <w:rPr>
+          <w:lang w:eastAsia="en-CA"/>
+        </w:rPr>
+        <w:t xml:space="preserve"> Challenge</w:t>
+      </w:r>
+      <w:r>
+        <w:rPr>
+          <w:lang w:eastAsia="en-CA"/>
+        </w:rPr>
+        <w:t xml:space="preserve"> 2</w:t>
+      </w:r>
+      <w:r>
+        <w:rPr>
+          <w:lang w:eastAsia="en-CA"/>
+        </w:rPr>
+        <w:t xml:space="preserve"> – Assigning Operators </w:t>
       </w:r>
     </w:p>
     <w:p>
@@ -6117,7 +6327,7 @@
         <w:rPr>
           <w:lang w:eastAsia="en-CA"/>
         </w:rPr>
-        <w:t>We have the 2-D Pauli matrices, can we generate 3-D Pauli Matrices instead</w:t>
+        <w:t xml:space="preserve">How to liken these Pauli matrices to operators used in the paper </w:t>
       </w:r>
     </w:p>
     <w:p>
@@ -6136,103 +6346,7 @@
         <w:rPr>
           <w:lang w:eastAsia="en-CA"/>
         </w:rPr>
-        <w:t>This gives us the following operators that would be usable to represent the Hamiltonian</w:t>
-      </w:r>
-    </w:p>
-    <w:p>
-      <w:pPr>
-        <w:pStyle w:val="ListParagraph"/>
-        <w:numPr>
-          <w:ilvl w:val="0"/>
-          <w:numId w:val="18"/>
-        </w:numPr>
-        <w:spacing w:line="480" w:lineRule="auto"/>
-        <w:rPr>
-          <w:lang w:eastAsia="en-CA"/>
-        </w:rPr>
-      </w:pPr>
-      <w:r>
-        <w:rPr>
-          <w:lang w:eastAsia="en-CA"/>
-        </w:rPr>
-        <w:t>However, these are not the same operators compared to those used in the paper leading us to our second challenge</w:t>
-      </w:r>
-    </w:p>
-    <w:p>
-      <w:pPr>
-        <w:pStyle w:val="ListParagraph"/>
-        <w:spacing w:line="480" w:lineRule="auto"/>
-        <w:ind w:left="0"/>
-        <w:rPr>
-          <w:lang w:eastAsia="en-CA"/>
-        </w:rPr>
-      </w:pPr>
-      <w:r>
-        <w:rPr>
-          <w:lang w:eastAsia="en-CA"/>
-        </w:rPr>
-        <w:t>3.2.1.</w:t>
-      </w:r>
-      <w:r>
-        <w:rPr>
-          <w:lang w:eastAsia="en-CA"/>
-        </w:rPr>
-        <w:t>2</w:t>
-      </w:r>
-      <w:r>
-        <w:rPr>
-          <w:lang w:eastAsia="en-CA"/>
-        </w:rPr>
-        <w:t xml:space="preserve"> Challenge</w:t>
-      </w:r>
-      <w:r>
-        <w:rPr>
-          <w:lang w:eastAsia="en-CA"/>
-        </w:rPr>
-        <w:t xml:space="preserve"> 2</w:t>
-      </w:r>
-      <w:r>
-        <w:rPr>
-          <w:lang w:eastAsia="en-CA"/>
-        </w:rPr>
-        <w:t xml:space="preserve"> – Assigning Operators </w:t>
-      </w:r>
-    </w:p>
-    <w:p>
-      <w:pPr>
-        <w:pStyle w:val="ListParagraph"/>
-        <w:numPr>
-          <w:ilvl w:val="0"/>
-          <w:numId w:val="18"/>
-        </w:numPr>
-        <w:spacing w:line="480" w:lineRule="auto"/>
-        <w:rPr>
-          <w:lang w:eastAsia="en-CA"/>
-        </w:rPr>
-      </w:pPr>
-      <w:r>
-        <w:rPr>
-          <w:lang w:eastAsia="en-CA"/>
-        </w:rPr>
-        <w:t xml:space="preserve">How to liken these Pauli matrices to operators used in the paper </w:t>
-      </w:r>
-    </w:p>
-    <w:p>
-      <w:pPr>
-        <w:pStyle w:val="ListParagraph"/>
-        <w:numPr>
-          <w:ilvl w:val="0"/>
-          <w:numId w:val="18"/>
-        </w:numPr>
-        <w:spacing w:line="480" w:lineRule="auto"/>
-        <w:rPr>
-          <w:lang w:eastAsia="en-CA"/>
-        </w:rPr>
-      </w:pPr>
-      <w:r>
-        <w:rPr>
-          <w:lang w:eastAsia="en-CA"/>
-        </w:rPr>
+        <w:lastRenderedPageBreak/>
         <w:t xml:space="preserve">Use theorem from Dr. Michal </w:t>
       </w:r>
       <w:proofErr w:type="spellStart"/>
@@ -6391,7 +6505,7 @@
         <w:rPr>
           <w:lang w:eastAsia="en-CA"/>
         </w:rPr>
-        <w:t>1.4</w:t>
+        <w:t>2</w:t>
       </w:r>
       <w:r>
         <w:rPr>
@@ -6460,7 +6574,6 @@
         <w:rPr>
           <w:lang w:eastAsia="en-CA"/>
         </w:rPr>
-        <w:lastRenderedPageBreak/>
         <w:t xml:space="preserve">Due to nature of units used by </w:t>
       </w:r>
       <w:proofErr w:type="spellStart"/>
@@ -6594,30 +6707,6 @@
     </w:p>
     <w:p>
       <w:pPr>
-        <w:spacing w:line="480" w:lineRule="auto"/>
-        <w:rPr>
-          <w:lang w:eastAsia="en-CA"/>
-        </w:rPr>
-      </w:pPr>
-    </w:p>
-    <w:p>
-      <w:pPr>
-        <w:spacing w:line="480" w:lineRule="auto"/>
-        <w:rPr>
-          <w:lang w:eastAsia="en-CA"/>
-        </w:rPr>
-      </w:pPr>
-    </w:p>
-    <w:p>
-      <w:pPr>
-        <w:spacing w:line="480" w:lineRule="auto"/>
-        <w:rPr>
-          <w:lang w:eastAsia="en-CA"/>
-        </w:rPr>
-      </w:pPr>
-    </w:p>
-    <w:p>
-      <w:pPr>
         <w:pStyle w:val="Heading1"/>
         <w:rPr>
           <w:rFonts w:eastAsia="Times New Roman"/>
@@ -6633,6 +6722,7 @@
           <w:szCs w:val="64"/>
           <w:lang w:eastAsia="en-CA"/>
         </w:rPr>
+        <w:lastRenderedPageBreak/>
         <w:t xml:space="preserve">Chapter </w:t>
       </w:r>
       <w:r>
@@ -6858,6 +6948,7 @@
           <w:szCs w:val="64"/>
           <w:lang w:eastAsia="en-CA"/>
         </w:rPr>
+        <w:lastRenderedPageBreak/>
         <w:t>Bibliography</w:t>
       </w:r>
     </w:p>

</xml_diff>

<commit_message>
Chapter 3 - Adding Website to Bibliography
Clarified some wording and included website
</commit_message>
<xml_diff>
--- a/Thesis.docx
+++ b/Thesis.docx
@@ -6120,7 +6120,43 @@
         <w:rPr>
           <w:lang w:eastAsia="en-CA"/>
         </w:rPr>
-        <w:t xml:space="preserve">2) in terms of 3by3 matrices, or is possible to construct 3-D Pauli matrices? Following the framework provided by (), we can create 3-D Pauli matrices by starting with 3D raising and lowering operators as well as the S_Z operator. </w:t>
+        <w:t>2) in terms of 3by3 matrices, or</w:t>
+      </w:r>
+      <w:r>
+        <w:rPr>
+          <w:lang w:eastAsia="en-CA"/>
+        </w:rPr>
+        <w:t xml:space="preserve"> put more simply,</w:t>
+      </w:r>
+      <w:r>
+        <w:rPr>
+          <w:lang w:eastAsia="en-CA"/>
+        </w:rPr>
+        <w:t xml:space="preserve"> is possible to construct 3-D Pauli matrices? Following the framework provided by (), we can create 3-D Pauli matrices by starting with </w:t>
+      </w:r>
+      <w:r>
+        <w:rPr>
+          <w:lang w:eastAsia="en-CA"/>
+        </w:rPr>
+        <w:t xml:space="preserve">the idea of how the </w:t>
+      </w:r>
+      <w:r>
+        <w:rPr>
+          <w:lang w:eastAsia="en-CA"/>
+        </w:rPr>
+        <w:t>3D raising and lowering operators</w:t>
+      </w:r>
+      <w:r>
+        <w:rPr>
+          <w:lang w:eastAsia="en-CA"/>
+        </w:rPr>
+        <w:t xml:space="preserve"> would work</w:t>
+      </w:r>
+      <w:r>
+        <w:rPr>
+          <w:lang w:eastAsia="en-CA"/>
+        </w:rPr>
+        <w:t xml:space="preserve">. </w:t>
       </w:r>
     </w:p>
     <w:p>
@@ -6274,29 +6310,20 @@
     <w:p>
       <w:pPr>
         <w:pStyle w:val="ListParagraph"/>
-        <w:spacing w:line="480" w:lineRule="auto"/>
-        <w:ind w:left="0"/>
-        <w:rPr>
-          <w:lang w:eastAsia="en-CA"/>
-        </w:rPr>
-      </w:pPr>
-      <w:r>
-        <w:rPr>
-          <w:lang w:eastAsia="en-CA"/>
-        </w:rPr>
-        <w:t>3.2.1.</w:t>
-      </w:r>
-      <w:r>
-        <w:rPr>
-          <w:lang w:eastAsia="en-CA"/>
-        </w:rPr>
-        <w:t>2</w:t>
-      </w:r>
-      <w:r>
-        <w:rPr>
-          <w:lang w:eastAsia="en-CA"/>
-        </w:rPr>
-        <w:t xml:space="preserve"> Challenge</w:t>
+        <w:numPr>
+          <w:ilvl w:val="3"/>
+          <w:numId w:val="19"/>
+        </w:numPr>
+        <w:spacing w:line="480" w:lineRule="auto"/>
+        <w:rPr>
+          <w:lang w:eastAsia="en-CA"/>
+        </w:rPr>
+      </w:pPr>
+      <w:r>
+        <w:rPr>
+          <w:lang w:eastAsia="en-CA"/>
+        </w:rPr>
+        <w:t>Challenge</w:t>
       </w:r>
       <w:r>
         <w:rPr>
@@ -6310,6 +6337,15 @@
         </w:rPr>
         <w:t xml:space="preserve"> – Assigning Operators </w:t>
       </w:r>
+    </w:p>
+    <w:p>
+      <w:pPr>
+        <w:pStyle w:val="ListParagraph"/>
+        <w:spacing w:line="480" w:lineRule="auto"/>
+        <w:rPr>
+          <w:lang w:eastAsia="en-CA"/>
+        </w:rPr>
+      </w:pPr>
     </w:p>
     <w:p>
       <w:pPr>
@@ -7019,6 +7055,7 @@
     <w:p>
       <w:pPr>
         <w:rPr>
+          <w:rStyle w:val="Hyperlink"/>
           <w:lang w:eastAsia="en-CA"/>
         </w:rPr>
       </w:pPr>
@@ -7031,6 +7068,29 @@
           <w:t>https://www.benzinga.com/pressreleases/19/02/r13231898/the-history-and-future-of-quantum-dots</w:t>
         </w:r>
       </w:hyperlink>
+    </w:p>
+    <w:p>
+      <w:pPr>
+        <w:rPr>
+          <w:lang w:eastAsia="en-CA"/>
+        </w:rPr>
+      </w:pPr>
+      <w:hyperlink r:id="rId10" w:history="1">
+        <w:r>
+          <w:rPr>
+            <w:rStyle w:val="Hyperlink"/>
+            <w:lang w:eastAsia="en-CA"/>
+          </w:rPr>
+          <w:t>https://physics.stackexchange.com/questions/287542/spin-representation-in-3d</w:t>
+        </w:r>
+      </w:hyperlink>
+    </w:p>
+    <w:p>
+      <w:pPr>
+        <w:rPr>
+          <w:lang w:eastAsia="en-CA"/>
+        </w:rPr>
+      </w:pPr>
     </w:p>
     <w:p>
       <w:pPr>

</xml_diff>

<commit_message>
Chapter 3 - Challenge 2
One more challenge and results and analysis! LEGGO!
</commit_message>
<xml_diff>
--- a/Thesis.docx
+++ b/Thesis.docx
@@ -131,25 +131,7 @@
           <w:lang w:eastAsia="en-CA"/>
         </w:rPr>
         <w:br/>
-        <w:t>(</w:t>
-      </w:r>
-      <w:proofErr w:type="spellStart"/>
-      <w:r>
-        <w:rPr>
-          <w:rFonts w:eastAsia="Times New Roman" w:cs="Times New Roman"/>
-          <w:szCs w:val="24"/>
-          <w:lang w:eastAsia="en-CA"/>
-        </w:rPr>
-        <w:t>QuTIP</w:t>
-      </w:r>
-      <w:proofErr w:type="spellEnd"/>
-      <w:r>
-        <w:rPr>
-          <w:rFonts w:eastAsia="Times New Roman" w:cs="Times New Roman"/>
-          <w:szCs w:val="24"/>
-          <w:lang w:eastAsia="en-CA"/>
-        </w:rPr>
-        <w:t xml:space="preserve"> Edition)</w:t>
+        <w:t>(QuTIP Edition)</w:t>
       </w:r>
     </w:p>
     <w:p>
@@ -574,27 +556,7 @@
           <w:szCs w:val="24"/>
           <w:lang w:eastAsia="en-CA"/>
         </w:rPr>
-        <w:t xml:space="preserve"> </w:t>
-      </w:r>
-      <w:proofErr w:type="gramStart"/>
-      <w:r>
-        <w:rPr>
-          <w:rFonts w:eastAsia="Times New Roman" w:cs="Times New Roman"/>
-          <w:color w:val="000000"/>
-          <w:szCs w:val="24"/>
-          <w:lang w:eastAsia="en-CA"/>
-        </w:rPr>
-        <w:t>interactions, when</w:t>
-      </w:r>
-      <w:proofErr w:type="gramEnd"/>
-      <w:r>
-        <w:rPr>
-          <w:rFonts w:eastAsia="Times New Roman" w:cs="Times New Roman"/>
-          <w:color w:val="000000"/>
-          <w:szCs w:val="24"/>
-          <w:lang w:eastAsia="en-CA"/>
-        </w:rPr>
-        <w:t xml:space="preserve"> the photons are highly mobile and will withstand external interactions. This has another consequence, in that it is difficult to create nonlinear gates, especially when most optical tools are linear in nature. To remedy </w:t>
+        <w:t xml:space="preserve"> interactions, when the photons are highly mobile and will withstand external interactions. This has another consequence, in that it is difficult to create nonlinear gates, especially when most optical tools are linear in nature. To remedy </w:t>
       </w:r>
       <w:r>
         <w:rPr>
@@ -630,27 +592,7 @@
           <w:szCs w:val="24"/>
           <w:lang w:eastAsia="en-CA"/>
         </w:rPr>
-        <w:t xml:space="preserve"> combined efforts of </w:t>
-      </w:r>
-      <w:proofErr w:type="spellStart"/>
-      <w:r>
-        <w:rPr>
-          <w:rFonts w:eastAsia="Times New Roman" w:cs="Times New Roman"/>
-          <w:color w:val="000000"/>
-          <w:szCs w:val="24"/>
-          <w:lang w:eastAsia="en-CA"/>
-        </w:rPr>
-        <w:t>Knill</w:t>
-      </w:r>
-      <w:proofErr w:type="spellEnd"/>
-      <w:r>
-        <w:rPr>
-          <w:rFonts w:eastAsia="Times New Roman" w:cs="Times New Roman"/>
-          <w:color w:val="000000"/>
-          <w:szCs w:val="24"/>
-          <w:lang w:eastAsia="en-CA"/>
-        </w:rPr>
-        <w:t>, Laflamme, and Milburn; the KLM/linear optical quantum computing (LOQC) was born; and it seeks to make optical quantum computing a reality. </w:t>
+        <w:t xml:space="preserve"> combined efforts of Knill, Laflamme, and Milburn; the KLM/linear optical quantum computing (LOQC) was born; and it seeks to make optical quantum computing a reality. </w:t>
       </w:r>
     </w:p>
     <w:p>
@@ -1282,15 +1224,7 @@
         <w:t>to generate results</w:t>
       </w:r>
       <w:r>
-        <w:t xml:space="preserve"> – the </w:t>
-      </w:r>
-      <w:proofErr w:type="spellStart"/>
-      <w:r>
-        <w:t>Linblad</w:t>
-      </w:r>
-      <w:proofErr w:type="spellEnd"/>
-      <w:r>
-        <w:t xml:space="preserve"> Master Equation. </w:t>
+        <w:t xml:space="preserve"> – the Linblad Master Equation. </w:t>
       </w:r>
       <w:r>
         <w:t>Finally in the fourth and fifth chapters</w:t>
@@ -1815,15 +1749,7 @@
         <w:spacing w:line="480" w:lineRule="auto"/>
       </w:pPr>
       <w:r>
-        <w:t>We have two as the index over ‘</w:t>
-      </w:r>
-      <w:proofErr w:type="spellStart"/>
-      <w:r>
-        <w:t>i</w:t>
-      </w:r>
-      <w:proofErr w:type="spellEnd"/>
-      <w:r>
-        <w:t>’ is {1,2}. This gives us two first order ordinary differential equations with respect to the complex amplitudes.</w:t>
+        <w:t>We have two as the index over ‘i’ is {1,2}. This gives us two first order ordinary differential equations with respect to the complex amplitudes.</w:t>
       </w:r>
     </w:p>
     <w:p>
@@ -1944,13 +1870,8 @@
         <w:spacing w:line="480" w:lineRule="auto"/>
       </w:pPr>
       <w:r>
-        <w:t xml:space="preserve">Wherein the following term is defined as the matrix element </w:t>
-      </w:r>
-      <w:proofErr w:type="spellStart"/>
-      <w:r>
-        <w:t>mu_ij</w:t>
-      </w:r>
-      <w:proofErr w:type="spellEnd"/>
+        <w:t>Wherein the following term is defined as the matrix element mu_ij</w:t>
+      </w:r>
       <w:r>
         <w:t>:</w:t>
       </w:r>
@@ -2031,15 +1952,7 @@
         <w:spacing w:line="480" w:lineRule="auto"/>
       </w:pPr>
       <w:r>
-        <w:t xml:space="preserve">Wherein the Rabi </w:t>
-      </w:r>
-      <w:proofErr w:type="spellStart"/>
-      <w:r>
-        <w:t>frequence</w:t>
-      </w:r>
-      <w:proofErr w:type="spellEnd"/>
-      <w:r>
-        <w:t xml:space="preserve"> is defined as:</w:t>
+        <w:t>Wherein the Rabi frequence is defined as:</w:t>
       </w:r>
     </w:p>
     <w:p>
@@ -2114,15 +2027,7 @@
         <w:spacing w:line="480" w:lineRule="auto"/>
       </w:pPr>
       <w:r>
-        <w:t xml:space="preserve">This solution is clearly oscillatory. Notice that the frequency of oscillation is </w:t>
-      </w:r>
-      <w:proofErr w:type="spellStart"/>
-      <w:r>
-        <w:t>omega_R</w:t>
-      </w:r>
-      <w:proofErr w:type="spellEnd"/>
-      <w:r>
-        <w:t>/2pi, this is the frequency at which the electron populations oscillate from the excited to ground states. This is an astounding result, but suppose we were to consider more realistic parameters. What would that look like?</w:t>
+        <w:t>This solution is clearly oscillatory. Notice that the frequency of oscillation is omega_R/2pi, this is the frequency at which the electron populations oscillate from the excited to ground states. This is an astounding result, but suppose we were to consider more realistic parameters. What would that look like?</w:t>
       </w:r>
     </w:p>
     <w:p>
@@ -2215,15 +2120,7 @@
       </w:pPr>
       <w:r>
         <w:tab/>
-        <w:t xml:space="preserve">It is interesting to note that while </w:t>
-      </w:r>
-      <w:proofErr w:type="gramStart"/>
-      <w:r>
-        <w:t>these phenomenon</w:t>
-      </w:r>
-      <w:proofErr w:type="gramEnd"/>
-      <w:r>
-        <w:t xml:space="preserve"> are (to my knowledge) unrelated, there is a way to relate the two in an equation:</w:t>
+        <w:t>It is interesting to note that while these phenomenon are (to my knowledge) unrelated, there is a way to relate the two in an equation:</w:t>
       </w:r>
     </w:p>
     <w:p>
@@ -2248,21 +2145,8 @@
       <w:pPr>
         <w:spacing w:line="480" w:lineRule="auto"/>
       </w:pPr>
-      <w:proofErr w:type="spellStart"/>
-      <w:r>
-        <w:t>Whereing</w:t>
-      </w:r>
-      <w:proofErr w:type="spellEnd"/>
-      <w:r>
-        <w:t xml:space="preserve"> T_2star is called the overall </w:t>
-      </w:r>
-      <w:proofErr w:type="gramStart"/>
-      <w:r>
-        <w:t>decoherence, and</w:t>
-      </w:r>
-      <w:proofErr w:type="gramEnd"/>
-      <w:r>
-        <w:t xml:space="preserve"> is considered the overall dephasing of the system. Given this, we can now </w:t>
+      <w:r>
+        <w:t xml:space="preserve">Whereing T_2star is called the overall decoherence, and is considered the overall dephasing of the system. Given this, we can now </w:t>
       </w:r>
       <w:r>
         <w:t xml:space="preserve">modify equation, to include damping effects. </w:t>
@@ -2395,19 +2279,11 @@
         </w:rPr>
         <w:t xml:space="preserve">While it is understood that Rabi oscillations </w:t>
       </w:r>
-      <w:proofErr w:type="gramStart"/>
-      <w:r>
-        <w:rPr>
-          <w:szCs w:val="24"/>
-        </w:rPr>
-        <w:t>As</w:t>
-      </w:r>
-      <w:proofErr w:type="gramEnd"/>
-      <w:r>
-        <w:rPr>
-          <w:szCs w:val="24"/>
-        </w:rPr>
-        <w:t xml:space="preserve"> electron populations oscillate between the ground and </w:t>
+      <w:r>
+        <w:rPr>
+          <w:szCs w:val="24"/>
+        </w:rPr>
+        <w:t xml:space="preserve">As electron populations oscillate between the ground and </w:t>
       </w:r>
       <w:r>
         <w:rPr>
@@ -2706,55 +2582,46 @@
         <w:t xml:space="preserve"> with photons out of N segment</w:t>
       </w:r>
       <w:r>
-        <w:t xml:space="preserve">s. Wherein </w:t>
-      </w:r>
-      <w:proofErr w:type="gramStart"/>
-      <w:r>
-        <w:t>N-n</w:t>
-      </w:r>
-      <w:proofErr w:type="gramEnd"/>
-      <w:r>
-        <w:t xml:space="preserve"> represents the number of segments with zero photons. We then multiply this by the probability of n successes, </w:t>
-      </w:r>
-      <w:proofErr w:type="spellStart"/>
-      <w:r>
-        <w:t>i.e</w:t>
-      </w:r>
-      <w:proofErr w:type="spellEnd"/>
+        <w:t>s. Wherein N-n represents the number of segments with zero photons. We then multiply this by the probability of n successes, i.e p^n, and n-N failures, i.e. (1-p)^N-n. The entirety of this product gives us the probability of finding n segments containing one photon. We can rewrite this by considering the average number of photons within a beam of length L (</w:t>
+      </w:r>
+      <w:r>
+        <w:rPr>
+          <w:color w:val="00B050"/>
+        </w:rPr>
+        <w:t>Include explanation of average photons?</w:t>
+      </w:r>
+      <w:r>
+        <w:t>):</w:t>
+      </w:r>
+    </w:p>
+    <w:p>
+      <w:pPr>
+        <w:spacing w:line="480" w:lineRule="auto"/>
+        <w:jc w:val="center"/>
+      </w:pPr>
+      <w:r>
+        <w:t>(</w:t>
+      </w:r>
+      <w:r>
+        <w:rPr>
+          <w:color w:val="0070C0"/>
+        </w:rPr>
+        <w:t>Equation</w:t>
+      </w:r>
+      <w:r>
+        <w:t>)</w:t>
+      </w:r>
+    </w:p>
+    <w:p>
+      <w:pPr>
+        <w:spacing w:line="480" w:lineRule="auto"/>
+      </w:pPr>
+      <w:r>
+        <w:t>As N is taken to be infinitely large, we can then use Stirling’s approximation,</w:t>
+      </w:r>
       <w:r>
         <w:t xml:space="preserve"> </w:t>
       </w:r>
-      <w:proofErr w:type="spellStart"/>
-      <w:r>
-        <w:t>p^n</w:t>
-      </w:r>
-      <w:proofErr w:type="spellEnd"/>
-      <w:r>
-        <w:t>, and n-N failures, i.e. (1-</w:t>
-      </w:r>
-      <w:proofErr w:type="gramStart"/>
-      <w:r>
-        <w:t>p)^</w:t>
-      </w:r>
-      <w:proofErr w:type="gramEnd"/>
-      <w:r>
-        <w:t>N-n. The entirety of this product gives us the probability of finding n segments containing one photon. We can rewrite this by considering the average number of photons within a beam of length L (</w:t>
-      </w:r>
-      <w:r>
-        <w:rPr>
-          <w:color w:val="00B050"/>
-        </w:rPr>
-        <w:t>Include explanation of average photons?</w:t>
-      </w:r>
-      <w:r>
-        <w:t>):</w:t>
-      </w:r>
-    </w:p>
-    <w:p>
-      <w:pPr>
-        <w:spacing w:line="480" w:lineRule="auto"/>
-        <w:jc w:val="center"/>
-      </w:pPr>
       <w:r>
         <w:t>(</w:t>
       </w:r>
@@ -2762,6 +2629,27 @@
         <w:rPr>
           <w:color w:val="0070C0"/>
         </w:rPr>
+        <w:t>The approximation</w:t>
+      </w:r>
+      <w:r>
+        <w:t>)</w:t>
+      </w:r>
+      <w:r>
+        <w:t>, which we can break into two parts:</w:t>
+      </w:r>
+    </w:p>
+    <w:p>
+      <w:pPr>
+        <w:spacing w:line="480" w:lineRule="auto"/>
+        <w:ind w:left="360"/>
+      </w:pPr>
+      <w:r>
+        <w:t>Part 1: (</w:t>
+      </w:r>
+      <w:r>
+        <w:rPr>
+          <w:color w:val="0070C0"/>
+        </w:rPr>
         <w:t>Equation</w:t>
       </w:r>
       <w:r>
@@ -2771,9 +2659,10 @@
     <w:p>
       <w:pPr>
         <w:spacing w:line="480" w:lineRule="auto"/>
-      </w:pPr>
-      <w:r>
-        <w:t>As N is taken to be infinitely large, we can then use Stirling’s approximation,</w:t>
+        <w:ind w:left="360"/>
+      </w:pPr>
+      <w:r>
+        <w:t>Part 2:</w:t>
       </w:r>
       <w:r>
         <w:t xml:space="preserve"> </w:t>
@@ -2785,56 +2674,11 @@
         <w:rPr>
           <w:color w:val="0070C0"/>
         </w:rPr>
-        <w:t>The approximation</w:t>
+        <w:t>Equation</w:t>
       </w:r>
       <w:r>
         <w:t>)</w:t>
       </w:r>
-      <w:r>
-        <w:t>, which we can break into two parts:</w:t>
-      </w:r>
-    </w:p>
-    <w:p>
-      <w:pPr>
-        <w:spacing w:line="480" w:lineRule="auto"/>
-        <w:ind w:left="360"/>
-      </w:pPr>
-      <w:r>
-        <w:t>Part 1: (</w:t>
-      </w:r>
-      <w:r>
-        <w:rPr>
-          <w:color w:val="0070C0"/>
-        </w:rPr>
-        <w:t>Equation</w:t>
-      </w:r>
-      <w:r>
-        <w:t>)</w:t>
-      </w:r>
-    </w:p>
-    <w:p>
-      <w:pPr>
-        <w:spacing w:line="480" w:lineRule="auto"/>
-        <w:ind w:left="360"/>
-      </w:pPr>
-      <w:r>
-        <w:t>Part 2:</w:t>
-      </w:r>
-      <w:r>
-        <w:t xml:space="preserve"> </w:t>
-      </w:r>
-      <w:r>
-        <w:t>(</w:t>
-      </w:r>
-      <w:r>
-        <w:rPr>
-          <w:color w:val="0070C0"/>
-        </w:rPr>
-        <w:t>Equation</w:t>
-      </w:r>
-      <w:r>
-        <w:t>)</w:t>
-      </w:r>
     </w:p>
     <w:p>
       <w:pPr>
@@ -2849,15 +2693,7 @@
         <w:spacing w:line="480" w:lineRule="auto"/>
       </w:pPr>
       <w:r>
-        <w:t>The resultant equation is used to define a Poisson distribution. We can take special note of how this equation is characterized by the mean n-</w:t>
-      </w:r>
-      <w:proofErr w:type="gramStart"/>
-      <w:r>
-        <w:t>bar,</w:t>
-      </w:r>
-      <w:proofErr w:type="gramEnd"/>
-      <w:r>
-        <w:t xml:space="preserve"> this is unique to a Poisson distribution. In fact, the standard deviation is given as follows:</w:t>
+        <w:t>The resultant equation is used to define a Poisson distribution. We can take special note of how this equation is characterized by the mean n-bar, this is unique to a Poisson distribution. In fact, the standard deviation is given as follows:</w:t>
       </w:r>
     </w:p>
     <w:p>
@@ -3367,16 +3203,8 @@
           <w:szCs w:val="24"/>
         </w:rPr>
         <w:tab/>
-        <w:t xml:space="preserve">Something that came at quite the surprise is that the history of the quantum dot is quite recent, especially in consideration to my own birth year in 1992. First synthesized by Alexey </w:t>
-      </w:r>
-      <w:proofErr w:type="spellStart"/>
-      <w:r>
-        <w:rPr>
-          <w:szCs w:val="24"/>
-        </w:rPr>
-        <w:t>Ekimov</w:t>
-      </w:r>
-      <w:proofErr w:type="spellEnd"/>
+        <w:t>Something that came at quite the surprise is that the history of the quantum dot is quite recent, especially in consideration to my own birth year in 1992. First synthesized by Alexey Ekimov</w:t>
+      </w:r>
       <w:r>
         <w:rPr>
           <w:szCs w:val="24"/>
@@ -3412,55 +3240,13 @@
         <w:rPr>
           <w:szCs w:val="24"/>
         </w:rPr>
-        <w:t>This quantum dot was created via the placement of a semiconductor within a glass matrix. The semiconductor used was lead (II) sulfide (</w:t>
-      </w:r>
-      <w:proofErr w:type="spellStart"/>
-      <w:r>
-        <w:rPr>
-          <w:szCs w:val="24"/>
-        </w:rPr>
-        <w:t>PbS</w:t>
-      </w:r>
-      <w:proofErr w:type="spellEnd"/>
-      <w:r>
-        <w:rPr>
-          <w:szCs w:val="24"/>
-        </w:rPr>
-        <w:t xml:space="preserve">), and it was noticed that while bulk </w:t>
-      </w:r>
-      <w:proofErr w:type="spellStart"/>
-      <w:r>
-        <w:rPr>
-          <w:szCs w:val="24"/>
-        </w:rPr>
-        <w:t>PbS</w:t>
-      </w:r>
-      <w:proofErr w:type="spellEnd"/>
-      <w:r>
-        <w:rPr>
-          <w:szCs w:val="24"/>
-        </w:rPr>
-        <w:t xml:space="preserve"> is black, the nanocrystal exhibited an array of colours that were dependent on the size of the crystal. Moreso, it was noticed that as the crystal decreased in size, the colour shifted from red to blue – a sort of blue shifting. These findings were surprising and interesting, however the language for understanding this was not </w:t>
-      </w:r>
-      <w:r>
-        <w:rPr>
-          <w:szCs w:val="24"/>
-        </w:rPr>
-        <w:t xml:space="preserve">given until 1982 by Alexander </w:t>
-      </w:r>
-      <w:proofErr w:type="spellStart"/>
-      <w:r>
-        <w:rPr>
-          <w:szCs w:val="24"/>
-        </w:rPr>
-        <w:t>Efros</w:t>
-      </w:r>
-      <w:proofErr w:type="spellEnd"/>
-      <w:r>
-        <w:rPr>
-          <w:szCs w:val="24"/>
-        </w:rPr>
-        <w:t xml:space="preserve">. We will also consider a theoretical explanation for the quantum dot which will follow below; however, we will first consider the general properties of the quantum dot. </w:t>
+        <w:t xml:space="preserve">This quantum dot was created via the placement of a semiconductor within a glass matrix. The semiconductor used was lead (II) sulfide (PbS), and it was noticed that while bulk PbS is black, the nanocrystal exhibited an array of colours that were dependent on the size of the crystal. Moreso, it was noticed that as the crystal decreased in size, the colour shifted from red to blue – a sort of blue shifting. These findings were surprising and interesting, however the language for understanding this was not </w:t>
+      </w:r>
+      <w:r>
+        <w:rPr>
+          <w:szCs w:val="24"/>
+        </w:rPr>
+        <w:t xml:space="preserve">given until 1982 by Alexander Efros. We will also consider a theoretical explanation for the quantum dot which will follow below; however, we will first consider the general properties of the quantum dot. </w:t>
       </w:r>
     </w:p>
     <w:p>
@@ -3865,19 +3651,8 @@
           <w:szCs w:val="24"/>
           <w:lang w:eastAsia="en-CA"/>
         </w:rPr>
-        <w:t xml:space="preserve"> and undergo two </w:t>
-      </w:r>
-      <w:proofErr w:type="spellStart"/>
-      <w:r>
-        <w:rPr>
-          <w:rFonts w:eastAsia="Times New Roman" w:cs="Times New Roman"/>
-          <w:color w:val="000000"/>
-          <w:szCs w:val="24"/>
-          <w:lang w:eastAsia="en-CA"/>
-        </w:rPr>
-        <w:t>recombinations</w:t>
-      </w:r>
-      <w:proofErr w:type="spellEnd"/>
+        <w:t xml:space="preserve"> and undergo two recombinations</w:t>
+      </w:r>
       <w:r>
         <w:rPr>
           <w:rFonts w:eastAsia="Times New Roman" w:cs="Times New Roman"/>
@@ -4190,27 +3965,7 @@
         </w:rPr>
         <w:lastRenderedPageBreak/>
         <w:tab/>
-        <w:t xml:space="preserve">Prior to the TPE scheme, off-resonant excitation was the main scheme used to excite quantum dots. In this excitation scheme, energy far above the </w:t>
-      </w:r>
-      <w:proofErr w:type="gramStart"/>
-      <w:r>
-        <w:rPr>
-          <w:rFonts w:eastAsia="Times New Roman" w:cs="Times New Roman"/>
-          <w:color w:val="000000"/>
-          <w:szCs w:val="24"/>
-          <w:lang w:eastAsia="en-CA"/>
-        </w:rPr>
-        <w:t>band-gap</w:t>
-      </w:r>
-      <w:proofErr w:type="gramEnd"/>
-      <w:r>
-        <w:rPr>
-          <w:rFonts w:eastAsia="Times New Roman" w:cs="Times New Roman"/>
-          <w:color w:val="000000"/>
-          <w:szCs w:val="24"/>
-          <w:lang w:eastAsia="en-CA"/>
-        </w:rPr>
-        <w:t xml:space="preserve"> is applied to the quantum dot. The electron relaxes into the first excited state via phonon (vibrations that can be treated as particles – quasi-particles) interactions and is then able to </w:t>
+        <w:t xml:space="preserve">Prior to the TPE scheme, off-resonant excitation was the main scheme used to excite quantum dots. In this excitation scheme, energy far above the band-gap is applied to the quantum dot. The electron relaxes into the first excited state via phonon (vibrations that can be treated as particles – quasi-particles) interactions and is then able to </w:t>
       </w:r>
       <w:r>
         <w:rPr>
@@ -4441,21 +4196,7 @@
         <w:rPr>
           <w:szCs w:val="24"/>
         </w:rPr>
-        <w:t xml:space="preserve">wurtzite </w:t>
-      </w:r>
-      <w:proofErr w:type="spellStart"/>
-      <w:r>
-        <w:rPr>
-          <w:szCs w:val="24"/>
-        </w:rPr>
-        <w:t>InP</w:t>
-      </w:r>
-      <w:proofErr w:type="spellEnd"/>
-      <w:r>
-        <w:rPr>
-          <w:szCs w:val="24"/>
-        </w:rPr>
-        <w:t xml:space="preserve"> nanowire with a tapered edge. </w:t>
+        <w:t xml:space="preserve">wurtzite InP nanowire with a tapered edge. </w:t>
       </w:r>
       <w:r>
         <w:rPr>
@@ -4467,21 +4208,7 @@
         <w:rPr>
           <w:szCs w:val="24"/>
         </w:rPr>
-        <w:t xml:space="preserve">Within the nanowire waveguide is a small region of </w:t>
-      </w:r>
-      <w:proofErr w:type="spellStart"/>
-      <w:r>
-        <w:rPr>
-          <w:szCs w:val="24"/>
-        </w:rPr>
-        <w:t>InAsP</w:t>
-      </w:r>
-      <w:proofErr w:type="spellEnd"/>
-      <w:r>
-        <w:rPr>
-          <w:szCs w:val="24"/>
-        </w:rPr>
-        <w:t xml:space="preserve">, the quantum dot itself. As we can see from the use of Indium (Group V) and Phosphide (Group III), </w:t>
+        <w:t xml:space="preserve">Within the nanowire waveguide is a small region of InAsP, the quantum dot itself. As we can see from the use of Indium (Group V) and Phosphide (Group III), </w:t>
       </w:r>
       <w:r>
         <w:rPr>
@@ -4493,23 +4220,7 @@
         <w:rPr>
           <w:szCs w:val="24"/>
         </w:rPr>
-        <w:t xml:space="preserve">this quantum dot is composed with a III-V semiconductor. The laser used to excite this quantum dot is the Coherent Mira 900 </w:t>
-      </w:r>
-      <w:proofErr w:type="spellStart"/>
-      <w:proofErr w:type="gramStart"/>
-      <w:r>
-        <w:rPr>
-          <w:szCs w:val="24"/>
-        </w:rPr>
-        <w:t>Ti:Sapphire</w:t>
-      </w:r>
-      <w:proofErr w:type="spellEnd"/>
-      <w:proofErr w:type="gramEnd"/>
-      <w:r>
-        <w:rPr>
-          <w:szCs w:val="24"/>
-        </w:rPr>
-        <w:t xml:space="preserve"> laser with energy </w:t>
+        <w:t xml:space="preserve">this quantum dot is composed with a III-V semiconductor. The laser used to excite this quantum dot is the Coherent Mira 900 Ti:Sapphire laser with energy </w:t>
       </w:r>
       <w:r>
         <w:rPr>
@@ -4613,15 +4324,7 @@
       </w:pPr>
       <w:r>
         <w:tab/>
-        <w:t xml:space="preserve">However, this understanding only considers the system itself. While many important findings and results can be derived from this approximation, it can be far from an accurate representation of reality. Enter the </w:t>
-      </w:r>
-      <w:proofErr w:type="spellStart"/>
-      <w:r>
-        <w:t>Linblad</w:t>
-      </w:r>
-      <w:proofErr w:type="spellEnd"/>
-      <w:r>
-        <w:t xml:space="preserve"> master equation, which is touted as a more generalized version of the Hamiltonian. Not only does this consider the system’s dynamics, but also the environmental effects and whatever mechanism that couples one to the other.  </w:t>
+        <w:t xml:space="preserve">However, this understanding only considers the system itself. While many important findings and results can be derived from this approximation, it can be far from an accurate representation of reality. Enter the Linblad master equation, which is touted as a more generalized version of the Hamiltonian. Not only does this consider the system’s dynamics, but also the environmental effects and whatever mechanism that couples one to the other.  </w:t>
       </w:r>
     </w:p>
     <w:p>
@@ -4712,15 +4415,7 @@
         <w:spacing w:line="480" w:lineRule="auto"/>
       </w:pPr>
       <w:r>
-        <w:t xml:space="preserve">It is key to understand that while these use the same language, </w:t>
-      </w:r>
-      <w:proofErr w:type="spellStart"/>
-      <w:r>
-        <w:t>i.e</w:t>
-      </w:r>
-      <w:proofErr w:type="spellEnd"/>
-      <w:r>
-        <w:t xml:space="preserve"> the same basis states, the system, environment, and coupling belong to separate Hilbert spaces, and as such the basis states are separate as well. We are just able to translate each system into a single language, to gain a better understanding of the what we have. </w:t>
+        <w:t xml:space="preserve">It is key to understand that while these use the same language, i.e the same basis states, the system, environment, and coupling belong to separate Hilbert spaces, and as such the basis states are separate as well. We are just able to translate each system into a single language, to gain a better understanding of the what we have. </w:t>
       </w:r>
     </w:p>
     <w:p>
@@ -4777,29 +4472,13 @@
         </w:rPr>
       </w:pPr>
       <w:r>
-        <w:t xml:space="preserve">In plain terms, we can </w:t>
-      </w:r>
-      <w:proofErr w:type="spellStart"/>
-      <w:r>
-        <w:t>reprsent</w:t>
-      </w:r>
-      <w:proofErr w:type="spellEnd"/>
-      <w:r>
-        <w:t xml:space="preserve"> our system by a density matrix,</w:t>
+        <w:t>In plain terms, we can reprsent our system by a density matrix,</w:t>
       </w:r>
       <w:r>
         <w:t xml:space="preserve"> a density matrix</w:t>
       </w:r>
       <w:r>
-        <w:t xml:space="preserve"> contains all the relevant information of the system under the basis of the Hilbert space.  Its progression over time, </w:t>
-      </w:r>
-      <w:proofErr w:type="spellStart"/>
-      <w:r>
-        <w:t>i.e</w:t>
-      </w:r>
-      <w:proofErr w:type="spellEnd"/>
-      <w:r>
-        <w:t xml:space="preserve">, </w:t>
+        <w:t xml:space="preserve"> contains all the relevant information of the system under the basis of the Hilbert space.  Its progression over time, i.e, </w:t>
       </w:r>
       <w:r>
         <w:rPr>
@@ -4824,21 +4503,7 @@
         <w:rPr>
           <w:color w:val="000000" w:themeColor="text1"/>
         </w:rPr>
-        <w:t xml:space="preserve">Solving </w:t>
-      </w:r>
-      <w:proofErr w:type="gramStart"/>
-      <w:r>
-        <w:rPr>
-          <w:color w:val="000000" w:themeColor="text1"/>
-        </w:rPr>
-        <w:t>this grants</w:t>
-      </w:r>
-      <w:proofErr w:type="gramEnd"/>
-      <w:r>
-        <w:rPr>
-          <w:color w:val="000000" w:themeColor="text1"/>
-        </w:rPr>
-        <w:t xml:space="preserve"> us the equations of motion of the system, and as such gives us information about the progression of the system. </w:t>
+        <w:t xml:space="preserve">Solving this grants us the equations of motion of the system, and as such gives us information about the progression of the system. </w:t>
       </w:r>
       <w:r>
         <w:rPr>
@@ -5120,37 +4785,7 @@
           <w:lang w:eastAsia="en-CA"/>
         </w:rPr>
         <w:tab/>
-        <w:t xml:space="preserve">This project was started under the guidance of </w:t>
-      </w:r>
-      <w:proofErr w:type="spellStart"/>
-      <w:proofErr w:type="gramStart"/>
-      <w:r>
-        <w:rPr>
-          <w:lang w:eastAsia="en-CA"/>
-        </w:rPr>
-        <w:t>Ph.D</w:t>
-      </w:r>
-      <w:proofErr w:type="spellEnd"/>
-      <w:proofErr w:type="gramEnd"/>
-      <w:r>
-        <w:rPr>
-          <w:lang w:eastAsia="en-CA"/>
-        </w:rPr>
-        <w:t xml:space="preserve"> candidate Matteo </w:t>
-      </w:r>
-      <w:proofErr w:type="spellStart"/>
-      <w:r>
-        <w:rPr>
-          <w:lang w:eastAsia="en-CA"/>
-        </w:rPr>
-        <w:t>Pennacchietti</w:t>
-      </w:r>
-      <w:proofErr w:type="spellEnd"/>
-      <w:r>
-        <w:rPr>
-          <w:lang w:eastAsia="en-CA"/>
-        </w:rPr>
-        <w:t>. He had acquired some experimental data</w:t>
+        <w:t>This project was started under the guidance of Ph.D candidate Matteo Pennacchietti. He had acquired some experimental data</w:t>
       </w:r>
       <w:r>
         <w:rPr>
@@ -5274,63 +4909,7 @@
           <w:lang w:eastAsia="en-CA"/>
         </w:rPr>
         <w:tab/>
-        <w:t xml:space="preserve">Authors Tobias Huber, Laurin Ostermann, Maximilian </w:t>
-      </w:r>
-      <w:proofErr w:type="spellStart"/>
-      <w:r>
-        <w:rPr>
-          <w:lang w:eastAsia="en-CA"/>
-        </w:rPr>
-        <w:t>Prilmuller</w:t>
-      </w:r>
-      <w:proofErr w:type="spellEnd"/>
-      <w:r>
-        <w:rPr>
-          <w:lang w:eastAsia="en-CA"/>
-        </w:rPr>
-        <w:t xml:space="preserve">, Glenn S. Solomon, Helmut </w:t>
-      </w:r>
-      <w:proofErr w:type="spellStart"/>
-      <w:r>
-        <w:rPr>
-          <w:lang w:eastAsia="en-CA"/>
-        </w:rPr>
-        <w:t>Ritsch</w:t>
-      </w:r>
-      <w:proofErr w:type="spellEnd"/>
-      <w:r>
-        <w:rPr>
-          <w:lang w:eastAsia="en-CA"/>
-        </w:rPr>
-        <w:t xml:space="preserve">, Gregor </w:t>
-      </w:r>
-      <w:proofErr w:type="spellStart"/>
-      <w:r>
-        <w:rPr>
-          <w:lang w:eastAsia="en-CA"/>
-        </w:rPr>
-        <w:t>Weihs</w:t>
-      </w:r>
-      <w:proofErr w:type="spellEnd"/>
-      <w:r>
-        <w:rPr>
-          <w:lang w:eastAsia="en-CA"/>
-        </w:rPr>
-        <w:t xml:space="preserve">, and Ana </w:t>
-      </w:r>
-      <w:proofErr w:type="spellStart"/>
-      <w:r>
-        <w:rPr>
-          <w:lang w:eastAsia="en-CA"/>
-        </w:rPr>
-        <w:t>Predojevic</w:t>
-      </w:r>
-      <w:proofErr w:type="spellEnd"/>
-      <w:r>
-        <w:rPr>
-          <w:lang w:eastAsia="en-CA"/>
-        </w:rPr>
-        <w:t xml:space="preserve"> sought to optimize the laser pulse used to reduce laser induced dephasing and increase the exciton population probability not from direct excitation, but rather from biexciton </w:t>
+        <w:t xml:space="preserve">Authors Tobias Huber, Laurin Ostermann, Maximilian Prilmuller, Glenn S. Solomon, Helmut Ritsch, Gregor Weihs, and Ana Predojevic sought to optimize the laser pulse used to reduce laser induced dephasing and increase the exciton population probability not from direct excitation, but rather from biexciton </w:t>
       </w:r>
       <w:r>
         <w:rPr>
@@ -5424,35 +5003,7 @@
         <w:rPr>
           <w:lang w:eastAsia="en-CA"/>
         </w:rPr>
-        <w:t xml:space="preserve">Thus we can determine the evolution of the system defined as </w:t>
-      </w:r>
-      <w:proofErr w:type="spellStart"/>
-      <w:r>
-        <w:rPr>
-          <w:lang w:eastAsia="en-CA"/>
-        </w:rPr>
-        <w:t>rhodot</w:t>
-      </w:r>
-      <w:proofErr w:type="spellEnd"/>
-      <w:r>
-        <w:rPr>
-          <w:lang w:eastAsia="en-CA"/>
-        </w:rPr>
-        <w:t xml:space="preserve">, which follows the </w:t>
-      </w:r>
-      <w:proofErr w:type="spellStart"/>
-      <w:r>
-        <w:rPr>
-          <w:lang w:eastAsia="en-CA"/>
-        </w:rPr>
-        <w:t>Linblad</w:t>
-      </w:r>
-      <w:proofErr w:type="spellEnd"/>
-      <w:r>
-        <w:rPr>
-          <w:lang w:eastAsia="en-CA"/>
-        </w:rPr>
-        <w:t xml:space="preserve"> Master Equation:</w:t>
+        <w:t>Thus we can determine the evolution of the system defined as rhodot, which follows the Linblad Master Equation:</w:t>
       </w:r>
     </w:p>
     <w:p>
@@ -5525,19 +5076,11 @@
         </w:rPr>
         <w:t xml:space="preserve">General </w:t>
       </w:r>
-      <w:proofErr w:type="spellStart"/>
-      <w:r>
-        <w:rPr>
-          <w:lang w:eastAsia="en-CA"/>
-        </w:rPr>
-        <w:t>QuTIP</w:t>
-      </w:r>
-      <w:proofErr w:type="spellEnd"/>
-      <w:r>
-        <w:rPr>
-          <w:lang w:eastAsia="en-CA"/>
-        </w:rPr>
-        <w:t xml:space="preserve"> Implementation</w:t>
+      <w:r>
+        <w:rPr>
+          <w:lang w:eastAsia="en-CA"/>
+        </w:rPr>
+        <w:t>QuTIP Implementation</w:t>
       </w:r>
     </w:p>
     <w:p>
@@ -5560,55 +5103,13 @@
           <w:lang w:eastAsia="en-CA"/>
         </w:rPr>
         <w:tab/>
-        <w:t xml:space="preserve">There are multiple powerful </w:t>
-      </w:r>
-      <w:proofErr w:type="spellStart"/>
-      <w:r>
-        <w:rPr>
-          <w:lang w:eastAsia="en-CA"/>
-        </w:rPr>
-        <w:t>softwares</w:t>
-      </w:r>
-      <w:proofErr w:type="spellEnd"/>
-      <w:r>
-        <w:rPr>
-          <w:lang w:eastAsia="en-CA"/>
-        </w:rPr>
-        <w:t xml:space="preserve"> that would allow me to solve the above system, however </w:t>
-      </w:r>
-      <w:proofErr w:type="spellStart"/>
-      <w:r>
-        <w:rPr>
-          <w:lang w:eastAsia="en-CA"/>
-        </w:rPr>
-        <w:t>QuTIP</w:t>
-      </w:r>
-      <w:proofErr w:type="spellEnd"/>
-      <w:r>
-        <w:rPr>
-          <w:lang w:eastAsia="en-CA"/>
-        </w:rPr>
-        <w:t xml:space="preserve"> jumped</w:t>
-      </w:r>
-      <w:r>
-        <w:rPr>
-          <w:lang w:eastAsia="en-CA"/>
-        </w:rPr>
-        <w:t xml:space="preserve"> out as an opportunity to learn something new, but also for its user friendliness. </w:t>
-      </w:r>
-      <w:proofErr w:type="spellStart"/>
-      <w:r>
-        <w:rPr>
-          <w:lang w:eastAsia="en-CA"/>
-        </w:rPr>
-        <w:t>QuTIP</w:t>
-      </w:r>
-      <w:proofErr w:type="spellEnd"/>
-      <w:r>
-        <w:rPr>
-          <w:lang w:eastAsia="en-CA"/>
-        </w:rPr>
-        <w:t xml:space="preserve"> is a powerful python package that has several tutorials available for one to become accustomed to the package. As well, this package is easily implementable as the analytic work is done in the backend with one’s only job being to input the required information. </w:t>
+        <w:t>There are multiple powerful softwares that would allow me to solve the above system, however QuTIP jumped</w:t>
+      </w:r>
+      <w:r>
+        <w:rPr>
+          <w:lang w:eastAsia="en-CA"/>
+        </w:rPr>
+        <w:t xml:space="preserve"> out as an opportunity to learn something new, but also for its user friendliness. QuTIP is a powerful python package that has several tutorials available for one to become accustomed to the package. As well, this package is easily implementable as the analytic work is done in the backend with one’s only job being to input the required information. </w:t>
       </w:r>
     </w:p>
     <w:p>
@@ -5631,21 +5132,7 @@
           <w:lang w:eastAsia="en-CA"/>
         </w:rPr>
         <w:tab/>
-        <w:t xml:space="preserve">As the paper suggests a Lindblad Master Equation, we used the master equation solver that is readily available on </w:t>
-      </w:r>
-      <w:proofErr w:type="spellStart"/>
-      <w:r>
-        <w:rPr>
-          <w:lang w:eastAsia="en-CA"/>
-        </w:rPr>
-        <w:t>QuTIP</w:t>
-      </w:r>
-      <w:proofErr w:type="spellEnd"/>
-      <w:r>
-        <w:rPr>
-          <w:lang w:eastAsia="en-CA"/>
-        </w:rPr>
-        <w:t>, which required the following parameters:</w:t>
+        <w:t>As the paper suggests a Lindblad Master Equation, we used the master equation solver that is readily available on QuTIP, which required the following parameters:</w:t>
       </w:r>
     </w:p>
     <w:p>
@@ -5722,14 +5209,12 @@
           <w:lang w:eastAsia="en-CA"/>
         </w:rPr>
       </w:pPr>
-      <w:proofErr w:type="spellStart"/>
       <w:r>
         <w:rPr>
           <w:lang w:eastAsia="en-CA"/>
         </w:rPr>
         <w:t>Tlist</w:t>
       </w:r>
-      <w:proofErr w:type="spellEnd"/>
       <w:r>
         <w:rPr>
           <w:lang w:eastAsia="en-CA"/>
@@ -5837,21 +5322,7 @@
           <w:lang w:eastAsia="en-CA"/>
         </w:rPr>
         <w:tab/>
-        <w:t xml:space="preserve">Now that we have detailed the general process behind implementing the model on </w:t>
-      </w:r>
-      <w:proofErr w:type="spellStart"/>
-      <w:r>
-        <w:rPr>
-          <w:lang w:eastAsia="en-CA"/>
-        </w:rPr>
-        <w:t>QuTIP</w:t>
-      </w:r>
-      <w:proofErr w:type="spellEnd"/>
-      <w:r>
-        <w:rPr>
-          <w:lang w:eastAsia="en-CA"/>
-        </w:rPr>
-        <w:t xml:space="preserve">, let us consider how this worked with our specific system. </w:t>
+        <w:t xml:space="preserve">Now that we have detailed the general process behind implementing the model on QuTIP, let us consider how this worked with our specific system. </w:t>
       </w:r>
     </w:p>
     <w:p>
@@ -5982,21 +5453,7 @@
         <w:rPr>
           <w:lang w:eastAsia="en-CA"/>
         </w:rPr>
-        <w:t xml:space="preserve">Assigning operators that were usable under a </w:t>
-      </w:r>
-      <w:proofErr w:type="spellStart"/>
-      <w:r>
-        <w:rPr>
-          <w:lang w:eastAsia="en-CA"/>
-        </w:rPr>
-        <w:t>QuTIP</w:t>
-      </w:r>
-      <w:proofErr w:type="spellEnd"/>
-      <w:r>
-        <w:rPr>
-          <w:lang w:eastAsia="en-CA"/>
-        </w:rPr>
-        <w:t xml:space="preserve"> framework</w:t>
+        <w:t>Assigning operators that were usable under a QuTIP framework</w:t>
       </w:r>
     </w:p>
     <w:p>
@@ -6106,21 +5563,7 @@
           <w:lang w:eastAsia="en-CA"/>
         </w:rPr>
         <w:tab/>
-        <w:t xml:space="preserve">The first challenge addressed was that we were dealing with a three-level system, rather than a two-level system, so we needed to be careful assigning the typical raising and lowering operators. To address this we considered the following question, was it possible to construct </w:t>
-      </w:r>
-      <w:proofErr w:type="gramStart"/>
-      <w:r>
-        <w:rPr>
-          <w:lang w:eastAsia="en-CA"/>
-        </w:rPr>
-        <w:t>SU(</w:t>
-      </w:r>
-      <w:proofErr w:type="gramEnd"/>
-      <w:r>
-        <w:rPr>
-          <w:lang w:eastAsia="en-CA"/>
-        </w:rPr>
-        <w:t>2) in terms of 3by3 matrices, or</w:t>
+        <w:t>The first challenge addressed was that we were dealing with a three-level system, rather than a two-level system, so we needed to be careful assigning the typical raising and lowering operators. To address this we considered the following question, was it possible to construct SU(2) in terms of 3by3 matrices, or</w:t>
       </w:r>
       <w:r>
         <w:rPr>
@@ -6188,21 +5631,7 @@
         <w:rPr>
           <w:lang w:eastAsia="en-CA"/>
         </w:rPr>
-        <w:t xml:space="preserve">Suppose we consider the </w:t>
-      </w:r>
-      <w:proofErr w:type="spellStart"/>
-      <w:r>
-        <w:rPr>
-          <w:lang w:eastAsia="en-CA"/>
-        </w:rPr>
-        <w:t>S_z</w:t>
-      </w:r>
-      <w:proofErr w:type="spellEnd"/>
-      <w:r>
-        <w:rPr>
-          <w:lang w:eastAsia="en-CA"/>
-        </w:rPr>
-        <w:t xml:space="preserve"> basis, we know what we want when we apply raising and lowering operators on these eigenstates, which look as follows:</w:t>
+        <w:t>Suppose we consider the S_z basis, we know what we want when we apply raising and lowering operators on these eigenstates, which look as follows:</w:t>
       </w:r>
     </w:p>
     <w:p>
@@ -6280,21 +5709,7 @@
         <w:rPr>
           <w:lang w:eastAsia="en-CA"/>
         </w:rPr>
-        <w:t xml:space="preserve">Given this, we now have a representation that is easily implementable in </w:t>
-      </w:r>
-      <w:proofErr w:type="spellStart"/>
-      <w:r>
-        <w:rPr>
-          <w:lang w:eastAsia="en-CA"/>
-        </w:rPr>
-        <w:t>QuTIP</w:t>
-      </w:r>
-      <w:proofErr w:type="spellEnd"/>
-      <w:r>
-        <w:rPr>
-          <w:lang w:eastAsia="en-CA"/>
-        </w:rPr>
-        <w:t>, however, this is where we encounter our next challenge, how to assign raising and lowering operators found in this section given the format of the effective Hamiltonian given in the paper.</w:t>
+        <w:t>Given this, we now have a representation that is easily implementable in QuTIP, however, this is where we encounter our next challenge, how to assign raising and lowering operators found in this section given the format of the effective Hamiltonian given in the paper.</w:t>
       </w:r>
     </w:p>
     <w:p>
@@ -6350,55 +5765,100 @@
     <w:p>
       <w:pPr>
         <w:pStyle w:val="ListParagraph"/>
-        <w:numPr>
-          <w:ilvl w:val="0"/>
-          <w:numId w:val="18"/>
-        </w:numPr>
-        <w:spacing w:line="480" w:lineRule="auto"/>
-        <w:rPr>
-          <w:lang w:eastAsia="en-CA"/>
-        </w:rPr>
-      </w:pPr>
-      <w:r>
-        <w:rPr>
-          <w:lang w:eastAsia="en-CA"/>
-        </w:rPr>
-        <w:t xml:space="preserve">How to liken these Pauli matrices to operators used in the paper </w:t>
+        <w:spacing w:line="480" w:lineRule="auto"/>
+        <w:ind w:left="0"/>
+        <w:rPr>
+          <w:lang w:eastAsia="en-CA"/>
+        </w:rPr>
+      </w:pPr>
+      <w:r>
+        <w:rPr>
+          <w:lang w:eastAsia="en-CA"/>
+        </w:rPr>
+        <w:lastRenderedPageBreak/>
+        <w:tab/>
+        <w:t>Given that we have established what operators must be used, we do not know how they compare to the operators of the effective Hamiltonian. However we can consider the material in Dr. Michal Bajcsy’s ECE 770 notes for guidance in this matter.  On slide 11, he suggests the following transformations:</w:t>
       </w:r>
     </w:p>
     <w:p>
       <w:pPr>
         <w:pStyle w:val="ListParagraph"/>
-        <w:numPr>
-          <w:ilvl w:val="0"/>
-          <w:numId w:val="18"/>
-        </w:numPr>
-        <w:spacing w:line="480" w:lineRule="auto"/>
-        <w:rPr>
-          <w:lang w:eastAsia="en-CA"/>
-        </w:rPr>
-      </w:pPr>
-      <w:r>
-        <w:rPr>
-          <w:lang w:eastAsia="en-CA"/>
-        </w:rPr>
-        <w:lastRenderedPageBreak/>
-        <w:t xml:space="preserve">Use theorem from Dr. Michal </w:t>
-      </w:r>
-      <w:proofErr w:type="spellStart"/>
-      <w:r>
-        <w:rPr>
-          <w:lang w:eastAsia="en-CA"/>
-        </w:rPr>
-        <w:t>Bajcsy’s</w:t>
-      </w:r>
-      <w:proofErr w:type="spellEnd"/>
-      <w:r>
-        <w:rPr>
-          <w:lang w:eastAsia="en-CA"/>
-        </w:rPr>
-        <w:t xml:space="preserve"> notes we are able to go between operators used above and that of the Hamiltonian, thus we can simply rewrite the terms as follows:</w:t>
-      </w:r>
+        <w:spacing w:line="480" w:lineRule="auto"/>
+        <w:ind w:left="0"/>
+        <w:rPr>
+          <w:lang w:eastAsia="en-CA"/>
+        </w:rPr>
+      </w:pPr>
+    </w:p>
+    <w:p>
+      <w:pPr>
+        <w:pStyle w:val="ListParagraph"/>
+        <w:spacing w:line="480" w:lineRule="auto"/>
+        <w:ind w:left="0"/>
+        <w:rPr>
+          <w:lang w:eastAsia="en-CA"/>
+        </w:rPr>
+      </w:pPr>
+    </w:p>
+    <w:p>
+      <w:pPr>
+        <w:pStyle w:val="ListParagraph"/>
+        <w:spacing w:line="480" w:lineRule="auto"/>
+        <w:ind w:left="0"/>
+        <w:rPr>
+          <w:lang w:eastAsia="en-CA"/>
+        </w:rPr>
+      </w:pPr>
+      <w:r>
+        <w:rPr>
+          <w:lang w:eastAsia="en-CA"/>
+        </w:rPr>
+        <w:t>Assuming that this can also be used in 3-D this leaves us with the following substitutions:</w:t>
+      </w:r>
+    </w:p>
+    <w:p>
+      <w:pPr>
+        <w:pStyle w:val="ListParagraph"/>
+        <w:spacing w:line="480" w:lineRule="auto"/>
+        <w:ind w:left="0"/>
+        <w:rPr>
+          <w:lang w:eastAsia="en-CA"/>
+        </w:rPr>
+      </w:pPr>
+    </w:p>
+    <w:p>
+      <w:pPr>
+        <w:pStyle w:val="ListParagraph"/>
+        <w:spacing w:line="480" w:lineRule="auto"/>
+        <w:ind w:left="0"/>
+        <w:rPr>
+          <w:lang w:eastAsia="en-CA"/>
+        </w:rPr>
+      </w:pPr>
+    </w:p>
+    <w:p>
+      <w:pPr>
+        <w:pStyle w:val="ListParagraph"/>
+        <w:spacing w:line="480" w:lineRule="auto"/>
+        <w:ind w:left="0"/>
+        <w:rPr>
+          <w:lang w:eastAsia="en-CA"/>
+        </w:rPr>
+      </w:pPr>
+      <w:r>
+        <w:rPr>
+          <w:lang w:eastAsia="en-CA"/>
+        </w:rPr>
+        <w:t xml:space="preserve">With this we have now established the relevant operators for this problem and are now able utilize QuTIP. However, upon implementation we run into our final challenge. </w:t>
+      </w:r>
+    </w:p>
+    <w:p>
+      <w:pPr>
+        <w:spacing w:line="480" w:lineRule="auto"/>
+        <w:rPr>
+          <w:lang w:eastAsia="en-CA"/>
+        </w:rPr>
+      </w:pPr>
     </w:p>
     <w:p>
       <w:pPr>
@@ -6461,16 +5921,8 @@
         <w:rPr>
           <w:lang w:eastAsia="en-CA"/>
         </w:rPr>
-        <w:t xml:space="preserve">Change Om relative to </w:t>
-      </w:r>
-      <w:proofErr w:type="spellStart"/>
-      <w:r>
-        <w:rPr>
-          <w:lang w:eastAsia="en-CA"/>
-        </w:rPr>
-        <w:t>t_p</w:t>
-      </w:r>
-      <w:proofErr w:type="spellEnd"/>
+        <w:t>Change Om relative to t_p</w:t>
+      </w:r>
     </w:p>
     <w:p>
       <w:pPr>
@@ -6507,21 +5959,7 @@
         <w:rPr>
           <w:lang w:eastAsia="en-CA"/>
         </w:rPr>
-        <w:t xml:space="preserve">Noticed that Rabi oscillations present when om was _ orders of magnitude less/high than the </w:t>
-      </w:r>
-      <w:proofErr w:type="spellStart"/>
-      <w:r>
-        <w:rPr>
-          <w:lang w:eastAsia="en-CA"/>
-        </w:rPr>
-        <w:t>tp</w:t>
-      </w:r>
-      <w:proofErr w:type="spellEnd"/>
-      <w:r>
-        <w:rPr>
-          <w:lang w:eastAsia="en-CA"/>
-        </w:rPr>
-        <w:t xml:space="preserve"> while still remaining in short pulse regime</w:t>
+        <w:t>Noticed that Rabi oscillations present when om was _ orders of magnitude less/high than the tp while still remaining in short pulse regime</w:t>
       </w:r>
     </w:p>
     <w:p>
@@ -6610,21 +6048,8 @@
         <w:rPr>
           <w:lang w:eastAsia="en-CA"/>
         </w:rPr>
-        <w:t xml:space="preserve">Due to nature of units used by </w:t>
-      </w:r>
-      <w:proofErr w:type="spellStart"/>
-      <w:r>
-        <w:rPr>
-          <w:lang w:eastAsia="en-CA"/>
-        </w:rPr>
-        <w:t>qutip</w:t>
-      </w:r>
-      <w:proofErr w:type="spellEnd"/>
-      <w:r>
-        <w:rPr>
-          <w:lang w:eastAsia="en-CA"/>
-        </w:rPr>
-        <w:t xml:space="preserve"> (natural) vs. the experimental paper, much of the values were changed using trial and error </w:t>
+        <w:lastRenderedPageBreak/>
+        <w:t xml:space="preserve">Due to nature of units used by qutip (natural) vs. the experimental paper, much of the values were changed using trial and error </w:t>
       </w:r>
     </w:p>
     <w:p>
@@ -6758,7 +6183,6 @@
           <w:szCs w:val="64"/>
           <w:lang w:eastAsia="en-CA"/>
         </w:rPr>
-        <w:lastRenderedPageBreak/>
         <w:t xml:space="preserve">Chapter </w:t>
       </w:r>
       <w:r>
@@ -6984,7 +6408,6 @@
           <w:szCs w:val="64"/>
           <w:lang w:eastAsia="en-CA"/>
         </w:rPr>
-        <w:lastRenderedPageBreak/>
         <w:t>Bibliography</w:t>
       </w:r>
     </w:p>

</xml_diff>

<commit_message>
Chapter 3 - Final Challenge
Now onto results and analysis. With that we are mostly done! Tomorrow let's plan on editing and inserting equations. The conclusions and abstract can be done at the very end.
</commit_message>
<xml_diff>
--- a/Thesis.docx
+++ b/Thesis.docx
@@ -131,7 +131,25 @@
           <w:lang w:eastAsia="en-CA"/>
         </w:rPr>
         <w:br/>
-        <w:t>(QuTIP Edition)</w:t>
+        <w:t>(</w:t>
+      </w:r>
+      <w:proofErr w:type="spellStart"/>
+      <w:r>
+        <w:rPr>
+          <w:rFonts w:eastAsia="Times New Roman" w:cs="Times New Roman"/>
+          <w:szCs w:val="24"/>
+          <w:lang w:eastAsia="en-CA"/>
+        </w:rPr>
+        <w:t>QuTIP</w:t>
+      </w:r>
+      <w:proofErr w:type="spellEnd"/>
+      <w:r>
+        <w:rPr>
+          <w:rFonts w:eastAsia="Times New Roman" w:cs="Times New Roman"/>
+          <w:szCs w:val="24"/>
+          <w:lang w:eastAsia="en-CA"/>
+        </w:rPr>
+        <w:t xml:space="preserve"> Edition)</w:t>
       </w:r>
     </w:p>
     <w:p>
@@ -556,7 +574,27 @@
           <w:szCs w:val="24"/>
           <w:lang w:eastAsia="en-CA"/>
         </w:rPr>
-        <w:t xml:space="preserve"> interactions, when the photons are highly mobile and will withstand external interactions. This has another consequence, in that it is difficult to create nonlinear gates, especially when most optical tools are linear in nature. To remedy </w:t>
+        <w:t xml:space="preserve"> </w:t>
+      </w:r>
+      <w:proofErr w:type="gramStart"/>
+      <w:r>
+        <w:rPr>
+          <w:rFonts w:eastAsia="Times New Roman" w:cs="Times New Roman"/>
+          <w:color w:val="000000"/>
+          <w:szCs w:val="24"/>
+          <w:lang w:eastAsia="en-CA"/>
+        </w:rPr>
+        <w:t>interactions, when</w:t>
+      </w:r>
+      <w:proofErr w:type="gramEnd"/>
+      <w:r>
+        <w:rPr>
+          <w:rFonts w:eastAsia="Times New Roman" w:cs="Times New Roman"/>
+          <w:color w:val="000000"/>
+          <w:szCs w:val="24"/>
+          <w:lang w:eastAsia="en-CA"/>
+        </w:rPr>
+        <w:t xml:space="preserve"> the photons are highly mobile and will withstand external interactions. This has another consequence, in that it is difficult to create nonlinear gates, especially when most optical tools are linear in nature. To remedy </w:t>
       </w:r>
       <w:r>
         <w:rPr>
@@ -592,7 +630,27 @@
           <w:szCs w:val="24"/>
           <w:lang w:eastAsia="en-CA"/>
         </w:rPr>
-        <w:t xml:space="preserve"> combined efforts of Knill, Laflamme, and Milburn; the KLM/linear optical quantum computing (LOQC) was born; and it seeks to make optical quantum computing a reality. </w:t>
+        <w:t xml:space="preserve"> combined efforts of </w:t>
+      </w:r>
+      <w:proofErr w:type="spellStart"/>
+      <w:r>
+        <w:rPr>
+          <w:rFonts w:eastAsia="Times New Roman" w:cs="Times New Roman"/>
+          <w:color w:val="000000"/>
+          <w:szCs w:val="24"/>
+          <w:lang w:eastAsia="en-CA"/>
+        </w:rPr>
+        <w:t>Knill</w:t>
+      </w:r>
+      <w:proofErr w:type="spellEnd"/>
+      <w:r>
+        <w:rPr>
+          <w:rFonts w:eastAsia="Times New Roman" w:cs="Times New Roman"/>
+          <w:color w:val="000000"/>
+          <w:szCs w:val="24"/>
+          <w:lang w:eastAsia="en-CA"/>
+        </w:rPr>
+        <w:t>, Laflamme, and Milburn; the KLM/linear optical quantum computing (LOQC) was born; and it seeks to make optical quantum computing a reality. </w:t>
       </w:r>
     </w:p>
     <w:p>
@@ -1224,7 +1282,15 @@
         <w:t>to generate results</w:t>
       </w:r>
       <w:r>
-        <w:t xml:space="preserve"> – the Linblad Master Equation. </w:t>
+        <w:t xml:space="preserve"> – the </w:t>
+      </w:r>
+      <w:proofErr w:type="spellStart"/>
+      <w:r>
+        <w:t>Linblad</w:t>
+      </w:r>
+      <w:proofErr w:type="spellEnd"/>
+      <w:r>
+        <w:t xml:space="preserve"> Master Equation. </w:t>
       </w:r>
       <w:r>
         <w:t>Finally in the fourth and fifth chapters</w:t>
@@ -1749,7 +1815,15 @@
         <w:spacing w:line="480" w:lineRule="auto"/>
       </w:pPr>
       <w:r>
-        <w:t>We have two as the index over ‘i’ is {1,2}. This gives us two first order ordinary differential equations with respect to the complex amplitudes.</w:t>
+        <w:t>We have two as the index over ‘</w:t>
+      </w:r>
+      <w:proofErr w:type="spellStart"/>
+      <w:r>
+        <w:t>i</w:t>
+      </w:r>
+      <w:proofErr w:type="spellEnd"/>
+      <w:r>
+        <w:t>’ is {1,2}. This gives us two first order ordinary differential equations with respect to the complex amplitudes.</w:t>
       </w:r>
     </w:p>
     <w:p>
@@ -1870,8 +1944,13 @@
         <w:spacing w:line="480" w:lineRule="auto"/>
       </w:pPr>
       <w:r>
-        <w:t>Wherein the following term is defined as the matrix element mu_ij</w:t>
-      </w:r>
+        <w:t xml:space="preserve">Wherein the following term is defined as the matrix element </w:t>
+      </w:r>
+      <w:proofErr w:type="spellStart"/>
+      <w:r>
+        <w:t>mu_ij</w:t>
+      </w:r>
+      <w:proofErr w:type="spellEnd"/>
       <w:r>
         <w:t>:</w:t>
       </w:r>
@@ -1952,7 +2031,15 @@
         <w:spacing w:line="480" w:lineRule="auto"/>
       </w:pPr>
       <w:r>
-        <w:t>Wherein the Rabi frequence is defined as:</w:t>
+        <w:t xml:space="preserve">Wherein the Rabi </w:t>
+      </w:r>
+      <w:proofErr w:type="spellStart"/>
+      <w:r>
+        <w:t>frequence</w:t>
+      </w:r>
+      <w:proofErr w:type="spellEnd"/>
+      <w:r>
+        <w:t xml:space="preserve"> is defined as:</w:t>
       </w:r>
     </w:p>
     <w:p>
@@ -2027,7 +2114,15 @@
         <w:spacing w:line="480" w:lineRule="auto"/>
       </w:pPr>
       <w:r>
-        <w:t>This solution is clearly oscillatory. Notice that the frequency of oscillation is omega_R/2pi, this is the frequency at which the electron populations oscillate from the excited to ground states. This is an astounding result, but suppose we were to consider more realistic parameters. What would that look like?</w:t>
+        <w:t xml:space="preserve">This solution is clearly oscillatory. Notice that the frequency of oscillation is </w:t>
+      </w:r>
+      <w:proofErr w:type="spellStart"/>
+      <w:r>
+        <w:t>omega_R</w:t>
+      </w:r>
+      <w:proofErr w:type="spellEnd"/>
+      <w:r>
+        <w:t>/2pi, this is the frequency at which the electron populations oscillate from the excited to ground states. This is an astounding result, but suppose we were to consider more realistic parameters. What would that look like?</w:t>
       </w:r>
     </w:p>
     <w:p>
@@ -2120,7 +2215,15 @@
       </w:pPr>
       <w:r>
         <w:tab/>
-        <w:t>It is interesting to note that while these phenomenon are (to my knowledge) unrelated, there is a way to relate the two in an equation:</w:t>
+        <w:t xml:space="preserve">It is interesting to note that while </w:t>
+      </w:r>
+      <w:proofErr w:type="gramStart"/>
+      <w:r>
+        <w:t>these phenomenon</w:t>
+      </w:r>
+      <w:proofErr w:type="gramEnd"/>
+      <w:r>
+        <w:t xml:space="preserve"> are (to my knowledge) unrelated, there is a way to relate the two in an equation:</w:t>
       </w:r>
     </w:p>
     <w:p>
@@ -2145,8 +2248,21 @@
       <w:pPr>
         <w:spacing w:line="480" w:lineRule="auto"/>
       </w:pPr>
-      <w:r>
-        <w:t xml:space="preserve">Whereing T_2star is called the overall decoherence, and is considered the overall dephasing of the system. Given this, we can now </w:t>
+      <w:proofErr w:type="spellStart"/>
+      <w:r>
+        <w:t>Whereing</w:t>
+      </w:r>
+      <w:proofErr w:type="spellEnd"/>
+      <w:r>
+        <w:t xml:space="preserve"> T_2star is called the overall </w:t>
+      </w:r>
+      <w:proofErr w:type="gramStart"/>
+      <w:r>
+        <w:t>decoherence, and</w:t>
+      </w:r>
+      <w:proofErr w:type="gramEnd"/>
+      <w:r>
+        <w:t xml:space="preserve"> is considered the overall dephasing of the system. Given this, we can now </w:t>
       </w:r>
       <w:r>
         <w:t xml:space="preserve">modify equation, to include damping effects. </w:t>
@@ -2279,11 +2395,19 @@
         </w:rPr>
         <w:t xml:space="preserve">While it is understood that Rabi oscillations </w:t>
       </w:r>
-      <w:r>
-        <w:rPr>
-          <w:szCs w:val="24"/>
-        </w:rPr>
-        <w:t xml:space="preserve">As electron populations oscillate between the ground and </w:t>
+      <w:proofErr w:type="gramStart"/>
+      <w:r>
+        <w:rPr>
+          <w:szCs w:val="24"/>
+        </w:rPr>
+        <w:t>As</w:t>
+      </w:r>
+      <w:proofErr w:type="gramEnd"/>
+      <w:r>
+        <w:rPr>
+          <w:szCs w:val="24"/>
+        </w:rPr>
+        <w:t xml:space="preserve"> electron populations oscillate between the ground and </w:t>
       </w:r>
       <w:r>
         <w:rPr>
@@ -2582,7 +2706,39 @@
         <w:t xml:space="preserve"> with photons out of N segment</w:t>
       </w:r>
       <w:r>
-        <w:t>s. Wherein N-n represents the number of segments with zero photons. We then multiply this by the probability of n successes, i.e p^n, and n-N failures, i.e. (1-p)^N-n. The entirety of this product gives us the probability of finding n segments containing one photon. We can rewrite this by considering the average number of photons within a beam of length L (</w:t>
+        <w:t xml:space="preserve">s. Wherein </w:t>
+      </w:r>
+      <w:proofErr w:type="gramStart"/>
+      <w:r>
+        <w:t>N-n</w:t>
+      </w:r>
+      <w:proofErr w:type="gramEnd"/>
+      <w:r>
+        <w:t xml:space="preserve"> represents the number of segments with zero photons. We then multiply this by the probability of n successes, </w:t>
+      </w:r>
+      <w:proofErr w:type="spellStart"/>
+      <w:r>
+        <w:t>i.e</w:t>
+      </w:r>
+      <w:proofErr w:type="spellEnd"/>
+      <w:r>
+        <w:t xml:space="preserve"> </w:t>
+      </w:r>
+      <w:proofErr w:type="spellStart"/>
+      <w:r>
+        <w:t>p^n</w:t>
+      </w:r>
+      <w:proofErr w:type="spellEnd"/>
+      <w:r>
+        <w:t>, and n-N failures, i.e. (1-</w:t>
+      </w:r>
+      <w:proofErr w:type="gramStart"/>
+      <w:r>
+        <w:t>p)^</w:t>
+      </w:r>
+      <w:proofErr w:type="gramEnd"/>
+      <w:r>
+        <w:t>N-n. The entirety of this product gives us the probability of finding n segments containing one photon. We can rewrite this by considering the average number of photons within a beam of length L (</w:t>
       </w:r>
       <w:r>
         <w:rPr>
@@ -2693,7 +2849,15 @@
         <w:spacing w:line="480" w:lineRule="auto"/>
       </w:pPr>
       <w:r>
-        <w:t>The resultant equation is used to define a Poisson distribution. We can take special note of how this equation is characterized by the mean n-bar, this is unique to a Poisson distribution. In fact, the standard deviation is given as follows:</w:t>
+        <w:t>The resultant equation is used to define a Poisson distribution. We can take special note of how this equation is characterized by the mean n-</w:t>
+      </w:r>
+      <w:proofErr w:type="gramStart"/>
+      <w:r>
+        <w:t>bar,</w:t>
+      </w:r>
+      <w:proofErr w:type="gramEnd"/>
+      <w:r>
+        <w:t xml:space="preserve"> this is unique to a Poisson distribution. In fact, the standard deviation is given as follows:</w:t>
       </w:r>
     </w:p>
     <w:p>
@@ -3203,8 +3367,16 @@
           <w:szCs w:val="24"/>
         </w:rPr>
         <w:tab/>
-        <w:t>Something that came at quite the surprise is that the history of the quantum dot is quite recent, especially in consideration to my own birth year in 1992. First synthesized by Alexey Ekimov</w:t>
-      </w:r>
+        <w:t xml:space="preserve">Something that came at quite the surprise is that the history of the quantum dot is quite recent, especially in consideration to my own birth year in 1992. First synthesized by Alexey </w:t>
+      </w:r>
+      <w:proofErr w:type="spellStart"/>
+      <w:r>
+        <w:rPr>
+          <w:szCs w:val="24"/>
+        </w:rPr>
+        <w:t>Ekimov</w:t>
+      </w:r>
+      <w:proofErr w:type="spellEnd"/>
       <w:r>
         <w:rPr>
           <w:szCs w:val="24"/>
@@ -3240,13 +3412,55 @@
         <w:rPr>
           <w:szCs w:val="24"/>
         </w:rPr>
-        <w:t xml:space="preserve">This quantum dot was created via the placement of a semiconductor within a glass matrix. The semiconductor used was lead (II) sulfide (PbS), and it was noticed that while bulk PbS is black, the nanocrystal exhibited an array of colours that were dependent on the size of the crystal. Moreso, it was noticed that as the crystal decreased in size, the colour shifted from red to blue – a sort of blue shifting. These findings were surprising and interesting, however the language for understanding this was not </w:t>
-      </w:r>
-      <w:r>
-        <w:rPr>
-          <w:szCs w:val="24"/>
-        </w:rPr>
-        <w:t xml:space="preserve">given until 1982 by Alexander Efros. We will also consider a theoretical explanation for the quantum dot which will follow below; however, we will first consider the general properties of the quantum dot. </w:t>
+        <w:t>This quantum dot was created via the placement of a semiconductor within a glass matrix. The semiconductor used was lead (II) sulfide (</w:t>
+      </w:r>
+      <w:proofErr w:type="spellStart"/>
+      <w:r>
+        <w:rPr>
+          <w:szCs w:val="24"/>
+        </w:rPr>
+        <w:t>PbS</w:t>
+      </w:r>
+      <w:proofErr w:type="spellEnd"/>
+      <w:r>
+        <w:rPr>
+          <w:szCs w:val="24"/>
+        </w:rPr>
+        <w:t xml:space="preserve">), and it was noticed that while bulk </w:t>
+      </w:r>
+      <w:proofErr w:type="spellStart"/>
+      <w:r>
+        <w:rPr>
+          <w:szCs w:val="24"/>
+        </w:rPr>
+        <w:t>PbS</w:t>
+      </w:r>
+      <w:proofErr w:type="spellEnd"/>
+      <w:r>
+        <w:rPr>
+          <w:szCs w:val="24"/>
+        </w:rPr>
+        <w:t xml:space="preserve"> is black, the nanocrystal exhibited an array of colours that were dependent on the size of the crystal. Moreso, it was noticed that as the crystal decreased in size, the colour shifted from red to blue – a sort of blue shifting. These findings were surprising and interesting, however the language for understanding this was not </w:t>
+      </w:r>
+      <w:r>
+        <w:rPr>
+          <w:szCs w:val="24"/>
+        </w:rPr>
+        <w:t xml:space="preserve">given until 1982 by Alexander </w:t>
+      </w:r>
+      <w:proofErr w:type="spellStart"/>
+      <w:r>
+        <w:rPr>
+          <w:szCs w:val="24"/>
+        </w:rPr>
+        <w:t>Efros</w:t>
+      </w:r>
+      <w:proofErr w:type="spellEnd"/>
+      <w:r>
+        <w:rPr>
+          <w:szCs w:val="24"/>
+        </w:rPr>
+        <w:t xml:space="preserve">. We will also consider a theoretical explanation for the quantum dot which will follow below; however, we will first consider the general properties of the quantum dot. </w:t>
       </w:r>
     </w:p>
     <w:p>
@@ -3651,8 +3865,19 @@
           <w:szCs w:val="24"/>
           <w:lang w:eastAsia="en-CA"/>
         </w:rPr>
-        <w:t xml:space="preserve"> and undergo two recombinations</w:t>
-      </w:r>
+        <w:t xml:space="preserve"> and undergo two </w:t>
+      </w:r>
+      <w:proofErr w:type="spellStart"/>
+      <w:r>
+        <w:rPr>
+          <w:rFonts w:eastAsia="Times New Roman" w:cs="Times New Roman"/>
+          <w:color w:val="000000"/>
+          <w:szCs w:val="24"/>
+          <w:lang w:eastAsia="en-CA"/>
+        </w:rPr>
+        <w:t>recombinations</w:t>
+      </w:r>
+      <w:proofErr w:type="spellEnd"/>
       <w:r>
         <w:rPr>
           <w:rFonts w:eastAsia="Times New Roman" w:cs="Times New Roman"/>
@@ -3965,7 +4190,27 @@
         </w:rPr>
         <w:lastRenderedPageBreak/>
         <w:tab/>
-        <w:t xml:space="preserve">Prior to the TPE scheme, off-resonant excitation was the main scheme used to excite quantum dots. In this excitation scheme, energy far above the band-gap is applied to the quantum dot. The electron relaxes into the first excited state via phonon (vibrations that can be treated as particles – quasi-particles) interactions and is then able to </w:t>
+        <w:t xml:space="preserve">Prior to the TPE scheme, off-resonant excitation was the main scheme used to excite quantum dots. In this excitation scheme, energy far above the </w:t>
+      </w:r>
+      <w:proofErr w:type="gramStart"/>
+      <w:r>
+        <w:rPr>
+          <w:rFonts w:eastAsia="Times New Roman" w:cs="Times New Roman"/>
+          <w:color w:val="000000"/>
+          <w:szCs w:val="24"/>
+          <w:lang w:eastAsia="en-CA"/>
+        </w:rPr>
+        <w:t>band-gap</w:t>
+      </w:r>
+      <w:proofErr w:type="gramEnd"/>
+      <w:r>
+        <w:rPr>
+          <w:rFonts w:eastAsia="Times New Roman" w:cs="Times New Roman"/>
+          <w:color w:val="000000"/>
+          <w:szCs w:val="24"/>
+          <w:lang w:eastAsia="en-CA"/>
+        </w:rPr>
+        <w:t xml:space="preserve"> is applied to the quantum dot. The electron relaxes into the first excited state via phonon (vibrations that can be treated as particles – quasi-particles) interactions and is then able to </w:t>
       </w:r>
       <w:r>
         <w:rPr>
@@ -4196,7 +4441,21 @@
         <w:rPr>
           <w:szCs w:val="24"/>
         </w:rPr>
-        <w:t xml:space="preserve">wurtzite InP nanowire with a tapered edge. </w:t>
+        <w:t xml:space="preserve">wurtzite </w:t>
+      </w:r>
+      <w:proofErr w:type="spellStart"/>
+      <w:r>
+        <w:rPr>
+          <w:szCs w:val="24"/>
+        </w:rPr>
+        <w:t>InP</w:t>
+      </w:r>
+      <w:proofErr w:type="spellEnd"/>
+      <w:r>
+        <w:rPr>
+          <w:szCs w:val="24"/>
+        </w:rPr>
+        <w:t xml:space="preserve"> nanowire with a tapered edge. </w:t>
       </w:r>
       <w:r>
         <w:rPr>
@@ -4208,7 +4467,21 @@
         <w:rPr>
           <w:szCs w:val="24"/>
         </w:rPr>
-        <w:t xml:space="preserve">Within the nanowire waveguide is a small region of InAsP, the quantum dot itself. As we can see from the use of Indium (Group V) and Phosphide (Group III), </w:t>
+        <w:t xml:space="preserve">Within the nanowire waveguide is a small region of </w:t>
+      </w:r>
+      <w:proofErr w:type="spellStart"/>
+      <w:r>
+        <w:rPr>
+          <w:szCs w:val="24"/>
+        </w:rPr>
+        <w:t>InAsP</w:t>
+      </w:r>
+      <w:proofErr w:type="spellEnd"/>
+      <w:r>
+        <w:rPr>
+          <w:szCs w:val="24"/>
+        </w:rPr>
+        <w:t xml:space="preserve">, the quantum dot itself. As we can see from the use of Indium (Group V) and Phosphide (Group III), </w:t>
       </w:r>
       <w:r>
         <w:rPr>
@@ -4220,7 +4493,23 @@
         <w:rPr>
           <w:szCs w:val="24"/>
         </w:rPr>
-        <w:t xml:space="preserve">this quantum dot is composed with a III-V semiconductor. The laser used to excite this quantum dot is the Coherent Mira 900 Ti:Sapphire laser with energy </w:t>
+        <w:t xml:space="preserve">this quantum dot is composed with a III-V semiconductor. The laser used to excite this quantum dot is the Coherent Mira 900 </w:t>
+      </w:r>
+      <w:proofErr w:type="spellStart"/>
+      <w:proofErr w:type="gramStart"/>
+      <w:r>
+        <w:rPr>
+          <w:szCs w:val="24"/>
+        </w:rPr>
+        <w:t>Ti:Sapphire</w:t>
+      </w:r>
+      <w:proofErr w:type="spellEnd"/>
+      <w:proofErr w:type="gramEnd"/>
+      <w:r>
+        <w:rPr>
+          <w:szCs w:val="24"/>
+        </w:rPr>
+        <w:t xml:space="preserve"> laser with energy </w:t>
       </w:r>
       <w:r>
         <w:rPr>
@@ -4324,7 +4613,15 @@
       </w:pPr>
       <w:r>
         <w:tab/>
-        <w:t xml:space="preserve">However, this understanding only considers the system itself. While many important findings and results can be derived from this approximation, it can be far from an accurate representation of reality. Enter the Linblad master equation, which is touted as a more generalized version of the Hamiltonian. Not only does this consider the system’s dynamics, but also the environmental effects and whatever mechanism that couples one to the other.  </w:t>
+        <w:t xml:space="preserve">However, this understanding only considers the system itself. While many important findings and results can be derived from this approximation, it can be far from an accurate representation of reality. Enter the </w:t>
+      </w:r>
+      <w:proofErr w:type="spellStart"/>
+      <w:r>
+        <w:t>Linblad</w:t>
+      </w:r>
+      <w:proofErr w:type="spellEnd"/>
+      <w:r>
+        <w:t xml:space="preserve"> master equation, which is touted as a more generalized version of the Hamiltonian. Not only does this consider the system’s dynamics, but also the environmental effects and whatever mechanism that couples one to the other.  </w:t>
       </w:r>
     </w:p>
     <w:p>
@@ -4415,7 +4712,15 @@
         <w:spacing w:line="480" w:lineRule="auto"/>
       </w:pPr>
       <w:r>
-        <w:t xml:space="preserve">It is key to understand that while these use the same language, i.e the same basis states, the system, environment, and coupling belong to separate Hilbert spaces, and as such the basis states are separate as well. We are just able to translate each system into a single language, to gain a better understanding of the what we have. </w:t>
+        <w:t xml:space="preserve">It is key to understand that while these use the same language, </w:t>
+      </w:r>
+      <w:proofErr w:type="spellStart"/>
+      <w:r>
+        <w:t>i.e</w:t>
+      </w:r>
+      <w:proofErr w:type="spellEnd"/>
+      <w:r>
+        <w:t xml:space="preserve"> the same basis states, the system, environment, and coupling belong to separate Hilbert spaces, and as such the basis states are separate as well. We are just able to translate each system into a single language, to gain a better understanding of the what we have. </w:t>
       </w:r>
     </w:p>
     <w:p>
@@ -4472,13 +4777,29 @@
         </w:rPr>
       </w:pPr>
       <w:r>
-        <w:t>In plain terms, we can reprsent our system by a density matrix,</w:t>
+        <w:t xml:space="preserve">In plain terms, we can </w:t>
+      </w:r>
+      <w:proofErr w:type="spellStart"/>
+      <w:r>
+        <w:t>reprsent</w:t>
+      </w:r>
+      <w:proofErr w:type="spellEnd"/>
+      <w:r>
+        <w:t xml:space="preserve"> our system by a density matrix,</w:t>
       </w:r>
       <w:r>
         <w:t xml:space="preserve"> a density matrix</w:t>
       </w:r>
       <w:r>
-        <w:t xml:space="preserve"> contains all the relevant information of the system under the basis of the Hilbert space.  Its progression over time, i.e, </w:t>
+        <w:t xml:space="preserve"> contains all the relevant information of the system under the basis of the Hilbert space.  Its progression over time, </w:t>
+      </w:r>
+      <w:proofErr w:type="spellStart"/>
+      <w:r>
+        <w:t>i.e</w:t>
+      </w:r>
+      <w:proofErr w:type="spellEnd"/>
+      <w:r>
+        <w:t xml:space="preserve">, </w:t>
       </w:r>
       <w:r>
         <w:rPr>
@@ -4503,7 +4824,21 @@
         <w:rPr>
           <w:color w:val="000000" w:themeColor="text1"/>
         </w:rPr>
-        <w:t xml:space="preserve">Solving this grants us the equations of motion of the system, and as such gives us information about the progression of the system. </w:t>
+        <w:t xml:space="preserve">Solving </w:t>
+      </w:r>
+      <w:proofErr w:type="gramStart"/>
+      <w:r>
+        <w:rPr>
+          <w:color w:val="000000" w:themeColor="text1"/>
+        </w:rPr>
+        <w:t>this grants</w:t>
+      </w:r>
+      <w:proofErr w:type="gramEnd"/>
+      <w:r>
+        <w:rPr>
+          <w:color w:val="000000" w:themeColor="text1"/>
+        </w:rPr>
+        <w:t xml:space="preserve"> us the equations of motion of the system, and as such gives us information about the progression of the system. </w:t>
       </w:r>
       <w:r>
         <w:rPr>
@@ -4785,7 +5120,37 @@
           <w:lang w:eastAsia="en-CA"/>
         </w:rPr>
         <w:tab/>
-        <w:t>This project was started under the guidance of Ph.D candidate Matteo Pennacchietti. He had acquired some experimental data</w:t>
+        <w:t xml:space="preserve">This project was started under the guidance of </w:t>
+      </w:r>
+      <w:proofErr w:type="spellStart"/>
+      <w:proofErr w:type="gramStart"/>
+      <w:r>
+        <w:rPr>
+          <w:lang w:eastAsia="en-CA"/>
+        </w:rPr>
+        <w:t>Ph.D</w:t>
+      </w:r>
+      <w:proofErr w:type="spellEnd"/>
+      <w:proofErr w:type="gramEnd"/>
+      <w:r>
+        <w:rPr>
+          <w:lang w:eastAsia="en-CA"/>
+        </w:rPr>
+        <w:t xml:space="preserve"> candidate Matteo </w:t>
+      </w:r>
+      <w:proofErr w:type="spellStart"/>
+      <w:r>
+        <w:rPr>
+          <w:lang w:eastAsia="en-CA"/>
+        </w:rPr>
+        <w:t>Pennacchietti</w:t>
+      </w:r>
+      <w:proofErr w:type="spellEnd"/>
+      <w:r>
+        <w:rPr>
+          <w:lang w:eastAsia="en-CA"/>
+        </w:rPr>
+        <w:t>. He had acquired some experimental data</w:t>
       </w:r>
       <w:r>
         <w:rPr>
@@ -4909,7 +5274,63 @@
           <w:lang w:eastAsia="en-CA"/>
         </w:rPr>
         <w:tab/>
-        <w:t xml:space="preserve">Authors Tobias Huber, Laurin Ostermann, Maximilian Prilmuller, Glenn S. Solomon, Helmut Ritsch, Gregor Weihs, and Ana Predojevic sought to optimize the laser pulse used to reduce laser induced dephasing and increase the exciton population probability not from direct excitation, but rather from biexciton </w:t>
+        <w:t xml:space="preserve">Authors Tobias Huber, Laurin Ostermann, Maximilian </w:t>
+      </w:r>
+      <w:proofErr w:type="spellStart"/>
+      <w:r>
+        <w:rPr>
+          <w:lang w:eastAsia="en-CA"/>
+        </w:rPr>
+        <w:t>Prilmuller</w:t>
+      </w:r>
+      <w:proofErr w:type="spellEnd"/>
+      <w:r>
+        <w:rPr>
+          <w:lang w:eastAsia="en-CA"/>
+        </w:rPr>
+        <w:t xml:space="preserve">, Glenn S. Solomon, Helmut </w:t>
+      </w:r>
+      <w:proofErr w:type="spellStart"/>
+      <w:r>
+        <w:rPr>
+          <w:lang w:eastAsia="en-CA"/>
+        </w:rPr>
+        <w:t>Ritsch</w:t>
+      </w:r>
+      <w:proofErr w:type="spellEnd"/>
+      <w:r>
+        <w:rPr>
+          <w:lang w:eastAsia="en-CA"/>
+        </w:rPr>
+        <w:t xml:space="preserve">, Gregor </w:t>
+      </w:r>
+      <w:proofErr w:type="spellStart"/>
+      <w:r>
+        <w:rPr>
+          <w:lang w:eastAsia="en-CA"/>
+        </w:rPr>
+        <w:t>Weihs</w:t>
+      </w:r>
+      <w:proofErr w:type="spellEnd"/>
+      <w:r>
+        <w:rPr>
+          <w:lang w:eastAsia="en-CA"/>
+        </w:rPr>
+        <w:t xml:space="preserve">, and Ana </w:t>
+      </w:r>
+      <w:proofErr w:type="spellStart"/>
+      <w:r>
+        <w:rPr>
+          <w:lang w:eastAsia="en-CA"/>
+        </w:rPr>
+        <w:t>Predojevic</w:t>
+      </w:r>
+      <w:proofErr w:type="spellEnd"/>
+      <w:r>
+        <w:rPr>
+          <w:lang w:eastAsia="en-CA"/>
+        </w:rPr>
+        <w:t xml:space="preserve"> sought to optimize the laser pulse used to reduce laser induced dephasing and increase the exciton population probability not from direct excitation, but rather from biexciton </w:t>
       </w:r>
       <w:r>
         <w:rPr>
@@ -5003,7 +5424,35 @@
         <w:rPr>
           <w:lang w:eastAsia="en-CA"/>
         </w:rPr>
-        <w:t>Thus we can determine the evolution of the system defined as rhodot, which follows the Linblad Master Equation:</w:t>
+        <w:t xml:space="preserve">Thus we can determine the evolution of the system defined as </w:t>
+      </w:r>
+      <w:proofErr w:type="spellStart"/>
+      <w:r>
+        <w:rPr>
+          <w:lang w:eastAsia="en-CA"/>
+        </w:rPr>
+        <w:t>rhodot</w:t>
+      </w:r>
+      <w:proofErr w:type="spellEnd"/>
+      <w:r>
+        <w:rPr>
+          <w:lang w:eastAsia="en-CA"/>
+        </w:rPr>
+        <w:t xml:space="preserve">, which follows the </w:t>
+      </w:r>
+      <w:proofErr w:type="spellStart"/>
+      <w:r>
+        <w:rPr>
+          <w:lang w:eastAsia="en-CA"/>
+        </w:rPr>
+        <w:t>Linblad</w:t>
+      </w:r>
+      <w:proofErr w:type="spellEnd"/>
+      <w:r>
+        <w:rPr>
+          <w:lang w:eastAsia="en-CA"/>
+        </w:rPr>
+        <w:t xml:space="preserve"> Master Equation:</w:t>
       </w:r>
     </w:p>
     <w:p>
@@ -5076,11 +5525,19 @@
         </w:rPr>
         <w:t xml:space="preserve">General </w:t>
       </w:r>
-      <w:r>
-        <w:rPr>
-          <w:lang w:eastAsia="en-CA"/>
-        </w:rPr>
-        <w:t>QuTIP Implementation</w:t>
+      <w:proofErr w:type="spellStart"/>
+      <w:r>
+        <w:rPr>
+          <w:lang w:eastAsia="en-CA"/>
+        </w:rPr>
+        <w:t>QuTIP</w:t>
+      </w:r>
+      <w:proofErr w:type="spellEnd"/>
+      <w:r>
+        <w:rPr>
+          <w:lang w:eastAsia="en-CA"/>
+        </w:rPr>
+        <w:t xml:space="preserve"> Implementation</w:t>
       </w:r>
     </w:p>
     <w:p>
@@ -5103,13 +5560,55 @@
           <w:lang w:eastAsia="en-CA"/>
         </w:rPr>
         <w:tab/>
-        <w:t>There are multiple powerful softwares that would allow me to solve the above system, however QuTIP jumped</w:t>
-      </w:r>
-      <w:r>
-        <w:rPr>
-          <w:lang w:eastAsia="en-CA"/>
-        </w:rPr>
-        <w:t xml:space="preserve"> out as an opportunity to learn something new, but also for its user friendliness. QuTIP is a powerful python package that has several tutorials available for one to become accustomed to the package. As well, this package is easily implementable as the analytic work is done in the backend with one’s only job being to input the required information. </w:t>
+        <w:t xml:space="preserve">There are multiple powerful </w:t>
+      </w:r>
+      <w:proofErr w:type="spellStart"/>
+      <w:r>
+        <w:rPr>
+          <w:lang w:eastAsia="en-CA"/>
+        </w:rPr>
+        <w:t>softwares</w:t>
+      </w:r>
+      <w:proofErr w:type="spellEnd"/>
+      <w:r>
+        <w:rPr>
+          <w:lang w:eastAsia="en-CA"/>
+        </w:rPr>
+        <w:t xml:space="preserve"> that would allow me to solve the above system, however </w:t>
+      </w:r>
+      <w:proofErr w:type="spellStart"/>
+      <w:r>
+        <w:rPr>
+          <w:lang w:eastAsia="en-CA"/>
+        </w:rPr>
+        <w:t>QuTIP</w:t>
+      </w:r>
+      <w:proofErr w:type="spellEnd"/>
+      <w:r>
+        <w:rPr>
+          <w:lang w:eastAsia="en-CA"/>
+        </w:rPr>
+        <w:t xml:space="preserve"> jumped</w:t>
+      </w:r>
+      <w:r>
+        <w:rPr>
+          <w:lang w:eastAsia="en-CA"/>
+        </w:rPr>
+        <w:t xml:space="preserve"> out as an opportunity to learn something new, but also for its user friendliness. </w:t>
+      </w:r>
+      <w:proofErr w:type="spellStart"/>
+      <w:r>
+        <w:rPr>
+          <w:lang w:eastAsia="en-CA"/>
+        </w:rPr>
+        <w:t>QuTIP</w:t>
+      </w:r>
+      <w:proofErr w:type="spellEnd"/>
+      <w:r>
+        <w:rPr>
+          <w:lang w:eastAsia="en-CA"/>
+        </w:rPr>
+        <w:t xml:space="preserve"> is a powerful python package that has several tutorials available for one to become accustomed to the package. As well, this package is easily implementable as the analytic work is done in the backend with one’s only job being to input the required information. </w:t>
       </w:r>
     </w:p>
     <w:p>
@@ -5132,7 +5631,21 @@
           <w:lang w:eastAsia="en-CA"/>
         </w:rPr>
         <w:tab/>
-        <w:t>As the paper suggests a Lindblad Master Equation, we used the master equation solver that is readily available on QuTIP, which required the following parameters:</w:t>
+        <w:t xml:space="preserve">As the paper suggests a Lindblad Master Equation, we used the master equation solver that is readily available on </w:t>
+      </w:r>
+      <w:proofErr w:type="spellStart"/>
+      <w:r>
+        <w:rPr>
+          <w:lang w:eastAsia="en-CA"/>
+        </w:rPr>
+        <w:t>QuTIP</w:t>
+      </w:r>
+      <w:proofErr w:type="spellEnd"/>
+      <w:r>
+        <w:rPr>
+          <w:lang w:eastAsia="en-CA"/>
+        </w:rPr>
+        <w:t>, which required the following parameters:</w:t>
       </w:r>
     </w:p>
     <w:p>
@@ -5209,12 +5722,14 @@
           <w:lang w:eastAsia="en-CA"/>
         </w:rPr>
       </w:pPr>
+      <w:proofErr w:type="spellStart"/>
       <w:r>
         <w:rPr>
           <w:lang w:eastAsia="en-CA"/>
         </w:rPr>
         <w:t>Tlist</w:t>
       </w:r>
+      <w:proofErr w:type="spellEnd"/>
       <w:r>
         <w:rPr>
           <w:lang w:eastAsia="en-CA"/>
@@ -5322,7 +5837,21 @@
           <w:lang w:eastAsia="en-CA"/>
         </w:rPr>
         <w:tab/>
-        <w:t xml:space="preserve">Now that we have detailed the general process behind implementing the model on QuTIP, let us consider how this worked with our specific system. </w:t>
+        <w:t xml:space="preserve">Now that we have detailed the general process behind implementing the model on </w:t>
+      </w:r>
+      <w:proofErr w:type="spellStart"/>
+      <w:r>
+        <w:rPr>
+          <w:lang w:eastAsia="en-CA"/>
+        </w:rPr>
+        <w:t>QuTIP</w:t>
+      </w:r>
+      <w:proofErr w:type="spellEnd"/>
+      <w:r>
+        <w:rPr>
+          <w:lang w:eastAsia="en-CA"/>
+        </w:rPr>
+        <w:t xml:space="preserve">, let us consider how this worked with our specific system. </w:t>
       </w:r>
     </w:p>
     <w:p>
@@ -5453,7 +5982,21 @@
         <w:rPr>
           <w:lang w:eastAsia="en-CA"/>
         </w:rPr>
-        <w:t>Assigning operators that were usable under a QuTIP framework</w:t>
+        <w:t xml:space="preserve">Assigning operators that were usable under a </w:t>
+      </w:r>
+      <w:proofErr w:type="spellStart"/>
+      <w:r>
+        <w:rPr>
+          <w:lang w:eastAsia="en-CA"/>
+        </w:rPr>
+        <w:t>QuTIP</w:t>
+      </w:r>
+      <w:proofErr w:type="spellEnd"/>
+      <w:r>
+        <w:rPr>
+          <w:lang w:eastAsia="en-CA"/>
+        </w:rPr>
+        <w:t xml:space="preserve"> framework</w:t>
       </w:r>
     </w:p>
     <w:p>
@@ -5563,7 +6106,21 @@
           <w:lang w:eastAsia="en-CA"/>
         </w:rPr>
         <w:tab/>
-        <w:t>The first challenge addressed was that we were dealing with a three-level system, rather than a two-level system, so we needed to be careful assigning the typical raising and lowering operators. To address this we considered the following question, was it possible to construct SU(2) in terms of 3by3 matrices, or</w:t>
+        <w:t xml:space="preserve">The first challenge addressed was that we were dealing with a three-level system, rather than a two-level system, so we needed to be careful assigning the typical raising and lowering operators. To address this we considered the following question, was it possible to construct </w:t>
+      </w:r>
+      <w:proofErr w:type="gramStart"/>
+      <w:r>
+        <w:rPr>
+          <w:lang w:eastAsia="en-CA"/>
+        </w:rPr>
+        <w:t>SU(</w:t>
+      </w:r>
+      <w:proofErr w:type="gramEnd"/>
+      <w:r>
+        <w:rPr>
+          <w:lang w:eastAsia="en-CA"/>
+        </w:rPr>
+        <w:t>2) in terms of 3by3 matrices, or</w:t>
       </w:r>
       <w:r>
         <w:rPr>
@@ -5631,7 +6188,21 @@
         <w:rPr>
           <w:lang w:eastAsia="en-CA"/>
         </w:rPr>
-        <w:t>Suppose we consider the S_z basis, we know what we want when we apply raising and lowering operators on these eigenstates, which look as follows:</w:t>
+        <w:t xml:space="preserve">Suppose we consider the </w:t>
+      </w:r>
+      <w:proofErr w:type="spellStart"/>
+      <w:r>
+        <w:rPr>
+          <w:lang w:eastAsia="en-CA"/>
+        </w:rPr>
+        <w:t>S_z</w:t>
+      </w:r>
+      <w:proofErr w:type="spellEnd"/>
+      <w:r>
+        <w:rPr>
+          <w:lang w:eastAsia="en-CA"/>
+        </w:rPr>
+        <w:t xml:space="preserve"> basis, we know what we want when we apply raising and lowering operators on these eigenstates, which look as follows:</w:t>
       </w:r>
     </w:p>
     <w:p>
@@ -5709,7 +6280,21 @@
         <w:rPr>
           <w:lang w:eastAsia="en-CA"/>
         </w:rPr>
-        <w:t>Given this, we now have a representation that is easily implementable in QuTIP, however, this is where we encounter our next challenge, how to assign raising and lowering operators found in this section given the format of the effective Hamiltonian given in the paper.</w:t>
+        <w:t xml:space="preserve">Given this, we now have a representation that is easily implementable in </w:t>
+      </w:r>
+      <w:proofErr w:type="spellStart"/>
+      <w:r>
+        <w:rPr>
+          <w:lang w:eastAsia="en-CA"/>
+        </w:rPr>
+        <w:t>QuTIP</w:t>
+      </w:r>
+      <w:proofErr w:type="spellEnd"/>
+      <w:r>
+        <w:rPr>
+          <w:lang w:eastAsia="en-CA"/>
+        </w:rPr>
+        <w:t>, however, this is where we encounter our next challenge, how to assign raising and lowering operators found in this section given the format of the effective Hamiltonian given in the paper.</w:t>
       </w:r>
     </w:p>
     <w:p>
@@ -5777,7 +6362,21 @@
         </w:rPr>
         <w:lastRenderedPageBreak/>
         <w:tab/>
-        <w:t>Given that we have established what operators must be used, we do not know how they compare to the operators of the effective Hamiltonian. However we can consider the material in Dr. Michal Bajcsy’s ECE 770 notes for guidance in this matter.  On slide 11, he suggests the following transformations:</w:t>
+        <w:t xml:space="preserve">Given that we have established what operators must be used, we do not know how they compare to the operators of the effective Hamiltonian. However we can consider the material in Dr. Michal </w:t>
+      </w:r>
+      <w:proofErr w:type="spellStart"/>
+      <w:r>
+        <w:rPr>
+          <w:lang w:eastAsia="en-CA"/>
+        </w:rPr>
+        <w:t>Bajcsy’s</w:t>
+      </w:r>
+      <w:proofErr w:type="spellEnd"/>
+      <w:r>
+        <w:rPr>
+          <w:lang w:eastAsia="en-CA"/>
+        </w:rPr>
+        <w:t xml:space="preserve"> ECE 770 notes for guidance in this matter.  On slide 11, he suggests the following transformations:</w:t>
       </w:r>
     </w:p>
     <w:p>
@@ -5849,49 +6448,37 @@
         <w:rPr>
           <w:lang w:eastAsia="en-CA"/>
         </w:rPr>
-        <w:t xml:space="preserve">With this we have now established the relevant operators for this problem and are now able utilize QuTIP. However, upon implementation we run into our final challenge. </w:t>
-      </w:r>
-    </w:p>
-    <w:p>
-      <w:pPr>
-        <w:spacing w:line="480" w:lineRule="auto"/>
-        <w:rPr>
-          <w:lang w:eastAsia="en-CA"/>
-        </w:rPr>
-      </w:pPr>
-    </w:p>
-    <w:p>
-      <w:pPr>
-        <w:spacing w:line="480" w:lineRule="auto"/>
-        <w:rPr>
-          <w:lang w:eastAsia="en-CA"/>
-        </w:rPr>
-      </w:pPr>
-      <w:r>
-        <w:rPr>
-          <w:lang w:eastAsia="en-CA"/>
-        </w:rPr>
-        <w:t>3.2.</w:t>
-      </w:r>
-      <w:r>
-        <w:rPr>
-          <w:lang w:eastAsia="en-CA"/>
-        </w:rPr>
-        <w:t>1.3</w:t>
-      </w:r>
-      <w:r>
-        <w:rPr>
-          <w:lang w:eastAsia="en-CA"/>
-        </w:rPr>
-        <w:t xml:space="preserve"> Challenge 3 – Addressing the Pulse Shape</w:t>
-      </w:r>
+        <w:t xml:space="preserve">With this we have now established the relevant operators for this problem and are now able utilize </w:t>
+      </w:r>
+      <w:proofErr w:type="spellStart"/>
+      <w:r>
+        <w:rPr>
+          <w:lang w:eastAsia="en-CA"/>
+        </w:rPr>
+        <w:t>QuTIP</w:t>
+      </w:r>
+      <w:proofErr w:type="spellEnd"/>
+      <w:r>
+        <w:rPr>
+          <w:lang w:eastAsia="en-CA"/>
+        </w:rPr>
+        <w:t xml:space="preserve">. However, upon implementation we run into our final challenge. </w:t>
+      </w:r>
+    </w:p>
+    <w:p>
+      <w:pPr>
+        <w:spacing w:line="480" w:lineRule="auto"/>
+        <w:rPr>
+          <w:lang w:eastAsia="en-CA"/>
+        </w:rPr>
+      </w:pPr>
     </w:p>
     <w:p>
       <w:pPr>
         <w:pStyle w:val="ListParagraph"/>
         <w:numPr>
-          <w:ilvl w:val="0"/>
-          <w:numId w:val="16"/>
+          <w:ilvl w:val="3"/>
+          <w:numId w:val="19"/>
         </w:numPr>
         <w:spacing w:line="480" w:lineRule="auto"/>
         <w:rPr>
@@ -5902,64 +6489,98 @@
         <w:rPr>
           <w:lang w:eastAsia="en-CA"/>
         </w:rPr>
-        <w:t>We get a smooth curve without any oscillations, suggesting that there are no Rabi oscillations</w:t>
-      </w:r>
-    </w:p>
-    <w:p>
-      <w:pPr>
-        <w:pStyle w:val="ListParagraph"/>
-        <w:numPr>
-          <w:ilvl w:val="0"/>
-          <w:numId w:val="16"/>
-        </w:numPr>
-        <w:spacing w:line="480" w:lineRule="auto"/>
-        <w:rPr>
-          <w:lang w:eastAsia="en-CA"/>
-        </w:rPr>
-      </w:pPr>
-      <w:r>
-        <w:rPr>
-          <w:lang w:eastAsia="en-CA"/>
-        </w:rPr>
-        <w:t>Change Om relative to t_p</w:t>
-      </w:r>
-    </w:p>
-    <w:p>
-      <w:pPr>
-        <w:pStyle w:val="ListParagraph"/>
-        <w:numPr>
-          <w:ilvl w:val="0"/>
-          <w:numId w:val="16"/>
-        </w:numPr>
-        <w:spacing w:line="480" w:lineRule="auto"/>
-        <w:rPr>
-          <w:lang w:eastAsia="en-CA"/>
-        </w:rPr>
-      </w:pPr>
-      <w:r>
-        <w:rPr>
-          <w:lang w:eastAsia="en-CA"/>
-        </w:rPr>
-        <w:t>Wanted to stay within short pulse regime as that is the regime used by Reimer group</w:t>
-      </w:r>
-    </w:p>
-    <w:p>
-      <w:pPr>
-        <w:pStyle w:val="ListParagraph"/>
-        <w:numPr>
-          <w:ilvl w:val="0"/>
-          <w:numId w:val="16"/>
-        </w:numPr>
-        <w:spacing w:line="480" w:lineRule="auto"/>
-        <w:rPr>
-          <w:lang w:eastAsia="en-CA"/>
-        </w:rPr>
-      </w:pPr>
-      <w:r>
-        <w:rPr>
-          <w:lang w:eastAsia="en-CA"/>
-        </w:rPr>
-        <w:t>Noticed that Rabi oscillations present when om was _ orders of magnitude less/high than the tp while still remaining in short pulse regime</w:t>
+        <w:t>Challenge 3 – Addressing the Pulse Shape</w:t>
+      </w:r>
+    </w:p>
+    <w:p>
+      <w:pPr>
+        <w:spacing w:line="480" w:lineRule="auto"/>
+        <w:rPr>
+          <w:lang w:eastAsia="en-CA"/>
+        </w:rPr>
+      </w:pPr>
+      <w:r>
+        <w:rPr>
+          <w:lang w:eastAsia="en-CA"/>
+        </w:rPr>
+        <w:tab/>
+        <w:t xml:space="preserve">Now for the final challenge, and perhaps the hardest one, addressing the pulse shape of the incident laser. The omega of equation () is a parameter that represents the shape of the incident laser pulse. Initially we used the parameters defined in the </w:t>
+      </w:r>
+      <w:proofErr w:type="spellStart"/>
+      <w:r>
+        <w:rPr>
+          <w:lang w:eastAsia="en-CA"/>
+        </w:rPr>
+        <w:t>QuTIP</w:t>
+      </w:r>
+      <w:proofErr w:type="spellEnd"/>
+      <w:r>
+        <w:rPr>
+          <w:lang w:eastAsia="en-CA"/>
+        </w:rPr>
+        <w:t xml:space="preserve"> tutorial for two-photon interference. However, this just resulted in the following: </w:t>
+      </w:r>
+    </w:p>
+    <w:p>
+      <w:pPr>
+        <w:spacing w:line="480" w:lineRule="auto"/>
+        <w:rPr>
+          <w:lang w:eastAsia="en-CA"/>
+        </w:rPr>
+      </w:pPr>
+    </w:p>
+    <w:p>
+      <w:pPr>
+        <w:spacing w:line="480" w:lineRule="auto"/>
+        <w:rPr>
+          <w:lang w:eastAsia="en-CA"/>
+        </w:rPr>
+      </w:pPr>
+      <w:r>
+        <w:rPr>
+          <w:lang w:eastAsia="en-CA"/>
+        </w:rPr>
+        <w:t xml:space="preserve">A typical excitation and decay curve, however there are no Rabi oscillations. So how do we address this? Unfortunately, unlike the above challenges, there were no formulae or theorem, so we had to use the tried-and-true trial and error method. The only consideration kept in mind was that this needed to follow a short pulse regime, that is to say that the maximum intensity omega </w:t>
+      </w:r>
+      <w:r>
+        <w:rPr>
+          <w:lang w:eastAsia="en-CA"/>
+        </w:rPr>
+        <w:lastRenderedPageBreak/>
+        <w:t xml:space="preserve">is </w:t>
+      </w:r>
+      <w:r>
+        <w:rPr>
+          <w:lang w:eastAsia="en-CA"/>
+        </w:rPr>
+        <w:t xml:space="preserve">higher than that of </w:t>
+      </w:r>
+      <w:proofErr w:type="spellStart"/>
+      <w:r>
+        <w:rPr>
+          <w:lang w:eastAsia="en-CA"/>
+        </w:rPr>
+        <w:t>t_p</w:t>
+      </w:r>
+      <w:proofErr w:type="spellEnd"/>
+      <w:r>
+        <w:rPr>
+          <w:lang w:eastAsia="en-CA"/>
+        </w:rPr>
+        <w:t>. (</w:t>
+      </w:r>
+      <w:r>
+        <w:rPr>
+          <w:color w:val="00B050"/>
+          <w:lang w:eastAsia="en-CA"/>
+        </w:rPr>
+        <w:t>Include a little bit more about what this means</w:t>
+      </w:r>
+      <w:r>
+        <w:rPr>
+          <w:lang w:eastAsia="en-CA"/>
+        </w:rPr>
+        <w:t xml:space="preserve">) When the maximum intensity is _ orders of magnitude that of omega we finally get Rabi oscillations, which will be discussed further in the next section. </w:t>
       </w:r>
     </w:p>
     <w:p>
@@ -6048,8 +6669,21 @@
         <w:rPr>
           <w:lang w:eastAsia="en-CA"/>
         </w:rPr>
-        <w:lastRenderedPageBreak/>
-        <w:t xml:space="preserve">Due to nature of units used by qutip (natural) vs. the experimental paper, much of the values were changed using trial and error </w:t>
+        <w:t xml:space="preserve">Due to nature of units used by </w:t>
+      </w:r>
+      <w:proofErr w:type="spellStart"/>
+      <w:r>
+        <w:rPr>
+          <w:lang w:eastAsia="en-CA"/>
+        </w:rPr>
+        <w:t>qutip</w:t>
+      </w:r>
+      <w:proofErr w:type="spellEnd"/>
+      <w:r>
+        <w:rPr>
+          <w:lang w:eastAsia="en-CA"/>
+        </w:rPr>
+        <w:t xml:space="preserve"> (natural) vs. the experimental paper, much of the values were changed using trial and error </w:t>
       </w:r>
     </w:p>
     <w:p>

</xml_diff>

<commit_message>
Chapter 3 - Finished Up
Nicely done! We have established the general tone of the thesis and we have our 30 pages. Now we just need to edit and insert pictures and equations. That will be tomorrow's job
</commit_message>
<xml_diff>
--- a/Thesis.docx
+++ b/Thesis.docx
@@ -4,400 +4,6 @@
   <w:body>
     <w:p>
       <w:pPr>
-        <w:spacing w:after="240" w:line="240" w:lineRule="auto"/>
-        <w:rPr>
-          <w:rFonts w:eastAsia="Times New Roman" w:cs="Times New Roman"/>
-          <w:szCs w:val="24"/>
-          <w:lang w:eastAsia="en-CA"/>
-        </w:rPr>
-      </w:pPr>
-      <w:r>
-        <w:rPr>
-          <w:rFonts w:eastAsia="Times New Roman" w:cs="Times New Roman"/>
-          <w:szCs w:val="24"/>
-          <w:lang w:eastAsia="en-CA"/>
-        </w:rPr>
-        <w:br/>
-      </w:r>
-      <w:r>
-        <w:rPr>
-          <w:rFonts w:eastAsia="Times New Roman" w:cs="Times New Roman"/>
-          <w:szCs w:val="24"/>
-          <w:lang w:eastAsia="en-CA"/>
-        </w:rPr>
-        <w:br/>
-      </w:r>
-    </w:p>
-    <w:p>
-      <w:pPr>
-        <w:spacing w:after="240" w:line="240" w:lineRule="auto"/>
-        <w:rPr>
-          <w:rFonts w:eastAsia="Times New Roman" w:cs="Times New Roman"/>
-          <w:szCs w:val="24"/>
-          <w:lang w:eastAsia="en-CA"/>
-        </w:rPr>
-      </w:pPr>
-    </w:p>
-    <w:p>
-      <w:pPr>
-        <w:spacing w:after="240" w:line="240" w:lineRule="auto"/>
-        <w:rPr>
-          <w:rFonts w:eastAsia="Times New Roman" w:cs="Times New Roman"/>
-          <w:szCs w:val="24"/>
-          <w:lang w:eastAsia="en-CA"/>
-        </w:rPr>
-      </w:pPr>
-    </w:p>
-    <w:p>
-      <w:pPr>
-        <w:spacing w:after="240" w:line="240" w:lineRule="auto"/>
-        <w:rPr>
-          <w:rFonts w:eastAsia="Times New Roman" w:cs="Times New Roman"/>
-          <w:szCs w:val="24"/>
-          <w:lang w:eastAsia="en-CA"/>
-        </w:rPr>
-      </w:pPr>
-    </w:p>
-    <w:p>
-      <w:pPr>
-        <w:spacing w:after="240" w:line="240" w:lineRule="auto"/>
-        <w:rPr>
-          <w:rFonts w:eastAsia="Times New Roman" w:cs="Times New Roman"/>
-          <w:szCs w:val="24"/>
-          <w:lang w:eastAsia="en-CA"/>
-        </w:rPr>
-      </w:pPr>
-      <w:r>
-        <w:rPr>
-          <w:rFonts w:eastAsia="Times New Roman" w:cs="Times New Roman"/>
-          <w:szCs w:val="24"/>
-          <w:lang w:eastAsia="en-CA"/>
-        </w:rPr>
-        <w:br/>
-      </w:r>
-      <w:r>
-        <w:rPr>
-          <w:rFonts w:eastAsia="Times New Roman" w:cs="Times New Roman"/>
-          <w:szCs w:val="24"/>
-          <w:lang w:eastAsia="en-CA"/>
-        </w:rPr>
-        <w:br/>
-      </w:r>
-      <w:r>
-        <w:rPr>
-          <w:rFonts w:eastAsia="Times New Roman" w:cs="Times New Roman"/>
-          <w:szCs w:val="24"/>
-          <w:lang w:eastAsia="en-CA"/>
-        </w:rPr>
-        <w:br/>
-      </w:r>
-    </w:p>
-    <w:p>
-      <w:pPr>
-        <w:spacing w:after="0" w:line="240" w:lineRule="auto"/>
-        <w:jc w:val="center"/>
-        <w:rPr>
-          <w:rFonts w:eastAsia="Times New Roman" w:cs="Times New Roman"/>
-          <w:sz w:val="84"/>
-          <w:szCs w:val="84"/>
-          <w:lang w:eastAsia="en-CA"/>
-        </w:rPr>
-      </w:pPr>
-      <w:r>
-        <w:rPr>
-          <w:rFonts w:eastAsia="Times New Roman" w:cs="Times New Roman"/>
-          <w:color w:val="000000"/>
-          <w:sz w:val="84"/>
-          <w:szCs w:val="84"/>
-          <w:lang w:eastAsia="en-CA"/>
-        </w:rPr>
-        <w:t>Electron Musical Chairs: The Rabi Oscillation</w:t>
-      </w:r>
-    </w:p>
-    <w:p>
-      <w:pPr>
-        <w:spacing w:after="240" w:line="240" w:lineRule="auto"/>
-        <w:jc w:val="center"/>
-        <w:rPr>
-          <w:rFonts w:eastAsia="Times New Roman" w:cs="Times New Roman"/>
-          <w:szCs w:val="24"/>
-          <w:lang w:eastAsia="en-CA"/>
-        </w:rPr>
-      </w:pPr>
-      <w:r>
-        <w:rPr>
-          <w:rFonts w:eastAsia="Times New Roman" w:cs="Times New Roman"/>
-          <w:szCs w:val="24"/>
-          <w:lang w:eastAsia="en-CA"/>
-        </w:rPr>
-        <w:br/>
-        <w:t>(</w:t>
-      </w:r>
-      <w:proofErr w:type="spellStart"/>
-      <w:r>
-        <w:rPr>
-          <w:rFonts w:eastAsia="Times New Roman" w:cs="Times New Roman"/>
-          <w:szCs w:val="24"/>
-          <w:lang w:eastAsia="en-CA"/>
-        </w:rPr>
-        <w:t>QuTIP</w:t>
-      </w:r>
-      <w:proofErr w:type="spellEnd"/>
-      <w:r>
-        <w:rPr>
-          <w:rFonts w:eastAsia="Times New Roman" w:cs="Times New Roman"/>
-          <w:szCs w:val="24"/>
-          <w:lang w:eastAsia="en-CA"/>
-        </w:rPr>
-        <w:t xml:space="preserve"> Edition)</w:t>
-      </w:r>
-    </w:p>
-    <w:p>
-      <w:pPr>
-        <w:spacing w:after="0" w:line="240" w:lineRule="auto"/>
-        <w:jc w:val="center"/>
-        <w:rPr>
-          <w:rFonts w:eastAsia="Times New Roman" w:cs="Times New Roman"/>
-          <w:szCs w:val="24"/>
-          <w:lang w:eastAsia="en-CA"/>
-        </w:rPr>
-      </w:pPr>
-      <w:r>
-        <w:rPr>
-          <w:rFonts w:eastAsia="Times New Roman" w:cs="Times New Roman"/>
-          <w:color w:val="000000"/>
-          <w:szCs w:val="24"/>
-          <w:lang w:eastAsia="en-CA"/>
-        </w:rPr>
-        <w:t>by</w:t>
-      </w:r>
-    </w:p>
-    <w:p>
-      <w:pPr>
-        <w:spacing w:after="0" w:line="240" w:lineRule="auto"/>
-        <w:rPr>
-          <w:rFonts w:eastAsia="Times New Roman" w:cs="Times New Roman"/>
-          <w:szCs w:val="24"/>
-          <w:lang w:eastAsia="en-CA"/>
-        </w:rPr>
-      </w:pPr>
-    </w:p>
-    <w:p>
-      <w:pPr>
-        <w:spacing w:after="0" w:line="240" w:lineRule="auto"/>
-        <w:jc w:val="center"/>
-        <w:rPr>
-          <w:rFonts w:eastAsia="Times New Roman" w:cs="Times New Roman"/>
-          <w:szCs w:val="24"/>
-          <w:lang w:eastAsia="en-CA"/>
-        </w:rPr>
-      </w:pPr>
-      <w:r>
-        <w:rPr>
-          <w:rFonts w:eastAsia="Times New Roman" w:cs="Times New Roman"/>
-          <w:color w:val="000000"/>
-          <w:szCs w:val="24"/>
-          <w:lang w:eastAsia="en-CA"/>
-        </w:rPr>
-        <w:t>Shivam Suthendran (20499543)</w:t>
-      </w:r>
-    </w:p>
-    <w:p>
-      <w:pPr>
-        <w:spacing w:after="240" w:line="240" w:lineRule="auto"/>
-        <w:rPr>
-          <w:rFonts w:eastAsia="Times New Roman" w:cs="Times New Roman"/>
-          <w:szCs w:val="24"/>
-          <w:lang w:eastAsia="en-CA"/>
-        </w:rPr>
-      </w:pPr>
-      <w:r>
-        <w:rPr>
-          <w:rFonts w:eastAsia="Times New Roman" w:cs="Times New Roman"/>
-          <w:szCs w:val="24"/>
-          <w:lang w:eastAsia="en-CA"/>
-        </w:rPr>
-        <w:br/>
-      </w:r>
-      <w:r>
-        <w:rPr>
-          <w:rFonts w:eastAsia="Times New Roman" w:cs="Times New Roman"/>
-          <w:szCs w:val="24"/>
-          <w:lang w:eastAsia="en-CA"/>
-        </w:rPr>
-        <w:br/>
-      </w:r>
-      <w:r>
-        <w:rPr>
-          <w:rFonts w:eastAsia="Times New Roman" w:cs="Times New Roman"/>
-          <w:szCs w:val="24"/>
-          <w:lang w:eastAsia="en-CA"/>
-        </w:rPr>
-        <w:br/>
-      </w:r>
-      <w:r>
-        <w:rPr>
-          <w:rFonts w:eastAsia="Times New Roman" w:cs="Times New Roman"/>
-          <w:szCs w:val="24"/>
-          <w:lang w:eastAsia="en-CA"/>
-        </w:rPr>
-        <w:br/>
-      </w:r>
-      <w:r>
-        <w:rPr>
-          <w:rFonts w:eastAsia="Times New Roman" w:cs="Times New Roman"/>
-          <w:szCs w:val="24"/>
-          <w:lang w:eastAsia="en-CA"/>
-        </w:rPr>
-        <w:br/>
-      </w:r>
-      <w:r>
-        <w:rPr>
-          <w:rFonts w:eastAsia="Times New Roman" w:cs="Times New Roman"/>
-          <w:szCs w:val="24"/>
-          <w:lang w:eastAsia="en-CA"/>
-        </w:rPr>
-        <w:br/>
-      </w:r>
-      <w:r>
-        <w:rPr>
-          <w:rFonts w:eastAsia="Times New Roman" w:cs="Times New Roman"/>
-          <w:szCs w:val="24"/>
-          <w:lang w:eastAsia="en-CA"/>
-        </w:rPr>
-        <w:br/>
-      </w:r>
-      <w:r>
-        <w:rPr>
-          <w:rFonts w:eastAsia="Times New Roman" w:cs="Times New Roman"/>
-          <w:szCs w:val="24"/>
-          <w:lang w:eastAsia="en-CA"/>
-        </w:rPr>
-        <w:br/>
-      </w:r>
-      <w:r>
-        <w:rPr>
-          <w:rFonts w:eastAsia="Times New Roman" w:cs="Times New Roman"/>
-          <w:szCs w:val="24"/>
-          <w:lang w:eastAsia="en-CA"/>
-        </w:rPr>
-        <w:br/>
-      </w:r>
-      <w:r>
-        <w:rPr>
-          <w:rFonts w:eastAsia="Times New Roman" w:cs="Times New Roman"/>
-          <w:szCs w:val="24"/>
-          <w:lang w:eastAsia="en-CA"/>
-        </w:rPr>
-        <w:br/>
-      </w:r>
-      <w:r>
-        <w:rPr>
-          <w:rFonts w:eastAsia="Times New Roman" w:cs="Times New Roman"/>
-          <w:szCs w:val="24"/>
-          <w:lang w:eastAsia="en-CA"/>
-        </w:rPr>
-        <w:br/>
-      </w:r>
-      <w:r>
-        <w:rPr>
-          <w:rFonts w:eastAsia="Times New Roman" w:cs="Times New Roman"/>
-          <w:szCs w:val="24"/>
-          <w:lang w:eastAsia="en-CA"/>
-        </w:rPr>
-        <w:br/>
-      </w:r>
-    </w:p>
-    <w:p>
-      <w:pPr>
-        <w:spacing w:after="240" w:line="240" w:lineRule="auto"/>
-        <w:rPr>
-          <w:rFonts w:eastAsia="Times New Roman" w:cs="Times New Roman"/>
-          <w:lang w:eastAsia="en-CA"/>
-        </w:rPr>
-      </w:pPr>
-    </w:p>
-    <w:p>
-      <w:pPr>
-        <w:spacing w:after="0" w:line="240" w:lineRule="auto"/>
-        <w:jc w:val="center"/>
-        <w:rPr>
-          <w:rFonts w:eastAsia="Times New Roman" w:cs="Times New Roman"/>
-          <w:color w:val="000000"/>
-          <w:lang w:eastAsia="en-CA"/>
-        </w:rPr>
-      </w:pPr>
-    </w:p>
-    <w:p>
-      <w:pPr>
-        <w:spacing w:after="0" w:line="240" w:lineRule="auto"/>
-        <w:jc w:val="center"/>
-        <w:rPr>
-          <w:rFonts w:eastAsia="Times New Roman" w:cs="Times New Roman"/>
-          <w:sz w:val="22"/>
-          <w:lang w:eastAsia="en-CA"/>
-        </w:rPr>
-      </w:pPr>
-      <w:r>
-        <w:rPr>
-          <w:rFonts w:eastAsia="Times New Roman" w:cs="Times New Roman"/>
-          <w:color w:val="000000"/>
-          <w:sz w:val="22"/>
-          <w:lang w:eastAsia="en-CA"/>
-        </w:rPr>
-        <w:t>A thesis presented to the University of Waterloo in partial fulfilment of requirement for PHYS</w:t>
-      </w:r>
-      <w:r>
-        <w:rPr>
-          <w:rFonts w:eastAsia="Times New Roman" w:cs="Times New Roman"/>
-          <w:color w:val="000000"/>
-          <w:sz w:val="22"/>
-          <w:lang w:eastAsia="en-CA"/>
-        </w:rPr>
-        <w:t xml:space="preserve"> 437</w:t>
-      </w:r>
-      <w:r>
-        <w:rPr>
-          <w:rFonts w:eastAsia="Times New Roman" w:cs="Times New Roman"/>
-          <w:color w:val="000000"/>
-          <w:sz w:val="22"/>
-          <w:lang w:eastAsia="en-CA"/>
-        </w:rPr>
-        <w:t xml:space="preserve"> B  </w:t>
-      </w:r>
-    </w:p>
-    <w:p>
-      <w:pPr>
-        <w:spacing w:after="0" w:line="240" w:lineRule="auto"/>
-        <w:rPr>
-          <w:rFonts w:eastAsia="Times New Roman" w:cs="Times New Roman"/>
-          <w:szCs w:val="24"/>
-          <w:lang w:eastAsia="en-CA"/>
-        </w:rPr>
-      </w:pPr>
-    </w:p>
-    <w:p>
-      <w:pPr>
-        <w:spacing w:after="0" w:line="240" w:lineRule="auto"/>
-        <w:jc w:val="center"/>
-        <w:rPr>
-          <w:rFonts w:eastAsia="Times New Roman" w:cs="Times New Roman"/>
-          <w:sz w:val="22"/>
-          <w:lang w:eastAsia="en-CA"/>
-        </w:rPr>
-      </w:pPr>
-      <w:r>
-        <w:rPr>
-          <w:rFonts w:eastAsia="Times New Roman" w:cs="Times New Roman"/>
-          <w:color w:val="000000"/>
-          <w:sz w:val="22"/>
-          <w:lang w:eastAsia="en-CA"/>
-        </w:rPr>
-        <w:t>Waterloo, Ontario, Canada, 2022</w:t>
-      </w:r>
-    </w:p>
-    <w:p>
-      <w:pPr>
         <w:pStyle w:val="Heading1"/>
         <w:rPr>
           <w:rFonts w:eastAsia="Times New Roman"/>
@@ -413,7 +19,6 @@
           <w:szCs w:val="64"/>
           <w:lang w:eastAsia="en-CA"/>
         </w:rPr>
-        <w:lastRenderedPageBreak/>
         <w:t xml:space="preserve">Chapter 1 </w:t>
       </w:r>
       <w:r>
@@ -1135,8 +740,17 @@
       <w:pPr>
         <w:spacing w:line="480" w:lineRule="auto"/>
       </w:pPr>
-      <w:r>
-        <w:t xml:space="preserve">However, how can we be sure that we are using a quantum system? Outside of entangling capabilities what proof do we have? </w:t>
+    </w:p>
+    <w:p>
+      <w:pPr>
+        <w:spacing w:line="480" w:lineRule="auto"/>
+      </w:pPr>
+      <w:r>
+        <w:tab/>
+        <w:t>But suppose we didn’t know any of this? How</w:t>
+      </w:r>
+      <w:r>
+        <w:t xml:space="preserve"> can we be sure that we are using a quantum system? Outside of entangling capabilities what proof do we have? </w:t>
       </w:r>
       <w:r>
         <w:t xml:space="preserve">A method for </w:t>
@@ -1163,19 +777,34 @@
         <w:t xml:space="preserve">we will confirm the quantum nature of the quantum dot by demonstrating the presence of Rabi oscillations. This is done by contrasting </w:t>
       </w:r>
       <w:r>
-        <w:t xml:space="preserve">a previous method used </w:t>
-      </w:r>
-      <w:r>
-        <w:t>in the analysis of</w:t>
-      </w:r>
-      <w:r>
-        <w:t xml:space="preserve"> the </w:t>
+        <w:t>a previous m</w:t>
+      </w:r>
+      <w:r>
+        <w:t xml:space="preserve">odel </w:t>
+      </w:r>
+      <w:r>
+        <w:t xml:space="preserve">used </w:t>
+      </w:r>
+      <w:r>
+        <w:t>in the analysis</w:t>
+      </w:r>
+      <w:r>
+        <w:t xml:space="preserve"> experimental data for </w:t>
+      </w:r>
+      <w:r>
+        <w:t xml:space="preserve">the </w:t>
       </w:r>
       <w:r>
         <w:t>detection</w:t>
       </w:r>
       <w:r>
-        <w:t xml:space="preserve"> of Rabi oscillation </w:t>
+        <w:t xml:space="preserve"> of Rabi oscillation</w:t>
+      </w:r>
+      <w:r>
+        <w:t>s</w:t>
+      </w:r>
+      <w:r>
+        <w:t xml:space="preserve"> </w:t>
       </w:r>
       <w:r>
         <w:t>against</w:t>
@@ -1187,7 +816,13 @@
         <w:t xml:space="preserve">n </w:t>
       </w:r>
       <w:r>
-        <w:t xml:space="preserve">alternative which will consider environmental effects that may </w:t>
+        <w:t>alternative</w:t>
+      </w:r>
+      <w:r>
+        <w:t>. This alternative</w:t>
+      </w:r>
+      <w:r>
+        <w:t xml:space="preserve"> which will consider environmental effects that may </w:t>
       </w:r>
       <w:r>
         <w:t xml:space="preserve">contribute </w:t>
@@ -1332,7 +967,11 @@
         <w:t>this new model</w:t>
       </w:r>
       <w:r>
-        <w:t>. I</w:t>
+        <w:t xml:space="preserve">. </w:t>
+      </w:r>
+      <w:r>
+        <w:lastRenderedPageBreak/>
+        <w:t>I</w:t>
       </w:r>
       <w:r>
         <w:t>t is my sincere hope that you will learn</w:t>
@@ -1370,7 +1009,6 @@
           <w:szCs w:val="64"/>
           <w:lang w:eastAsia="en-CA"/>
         </w:rPr>
-        <w:lastRenderedPageBreak/>
         <w:t xml:space="preserve">Chapter </w:t>
       </w:r>
       <w:r>
@@ -1581,6 +1219,7 @@
         <w:rPr>
           <w:szCs w:val="24"/>
         </w:rPr>
+        <w:lastRenderedPageBreak/>
         <w:tab/>
         <w:t xml:space="preserve">Named after Isaac Isidor Rabi, </w:t>
       </w:r>
@@ -1594,14 +1233,7 @@
         <w:rPr>
           <w:szCs w:val="24"/>
         </w:rPr>
-        <w:t xml:space="preserve">the effect of oscillating electromagnetic fields that are resonantly tuned to the Zeeman splitting of a spin-½ nucleus. </w:t>
-      </w:r>
-      <w:r>
-        <w:rPr>
-          <w:szCs w:val="24"/>
-        </w:rPr>
-        <w:lastRenderedPageBreak/>
-        <w:t xml:space="preserve">What was found was that the rotating field causes the </w:t>
+        <w:t xml:space="preserve">the effect of oscillating electromagnetic fields that are resonantly tuned to the Zeeman splitting of a spin-½ nucleus. What was found was that the rotating field causes the </w:t>
       </w:r>
       <w:r>
         <w:rPr>
@@ -1738,6 +1370,7 @@
         <w:spacing w:line="480" w:lineRule="auto"/>
       </w:pPr>
       <w:r>
+        <w:lastRenderedPageBreak/>
         <w:t xml:space="preserve">To determine </w:t>
       </w:r>
       <w:r>
@@ -1745,6 +1378,179 @@
       </w:r>
       <w:r>
         <w:t>, we can take the above wavefunction and substitute it back into the Schrodinger equation:</w:t>
+      </w:r>
+    </w:p>
+    <w:p>
+      <w:pPr>
+        <w:spacing w:line="480" w:lineRule="auto"/>
+        <w:jc w:val="center"/>
+      </w:pPr>
+      <w:r>
+        <w:t>(</w:t>
+      </w:r>
+      <w:r>
+        <w:rPr>
+          <w:color w:val="0070C0"/>
+        </w:rPr>
+        <w:t>Equation</w:t>
+      </w:r>
+      <w:r>
+        <w:t>)</w:t>
+      </w:r>
+    </w:p>
+    <w:p>
+      <w:pPr>
+        <w:spacing w:line="480" w:lineRule="auto"/>
+      </w:pPr>
+      <w:r>
+        <w:t>We can then take the expectation value for this system which involves multiplying it by a complex conjugate, integrating over all space, and recalling the orthonormality of states, leaving us with the following:</w:t>
+      </w:r>
+    </w:p>
+    <w:p>
+      <w:pPr>
+        <w:spacing w:line="480" w:lineRule="auto"/>
+        <w:jc w:val="center"/>
+      </w:pPr>
+      <w:r>
+        <w:t>(</w:t>
+      </w:r>
+      <w:r>
+        <w:rPr>
+          <w:color w:val="0070C0"/>
+        </w:rPr>
+        <w:t>Equation</w:t>
+      </w:r>
+      <w:r>
+        <w:t>)</w:t>
+      </w:r>
+    </w:p>
+    <w:p>
+      <w:pPr>
+        <w:spacing w:line="480" w:lineRule="auto"/>
+        <w:jc w:val="center"/>
+      </w:pPr>
+      <w:r>
+        <w:t>(</w:t>
+      </w:r>
+      <w:r>
+        <w:rPr>
+          <w:color w:val="0070C0"/>
+        </w:rPr>
+        <w:t>Equation</w:t>
+      </w:r>
+      <w:r>
+        <w:t>)</w:t>
+      </w:r>
+    </w:p>
+    <w:p>
+      <w:pPr>
+        <w:spacing w:line="480" w:lineRule="auto"/>
+      </w:pPr>
+      <w:r>
+        <w:t>We have two as the index over ‘</w:t>
+      </w:r>
+      <w:proofErr w:type="spellStart"/>
+      <w:r>
+        <w:t>i</w:t>
+      </w:r>
+      <w:proofErr w:type="spellEnd"/>
+      <w:r>
+        <w:t>’ is {1,2}. This gives us two first order ordinary differential equations with respect to the complex amplitudes.</w:t>
+      </w:r>
+    </w:p>
+    <w:p>
+      <w:pPr>
+        <w:spacing w:line="480" w:lineRule="auto"/>
+      </w:pPr>
+      <w:r>
+        <w:t xml:space="preserve"> </w:t>
+      </w:r>
+    </w:p>
+    <w:p>
+      <w:pPr>
+        <w:spacing w:line="480" w:lineRule="auto"/>
+      </w:pPr>
+      <w:r>
+        <w:tab/>
+        <w:t>We can make this even more concrete by considering the semi-classical understanding of an energy shift on an atomic dipole in the presence of an electric field (in our case, light):</w:t>
+      </w:r>
+    </w:p>
+    <w:p>
+      <w:pPr>
+        <w:spacing w:line="480" w:lineRule="auto"/>
+        <w:jc w:val="center"/>
+      </w:pPr>
+      <w:r>
+        <w:t>(</w:t>
+      </w:r>
+      <w:r>
+        <w:rPr>
+          <w:color w:val="0070C0"/>
+        </w:rPr>
+        <w:t>Equation</w:t>
+      </w:r>
+      <w:r>
+        <w:t>)</w:t>
+      </w:r>
+    </w:p>
+    <w:p>
+      <w:pPr>
+        <w:spacing w:line="480" w:lineRule="auto"/>
+      </w:pPr>
+      <w:r>
+        <w:t>For which we align the polarization of the electric field along the x-axis for simplicity:</w:t>
+      </w:r>
+    </w:p>
+    <w:p>
+      <w:pPr>
+        <w:spacing w:line="480" w:lineRule="auto"/>
+        <w:jc w:val="center"/>
+      </w:pPr>
+      <w:r>
+        <w:t>(</w:t>
+      </w:r>
+      <w:r>
+        <w:rPr>
+          <w:color w:val="0070C0"/>
+        </w:rPr>
+        <w:t>Equation</w:t>
+      </w:r>
+      <w:r>
+        <w:t>)</w:t>
+      </w:r>
+    </w:p>
+    <w:p>
+      <w:pPr>
+        <w:spacing w:line="480" w:lineRule="auto"/>
+      </w:pPr>
+      <w:r>
+        <w:t>This results in the following:</w:t>
+      </w:r>
+    </w:p>
+    <w:p>
+      <w:pPr>
+        <w:spacing w:line="480" w:lineRule="auto"/>
+        <w:jc w:val="center"/>
+      </w:pPr>
+      <w:r>
+        <w:t>(</w:t>
+      </w:r>
+      <w:r>
+        <w:rPr>
+          <w:color w:val="0070C0"/>
+        </w:rPr>
+        <w:t>Equation</w:t>
+      </w:r>
+      <w:r>
+        <w:t>)</w:t>
+      </w:r>
+    </w:p>
+    <w:p>
+      <w:pPr>
+        <w:spacing w:line="480" w:lineRule="auto"/>
+      </w:pPr>
+      <w:r>
+        <w:t>The individual matrix elements can be found as follows:</w:t>
       </w:r>
     </w:p>
     <w:p>
@@ -1771,7 +1577,15 @@
         <w:spacing w:line="480" w:lineRule="auto"/>
       </w:pPr>
       <w:r>
-        <w:t>We can then take the expectation value for this system which involves multiplying it by a complex conjugate, integrating over all space, and recalling the orthonormality of states, leaving us with the following:</w:t>
+        <w:t xml:space="preserve">Wherein the following term is defined as the matrix element </w:t>
+      </w:r>
+      <w:proofErr w:type="spellStart"/>
+      <w:r>
+        <w:t>mu_ij</w:t>
+      </w:r>
+      <w:proofErr w:type="spellEnd"/>
+      <w:r>
+        <w:t>:</w:t>
       </w:r>
     </w:p>
     <w:p>
@@ -1780,188 +1594,6 @@
         <w:jc w:val="center"/>
       </w:pPr>
       <w:r>
-        <w:t>(</w:t>
-      </w:r>
-      <w:r>
-        <w:rPr>
-          <w:color w:val="0070C0"/>
-        </w:rPr>
-        <w:t>Equation</w:t>
-      </w:r>
-      <w:r>
-        <w:t>)</w:t>
-      </w:r>
-    </w:p>
-    <w:p>
-      <w:pPr>
-        <w:spacing w:line="480" w:lineRule="auto"/>
-        <w:jc w:val="center"/>
-      </w:pPr>
-      <w:r>
-        <w:t>(</w:t>
-      </w:r>
-      <w:r>
-        <w:rPr>
-          <w:color w:val="0070C0"/>
-        </w:rPr>
-        <w:t>Equation</w:t>
-      </w:r>
-      <w:r>
-        <w:t>)</w:t>
-      </w:r>
-    </w:p>
-    <w:p>
-      <w:pPr>
-        <w:spacing w:line="480" w:lineRule="auto"/>
-      </w:pPr>
-      <w:r>
-        <w:t>We have two as the index over ‘</w:t>
-      </w:r>
-      <w:proofErr w:type="spellStart"/>
-      <w:r>
-        <w:t>i</w:t>
-      </w:r>
-      <w:proofErr w:type="spellEnd"/>
-      <w:r>
-        <w:t>’ is {1,2}. This gives us two first order ordinary differential equations with respect to the complex amplitudes.</w:t>
-      </w:r>
-    </w:p>
-    <w:p>
-      <w:pPr>
-        <w:spacing w:line="480" w:lineRule="auto"/>
-      </w:pPr>
-      <w:r>
-        <w:t xml:space="preserve"> </w:t>
-      </w:r>
-    </w:p>
-    <w:p>
-      <w:pPr>
-        <w:spacing w:line="480" w:lineRule="auto"/>
-      </w:pPr>
-      <w:r>
-        <w:tab/>
-        <w:t>We can make this even more concrete by considering the semi-classical understanding of an energy shift on an atomic dipole in the presence of an electric field (in our case, light):</w:t>
-      </w:r>
-    </w:p>
-    <w:p>
-      <w:pPr>
-        <w:spacing w:line="480" w:lineRule="auto"/>
-        <w:jc w:val="center"/>
-      </w:pPr>
-      <w:r>
-        <w:t>(</w:t>
-      </w:r>
-      <w:r>
-        <w:rPr>
-          <w:color w:val="0070C0"/>
-        </w:rPr>
-        <w:t>Equation</w:t>
-      </w:r>
-      <w:r>
-        <w:t>)</w:t>
-      </w:r>
-    </w:p>
-    <w:p>
-      <w:pPr>
-        <w:spacing w:line="480" w:lineRule="auto"/>
-      </w:pPr>
-      <w:r>
-        <w:t>For which we align the polarization of the electric field along the x-axis for simplicity:</w:t>
-      </w:r>
-    </w:p>
-    <w:p>
-      <w:pPr>
-        <w:spacing w:line="480" w:lineRule="auto"/>
-        <w:jc w:val="center"/>
-      </w:pPr>
-      <w:r>
-        <w:t>(</w:t>
-      </w:r>
-      <w:r>
-        <w:rPr>
-          <w:color w:val="0070C0"/>
-        </w:rPr>
-        <w:t>Equation</w:t>
-      </w:r>
-      <w:r>
-        <w:t>)</w:t>
-      </w:r>
-    </w:p>
-    <w:p>
-      <w:pPr>
-        <w:spacing w:line="480" w:lineRule="auto"/>
-      </w:pPr>
-      <w:r>
-        <w:t>This results in the following:</w:t>
-      </w:r>
-    </w:p>
-    <w:p>
-      <w:pPr>
-        <w:spacing w:line="480" w:lineRule="auto"/>
-        <w:jc w:val="center"/>
-      </w:pPr>
-      <w:r>
-        <w:t>(</w:t>
-      </w:r>
-      <w:r>
-        <w:rPr>
-          <w:color w:val="0070C0"/>
-        </w:rPr>
-        <w:t>Equation</w:t>
-      </w:r>
-      <w:r>
-        <w:t>)</w:t>
-      </w:r>
-    </w:p>
-    <w:p>
-      <w:pPr>
-        <w:spacing w:line="480" w:lineRule="auto"/>
-      </w:pPr>
-      <w:r>
-        <w:t>The individual matrix elements can be found as follows:</w:t>
-      </w:r>
-    </w:p>
-    <w:p>
-      <w:pPr>
-        <w:spacing w:line="480" w:lineRule="auto"/>
-        <w:jc w:val="center"/>
-      </w:pPr>
-      <w:r>
-        <w:t>(</w:t>
-      </w:r>
-      <w:r>
-        <w:rPr>
-          <w:color w:val="0070C0"/>
-        </w:rPr>
-        <w:t>Equation</w:t>
-      </w:r>
-      <w:r>
-        <w:t>)</w:t>
-      </w:r>
-    </w:p>
-    <w:p>
-      <w:pPr>
-        <w:spacing w:line="480" w:lineRule="auto"/>
-      </w:pPr>
-      <w:r>
-        <w:t xml:space="preserve">Wherein the following term is defined as the matrix element </w:t>
-      </w:r>
-      <w:proofErr w:type="spellStart"/>
-      <w:r>
-        <w:t>mu_ij</w:t>
-      </w:r>
-      <w:proofErr w:type="spellEnd"/>
-      <w:r>
-        <w:t>:</w:t>
-      </w:r>
-    </w:p>
-    <w:p>
-      <w:pPr>
-        <w:spacing w:line="480" w:lineRule="auto"/>
-        <w:jc w:val="center"/>
-      </w:pPr>
-      <w:r>
-        <w:lastRenderedPageBreak/>
         <w:t>(</w:t>
       </w:r>
       <w:r>
@@ -2122,20 +1754,23 @@
       </w:r>
       <w:proofErr w:type="spellEnd"/>
       <w:r>
-        <w:t>/2pi, this is the frequency at which the electron populations oscillate from the excited to ground states. This is an astounding result, but suppose we were to consider more realistic parameters. What would that look like?</w:t>
-      </w:r>
-    </w:p>
-    <w:p>
-      <w:pPr>
-        <w:spacing w:line="480" w:lineRule="auto"/>
-      </w:pPr>
-    </w:p>
-    <w:p>
-      <w:pPr>
-        <w:spacing w:line="480" w:lineRule="auto"/>
-      </w:pPr>
+        <w:t xml:space="preserve">/2pi, this is the frequency at which the electron populations oscillate from the excited to ground states. </w:t>
+      </w:r>
       <w:r>
         <w:lastRenderedPageBreak/>
+        <w:t>This is an astounding result, but suppose we were to consider more realistic parameters. What would that look like?</w:t>
+      </w:r>
+    </w:p>
+    <w:p>
+      <w:pPr>
+        <w:spacing w:line="480" w:lineRule="auto"/>
+      </w:pPr>
+    </w:p>
+    <w:p>
+      <w:pPr>
+        <w:spacing w:line="480" w:lineRule="auto"/>
+      </w:pPr>
+      <w:r>
         <w:t>2.1.3 Approaching the Real World</w:t>
       </w:r>
     </w:p>
@@ -2191,17 +1826,17 @@
       </w:pPr>
       <w:r>
         <w:tab/>
-        <w:t>The second mode of damping is called transverse relaxation ‘T_2.’ While the above process is governed by the atom itself but the environment instead. If the atom, while in an excited state, were to undergo elastic or inelastic collisions, this can change the wavefunction of the atom. While the frequency and the intensity are untouched, a more subtle change in the wavefunction’s phase occurs.</w:t>
+        <w:t xml:space="preserve">The second mode of damping is called transverse relaxation ‘T_2.’ While the above process is governed by the atom itself but the environment instead. If the atom, while in an excited state, were to undergo elastic or inelastic collisions, this can change the wavefunction of </w:t>
+      </w:r>
+      <w:r>
+        <w:lastRenderedPageBreak/>
+        <w:t>the atom. While the frequency and the intensity are untouched, a more subtle change in the wavefunction’s phase occurs.</w:t>
       </w:r>
       <w:r>
         <w:t xml:space="preserve"> This change in phase has the potential to destroy the Rabi oscillations. A simple way to understand this is that the Rabi phenomenon is observed under sub-Poissonian conditions, which have very little deviation from the average</w:t>
       </w:r>
       <w:r>
-        <w:t xml:space="preserve">. Given that Poissonian </w:t>
-      </w:r>
-      <w:r>
-        <w:lastRenderedPageBreak/>
-        <w:t xml:space="preserve">light is coherent light, which preserves frequency and phase, the more stringent Poissonian light must also preserve the frequency and phase. Thus any change in phase will result in a decrease in coherence, which can result in the destruction of the Rabi cycle. </w:t>
+        <w:t xml:space="preserve">. Given that Poissonian light is coherent light, which preserves frequency and phase, the more stringent Poissonian light must also preserve the frequency and phase. Thus any change in phase will result in a decrease in coherence, which can result in the destruction of the Rabi cycle. </w:t>
       </w:r>
     </w:p>
     <w:p>
@@ -2319,6 +1954,7 @@
         <w:jc w:val="both"/>
       </w:pPr>
       <w:r>
+        <w:lastRenderedPageBreak/>
         <w:t xml:space="preserve">This result is often used in experimental modelling to confirm the presence of dampened Rabi oscillations. It is my hope in this thesis, that I would be able to improve upon this model so that it would better fit the results found in experiment by the Reimer group </w:t>
       </w:r>
     </w:p>
@@ -2334,7 +1970,6 @@
         <w:spacing w:line="480" w:lineRule="auto"/>
       </w:pPr>
       <w:r>
-        <w:lastRenderedPageBreak/>
         <w:tab/>
         <w:t xml:space="preserve">One can verify the quantum nature of a system by the presence of Rabi oscillations, however there is no way, at present, to observe electron dynamics and observe the presence of Rabi oscillations. However, one can observe the emissions from the electrons which will still reflect the Rabi oscillations. To get a better picture of this, it is important to understand the framework used to understand photons, which will be considered in the next section. </w:t>
       </w:r>
@@ -2454,29 +2089,35 @@
         <w:rPr>
           <w:szCs w:val="24"/>
         </w:rPr>
-        <w:t xml:space="preserve">we think of light as a wave, a steady stream of photons. That is to say that we can depend on photons being present at regularly spaced time-intervals. However, photon production, is a highly probabilistic process which we will address in depth in this section. </w:t>
-      </w:r>
-    </w:p>
-    <w:p>
-      <w:pPr>
-        <w:spacing w:line="480" w:lineRule="auto"/>
-        <w:rPr>
-          <w:szCs w:val="24"/>
-        </w:rPr>
-      </w:pPr>
-    </w:p>
-    <w:p>
-      <w:pPr>
-        <w:spacing w:line="480" w:lineRule="auto"/>
-        <w:rPr>
-          <w:szCs w:val="24"/>
-        </w:rPr>
-      </w:pPr>
+        <w:t xml:space="preserve">we think of light as a wave, a steady stream of photons. That is to say that we can depend on photons being present at regularly spaced time-intervals. However, </w:t>
+      </w:r>
       <w:r>
         <w:rPr>
           <w:szCs w:val="24"/>
         </w:rPr>
         <w:lastRenderedPageBreak/>
+        <w:t xml:space="preserve">photon production, is a highly probabilistic process which we will address in depth in this section. </w:t>
+      </w:r>
+    </w:p>
+    <w:p>
+      <w:pPr>
+        <w:spacing w:line="480" w:lineRule="auto"/>
+        <w:rPr>
+          <w:szCs w:val="24"/>
+        </w:rPr>
+      </w:pPr>
+    </w:p>
+    <w:p>
+      <w:pPr>
+        <w:spacing w:line="480" w:lineRule="auto"/>
+        <w:rPr>
+          <w:szCs w:val="24"/>
+        </w:rPr>
+      </w:pPr>
+      <w:r>
+        <w:rPr>
+          <w:szCs w:val="24"/>
+        </w:rPr>
         <w:tab/>
         <w:t xml:space="preserve">The probabilistic process that governs photon production is said to be Poissonian, which can then be </w:t>
       </w:r>
@@ -2669,6 +2310,7 @@
         <w:spacing w:line="480" w:lineRule="auto"/>
       </w:pPr>
       <w:r>
+        <w:lastRenderedPageBreak/>
         <w:t>‘n’</w:t>
       </w:r>
     </w:p>
@@ -2690,7 +2332,6 @@
         <w:spacing w:line="480" w:lineRule="auto"/>
       </w:pPr>
       <w:r>
-        <w:lastRenderedPageBreak/>
         <w:t xml:space="preserve">This can be understood piecewise. The first term, the quotient, represents the number of ways one can select </w:t>
       </w:r>
       <w:r>
@@ -2907,6 +2548,7 @@
               <w:spacing w:line="480" w:lineRule="auto"/>
             </w:pPr>
             <w:r>
+              <w:lastRenderedPageBreak/>
               <w:t>Classification of Light</w:t>
             </w:r>
           </w:p>
@@ -2960,7 +2602,6 @@
               <w:spacing w:line="480" w:lineRule="auto"/>
             </w:pPr>
             <w:r>
-              <w:lastRenderedPageBreak/>
               <w:t>Poissonian</w:t>
             </w:r>
           </w:p>
@@ -3067,6 +2708,7 @@
         <w:spacing w:line="480" w:lineRule="auto"/>
       </w:pPr>
       <w:r>
+        <w:lastRenderedPageBreak/>
         <w:tab/>
         <w:t>This sounds rather mythical, however there are many sources of sub-Poissonian light. There are four broad classes:</w:t>
       </w:r>
@@ -3091,7 +2733,6 @@
               <w:spacing w:line="480" w:lineRule="auto"/>
             </w:pPr>
             <w:r>
-              <w:lastRenderedPageBreak/>
               <w:t>Type</w:t>
             </w:r>
           </w:p>
@@ -3366,6 +3007,7 @@
         <w:rPr>
           <w:szCs w:val="24"/>
         </w:rPr>
+        <w:lastRenderedPageBreak/>
         <w:tab/>
         <w:t xml:space="preserve">Something that came at quite the surprise is that the history of the quantum dot is quite recent, especially in consideration to my own birth year in 1992. First synthesized by Alexey </w:t>
       </w:r>
@@ -3387,14 +3029,7 @@
         <w:rPr>
           <w:szCs w:val="24"/>
         </w:rPr>
-        <w:t xml:space="preserve">in 1981, the quantum dot was created in order to </w:t>
-      </w:r>
-      <w:r>
-        <w:rPr>
-          <w:szCs w:val="24"/>
-        </w:rPr>
-        <w:lastRenderedPageBreak/>
-        <w:t xml:space="preserve">address </w:t>
+        <w:t xml:space="preserve">in 1981, the quantum dot was created in order to address </w:t>
       </w:r>
       <w:r>
         <w:rPr>
@@ -3639,6 +3274,7 @@
           <w:szCs w:val="24"/>
           <w:lang w:eastAsia="en-CA"/>
         </w:rPr>
+        <w:lastRenderedPageBreak/>
         <w:tab/>
       </w:r>
       <w:r>
@@ -3657,17 +3293,7 @@
           <w:szCs w:val="24"/>
           <w:lang w:eastAsia="en-CA"/>
         </w:rPr>
-        <w:t xml:space="preserve">excited and free and not bound to the atom. The </w:t>
-      </w:r>
-      <w:r>
-        <w:rPr>
-          <w:rFonts w:eastAsia="Times New Roman" w:cs="Times New Roman"/>
-          <w:color w:val="000000"/>
-          <w:szCs w:val="24"/>
-          <w:lang w:eastAsia="en-CA"/>
-        </w:rPr>
-        <w:lastRenderedPageBreak/>
-        <w:t xml:space="preserve">bandgap is an intermediate section within which there are no electronic states. In the quantum dot structure given above, the quantum dot alone would have infinitely (theoretically) many states accessible in the conduction band. Coating this with a second material with a higher bandgap, creates a maximum potential for the electron to achieve, effectively confining it. This confining potential then serves to create a spectrum of bound states. </w:t>
+        <w:t xml:space="preserve">excited and free and not bound to the atom. The bandgap is an intermediate section within which there are no electronic states. In the quantum dot structure given above, the quantum dot alone would have infinitely (theoretically) many states accessible in the conduction band. Coating this with a second material with a higher bandgap, creates a maximum potential for the electron to achieve, effectively confining it. This confining potential then serves to create a spectrum of bound states. </w:t>
       </w:r>
       <w:r>
         <w:rPr>
@@ -3784,6 +3410,7 @@
           <w:szCs w:val="24"/>
           <w:lang w:eastAsia="en-CA"/>
         </w:rPr>
+        <w:lastRenderedPageBreak/>
         <w:tab/>
       </w:r>
       <w:r>
@@ -3894,17 +3521,7 @@
           <w:szCs w:val="24"/>
           <w:lang w:eastAsia="en-CA"/>
         </w:rPr>
-        <w:t xml:space="preserve"> This system is not unlike the filled s-shell </w:t>
-      </w:r>
-      <w:r>
-        <w:rPr>
-          <w:rFonts w:eastAsia="Times New Roman" w:cs="Times New Roman"/>
-          <w:color w:val="000000"/>
-          <w:szCs w:val="24"/>
-          <w:lang w:eastAsia="en-CA"/>
-        </w:rPr>
-        <w:lastRenderedPageBreak/>
-        <w:t>of an atom further motivating the name ‘artificial atom.’</w:t>
+        <w:t xml:space="preserve"> This system is not unlike the filled s-shell of an atom further motivating the name ‘artificial atom.’</w:t>
       </w:r>
       <w:r>
         <w:rPr>
@@ -4157,30 +3774,8 @@
           <w:szCs w:val="24"/>
           <w:lang w:eastAsia="en-CA"/>
         </w:rPr>
-        <w:t xml:space="preserve">We have spoken at length about radiative recombination and how it is leveraged to create entangled pairs in the biexciton cascade. But how do we excite the electron to begin with? There are several excitation schemes used to excite the quantum dot, but we will pay particular focus to the Two-Photon Resonant Excitation (TPE) scheme. </w:t>
-      </w:r>
-    </w:p>
-    <w:p>
-      <w:pPr>
-        <w:spacing w:line="480" w:lineRule="auto"/>
-        <w:rPr>
-          <w:rFonts w:eastAsia="Times New Roman" w:cs="Times New Roman"/>
-          <w:color w:val="000000"/>
-          <w:szCs w:val="24"/>
-          <w:lang w:eastAsia="en-CA"/>
-        </w:rPr>
-      </w:pPr>
-    </w:p>
-    <w:p>
-      <w:pPr>
-        <w:spacing w:line="480" w:lineRule="auto"/>
-        <w:rPr>
-          <w:rFonts w:eastAsia="Times New Roman" w:cs="Times New Roman"/>
-          <w:color w:val="000000"/>
-          <w:szCs w:val="24"/>
-          <w:lang w:eastAsia="en-CA"/>
-        </w:rPr>
-      </w:pPr>
+        <w:t xml:space="preserve">We have spoken at length about radiative recombination and how it is leveraged to create entangled pairs in the biexciton cascade. But how do we excite the electron to begin with? There </w:t>
+      </w:r>
       <w:r>
         <w:rPr>
           <w:rFonts w:eastAsia="Times New Roman" w:cs="Times New Roman"/>
@@ -4189,6 +3784,37 @@
           <w:lang w:eastAsia="en-CA"/>
         </w:rPr>
         <w:lastRenderedPageBreak/>
+        <w:t xml:space="preserve">are several excitation schemes used to excite the quantum dot, but we will pay particular focus to the Two-Photon Resonant Excitation (TPE) scheme. </w:t>
+      </w:r>
+    </w:p>
+    <w:p>
+      <w:pPr>
+        <w:spacing w:line="480" w:lineRule="auto"/>
+        <w:rPr>
+          <w:rFonts w:eastAsia="Times New Roman" w:cs="Times New Roman"/>
+          <w:color w:val="000000"/>
+          <w:szCs w:val="24"/>
+          <w:lang w:eastAsia="en-CA"/>
+        </w:rPr>
+      </w:pPr>
+    </w:p>
+    <w:p>
+      <w:pPr>
+        <w:spacing w:line="480" w:lineRule="auto"/>
+        <w:rPr>
+          <w:rFonts w:eastAsia="Times New Roman" w:cs="Times New Roman"/>
+          <w:color w:val="000000"/>
+          <w:szCs w:val="24"/>
+          <w:lang w:eastAsia="en-CA"/>
+        </w:rPr>
+      </w:pPr>
+      <w:r>
+        <w:rPr>
+          <w:rFonts w:eastAsia="Times New Roman" w:cs="Times New Roman"/>
+          <w:color w:val="000000"/>
+          <w:szCs w:val="24"/>
+          <w:lang w:eastAsia="en-CA"/>
+        </w:rPr>
         <w:tab/>
         <w:t xml:space="preserve">Prior to the TPE scheme, off-resonant excitation was the main scheme used to excite quantum dots. In this excitation scheme, energy far above the </w:t>
       </w:r>
@@ -4359,15 +3985,24 @@
           <w:szCs w:val="24"/>
           <w:lang w:eastAsia="en-CA"/>
         </w:rPr>
-        <w:t>The bi-exciton is like a filled s-shell with two electrons with opposing angular momenta. Therefore an excitation with a photon, which has a spin of 1, would violate the Pauli exclusion principle as the net angular momentum would not sum to 0. To avoid this we can use two photons to excite the biexciton instead. By bombarding the quantum dot with a laser of the energy given above, the likelihood that two photons would be able to excite biexciton is extremely high, resulting in an excitation that does not violate the exclusion principle.</w:t>
-      </w:r>
-    </w:p>
-    <w:p>
-      <w:pPr>
-        <w:spacing w:line="480" w:lineRule="auto"/>
-      </w:pPr>
-      <w:r>
+        <w:t xml:space="preserve">The bi-exciton is like a filled s-shell with two electrons with opposing angular momenta. Therefore an excitation with a photon, which has a spin of 1, would violate the Pauli exclusion principle as the net angular momentum would not sum to 0. To avoid this we can use two photons to excite the biexciton </w:t>
+      </w:r>
+      <w:r>
+        <w:rPr>
+          <w:rFonts w:eastAsia="Times New Roman" w:cs="Times New Roman"/>
+          <w:color w:val="000000"/>
+          <w:szCs w:val="24"/>
+          <w:lang w:eastAsia="en-CA"/>
+        </w:rPr>
         <w:lastRenderedPageBreak/>
+        <w:t>instead. By bombarding the quantum dot with a laser of the energy given above, the likelihood that two photons would be able to excite biexciton is extremely high, resulting in an excitation that does not violate the exclusion principle.</w:t>
+      </w:r>
+    </w:p>
+    <w:p>
+      <w:pPr>
+        <w:spacing w:line="480" w:lineRule="auto"/>
+      </w:pPr>
+      <w:r>
         <w:tab/>
         <w:t xml:space="preserve">With this we have detailed the structure of the quantum dot as well as the mechanisms governing the production of photons with the quantum dot. We are now able to detail the quantum dot parameters used by the Reimer group as well as in this thesis. </w:t>
       </w:r>
@@ -4551,11 +4186,7 @@
         <w:t xml:space="preserve">We have established the context underlying the production of the photon – the quantum dot, along with the particular parameters that would be considered in this thesis. </w:t>
       </w:r>
       <w:r>
-        <w:t xml:space="preserve">Knowing this, </w:t>
-      </w:r>
-      <w:r>
-        <w:lastRenderedPageBreak/>
-        <w:t xml:space="preserve">we can now establish the mathematics used model Rabi oscillations from photon emissions produced by the quantum dot. </w:t>
+        <w:t xml:space="preserve">Knowing this, we can now establish the mathematics used model Rabi oscillations from photon emissions produced by the quantum dot. </w:t>
       </w:r>
     </w:p>
     <w:p>
@@ -4652,11 +4283,11 @@
         <w:t>So how does one do this?</w:t>
       </w:r>
       <w:r>
-        <w:t xml:space="preserve"> We map the system, the environment, and their coupling onto a space, with careful consideration. In our case, we map our systems onto the Hilbert space. This Hilbert space is a complex vector space that is equipped with an inner product. This space is spanned by a set of basis vectors, from which we can construct the entire space. In the example of the quantum dot, the levels of excitation are used to map the system. </w:t>
+        <w:t xml:space="preserve"> We map the system, the environment, and their coupling onto a space, with careful consideration. In our case, we map our systems onto the </w:t>
       </w:r>
       <w:r>
         <w:lastRenderedPageBreak/>
-        <w:t>One can map the system the environment and the coupling using separate Hilbert spaces and take their sum</w:t>
+        <w:t>Hilbert space. This Hilbert space is a complex vector space that is equipped with an inner product. This space is spanned by a set of basis vectors, from which we can construct the entire space. In the example of the quantum dot, the levels of excitation are used to map the system. One can map the system the environment and the coupling using separate Hilbert spaces and take their sum</w:t>
       </w:r>
       <w:r>
         <w:t xml:space="preserve"> as the total Hilbert space, which looks as follows:</w:t>
@@ -4777,6 +4408,7 @@
         </w:rPr>
       </w:pPr>
       <w:r>
+        <w:lastRenderedPageBreak/>
         <w:t xml:space="preserve">In plain terms, we can </w:t>
       </w:r>
       <w:proofErr w:type="spellStart"/>
@@ -4811,14 +4443,7 @@
         <w:rPr>
           <w:color w:val="000000" w:themeColor="text1"/>
         </w:rPr>
-        <w:t xml:space="preserve">, can be defined under the Heisenberg picture as the commutation relationship </w:t>
-      </w:r>
-      <w:r>
-        <w:rPr>
-          <w:color w:val="000000" w:themeColor="text1"/>
-        </w:rPr>
-        <w:lastRenderedPageBreak/>
-        <w:t xml:space="preserve">between the Hamiltonian and the system’s density matrix. </w:t>
+        <w:t xml:space="preserve">, can be defined under the Heisenberg picture as the commutation relationship between the Hamiltonian and the system’s density matrix. </w:t>
       </w:r>
       <w:r>
         <w:rPr>
@@ -4964,7 +4589,6 @@
           <w:szCs w:val="64"/>
           <w:lang w:eastAsia="en-CA"/>
         </w:rPr>
-        <w:lastRenderedPageBreak/>
         <w:t xml:space="preserve">Chapter </w:t>
       </w:r>
       <w:r>
@@ -5222,29 +4846,35 @@
         <w:rPr>
           <w:lang w:eastAsia="en-CA"/>
         </w:rPr>
-        <w:t xml:space="preserve">, he wondered if there was any way to get a better fit. He suggested that including a better description for environmental dampening effects. With this idea, he suggested the following paper, Coherence and Degree of Time-Bin Entanglement from Quantum Dots, which will be discussed further in the next section. </w:t>
-      </w:r>
-    </w:p>
-    <w:p>
-      <w:pPr>
-        <w:spacing w:line="480" w:lineRule="auto"/>
-        <w:rPr>
-          <w:lang w:eastAsia="en-CA"/>
-        </w:rPr>
-      </w:pPr>
-    </w:p>
-    <w:p>
-      <w:pPr>
-        <w:spacing w:line="480" w:lineRule="auto"/>
-        <w:rPr>
-          <w:lang w:eastAsia="en-CA"/>
-        </w:rPr>
-      </w:pPr>
+        <w:t xml:space="preserve">, he wondered if there was any way to get a better fit. He suggested that including a better description for environmental dampening effects. With this idea, he suggested the following paper, </w:t>
+      </w:r>
       <w:r>
         <w:rPr>
           <w:lang w:eastAsia="en-CA"/>
         </w:rPr>
         <w:lastRenderedPageBreak/>
+        <w:t xml:space="preserve">Coherence and Degree of Time-Bin Entanglement from Quantum Dots, which will be discussed further in the next section. </w:t>
+      </w:r>
+    </w:p>
+    <w:p>
+      <w:pPr>
+        <w:spacing w:line="480" w:lineRule="auto"/>
+        <w:rPr>
+          <w:lang w:eastAsia="en-CA"/>
+        </w:rPr>
+      </w:pPr>
+    </w:p>
+    <w:p>
+      <w:pPr>
+        <w:spacing w:line="480" w:lineRule="auto"/>
+        <w:rPr>
+          <w:lang w:eastAsia="en-CA"/>
+        </w:rPr>
+      </w:pPr>
+      <w:r>
+        <w:rPr>
+          <w:lang w:eastAsia="en-CA"/>
+        </w:rPr>
         <w:t xml:space="preserve">3.1.1. </w:t>
       </w:r>
       <w:r>
@@ -5424,6 +5054,7 @@
         <w:rPr>
           <w:lang w:eastAsia="en-CA"/>
         </w:rPr>
+        <w:lastRenderedPageBreak/>
         <w:t xml:space="preserve">Thus we can determine the evolution of the system defined as </w:t>
       </w:r>
       <w:proofErr w:type="spellStart"/>
@@ -5494,7 +5125,6 @@
         <w:rPr>
           <w:lang w:eastAsia="en-CA"/>
         </w:rPr>
-        <w:lastRenderedPageBreak/>
         <w:t>As we can see, solving this system analytically is quite the challenge? So how do we go about overcoming this?</w:t>
       </w:r>
     </w:p>
@@ -5772,6 +5402,7 @@
         <w:rPr>
           <w:lang w:eastAsia="en-CA"/>
         </w:rPr>
+        <w:lastRenderedPageBreak/>
         <w:t xml:space="preserve">and </w:t>
       </w:r>
       <w:r>
@@ -6015,6 +5646,7 @@
         <w:rPr>
           <w:lang w:eastAsia="en-CA"/>
         </w:rPr>
+        <w:lastRenderedPageBreak/>
         <w:t>The Pulse Shape interfering with the detection of Rabi Oscillations</w:t>
       </w:r>
     </w:p>
@@ -6060,7 +5692,6 @@
         <w:rPr>
           <w:lang w:eastAsia="en-CA"/>
         </w:rPr>
-        <w:lastRenderedPageBreak/>
         <w:t xml:space="preserve">Challenge </w:t>
       </w:r>
       <w:r>
@@ -6086,7 +5717,6 @@
       <w:pPr>
         <w:pStyle w:val="ListParagraph"/>
         <w:spacing w:line="480" w:lineRule="auto"/>
-        <w:ind w:left="0"/>
         <w:rPr>
           <w:lang w:eastAsia="en-CA"/>
         </w:rPr>
@@ -6360,7 +5990,6 @@
         <w:rPr>
           <w:lang w:eastAsia="en-CA"/>
         </w:rPr>
-        <w:lastRenderedPageBreak/>
         <w:tab/>
         <w:t xml:space="preserve">Given that we have established what operators must be used, we do not know how they compare to the operators of the effective Hamiltonian. However we can consider the material in Dr. Michal </w:t>
       </w:r>
@@ -6494,6 +6123,15 @@
     </w:p>
     <w:p>
       <w:pPr>
+        <w:pStyle w:val="ListParagraph"/>
+        <w:spacing w:line="480" w:lineRule="auto"/>
+        <w:rPr>
+          <w:lang w:eastAsia="en-CA"/>
+        </w:rPr>
+      </w:pPr>
+    </w:p>
+    <w:p>
+      <w:pPr>
         <w:spacing w:line="480" w:lineRule="auto"/>
         <w:rPr>
           <w:lang w:eastAsia="en-CA"/>
@@ -6540,14 +6178,8 @@
         <w:rPr>
           <w:lang w:eastAsia="en-CA"/>
         </w:rPr>
-        <w:t xml:space="preserve">A typical excitation and decay curve, however there are no Rabi oscillations. So how do we address this? Unfortunately, unlike the above challenges, there were no formulae or theorem, so we had to use the tried-and-true trial and error method. The only consideration kept in mind was that this needed to follow a short pulse regime, that is to say that the maximum intensity omega </w:t>
-      </w:r>
-      <w:r>
-        <w:rPr>
-          <w:lang w:eastAsia="en-CA"/>
-        </w:rPr>
         <w:lastRenderedPageBreak/>
-        <w:t xml:space="preserve">is </w:t>
+        <w:t xml:space="preserve">A typical excitation and decay curve, however there are no Rabi oscillations. So how do we address this? Unfortunately, unlike the above challenges, there were no formulae or theorem, so we had to use the tried-and-true trial and error method. The only consideration kept in mind was that this needed to follow a short pulse regime, that is to say that the maximum intensity omega is </w:t>
       </w:r>
       <w:r>
         <w:rPr>
@@ -6590,31 +6222,13 @@
           <w:lang w:eastAsia="en-CA"/>
         </w:rPr>
       </w:pPr>
-      <w:r>
-        <w:rPr>
-          <w:lang w:eastAsia="en-CA"/>
-        </w:rPr>
-        <w:t>3.2.</w:t>
-      </w:r>
-      <w:r>
-        <w:rPr>
-          <w:lang w:eastAsia="en-CA"/>
-        </w:rPr>
-        <w:t>2</w:t>
-      </w:r>
-      <w:r>
-        <w:rPr>
-          <w:lang w:eastAsia="en-CA"/>
-        </w:rPr>
-        <w:t xml:space="preserve"> Results and their Analysis</w:t>
-      </w:r>
     </w:p>
     <w:p>
       <w:pPr>
         <w:pStyle w:val="ListParagraph"/>
         <w:numPr>
-          <w:ilvl w:val="0"/>
-          <w:numId w:val="15"/>
+          <w:ilvl w:val="2"/>
+          <w:numId w:val="19"/>
         </w:numPr>
         <w:spacing w:line="480" w:lineRule="auto"/>
         <w:rPr>
@@ -6625,32 +6239,52 @@
         <w:rPr>
           <w:lang w:eastAsia="en-CA"/>
         </w:rPr>
-        <w:t>Addressing what we have above results in the following</w:t>
-      </w:r>
-      <w:r>
-        <w:rPr>
-          <w:lang w:eastAsia="en-CA"/>
-        </w:rPr>
-        <w:t xml:space="preserve"> code</w:t>
-      </w:r>
-    </w:p>
-    <w:p>
-      <w:pPr>
-        <w:pStyle w:val="ListParagraph"/>
-        <w:numPr>
-          <w:ilvl w:val="0"/>
-          <w:numId w:val="15"/>
-        </w:numPr>
-        <w:spacing w:line="480" w:lineRule="auto"/>
-        <w:rPr>
-          <w:lang w:eastAsia="en-CA"/>
-        </w:rPr>
-      </w:pPr>
-      <w:r>
-        <w:rPr>
-          <w:lang w:eastAsia="en-CA"/>
-        </w:rPr>
-        <w:t>Resultant graph generated from the code</w:t>
+        <w:t>Results and their Analysis</w:t>
+      </w:r>
+    </w:p>
+    <w:p>
+      <w:pPr>
+        <w:spacing w:line="480" w:lineRule="auto"/>
+        <w:rPr>
+          <w:lang w:eastAsia="en-CA"/>
+        </w:rPr>
+      </w:pPr>
+    </w:p>
+    <w:p>
+      <w:pPr>
+        <w:spacing w:line="480" w:lineRule="auto"/>
+        <w:rPr>
+          <w:lang w:eastAsia="en-CA"/>
+        </w:rPr>
+      </w:pPr>
+      <w:r>
+        <w:rPr>
+          <w:lang w:eastAsia="en-CA"/>
+        </w:rPr>
+        <w:tab/>
+        <w:t>Having solved the above challenges, we end up with the following code:</w:t>
+      </w:r>
+    </w:p>
+    <w:p>
+      <w:pPr>
+        <w:spacing w:line="480" w:lineRule="auto"/>
+        <w:rPr>
+          <w:lang w:eastAsia="en-CA"/>
+        </w:rPr>
+      </w:pPr>
+    </w:p>
+    <w:p>
+      <w:pPr>
+        <w:spacing w:line="480" w:lineRule="auto"/>
+        <w:rPr>
+          <w:lang w:eastAsia="en-CA"/>
+        </w:rPr>
+      </w:pPr>
+      <w:r>
+        <w:rPr>
+          <w:lang w:eastAsia="en-CA"/>
+        </w:rPr>
+        <w:t>Wherein the parameters used to determine this model are as follows:</w:t>
       </w:r>
     </w:p>
     <w:p>
@@ -6658,7 +6292,7 @@
         <w:pStyle w:val="ListParagraph"/>
         <w:numPr>
           <w:ilvl w:val="1"/>
-          <w:numId w:val="15"/>
+          <w:numId w:val="13"/>
         </w:numPr>
         <w:spacing w:line="480" w:lineRule="auto"/>
         <w:rPr>
@@ -6669,21 +6303,7 @@
         <w:rPr>
           <w:lang w:eastAsia="en-CA"/>
         </w:rPr>
-        <w:t xml:space="preserve">Due to nature of units used by </w:t>
-      </w:r>
-      <w:proofErr w:type="spellStart"/>
-      <w:r>
-        <w:rPr>
-          <w:lang w:eastAsia="en-CA"/>
-        </w:rPr>
-        <w:t>qutip</w:t>
-      </w:r>
-      <w:proofErr w:type="spellEnd"/>
-      <w:r>
-        <w:rPr>
-          <w:lang w:eastAsia="en-CA"/>
-        </w:rPr>
-        <w:t xml:space="preserve"> (natural) vs. the experimental paper, much of the values were changed using trial and error </w:t>
+        <w:t>The Effective Hamiltonian</w:t>
       </w:r>
     </w:p>
     <w:p>
@@ -6691,7 +6311,7 @@
         <w:pStyle w:val="ListParagraph"/>
         <w:numPr>
           <w:ilvl w:val="1"/>
-          <w:numId w:val="15"/>
+          <w:numId w:val="13"/>
         </w:numPr>
         <w:spacing w:line="480" w:lineRule="auto"/>
         <w:rPr>
@@ -6702,26 +6322,7 @@
         <w:rPr>
           <w:lang w:eastAsia="en-CA"/>
         </w:rPr>
-        <w:t>Values used to generate the results</w:t>
-      </w:r>
-    </w:p>
-    <w:p>
-      <w:pPr>
-        <w:pStyle w:val="ListParagraph"/>
-        <w:numPr>
-          <w:ilvl w:val="0"/>
-          <w:numId w:val="15"/>
-        </w:numPr>
-        <w:spacing w:line="480" w:lineRule="auto"/>
-        <w:rPr>
-          <w:lang w:eastAsia="en-CA"/>
-        </w:rPr>
-      </w:pPr>
-      <w:r>
-        <w:rPr>
-          <w:lang w:eastAsia="en-CA"/>
-        </w:rPr>
-        <w:t>Assessing the graph</w:t>
+        <w:t>Wave function: Providing information on the initial state of the system</w:t>
       </w:r>
     </w:p>
     <w:p>
@@ -6729,37 +6330,26 @@
         <w:pStyle w:val="ListParagraph"/>
         <w:numPr>
           <w:ilvl w:val="1"/>
-          <w:numId w:val="15"/>
+          <w:numId w:val="13"/>
         </w:numPr>
         <w:spacing w:line="480" w:lineRule="auto"/>
         <w:rPr>
           <w:lang w:eastAsia="en-CA"/>
         </w:rPr>
       </w:pPr>
-      <w:r>
-        <w:rPr>
-          <w:lang w:eastAsia="en-CA"/>
-        </w:rPr>
-        <w:t>Presence of Rabi oscillations</w:t>
-      </w:r>
-    </w:p>
-    <w:p>
-      <w:pPr>
-        <w:pStyle w:val="ListParagraph"/>
-        <w:numPr>
-          <w:ilvl w:val="2"/>
-          <w:numId w:val="15"/>
-        </w:numPr>
-        <w:spacing w:line="480" w:lineRule="auto"/>
-        <w:rPr>
-          <w:lang w:eastAsia="en-CA"/>
-        </w:rPr>
-      </w:pPr>
-      <w:r>
-        <w:rPr>
-          <w:lang w:eastAsia="en-CA"/>
-        </w:rPr>
-        <w:t>Shape of the Pulse</w:t>
+      <w:proofErr w:type="spellStart"/>
+      <w:r>
+        <w:rPr>
+          <w:lang w:eastAsia="en-CA"/>
+        </w:rPr>
+        <w:t>Tlist</w:t>
+      </w:r>
+      <w:proofErr w:type="spellEnd"/>
+      <w:r>
+        <w:rPr>
+          <w:lang w:eastAsia="en-CA"/>
+        </w:rPr>
+        <w:t xml:space="preserve">: A list of times that are used to perform calculations </w:t>
       </w:r>
     </w:p>
     <w:p>
@@ -6767,7 +6357,7 @@
         <w:pStyle w:val="ListParagraph"/>
         <w:numPr>
           <w:ilvl w:val="1"/>
-          <w:numId w:val="15"/>
+          <w:numId w:val="13"/>
         </w:numPr>
         <w:spacing w:line="480" w:lineRule="auto"/>
         <w:rPr>
@@ -6778,26 +6368,63 @@
         <w:rPr>
           <w:lang w:eastAsia="en-CA"/>
         </w:rPr>
-        <w:t>Population oscillation</w:t>
-      </w:r>
-    </w:p>
-    <w:p>
-      <w:pPr>
-        <w:pStyle w:val="ListParagraph"/>
-        <w:numPr>
-          <w:ilvl w:val="0"/>
-          <w:numId w:val="15"/>
-        </w:numPr>
-        <w:spacing w:line="480" w:lineRule="auto"/>
-        <w:rPr>
-          <w:lang w:eastAsia="en-CA"/>
-        </w:rPr>
-      </w:pPr>
-      <w:r>
-        <w:rPr>
-          <w:lang w:eastAsia="en-CA"/>
-        </w:rPr>
-        <w:t>Therefore we have successfully established a model to represent Rabi Oscillations</w:t>
+        <w:t>A Set of Collapse Operators: Which detail dephasing within the system</w:t>
+      </w:r>
+    </w:p>
+    <w:p>
+      <w:pPr>
+        <w:spacing w:line="480" w:lineRule="auto"/>
+        <w:rPr>
+          <w:lang w:eastAsia="en-CA"/>
+        </w:rPr>
+      </w:pPr>
+      <w:r>
+        <w:rPr>
+          <w:lang w:eastAsia="en-CA"/>
+        </w:rPr>
+        <w:tab/>
+        <w:t xml:space="preserve">Upon running this code we end up with the following plots for the exciton and biexciton populations. </w:t>
+      </w:r>
+    </w:p>
+    <w:p>
+      <w:pPr>
+        <w:spacing w:line="480" w:lineRule="auto"/>
+        <w:rPr>
+          <w:lang w:eastAsia="en-CA"/>
+        </w:rPr>
+      </w:pPr>
+    </w:p>
+    <w:p>
+      <w:pPr>
+        <w:spacing w:line="480" w:lineRule="auto"/>
+        <w:rPr>
+          <w:lang w:eastAsia="en-CA"/>
+        </w:rPr>
+      </w:pPr>
+      <w:r>
+        <w:rPr>
+          <w:lang w:eastAsia="en-CA"/>
+        </w:rPr>
+        <w:lastRenderedPageBreak/>
+        <w:t xml:space="preserve">From which we can see the presence of Rabi oscillations, suggesting that we have created a successful model for Rabi oscillations. We can see that the population reaches </w:t>
+      </w:r>
+      <w:r>
+        <w:rPr>
+          <w:lang w:eastAsia="en-CA"/>
+        </w:rPr>
+        <w:t>100%</w:t>
+      </w:r>
+      <w:r>
+        <w:rPr>
+          <w:lang w:eastAsia="en-CA"/>
+        </w:rPr>
+        <w:t xml:space="preserve"> but then oscillates about the 40% </w:t>
+      </w:r>
+      <w:r>
+        <w:rPr>
+          <w:lang w:eastAsia="en-CA"/>
+        </w:rPr>
+        <w:t xml:space="preserve">population level. While these results are extremely promising, they are preliminary as there are further challenges that need to be addressed before this can be used as a fitting model for experimental data. This will be further discussed in the conclusions and future considerations of this thesis. </w:t>
       </w:r>
     </w:p>
     <w:p>

</xml_diff>

<commit_message>
Editing - Swapped from Onedrive
Swap
</commit_message>
<xml_diff>
--- a/Thesis.docx
+++ b/Thesis.docx
@@ -319,76 +319,123 @@
           <w:ilvl w:val="0"/>
           <w:numId w:val="1"/>
         </w:numPr>
+        <w:tabs>
+          <w:tab w:val="clear" w:pos="360"/>
+          <w:tab w:val="num" w:pos="1080"/>
+        </w:tabs>
         <w:spacing w:after="0" w:line="480" w:lineRule="auto"/>
+        <w:ind w:left="1080"/>
         <w:jc w:val="both"/>
         <w:textAlignment w:val="baseline"/>
         <w:rPr>
           <w:rFonts w:eastAsia="Times New Roman" w:cs="Times New Roman"/>
-          <w:color w:val="000000"/>
-          <w:szCs w:val="24"/>
-          <w:lang w:eastAsia="en-CA"/>
-        </w:rPr>
-      </w:pPr>
-      <w:r>
-        <w:rPr>
-          <w:rFonts w:eastAsia="Times New Roman" w:cs="Times New Roman"/>
-          <w:color w:val="000000"/>
-          <w:szCs w:val="24"/>
-          <w:lang w:eastAsia="en-CA"/>
-        </w:rPr>
-        <w:t xml:space="preserve">Heralded single photon sources with strict mode and bandwidth characteristics </w:t>
+          <w:szCs w:val="24"/>
+          <w:lang w:eastAsia="en-CA"/>
+        </w:rPr>
+      </w:pPr>
+      <w:r>
+        <w:rPr>
+          <w:rFonts w:eastAsia="Times New Roman" w:cs="Times New Roman"/>
+          <w:color w:val="000000"/>
+          <w:szCs w:val="24"/>
+          <w:lang w:eastAsia="en-CA"/>
+        </w:rPr>
+        <w:t>Heralded</w:t>
+      </w:r>
+      <w:r>
+        <w:rPr>
+          <w:rFonts w:eastAsia="Times New Roman" w:cs="Times New Roman"/>
+          <w:color w:val="000000"/>
+          <w:szCs w:val="24"/>
+          <w:lang w:eastAsia="en-CA"/>
+        </w:rPr>
+        <w:t xml:space="preserve"> </w:t>
+      </w:r>
+      <w:r>
+        <w:rPr>
+          <w:rFonts w:eastAsia="Times New Roman" w:cs="Times New Roman"/>
+          <w:color w:val="000000"/>
+          <w:szCs w:val="24"/>
+          <w:lang w:eastAsia="en-CA"/>
+        </w:rPr>
+        <w:t>single photon sources</w:t>
+      </w:r>
+      <w:r>
+        <w:rPr>
+          <w:rFonts w:eastAsia="Times New Roman" w:cs="Times New Roman"/>
+          <w:color w:val="000000"/>
+          <w:szCs w:val="24"/>
+          <w:lang w:eastAsia="en-CA"/>
+        </w:rPr>
+        <w:t xml:space="preserve"> with strict mode and bandwidth characteristics</w:t>
       </w:r>
     </w:p>
     <w:p>
       <w:pPr>
         <w:spacing w:after="0" w:line="480" w:lineRule="auto"/>
-        <w:ind w:left="1440"/>
+        <w:ind w:left="1080"/>
         <w:jc w:val="both"/>
-        <w:rPr>
-          <w:rFonts w:eastAsia="Times New Roman" w:cs="Times New Roman"/>
-          <w:color w:val="000000"/>
-          <w:szCs w:val="24"/>
-          <w:lang w:eastAsia="en-CA"/>
-        </w:rPr>
-      </w:pPr>
-      <w:r>
-        <w:rPr>
-          <w:rFonts w:eastAsia="Times New Roman" w:cs="Times New Roman"/>
-          <w:color w:val="000000"/>
-          <w:szCs w:val="24"/>
-          <w:lang w:eastAsia="en-CA"/>
-        </w:rPr>
-        <w:t xml:space="preserve">A heralded photon source is able to generate entangled pairs of photons. </w:t>
+        <w:textAlignment w:val="baseline"/>
+        <w:rPr>
+          <w:rFonts w:eastAsia="Times New Roman" w:cs="Times New Roman"/>
+          <w:szCs w:val="24"/>
+          <w:lang w:eastAsia="en-CA"/>
+        </w:rPr>
+      </w:pPr>
+      <w:r>
+        <w:rPr>
+          <w:rFonts w:eastAsia="Times New Roman" w:cs="Times New Roman"/>
+          <w:color w:val="000000"/>
+          <w:szCs w:val="24"/>
+          <w:lang w:eastAsia="en-CA"/>
+        </w:rPr>
+        <w:t>Heralded indicates the a</w:t>
+      </w:r>
+      <w:r>
+        <w:rPr>
+          <w:rFonts w:eastAsia="Times New Roman" w:cs="Times New Roman"/>
+          <w:color w:val="000000"/>
+          <w:szCs w:val="24"/>
+          <w:lang w:eastAsia="en-CA"/>
+        </w:rPr>
+        <w:t xml:space="preserve">bility to generate entangled </w:t>
+      </w:r>
+      <w:r>
+        <w:rPr>
+          <w:rFonts w:eastAsia="Times New Roman" w:cs="Times New Roman"/>
+          <w:color w:val="000000"/>
+          <w:szCs w:val="24"/>
+          <w:lang w:eastAsia="en-CA"/>
+        </w:rPr>
+        <w:t>photons</w:t>
       </w:r>
     </w:p>
     <w:p>
       <w:pPr>
         <w:spacing w:after="0" w:line="480" w:lineRule="auto"/>
-        <w:ind w:left="1440"/>
+        <w:ind w:left="1080"/>
         <w:jc w:val="both"/>
-        <w:rPr>
-          <w:rFonts w:eastAsia="Times New Roman" w:cs="Times New Roman"/>
-          <w:szCs w:val="24"/>
-          <w:lang w:eastAsia="en-CA"/>
-        </w:rPr>
-      </w:pPr>
-      <w:r>
-        <w:rPr>
-          <w:rFonts w:eastAsia="Times New Roman" w:cs="Times New Roman"/>
-          <w:color w:val="000000"/>
-          <w:szCs w:val="24"/>
-          <w:lang w:eastAsia="en-CA"/>
-        </w:rPr>
-        <w:t> </w:t>
-      </w:r>
-    </w:p>
-    <w:p>
-      <w:pPr>
+        <w:textAlignment w:val="baseline"/>
+        <w:rPr>
+          <w:rFonts w:eastAsia="Times New Roman" w:cs="Times New Roman"/>
+          <w:szCs w:val="24"/>
+          <w:lang w:eastAsia="en-CA"/>
+        </w:rPr>
+      </w:pPr>
+    </w:p>
+    <w:p>
+      <w:pPr>
+        <w:pStyle w:val="ListParagraph"/>
         <w:numPr>
           <w:ilvl w:val="0"/>
-          <w:numId w:val="2"/>
+          <w:numId w:val="1"/>
         </w:numPr>
+        <w:tabs>
+          <w:tab w:val="clear" w:pos="360"/>
+          <w:tab w:val="num" w:pos="1080"/>
+        </w:tabs>
         <w:spacing w:after="0" w:line="480" w:lineRule="auto"/>
+        <w:ind w:left="1080"/>
         <w:jc w:val="both"/>
         <w:textAlignment w:val="baseline"/>
         <w:rPr>
@@ -410,144 +457,53 @@
     </w:p>
     <w:p>
       <w:pPr>
+        <w:pStyle w:val="ListParagraph"/>
+        <w:ind w:left="1080"/>
+        <w:rPr>
+          <w:rFonts w:eastAsia="Times New Roman" w:cs="Times New Roman"/>
+          <w:color w:val="000000"/>
+          <w:szCs w:val="24"/>
+          <w:lang w:eastAsia="en-CA"/>
+        </w:rPr>
+      </w:pPr>
+      <w:r>
+        <w:rPr>
+          <w:rFonts w:eastAsia="Times New Roman" w:cs="Times New Roman"/>
+          <w:color w:val="000000"/>
+          <w:szCs w:val="24"/>
+          <w:lang w:eastAsia="en-CA"/>
+        </w:rPr>
+        <w:t>The chosen detector counts the number of photons incident upon it. Post-measurement, the photon is destroyed, and any state information lost. </w:t>
+      </w:r>
+    </w:p>
+    <w:p>
+      <w:pPr>
+        <w:pStyle w:val="ListParagraph"/>
         <w:spacing w:after="0" w:line="480" w:lineRule="auto"/>
-        <w:ind w:left="1440"/>
+        <w:ind w:left="1080"/>
         <w:jc w:val="both"/>
-        <w:rPr>
-          <w:rFonts w:eastAsia="Times New Roman" w:cs="Times New Roman"/>
-          <w:color w:val="000000"/>
-          <w:szCs w:val="24"/>
-          <w:lang w:eastAsia="en-CA"/>
-        </w:rPr>
-      </w:pPr>
-      <w:r>
-        <w:rPr>
-          <w:rFonts w:eastAsia="Times New Roman" w:cs="Times New Roman"/>
-          <w:color w:val="000000"/>
-          <w:szCs w:val="24"/>
-          <w:lang w:eastAsia="en-CA"/>
-        </w:rPr>
-        <w:t xml:space="preserve">The </w:t>
-      </w:r>
-      <w:r>
-        <w:rPr>
-          <w:rFonts w:eastAsia="Times New Roman" w:cs="Times New Roman"/>
-          <w:color w:val="000000"/>
-          <w:szCs w:val="24"/>
-          <w:lang w:eastAsia="en-CA"/>
-        </w:rPr>
-        <w:t>chose</w:t>
-      </w:r>
-      <w:r>
-        <w:rPr>
-          <w:rFonts w:eastAsia="Times New Roman" w:cs="Times New Roman"/>
-          <w:color w:val="000000"/>
-          <w:szCs w:val="24"/>
-          <w:lang w:eastAsia="en-CA"/>
-        </w:rPr>
-        <w:t xml:space="preserve"> detector counts the number of photons incident </w:t>
-      </w:r>
-      <w:r>
-        <w:rPr>
-          <w:rFonts w:eastAsia="Times New Roman" w:cs="Times New Roman"/>
-          <w:color w:val="000000"/>
-          <w:szCs w:val="24"/>
-          <w:lang w:eastAsia="en-CA"/>
-        </w:rPr>
-        <w:t>upon it</w:t>
-      </w:r>
-      <w:r>
-        <w:rPr>
-          <w:rFonts w:eastAsia="Times New Roman" w:cs="Times New Roman"/>
-          <w:color w:val="000000"/>
-          <w:szCs w:val="24"/>
-          <w:lang w:eastAsia="en-CA"/>
-        </w:rPr>
-        <w:t xml:space="preserve">. </w:t>
-      </w:r>
-      <w:r>
-        <w:rPr>
-          <w:rFonts w:eastAsia="Times New Roman" w:cs="Times New Roman"/>
-          <w:color w:val="000000"/>
-          <w:szCs w:val="24"/>
-          <w:lang w:eastAsia="en-CA"/>
-        </w:rPr>
-        <w:t>Post-</w:t>
-      </w:r>
-      <w:r>
-        <w:rPr>
-          <w:rFonts w:eastAsia="Times New Roman" w:cs="Times New Roman"/>
-          <w:color w:val="000000"/>
-          <w:szCs w:val="24"/>
-          <w:lang w:eastAsia="en-CA"/>
-        </w:rPr>
-        <w:t xml:space="preserve">measurement, the photon is destroyed, </w:t>
-      </w:r>
-      <w:r>
-        <w:rPr>
-          <w:rFonts w:eastAsia="Times New Roman" w:cs="Times New Roman"/>
-          <w:color w:val="000000"/>
-          <w:szCs w:val="24"/>
-          <w:lang w:eastAsia="en-CA"/>
-        </w:rPr>
-        <w:t xml:space="preserve">and </w:t>
-      </w:r>
-      <w:r>
-        <w:rPr>
-          <w:rFonts w:eastAsia="Times New Roman" w:cs="Times New Roman"/>
-          <w:color w:val="000000"/>
-          <w:szCs w:val="24"/>
-          <w:lang w:eastAsia="en-CA"/>
-        </w:rPr>
-        <w:t>any</w:t>
-      </w:r>
-      <w:r>
-        <w:rPr>
-          <w:rFonts w:eastAsia="Times New Roman" w:cs="Times New Roman"/>
-          <w:color w:val="000000"/>
-          <w:szCs w:val="24"/>
-          <w:lang w:eastAsia="en-CA"/>
-        </w:rPr>
-        <w:t xml:space="preserve"> state information </w:t>
-      </w:r>
-      <w:r>
-        <w:rPr>
-          <w:rFonts w:eastAsia="Times New Roman" w:cs="Times New Roman"/>
-          <w:color w:val="000000"/>
-          <w:szCs w:val="24"/>
-          <w:lang w:eastAsia="en-CA"/>
-        </w:rPr>
-        <w:t>lost.</w:t>
-      </w:r>
-      <w:r>
-        <w:rPr>
-          <w:rFonts w:eastAsia="Times New Roman" w:cs="Times New Roman"/>
-          <w:color w:val="000000"/>
-          <w:szCs w:val="24"/>
-          <w:lang w:eastAsia="en-CA"/>
-        </w:rPr>
-        <w:t> </w:t>
-      </w:r>
-    </w:p>
-    <w:p>
-      <w:pPr>
-        <w:spacing w:after="0" w:line="480" w:lineRule="auto"/>
-        <w:ind w:left="1440"/>
-        <w:jc w:val="both"/>
-        <w:rPr>
-          <w:rFonts w:eastAsia="Times New Roman" w:cs="Times New Roman"/>
-          <w:szCs w:val="24"/>
-          <w:lang w:eastAsia="en-CA"/>
-        </w:rPr>
-      </w:pPr>
-    </w:p>
-    <w:p>
-      <w:pPr>
+        <w:textAlignment w:val="baseline"/>
+        <w:rPr>
+          <w:rFonts w:eastAsia="Times New Roman" w:cs="Times New Roman"/>
+          <w:color w:val="000000"/>
+          <w:szCs w:val="24"/>
+          <w:lang w:eastAsia="en-CA"/>
+        </w:rPr>
+      </w:pPr>
+    </w:p>
+    <w:p>
+      <w:pPr>
+        <w:pStyle w:val="ListParagraph"/>
         <w:numPr>
           <w:ilvl w:val="0"/>
-          <w:numId w:val="3"/>
+          <w:numId w:val="1"/>
         </w:numPr>
+        <w:tabs>
+          <w:tab w:val="clear" w:pos="360"/>
+          <w:tab w:val="num" w:pos="1080"/>
+        </w:tabs>
         <w:spacing w:after="0" w:line="480" w:lineRule="auto"/>
+        <w:ind w:left="1080"/>
         <w:jc w:val="both"/>
         <w:textAlignment w:val="baseline"/>
         <w:rPr>
@@ -564,20 +520,8 @@
           <w:szCs w:val="24"/>
           <w:lang w:eastAsia="en-CA"/>
         </w:rPr>
-        <w:lastRenderedPageBreak/>
-        <w:t>Construction of complicated optical circuits exhibiting both classical and quantum interference effects </w:t>
-      </w:r>
-    </w:p>
-    <w:p>
-      <w:pPr>
-        <w:spacing w:after="0" w:line="480" w:lineRule="auto"/>
-        <w:jc w:val="both"/>
-        <w:rPr>
-          <w:rFonts w:eastAsia="Times New Roman" w:cs="Times New Roman"/>
-          <w:szCs w:val="24"/>
-          <w:lang w:eastAsia="en-CA"/>
-        </w:rPr>
-      </w:pPr>
+        <w:t>Construction of complicated optical circuits exhibiting classical and quantum interference effects </w:t>
+      </w:r>
     </w:p>
     <w:p>
       <w:pPr>
@@ -598,6 +542,7 @@
           <w:szCs w:val="24"/>
           <w:lang w:eastAsia="en-CA"/>
         </w:rPr>
+        <w:lastRenderedPageBreak/>
         <w:t xml:space="preserve">We will be addressing the first of three criteria in this thesis. While we have achieved a heralded source in spontaneous parametric down conversion (SPDC). Is it possible for us to do better? </w:t>
       </w:r>
     </w:p>
@@ -635,7 +580,7 @@
       </w:tblGrid>
       <w:tr>
         <w:trPr>
-          <w:trHeight w:val="1763"/>
+          <w:trHeight w:val="2070"/>
         </w:trPr>
         <w:tc>
           <w:tcPr>
@@ -718,6 +663,66 @@
           </w:tcPr>
           <w:p>
             <w:pPr>
+              <w:pStyle w:val="Caption"/>
+              <w:rPr>
+                <w:sz w:val="12"/>
+                <w:szCs w:val="12"/>
+              </w:rPr>
+            </w:pPr>
+            <w:r>
+              <w:rPr>
+                <w:sz w:val="12"/>
+                <w:szCs w:val="12"/>
+              </w:rPr>
+              <w:t xml:space="preserve">Figure </w:t>
+            </w:r>
+            <w:r>
+              <w:rPr>
+                <w:sz w:val="12"/>
+                <w:szCs w:val="12"/>
+              </w:rPr>
+              <w:fldChar w:fldCharType="begin"/>
+            </w:r>
+            <w:r>
+              <w:rPr>
+                <w:sz w:val="12"/>
+                <w:szCs w:val="12"/>
+              </w:rPr>
+              <w:instrText xml:space="preserve"> SEQ Figure \* ARABIC </w:instrText>
+            </w:r>
+            <w:r>
+              <w:rPr>
+                <w:sz w:val="12"/>
+                <w:szCs w:val="12"/>
+              </w:rPr>
+              <w:fldChar w:fldCharType="separate"/>
+            </w:r>
+            <w:r>
+              <w:rPr>
+                <w:noProof/>
+                <w:sz w:val="12"/>
+                <w:szCs w:val="12"/>
+              </w:rPr>
+              <w:t>1</w:t>
+            </w:r>
+            <w:r>
+              <w:rPr>
+                <w:sz w:val="12"/>
+                <w:szCs w:val="12"/>
+              </w:rPr>
+              <w:fldChar w:fldCharType="end"/>
+            </w:r>
+            <w:r>
+              <w:rPr>
+                <w:sz w:val="12"/>
+                <w:szCs w:val="12"/>
+              </w:rPr>
+              <w:t>.1 General mechanism behind Spontaneous Parametric Down Conversion</w:t>
+            </w:r>
+          </w:p>
+          <w:p>
+            <w:pPr>
+              <w:keepNext/>
               <w:spacing w:line="480" w:lineRule="auto"/>
               <w:jc w:val="both"/>
               <w:rPr>
@@ -730,18 +735,6 @@
                 <w:lang w:eastAsia="en-CA"/>
               </w:rPr>
             </w:pPr>
-            <w:r>
-              <w:rPr>
-                <w:rFonts w:eastAsia="Times New Roman" w:cs="Times New Roman"/>
-                <w:i/>
-                <w:iCs/>
-                <w:color w:val="000000"/>
-                <w:sz w:val="12"/>
-                <w:szCs w:val="12"/>
-                <w:lang w:eastAsia="en-CA"/>
-              </w:rPr>
-              <w:t>Figure 1.1 General mechanism behind Spontaneous Parametric Down Conversion</w:t>
-            </w:r>
           </w:p>
         </w:tc>
       </w:tr>
@@ -960,33 +953,76 @@
         </w:rPr>
         <w:t xml:space="preserve"> input photons</w:t>
       </w:r>
-      <w:r>
-        <w:rPr>
-          <w:rFonts w:eastAsia="Times New Roman" w:cs="Times New Roman"/>
-          <w:color w:val="000000"/>
-          <w:szCs w:val="24"/>
-          <w:lang w:eastAsia="en-CA"/>
-        </w:rPr>
-        <w:t xml:space="preserve"> (</w:t>
-      </w:r>
-      <w:r>
-        <w:rPr>
-          <w:rFonts w:eastAsia="Times New Roman" w:cs="Times New Roman"/>
-          <w:color w:val="0070C0"/>
-          <w:szCs w:val="24"/>
-          <w:lang w:eastAsia="en-CA"/>
-        </w:rPr>
-        <w:t>source</w:t>
-      </w:r>
-      <w:r>
-        <w:rPr>
-          <w:rFonts w:eastAsia="Times New Roman" w:cs="Times New Roman"/>
-          <w:color w:val="000000"/>
-          <w:szCs w:val="24"/>
-          <w:lang w:eastAsia="en-CA"/>
-        </w:rPr>
-        <w:t>)</w:t>
-      </w:r>
+      <w:sdt>
+        <w:sdtPr>
+          <w:rPr>
+            <w:rFonts w:eastAsia="Times New Roman" w:cs="Times New Roman"/>
+            <w:color w:val="000000"/>
+            <w:szCs w:val="24"/>
+            <w:lang w:eastAsia="en-CA"/>
+          </w:rPr>
+          <w:id w:val="50279233"/>
+          <w:citation/>
+        </w:sdtPr>
+        <w:sdtContent>
+          <w:r>
+            <w:rPr>
+              <w:rFonts w:eastAsia="Times New Roman" w:cs="Times New Roman"/>
+              <w:color w:val="000000"/>
+              <w:szCs w:val="24"/>
+              <w:lang w:eastAsia="en-CA"/>
+            </w:rPr>
+            <w:fldChar w:fldCharType="begin"/>
+          </w:r>
+          <w:r>
+            <w:rPr>
+              <w:rFonts w:eastAsia="Times New Roman" w:cs="Times New Roman"/>
+              <w:color w:val="0070C0"/>
+              <w:szCs w:val="24"/>
+              <w:lang w:val="en-US" w:eastAsia="en-CA"/>
+            </w:rPr>
+            <w:instrText xml:space="preserve"> CITATION Mat16 \l 1033 </w:instrText>
+          </w:r>
+          <w:r>
+            <w:rPr>
+              <w:rFonts w:eastAsia="Times New Roman" w:cs="Times New Roman"/>
+              <w:color w:val="000000"/>
+              <w:szCs w:val="24"/>
+              <w:lang w:eastAsia="en-CA"/>
+            </w:rPr>
+            <w:fldChar w:fldCharType="separate"/>
+          </w:r>
+          <w:r>
+            <w:rPr>
+              <w:rFonts w:eastAsia="Times New Roman" w:cs="Times New Roman"/>
+              <w:noProof/>
+              <w:color w:val="0070C0"/>
+              <w:szCs w:val="24"/>
+              <w:lang w:val="en-US" w:eastAsia="en-CA"/>
+            </w:rPr>
+            <w:t xml:space="preserve"> </w:t>
+          </w:r>
+          <w:r>
+            <w:rPr>
+              <w:rFonts w:eastAsia="Times New Roman" w:cs="Times New Roman"/>
+              <w:noProof/>
+              <w:color w:val="0070C0"/>
+              <w:szCs w:val="24"/>
+              <w:lang w:val="en-US" w:eastAsia="en-CA"/>
+            </w:rPr>
+            <w:t>(Matthias, Lenhard, Chunniall, &amp; Becher, 2016)</w:t>
+          </w:r>
+          <w:r>
+            <w:rPr>
+              <w:rFonts w:eastAsia="Times New Roman" w:cs="Times New Roman"/>
+              <w:color w:val="000000"/>
+              <w:szCs w:val="24"/>
+              <w:lang w:eastAsia="en-CA"/>
+            </w:rPr>
+            <w:fldChar w:fldCharType="end"/>
+          </w:r>
+        </w:sdtContent>
+      </w:sdt>
       <w:r>
         <w:rPr>
           <w:rFonts w:eastAsia="Times New Roman" w:cs="Times New Roman"/>
@@ -1151,16 +1187,16 @@
           <w:szCs w:val="24"/>
           <w:lang w:eastAsia="en-CA"/>
         </w:rPr>
+        <w:t xml:space="preserve">Numerous tuning mechanisms </w:t>
+      </w:r>
+    </w:p>
+    <w:p>
+      <w:pPr>
+        <w:spacing w:line="480" w:lineRule="auto"/>
+        <w:jc w:val="both"/>
+      </w:pPr>
+      <w:r>
         <w:lastRenderedPageBreak/>
-        <w:t>Numerous tuning mechanisms (E-fields, strain)</w:t>
-      </w:r>
-    </w:p>
-    <w:p>
-      <w:pPr>
-        <w:spacing w:line="480" w:lineRule="auto"/>
-        <w:jc w:val="both"/>
-      </w:pPr>
-      <w:r>
         <w:tab/>
         <w:t>But suppose we didn’t know any of this? How</w:t>
       </w:r>
@@ -1268,9 +1304,6 @@
       <w:pPr>
         <w:spacing w:line="480" w:lineRule="auto"/>
         <w:jc w:val="both"/>
-        <w:rPr>
-          <w:lang w:eastAsia="en-CA"/>
-        </w:rPr>
       </w:pPr>
       <w:r>
         <w:tab/>
@@ -1408,9 +1441,34 @@
     </w:p>
     <w:p>
       <w:pPr>
+        <w:spacing w:line="480" w:lineRule="auto"/>
+        <w:jc w:val="both"/>
+      </w:pPr>
+    </w:p>
+    <w:p>
+      <w:pPr>
+        <w:spacing w:line="480" w:lineRule="auto"/>
+        <w:jc w:val="both"/>
+      </w:pPr>
+    </w:p>
+    <w:p>
+      <w:pPr>
+        <w:spacing w:line="480" w:lineRule="auto"/>
+        <w:jc w:val="both"/>
+      </w:pPr>
+    </w:p>
+    <w:p>
+      <w:pPr>
+        <w:spacing w:line="480" w:lineRule="auto"/>
+        <w:jc w:val="both"/>
+      </w:pPr>
+    </w:p>
+    <w:p>
+      <w:pPr>
         <w:pStyle w:val="Heading1"/>
       </w:pPr>
       <w:r>
+        <w:lastRenderedPageBreak/>
         <w:t xml:space="preserve">Chapter 2 – </w:t>
       </w:r>
     </w:p>
@@ -1452,29 +1510,42 @@
         <w:t xml:space="preserve"> we will cover the experimental parameters </w:t>
       </w:r>
       <w:r>
-        <w:t xml:space="preserve">of the object </w:t>
-      </w:r>
-      <w:r>
-        <w:lastRenderedPageBreak/>
-        <w:t xml:space="preserve">measured, </w:t>
-      </w:r>
-      <w:r>
-        <w:t xml:space="preserve">along with the </w:t>
+        <w:t>of the object measured</w:t>
+      </w:r>
+      <w:r>
+        <w:t xml:space="preserve"> – the photon, along with the means of production – the quantum dot. Coupled with this is the</w:t>
+      </w:r>
+      <w:r>
+        <w:t xml:space="preserve"> </w:t>
       </w:r>
       <w:r>
         <w:t>theory behind Rabi oscillations</w:t>
       </w:r>
       <w:r>
-        <w:t xml:space="preserve"> for the process being analyzed</w:t>
-      </w:r>
-      <w:r>
-        <w:t>,</w:t>
-      </w:r>
-      <w:r>
-        <w:t xml:space="preserve"> and Linblad master equations</w:t>
-      </w:r>
-      <w:r>
-        <w:t xml:space="preserve">. These will be part of the backbone for the model being built. </w:t>
+        <w:t xml:space="preserve"> – as the phenomenon being modelled</w:t>
+      </w:r>
+      <w:r>
+        <w:t xml:space="preserve"> and </w:t>
+      </w:r>
+      <w:r>
+        <w:t xml:space="preserve">the mechanism behind the model – the </w:t>
+      </w:r>
+      <w:proofErr w:type="spellStart"/>
+      <w:r>
+        <w:t>Linblad</w:t>
+      </w:r>
+      <w:proofErr w:type="spellEnd"/>
+      <w:r>
+        <w:t xml:space="preserve"> master equations</w:t>
+      </w:r>
+      <w:r>
+        <w:t xml:space="preserve">. These </w:t>
+      </w:r>
+      <w:r>
+        <w:t>form</w:t>
+      </w:r>
+      <w:r>
+        <w:t xml:space="preserve"> the backbone for the model being built. </w:t>
       </w:r>
     </w:p>
     <w:p>
@@ -1663,31 +1734,7 @@
         <w:rPr>
           <w:szCs w:val="24"/>
         </w:rPr>
-        <w:t xml:space="preserve"> as</w:t>
-      </w:r>
-      <w:r>
-        <w:rPr>
-          <w:szCs w:val="24"/>
-        </w:rPr>
-        <w:t xml:space="preserve"> this process is not unlike </w:t>
-      </w:r>
-      <w:r>
-        <w:rPr>
-          <w:szCs w:val="24"/>
-        </w:rPr>
-        <w:t>oscillations o</w:t>
-      </w:r>
-      <w:r>
-        <w:rPr>
-          <w:szCs w:val="24"/>
-        </w:rPr>
-        <w:t>f the electron population when excited by a laser</w:t>
-      </w:r>
-      <w:r>
-        <w:rPr>
-          <w:szCs w:val="24"/>
-        </w:rPr>
-        <w:t xml:space="preserve">, </w:t>
+        <w:t xml:space="preserve"> </w:t>
       </w:r>
       <w:r>
         <w:rPr>
@@ -1699,7 +1746,14 @@
         <w:rPr>
           <w:szCs w:val="24"/>
         </w:rPr>
-        <w:t>define Rabi oscillations as well</w:t>
+        <w:t xml:space="preserve">define Rabi </w:t>
+      </w:r>
+      <w:r>
+        <w:rPr>
+          <w:szCs w:val="24"/>
+        </w:rPr>
+        <w:lastRenderedPageBreak/>
+        <w:t>oscillations as well</w:t>
       </w:r>
       <w:r>
         <w:rPr>
@@ -1711,6 +1765,30 @@
         <w:rPr>
           <w:szCs w:val="24"/>
         </w:rPr>
+        <w:t xml:space="preserve">This is </w:t>
+      </w:r>
+      <w:r>
+        <w:rPr>
+          <w:szCs w:val="24"/>
+        </w:rPr>
+        <w:t>because this process is not unlike oscillations of the electron population when excited by a laser</w:t>
+      </w:r>
+      <w:r>
+        <w:rPr>
+          <w:szCs w:val="24"/>
+        </w:rPr>
+        <w:t>.</w:t>
+      </w:r>
+      <w:r>
+        <w:rPr>
+          <w:szCs w:val="24"/>
+        </w:rPr>
+        <w:t xml:space="preserve"> </w:t>
+      </w:r>
+      <w:r>
+        <w:rPr>
+          <w:szCs w:val="24"/>
+        </w:rPr>
         <w:t>What’s more is that while to oscillation of spin in NMR has a classical description, the repopulation, or revival in Rabi oscillations does not</w:t>
       </w:r>
       <w:r>
@@ -1820,14 +1898,7 @@
         <w:rPr>
           <w:szCs w:val="24"/>
         </w:rPr>
-        <w:t xml:space="preserve">et us consider a simplified model: suppose we consider a simple two-state model </w:t>
-      </w:r>
-      <w:r>
-        <w:rPr>
-          <w:szCs w:val="24"/>
-        </w:rPr>
-        <w:lastRenderedPageBreak/>
-        <w:t>that is excited via an external light source. This system can be represented via the following Hamiltonian:</w:t>
+        <w:t>et us consider a simplified model: suppose we consider a simple two-state model that is excited via an external light source. This system can be represented via the following Hamiltonian:</w:t>
       </w:r>
     </w:p>
     <w:p>
@@ -2009,6 +2080,7 @@
         <w:jc w:val="both"/>
       </w:pPr>
       <w:r>
+        <w:lastRenderedPageBreak/>
         <w:t>We can then take the expectation value for this system which involves multiplying it by a complex conjugate, integrating over all space, and recalling the orthonormality of states</w:t>
       </w:r>
       <w:r>
@@ -2139,13 +2211,7 @@
           <w:rPr>
             <w:rFonts w:ascii="Cambria Math" w:hAnsi="Cambria Math"/>
           </w:rPr>
-          <m:t>=</m:t>
-        </m:r>
-        <m:r>
-          <w:rPr>
-            <w:rFonts w:ascii="Cambria Math" w:hAnsi="Cambria Math"/>
-          </w:rPr>
-          <m:t>ℏ</m:t>
+          <m:t>=ℏ</m:t>
         </m:r>
         <m:sSub>
           <m:sSubPr>
@@ -2192,7 +2258,6 @@
         <w:jc w:val="both"/>
       </w:pPr>
       <w:r>
-        <w:lastRenderedPageBreak/>
         <w:t xml:space="preserve">With </w:t>
       </w:r>
       <m:oMath>
@@ -2200,13 +2265,7 @@
           <w:rPr>
             <w:rFonts w:ascii="Cambria Math" w:hAnsi="Cambria Math"/>
           </w:rPr>
-          <m:t>ω</m:t>
-        </m:r>
-        <m:r>
-          <w:rPr>
-            <w:rFonts w:ascii="Cambria Math" w:hAnsi="Cambria Math"/>
-          </w:rPr>
-          <m:t>=</m:t>
+          <m:t>ω=</m:t>
         </m:r>
         <m:sSub>
           <m:sSubPr>
@@ -2397,6 +2456,7 @@
         <w:spacing w:line="480" w:lineRule="auto"/>
       </w:pPr>
       <w:r>
+        <w:lastRenderedPageBreak/>
         <w:t xml:space="preserve">Wherein the following term is defined as the matrix element </w:t>
       </w:r>
       <m:oMath>
@@ -2521,7 +2581,6 @@
         <w:jc w:val="center"/>
       </w:pPr>
       <w:r>
-        <w:lastRenderedPageBreak/>
         <w:t>(</w:t>
       </w:r>
       <w:r>
@@ -2778,11 +2837,7 @@
         <w:t xml:space="preserve"> is due to the probabilistic nature of electron decay. </w:t>
       </w:r>
       <w:r>
-        <w:t xml:space="preserve">This process can be modelled as a Gaussian distribution, with an average </w:t>
-      </w:r>
-      <w:r>
-        <w:lastRenderedPageBreak/>
-        <w:t xml:space="preserve">number of spontaneous emissions occurring at the radiative lifetime. </w:t>
+        <w:t xml:space="preserve">This process can be modelled as a Gaussian distribution, with an average number of spontaneous emissions occurring at the radiative lifetime. </w:t>
       </w:r>
       <w:r>
         <w:t xml:space="preserve">If not accounted for, when </w:t>
@@ -2878,7 +2933,11 @@
         <w:t xml:space="preserve">Poissonian light must also preserve the frequency and phase. </w:t>
       </w:r>
       <w:r>
-        <w:t xml:space="preserve">The terms Poissonian and sub-Poissonian, will be further defined in the next section of the thesis. </w:t>
+        <w:t xml:space="preserve">The terms Poissonian and sub-Poissonian, will be further defined </w:t>
+      </w:r>
+      <w:r>
+        <w:lastRenderedPageBreak/>
+        <w:t xml:space="preserve">in the next section of the thesis. </w:t>
       </w:r>
       <w:r>
         <w:t xml:space="preserve">Thus any change in phase will result in a decrease in coherence, which can result in the destruction of the Rabi cycle. </w:t>
@@ -2939,7 +2998,6 @@
         <w:spacing w:line="480" w:lineRule="auto"/>
       </w:pPr>
       <w:r>
-        <w:lastRenderedPageBreak/>
         <w:t xml:space="preserve">Wherein </w:t>
       </w:r>
       <m:oMath>
@@ -3111,6 +3169,7 @@
         <w:spacing w:line="480" w:lineRule="auto"/>
       </w:pPr>
       <w:r>
+        <w:lastRenderedPageBreak/>
         <w:t xml:space="preserve">2.2 </w:t>
       </w:r>
       <w:r>
@@ -3437,10 +3496,7 @@
         <w:t>Picture</w:t>
       </w:r>
       <w:r>
-        <w:t>)</w:t>
-      </w:r>
-      <w:r>
-        <w:t xml:space="preserve"> </w:t>
+        <w:t xml:space="preserve">) </w:t>
       </w:r>
       <w:r>
         <w:t xml:space="preserve">Suppose we consider a coherent beam of light with length L which contains </w:t>
@@ -3482,6 +3538,7 @@
         <w:spacing w:line="480" w:lineRule="auto"/>
       </w:pPr>
       <w:r>
+        <w:lastRenderedPageBreak/>
         <w:tab/>
       </w:r>
       <w:r>
@@ -3537,7 +3594,6 @@
         <w:spacing w:line="480" w:lineRule="auto"/>
       </w:pPr>
       <w:r>
-        <w:lastRenderedPageBreak/>
         <w:t>‘n’</w:t>
       </w:r>
     </w:p>
@@ -3678,19 +3734,7 @@
               <w:rPr>
                 <w:rFonts w:ascii="Cambria Math" w:hAnsi="Cambria Math"/>
               </w:rPr>
-              <m:t>1-</m:t>
-            </m:r>
-            <m:r>
-              <w:rPr>
-                <w:rFonts w:ascii="Cambria Math" w:hAnsi="Cambria Math"/>
-              </w:rPr>
-              <m:t>p</m:t>
-            </m:r>
-            <m:r>
-              <w:rPr>
-                <w:rFonts w:ascii="Cambria Math" w:hAnsi="Cambria Math"/>
-              </w:rPr>
-              <m:t>)</m:t>
+              <m:t>1-p)</m:t>
             </m:r>
           </m:e>
           <m:sup>
@@ -3698,13 +3742,7 @@
               <w:rPr>
                 <w:rFonts w:ascii="Cambria Math" w:hAnsi="Cambria Math"/>
               </w:rPr>
-              <m:t>N-</m:t>
-            </m:r>
-            <m:r>
-              <w:rPr>
-                <w:rFonts w:ascii="Cambria Math" w:hAnsi="Cambria Math"/>
-              </w:rPr>
-              <m:t>n</m:t>
+              <m:t>N-n</m:t>
             </m:r>
           </m:sup>
         </m:sSup>
@@ -3837,6 +3875,7 @@
         <w:spacing w:line="480" w:lineRule="auto"/>
       </w:pPr>
       <w:r>
+        <w:lastRenderedPageBreak/>
         <w:t>We can then use this to break equation</w:t>
       </w:r>
       <w:r>
@@ -3926,7 +3965,6 @@
         <w:jc w:val="both"/>
       </w:pPr>
       <w:r>
-        <w:lastRenderedPageBreak/>
         <w:t xml:space="preserve">The resultant equation is </w:t>
       </w:r>
       <w:r>
@@ -4213,13 +4251,7 @@
                   <w:rPr>
                     <w:rFonts w:ascii="Cambria Math" w:hAnsi="Cambria Math"/>
                   </w:rPr>
-                  <m:t>∆n</m:t>
-                </m:r>
-                <m:r>
-                  <w:rPr>
-                    <w:rFonts w:ascii="Cambria Math" w:hAnsi="Cambria Math"/>
-                  </w:rPr>
-                  <m:t>=</m:t>
+                  <m:t>∆n=</m:t>
                 </m:r>
                 <m:rad>
                   <m:radPr>
@@ -4301,13 +4333,7 @@
                   <w:rPr>
                     <w:rFonts w:ascii="Cambria Math" w:hAnsi="Cambria Math"/>
                   </w:rPr>
-                  <m:t>∆n</m:t>
-                </m:r>
-                <m:r>
-                  <w:rPr>
-                    <w:rFonts w:ascii="Cambria Math" w:hAnsi="Cambria Math"/>
-                  </w:rPr>
-                  <m:t>&gt;</m:t>
+                  <m:t>∆n&gt;</m:t>
                 </m:r>
                 <m:rad>
                   <m:radPr>
@@ -4405,7 +4431,11 @@
         <w:t xml:space="preserve">, phase, and </w:t>
       </w:r>
       <w:r>
-        <w:t xml:space="preserve">intensity. Suppose we were to vary the intensity </w:t>
+        <w:t xml:space="preserve">intensity. </w:t>
+      </w:r>
+      <w:r>
+        <w:lastRenderedPageBreak/>
+        <w:t xml:space="preserve">Suppose we were to vary the intensity </w:t>
       </w:r>
       <w:r>
         <w:t>over time.</w:t>
@@ -4438,11 +4468,7 @@
         <w:t>hen</w:t>
       </w:r>
       <w:r>
-        <w:t xml:space="preserve"> understand that sub-Poissonian light has a narrower distribution. In an idealized situation, we can assume that each segment used in the Poissonian light </w:t>
-      </w:r>
-      <w:r>
-        <w:lastRenderedPageBreak/>
-        <w:t xml:space="preserve">has a single photon with </w:t>
+        <w:t xml:space="preserve"> understand that sub-Poissonian light has a narrower distribution. In an idealized situation, we can assume that each segment used in the Poissonian light has a single photon with </w:t>
       </w:r>
       <w:r>
         <w:t>certainty.</w:t>
@@ -4795,6 +4821,7 @@
         <w:jc w:val="both"/>
       </w:pPr>
       <w:r>
+        <w:lastRenderedPageBreak/>
         <w:t xml:space="preserve">The source used in this thesis will be the quantum dot, which is an example of the second </w:t>
       </w:r>
       <w:r>
@@ -4959,7 +4986,6 @@
             <w:color w:val="C00000"/>
             <w:szCs w:val="24"/>
           </w:rPr>
-          <w:lastRenderedPageBreak/>
           <m:t>∆l</m:t>
         </m:r>
       </m:oMath>
@@ -5278,7 +5304,14 @@
         <w:rPr>
           <w:szCs w:val="24"/>
         </w:rPr>
-        <w:t xml:space="preserve"> higher than that of the semiconductor</w:t>
+        <w:t xml:space="preserve"> higher than that of the </w:t>
+      </w:r>
+      <w:r>
+        <w:rPr>
+          <w:szCs w:val="24"/>
+        </w:rPr>
+        <w:lastRenderedPageBreak/>
+        <w:t>semiconductor</w:t>
       </w:r>
       <w:r>
         <w:rPr>
@@ -5409,17 +5442,7 @@
           <w:szCs w:val="24"/>
           <w:lang w:eastAsia="en-CA"/>
         </w:rPr>
-        <w:t xml:space="preserve">excited and free and not bound to the atom. The bandgap is an intermediate section within which there are no electronic states. In the quantum dot structure given above, the quantum dot alone would have infinitely (theoretically) many states accessible in the </w:t>
-      </w:r>
-      <w:r>
-        <w:rPr>
-          <w:rFonts w:eastAsia="Times New Roman" w:cs="Times New Roman"/>
-          <w:color w:val="000000"/>
-          <w:szCs w:val="24"/>
-          <w:lang w:eastAsia="en-CA"/>
-        </w:rPr>
-        <w:lastRenderedPageBreak/>
-        <w:t xml:space="preserve">conduction band. Coating this with a second material with a higher bandgap, creates a maximum potential for the electron to achieve, effectively confining it. This confining potential then serves to create a spectrum of bound states. </w:t>
+        <w:t xml:space="preserve">excited and free and not bound to the atom. The bandgap is an intermediate section within which there are no electronic states. In the quantum dot structure given above, the quantum dot alone would have infinitely (theoretically) many states accessible in the conduction band. Coating this with a second material with a higher bandgap, creates a maximum potential for the electron to achieve, effectively confining it. This confining potential then serves to create a spectrum of bound states. </w:t>
       </w:r>
       <w:r>
         <w:rPr>
@@ -5593,6 +5616,7 @@
           <w:szCs w:val="24"/>
           <w:lang w:eastAsia="en-CA"/>
         </w:rPr>
+        <w:lastRenderedPageBreak/>
         <w:tab/>
         <w:t xml:space="preserve">However as mentioned previously, one of the reasons for the use of the quantum dot is in its ability to produced entangled pairs. It does this via a secondary excited state – the bi-exciton. </w:t>
       </w:r>
@@ -5783,17 +5807,7 @@
           <w:szCs w:val="24"/>
           <w:lang w:eastAsia="en-CA"/>
         </w:rPr>
-        <w:t xml:space="preserve"> This pathway is called the Biexciton-Exciton Cascade and </w:t>
-      </w:r>
-      <w:r>
-        <w:rPr>
-          <w:rFonts w:eastAsia="Times New Roman" w:cs="Times New Roman"/>
-          <w:color w:val="000000"/>
-          <w:szCs w:val="24"/>
-          <w:lang w:eastAsia="en-CA"/>
-        </w:rPr>
-        <w:lastRenderedPageBreak/>
-        <w:t xml:space="preserve">is fundamental in the creation of entangled pairs. </w:t>
+        <w:t xml:space="preserve"> This pathway is called the Biexciton-Exciton Cascade and is fundamental in the creation of entangled pairs. </w:t>
       </w:r>
       <w:r>
         <w:rPr>
@@ -5971,6 +5985,7 @@
           <w:szCs w:val="24"/>
           <w:lang w:eastAsia="en-CA"/>
         </w:rPr>
+        <w:lastRenderedPageBreak/>
         <w:tab/>
         <w:t xml:space="preserve">Prior to the TPE scheme, off-resonant excitation was the main scheme used to excite quantum dots. In this excitation scheme, energy far above the </w:t>
       </w:r>
@@ -6031,78 +6046,209 @@
           <w:szCs w:val="24"/>
           <w:lang w:eastAsia="en-CA"/>
         </w:rPr>
+        <w:tab/>
+        <w:t>Multi-photon emission is not the only problem caused due to off-resonant excitation, but it is one of the challenges that motivated the development of the TPE scheme. The premise of this scheme is to apply a laser pulse to the quantum dot with an energy equal to:</w:t>
+      </w:r>
+    </w:p>
+    <w:p>
+      <w:pPr>
+        <w:spacing w:line="480" w:lineRule="auto"/>
+        <w:jc w:val="center"/>
+        <w:rPr>
+          <w:rFonts w:eastAsia="Times New Roman" w:cs="Times New Roman"/>
+          <w:color w:val="000000"/>
+          <w:szCs w:val="24"/>
+          <w:lang w:eastAsia="en-CA"/>
+        </w:rPr>
+      </w:pPr>
+      <w:r>
+        <w:rPr>
+          <w:rFonts w:eastAsia="Times New Roman" w:cs="Times New Roman"/>
+          <w:color w:val="000000"/>
+          <w:szCs w:val="24"/>
+          <w:lang w:eastAsia="en-CA"/>
+        </w:rPr>
+        <w:t>(</w:t>
+      </w:r>
+      <w:r>
+        <w:rPr>
+          <w:rFonts w:eastAsia="Times New Roman" w:cs="Times New Roman"/>
+          <w:color w:val="0070C0"/>
+          <w:szCs w:val="24"/>
+          <w:lang w:eastAsia="en-CA"/>
+        </w:rPr>
+        <w:t>Equation</w:t>
+      </w:r>
+      <w:r>
+        <w:rPr>
+          <w:rFonts w:eastAsia="Times New Roman" w:cs="Times New Roman"/>
+          <w:color w:val="000000"/>
+          <w:szCs w:val="24"/>
+          <w:lang w:eastAsia="en-CA"/>
+        </w:rPr>
+        <w:t>)</w:t>
+      </w:r>
+    </w:p>
+    <w:p>
+      <w:pPr>
+        <w:spacing w:line="480" w:lineRule="auto"/>
+        <w:rPr>
+          <w:rFonts w:eastAsia="Times New Roman" w:cs="Times New Roman"/>
+          <w:color w:val="000000"/>
+          <w:szCs w:val="24"/>
+          <w:lang w:eastAsia="en-CA"/>
+        </w:rPr>
+      </w:pPr>
+      <w:r>
+        <w:rPr>
+          <w:rFonts w:eastAsia="Times New Roman" w:cs="Times New Roman"/>
+          <w:color w:val="000000"/>
+          <w:szCs w:val="24"/>
+          <w:lang w:eastAsia="en-CA"/>
+        </w:rPr>
+        <w:t>Wherein:</w:t>
+      </w:r>
+    </w:p>
+    <w:p>
+      <w:pPr>
+        <w:spacing w:line="480" w:lineRule="auto"/>
+        <w:rPr>
+          <w:rFonts w:eastAsia="Times New Roman" w:cs="Times New Roman"/>
+          <w:color w:val="000000"/>
+          <w:szCs w:val="24"/>
+          <w:lang w:eastAsia="en-CA"/>
+        </w:rPr>
+      </w:pPr>
+    </w:p>
+    <w:p>
+      <w:pPr>
+        <w:spacing w:line="480" w:lineRule="auto"/>
+        <w:jc w:val="both"/>
+        <w:rPr>
+          <w:rFonts w:eastAsia="Times New Roman" w:cs="Times New Roman"/>
+          <w:color w:val="000000"/>
+          <w:szCs w:val="24"/>
+          <w:lang w:eastAsia="en-CA"/>
+        </w:rPr>
+      </w:pPr>
+      <w:r>
+        <w:rPr>
+          <w:rFonts w:eastAsia="Times New Roman" w:cs="Times New Roman"/>
+          <w:color w:val="000000"/>
+          <w:szCs w:val="24"/>
+          <w:lang w:eastAsia="en-CA"/>
+        </w:rPr>
+        <w:t xml:space="preserve">This energy lies between the biexciton and exciton transition energies. </w:t>
+      </w:r>
+      <w:r>
+        <w:rPr>
+          <w:rFonts w:eastAsia="Times New Roman" w:cs="Times New Roman"/>
+          <w:color w:val="000000"/>
+          <w:szCs w:val="24"/>
+          <w:lang w:eastAsia="en-CA"/>
+        </w:rPr>
+        <w:t xml:space="preserve">The key to this excitation scheme is in that it does not resonantly excite the biexciton directly. </w:t>
+      </w:r>
+      <w:r>
+        <w:rPr>
+          <w:rFonts w:eastAsia="Times New Roman" w:cs="Times New Roman"/>
+          <w:color w:val="000000"/>
+          <w:szCs w:val="24"/>
+          <w:lang w:eastAsia="en-CA"/>
+        </w:rPr>
+        <w:t>The bi-exciton is like a filled s-shell with two electrons with opposing angular momenta</w:t>
+      </w:r>
+      <w:r>
+        <w:rPr>
+          <w:rFonts w:eastAsia="Times New Roman" w:cs="Times New Roman"/>
+          <w:color w:val="000000"/>
+          <w:szCs w:val="24"/>
+          <w:lang w:eastAsia="en-CA"/>
+        </w:rPr>
+        <w:t>, thus a net spin of 0</w:t>
+      </w:r>
+      <w:r>
+        <w:rPr>
+          <w:rFonts w:eastAsia="Times New Roman" w:cs="Times New Roman"/>
+          <w:color w:val="000000"/>
+          <w:szCs w:val="24"/>
+          <w:lang w:eastAsia="en-CA"/>
+        </w:rPr>
+        <w:t>. Therefore an excitation with a photon, which has a spin of 1, would violate the Pauli exclusion principle as the net angular momentum would not sum to 0. To avoid this we can use two photons to excite the biexciton instead. By bombarding the quantum dot with a laser of the energy given above, the likelihood that two photons would be able to excite biexciton is extremely high, resulting in an excitation that does not violate the exclusion principle.</w:t>
+      </w:r>
+    </w:p>
+    <w:p>
+      <w:pPr>
+        <w:spacing w:line="480" w:lineRule="auto"/>
+        <w:rPr>
+          <w:rFonts w:eastAsia="Times New Roman" w:cs="Times New Roman"/>
+          <w:color w:val="000000"/>
+          <w:szCs w:val="24"/>
+          <w:lang w:eastAsia="en-CA"/>
+        </w:rPr>
+      </w:pPr>
+    </w:p>
+    <w:p>
+      <w:pPr>
+        <w:spacing w:line="480" w:lineRule="auto"/>
+      </w:pPr>
+      <w:r>
         <w:lastRenderedPageBreak/>
         <w:tab/>
-        <w:t>Multi-photon emission is not the only problem caused due to off-resonant excitation, but it is one of the challenges that motivated the development of the TPE scheme. The premise of this scheme is to apply a laser pulse to the quantum dot with an energy equal to:</w:t>
-      </w:r>
-    </w:p>
-    <w:p>
-      <w:pPr>
-        <w:spacing w:line="480" w:lineRule="auto"/>
-        <w:jc w:val="center"/>
-        <w:rPr>
-          <w:rFonts w:eastAsia="Times New Roman" w:cs="Times New Roman"/>
-          <w:color w:val="000000"/>
-          <w:szCs w:val="24"/>
-          <w:lang w:eastAsia="en-CA"/>
-        </w:rPr>
-      </w:pPr>
-      <w:r>
-        <w:rPr>
-          <w:rFonts w:eastAsia="Times New Roman" w:cs="Times New Roman"/>
-          <w:color w:val="000000"/>
-          <w:szCs w:val="24"/>
-          <w:lang w:eastAsia="en-CA"/>
-        </w:rPr>
-        <w:t>(</w:t>
-      </w:r>
-      <w:r>
-        <w:rPr>
-          <w:rFonts w:eastAsia="Times New Roman" w:cs="Times New Roman"/>
-          <w:color w:val="0070C0"/>
-          <w:szCs w:val="24"/>
-          <w:lang w:eastAsia="en-CA"/>
-        </w:rPr>
-        <w:t>Equation</w:t>
-      </w:r>
-      <w:r>
-        <w:rPr>
-          <w:rFonts w:eastAsia="Times New Roman" w:cs="Times New Roman"/>
-          <w:color w:val="000000"/>
-          <w:szCs w:val="24"/>
-          <w:lang w:eastAsia="en-CA"/>
-        </w:rPr>
-        <w:t>)</w:t>
-      </w:r>
-    </w:p>
-    <w:p>
-      <w:pPr>
-        <w:spacing w:line="480" w:lineRule="auto"/>
-        <w:rPr>
-          <w:rFonts w:eastAsia="Times New Roman" w:cs="Times New Roman"/>
-          <w:color w:val="000000"/>
-          <w:szCs w:val="24"/>
-          <w:lang w:eastAsia="en-CA"/>
-        </w:rPr>
-      </w:pPr>
-      <w:r>
-        <w:rPr>
-          <w:rFonts w:eastAsia="Times New Roman" w:cs="Times New Roman"/>
-          <w:color w:val="000000"/>
-          <w:szCs w:val="24"/>
-          <w:lang w:eastAsia="en-CA"/>
-        </w:rPr>
-        <w:t>Wherein:</w:t>
-      </w:r>
-    </w:p>
-    <w:p>
-      <w:pPr>
-        <w:spacing w:line="480" w:lineRule="auto"/>
-        <w:rPr>
-          <w:rFonts w:eastAsia="Times New Roman" w:cs="Times New Roman"/>
-          <w:color w:val="000000"/>
-          <w:szCs w:val="24"/>
-          <w:lang w:eastAsia="en-CA"/>
+        <w:t xml:space="preserve">With this we have detailed the structure of the quantum dot as well as the mechanisms governing the production of photons with the quantum dot. We are now able to detail the quantum dot parameters used by the Reimer group as well as in this thesis. </w:t>
+      </w:r>
+    </w:p>
+    <w:p>
+      <w:pPr>
+        <w:spacing w:line="480" w:lineRule="auto"/>
+      </w:pPr>
+    </w:p>
+    <w:p>
+      <w:pPr>
+        <w:spacing w:line="480" w:lineRule="auto"/>
+        <w:rPr>
+          <w:rFonts w:eastAsia="Times New Roman" w:cs="Times New Roman"/>
+          <w:color w:val="000000"/>
+          <w:szCs w:val="24"/>
+          <w:lang w:eastAsia="en-CA"/>
+        </w:rPr>
+      </w:pPr>
+    </w:p>
+    <w:p>
+      <w:pPr>
+        <w:pStyle w:val="Heading3"/>
+        <w:rPr>
+          <w:rFonts w:eastAsia="Times New Roman"/>
+          <w:lang w:eastAsia="en-CA"/>
+        </w:rPr>
+      </w:pPr>
+      <w:r>
+        <w:rPr>
+          <w:rFonts w:eastAsia="Times New Roman"/>
+          <w:lang w:eastAsia="en-CA"/>
+        </w:rPr>
+        <w:t>2.3.</w:t>
+      </w:r>
+      <w:r>
+        <w:rPr>
+          <w:rFonts w:eastAsia="Times New Roman"/>
+          <w:lang w:eastAsia="en-CA"/>
+        </w:rPr>
+        <w:t>2</w:t>
+      </w:r>
+      <w:r>
+        <w:rPr>
+          <w:rFonts w:eastAsia="Times New Roman"/>
+          <w:lang w:eastAsia="en-CA"/>
+        </w:rPr>
+        <w:t xml:space="preserve"> Quantum Dot Used in Thesis</w:t>
+      </w:r>
+    </w:p>
+    <w:p>
+      <w:pPr>
+        <w:spacing w:line="480" w:lineRule="auto"/>
+        <w:rPr>
+          <w:szCs w:val="24"/>
         </w:rPr>
       </w:pPr>
     </w:p>
@@ -6111,145 +6257,13 @@
         <w:spacing w:line="480" w:lineRule="auto"/>
         <w:jc w:val="both"/>
         <w:rPr>
-          <w:rFonts w:eastAsia="Times New Roman" w:cs="Times New Roman"/>
-          <w:color w:val="000000"/>
-          <w:szCs w:val="24"/>
-          <w:lang w:eastAsia="en-CA"/>
-        </w:rPr>
-      </w:pPr>
-      <w:r>
-        <w:rPr>
-          <w:rFonts w:eastAsia="Times New Roman" w:cs="Times New Roman"/>
-          <w:color w:val="000000"/>
-          <w:szCs w:val="24"/>
-          <w:lang w:eastAsia="en-CA"/>
-        </w:rPr>
-        <w:t xml:space="preserve">This energy lies between the biexciton and exciton transition energies. </w:t>
-      </w:r>
-      <w:r>
-        <w:rPr>
-          <w:rFonts w:eastAsia="Times New Roman" w:cs="Times New Roman"/>
-          <w:color w:val="000000"/>
-          <w:szCs w:val="24"/>
-          <w:lang w:eastAsia="en-CA"/>
-        </w:rPr>
-        <w:t xml:space="preserve">The key to this excitation scheme is in that it does not resonantly excite the biexciton directly. </w:t>
-      </w:r>
-      <w:r>
-        <w:rPr>
-          <w:rFonts w:eastAsia="Times New Roman" w:cs="Times New Roman"/>
-          <w:color w:val="000000"/>
-          <w:szCs w:val="24"/>
-          <w:lang w:eastAsia="en-CA"/>
-        </w:rPr>
-        <w:t>The bi-exciton is like a filled s-shell with two electrons with opposing angular momenta</w:t>
-      </w:r>
-      <w:r>
-        <w:rPr>
-          <w:rFonts w:eastAsia="Times New Roman" w:cs="Times New Roman"/>
-          <w:color w:val="000000"/>
-          <w:szCs w:val="24"/>
-          <w:lang w:eastAsia="en-CA"/>
-        </w:rPr>
-        <w:t>, thus a net spin of 0</w:t>
-      </w:r>
-      <w:r>
-        <w:rPr>
-          <w:rFonts w:eastAsia="Times New Roman" w:cs="Times New Roman"/>
-          <w:color w:val="000000"/>
-          <w:szCs w:val="24"/>
-          <w:lang w:eastAsia="en-CA"/>
-        </w:rPr>
-        <w:t>. Therefore an excitation with a photon, which has a spin of 1, would violate the Pauli exclusion principle as the net angular momentum would not sum to 0. To avoid this we can use two photons to excite the biexciton instead. By bombarding the quantum dot with a laser of the energy given above, the likelihood that two photons would be able to excite biexciton is extremely high, resulting in an excitation that does not violate the exclusion principle.</w:t>
-      </w:r>
-    </w:p>
-    <w:p>
-      <w:pPr>
-        <w:spacing w:line="480" w:lineRule="auto"/>
-        <w:rPr>
-          <w:rFonts w:eastAsia="Times New Roman" w:cs="Times New Roman"/>
-          <w:color w:val="000000"/>
-          <w:szCs w:val="24"/>
-          <w:lang w:eastAsia="en-CA"/>
-        </w:rPr>
-      </w:pPr>
-    </w:p>
-    <w:p>
-      <w:pPr>
-        <w:spacing w:line="480" w:lineRule="auto"/>
-      </w:pPr>
-      <w:r>
-        <w:tab/>
-        <w:t xml:space="preserve">With this we have detailed the structure of the quantum dot as well as the mechanisms governing the production of photons with the quantum dot. We are now able to detail the quantum dot parameters used by the Reimer group as well as in this thesis. </w:t>
-      </w:r>
-    </w:p>
-    <w:p>
-      <w:pPr>
-        <w:spacing w:line="480" w:lineRule="auto"/>
-      </w:pPr>
-    </w:p>
-    <w:p>
-      <w:pPr>
-        <w:spacing w:line="480" w:lineRule="auto"/>
-        <w:rPr>
-          <w:rFonts w:eastAsia="Times New Roman" w:cs="Times New Roman"/>
-          <w:color w:val="000000"/>
-          <w:szCs w:val="24"/>
-          <w:lang w:eastAsia="en-CA"/>
-        </w:rPr>
-      </w:pPr>
-    </w:p>
-    <w:p>
-      <w:pPr>
-        <w:pStyle w:val="Heading3"/>
-        <w:rPr>
-          <w:rFonts w:eastAsia="Times New Roman"/>
-          <w:lang w:eastAsia="en-CA"/>
-        </w:rPr>
-      </w:pPr>
-      <w:r>
-        <w:rPr>
-          <w:rFonts w:eastAsia="Times New Roman"/>
-          <w:lang w:eastAsia="en-CA"/>
-        </w:rPr>
-        <w:t>2.3.</w:t>
-      </w:r>
-      <w:r>
-        <w:rPr>
-          <w:rFonts w:eastAsia="Times New Roman"/>
-          <w:lang w:eastAsia="en-CA"/>
-        </w:rPr>
-        <w:t>2</w:t>
-      </w:r>
-      <w:r>
-        <w:rPr>
-          <w:rFonts w:eastAsia="Times New Roman"/>
-          <w:lang w:eastAsia="en-CA"/>
-        </w:rPr>
-        <w:t xml:space="preserve"> Quantum Dot Used in Thesis</w:t>
-      </w:r>
-    </w:p>
-    <w:p>
-      <w:pPr>
-        <w:spacing w:line="480" w:lineRule="auto"/>
-        <w:rPr>
-          <w:szCs w:val="24"/>
-        </w:rPr>
-      </w:pPr>
-    </w:p>
-    <w:p>
-      <w:pPr>
-        <w:spacing w:line="480" w:lineRule="auto"/>
-        <w:jc w:val="both"/>
-        <w:rPr>
-          <w:szCs w:val="24"/>
-        </w:rPr>
-      </w:pPr>
-      <w:r>
-        <w:rPr>
-          <w:szCs w:val="24"/>
-        </w:rPr>
-        <w:lastRenderedPageBreak/>
+          <w:szCs w:val="24"/>
+        </w:rPr>
+      </w:pPr>
+      <w:r>
+        <w:rPr>
+          <w:szCs w:val="24"/>
+        </w:rPr>
         <w:tab/>
         <w:t xml:space="preserve">With the appreciable context provided above, we can further delve into the quantum dot parameters used in this thesis. </w:t>
       </w:r>
@@ -6542,11 +6556,7 @@
       </w:pPr>
       <w:r>
         <w:tab/>
-        <w:t xml:space="preserve">In physics, there are multiple formalisms used to define the make up of a system, one of which is the Hamiltonian. This takes the Lagrangian formalism, which takes the difference between the kinetic and potential energies, and performs a Legendre transforms. This takes the input configuration space </w:t>
-      </w:r>
-      <w:r>
-        <w:lastRenderedPageBreak/>
-        <w:t xml:space="preserve">co-ordinates of </w:t>
+        <w:t xml:space="preserve">In physics, there are multiple formalisms used to define the make up of a system, one of which is the Hamiltonian. This takes the Lagrangian formalism, which takes the difference between the kinetic and potential energies, and performs a Legendre transforms. This takes the input configuration space co-ordinates of </w:t>
       </w:r>
       <w:r>
         <w:t>co-ordinate</w:t>
@@ -6608,7 +6618,11 @@
         <w:t xml:space="preserve">some careful </w:t>
       </w:r>
       <w:r>
-        <w:t>consideration. In our case, we map our systems onto the Hilbert space. This Hilbert space is a complex vector space that is equipped with an inner product. This space is spanned by a set of basis vectors, from which we can construct the entire space. In the example of the quantum dot, the levels of excitation are used to map the system. One can map the system the environment and the coupling using separate Hilbert spaces and take their sum</w:t>
+        <w:t xml:space="preserve">consideration. In our case, we map our systems onto the Hilbert space. This Hilbert space is a complex vector space that is equipped with an inner product. This space is spanned by a set of basis vectors, from which we can construct the entire space. In the example of the quantum dot, the levels of excitation are used to map the system. One can map the system the </w:t>
+      </w:r>
+      <w:r>
+        <w:lastRenderedPageBreak/>
+        <w:t>environment and the coupling using separate Hilbert spaces and take their sum</w:t>
       </w:r>
       <w:r>
         <w:t xml:space="preserve"> as the total Hilbert space, which looks as follows:</w:t>
@@ -6666,7 +6680,6 @@
         <w:jc w:val="both"/>
       </w:pPr>
       <w:r>
-        <w:lastRenderedPageBreak/>
         <w:t xml:space="preserve">It is key to understand that while these use the same language, </w:t>
       </w:r>
       <w:proofErr w:type="spellStart"/>
@@ -6839,7 +6852,14 @@
         <w:rPr>
           <w:color w:val="000000" w:themeColor="text1"/>
         </w:rPr>
-        <w:t xml:space="preserve">This process is the quantum analogue for the Poisson bracket, which is used to derive equations of motion from </w:t>
+        <w:t xml:space="preserve">This process is the quantum </w:t>
+      </w:r>
+      <w:r>
+        <w:rPr>
+          <w:color w:val="000000" w:themeColor="text1"/>
+        </w:rPr>
+        <w:lastRenderedPageBreak/>
+        <w:t xml:space="preserve">analogue for the Poisson bracket, which is used to derive equations of motion from </w:t>
       </w:r>
       <w:r>
         <w:rPr>
@@ -6903,7 +6923,6 @@
         <w:jc w:val="both"/>
       </w:pPr>
       <w:r>
-        <w:lastRenderedPageBreak/>
         <w:t xml:space="preserve">Wherein are called jump operators and act as ladder operators for the interaction between the system and the environment. </w:t>
       </w:r>
     </w:p>
@@ -7004,7 +7023,6 @@
           <w:rFonts w:eastAsia="Times New Roman"/>
           <w:lang w:eastAsia="en-CA"/>
         </w:rPr>
-        <w:lastRenderedPageBreak/>
         <w:t xml:space="preserve">Chapter </w:t>
       </w:r>
       <w:r>
@@ -7231,8 +7249,10 @@
             </w:pPr>
             <w:r>
               <w:rPr>
+                <w:noProof/>
                 <w:lang w:eastAsia="en-CA"/>
               </w:rPr>
+              <w:lastRenderedPageBreak/>
               <w:drawing>
                 <wp:inline distT="0" distB="0" distL="0" distR="0" wp14:anchorId="10180DBE" wp14:editId="12142090">
                   <wp:extent cx="2235759" cy="2053968"/>
@@ -7346,212 +7366,276 @@
         <w:rPr>
           <w:lang w:eastAsia="en-CA"/>
         </w:rPr>
+        <w:t xml:space="preserve">As we can see, this a rather close fit to </w:t>
+      </w:r>
+      <w:r>
+        <w:rPr>
+          <w:lang w:eastAsia="en-CA"/>
+        </w:rPr>
+        <w:t>the data he</w:t>
+      </w:r>
+      <w:r>
+        <w:rPr>
+          <w:lang w:eastAsia="en-CA"/>
+        </w:rPr>
+        <w:t xml:space="preserve"> found. However, ever the perfectionist</w:t>
+      </w:r>
+      <w:r>
+        <w:rPr>
+          <w:lang w:eastAsia="en-CA"/>
+        </w:rPr>
+        <w:t xml:space="preserve">, he wondered if there was any way to get a better fit. </w:t>
+      </w:r>
+      <w:r>
+        <w:rPr>
+          <w:lang w:eastAsia="en-CA"/>
+        </w:rPr>
+        <w:t>It was</w:t>
+      </w:r>
+      <w:r>
+        <w:rPr>
+          <w:lang w:eastAsia="en-CA"/>
+        </w:rPr>
+        <w:t xml:space="preserve"> suggested that including a better description for environmental dampening effects</w:t>
+      </w:r>
+      <w:r>
+        <w:rPr>
+          <w:lang w:eastAsia="en-CA"/>
+        </w:rPr>
+        <w:t xml:space="preserve"> would give a curve that was more aligned with the data</w:t>
+      </w:r>
+      <w:r>
+        <w:rPr>
+          <w:lang w:eastAsia="en-CA"/>
+        </w:rPr>
+        <w:t>. With this idea, he suggested the following paper</w:t>
+      </w:r>
+      <w:r>
+        <w:rPr>
+          <w:lang w:eastAsia="en-CA"/>
+        </w:rPr>
+        <w:t>:</w:t>
+      </w:r>
+      <w:r>
+        <w:rPr>
+          <w:lang w:eastAsia="en-CA"/>
+        </w:rPr>
+        <w:t xml:space="preserve"> Coherence and Degree of Time-Bin Entanglement from Quantum Dots,</w:t>
+      </w:r>
+      <w:r>
+        <w:rPr>
+          <w:lang w:eastAsia="en-CA"/>
+        </w:rPr>
+        <w:t xml:space="preserve"> by Authors</w:t>
+      </w:r>
+      <w:r>
+        <w:rPr>
+          <w:lang w:eastAsia="en-CA"/>
+        </w:rPr>
+        <w:t xml:space="preserve"> </w:t>
+      </w:r>
+      <w:proofErr w:type="spellStart"/>
+      <w:r>
+        <w:rPr>
+          <w:lang w:eastAsia="en-CA"/>
+        </w:rPr>
+        <w:t>Authors</w:t>
+      </w:r>
+      <w:proofErr w:type="spellEnd"/>
+      <w:r>
+        <w:rPr>
+          <w:lang w:eastAsia="en-CA"/>
+        </w:rPr>
+        <w:t xml:space="preserve"> Tobias Huber, Laurin Ostermann, Maximilian </w:t>
+      </w:r>
+      <w:proofErr w:type="spellStart"/>
+      <w:r>
+        <w:rPr>
+          <w:lang w:eastAsia="en-CA"/>
+        </w:rPr>
+        <w:t>Prilmuller</w:t>
+      </w:r>
+      <w:proofErr w:type="spellEnd"/>
+      <w:r>
+        <w:rPr>
+          <w:lang w:eastAsia="en-CA"/>
+        </w:rPr>
+        <w:t xml:space="preserve">, Glenn S. Solomon, Helmut </w:t>
+      </w:r>
+      <w:proofErr w:type="spellStart"/>
+      <w:r>
+        <w:rPr>
+          <w:lang w:eastAsia="en-CA"/>
+        </w:rPr>
+        <w:t>Ritsch</w:t>
+      </w:r>
+      <w:proofErr w:type="spellEnd"/>
+      <w:r>
+        <w:rPr>
+          <w:lang w:eastAsia="en-CA"/>
+        </w:rPr>
+        <w:t xml:space="preserve">, Gregor </w:t>
+      </w:r>
+      <w:proofErr w:type="spellStart"/>
+      <w:r>
+        <w:rPr>
+          <w:lang w:eastAsia="en-CA"/>
+        </w:rPr>
+        <w:t>Weihs</w:t>
+      </w:r>
+      <w:proofErr w:type="spellEnd"/>
+      <w:r>
+        <w:rPr>
+          <w:lang w:eastAsia="en-CA"/>
+        </w:rPr>
+        <w:t xml:space="preserve">, and Ana </w:t>
+      </w:r>
+      <w:proofErr w:type="spellStart"/>
+      <w:r>
+        <w:rPr>
+          <w:lang w:eastAsia="en-CA"/>
+        </w:rPr>
+        <w:t>Predojevic</w:t>
+      </w:r>
+      <w:proofErr w:type="spellEnd"/>
+      <w:r>
+        <w:rPr>
+          <w:lang w:eastAsia="en-CA"/>
+        </w:rPr>
+        <w:t>. This is</w:t>
+      </w:r>
+      <w:r>
+        <w:rPr>
+          <w:lang w:eastAsia="en-CA"/>
+        </w:rPr>
+        <w:t xml:space="preserve"> be discussed further in the next section. </w:t>
+      </w:r>
+    </w:p>
+    <w:p/>
+    <w:p>
+      <w:pPr>
+        <w:pStyle w:val="Heading3"/>
+        <w:rPr>
+          <w:lang w:eastAsia="en-CA"/>
+        </w:rPr>
+      </w:pPr>
+      <w:r>
+        <w:rPr>
+          <w:lang w:eastAsia="en-CA"/>
+        </w:rPr>
+        <w:t xml:space="preserve">3.1.1. </w:t>
+      </w:r>
+      <w:r>
+        <w:rPr>
+          <w:lang w:eastAsia="en-CA"/>
+        </w:rPr>
+        <w:t>Motivation</w:t>
+      </w:r>
+    </w:p>
+    <w:p>
+      <w:pPr>
+        <w:spacing w:line="480" w:lineRule="auto"/>
+        <w:rPr>
+          <w:lang w:eastAsia="en-CA"/>
+        </w:rPr>
+      </w:pPr>
+    </w:p>
+    <w:p>
+      <w:pPr>
+        <w:spacing w:line="480" w:lineRule="auto"/>
+        <w:jc w:val="both"/>
+        <w:rPr>
+          <w:lang w:eastAsia="en-CA"/>
+        </w:rPr>
+      </w:pPr>
+      <w:r>
+        <w:rPr>
+          <w:lang w:eastAsia="en-CA"/>
+        </w:rPr>
+        <w:tab/>
+      </w:r>
+      <w:r>
+        <w:rPr>
+          <w:lang w:eastAsia="en-CA"/>
+        </w:rPr>
+        <w:t xml:space="preserve">Huber et al. </w:t>
+      </w:r>
+      <w:r>
+        <w:rPr>
+          <w:lang w:eastAsia="en-CA"/>
+        </w:rPr>
+        <w:t xml:space="preserve">sought to optimize the laser pulse used to reduce laser induced dephasing and increase the exciton population probability not from direct excitation, but rather from biexciton </w:t>
+      </w:r>
+      <w:r>
+        <w:rPr>
+          <w:lang w:eastAsia="en-CA"/>
+        </w:rPr>
+        <w:t>decay instead. While the method of entanglement used is different from that used by Matteo (Time-Bin entanglement vs. Polarization), nonetheless the effective Hamiltonian and Liouvillian used in this paper are general enough to be used for our purposes as well. The Hamiltonian is as follows:</w:t>
+      </w:r>
+    </w:p>
+    <w:p>
+      <w:pPr>
+        <w:spacing w:line="480" w:lineRule="auto"/>
+        <w:jc w:val="center"/>
+        <w:rPr>
+          <w:lang w:eastAsia="en-CA"/>
+        </w:rPr>
+      </w:pPr>
+      <w:r>
+        <w:rPr>
+          <w:lang w:eastAsia="en-CA"/>
+        </w:rPr>
+        <w:t xml:space="preserve"> (</w:t>
+      </w:r>
+      <w:r>
+        <w:rPr>
+          <w:color w:val="0070C0"/>
+          <w:lang w:eastAsia="en-CA"/>
+        </w:rPr>
+        <w:t>Equation</w:t>
+      </w:r>
+      <w:r>
+        <w:rPr>
+          <w:lang w:eastAsia="en-CA"/>
+        </w:rPr>
+        <w:t>)</w:t>
+      </w:r>
+    </w:p>
+    <w:p>
+      <w:pPr>
+        <w:spacing w:line="480" w:lineRule="auto"/>
+        <w:rPr>
+          <w:lang w:eastAsia="en-CA"/>
+        </w:rPr>
+      </w:pPr>
+      <w:r>
+        <w:rPr>
+          <w:lang w:eastAsia="en-CA"/>
+        </w:rPr>
         <w:lastRenderedPageBreak/>
-        <w:t xml:space="preserve">As we can see, this a rather close fit to </w:t>
-      </w:r>
-      <w:r>
-        <w:rPr>
-          <w:lang w:eastAsia="en-CA"/>
-        </w:rPr>
-        <w:t>the data he</w:t>
-      </w:r>
-      <w:r>
-        <w:rPr>
-          <w:lang w:eastAsia="en-CA"/>
-        </w:rPr>
-        <w:t xml:space="preserve"> found. However, ever the perfectionist</w:t>
-      </w:r>
-      <w:r>
-        <w:rPr>
-          <w:lang w:eastAsia="en-CA"/>
-        </w:rPr>
-        <w:t xml:space="preserve">, he wondered if there was any way to get a better fit. </w:t>
-      </w:r>
-      <w:r>
-        <w:rPr>
-          <w:lang w:eastAsia="en-CA"/>
-        </w:rPr>
-        <w:t>It was</w:t>
-      </w:r>
-      <w:r>
-        <w:rPr>
-          <w:lang w:eastAsia="en-CA"/>
-        </w:rPr>
-        <w:t xml:space="preserve"> suggested that including a better description for environmental dampening effects</w:t>
-      </w:r>
-      <w:r>
-        <w:rPr>
-          <w:lang w:eastAsia="en-CA"/>
-        </w:rPr>
-        <w:t xml:space="preserve"> would give a curve that was more aligned with the data</w:t>
-      </w:r>
-      <w:r>
-        <w:rPr>
-          <w:lang w:eastAsia="en-CA"/>
-        </w:rPr>
-        <w:t>. With this idea, he suggested the following paper</w:t>
-      </w:r>
-      <w:r>
-        <w:rPr>
-          <w:lang w:eastAsia="en-CA"/>
-        </w:rPr>
-        <w:t>:</w:t>
-      </w:r>
-      <w:r>
-        <w:rPr>
-          <w:lang w:eastAsia="en-CA"/>
-        </w:rPr>
-        <w:t xml:space="preserve"> Coherence and Degree of Time-Bin Entanglement from Quantum Dots,</w:t>
-      </w:r>
-      <w:r>
-        <w:rPr>
-          <w:lang w:eastAsia="en-CA"/>
-        </w:rPr>
-        <w:t xml:space="preserve"> by Authors</w:t>
-      </w:r>
-      <w:r>
-        <w:rPr>
-          <w:lang w:eastAsia="en-CA"/>
-        </w:rPr>
-        <w:t xml:space="preserve"> </w:t>
-      </w:r>
-      <w:proofErr w:type="spellStart"/>
-      <w:r>
-        <w:rPr>
-          <w:lang w:eastAsia="en-CA"/>
-        </w:rPr>
-        <w:t>Authors</w:t>
-      </w:r>
-      <w:proofErr w:type="spellEnd"/>
-      <w:r>
-        <w:rPr>
-          <w:lang w:eastAsia="en-CA"/>
-        </w:rPr>
-        <w:t xml:space="preserve"> Tobias Huber, Laurin Ostermann, Maximilian </w:t>
-      </w:r>
-      <w:proofErr w:type="spellStart"/>
-      <w:r>
-        <w:rPr>
-          <w:lang w:eastAsia="en-CA"/>
-        </w:rPr>
-        <w:t>Prilmuller</w:t>
-      </w:r>
-      <w:proofErr w:type="spellEnd"/>
-      <w:r>
-        <w:rPr>
-          <w:lang w:eastAsia="en-CA"/>
-        </w:rPr>
-        <w:t xml:space="preserve">, Glenn S. Solomon, Helmut </w:t>
-      </w:r>
-      <w:proofErr w:type="spellStart"/>
-      <w:r>
-        <w:rPr>
-          <w:lang w:eastAsia="en-CA"/>
-        </w:rPr>
-        <w:t>Ritsch</w:t>
-      </w:r>
-      <w:proofErr w:type="spellEnd"/>
-      <w:r>
-        <w:rPr>
-          <w:lang w:eastAsia="en-CA"/>
-        </w:rPr>
-        <w:t xml:space="preserve">, Gregor </w:t>
-      </w:r>
-      <w:proofErr w:type="spellStart"/>
-      <w:r>
-        <w:rPr>
-          <w:lang w:eastAsia="en-CA"/>
-        </w:rPr>
-        <w:t>Weihs</w:t>
-      </w:r>
-      <w:proofErr w:type="spellEnd"/>
-      <w:r>
-        <w:rPr>
-          <w:lang w:eastAsia="en-CA"/>
-        </w:rPr>
-        <w:t xml:space="preserve">, and Ana </w:t>
-      </w:r>
-      <w:proofErr w:type="spellStart"/>
-      <w:r>
-        <w:rPr>
-          <w:lang w:eastAsia="en-CA"/>
-        </w:rPr>
-        <w:t>Predojevic</w:t>
-      </w:r>
-      <w:proofErr w:type="spellEnd"/>
-      <w:r>
-        <w:rPr>
-          <w:lang w:eastAsia="en-CA"/>
-        </w:rPr>
-        <w:t>. This is</w:t>
-      </w:r>
-      <w:r>
-        <w:rPr>
-          <w:lang w:eastAsia="en-CA"/>
-        </w:rPr>
-        <w:t xml:space="preserve"> be discussed further in the next section. </w:t>
-      </w:r>
-    </w:p>
-    <w:p/>
-    <w:p>
-      <w:pPr>
-        <w:pStyle w:val="Heading3"/>
-        <w:rPr>
-          <w:lang w:eastAsia="en-CA"/>
-        </w:rPr>
-      </w:pPr>
-      <w:r>
-        <w:rPr>
-          <w:lang w:eastAsia="en-CA"/>
-        </w:rPr>
-        <w:t xml:space="preserve">3.1.1. </w:t>
-      </w:r>
-      <w:r>
-        <w:rPr>
-          <w:lang w:eastAsia="en-CA"/>
-        </w:rPr>
-        <w:t>Motivation</w:t>
-      </w:r>
-    </w:p>
-    <w:p>
-      <w:pPr>
-        <w:spacing w:line="480" w:lineRule="auto"/>
-        <w:rPr>
-          <w:lang w:eastAsia="en-CA"/>
-        </w:rPr>
-      </w:pPr>
-    </w:p>
-    <w:p>
-      <w:pPr>
-        <w:spacing w:line="480" w:lineRule="auto"/>
-        <w:jc w:val="both"/>
-        <w:rPr>
-          <w:lang w:eastAsia="en-CA"/>
-        </w:rPr>
-      </w:pPr>
-      <w:r>
-        <w:rPr>
-          <w:lang w:eastAsia="en-CA"/>
-        </w:rPr>
-        <w:tab/>
-      </w:r>
-      <w:r>
-        <w:rPr>
-          <w:lang w:eastAsia="en-CA"/>
-        </w:rPr>
-        <w:t xml:space="preserve">Huber et al. </w:t>
-      </w:r>
-      <w:r>
-        <w:rPr>
-          <w:lang w:eastAsia="en-CA"/>
-        </w:rPr>
-        <w:t xml:space="preserve">sought to optimize the laser pulse used to reduce laser induced dephasing and increase the exciton population probability not from direct excitation, but rather from biexciton </w:t>
-      </w:r>
-      <w:r>
-        <w:rPr>
-          <w:lang w:eastAsia="en-CA"/>
-        </w:rPr>
-        <w:t>decay instead. While the method of entanglement used is different from that used by Matteo (Time-Bin entanglement vs. Polarization), nonetheless the effective Hamiltonian and Liouvillian used in this paper are general enough to be used for our purposes as well. The Hamiltonian is as follows:</w:t>
+        <w:t>Wherein:</w:t>
+      </w:r>
+    </w:p>
+    <w:p>
+      <w:pPr>
+        <w:spacing w:line="480" w:lineRule="auto"/>
+        <w:rPr>
+          <w:lang w:eastAsia="en-CA"/>
+        </w:rPr>
+      </w:pPr>
+    </w:p>
+    <w:p>
+      <w:pPr>
+        <w:spacing w:line="480" w:lineRule="auto"/>
+        <w:rPr>
+          <w:lang w:eastAsia="en-CA"/>
+        </w:rPr>
+      </w:pPr>
+      <w:r>
+        <w:rPr>
+          <w:lang w:eastAsia="en-CA"/>
+        </w:rPr>
+        <w:t>And the Liouvillian looks as follows:</w:t>
       </w:r>
     </w:p>
     <w:p>
@@ -7566,12 +7650,6 @@
         <w:rPr>
           <w:lang w:eastAsia="en-CA"/>
         </w:rPr>
-        <w:t xml:space="preserve"> </w:t>
-      </w:r>
-      <w:r>
-        <w:rPr>
-          <w:lang w:eastAsia="en-CA"/>
-        </w:rPr>
         <w:t>(</w:t>
       </w:r>
       <w:r>
@@ -7595,91 +7673,26 @@
           <w:lang w:eastAsia="en-CA"/>
         </w:rPr>
       </w:pPr>
-      <w:r>
-        <w:rPr>
-          <w:lang w:eastAsia="en-CA"/>
-        </w:rPr>
-        <w:t>Wherein:</w:t>
-      </w:r>
-    </w:p>
-    <w:p>
-      <w:pPr>
-        <w:spacing w:line="480" w:lineRule="auto"/>
-        <w:rPr>
-          <w:lang w:eastAsia="en-CA"/>
-        </w:rPr>
-      </w:pPr>
-    </w:p>
-    <w:p>
-      <w:pPr>
-        <w:spacing w:line="480" w:lineRule="auto"/>
-        <w:rPr>
-          <w:lang w:eastAsia="en-CA"/>
-        </w:rPr>
-      </w:pPr>
-      <w:r>
-        <w:rPr>
-          <w:lang w:eastAsia="en-CA"/>
-        </w:rPr>
-        <w:t>And the Liouvillian looks as follows:</w:t>
-      </w:r>
-    </w:p>
-    <w:p>
-      <w:pPr>
-        <w:spacing w:line="480" w:lineRule="auto"/>
-        <w:jc w:val="center"/>
-        <w:rPr>
-          <w:lang w:eastAsia="en-CA"/>
-        </w:rPr>
-      </w:pPr>
-      <w:r>
-        <w:rPr>
-          <w:lang w:eastAsia="en-CA"/>
-        </w:rPr>
-        <w:t>(</w:t>
-      </w:r>
-      <w:r>
-        <w:rPr>
-          <w:color w:val="0070C0"/>
-          <w:lang w:eastAsia="en-CA"/>
-        </w:rPr>
-        <w:t>Equation</w:t>
-      </w:r>
-      <w:r>
-        <w:rPr>
-          <w:lang w:eastAsia="en-CA"/>
-        </w:rPr>
-        <w:t>)</w:t>
-      </w:r>
-    </w:p>
-    <w:p>
-      <w:pPr>
-        <w:spacing w:line="480" w:lineRule="auto"/>
-        <w:rPr>
-          <w:lang w:eastAsia="en-CA"/>
-        </w:rPr>
-      </w:pPr>
-    </w:p>
-    <w:p>
-      <w:pPr>
-        <w:spacing w:line="480" w:lineRule="auto"/>
-        <w:rPr>
-          <w:lang w:eastAsia="en-CA"/>
-        </w:rPr>
-      </w:pPr>
-    </w:p>
-    <w:p>
-      <w:pPr>
-        <w:spacing w:line="480" w:lineRule="auto"/>
-        <w:rPr>
-          <w:lang w:eastAsia="en-CA"/>
-        </w:rPr>
-      </w:pPr>
-      <w:r>
-        <w:rPr>
-          <w:lang w:eastAsia="en-CA"/>
-        </w:rPr>
-        <w:lastRenderedPageBreak/>
+    </w:p>
+    <w:p>
+      <w:pPr>
+        <w:spacing w:line="480" w:lineRule="auto"/>
+        <w:rPr>
+          <w:lang w:eastAsia="en-CA"/>
+        </w:rPr>
+      </w:pPr>
+    </w:p>
+    <w:p>
+      <w:pPr>
+        <w:spacing w:line="480" w:lineRule="auto"/>
+        <w:rPr>
+          <w:lang w:eastAsia="en-CA"/>
+        </w:rPr>
+      </w:pPr>
+      <w:r>
+        <w:rPr>
+          <w:lang w:eastAsia="en-CA"/>
+        </w:rPr>
         <w:t>Wherein:</w:t>
       </w:r>
     </w:p>
@@ -8090,7 +8103,6 @@
         <w:rPr>
           <w:lang w:eastAsia="en-CA"/>
         </w:rPr>
-        <w:lastRenderedPageBreak/>
         <w:t xml:space="preserve">and </w:t>
       </w:r>
       <w:r>
@@ -8265,6 +8277,7 @@
         <w:rPr>
           <w:lang w:eastAsia="en-CA"/>
         </w:rPr>
+        <w:lastRenderedPageBreak/>
         <w:tab/>
         <w:t xml:space="preserve">Of course, if the problem was as easy to solve as above, we wouldn’t have much of a problem to work with. However, due to the nature of the system in question, there were some challenges </w:t>
       </w:r>
@@ -8377,7 +8390,6 @@
         <w:rPr>
           <w:lang w:eastAsia="en-CA"/>
         </w:rPr>
-        <w:lastRenderedPageBreak/>
         <w:t xml:space="preserve">However, despite these challenges, a model was created that could be fine-tuned to generate usable results. </w:t>
       </w:r>
     </w:p>
@@ -8645,6 +8657,7 @@
         <w:rPr>
           <w:lang w:eastAsia="en-CA"/>
         </w:rPr>
+        <w:lastRenderedPageBreak/>
         <w:t>This results in the following matrix representation of the raising and lowering operators</w:t>
       </w:r>
       <w:r>
@@ -8748,7 +8761,6 @@
         <w:rPr>
           <w:lang w:eastAsia="en-CA"/>
         </w:rPr>
-        <w:lastRenderedPageBreak/>
         <w:t>Challenge</w:t>
       </w:r>
       <w:r>
@@ -8947,6 +8959,7 @@
         <w:rPr>
           <w:lang w:eastAsia="en-CA"/>
         </w:rPr>
+        <w:lastRenderedPageBreak/>
         <w:tab/>
         <w:t xml:space="preserve">Now for the final challenge, and perhaps the hardest one, addressing the pulse shape of the incident laser. The </w:t>
       </w:r>
@@ -8987,14 +9000,7 @@
         <w:rPr>
           <w:lang w:eastAsia="en-CA"/>
         </w:rPr>
-        <w:t xml:space="preserve">A typical excitation and decay curve, however there are no Rabi oscillations. So how do we address this? Unfortunately, unlike the above challenges, there were no formulae or theorem, so we had to use the tried-and-true trial and error method. The only consideration kept in mind was that this needed to </w:t>
-      </w:r>
-      <w:r>
-        <w:rPr>
-          <w:lang w:eastAsia="en-CA"/>
-        </w:rPr>
-        <w:lastRenderedPageBreak/>
-        <w:t xml:space="preserve">follow a short pulse regime, that is to say that the maximum intensity omega is </w:t>
+        <w:t xml:space="preserve">A typical excitation and decay curve, however there are no Rabi oscillations. So how do we address this? Unfortunately, unlike the above challenges, there were no formulae or theorem, so we had to use the tried-and-true trial and error method. The only consideration kept in mind was that this needed to follow a short pulse regime, that is to say that the maximum intensity omega is </w:t>
       </w:r>
       <w:r>
         <w:rPr>
@@ -9207,6 +9213,7 @@
         <w:rPr>
           <w:lang w:eastAsia="en-CA"/>
         </w:rPr>
+        <w:lastRenderedPageBreak/>
         <w:tab/>
         <w:t xml:space="preserve">Upon running this code we end up with the following plots for the exciton and biexciton populations. </w:t>
       </w:r>
@@ -9494,7 +9501,6 @@
           <w:rFonts w:eastAsia="Times New Roman"/>
           <w:lang w:eastAsia="en-CA"/>
         </w:rPr>
-        <w:lastRenderedPageBreak/>
         <w:t>Bibliography</w:t>
       </w:r>
     </w:p>
@@ -10638,21 +10644,21 @@
       <w:lvlJc w:val="left"/>
       <w:pPr>
         <w:tabs>
-          <w:tab w:val="num" w:pos="720"/>
+          <w:tab w:val="num" w:pos="360"/>
         </w:tabs>
-        <w:ind w:left="720" w:hanging="360"/>
-      </w:pPr>
-    </w:lvl>
-    <w:lvl w:ilvl="1" w:tentative="1">
+        <w:ind w:left="360" w:hanging="360"/>
+      </w:pPr>
+    </w:lvl>
+    <w:lvl w:ilvl="1">
       <w:start w:val="1"/>
       <w:numFmt w:val="decimal"/>
       <w:lvlText w:val="%2."/>
       <w:lvlJc w:val="left"/>
       <w:pPr>
         <w:tabs>
-          <w:tab w:val="num" w:pos="1440"/>
+          <w:tab w:val="num" w:pos="1080"/>
         </w:tabs>
-        <w:ind w:left="1440" w:hanging="360"/>
+        <w:ind w:left="1080" w:hanging="360"/>
       </w:pPr>
     </w:lvl>
     <w:lvl w:ilvl="2" w:tentative="1">
@@ -10662,9 +10668,9 @@
       <w:lvlJc w:val="left"/>
       <w:pPr>
         <w:tabs>
-          <w:tab w:val="num" w:pos="2160"/>
+          <w:tab w:val="num" w:pos="1800"/>
         </w:tabs>
-        <w:ind w:left="2160" w:hanging="360"/>
+        <w:ind w:left="1800" w:hanging="360"/>
       </w:pPr>
     </w:lvl>
     <w:lvl w:ilvl="3" w:tentative="1">
@@ -10674,9 +10680,9 @@
       <w:lvlJc w:val="left"/>
       <w:pPr>
         <w:tabs>
-          <w:tab w:val="num" w:pos="2880"/>
+          <w:tab w:val="num" w:pos="2520"/>
         </w:tabs>
-        <w:ind w:left="2880" w:hanging="360"/>
+        <w:ind w:left="2520" w:hanging="360"/>
       </w:pPr>
     </w:lvl>
     <w:lvl w:ilvl="4" w:tentative="1">
@@ -10686,9 +10692,9 @@
       <w:lvlJc w:val="left"/>
       <w:pPr>
         <w:tabs>
-          <w:tab w:val="num" w:pos="3600"/>
+          <w:tab w:val="num" w:pos="3240"/>
         </w:tabs>
-        <w:ind w:left="3600" w:hanging="360"/>
+        <w:ind w:left="3240" w:hanging="360"/>
       </w:pPr>
     </w:lvl>
     <w:lvl w:ilvl="5" w:tentative="1">
@@ -10698,9 +10704,9 @@
       <w:lvlJc w:val="left"/>
       <w:pPr>
         <w:tabs>
-          <w:tab w:val="num" w:pos="4320"/>
+          <w:tab w:val="num" w:pos="3960"/>
         </w:tabs>
-        <w:ind w:left="4320" w:hanging="360"/>
+        <w:ind w:left="3960" w:hanging="360"/>
       </w:pPr>
     </w:lvl>
     <w:lvl w:ilvl="6" w:tentative="1">
@@ -10710,9 +10716,9 @@
       <w:lvlJc w:val="left"/>
       <w:pPr>
         <w:tabs>
-          <w:tab w:val="num" w:pos="5040"/>
+          <w:tab w:val="num" w:pos="4680"/>
         </w:tabs>
-        <w:ind w:left="5040" w:hanging="360"/>
+        <w:ind w:left="4680" w:hanging="360"/>
       </w:pPr>
     </w:lvl>
     <w:lvl w:ilvl="7" w:tentative="1">
@@ -10722,9 +10728,9 @@
       <w:lvlJc w:val="left"/>
       <w:pPr>
         <w:tabs>
-          <w:tab w:val="num" w:pos="5760"/>
+          <w:tab w:val="num" w:pos="5400"/>
         </w:tabs>
-        <w:ind w:left="5760" w:hanging="360"/>
+        <w:ind w:left="5400" w:hanging="360"/>
       </w:pPr>
     </w:lvl>
     <w:lvl w:ilvl="8" w:tentative="1">
@@ -10734,9 +10740,9 @@
       <w:lvlJc w:val="left"/>
       <w:pPr>
         <w:tabs>
-          <w:tab w:val="num" w:pos="6480"/>
+          <w:tab w:val="num" w:pos="6120"/>
         </w:tabs>
-        <w:ind w:left="6480" w:hanging="360"/>
+        <w:ind w:left="6120" w:hanging="360"/>
       </w:pPr>
     </w:lvl>
   </w:abstractNum>
@@ -13173,6 +13179,26 @@
       <w:sz w:val="24"/>
     </w:rPr>
   </w:style>
+  <w:style w:type="paragraph" w:styleId="Caption">
+    <w:name w:val="caption"/>
+    <w:basedOn w:val="Normal"/>
+    <w:next w:val="Normal"/>
+    <w:uiPriority w:val="35"/>
+    <w:semiHidden/>
+    <w:unhideWhenUsed/>
+    <w:qFormat/>
+    <w:rsid w:val="000A4759"/>
+    <w:pPr>
+      <w:spacing w:after="200" w:line="240" w:lineRule="auto"/>
+    </w:pPr>
+    <w:rPr>
+      <w:i/>
+      <w:iCs/>
+      <w:color w:val="44546A" w:themeColor="text2"/>
+      <w:sz w:val="18"/>
+      <w:szCs w:val="18"/>
+    </w:rPr>
+  </w:style>
 </w:styles>
 </file>
 
@@ -13472,11 +13498,44 @@
 </file>
 
 <file path=customXml/item1.xml><?xml version="1.0" encoding="utf-8"?>
-<b:Sources xmlns:b="http://schemas.openxmlformats.org/officeDocument/2006/bibliography" xmlns="http://schemas.openxmlformats.org/officeDocument/2006/bibliography" SelectedStyle="\APASixthEditionOfficeOnline.xsl" StyleName="APA" Version="6"/>
+<b:Sources xmlns:b="http://schemas.openxmlformats.org/officeDocument/2006/bibliography" xmlns="http://schemas.openxmlformats.org/officeDocument/2006/bibliography" SelectedStyle="\APASixthEditionOfficeOnline.xsl" StyleName="APA" Version="6">
+  <b:Source>
+    <b:Tag>Mat16</b:Tag>
+    <b:SourceType>JournalArticle</b:SourceType>
+    <b:Guid>{0D4ABE5E-1281-4DB4-B146-7F7F12F4998E}</b:Guid>
+    <b:Title>Highly efficient heralded single-photon source for telecom wavelengths based on a PPLN waveguide</b:Title>
+    <b:Year>2016</b:Year>
+    <b:JournalName>Optics Express</b:JournalName>
+    <b:Pages>23992-24001</b:Pages>
+    <b:Author>
+      <b:Author>
+        <b:NameList>
+          <b:Person>
+            <b:Last>Matthias</b:Last>
+            <b:First>Bock</b:First>
+          </b:Person>
+          <b:Person>
+            <b:Last>Lenhard</b:Last>
+            <b:First>Andreas</b:First>
+          </b:Person>
+          <b:Person>
+            <b:Last>Chunniall</b:Last>
+            <b:First>Christopher</b:First>
+          </b:Person>
+          <b:Person>
+            <b:Last>Becher</b:Last>
+            <b:First>Christoph</b:First>
+          </b:Person>
+        </b:NameList>
+      </b:Author>
+    </b:Author>
+    <b:RefOrder>1</b:RefOrder>
+  </b:Source>
+</b:Sources>
 </file>
 
 <file path=customXml/itemProps1.xml><?xml version="1.0" encoding="utf-8"?>
-<ds:datastoreItem xmlns:ds="http://schemas.openxmlformats.org/officeDocument/2006/customXml" ds:itemID="{F202CF02-7CB4-40A5-9DF1-0FC719E61784}">
+<ds:datastoreItem xmlns:ds="http://schemas.openxmlformats.org/officeDocument/2006/customXml" ds:itemID="{7A50B2A6-47EF-478A-A88B-EDF57D2BB035}">
   <ds:schemaRefs>
     <ds:schemaRef ds:uri="http://schemas.openxmlformats.org/officeDocument/2006/bibliography"/>
   </ds:schemaRefs>

</xml_diff>

<commit_message>
FUCKING DONE - NEED EDITS
</commit_message>
<xml_diff>
--- a/Thesis.docx
+++ b/Thesis.docx
@@ -1024,7 +1024,16 @@
               <w:szCs w:val="24"/>
               <w:lang w:val="en-US" w:eastAsia="en-CA"/>
             </w:rPr>
-            <w:t xml:space="preserve"> (Matthias, Lenhard, Chunniall, &amp; Becher, 2016)</w:t>
+            <w:t xml:space="preserve"> </w:t>
+          </w:r>
+          <w:r>
+            <w:rPr>
+              <w:rFonts w:eastAsia="Times New Roman" w:cs="Times New Roman"/>
+              <w:noProof/>
+              <w:szCs w:val="24"/>
+              <w:lang w:val="en-US" w:eastAsia="en-CA"/>
+            </w:rPr>
+            <w:t>(Matthias, Lenhard, Chunniall, &amp; Becher, 2016)</w:t>
           </w:r>
           <w:r>
             <w:rPr>
@@ -13491,10 +13500,10 @@
                   <v:path o:extrusionok="f" gradientshapeok="t" o:connecttype="rect"/>
                   <o:lock v:ext="edit" aspectratio="t"/>
                 </v:shapetype>
-                <v:shape id="_x0000_i1025" type="#_x0000_t75" style="width:139.5pt;height:72.5pt" o:ole="">
+                <v:shape id="_x0000_i1127" type="#_x0000_t75" style="width:139.5pt;height:72.5pt" o:ole="">
                   <v:imagedata r:id="rId12" o:title=""/>
                 </v:shape>
-                <o:OLEObject Type="Embed" ProgID="PBrush" ShapeID="_x0000_i1025" DrawAspect="Content" ObjectID="_1734772759" r:id="rId13"/>
+                <o:OLEObject Type="Embed" ProgID="PBrush" ShapeID="_x0000_i1127" DrawAspect="Content" ObjectID="_1734775126" r:id="rId13"/>
               </w:object>
             </w:r>
           </w:p>
@@ -15672,10 +15681,10 @@
             </w:pPr>
             <w:r>
               <w:object w:dxaOrig="9340" w:dyaOrig="4620" w14:anchorId="7FB67126">
-                <v:shape id="_x0000_i1026" type="#_x0000_t75" style="width:342.5pt;height:169pt" o:ole="">
+                <v:shape id="_x0000_i1128" type="#_x0000_t75" style="width:342.5pt;height:169pt" o:ole="">
                   <v:imagedata r:id="rId17" o:title=""/>
                 </v:shape>
-                <o:OLEObject Type="Embed" ProgID="PBrush" ShapeID="_x0000_i1026" DrawAspect="Content" ObjectID="_1734772760" r:id="rId18"/>
+                <o:OLEObject Type="Embed" ProgID="PBrush" ShapeID="_x0000_i1128" DrawAspect="Content" ObjectID="_1734775127" r:id="rId18"/>
               </w:object>
             </w:r>
           </w:p>
@@ -17348,7 +17357,7 @@
               <w:noProof/>
               <w:lang w:val="en-US"/>
             </w:rPr>
-            <w:t>(Fischer, 2016)</w:t>
+            <w:t>(Fischer, Dynamical Modeling of Pulse Two-Photon Interference, 2016)</w:t>
           </w:r>
           <w:r>
             <w:rPr>
@@ -17372,7 +17381,6 @@
         <w:jc w:val="both"/>
       </w:pPr>
       <w:r>
-        <w:lastRenderedPageBreak/>
         <w:tab/>
         <w:t>This inclusion of the environment as well as the coupling</w:t>
       </w:r>
@@ -18071,61 +18079,7 @@
         <w:rPr>
           <w:lang w:eastAsia="en-CA"/>
         </w:rPr>
-        <w:t>decay instead. While the method of entanglement used is different from that used by Matteo (Time-Bin entanglement vs. Polarization), nonetheless the effective Hamiltonian and Liouvillian used in this paper are general enough to be used for our purposes as well. The Hamiltonian is as follows</w:t>
-      </w:r>
-      <w:r>
-        <w:rPr>
-          <w:lang w:eastAsia="en-CA"/>
-        </w:rPr>
-        <w:t xml:space="preserve"> </w:t>
-      </w:r>
-      <w:sdt>
-        <w:sdtPr>
-          <w:rPr>
-            <w:lang w:eastAsia="en-CA"/>
-          </w:rPr>
-          <w:id w:val="-101879741"/>
-          <w:citation/>
-        </w:sdtPr>
-        <w:sdtContent>
-          <w:r>
-            <w:rPr>
-              <w:lang w:eastAsia="en-CA"/>
-            </w:rPr>
-            <w:fldChar w:fldCharType="begin"/>
-          </w:r>
-          <w:r>
-            <w:rPr>
-              <w:lang w:val="en-US" w:eastAsia="en-CA"/>
-            </w:rPr>
-            <w:instrText xml:space="preserve">CITATION Hub16 \l 1033 </w:instrText>
-          </w:r>
-          <w:r>
-            <w:rPr>
-              <w:lang w:eastAsia="en-CA"/>
-            </w:rPr>
-            <w:fldChar w:fldCharType="separate"/>
-          </w:r>
-          <w:r>
-            <w:rPr>
-              <w:noProof/>
-              <w:lang w:val="en-US" w:eastAsia="en-CA"/>
-            </w:rPr>
-            <w:t>(Huber, et al., 2016)</w:t>
-          </w:r>
-          <w:r>
-            <w:rPr>
-              <w:lang w:eastAsia="en-CA"/>
-            </w:rPr>
-            <w:fldChar w:fldCharType="end"/>
-          </w:r>
-        </w:sdtContent>
-      </w:sdt>
-      <w:r>
-        <w:rPr>
-          <w:lang w:eastAsia="en-CA"/>
-        </w:rPr>
-        <w:t>:</w:t>
+        <w:t>decay instead. While the method of entanglement used is different from that used by Matteo (Time-Bin entanglement vs. Polarization), nonetheless the effective Hamiltonian and Liouvillian used in this paper are general enough to be used for our purposes as well. The Hamiltonian is as follows:</w:t>
       </w:r>
     </w:p>
     <w:tbl>
@@ -22465,7 +22419,7 @@
               <w:noProof/>
               <w:lang w:val="en-US" w:eastAsia="en-CA"/>
             </w:rPr>
-            <w:t xml:space="preserve"> (reductionista, 2016)</w:t>
+            <w:t>(reductionista, 2016)</w:t>
           </w:r>
           <w:r>
             <w:rPr>
@@ -26965,7 +26919,7 @@
                 <w:lang w:eastAsia="en-CA"/>
               </w:rPr>
               <w:drawing>
-                <wp:inline distT="0" distB="0" distL="0" distR="0" wp14:anchorId="58C5214A" wp14:editId="3732F8CE">
+                <wp:inline distT="0" distB="0" distL="0" distR="0" wp14:anchorId="58C5214A" wp14:editId="5C9A1754">
                   <wp:extent cx="2960446" cy="1842397"/>
                   <wp:effectExtent l="0" t="0" r="0" b="5715"/>
                   <wp:docPr id="7" name="Picture 7"/>
@@ -26988,7 +26942,7 @@
                         <pic:spPr>
                           <a:xfrm>
                             <a:off x="0" y="0"/>
-                            <a:ext cx="3016906" cy="1877534"/>
+                            <a:ext cx="2960446" cy="1842397"/>
                           </a:xfrm>
                           <a:prstGeom prst="rect">
                             <a:avLst/>
@@ -28909,6 +28863,7 @@
     </w:p>
     <w:p>
       <w:pPr>
+        <w:jc w:val="both"/>
         <w:rPr>
           <w:lang w:eastAsia="en-CA"/>
         </w:rPr>
@@ -28917,6 +28872,7 @@
     <w:p>
       <w:pPr>
         <w:spacing w:line="480" w:lineRule="auto"/>
+        <w:jc w:val="both"/>
         <w:rPr>
           <w:rFonts w:eastAsiaTheme="minorEastAsia"/>
         </w:rPr>
@@ -28986,6 +28942,7 @@
     <w:p>
       <w:pPr>
         <w:spacing w:line="480" w:lineRule="auto"/>
+        <w:jc w:val="both"/>
         <w:rPr>
           <w:rFonts w:eastAsiaTheme="minorEastAsia"/>
         </w:rPr>
@@ -28994,6 +28951,7 @@
     <w:p>
       <w:pPr>
         <w:spacing w:line="480" w:lineRule="auto"/>
+        <w:jc w:val="both"/>
         <w:rPr>
           <w:rFonts w:eastAsiaTheme="minorEastAsia"/>
         </w:rPr>
@@ -29140,24 +29098,13 @@
         <w:rPr>
           <w:rFonts w:eastAsiaTheme="minorEastAsia"/>
         </w:rPr>
-        <w:t xml:space="preserve">We also classified different sub-Poissonian light sources and found that the quantum dot was a natural fit in the second class of </w:t>
-      </w:r>
-      <w:r>
-        <w:rPr>
-          <w:rFonts w:eastAsiaTheme="minorEastAsia"/>
-        </w:rPr>
-        <w:t>sub-Poissonian</w:t>
-      </w:r>
-      <w:r>
-        <w:rPr>
-          <w:rFonts w:eastAsiaTheme="minorEastAsia"/>
-        </w:rPr>
-        <w:t xml:space="preserve"> light, and as such could be used as a source. </w:t>
+        <w:t xml:space="preserve">We also classified different sub-Poissonian light sources and found that the quantum dot was a natural fit in the second class of sub-Poissonian light, and as such could be used as a source. </w:t>
       </w:r>
     </w:p>
     <w:p>
       <w:pPr>
         <w:spacing w:line="480" w:lineRule="auto"/>
+        <w:jc w:val="both"/>
         <w:rPr>
           <w:rFonts w:eastAsiaTheme="minorEastAsia"/>
         </w:rPr>
@@ -29166,6 +29113,7 @@
     <w:p>
       <w:pPr>
         <w:spacing w:line="480" w:lineRule="auto"/>
+        <w:jc w:val="both"/>
         <w:rPr>
           <w:rFonts w:eastAsiaTheme="minorEastAsia"/>
         </w:rPr>
@@ -29182,6 +29130,7 @@
     <w:p>
       <w:pPr>
         <w:spacing w:line="480" w:lineRule="auto"/>
+        <w:jc w:val="both"/>
         <w:rPr>
           <w:rFonts w:eastAsiaTheme="minorEastAsia"/>
         </w:rPr>
@@ -29190,6 +29139,7 @@
     <w:p>
       <w:pPr>
         <w:spacing w:line="480" w:lineRule="auto"/>
+        <w:jc w:val="both"/>
         <w:rPr>
           <w:rFonts w:eastAsiaTheme="minorEastAsia"/>
         </w:rPr>
@@ -29237,6 +29187,7 @@
     <w:p>
       <w:pPr>
         <w:spacing w:line="480" w:lineRule="auto"/>
+        <w:jc w:val="both"/>
         <w:rPr>
           <w:rFonts w:eastAsiaTheme="minorEastAsia"/>
         </w:rPr>
@@ -29245,6 +29196,7 @@
     <w:p>
       <w:pPr>
         <w:spacing w:line="480" w:lineRule="auto"/>
+        <w:jc w:val="both"/>
         <w:rPr>
           <w:rFonts w:eastAsiaTheme="minorEastAsia"/>
         </w:rPr>
@@ -29368,14 +29320,14 @@
         <w:rPr>
           <w:rFonts w:eastAsiaTheme="minorEastAsia"/>
         </w:rPr>
-        <w:t xml:space="preserve">, was </w:t>
+        <w:t xml:space="preserve">, was considered and a new </w:t>
       </w:r>
       <w:r>
         <w:rPr>
           <w:rFonts w:eastAsiaTheme="minorEastAsia"/>
         </w:rPr>
         <w:lastRenderedPageBreak/>
-        <w:t xml:space="preserve">considered and a new set of operators are defined that are implementable under </w:t>
+        <w:t xml:space="preserve">set of operators are defined that are implementable under </w:t>
       </w:r>
       <w:proofErr w:type="spellStart"/>
       <w:r>
@@ -29425,7 +29377,7 @@
               <w:noProof/>
               <w:lang w:val="en-US"/>
             </w:rPr>
-            <w:t>(Fischer, 2016)</w:t>
+            <w:t>(Fischer, Dynamical Modeling of Pulse Two-Photon Interference, 2016)</w:t>
           </w:r>
           <w:r>
             <w:rPr>
@@ -29493,6 +29445,7 @@
     <w:p>
       <w:pPr>
         <w:spacing w:line="480" w:lineRule="auto"/>
+        <w:jc w:val="both"/>
         <w:rPr>
           <w:rFonts w:eastAsiaTheme="minorEastAsia"/>
         </w:rPr>
@@ -29501,6 +29454,7 @@
     <w:p>
       <w:pPr>
         <w:spacing w:line="480" w:lineRule="auto"/>
+        <w:jc w:val="both"/>
         <w:rPr>
           <w:rFonts w:eastAsiaTheme="minorEastAsia"/>
         </w:rPr>
@@ -29574,6 +29528,7 @@
     <w:p>
       <w:pPr>
         <w:spacing w:line="480" w:lineRule="auto"/>
+        <w:jc w:val="both"/>
         <w:rPr>
           <w:rFonts w:eastAsiaTheme="minorEastAsia"/>
         </w:rPr>
@@ -29587,6 +29542,7 @@
           <w:numId w:val="33"/>
         </w:numPr>
         <w:spacing w:line="480" w:lineRule="auto"/>
+        <w:jc w:val="both"/>
         <w:rPr>
           <w:lang w:eastAsia="en-CA"/>
         </w:rPr>
@@ -29614,6 +29570,7 @@
           <w:numId w:val="33"/>
         </w:numPr>
         <w:spacing w:line="480" w:lineRule="auto"/>
+        <w:jc w:val="both"/>
         <w:rPr>
           <w:lang w:eastAsia="en-CA"/>
         </w:rPr>
@@ -29628,6 +29585,7 @@
     <w:p>
       <w:pPr>
         <w:spacing w:line="480" w:lineRule="auto"/>
+        <w:jc w:val="both"/>
         <w:rPr>
           <w:lang w:eastAsia="en-CA"/>
         </w:rPr>
@@ -29636,6 +29594,7 @@
     <w:p>
       <w:pPr>
         <w:spacing w:line="480" w:lineRule="auto"/>
+        <w:jc w:val="both"/>
         <w:rPr>
           <w:lang w:eastAsia="en-CA"/>
         </w:rPr>
@@ -29729,33 +29688,572 @@
         <w:t xml:space="preserve">Finally, I would like to acknowledge that I completed my research on the promised territory of the Haudenosaunee, Anishinaabe, and Attawandaron peoples. The University of Waterloo is situated on the Haldimand Tract, the land promised to the Six Nations that includes ten kilometers on either side of the Grand River. </w:t>
       </w:r>
     </w:p>
+    <w:sdt>
+      <w:sdtPr>
+        <w:id w:val="1217167052"/>
+        <w:docPartObj>
+          <w:docPartGallery w:val="Bibliographies"/>
+          <w:docPartUnique/>
+        </w:docPartObj>
+      </w:sdtPr>
+      <w:sdtEndPr>
+        <w:rPr>
+          <w:rFonts w:ascii="Times New Roman" w:eastAsiaTheme="minorHAnsi" w:hAnsi="Times New Roman" w:cstheme="minorBidi"/>
+          <w:color w:val="auto"/>
+          <w:sz w:val="24"/>
+          <w:szCs w:val="22"/>
+        </w:rPr>
+      </w:sdtEndPr>
+      <w:sdtContent>
+        <w:p>
+          <w:pPr>
+            <w:pStyle w:val="Heading1"/>
+          </w:pPr>
+          <w:r>
+            <w:t>Bibliography</w:t>
+          </w:r>
+        </w:p>
+        <w:sdt>
+          <w:sdtPr>
+            <w:id w:val="111145805"/>
+            <w:bibliography/>
+          </w:sdtPr>
+          <w:sdtContent>
+            <w:p>
+              <w:pPr>
+                <w:pStyle w:val="Bibliography"/>
+                <w:ind w:left="720" w:hanging="720"/>
+                <w:rPr>
+                  <w:noProof/>
+                  <w:szCs w:val="24"/>
+                </w:rPr>
+              </w:pPr>
+              <w:r>
+                <w:fldChar w:fldCharType="begin"/>
+              </w:r>
+              <w:r>
+                <w:instrText xml:space="preserve"> BIBLIOGRAPHY </w:instrText>
+              </w:r>
+              <w:r>
+                <w:fldChar w:fldCharType="separate"/>
+              </w:r>
+              <w:r>
+                <w:rPr>
+                  <w:noProof/>
+                </w:rPr>
+                <w:t xml:space="preserve">Ahmadi, A. (2019). </w:t>
+              </w:r>
+              <w:r>
+                <w:rPr>
+                  <w:i/>
+                  <w:iCs/>
+                  <w:noProof/>
+                </w:rPr>
+                <w:t>Towards On-demand Generation of Entangled Photons with Quantum Dots.</w:t>
+              </w:r>
+              <w:r>
+                <w:rPr>
+                  <w:noProof/>
+                </w:rPr>
+                <w:t xml:space="preserve"> Waterloo.</w:t>
+              </w:r>
+            </w:p>
+            <w:p>
+              <w:pPr>
+                <w:pStyle w:val="Bibliography"/>
+                <w:ind w:left="720" w:hanging="720"/>
+                <w:rPr>
+                  <w:noProof/>
+                </w:rPr>
+              </w:pPr>
+              <w:r>
+                <w:rPr>
+                  <w:noProof/>
+                </w:rPr>
+                <w:t xml:space="preserve">Bajcsy, M. (2022, October 6). ECE 770. </w:t>
+              </w:r>
+              <w:r>
+                <w:rPr>
+                  <w:i/>
+                  <w:iCs/>
+                  <w:noProof/>
+                </w:rPr>
+                <w:t>Lecture #9</w:t>
+              </w:r>
+              <w:r>
+                <w:rPr>
+                  <w:noProof/>
+                </w:rPr>
+                <w:t>. Waterloo, Ontario, Canada.</w:t>
+              </w:r>
+            </w:p>
+            <w:p>
+              <w:pPr>
+                <w:pStyle w:val="Bibliography"/>
+                <w:ind w:left="720" w:hanging="720"/>
+                <w:rPr>
+                  <w:noProof/>
+                </w:rPr>
+              </w:pPr>
+              <w:r>
+                <w:rPr>
+                  <w:noProof/>
+                </w:rPr>
+                <w:t xml:space="preserve">Davidovich, L. (1996). Sub-Poissonian Processes in Quantum Optics. </w:t>
+              </w:r>
+              <w:r>
+                <w:rPr>
+                  <w:i/>
+                  <w:iCs/>
+                  <w:noProof/>
+                </w:rPr>
+                <w:t>Reviews of Modern Physics</w:t>
+              </w:r>
+              <w:r>
+                <w:rPr>
+                  <w:noProof/>
+                </w:rPr>
+                <w:t>, 127-173.</w:t>
+              </w:r>
+            </w:p>
+            <w:p>
+              <w:pPr>
+                <w:pStyle w:val="Bibliography"/>
+                <w:ind w:left="720" w:hanging="720"/>
+                <w:rPr>
+                  <w:noProof/>
+                </w:rPr>
+              </w:pPr>
+              <w:r>
+                <w:rPr>
+                  <w:noProof/>
+                </w:rPr>
+                <w:t xml:space="preserve">Feranchuk, I., &amp; Leonov, A. (2008). Analytical analysis of the “collapse-revival” effect in the Jaynes–Cummings model. </w:t>
+              </w:r>
+              <w:r>
+                <w:rPr>
+                  <w:i/>
+                  <w:iCs/>
+                  <w:noProof/>
+                </w:rPr>
+                <w:t>Physics Letters A</w:t>
+              </w:r>
+              <w:r>
+                <w:rPr>
+                  <w:noProof/>
+                </w:rPr>
+                <w:t>, 517-520.</w:t>
+              </w:r>
+            </w:p>
+            <w:p>
+              <w:pPr>
+                <w:pStyle w:val="Bibliography"/>
+                <w:ind w:left="720" w:hanging="720"/>
+                <w:rPr>
+                  <w:noProof/>
+                </w:rPr>
+              </w:pPr>
+              <w:r>
+                <w:rPr>
+                  <w:noProof/>
+                </w:rPr>
+                <w:t xml:space="preserve">Fischer, K. A. (2016). Dynamical Modeling of Pulse Two-Photon Interference. </w:t>
+              </w:r>
+              <w:r>
+                <w:rPr>
+                  <w:i/>
+                  <w:iCs/>
+                  <w:noProof/>
+                </w:rPr>
+                <w:t>New Journal of Physics</w:t>
+              </w:r>
+              <w:r>
+                <w:rPr>
+                  <w:noProof/>
+                </w:rPr>
+                <w:t>.</w:t>
+              </w:r>
+            </w:p>
+            <w:p>
+              <w:pPr>
+                <w:pStyle w:val="Bibliography"/>
+                <w:ind w:left="720" w:hanging="720"/>
+                <w:rPr>
+                  <w:noProof/>
+                </w:rPr>
+              </w:pPr>
+              <w:r>
+                <w:rPr>
+                  <w:noProof/>
+                </w:rPr>
+                <w:t xml:space="preserve">Fischer, K. A., Hanschke, L., Kremser, M., Finley, J. J., Muller, K., &amp; Vucokvic, J. (2017). Pulsed Rabi oscillations in quantum two-level systems:. </w:t>
+              </w:r>
+              <w:r>
+                <w:rPr>
+                  <w:i/>
+                  <w:iCs/>
+                  <w:noProof/>
+                </w:rPr>
+                <w:t>Quantum Science and Technology</w:t>
+              </w:r>
+              <w:r>
+                <w:rPr>
+                  <w:noProof/>
+                </w:rPr>
+                <w:t>.</w:t>
+              </w:r>
+            </w:p>
+            <w:p>
+              <w:pPr>
+                <w:pStyle w:val="Bibliography"/>
+                <w:ind w:left="720" w:hanging="720"/>
+                <w:rPr>
+                  <w:noProof/>
+                </w:rPr>
+              </w:pPr>
+              <w:r>
+                <w:rPr>
+                  <w:noProof/>
+                </w:rPr>
+                <w:t xml:space="preserve">Fox, M. (2006). </w:t>
+              </w:r>
+              <w:r>
+                <w:rPr>
+                  <w:i/>
+                  <w:iCs/>
+                  <w:noProof/>
+                </w:rPr>
+                <w:t>Quantum Optics.</w:t>
+              </w:r>
+              <w:r>
+                <w:rPr>
+                  <w:noProof/>
+                </w:rPr>
+                <w:t xml:space="preserve"> Oxford University Press.</w:t>
+              </w:r>
+            </w:p>
+            <w:p>
+              <w:pPr>
+                <w:pStyle w:val="Bibliography"/>
+                <w:ind w:left="720" w:hanging="720"/>
+                <w:rPr>
+                  <w:noProof/>
+                </w:rPr>
+              </w:pPr>
+              <w:r>
+                <w:rPr>
+                  <w:noProof/>
+                </w:rPr>
+                <w:t xml:space="preserve">Huber, T., Osterman, L., Prilmüller, M., Solomon, G. S., Ritsch, H., Weihs, G., &amp; Predojević, A. (2016). Coherence and degree of time-bin entanglement from quantum dots. </w:t>
+              </w:r>
+              <w:r>
+                <w:rPr>
+                  <w:i/>
+                  <w:iCs/>
+                  <w:noProof/>
+                </w:rPr>
+                <w:t>Physical Review B</w:t>
+              </w:r>
+              <w:r>
+                <w:rPr>
+                  <w:noProof/>
+                </w:rPr>
+                <w:t>.</w:t>
+              </w:r>
+            </w:p>
+            <w:p>
+              <w:pPr>
+                <w:pStyle w:val="Bibliography"/>
+                <w:ind w:left="720" w:hanging="720"/>
+                <w:rPr>
+                  <w:noProof/>
+                </w:rPr>
+              </w:pPr>
+              <w:r>
+                <w:rPr>
+                  <w:noProof/>
+                </w:rPr>
+                <w:t xml:space="preserve">Leica. (2017, November 15). </w:t>
+              </w:r>
+              <w:r>
+                <w:rPr>
+                  <w:i/>
+                  <w:iCs/>
+                  <w:noProof/>
+                </w:rPr>
+                <w:t>The Fundamentals and History of Fluorescence and Quantum Dots</w:t>
+              </w:r>
+              <w:r>
+                <w:rPr>
+                  <w:noProof/>
+                </w:rPr>
+                <w:t>. Retrieved from Leica-Microsystems: https://www.leica-microsystems.com/science-lab/the-fundamentals-and-history-of-fluorescence-and-quantum-dots/#:~:text=Quantum%20Dots%20(or%20%22Qdots%22,Petersburg</w:t>
+              </w:r>
+            </w:p>
+            <w:p>
+              <w:pPr>
+                <w:pStyle w:val="Bibliography"/>
+                <w:ind w:left="720" w:hanging="720"/>
+                <w:rPr>
+                  <w:noProof/>
+                </w:rPr>
+              </w:pPr>
+              <w:r>
+                <w:rPr>
+                  <w:noProof/>
+                </w:rPr>
+                <w:t xml:space="preserve">Manzano, D. (2020). </w:t>
+              </w:r>
+              <w:r>
+                <w:rPr>
+                  <w:i/>
+                  <w:iCs/>
+                  <w:noProof/>
+                </w:rPr>
+                <w:t>A Short Introduction to the Lindblad Master Equation.</w:t>
+              </w:r>
+              <w:r>
+                <w:rPr>
+                  <w:noProof/>
+                </w:rPr>
+                <w:t xml:space="preserve"> Granada.</w:t>
+              </w:r>
+            </w:p>
+            <w:p>
+              <w:pPr>
+                <w:pStyle w:val="Bibliography"/>
+                <w:ind w:left="720" w:hanging="720"/>
+                <w:rPr>
+                  <w:noProof/>
+                </w:rPr>
+              </w:pPr>
+              <w:r>
+                <w:rPr>
+                  <w:noProof/>
+                </w:rPr>
+                <w:t xml:space="preserve">Matthias, B., Lenhard, A., Chunniall, C., &amp; Becher, C. (2016). Highly efficient heralded single-photon source for telecom wavelengths based on a PPLN waveguide. </w:t>
+              </w:r>
+              <w:r>
+                <w:rPr>
+                  <w:i/>
+                  <w:iCs/>
+                  <w:noProof/>
+                </w:rPr>
+                <w:t>Optics Express</w:t>
+              </w:r>
+              <w:r>
+                <w:rPr>
+                  <w:noProof/>
+                </w:rPr>
+                <w:t>, 23992-24001.</w:t>
+              </w:r>
+            </w:p>
+            <w:p>
+              <w:pPr>
+                <w:pStyle w:val="Bibliography"/>
+                <w:ind w:left="720" w:hanging="720"/>
+                <w:rPr>
+                  <w:noProof/>
+                </w:rPr>
+              </w:pPr>
+              <w:r>
+                <w:rPr>
+                  <w:noProof/>
+                </w:rPr>
+                <w:t xml:space="preserve">Nexdot. (n.d.). </w:t>
+              </w:r>
+              <w:r>
+                <w:rPr>
+                  <w:i/>
+                  <w:iCs/>
+                  <w:noProof/>
+                </w:rPr>
+                <w:t>Quantum Dots History</w:t>
+              </w:r>
+              <w:r>
+                <w:rPr>
+                  <w:noProof/>
+                </w:rPr>
+                <w:t>. Retrieved December 2022, from nexdot: https://nexdot.fr/en/history-of-quantum-dots/</w:t>
+              </w:r>
+            </w:p>
+            <w:p>
+              <w:pPr>
+                <w:pStyle w:val="Bibliography"/>
+                <w:ind w:left="720" w:hanging="720"/>
+                <w:rPr>
+                  <w:noProof/>
+                </w:rPr>
+              </w:pPr>
+              <w:r>
+                <w:rPr>
+                  <w:noProof/>
+                </w:rPr>
+                <w:lastRenderedPageBreak/>
+                <w:t xml:space="preserve">Papoyan, A., &amp; Shmavonyan, S. (2021). Signature of optical Rabi oscillations in transmission signal of atomic vapor under continuous-wave laser excitation. </w:t>
+              </w:r>
+              <w:r>
+                <w:rPr>
+                  <w:i/>
+                  <w:iCs/>
+                  <w:noProof/>
+                </w:rPr>
+                <w:t>Optics Communications</w:t>
+              </w:r>
+              <w:r>
+                <w:rPr>
+                  <w:noProof/>
+                </w:rPr>
+                <w:t>.</w:t>
+              </w:r>
+            </w:p>
+            <w:p>
+              <w:pPr>
+                <w:pStyle w:val="Bibliography"/>
+                <w:ind w:left="720" w:hanging="720"/>
+                <w:rPr>
+                  <w:noProof/>
+                </w:rPr>
+              </w:pPr>
+              <w:r>
+                <w:rPr>
+                  <w:noProof/>
+                </w:rPr>
+                <w:t xml:space="preserve">PR Newswire. (2019, February 23). </w:t>
+              </w:r>
+              <w:r>
+                <w:rPr>
+                  <w:i/>
+                  <w:iCs/>
+                  <w:noProof/>
+                </w:rPr>
+                <w:t>Benzinga</w:t>
+              </w:r>
+              <w:r>
+                <w:rPr>
+                  <w:noProof/>
+                </w:rPr>
+                <w:t>. Retrieved from The History and Future of Quantum Dots: https://www.benzinga.com/pressreleases/19/02/r13231898/the-history-and-future-of-quantum-dots</w:t>
+              </w:r>
+            </w:p>
+            <w:p>
+              <w:pPr>
+                <w:pStyle w:val="Bibliography"/>
+                <w:ind w:left="720" w:hanging="720"/>
+                <w:rPr>
+                  <w:noProof/>
+                </w:rPr>
+              </w:pPr>
+              <w:r>
+                <w:rPr>
+                  <w:noProof/>
+                </w:rPr>
+                <w:t xml:space="preserve">reductionista. (2016, October 20). </w:t>
+              </w:r>
+              <w:r>
+                <w:rPr>
+                  <w:i/>
+                  <w:iCs/>
+                  <w:noProof/>
+                </w:rPr>
+                <w:t>Spin Representation in 3D</w:t>
+              </w:r>
+              <w:r>
+                <w:rPr>
+                  <w:noProof/>
+                </w:rPr>
+                <w:t>. Retrieved from Physics Stackexchange: https://physics.stackexchange.com/questions/287542/spin-representation-in-3d</w:t>
+              </w:r>
+            </w:p>
+            <w:p>
+              <w:pPr>
+                <w:pStyle w:val="Bibliography"/>
+                <w:ind w:left="720" w:hanging="720"/>
+                <w:rPr>
+                  <w:noProof/>
+                </w:rPr>
+              </w:pPr>
+              <w:r>
+                <w:rPr>
+                  <w:noProof/>
+                </w:rPr>
+                <w:t xml:space="preserve">Sigma Aldrich. (n.d.). </w:t>
+              </w:r>
+              <w:r>
+                <w:rPr>
+                  <w:i/>
+                  <w:iCs/>
+                  <w:noProof/>
+                </w:rPr>
+                <w:t>Quantum Dots</w:t>
+              </w:r>
+              <w:r>
+                <w:rPr>
+                  <w:noProof/>
+                </w:rPr>
+                <w:t>. Retrieved from Millipore Sigma: https://www.sigmaaldrich.com/CA/en/technical-documents/technical-article/materials-science-and-engineering/biosensors-and-imaging/quantum-dots</w:t>
+              </w:r>
+            </w:p>
+            <w:p>
+              <w:pPr>
+                <w:pStyle w:val="Bibliography"/>
+                <w:ind w:left="720" w:hanging="720"/>
+                <w:rPr>
+                  <w:noProof/>
+                </w:rPr>
+              </w:pPr>
+              <w:r>
+                <w:rPr>
+                  <w:noProof/>
+                </w:rPr>
+                <w:t xml:space="preserve">Stievater, T., Li, X., &amp; Steel, D. (2001). Rabi Oscillations of Excitons in Single Quantum Dots. </w:t>
+              </w:r>
+              <w:r>
+                <w:rPr>
+                  <w:i/>
+                  <w:iCs/>
+                  <w:noProof/>
+                </w:rPr>
+                <w:t>Physical Review Letters</w:t>
+              </w:r>
+              <w:r>
+                <w:rPr>
+                  <w:noProof/>
+                </w:rPr>
+                <w:t>.</w:t>
+              </w:r>
+            </w:p>
+            <w:p>
+              <w:r>
+                <w:rPr>
+                  <w:b/>
+                  <w:bCs/>
+                  <w:noProof/>
+                </w:rPr>
+                <w:fldChar w:fldCharType="end"/>
+              </w:r>
+            </w:p>
+          </w:sdtContent>
+        </w:sdt>
+      </w:sdtContent>
+    </w:sdt>
     <w:p>
       <w:pPr>
-        <w:jc w:val="both"/>
+        <w:rPr>
+          <w:lang w:eastAsia="en-CA"/>
+        </w:rPr>
       </w:pPr>
     </w:p>
     <w:p>
       <w:pPr>
-        <w:pStyle w:val="Heading1"/>
-        <w:rPr>
-          <w:rFonts w:eastAsia="Times New Roman"/>
-          <w:lang w:eastAsia="en-CA"/>
-        </w:rPr>
-      </w:pPr>
-      <w:r>
-        <w:rPr>
-          <w:rFonts w:eastAsia="Times New Roman"/>
-          <w:lang w:eastAsia="en-CA"/>
-        </w:rPr>
-        <w:lastRenderedPageBreak/>
-        <w:t>Bibliography</w:t>
-      </w:r>
+        <w:rPr>
+          <w:lang w:eastAsia="en-CA"/>
+        </w:rPr>
+      </w:pPr>
     </w:p>
     <w:p>
       <w:pPr>
         <w:rPr>
-          <w:b/>
-          <w:bCs/>
           <w:lang w:eastAsia="en-CA"/>
         </w:rPr>
       </w:pPr>
@@ -29766,15 +30264,6 @@
           <w:lang w:eastAsia="en-CA"/>
         </w:rPr>
       </w:pPr>
-      <w:hyperlink r:id="rId24" w:history="1">
-        <w:r>
-          <w:rPr>
-            <w:rStyle w:val="Hyperlink"/>
-            <w:lang w:eastAsia="en-CA"/>
-          </w:rPr>
-          <w:t>https://nexdot.fr/en/history-of-quantum-dots/</w:t>
-        </w:r>
-      </w:hyperlink>
     </w:p>
     <w:p>
       <w:pPr>
@@ -29782,15 +30271,6 @@
           <w:lang w:eastAsia="en-CA"/>
         </w:rPr>
       </w:pPr>
-      <w:hyperlink r:id="rId25" w:anchor=":~:text=Quantum%20Dots%20(or%20%22Qdots%22,Petersburg" w:history="1">
-        <w:r>
-          <w:rPr>
-            <w:rStyle w:val="Hyperlink"/>
-            <w:lang w:eastAsia="en-CA"/>
-          </w:rPr>
-          <w:t>https://www.leica-microsystems.com/science-lab/the-fundamentals-and-history-of-fluorescence-and-quantum-dots/#:~:text=Quantum%20Dots%20(or%20%22Qdots%22,Petersburg</w:t>
-        </w:r>
-      </w:hyperlink>
     </w:p>
     <w:p>
       <w:pPr>
@@ -29798,93 +30278,9 @@
           <w:lang w:eastAsia="en-CA"/>
         </w:rPr>
       </w:pPr>
-      <w:hyperlink r:id="rId26" w:history="1">
-        <w:r>
-          <w:rPr>
-            <w:rStyle w:val="Hyperlink"/>
-            <w:lang w:eastAsia="en-CA"/>
-          </w:rPr>
-          <w:t>https://www.sigmaaldrich.com/CA/en/technical-documents/technical-article/materials-science-and-engineering/biosensors-and-imaging/quantum-dots</w:t>
-        </w:r>
-      </w:hyperlink>
-    </w:p>
-    <w:p>
-      <w:pPr>
-        <w:rPr>
-          <w:rStyle w:val="Hyperlink"/>
-          <w:lang w:eastAsia="en-CA"/>
-        </w:rPr>
-      </w:pPr>
-      <w:hyperlink r:id="rId27" w:history="1">
-        <w:r>
-          <w:rPr>
-            <w:rStyle w:val="Hyperlink"/>
-            <w:lang w:eastAsia="en-CA"/>
-          </w:rPr>
-          <w:t>https://www.benzinga.com/pressreleases/19/02/r13231898/the-history-and-future-of-quantum-dots</w:t>
-        </w:r>
-      </w:hyperlink>
-    </w:p>
-    <w:p>
-      <w:pPr>
-        <w:rPr>
-          <w:lang w:eastAsia="en-CA"/>
-        </w:rPr>
-      </w:pPr>
-      <w:hyperlink r:id="rId28" w:history="1">
-        <w:r>
-          <w:rPr>
-            <w:rStyle w:val="Hyperlink"/>
-            <w:lang w:eastAsia="en-CA"/>
-          </w:rPr>
-          <w:t>https://physics.stackexchange.com/questions/287542/spin-representation-in-3d</w:t>
-        </w:r>
-      </w:hyperlink>
-    </w:p>
-    <w:p>
-      <w:pPr>
-        <w:rPr>
-          <w:lang w:eastAsia="en-CA"/>
-        </w:rPr>
-      </w:pPr>
-    </w:p>
-    <w:p>
-      <w:pPr>
-        <w:rPr>
-          <w:lang w:eastAsia="en-CA"/>
-        </w:rPr>
-      </w:pPr>
-    </w:p>
-    <w:p>
-      <w:pPr>
-        <w:rPr>
-          <w:lang w:eastAsia="en-CA"/>
-        </w:rPr>
-      </w:pPr>
-    </w:p>
-    <w:p>
-      <w:pPr>
-        <w:rPr>
-          <w:lang w:eastAsia="en-CA"/>
-        </w:rPr>
-      </w:pPr>
-    </w:p>
-    <w:p>
-      <w:pPr>
-        <w:rPr>
-          <w:lang w:eastAsia="en-CA"/>
-        </w:rPr>
-      </w:pPr>
-    </w:p>
-    <w:p>
-      <w:pPr>
-        <w:rPr>
-          <w:lang w:eastAsia="en-CA"/>
-        </w:rPr>
-      </w:pPr>
     </w:p>
     <w:sectPr>
-      <w:footerReference w:type="default" r:id="rId29"/>
+      <w:footerReference w:type="default" r:id="rId24"/>
       <w:pgSz w:w="12240" w:h="15840"/>
       <w:pgMar w:top="1224" w:right="1224" w:bottom="1224" w:left="1224" w:header="720" w:footer="720" w:gutter="0"/>
       <w:cols w:space="720"/>
@@ -34643,6 +35039,14 @@
       <w:u w:val="single"/>
     </w:rPr>
   </w:style>
+  <w:style w:type="paragraph" w:styleId="Bibliography">
+    <w:name w:val="Bibliography"/>
+    <w:basedOn w:val="Normal"/>
+    <w:next w:val="Normal"/>
+    <w:uiPriority w:val="37"/>
+    <w:unhideWhenUsed/>
+    <w:rsid w:val="00357B2E"/>
+  </w:style>
 </w:styles>
 </file>
 
@@ -35138,7 +35542,7 @@
         </b:NameList>
       </b:Author>
     </b:Author>
-    <b:RefOrder>8</b:RefOrder>
+    <b:RefOrder>10</b:RefOrder>
   </b:Source>
   <b:Source>
     <b:Tag>red16</b:Tag>
@@ -35159,7 +35563,7 @@
     <b:Month>October</b:Month>
     <b:Day>20</b:Day>
     <b:URL>https://physics.stackexchange.com/questions/287542/spin-representation-in-3d</b:URL>
-    <b:RefOrder>9</b:RefOrder>
+    <b:RefOrder>8</b:RefOrder>
   </b:Source>
   <b:Source>
     <b:Tag>Mic22</b:Tag>
@@ -35183,13 +35587,168 @@
     <b:City>Waterloo</b:City>
     <b:StateProvince>Ontario</b:StateProvince>
     <b:CountryRegion>Canada</b:CountryRegion>
-    <b:RefOrder>10</b:RefOrder>
+    <b:RefOrder>9</b:RefOrder>
+  </b:Source>
+  <b:Source>
+    <b:Tag>Pap21</b:Tag>
+    <b:SourceType>JournalArticle</b:SourceType>
+    <b:Guid>{C7787757-64BC-4547-89A6-D28B640B1B60}</b:Guid>
+    <b:Title>Signature of optical Rabi oscillations in transmission signal of atomic vapor under continuous-wave laser excitation</b:Title>
+    <b:Year>2021</b:Year>
+    <b:JournalName>Optics Communications</b:JournalName>
+    <b:Author>
+      <b:Author>
+        <b:NameList>
+          <b:Person>
+            <b:Last>Papoyan</b:Last>
+            <b:First>Aram</b:First>
+          </b:Person>
+          <b:Person>
+            <b:Last>Shmavonyan</b:Last>
+            <b:First>Svetlana</b:First>
+          </b:Person>
+        </b:NameList>
+      </b:Author>
+    </b:Author>
+    <b:RefOrder>11</b:RefOrder>
+  </b:Source>
+  <b:Source>
+    <b:Tag>Sti01</b:Tag>
+    <b:SourceType>JournalArticle</b:SourceType>
+    <b:Guid>{F7BCF837-6880-4A8F-B704-4550AD6C0025}</b:Guid>
+    <b:Title>Rabi Oscillations of Excitons in Single Quantum Dots</b:Title>
+    <b:JournalName>Physical Review Letters</b:JournalName>
+    <b:Year>2001</b:Year>
+    <b:Author>
+      <b:Author>
+        <b:NameList>
+          <b:Person>
+            <b:Last>Stievater</b:Last>
+            <b:First>T.H. </b:First>
+          </b:Person>
+          <b:Person>
+            <b:Last>Li</b:Last>
+            <b:First>Xiaoqin</b:First>
+          </b:Person>
+          <b:Person>
+            <b:Last>Steel</b:Last>
+            <b:First>D.G.</b:First>
+          </b:Person>
+        </b:NameList>
+      </b:Author>
+    </b:Author>
+    <b:RefOrder>12</b:RefOrder>
+  </b:Source>
+  <b:Source>
+    <b:Tag>Fis17</b:Tag>
+    <b:SourceType>JournalArticle</b:SourceType>
+    <b:Guid>{0AC52902-231E-4FBF-B5BE-E36274F00AE1}</b:Guid>
+    <b:Title>Pulsed Rabi oscillations in quantum two-level systems:</b:Title>
+    <b:JournalName>Quantum Science and Technology</b:JournalName>
+    <b:Year>2017</b:Year>
+    <b:Author>
+      <b:Author>
+        <b:NameList>
+          <b:Person>
+            <b:Last>Fischer</b:Last>
+            <b:Middle>A</b:Middle>
+            <b:First>Kevin</b:First>
+          </b:Person>
+          <b:Person>
+            <b:Last>Hanschke</b:Last>
+            <b:First>Lukas</b:First>
+          </b:Person>
+          <b:Person>
+            <b:Last>Kremser</b:Last>
+            <b:First>Malte</b:First>
+          </b:Person>
+          <b:Person>
+            <b:Last>Finley</b:Last>
+            <b:Middle>J</b:Middle>
+            <b:First>Jonathan</b:First>
+          </b:Person>
+          <b:Person>
+            <b:Last>Muller</b:Last>
+            <b:First>Kai</b:First>
+          </b:Person>
+          <b:Person>
+            <b:Last>Vucokvic</b:Last>
+            <b:First>Jelena</b:First>
+          </b:Person>
+        </b:NameList>
+      </b:Author>
+    </b:Author>
+    <b:RefOrder>13</b:RefOrder>
+  </b:Source>
+  <b:Source>
+    <b:Tag>Nex22</b:Tag>
+    <b:SourceType>InternetSite</b:SourceType>
+    <b:Guid>{CD936195-78E8-4ED4-A5E5-8A98111174B3}</b:Guid>
+    <b:Title>Quantum Dots History</b:Title>
+    <b:Author>
+      <b:Author>
+        <b:Corporate>Nexdot</b:Corporate>
+      </b:Author>
+    </b:Author>
+    <b:InternetSiteTitle>nexdot</b:InternetSiteTitle>
+    <b:URL>https://nexdot.fr/en/history-of-quantum-dots/</b:URL>
+    <b:YearAccessed>2022</b:YearAccessed>
+    <b:MonthAccessed>December</b:MonthAccessed>
+    <b:RefOrder>14</b:RefOrder>
+  </b:Source>
+  <b:Source>
+    <b:Tag>Lei17</b:Tag>
+    <b:SourceType>InternetSite</b:SourceType>
+    <b:Guid>{546EC3D3-135C-48EE-A6C4-83469EC18D7B}</b:Guid>
+    <b:Author>
+      <b:Author>
+        <b:Corporate>Leica</b:Corporate>
+      </b:Author>
+    </b:Author>
+    <b:Title>The Fundamentals and History of Fluorescence and Quantum Dots</b:Title>
+    <b:InternetSiteTitle>Leica-Microsystems</b:InternetSiteTitle>
+    <b:Year>2017</b:Year>
+    <b:Month>November</b:Month>
+    <b:Day>15</b:Day>
+    <b:URL>https://www.leica-microsystems.com/science-lab/the-fundamentals-and-history-of-fluorescence-and-quantum-dots/#:~:text=Quantum%20Dots%20(or%20%22Qdots%22,Petersburg</b:URL>
+    <b:RefOrder>15</b:RefOrder>
+  </b:Source>
+  <b:Source>
+    <b:Tag>Sig</b:Tag>
+    <b:SourceType>InternetSite</b:SourceType>
+    <b:Guid>{0E4ECBBE-D26E-43AE-B796-D702E51A7440}</b:Guid>
+    <b:Author>
+      <b:Author>
+        <b:Corporate>Sigma Aldrich</b:Corporate>
+      </b:Author>
+    </b:Author>
+    <b:Title>Quantum Dots</b:Title>
+    <b:InternetSiteTitle>Millipore Sigma</b:InternetSiteTitle>
+    <b:URL>https://www.sigmaaldrich.com/CA/en/technical-documents/technical-article/materials-science-and-engineering/biosensors-and-imaging/quantum-dots</b:URL>
+    <b:RefOrder>16</b:RefOrder>
+  </b:Source>
+  <b:Source>
+    <b:Tag>PRN19</b:Tag>
+    <b:SourceType>InternetSite</b:SourceType>
+    <b:Guid>{A9AC21B1-A1E2-4801-A7DC-419FA6B46C4B}</b:Guid>
+    <b:Author>
+      <b:Author>
+        <b:Corporate>PR Newswire</b:Corporate>
+      </b:Author>
+    </b:Author>
+    <b:Title>Benzinga</b:Title>
+    <b:InternetSiteTitle>The History and Future of Quantum Dots</b:InternetSiteTitle>
+    <b:Year>2019</b:Year>
+    <b:Month>February</b:Month>
+    <b:Day>23</b:Day>
+    <b:URL>https://www.benzinga.com/pressreleases/19/02/r13231898/the-history-and-future-of-quantum-dots</b:URL>
+    <b:RefOrder>17</b:RefOrder>
   </b:Source>
 </b:Sources>
 </file>
 
 <file path=customXml/itemProps1.xml><?xml version="1.0" encoding="utf-8"?>
-<ds:datastoreItem xmlns:ds="http://schemas.openxmlformats.org/officeDocument/2006/customXml" ds:itemID="{80B9F789-E6B2-4670-9E49-0AE17821E68A}">
+<ds:datastoreItem xmlns:ds="http://schemas.openxmlformats.org/officeDocument/2006/customXml" ds:itemID="{2357F0A1-8249-446C-96C0-DDD62FF9A6A5}">
   <ds:schemaRefs>
     <ds:schemaRef ds:uri="http://schemas.openxmlformats.org/officeDocument/2006/bibliography"/>
   </ds:schemaRefs>

</xml_diff>

<commit_message>
Presentation - Writing is Completed
Written part is completed
Thinking of writing a script tonight
Design tomorrow
As well as practicing script
</commit_message>
<xml_diff>
--- a/Thesis.docx
+++ b/Thesis.docx
@@ -10,10 +10,10 @@
           <w:lang w:eastAsia="en-CA"/>
         </w:rPr>
       </w:pPr>
-      <w:bookmarkStart w:id="0" w:name="_Hlk124155348"/>
-      <w:bookmarkStart w:id="1" w:name="_Toc124162456"/>
-      <w:bookmarkStart w:id="2" w:name="_Toc124163609"/>
-      <w:bookmarkStart w:id="3" w:name="_Toc124170890"/>
+      <w:bookmarkStart w:id="0" w:name="_Toc124162456"/>
+      <w:bookmarkStart w:id="1" w:name="_Toc124163609"/>
+      <w:bookmarkStart w:id="2" w:name="_Toc124170890"/>
+      <w:bookmarkStart w:id="3" w:name="_Hlk124155348"/>
       <w:r>
         <w:rPr>
           <w:rFonts w:eastAsia="Times New Roman"/>
@@ -21,11 +21,11 @@
         </w:rPr>
         <w:t>Chapter 1 – Introduction</w:t>
       </w:r>
+      <w:bookmarkEnd w:id="0"/>
       <w:bookmarkEnd w:id="1"/>
       <w:bookmarkEnd w:id="2"/>
-      <w:bookmarkEnd w:id="3"/>
     </w:p>
-    <w:bookmarkEnd w:id="0"/>
+    <w:bookmarkEnd w:id="3"/>
     <w:p>
       <w:pPr>
         <w:spacing w:beforeLines="35" w:before="84" w:afterLines="35" w:after="84" w:line="480" w:lineRule="auto"/>
@@ -1791,19 +1791,19 @@
       </w:r>
       <w:commentRangeStart w:id="14"/>
       <w:commentRangeStart w:id="15"/>
+      <w:commentRangeEnd w:id="14"/>
+      <w:r>
+        <w:rPr>
+          <w:rStyle w:val="CommentReference"/>
+        </w:rPr>
+        <w:commentReference w:id="14"/>
+      </w:r>
       <w:commentRangeEnd w:id="15"/>
       <w:r>
         <w:rPr>
           <w:rStyle w:val="CommentReference"/>
         </w:rPr>
         <w:commentReference w:id="15"/>
-      </w:r>
-      <w:commentRangeEnd w:id="14"/>
-      <w:r>
-        <w:rPr>
-          <w:rStyle w:val="CommentReference"/>
-        </w:rPr>
-        <w:commentReference w:id="14"/>
       </w:r>
       <w:r>
         <w:rPr>
@@ -13997,10 +13997,10 @@
                   <v:path o:extrusionok="f" gradientshapeok="t" o:connecttype="rect"/>
                   <o:lock v:ext="edit" aspectratio="t"/>
                 </v:shapetype>
-                <v:shape id="_x0000_i1039" type="#_x0000_t75" style="width:139.5pt;height:72.5pt" o:ole="">
+                <v:shape id="_x0000_i1025" type="#_x0000_t75" style="width:139.65pt;height:72.65pt" o:ole="">
                   <v:imagedata r:id="rId16" o:title=""/>
                 </v:shape>
-                <o:OLEObject Type="Embed" ProgID="PBrush" ShapeID="_x0000_i1039" DrawAspect="Content" ObjectID="_1734783728" r:id="rId17"/>
+                <o:OLEObject Type="Embed" ProgID="PBrush" ShapeID="_x0000_i1025" DrawAspect="Content" ObjectID="_1735130980" r:id="rId17"/>
               </w:object>
             </w:r>
           </w:p>
@@ -15339,34 +15339,7 @@
           <w:szCs w:val="24"/>
           <w:lang w:eastAsia="en-CA"/>
         </w:rPr>
-        <w:t xml:space="preserve">. Phonons are </w:t>
-      </w:r>
-      <w:r>
-        <w:rPr>
-          <w:rFonts w:eastAsia="Times New Roman" w:cs="Times New Roman"/>
-          <w:color w:val="000000"/>
-          <w:szCs w:val="24"/>
-          <w:lang w:eastAsia="en-CA"/>
-        </w:rPr>
-        <w:t>vibrations that can be treated as particles – quasi-particles</w:t>
-      </w:r>
-      <w:r>
-        <w:rPr>
-          <w:rFonts w:eastAsia="Times New Roman" w:cs="Times New Roman"/>
-          <w:color w:val="000000"/>
-          <w:szCs w:val="24"/>
-          <w:lang w:eastAsia="en-CA"/>
-        </w:rPr>
-        <w:t>.</w:t>
-      </w:r>
-      <w:r>
-        <w:rPr>
-          <w:rFonts w:eastAsia="Times New Roman" w:cs="Times New Roman"/>
-          <w:color w:val="000000"/>
-          <w:szCs w:val="24"/>
-          <w:lang w:eastAsia="en-CA"/>
-        </w:rPr>
-        <w:t xml:space="preserve"> </w:t>
+        <w:t xml:space="preserve">. Phonons are vibrations that can be treated as particles – quasi-particles. </w:t>
       </w:r>
       <w:r>
         <w:rPr>
@@ -16476,10 +16449,10 @@
             </w:pPr>
             <w:r>
               <w:object w:dxaOrig="9340" w:dyaOrig="4620" w14:anchorId="7FB67126">
-                <v:shape id="_x0000_i1040" type="#_x0000_t75" style="width:342.5pt;height:169pt" o:ole="">
+                <v:shape id="_x0000_i1026" type="#_x0000_t75" style="width:342.35pt;height:169pt" o:ole="">
                   <v:imagedata r:id="rId21" o:title=""/>
                 </v:shape>
-                <o:OLEObject Type="Embed" ProgID="PBrush" ShapeID="_x0000_i1040" DrawAspect="Content" ObjectID="_1734783729" r:id="rId22"/>
+                <o:OLEObject Type="Embed" ProgID="PBrush" ShapeID="_x0000_i1026" DrawAspect="Content" ObjectID="_1735130981" r:id="rId22"/>
               </w:object>
             </w:r>
           </w:p>
@@ -30920,9 +30893,9 @@
         <w:t xml:space="preserve">Finally, I would like to acknowledge that I completed my research on the promised territory of the Haudenosaunee, Anishinaabe, and Attawandaron peoples. The University of Waterloo is situated on the Haldimand Tract, the land promised to the Six Nations that includes ten kilometers on either side of the Grand River. </w:t>
       </w:r>
     </w:p>
-    <w:bookmarkStart w:id="115" w:name="_Toc124170911" w:displacedByCustomXml="next"/>
+    <w:bookmarkStart w:id="115" w:name="_Toc124162477" w:displacedByCustomXml="next"/>
     <w:bookmarkStart w:id="116" w:name="_Toc124163630" w:displacedByCustomXml="next"/>
-    <w:bookmarkStart w:id="117" w:name="_Toc124162477" w:displacedByCustomXml="next"/>
+    <w:bookmarkStart w:id="117" w:name="_Toc124170911" w:displacedByCustomXml="next"/>
     <w:sdt>
       <w:sdtPr>
         <w:rPr>
@@ -31480,6 +31453,13 @@
     </w:sdt>
     <w:sdt>
       <w:sdtPr>
+        <w:rPr>
+          <w:rFonts w:ascii="Times New Roman" w:eastAsiaTheme="minorHAnsi" w:hAnsi="Times New Roman" w:cstheme="minorBidi"/>
+          <w:color w:val="auto"/>
+          <w:sz w:val="24"/>
+          <w:szCs w:val="22"/>
+          <w:lang w:val="en-CA"/>
+        </w:rPr>
         <w:id w:val="-1545593391"/>
         <w:docPartObj>
           <w:docPartGallery w:val="Table of Contents"/>
@@ -31488,14 +31468,9 @@
       </w:sdtPr>
       <w:sdtEndPr>
         <w:rPr>
-          <w:rFonts w:ascii="Times New Roman" w:eastAsiaTheme="minorHAnsi" w:hAnsi="Times New Roman" w:cstheme="minorBidi"/>
           <w:b/>
           <w:bCs/>
           <w:noProof/>
-          <w:color w:val="auto"/>
-          <w:sz w:val="24"/>
-          <w:szCs w:val="22"/>
-          <w:lang w:val="en-CA"/>
         </w:rPr>
       </w:sdtEndPr>
       <w:sdtContent>
@@ -31503,1607 +31478,8 @@
           <w:pPr>
             <w:pStyle w:val="TOCHeading"/>
           </w:pPr>
-          <w:r>
-            <w:t>Contents</w:t>
-          </w:r>
         </w:p>
-        <w:p>
-          <w:pPr>
-            <w:pStyle w:val="TOC1"/>
-            <w:tabs>
-              <w:tab w:val="right" w:leader="dot" w:pos="9782"/>
-            </w:tabs>
-            <w:rPr>
-              <w:rFonts w:asciiTheme="minorHAnsi" w:eastAsiaTheme="minorEastAsia" w:hAnsiTheme="minorHAnsi"/>
-              <w:noProof/>
-              <w:sz w:val="22"/>
-              <w:lang w:eastAsia="en-CA"/>
-            </w:rPr>
-          </w:pPr>
-          <w:r>
-            <w:fldChar w:fldCharType="begin"/>
-          </w:r>
-          <w:r>
-            <w:instrText xml:space="preserve"> TOC \o "1-3" \h \z \u </w:instrText>
-          </w:r>
-          <w:r>
-            <w:fldChar w:fldCharType="separate"/>
-          </w:r>
-          <w:hyperlink w:anchor="_Toc124170890" w:history="1">
-            <w:r>
-              <w:rPr>
-                <w:rStyle w:val="Hyperlink"/>
-                <w:rFonts w:eastAsia="Times New Roman"/>
-                <w:noProof/>
-                <w:lang w:eastAsia="en-CA"/>
-              </w:rPr>
-              <w:t>Chapter 1 – Introduction</w:t>
-            </w:r>
-            <w:r>
-              <w:rPr>
-                <w:noProof/>
-                <w:webHidden/>
-              </w:rPr>
-              <w:tab/>
-            </w:r>
-            <w:r>
-              <w:rPr>
-                <w:noProof/>
-                <w:webHidden/>
-              </w:rPr>
-              <w:fldChar w:fldCharType="begin"/>
-            </w:r>
-            <w:r>
-              <w:rPr>
-                <w:noProof/>
-                <w:webHidden/>
-              </w:rPr>
-              <w:instrText xml:space="preserve"> PAGEREF _Toc124170890 \h </w:instrText>
-            </w:r>
-            <w:r>
-              <w:rPr>
-                <w:noProof/>
-                <w:webHidden/>
-              </w:rPr>
-            </w:r>
-            <w:r>
-              <w:rPr>
-                <w:noProof/>
-                <w:webHidden/>
-              </w:rPr>
-              <w:fldChar w:fldCharType="separate"/>
-            </w:r>
-            <w:r>
-              <w:rPr>
-                <w:noProof/>
-                <w:webHidden/>
-              </w:rPr>
-              <w:t>1</w:t>
-            </w:r>
-            <w:r>
-              <w:rPr>
-                <w:noProof/>
-                <w:webHidden/>
-              </w:rPr>
-              <w:fldChar w:fldCharType="end"/>
-            </w:r>
-          </w:hyperlink>
-        </w:p>
-        <w:p>
-          <w:pPr>
-            <w:pStyle w:val="TOC1"/>
-            <w:tabs>
-              <w:tab w:val="right" w:leader="dot" w:pos="9782"/>
-            </w:tabs>
-            <w:rPr>
-              <w:rFonts w:asciiTheme="minorHAnsi" w:eastAsiaTheme="minorEastAsia" w:hAnsiTheme="minorHAnsi"/>
-              <w:noProof/>
-              <w:sz w:val="22"/>
-              <w:lang w:eastAsia="en-CA"/>
-            </w:rPr>
-          </w:pPr>
-          <w:hyperlink w:anchor="_Toc124170891" w:history="1">
-            <w:r>
-              <w:rPr>
-                <w:rStyle w:val="Hyperlink"/>
-                <w:noProof/>
-              </w:rPr>
-              <w:t>Chapter 2 – Experimental and Theoretical Context</w:t>
-            </w:r>
-            <w:r>
-              <w:rPr>
-                <w:noProof/>
-                <w:webHidden/>
-              </w:rPr>
-              <w:tab/>
-            </w:r>
-            <w:r>
-              <w:rPr>
-                <w:noProof/>
-                <w:webHidden/>
-              </w:rPr>
-              <w:fldChar w:fldCharType="begin"/>
-            </w:r>
-            <w:r>
-              <w:rPr>
-                <w:noProof/>
-                <w:webHidden/>
-              </w:rPr>
-              <w:instrText xml:space="preserve"> PAGEREF _Toc124170891 \h </w:instrText>
-            </w:r>
-            <w:r>
-              <w:rPr>
-                <w:noProof/>
-                <w:webHidden/>
-              </w:rPr>
-            </w:r>
-            <w:r>
-              <w:rPr>
-                <w:noProof/>
-                <w:webHidden/>
-              </w:rPr>
-              <w:fldChar w:fldCharType="separate"/>
-            </w:r>
-            <w:r>
-              <w:rPr>
-                <w:noProof/>
-                <w:webHidden/>
-              </w:rPr>
-              <w:t>4</w:t>
-            </w:r>
-            <w:r>
-              <w:rPr>
-                <w:noProof/>
-                <w:webHidden/>
-              </w:rPr>
-              <w:fldChar w:fldCharType="end"/>
-            </w:r>
-          </w:hyperlink>
-        </w:p>
-        <w:p>
-          <w:pPr>
-            <w:pStyle w:val="TOC2"/>
-            <w:tabs>
-              <w:tab w:val="right" w:leader="dot" w:pos="9782"/>
-            </w:tabs>
-            <w:rPr>
-              <w:rFonts w:asciiTheme="minorHAnsi" w:eastAsiaTheme="minorEastAsia" w:hAnsiTheme="minorHAnsi"/>
-              <w:noProof/>
-              <w:sz w:val="22"/>
-              <w:lang w:eastAsia="en-CA"/>
-            </w:rPr>
-          </w:pPr>
-          <w:hyperlink w:anchor="_Toc124170892" w:history="1">
-            <w:r>
-              <w:rPr>
-                <w:rStyle w:val="Hyperlink"/>
-                <w:noProof/>
-              </w:rPr>
-              <w:t>2.1 What is Modelled - Rabi Oscillations</w:t>
-            </w:r>
-            <w:r>
-              <w:rPr>
-                <w:noProof/>
-                <w:webHidden/>
-              </w:rPr>
-              <w:tab/>
-            </w:r>
-            <w:r>
-              <w:rPr>
-                <w:noProof/>
-                <w:webHidden/>
-              </w:rPr>
-              <w:fldChar w:fldCharType="begin"/>
-            </w:r>
-            <w:r>
-              <w:rPr>
-                <w:noProof/>
-                <w:webHidden/>
-              </w:rPr>
-              <w:instrText xml:space="preserve"> PAGEREF _Toc124170892 \h </w:instrText>
-            </w:r>
-            <w:r>
-              <w:rPr>
-                <w:noProof/>
-                <w:webHidden/>
-              </w:rPr>
-            </w:r>
-            <w:r>
-              <w:rPr>
-                <w:noProof/>
-                <w:webHidden/>
-              </w:rPr>
-              <w:fldChar w:fldCharType="separate"/>
-            </w:r>
-            <w:r>
-              <w:rPr>
-                <w:noProof/>
-                <w:webHidden/>
-              </w:rPr>
-              <w:t>4</w:t>
-            </w:r>
-            <w:r>
-              <w:rPr>
-                <w:noProof/>
-                <w:webHidden/>
-              </w:rPr>
-              <w:fldChar w:fldCharType="end"/>
-            </w:r>
-          </w:hyperlink>
-        </w:p>
-        <w:p>
-          <w:pPr>
-            <w:pStyle w:val="TOC3"/>
-            <w:tabs>
-              <w:tab w:val="right" w:leader="dot" w:pos="9782"/>
-            </w:tabs>
-            <w:rPr>
-              <w:rFonts w:asciiTheme="minorHAnsi" w:eastAsiaTheme="minorEastAsia" w:hAnsiTheme="minorHAnsi"/>
-              <w:noProof/>
-              <w:sz w:val="22"/>
-              <w:lang w:eastAsia="en-CA"/>
-            </w:rPr>
-          </w:pPr>
-          <w:hyperlink w:anchor="_Toc124170893" w:history="1">
-            <w:r>
-              <w:rPr>
-                <w:rStyle w:val="Hyperlink"/>
-                <w:noProof/>
-              </w:rPr>
-              <w:t>2.1.1 General Intuition</w:t>
-            </w:r>
-            <w:r>
-              <w:rPr>
-                <w:noProof/>
-                <w:webHidden/>
-              </w:rPr>
-              <w:tab/>
-            </w:r>
-            <w:r>
-              <w:rPr>
-                <w:noProof/>
-                <w:webHidden/>
-              </w:rPr>
-              <w:fldChar w:fldCharType="begin"/>
-            </w:r>
-            <w:r>
-              <w:rPr>
-                <w:noProof/>
-                <w:webHidden/>
-              </w:rPr>
-              <w:instrText xml:space="preserve"> PAGEREF _Toc124170893 \h </w:instrText>
-            </w:r>
-            <w:r>
-              <w:rPr>
-                <w:noProof/>
-                <w:webHidden/>
-              </w:rPr>
-            </w:r>
-            <w:r>
-              <w:rPr>
-                <w:noProof/>
-                <w:webHidden/>
-              </w:rPr>
-              <w:fldChar w:fldCharType="separate"/>
-            </w:r>
-            <w:r>
-              <w:rPr>
-                <w:noProof/>
-                <w:webHidden/>
-              </w:rPr>
-              <w:t>4</w:t>
-            </w:r>
-            <w:r>
-              <w:rPr>
-                <w:noProof/>
-                <w:webHidden/>
-              </w:rPr>
-              <w:fldChar w:fldCharType="end"/>
-            </w:r>
-          </w:hyperlink>
-        </w:p>
-        <w:p>
-          <w:pPr>
-            <w:pStyle w:val="TOC3"/>
-            <w:tabs>
-              <w:tab w:val="right" w:leader="dot" w:pos="9782"/>
-            </w:tabs>
-            <w:rPr>
-              <w:rFonts w:asciiTheme="minorHAnsi" w:eastAsiaTheme="minorEastAsia" w:hAnsiTheme="minorHAnsi"/>
-              <w:noProof/>
-              <w:sz w:val="22"/>
-              <w:lang w:eastAsia="en-CA"/>
-            </w:rPr>
-          </w:pPr>
-          <w:hyperlink w:anchor="_Toc124170894" w:history="1">
-            <w:r>
-              <w:rPr>
-                <w:rStyle w:val="Hyperlink"/>
-                <w:noProof/>
-              </w:rPr>
-              <w:t>2.1.2 The Idealized Scenario</w:t>
-            </w:r>
-            <w:r>
-              <w:rPr>
-                <w:noProof/>
-                <w:webHidden/>
-              </w:rPr>
-              <w:tab/>
-            </w:r>
-            <w:r>
-              <w:rPr>
-                <w:noProof/>
-                <w:webHidden/>
-              </w:rPr>
-              <w:fldChar w:fldCharType="begin"/>
-            </w:r>
-            <w:r>
-              <w:rPr>
-                <w:noProof/>
-                <w:webHidden/>
-              </w:rPr>
-              <w:instrText xml:space="preserve"> PAGEREF _Toc124170894 \h </w:instrText>
-            </w:r>
-            <w:r>
-              <w:rPr>
-                <w:noProof/>
-                <w:webHidden/>
-              </w:rPr>
-            </w:r>
-            <w:r>
-              <w:rPr>
-                <w:noProof/>
-                <w:webHidden/>
-              </w:rPr>
-              <w:fldChar w:fldCharType="separate"/>
-            </w:r>
-            <w:r>
-              <w:rPr>
-                <w:noProof/>
-                <w:webHidden/>
-              </w:rPr>
-              <w:t>8</w:t>
-            </w:r>
-            <w:r>
-              <w:rPr>
-                <w:noProof/>
-                <w:webHidden/>
-              </w:rPr>
-              <w:fldChar w:fldCharType="end"/>
-            </w:r>
-          </w:hyperlink>
-        </w:p>
-        <w:p>
-          <w:pPr>
-            <w:pStyle w:val="TOC3"/>
-            <w:tabs>
-              <w:tab w:val="right" w:leader="dot" w:pos="9782"/>
-            </w:tabs>
-            <w:rPr>
-              <w:rFonts w:asciiTheme="minorHAnsi" w:eastAsiaTheme="minorEastAsia" w:hAnsiTheme="minorHAnsi"/>
-              <w:noProof/>
-              <w:sz w:val="22"/>
-              <w:lang w:eastAsia="en-CA"/>
-            </w:rPr>
-          </w:pPr>
-          <w:hyperlink w:anchor="_Toc124170895" w:history="1">
-            <w:r>
-              <w:rPr>
-                <w:rStyle w:val="Hyperlink"/>
-                <w:noProof/>
-              </w:rPr>
-              <w:t>2.1.3 Approaching the Real World</w:t>
-            </w:r>
-            <w:r>
-              <w:rPr>
-                <w:noProof/>
-                <w:webHidden/>
-              </w:rPr>
-              <w:tab/>
-            </w:r>
-            <w:r>
-              <w:rPr>
-                <w:noProof/>
-                <w:webHidden/>
-              </w:rPr>
-              <w:fldChar w:fldCharType="begin"/>
-            </w:r>
-            <w:r>
-              <w:rPr>
-                <w:noProof/>
-                <w:webHidden/>
-              </w:rPr>
-              <w:instrText xml:space="preserve"> PAGEREF _Toc124170895 \h </w:instrText>
-            </w:r>
-            <w:r>
-              <w:rPr>
-                <w:noProof/>
-                <w:webHidden/>
-              </w:rPr>
-            </w:r>
-            <w:r>
-              <w:rPr>
-                <w:noProof/>
-                <w:webHidden/>
-              </w:rPr>
-              <w:fldChar w:fldCharType="separate"/>
-            </w:r>
-            <w:r>
-              <w:rPr>
-                <w:noProof/>
-                <w:webHidden/>
-              </w:rPr>
-              <w:t>9</w:t>
-            </w:r>
-            <w:r>
-              <w:rPr>
-                <w:noProof/>
-                <w:webHidden/>
-              </w:rPr>
-              <w:fldChar w:fldCharType="end"/>
-            </w:r>
-          </w:hyperlink>
-        </w:p>
-        <w:p>
-          <w:pPr>
-            <w:pStyle w:val="TOC2"/>
-            <w:tabs>
-              <w:tab w:val="right" w:leader="dot" w:pos="9782"/>
-            </w:tabs>
-            <w:rPr>
-              <w:rFonts w:asciiTheme="minorHAnsi" w:eastAsiaTheme="minorEastAsia" w:hAnsiTheme="minorHAnsi"/>
-              <w:noProof/>
-              <w:sz w:val="22"/>
-              <w:lang w:eastAsia="en-CA"/>
-            </w:rPr>
-          </w:pPr>
-          <w:hyperlink w:anchor="_Toc124170896" w:history="1">
-            <w:r>
-              <w:rPr>
-                <w:rStyle w:val="Hyperlink"/>
-                <w:noProof/>
-              </w:rPr>
-              <w:t>2.2 Object Studied – The Photon</w:t>
-            </w:r>
-            <w:r>
-              <w:rPr>
-                <w:noProof/>
-                <w:webHidden/>
-              </w:rPr>
-              <w:tab/>
-            </w:r>
-            <w:r>
-              <w:rPr>
-                <w:noProof/>
-                <w:webHidden/>
-              </w:rPr>
-              <w:fldChar w:fldCharType="begin"/>
-            </w:r>
-            <w:r>
-              <w:rPr>
-                <w:noProof/>
-                <w:webHidden/>
-              </w:rPr>
-              <w:instrText xml:space="preserve"> PAGEREF _Toc124170896 \h </w:instrText>
-            </w:r>
-            <w:r>
-              <w:rPr>
-                <w:noProof/>
-                <w:webHidden/>
-              </w:rPr>
-            </w:r>
-            <w:r>
-              <w:rPr>
-                <w:noProof/>
-                <w:webHidden/>
-              </w:rPr>
-              <w:fldChar w:fldCharType="separate"/>
-            </w:r>
-            <w:r>
-              <w:rPr>
-                <w:noProof/>
-                <w:webHidden/>
-              </w:rPr>
-              <w:t>11</w:t>
-            </w:r>
-            <w:r>
-              <w:rPr>
-                <w:noProof/>
-                <w:webHidden/>
-              </w:rPr>
-              <w:fldChar w:fldCharType="end"/>
-            </w:r>
-          </w:hyperlink>
-        </w:p>
-        <w:p>
-          <w:pPr>
-            <w:pStyle w:val="TOC3"/>
-            <w:tabs>
-              <w:tab w:val="right" w:leader="dot" w:pos="9782"/>
-            </w:tabs>
-            <w:rPr>
-              <w:rFonts w:asciiTheme="minorHAnsi" w:eastAsiaTheme="minorEastAsia" w:hAnsiTheme="minorHAnsi"/>
-              <w:noProof/>
-              <w:sz w:val="22"/>
-              <w:lang w:eastAsia="en-CA"/>
-            </w:rPr>
-          </w:pPr>
-          <w:hyperlink w:anchor="_Toc124170897" w:history="1">
-            <w:r>
-              <w:rPr>
-                <w:rStyle w:val="Hyperlink"/>
-                <w:noProof/>
-              </w:rPr>
-              <w:t>2.2.1 The Toy Model</w:t>
-            </w:r>
-            <w:r>
-              <w:rPr>
-                <w:noProof/>
-                <w:webHidden/>
-              </w:rPr>
-              <w:tab/>
-            </w:r>
-            <w:r>
-              <w:rPr>
-                <w:noProof/>
-                <w:webHidden/>
-              </w:rPr>
-              <w:fldChar w:fldCharType="begin"/>
-            </w:r>
-            <w:r>
-              <w:rPr>
-                <w:noProof/>
-                <w:webHidden/>
-              </w:rPr>
-              <w:instrText xml:space="preserve"> PAGEREF _Toc124170897 \h </w:instrText>
-            </w:r>
-            <w:r>
-              <w:rPr>
-                <w:noProof/>
-                <w:webHidden/>
-              </w:rPr>
-            </w:r>
-            <w:r>
-              <w:rPr>
-                <w:noProof/>
-                <w:webHidden/>
-              </w:rPr>
-              <w:fldChar w:fldCharType="separate"/>
-            </w:r>
-            <w:r>
-              <w:rPr>
-                <w:noProof/>
-                <w:webHidden/>
-              </w:rPr>
-              <w:t>12</w:t>
-            </w:r>
-            <w:r>
-              <w:rPr>
-                <w:noProof/>
-                <w:webHidden/>
-              </w:rPr>
-              <w:fldChar w:fldCharType="end"/>
-            </w:r>
-          </w:hyperlink>
-        </w:p>
-        <w:p>
-          <w:pPr>
-            <w:pStyle w:val="TOC2"/>
-            <w:tabs>
-              <w:tab w:val="right" w:leader="dot" w:pos="9782"/>
-            </w:tabs>
-            <w:rPr>
-              <w:rFonts w:asciiTheme="minorHAnsi" w:eastAsiaTheme="minorEastAsia" w:hAnsiTheme="minorHAnsi"/>
-              <w:noProof/>
-              <w:sz w:val="22"/>
-              <w:lang w:eastAsia="en-CA"/>
-            </w:rPr>
-          </w:pPr>
-          <w:hyperlink w:anchor="_Toc124170898" w:history="1">
-            <w:r>
-              <w:rPr>
-                <w:rStyle w:val="Hyperlink"/>
-                <w:noProof/>
-              </w:rPr>
-              <w:t>2.3 Production of Object – The Quantum Dot</w:t>
-            </w:r>
-            <w:r>
-              <w:rPr>
-                <w:noProof/>
-                <w:webHidden/>
-              </w:rPr>
-              <w:tab/>
-            </w:r>
-            <w:r>
-              <w:rPr>
-                <w:noProof/>
-                <w:webHidden/>
-              </w:rPr>
-              <w:fldChar w:fldCharType="begin"/>
-            </w:r>
-            <w:r>
-              <w:rPr>
-                <w:noProof/>
-                <w:webHidden/>
-              </w:rPr>
-              <w:instrText xml:space="preserve"> PAGEREF _Toc124170898 \h </w:instrText>
-            </w:r>
-            <w:r>
-              <w:rPr>
-                <w:noProof/>
-                <w:webHidden/>
-              </w:rPr>
-            </w:r>
-            <w:r>
-              <w:rPr>
-                <w:noProof/>
-                <w:webHidden/>
-              </w:rPr>
-              <w:fldChar w:fldCharType="separate"/>
-            </w:r>
-            <w:r>
-              <w:rPr>
-                <w:noProof/>
-                <w:webHidden/>
-              </w:rPr>
-              <w:t>15</w:t>
-            </w:r>
-            <w:r>
-              <w:rPr>
-                <w:noProof/>
-                <w:webHidden/>
-              </w:rPr>
-              <w:fldChar w:fldCharType="end"/>
-            </w:r>
-          </w:hyperlink>
-        </w:p>
-        <w:p>
-          <w:pPr>
-            <w:pStyle w:val="TOC3"/>
-            <w:tabs>
-              <w:tab w:val="right" w:leader="dot" w:pos="9782"/>
-            </w:tabs>
-            <w:rPr>
-              <w:rFonts w:asciiTheme="minorHAnsi" w:eastAsiaTheme="minorEastAsia" w:hAnsiTheme="minorHAnsi"/>
-              <w:noProof/>
-              <w:sz w:val="22"/>
-              <w:lang w:eastAsia="en-CA"/>
-            </w:rPr>
-          </w:pPr>
-          <w:hyperlink w:anchor="_Toc124170899" w:history="1">
-            <w:r>
-              <w:rPr>
-                <w:rStyle w:val="Hyperlink"/>
-                <w:noProof/>
-              </w:rPr>
-              <w:t>2.3.1 Quantum Dot Structure and Mechanism – Core-Shell Quantum Dot</w:t>
-            </w:r>
-            <w:r>
-              <w:rPr>
-                <w:noProof/>
-                <w:webHidden/>
-              </w:rPr>
-              <w:tab/>
-            </w:r>
-            <w:r>
-              <w:rPr>
-                <w:noProof/>
-                <w:webHidden/>
-              </w:rPr>
-              <w:fldChar w:fldCharType="begin"/>
-            </w:r>
-            <w:r>
-              <w:rPr>
-                <w:noProof/>
-                <w:webHidden/>
-              </w:rPr>
-              <w:instrText xml:space="preserve"> PAGEREF _Toc124170899 \h </w:instrText>
-            </w:r>
-            <w:r>
-              <w:rPr>
-                <w:noProof/>
-                <w:webHidden/>
-              </w:rPr>
-            </w:r>
-            <w:r>
-              <w:rPr>
-                <w:noProof/>
-                <w:webHidden/>
-              </w:rPr>
-              <w:fldChar w:fldCharType="separate"/>
-            </w:r>
-            <w:r>
-              <w:rPr>
-                <w:noProof/>
-                <w:webHidden/>
-              </w:rPr>
-              <w:t>16</w:t>
-            </w:r>
-            <w:r>
-              <w:rPr>
-                <w:noProof/>
-                <w:webHidden/>
-              </w:rPr>
-              <w:fldChar w:fldCharType="end"/>
-            </w:r>
-          </w:hyperlink>
-        </w:p>
-        <w:p>
-          <w:pPr>
-            <w:pStyle w:val="TOC3"/>
-            <w:tabs>
-              <w:tab w:val="right" w:leader="dot" w:pos="9782"/>
-            </w:tabs>
-            <w:rPr>
-              <w:rFonts w:asciiTheme="minorHAnsi" w:eastAsiaTheme="minorEastAsia" w:hAnsiTheme="minorHAnsi"/>
-              <w:noProof/>
-              <w:sz w:val="22"/>
-              <w:lang w:eastAsia="en-CA"/>
-            </w:rPr>
-          </w:pPr>
-          <w:hyperlink w:anchor="_Toc124170900" w:history="1">
-            <w:r>
-              <w:rPr>
-                <w:rStyle w:val="Hyperlink"/>
-                <w:rFonts w:eastAsia="Times New Roman"/>
-                <w:noProof/>
-                <w:lang w:eastAsia="en-CA"/>
-              </w:rPr>
-              <w:t>2.3.2 Quantum Dot Used in Thesis</w:t>
-            </w:r>
-            <w:r>
-              <w:rPr>
-                <w:noProof/>
-                <w:webHidden/>
-              </w:rPr>
-              <w:tab/>
-            </w:r>
-            <w:r>
-              <w:rPr>
-                <w:noProof/>
-                <w:webHidden/>
-              </w:rPr>
-              <w:fldChar w:fldCharType="begin"/>
-            </w:r>
-            <w:r>
-              <w:rPr>
-                <w:noProof/>
-                <w:webHidden/>
-              </w:rPr>
-              <w:instrText xml:space="preserve"> PAGEREF _Toc124170900 \h </w:instrText>
-            </w:r>
-            <w:r>
-              <w:rPr>
-                <w:noProof/>
-                <w:webHidden/>
-              </w:rPr>
-            </w:r>
-            <w:r>
-              <w:rPr>
-                <w:noProof/>
-                <w:webHidden/>
-              </w:rPr>
-              <w:fldChar w:fldCharType="separate"/>
-            </w:r>
-            <w:r>
-              <w:rPr>
-                <w:noProof/>
-                <w:webHidden/>
-              </w:rPr>
-              <w:t>20</w:t>
-            </w:r>
-            <w:r>
-              <w:rPr>
-                <w:noProof/>
-                <w:webHidden/>
-              </w:rPr>
-              <w:fldChar w:fldCharType="end"/>
-            </w:r>
-          </w:hyperlink>
-        </w:p>
-        <w:p>
-          <w:pPr>
-            <w:pStyle w:val="TOC2"/>
-            <w:tabs>
-              <w:tab w:val="right" w:leader="dot" w:pos="9782"/>
-            </w:tabs>
-            <w:rPr>
-              <w:rFonts w:asciiTheme="minorHAnsi" w:eastAsiaTheme="minorEastAsia" w:hAnsiTheme="minorHAnsi"/>
-              <w:noProof/>
-              <w:sz w:val="22"/>
-              <w:lang w:eastAsia="en-CA"/>
-            </w:rPr>
-          </w:pPr>
-          <w:hyperlink w:anchor="_Toc124170901" w:history="1">
-            <w:r>
-              <w:rPr>
-                <w:rStyle w:val="Hyperlink"/>
-                <w:noProof/>
-              </w:rPr>
-              <w:t>2.4 Lindblad Master Equation</w:t>
-            </w:r>
-            <w:r>
-              <w:rPr>
-                <w:noProof/>
-                <w:webHidden/>
-              </w:rPr>
-              <w:tab/>
-            </w:r>
-            <w:r>
-              <w:rPr>
-                <w:noProof/>
-                <w:webHidden/>
-              </w:rPr>
-              <w:fldChar w:fldCharType="begin"/>
-            </w:r>
-            <w:r>
-              <w:rPr>
-                <w:noProof/>
-                <w:webHidden/>
-              </w:rPr>
-              <w:instrText xml:space="preserve"> PAGEREF _Toc124170901 \h </w:instrText>
-            </w:r>
-            <w:r>
-              <w:rPr>
-                <w:noProof/>
-                <w:webHidden/>
-              </w:rPr>
-            </w:r>
-            <w:r>
-              <w:rPr>
-                <w:noProof/>
-                <w:webHidden/>
-              </w:rPr>
-              <w:fldChar w:fldCharType="separate"/>
-            </w:r>
-            <w:r>
-              <w:rPr>
-                <w:noProof/>
-                <w:webHidden/>
-              </w:rPr>
-              <w:t>21</w:t>
-            </w:r>
-            <w:r>
-              <w:rPr>
-                <w:noProof/>
-                <w:webHidden/>
-              </w:rPr>
-              <w:fldChar w:fldCharType="end"/>
-            </w:r>
-          </w:hyperlink>
-        </w:p>
-        <w:p>
-          <w:pPr>
-            <w:pStyle w:val="TOC1"/>
-            <w:tabs>
-              <w:tab w:val="right" w:leader="dot" w:pos="9782"/>
-            </w:tabs>
-            <w:rPr>
-              <w:rFonts w:asciiTheme="minorHAnsi" w:eastAsiaTheme="minorEastAsia" w:hAnsiTheme="minorHAnsi"/>
-              <w:noProof/>
-              <w:sz w:val="22"/>
-              <w:lang w:eastAsia="en-CA"/>
-            </w:rPr>
-          </w:pPr>
-          <w:hyperlink w:anchor="_Toc124170902" w:history="1">
-            <w:r>
-              <w:rPr>
-                <w:rStyle w:val="Hyperlink"/>
-                <w:rFonts w:eastAsia="Times New Roman"/>
-                <w:noProof/>
-                <w:lang w:eastAsia="en-CA"/>
-              </w:rPr>
-              <w:t>Chapter 3 – Methodology, Findings, and Analysis</w:t>
-            </w:r>
-            <w:r>
-              <w:rPr>
-                <w:noProof/>
-                <w:webHidden/>
-              </w:rPr>
-              <w:tab/>
-            </w:r>
-            <w:r>
-              <w:rPr>
-                <w:noProof/>
-                <w:webHidden/>
-              </w:rPr>
-              <w:fldChar w:fldCharType="begin"/>
-            </w:r>
-            <w:r>
-              <w:rPr>
-                <w:noProof/>
-                <w:webHidden/>
-              </w:rPr>
-              <w:instrText xml:space="preserve"> PAGEREF _Toc124170902 \h </w:instrText>
-            </w:r>
-            <w:r>
-              <w:rPr>
-                <w:noProof/>
-                <w:webHidden/>
-              </w:rPr>
-            </w:r>
-            <w:r>
-              <w:rPr>
-                <w:noProof/>
-                <w:webHidden/>
-              </w:rPr>
-              <w:fldChar w:fldCharType="separate"/>
-            </w:r>
-            <w:r>
-              <w:rPr>
-                <w:noProof/>
-                <w:webHidden/>
-              </w:rPr>
-              <w:t>25</w:t>
-            </w:r>
-            <w:r>
-              <w:rPr>
-                <w:noProof/>
-                <w:webHidden/>
-              </w:rPr>
-              <w:fldChar w:fldCharType="end"/>
-            </w:r>
-          </w:hyperlink>
-        </w:p>
-        <w:p>
-          <w:pPr>
-            <w:pStyle w:val="TOC2"/>
-            <w:tabs>
-              <w:tab w:val="right" w:leader="dot" w:pos="9782"/>
-            </w:tabs>
-            <w:rPr>
-              <w:rFonts w:asciiTheme="minorHAnsi" w:eastAsiaTheme="minorEastAsia" w:hAnsiTheme="minorHAnsi"/>
-              <w:noProof/>
-              <w:sz w:val="22"/>
-              <w:lang w:eastAsia="en-CA"/>
-            </w:rPr>
-          </w:pPr>
-          <w:hyperlink w:anchor="_Toc124170903" w:history="1">
-            <w:r>
-              <w:rPr>
-                <w:rStyle w:val="Hyperlink"/>
-                <w:noProof/>
-                <w:lang w:eastAsia="en-CA"/>
-              </w:rPr>
-              <w:t>3.1 General Methodology</w:t>
-            </w:r>
-            <w:r>
-              <w:rPr>
-                <w:noProof/>
-                <w:webHidden/>
-              </w:rPr>
-              <w:tab/>
-            </w:r>
-            <w:r>
-              <w:rPr>
-                <w:noProof/>
-                <w:webHidden/>
-              </w:rPr>
-              <w:fldChar w:fldCharType="begin"/>
-            </w:r>
-            <w:r>
-              <w:rPr>
-                <w:noProof/>
-                <w:webHidden/>
-              </w:rPr>
-              <w:instrText xml:space="preserve"> PAGEREF _Toc124170903 \h </w:instrText>
-            </w:r>
-            <w:r>
-              <w:rPr>
-                <w:noProof/>
-                <w:webHidden/>
-              </w:rPr>
-            </w:r>
-            <w:r>
-              <w:rPr>
-                <w:noProof/>
-                <w:webHidden/>
-              </w:rPr>
-              <w:fldChar w:fldCharType="separate"/>
-            </w:r>
-            <w:r>
-              <w:rPr>
-                <w:noProof/>
-                <w:webHidden/>
-              </w:rPr>
-              <w:t>25</w:t>
-            </w:r>
-            <w:r>
-              <w:rPr>
-                <w:noProof/>
-                <w:webHidden/>
-              </w:rPr>
-              <w:fldChar w:fldCharType="end"/>
-            </w:r>
-          </w:hyperlink>
-        </w:p>
-        <w:p>
-          <w:pPr>
-            <w:pStyle w:val="TOC3"/>
-            <w:tabs>
-              <w:tab w:val="right" w:leader="dot" w:pos="9782"/>
-            </w:tabs>
-            <w:rPr>
-              <w:rFonts w:asciiTheme="minorHAnsi" w:eastAsiaTheme="minorEastAsia" w:hAnsiTheme="minorHAnsi"/>
-              <w:noProof/>
-              <w:sz w:val="22"/>
-              <w:lang w:eastAsia="en-CA"/>
-            </w:rPr>
-          </w:pPr>
-          <w:hyperlink w:anchor="_Toc124170904" w:history="1">
-            <w:r>
-              <w:rPr>
-                <w:rStyle w:val="Hyperlink"/>
-                <w:noProof/>
-                <w:lang w:eastAsia="en-CA"/>
-              </w:rPr>
-              <w:t>3.1.1. Motivation</w:t>
-            </w:r>
-            <w:r>
-              <w:rPr>
-                <w:noProof/>
-                <w:webHidden/>
-              </w:rPr>
-              <w:tab/>
-            </w:r>
-            <w:r>
-              <w:rPr>
-                <w:noProof/>
-                <w:webHidden/>
-              </w:rPr>
-              <w:fldChar w:fldCharType="begin"/>
-            </w:r>
-            <w:r>
-              <w:rPr>
-                <w:noProof/>
-                <w:webHidden/>
-              </w:rPr>
-              <w:instrText xml:space="preserve"> PAGEREF _Toc124170904 \h </w:instrText>
-            </w:r>
-            <w:r>
-              <w:rPr>
-                <w:noProof/>
-                <w:webHidden/>
-              </w:rPr>
-            </w:r>
-            <w:r>
-              <w:rPr>
-                <w:noProof/>
-                <w:webHidden/>
-              </w:rPr>
-              <w:fldChar w:fldCharType="separate"/>
-            </w:r>
-            <w:r>
-              <w:rPr>
-                <w:noProof/>
-                <w:webHidden/>
-              </w:rPr>
-              <w:t>26</w:t>
-            </w:r>
-            <w:r>
-              <w:rPr>
-                <w:noProof/>
-                <w:webHidden/>
-              </w:rPr>
-              <w:fldChar w:fldCharType="end"/>
-            </w:r>
-          </w:hyperlink>
-        </w:p>
-        <w:p>
-          <w:pPr>
-            <w:pStyle w:val="TOC3"/>
-            <w:tabs>
-              <w:tab w:val="right" w:leader="dot" w:pos="9782"/>
-            </w:tabs>
-            <w:rPr>
-              <w:rFonts w:asciiTheme="minorHAnsi" w:eastAsiaTheme="minorEastAsia" w:hAnsiTheme="minorHAnsi"/>
-              <w:noProof/>
-              <w:sz w:val="22"/>
-              <w:lang w:eastAsia="en-CA"/>
-            </w:rPr>
-          </w:pPr>
-          <w:hyperlink w:anchor="_Toc124170905" w:history="1">
-            <w:r>
-              <w:rPr>
-                <w:rStyle w:val="Hyperlink"/>
-                <w:noProof/>
-                <w:lang w:eastAsia="en-CA"/>
-              </w:rPr>
-              <w:t>3.1.2 General QuTiP Implementation</w:t>
-            </w:r>
-            <w:r>
-              <w:rPr>
-                <w:noProof/>
-                <w:webHidden/>
-              </w:rPr>
-              <w:tab/>
-            </w:r>
-            <w:r>
-              <w:rPr>
-                <w:noProof/>
-                <w:webHidden/>
-              </w:rPr>
-              <w:fldChar w:fldCharType="begin"/>
-            </w:r>
-            <w:r>
-              <w:rPr>
-                <w:noProof/>
-                <w:webHidden/>
-              </w:rPr>
-              <w:instrText xml:space="preserve"> PAGEREF _Toc124170905 \h </w:instrText>
-            </w:r>
-            <w:r>
-              <w:rPr>
-                <w:noProof/>
-                <w:webHidden/>
-              </w:rPr>
-            </w:r>
-            <w:r>
-              <w:rPr>
-                <w:noProof/>
-                <w:webHidden/>
-              </w:rPr>
-              <w:fldChar w:fldCharType="separate"/>
-            </w:r>
-            <w:r>
-              <w:rPr>
-                <w:noProof/>
-                <w:webHidden/>
-              </w:rPr>
-              <w:t>28</w:t>
-            </w:r>
-            <w:r>
-              <w:rPr>
-                <w:noProof/>
-                <w:webHidden/>
-              </w:rPr>
-              <w:fldChar w:fldCharType="end"/>
-            </w:r>
-          </w:hyperlink>
-        </w:p>
-        <w:p>
-          <w:pPr>
-            <w:pStyle w:val="TOC2"/>
-            <w:tabs>
-              <w:tab w:val="right" w:leader="dot" w:pos="9782"/>
-            </w:tabs>
-            <w:rPr>
-              <w:rFonts w:asciiTheme="minorHAnsi" w:eastAsiaTheme="minorEastAsia" w:hAnsiTheme="minorHAnsi"/>
-              <w:noProof/>
-              <w:sz w:val="22"/>
-              <w:lang w:eastAsia="en-CA"/>
-            </w:rPr>
-          </w:pPr>
-          <w:hyperlink w:anchor="_Toc124170906" w:history="1">
-            <w:r>
-              <w:rPr>
-                <w:rStyle w:val="Hyperlink"/>
-                <w:noProof/>
-                <w:lang w:eastAsia="en-CA"/>
-              </w:rPr>
-              <w:t>3.2 Implementation, Findings, and Analysis</w:t>
-            </w:r>
-            <w:r>
-              <w:rPr>
-                <w:noProof/>
-                <w:webHidden/>
-              </w:rPr>
-              <w:tab/>
-            </w:r>
-            <w:r>
-              <w:rPr>
-                <w:noProof/>
-                <w:webHidden/>
-              </w:rPr>
-              <w:fldChar w:fldCharType="begin"/>
-            </w:r>
-            <w:r>
-              <w:rPr>
-                <w:noProof/>
-                <w:webHidden/>
-              </w:rPr>
-              <w:instrText xml:space="preserve"> PAGEREF _Toc124170906 \h </w:instrText>
-            </w:r>
-            <w:r>
-              <w:rPr>
-                <w:noProof/>
-                <w:webHidden/>
-              </w:rPr>
-            </w:r>
-            <w:r>
-              <w:rPr>
-                <w:noProof/>
-                <w:webHidden/>
-              </w:rPr>
-              <w:fldChar w:fldCharType="separate"/>
-            </w:r>
-            <w:r>
-              <w:rPr>
-                <w:noProof/>
-                <w:webHidden/>
-              </w:rPr>
-              <w:t>29</w:t>
-            </w:r>
-            <w:r>
-              <w:rPr>
-                <w:noProof/>
-                <w:webHidden/>
-              </w:rPr>
-              <w:fldChar w:fldCharType="end"/>
-            </w:r>
-          </w:hyperlink>
-        </w:p>
-        <w:p>
-          <w:pPr>
-            <w:pStyle w:val="TOC3"/>
-            <w:tabs>
-              <w:tab w:val="right" w:leader="dot" w:pos="9782"/>
-            </w:tabs>
-            <w:rPr>
-              <w:rFonts w:asciiTheme="minorHAnsi" w:eastAsiaTheme="minorEastAsia" w:hAnsiTheme="minorHAnsi"/>
-              <w:noProof/>
-              <w:sz w:val="22"/>
-              <w:lang w:eastAsia="en-CA"/>
-            </w:rPr>
-          </w:pPr>
-          <w:hyperlink w:anchor="_Toc124170907" w:history="1">
-            <w:r>
-              <w:rPr>
-                <w:rStyle w:val="Hyperlink"/>
-                <w:noProof/>
-                <w:lang w:eastAsia="en-CA"/>
-              </w:rPr>
-              <w:t>3.2.1 Challenges</w:t>
-            </w:r>
-            <w:r>
-              <w:rPr>
-                <w:noProof/>
-                <w:webHidden/>
-              </w:rPr>
-              <w:tab/>
-            </w:r>
-            <w:r>
-              <w:rPr>
-                <w:noProof/>
-                <w:webHidden/>
-              </w:rPr>
-              <w:fldChar w:fldCharType="begin"/>
-            </w:r>
-            <w:r>
-              <w:rPr>
-                <w:noProof/>
-                <w:webHidden/>
-              </w:rPr>
-              <w:instrText xml:space="preserve"> PAGEREF _Toc124170907 \h </w:instrText>
-            </w:r>
-            <w:r>
-              <w:rPr>
-                <w:noProof/>
-                <w:webHidden/>
-              </w:rPr>
-            </w:r>
-            <w:r>
-              <w:rPr>
-                <w:noProof/>
-                <w:webHidden/>
-              </w:rPr>
-              <w:fldChar w:fldCharType="separate"/>
-            </w:r>
-            <w:r>
-              <w:rPr>
-                <w:noProof/>
-                <w:webHidden/>
-              </w:rPr>
-              <w:t>29</w:t>
-            </w:r>
-            <w:r>
-              <w:rPr>
-                <w:noProof/>
-                <w:webHidden/>
-              </w:rPr>
-              <w:fldChar w:fldCharType="end"/>
-            </w:r>
-          </w:hyperlink>
-        </w:p>
-        <w:p>
-          <w:pPr>
-            <w:pStyle w:val="TOC3"/>
-            <w:tabs>
-              <w:tab w:val="right" w:leader="dot" w:pos="9782"/>
-            </w:tabs>
-            <w:rPr>
-              <w:rFonts w:asciiTheme="minorHAnsi" w:eastAsiaTheme="minorEastAsia" w:hAnsiTheme="minorHAnsi"/>
-              <w:noProof/>
-              <w:sz w:val="22"/>
-              <w:lang w:eastAsia="en-CA"/>
-            </w:rPr>
-          </w:pPr>
-          <w:hyperlink w:anchor="_Toc124170908" w:history="1">
-            <w:r>
-              <w:rPr>
-                <w:rStyle w:val="Hyperlink"/>
-                <w:noProof/>
-                <w:lang w:eastAsia="en-CA"/>
-              </w:rPr>
-              <w:t>3.2.2 Results and their Analysis</w:t>
-            </w:r>
-            <w:r>
-              <w:rPr>
-                <w:noProof/>
-                <w:webHidden/>
-              </w:rPr>
-              <w:tab/>
-            </w:r>
-            <w:r>
-              <w:rPr>
-                <w:noProof/>
-                <w:webHidden/>
-              </w:rPr>
-              <w:fldChar w:fldCharType="begin"/>
-            </w:r>
-            <w:r>
-              <w:rPr>
-                <w:noProof/>
-                <w:webHidden/>
-              </w:rPr>
-              <w:instrText xml:space="preserve"> PAGEREF _Toc124170908 \h </w:instrText>
-            </w:r>
-            <w:r>
-              <w:rPr>
-                <w:noProof/>
-                <w:webHidden/>
-              </w:rPr>
-            </w:r>
-            <w:r>
-              <w:rPr>
-                <w:noProof/>
-                <w:webHidden/>
-              </w:rPr>
-              <w:fldChar w:fldCharType="separate"/>
-            </w:r>
-            <w:r>
-              <w:rPr>
-                <w:noProof/>
-                <w:webHidden/>
-              </w:rPr>
-              <w:t>33</w:t>
-            </w:r>
-            <w:r>
-              <w:rPr>
-                <w:noProof/>
-                <w:webHidden/>
-              </w:rPr>
-              <w:fldChar w:fldCharType="end"/>
-            </w:r>
-          </w:hyperlink>
-        </w:p>
-        <w:p>
-          <w:pPr>
-            <w:pStyle w:val="TOC1"/>
-            <w:tabs>
-              <w:tab w:val="right" w:leader="dot" w:pos="9782"/>
-            </w:tabs>
-            <w:rPr>
-              <w:rFonts w:asciiTheme="minorHAnsi" w:eastAsiaTheme="minorEastAsia" w:hAnsiTheme="minorHAnsi"/>
-              <w:noProof/>
-              <w:sz w:val="22"/>
-              <w:lang w:eastAsia="en-CA"/>
-            </w:rPr>
-          </w:pPr>
-          <w:hyperlink w:anchor="_Toc124170909" w:history="1">
-            <w:r>
-              <w:rPr>
-                <w:rStyle w:val="Hyperlink"/>
-                <w:rFonts w:eastAsia="Times New Roman"/>
-                <w:noProof/>
-                <w:lang w:eastAsia="en-CA"/>
-              </w:rPr>
-              <w:t>Chapter 4 – Conclusions and Future Considerations</w:t>
-            </w:r>
-            <w:r>
-              <w:rPr>
-                <w:noProof/>
-                <w:webHidden/>
-              </w:rPr>
-              <w:tab/>
-            </w:r>
-            <w:r>
-              <w:rPr>
-                <w:noProof/>
-                <w:webHidden/>
-              </w:rPr>
-              <w:fldChar w:fldCharType="begin"/>
-            </w:r>
-            <w:r>
-              <w:rPr>
-                <w:noProof/>
-                <w:webHidden/>
-              </w:rPr>
-              <w:instrText xml:space="preserve"> PAGEREF _Toc124170909 \h </w:instrText>
-            </w:r>
-            <w:r>
-              <w:rPr>
-                <w:noProof/>
-                <w:webHidden/>
-              </w:rPr>
-            </w:r>
-            <w:r>
-              <w:rPr>
-                <w:noProof/>
-                <w:webHidden/>
-              </w:rPr>
-              <w:fldChar w:fldCharType="separate"/>
-            </w:r>
-            <w:r>
-              <w:rPr>
-                <w:noProof/>
-                <w:webHidden/>
-              </w:rPr>
-              <w:t>35</w:t>
-            </w:r>
-            <w:r>
-              <w:rPr>
-                <w:noProof/>
-                <w:webHidden/>
-              </w:rPr>
-              <w:fldChar w:fldCharType="end"/>
-            </w:r>
-          </w:hyperlink>
-        </w:p>
-        <w:p>
-          <w:pPr>
-            <w:pStyle w:val="TOC1"/>
-            <w:tabs>
-              <w:tab w:val="right" w:leader="dot" w:pos="9782"/>
-            </w:tabs>
-            <w:rPr>
-              <w:rFonts w:asciiTheme="minorHAnsi" w:eastAsiaTheme="minorEastAsia" w:hAnsiTheme="minorHAnsi"/>
-              <w:noProof/>
-              <w:sz w:val="22"/>
-              <w:lang w:eastAsia="en-CA"/>
-            </w:rPr>
-          </w:pPr>
-          <w:hyperlink w:anchor="_Toc124170910" w:history="1">
-            <w:r>
-              <w:rPr>
-                <w:rStyle w:val="Hyperlink"/>
-                <w:rFonts w:eastAsia="Times New Roman"/>
-                <w:noProof/>
-                <w:lang w:eastAsia="en-CA"/>
-              </w:rPr>
-              <w:t>Acknowledgements</w:t>
-            </w:r>
-            <w:r>
-              <w:rPr>
-                <w:noProof/>
-                <w:webHidden/>
-              </w:rPr>
-              <w:tab/>
-            </w:r>
-            <w:r>
-              <w:rPr>
-                <w:noProof/>
-                <w:webHidden/>
-              </w:rPr>
-              <w:fldChar w:fldCharType="begin"/>
-            </w:r>
-            <w:r>
-              <w:rPr>
-                <w:noProof/>
-                <w:webHidden/>
-              </w:rPr>
-              <w:instrText xml:space="preserve"> PAGEREF _Toc124170910 \h </w:instrText>
-            </w:r>
-            <w:r>
-              <w:rPr>
-                <w:noProof/>
-                <w:webHidden/>
-              </w:rPr>
-            </w:r>
-            <w:r>
-              <w:rPr>
-                <w:noProof/>
-                <w:webHidden/>
-              </w:rPr>
-              <w:fldChar w:fldCharType="separate"/>
-            </w:r>
-            <w:r>
-              <w:rPr>
-                <w:noProof/>
-                <w:webHidden/>
-              </w:rPr>
-              <w:t>38</w:t>
-            </w:r>
-            <w:r>
-              <w:rPr>
-                <w:noProof/>
-                <w:webHidden/>
-              </w:rPr>
-              <w:fldChar w:fldCharType="end"/>
-            </w:r>
-          </w:hyperlink>
-        </w:p>
-        <w:p>
-          <w:pPr>
-            <w:pStyle w:val="TOC1"/>
-            <w:tabs>
-              <w:tab w:val="right" w:leader="dot" w:pos="9782"/>
-            </w:tabs>
-            <w:rPr>
-              <w:rFonts w:asciiTheme="minorHAnsi" w:eastAsiaTheme="minorEastAsia" w:hAnsiTheme="minorHAnsi"/>
-              <w:noProof/>
-              <w:sz w:val="22"/>
-              <w:lang w:eastAsia="en-CA"/>
-            </w:rPr>
-          </w:pPr>
-          <w:hyperlink w:anchor="_Toc124170911" w:history="1">
-            <w:r>
-              <w:rPr>
-                <w:rStyle w:val="Hyperlink"/>
-                <w:noProof/>
-              </w:rPr>
-              <w:t>Bibliography</w:t>
-            </w:r>
-            <w:r>
-              <w:rPr>
-                <w:noProof/>
-                <w:webHidden/>
-              </w:rPr>
-              <w:tab/>
-            </w:r>
-            <w:r>
-              <w:rPr>
-                <w:noProof/>
-                <w:webHidden/>
-              </w:rPr>
-              <w:fldChar w:fldCharType="begin"/>
-            </w:r>
-            <w:r>
-              <w:rPr>
-                <w:noProof/>
-                <w:webHidden/>
-              </w:rPr>
-              <w:instrText xml:space="preserve"> PAGEREF _Toc124170911 \h </w:instrText>
-            </w:r>
-            <w:r>
-              <w:rPr>
-                <w:noProof/>
-                <w:webHidden/>
-              </w:rPr>
-            </w:r>
-            <w:r>
-              <w:rPr>
-                <w:noProof/>
-                <w:webHidden/>
-              </w:rPr>
-              <w:fldChar w:fldCharType="separate"/>
-            </w:r>
-            <w:r>
-              <w:rPr>
-                <w:noProof/>
-                <w:webHidden/>
-              </w:rPr>
-              <w:t>39</w:t>
-            </w:r>
-            <w:r>
-              <w:rPr>
-                <w:noProof/>
-                <w:webHidden/>
-              </w:rPr>
-              <w:fldChar w:fldCharType="end"/>
-            </w:r>
-          </w:hyperlink>
-        </w:p>
-        <w:p>
-          <w:r>
-            <w:rPr>
-              <w:b/>
-              <w:bCs/>
-              <w:noProof/>
-            </w:rPr>
-            <w:fldChar w:fldCharType="end"/>
-          </w:r>
-        </w:p>
+        <w:p/>
       </w:sdtContent>
     </w:sdt>
     <w:p>
@@ -33142,7 +31518,7 @@
       </w:r>
     </w:p>
   </w:comment>
-  <w:comment w:id="15" w:author="Shivam Suthendran" w:date="2023-01-09T13:50:00Z" w:initials="SS">
+  <w:comment w:id="14" w:author="Shivam Suthendran" w:date="2023-01-09T13:50:00Z" w:initials="SS">
     <w:p>
       <w:pPr>
         <w:pStyle w:val="CommentText"/>
@@ -33158,7 +31534,7 @@
       </w:r>
     </w:p>
   </w:comment>
-  <w:comment w:id="14" w:author="Shivam Suthendran" w:date="2023-01-09T13:50:00Z" w:initials="SS">
+  <w:comment w:id="15" w:author="Shivam Suthendran" w:date="2023-01-09T13:50:00Z" w:initials="SS">
     <w:p>
       <w:pPr>
         <w:pStyle w:val="CommentText"/>

</xml_diff>